<commit_message>
EDA (Translation, Univariate Analysis, Part I)
</commit_message>
<xml_diff>
--- a/Interpretation/ENG/Hospital Data Analysis - EDA - Interpretation.DOCX
+++ b/Interpretation/ENG/Hospital Data Analysis - EDA - Interpretation.DOCX
@@ -54,10 +54,9 @@
           <w:sz w:val="36"/>
           <w:szCs w:val="36"/>
         </w:rPr>
-        <w:t xml:space="preserve"> Data Analysis</w:t>
-      </w:r>
-      <w:bookmarkStart w:id="0" w:name="_GoBack"/>
-      <w:bookmarkEnd w:id="0"/>
+        <w:t xml:space="preserve"> Data </w:t>
+      </w:r>
+      <w:proofErr w:type="spellStart"/>
       <w:r>
         <w:rPr>
           <w:rFonts w:ascii="Arial Unicode MS" w:eastAsia="Arial Unicode MS" w:hAnsi="Arial Unicode MS" w:cs="Arial Unicode MS"/>
@@ -66,6 +65,17 @@
           <w:sz w:val="36"/>
           <w:szCs w:val="36"/>
         </w:rPr>
+        <w:t>Analysis</w:t>
+      </w:r>
+      <w:proofErr w:type="spellEnd"/>
+      <w:r>
+        <w:rPr>
+          <w:rFonts w:ascii="Arial Unicode MS" w:eastAsia="Arial Unicode MS" w:hAnsi="Arial Unicode MS" w:cs="Arial Unicode MS"/>
+          <w:b/>
+          <w:color w:val="FF0000"/>
+          <w:sz w:val="36"/>
+          <w:szCs w:val="36"/>
+        </w:rPr>
         <w:t xml:space="preserve"> – EDA</w:t>
       </w:r>
     </w:p>
@@ -77,15 +87,20 @@
           <w:numId w:val="3"/>
         </w:numPr>
       </w:pPr>
-      <w:r>
-        <w:t xml:space="preserve">Analyse </w:t>
-      </w:r>
       <w:proofErr w:type="spellStart"/>
       <w:r>
-        <w:t>univariée</w:t>
+        <w:t>Univariate</w:t>
       </w:r>
       <w:proofErr w:type="spellEnd"/>
       <w:r>
+        <w:t xml:space="preserve"> </w:t>
+      </w:r>
+      <w:proofErr w:type="spellStart"/>
+      <w:r>
+        <w:t>analysis</w:t>
+      </w:r>
+      <w:proofErr w:type="spellEnd"/>
+      <w:r>
         <w:t xml:space="preserve"> : </w:t>
       </w:r>
     </w:p>
@@ -97,7 +112,10 @@
         <w:t xml:space="preserve"> </w:t>
       </w:r>
       <w:r>
-        <w:t>Distribution du DRG Code</w:t>
+        <w:t>DRG Code</w:t>
+      </w:r>
+      <w:r>
+        <w:t xml:space="preserve"> distribution</w:t>
       </w:r>
       <w:r>
         <w:t xml:space="preserve"> : </w:t>
@@ -175,33 +193,74 @@
         <w:rPr>
           <w:b w:val="0"/>
           <w:color w:val="auto"/>
-        </w:rPr>
-      </w:pPr>
-      <w:r>
-        <w:rPr>
-          <w:b w:val="0"/>
-          <w:color w:val="auto"/>
-        </w:rPr>
-        <w:t xml:space="preserve">La majorité des </w:t>
-      </w:r>
-      <w:r>
-        <w:rPr>
-          <w:b w:val="0"/>
-          <w:color w:val="auto"/>
-        </w:rPr>
-        <w:t xml:space="preserve">admissions </w:t>
-      </w:r>
-      <w:r>
-        <w:rPr>
-          <w:b w:val="0"/>
-          <w:color w:val="auto"/>
-        </w:rPr>
-        <w:t>correspond</w:t>
-      </w:r>
-      <w:r>
-        <w:rPr>
-          <w:b w:val="0"/>
-          <w:color w:val="auto"/>
+          <w:lang w:val="en-US"/>
+        </w:rPr>
+      </w:pPr>
+      <w:r>
+        <w:rPr>
+          <w:b w:val="0"/>
+          <w:color w:val="auto"/>
+          <w:lang w:val="en-US"/>
+        </w:rPr>
+        <w:t>Most of</w:t>
+      </w:r>
+      <w:r>
+        <w:rPr>
+          <w:b w:val="0"/>
+          <w:color w:val="auto"/>
+          <w:lang w:val="en-US"/>
+        </w:rPr>
+        <w:t xml:space="preserve"> the admissions mainly </w:t>
+      </w:r>
+      <w:r>
+        <w:rPr>
+          <w:b w:val="0"/>
+          <w:color w:val="auto"/>
+          <w:lang w:val="en-US"/>
+        </w:rPr>
+        <w:t xml:space="preserve">correspond to a </w:t>
+      </w:r>
+      <w:r>
+        <w:rPr>
+          <w:b w:val="0"/>
+          <w:color w:val="auto"/>
+          <w:lang w:val="en-US"/>
+        </w:rPr>
+        <w:t xml:space="preserve">DRG 087 : </w:t>
+      </w:r>
+      <w:r>
+        <w:rPr>
+          <w:b w:val="0"/>
+          <w:i/>
+          <w:color w:val="auto"/>
+          <w:lang w:val="en-US"/>
+        </w:rPr>
+        <w:t>«Pulmonar</w:t>
+      </w:r>
+      <w:r>
+        <w:rPr>
+          <w:b w:val="0"/>
+          <w:i/>
+          <w:color w:val="auto"/>
+          <w:lang w:val="en-US"/>
+        </w:rPr>
+        <w:t>y edema and respiratory failure</w:t>
+      </w:r>
+      <w:r>
+        <w:rPr>
+          <w:b w:val="0"/>
+          <w:i/>
+          <w:color w:val="auto"/>
+          <w:lang w:val="en-US"/>
+        </w:rPr>
+        <w:t>»</w:t>
+      </w:r>
+      <w:r>
+        <w:rPr>
+          <w:b w:val="0"/>
+          <w:i/>
+          <w:color w:val="auto"/>
+          <w:lang w:val="en-US"/>
         </w:rPr>
         <w:t xml:space="preserve"> </w:t>
       </w:r>
@@ -209,13 +268,25 @@
         <w:rPr>
           <w:b w:val="0"/>
           <w:color w:val="auto"/>
-        </w:rPr>
-        <w:t>principalement</w:t>
-      </w:r>
-      <w:r>
-        <w:rPr>
-          <w:b w:val="0"/>
-          <w:color w:val="auto"/>
+          <w:lang w:val="en-US"/>
+        </w:rPr>
+        <w:t xml:space="preserve">(largely), 576: </w:t>
+      </w:r>
+      <w:r>
+        <w:rPr>
+          <w:b w:val="0"/>
+          <w:i/>
+          <w:color w:val="auto"/>
+          <w:lang w:val="en-US"/>
+        </w:rPr>
+        <w:t>«Sepsis without medical ventilation»</w:t>
+      </w:r>
+      <w:r>
+        <w:rPr>
+          <w:b w:val="0"/>
+          <w:i/>
+          <w:color w:val="auto"/>
+          <w:lang w:val="en-US"/>
         </w:rPr>
         <w:t xml:space="preserve"> </w:t>
       </w:r>
@@ -223,304 +294,26 @@
         <w:rPr>
           <w:b w:val="0"/>
           <w:color w:val="auto"/>
-        </w:rPr>
-        <w:t>à un</w:t>
-      </w:r>
-      <w:r>
-        <w:rPr>
-          <w:b w:val="0"/>
-          <w:color w:val="auto"/>
-        </w:rPr>
-        <w:t xml:space="preserve"> DRG 087</w:t>
-      </w:r>
-      <w:r>
-        <w:rPr>
-          <w:b w:val="0"/>
-          <w:color w:val="auto"/>
-        </w:rPr>
-        <w:t xml:space="preserve"> : </w:t>
+          <w:lang w:val="en-US"/>
+        </w:rPr>
+        <w:t xml:space="preserve">or 127: </w:t>
       </w:r>
       <w:r>
         <w:rPr>
           <w:b w:val="0"/>
           <w:i/>
           <w:color w:val="auto"/>
-        </w:rPr>
-        <w:t>«</w:t>
-      </w:r>
-      <w:proofErr w:type="spellStart"/>
-      <w:r>
-        <w:rPr>
-          <w:b w:val="0"/>
-          <w:i/>
-          <w:color w:val="auto"/>
-        </w:rPr>
-        <w:t>Pulmonary</w:t>
-      </w:r>
-      <w:proofErr w:type="spellEnd"/>
-      <w:r>
-        <w:rPr>
-          <w:b w:val="0"/>
-          <w:i/>
-          <w:color w:val="auto"/>
-        </w:rPr>
-        <w:t xml:space="preserve"> </w:t>
-      </w:r>
-      <w:proofErr w:type="spellStart"/>
-      <w:r>
-        <w:rPr>
-          <w:b w:val="0"/>
-          <w:i/>
-          <w:color w:val="auto"/>
-        </w:rPr>
-        <w:t>edema</w:t>
-      </w:r>
-      <w:proofErr w:type="spellEnd"/>
-      <w:r>
-        <w:rPr>
-          <w:b w:val="0"/>
-          <w:i/>
-          <w:color w:val="auto"/>
-        </w:rPr>
-        <w:t xml:space="preserve"> and </w:t>
-      </w:r>
-      <w:proofErr w:type="spellStart"/>
-      <w:r>
-        <w:rPr>
-          <w:b w:val="0"/>
-          <w:i/>
-          <w:color w:val="auto"/>
-        </w:rPr>
-        <w:t>respiratory</w:t>
-      </w:r>
-      <w:proofErr w:type="spellEnd"/>
-      <w:r>
-        <w:rPr>
-          <w:b w:val="0"/>
-          <w:i/>
-          <w:color w:val="auto"/>
-        </w:rPr>
-        <w:t xml:space="preserve"> </w:t>
-      </w:r>
-      <w:proofErr w:type="spellStart"/>
-      <w:r>
-        <w:rPr>
-          <w:b w:val="0"/>
-          <w:i/>
-          <w:color w:val="auto"/>
-        </w:rPr>
-        <w:t>failure</w:t>
-      </w:r>
-      <w:proofErr w:type="spellEnd"/>
-      <w:r>
-        <w:rPr>
-          <w:b w:val="0"/>
-          <w:i/>
-          <w:color w:val="auto"/>
-        </w:rPr>
-        <w:t> »</w:t>
-      </w:r>
-      <w:r>
-        <w:rPr>
-          <w:b w:val="0"/>
-          <w:color w:val="auto"/>
-        </w:rPr>
-        <w:t> </w:t>
-      </w:r>
-      <w:r>
-        <w:rPr>
-          <w:b w:val="0"/>
-          <w:color w:val="auto"/>
-        </w:rPr>
-        <w:t>(</w:t>
-      </w:r>
-      <w:r>
-        <w:rPr>
-          <w:b w:val="0"/>
-          <w:color w:val="auto"/>
-        </w:rPr>
-        <w:t>en grande partie</w:t>
-      </w:r>
-      <w:r>
-        <w:rPr>
-          <w:b w:val="0"/>
-          <w:color w:val="auto"/>
-        </w:rPr>
-        <w:t>)</w:t>
-      </w:r>
-      <w:r>
-        <w:rPr>
-          <w:b w:val="0"/>
-          <w:color w:val="auto"/>
-        </w:rPr>
-        <w:t>,</w:t>
-      </w:r>
-      <w:r>
-        <w:rPr>
-          <w:b w:val="0"/>
-          <w:color w:val="auto"/>
-        </w:rPr>
-        <w:t xml:space="preserve"> 5</w:t>
-      </w:r>
-      <w:r>
-        <w:rPr>
-          <w:b w:val="0"/>
-          <w:color w:val="auto"/>
-        </w:rPr>
-        <w:t xml:space="preserve">76 : </w:t>
-      </w:r>
-      <w:r>
-        <w:rPr>
-          <w:b w:val="0"/>
-          <w:i/>
-          <w:color w:val="auto"/>
-        </w:rPr>
-        <w:t>«</w:t>
-      </w:r>
-      <w:proofErr w:type="spellStart"/>
-      <w:r>
-        <w:rPr>
-          <w:b w:val="0"/>
-          <w:i/>
-          <w:color w:val="auto"/>
-        </w:rPr>
-        <w:t>Sepsis</w:t>
-      </w:r>
-      <w:proofErr w:type="spellEnd"/>
-      <w:r>
-        <w:rPr>
-          <w:b w:val="0"/>
-          <w:i/>
-          <w:color w:val="auto"/>
-        </w:rPr>
-        <w:t xml:space="preserve"> </w:t>
-      </w:r>
-      <w:proofErr w:type="spellStart"/>
-      <w:r>
-        <w:rPr>
-          <w:b w:val="0"/>
-          <w:i/>
-          <w:color w:val="auto"/>
-        </w:rPr>
-        <w:t>without</w:t>
-      </w:r>
-      <w:proofErr w:type="spellEnd"/>
-      <w:r>
-        <w:rPr>
-          <w:b w:val="0"/>
-          <w:i/>
-          <w:color w:val="auto"/>
-        </w:rPr>
-        <w:t xml:space="preserve"> </w:t>
-      </w:r>
-      <w:proofErr w:type="spellStart"/>
-      <w:r>
-        <w:rPr>
-          <w:b w:val="0"/>
-          <w:i/>
-          <w:color w:val="auto"/>
-        </w:rPr>
-        <w:t>medical</w:t>
-      </w:r>
-      <w:proofErr w:type="spellEnd"/>
-      <w:r>
-        <w:rPr>
-          <w:b w:val="0"/>
-          <w:i/>
-          <w:color w:val="auto"/>
-        </w:rPr>
-        <w:t xml:space="preserve"> ventilation»</w:t>
-      </w:r>
-      <w:r>
-        <w:rPr>
-          <w:b w:val="0"/>
-          <w:i/>
-          <w:color w:val="auto"/>
-        </w:rPr>
-        <w:t xml:space="preserve"> ou </w:t>
-      </w:r>
-      <w:r>
-        <w:rPr>
-          <w:b w:val="0"/>
-          <w:color w:val="auto"/>
-        </w:rPr>
-        <w:t>127</w:t>
-      </w:r>
-      <w:r>
-        <w:rPr>
-          <w:b w:val="0"/>
-          <w:color w:val="auto"/>
-        </w:rPr>
-        <w:t xml:space="preserve"> : </w:t>
-      </w:r>
-      <w:r>
-        <w:rPr>
-          <w:b w:val="0"/>
-          <w:i/>
-          <w:color w:val="auto"/>
-        </w:rPr>
-        <w:t>«</w:t>
-      </w:r>
-      <w:proofErr w:type="spellStart"/>
-      <w:r>
-        <w:rPr>
-          <w:b w:val="0"/>
-          <w:i/>
-          <w:color w:val="auto"/>
-        </w:rPr>
-        <w:t>Heart</w:t>
-      </w:r>
-      <w:proofErr w:type="spellEnd"/>
-      <w:r>
-        <w:rPr>
-          <w:b w:val="0"/>
-          <w:i/>
-          <w:color w:val="auto"/>
-        </w:rPr>
-        <w:t xml:space="preserve"> </w:t>
-      </w:r>
-      <w:proofErr w:type="spellStart"/>
-      <w:r>
-        <w:rPr>
-          <w:b w:val="0"/>
-          <w:i/>
-          <w:color w:val="auto"/>
-        </w:rPr>
-        <w:t>failure</w:t>
-      </w:r>
-      <w:proofErr w:type="spellEnd"/>
-      <w:r>
-        <w:rPr>
-          <w:b w:val="0"/>
-          <w:i/>
-          <w:color w:val="auto"/>
-        </w:rPr>
-        <w:t xml:space="preserve"> and </w:t>
-      </w:r>
-      <w:proofErr w:type="spellStart"/>
-      <w:r>
-        <w:rPr>
-          <w:b w:val="0"/>
-          <w:i/>
-          <w:color w:val="auto"/>
-        </w:rPr>
-        <w:t>shock</w:t>
-      </w:r>
-      <w:proofErr w:type="spellEnd"/>
-      <w:r>
-        <w:rPr>
-          <w:b w:val="0"/>
-          <w:i/>
-          <w:color w:val="auto"/>
-        </w:rPr>
-        <w:t>»</w:t>
-      </w:r>
-      <w:r>
-        <w:rPr>
-          <w:b w:val="0"/>
-          <w:color w:val="auto"/>
-        </w:rPr>
-        <w:t>.</w:t>
+          <w:lang w:val="en-US"/>
+        </w:rPr>
+        <w:t>«Heart failure and shock»</w:t>
+      </w:r>
+      <w:r>
+        <w:rPr>
+          <w:b w:val="0"/>
+          <w:color w:val="auto"/>
+          <w:lang w:val="en-US"/>
+        </w:rPr>
+        <w:t>;</w:t>
       </w:r>
     </w:p>
     <w:p>
@@ -534,50 +327,79 @@
         <w:rPr>
           <w:b w:val="0"/>
           <w:color w:val="auto"/>
-        </w:rPr>
-      </w:pPr>
-      <w:r>
-        <w:rPr>
-          <w:b w:val="0"/>
-          <w:color w:val="auto"/>
-        </w:rPr>
-        <w:t xml:space="preserve">Celles </w:t>
-      </w:r>
-      <w:r>
-        <w:rPr>
-          <w:b w:val="0"/>
-          <w:color w:val="auto"/>
-        </w:rPr>
-        <w:t>qui correspondent</w:t>
-      </w:r>
-      <w:r>
-        <w:rPr>
-          <w:b w:val="0"/>
-          <w:color w:val="auto"/>
-        </w:rPr>
-        <w:t xml:space="preserve"> à un</w:t>
-      </w:r>
-      <w:r>
-        <w:rPr>
-          <w:b w:val="0"/>
-          <w:color w:val="auto"/>
-        </w:rPr>
-        <w:t xml:space="preserve"> DRG 089</w:t>
-      </w:r>
-      <w:r>
-        <w:rPr>
-          <w:b w:val="0"/>
-          <w:color w:val="auto"/>
+          <w:lang w:val="en-US"/>
+        </w:rPr>
+      </w:pPr>
+      <w:r>
+        <w:rPr>
+          <w:b w:val="0"/>
+          <w:color w:val="auto"/>
+          <w:lang w:val="en-US"/>
+        </w:rPr>
+        <w:t xml:space="preserve">Those which correspond to a DRG 089 </w:t>
+      </w:r>
+      <w:r>
+        <w:rPr>
+          <w:b w:val="0"/>
+          <w:i/>
+          <w:color w:val="auto"/>
+          <w:lang w:val="en-US"/>
+        </w:rPr>
+        <w:t xml:space="preserve">«Pneumonia and </w:t>
+      </w:r>
+      <w:proofErr w:type="spellStart"/>
+      <w:r>
+        <w:rPr>
+          <w:b w:val="0"/>
+          <w:i/>
+          <w:color w:val="auto"/>
+          <w:lang w:val="en-US"/>
+        </w:rPr>
+        <w:t>pleuritis</w:t>
+      </w:r>
+      <w:proofErr w:type="spellEnd"/>
+      <w:r>
+        <w:rPr>
+          <w:b w:val="0"/>
+          <w:i/>
+          <w:color w:val="auto"/>
+          <w:lang w:val="en-US"/>
+        </w:rPr>
+        <w:t xml:space="preserve"> with complications »</w:t>
+      </w:r>
+      <w:r>
+        <w:rPr>
+          <w:b w:val="0"/>
+          <w:i/>
+          <w:color w:val="auto"/>
+          <w:lang w:val="en-US"/>
         </w:rPr>
         <w:t xml:space="preserve"> </w:t>
       </w:r>
       <w:r>
         <w:rPr>
           <w:b w:val="0"/>
+          <w:color w:val="auto"/>
+          <w:lang w:val="en-US"/>
+        </w:rPr>
+        <w:t xml:space="preserve">and </w:t>
+      </w:r>
+      <w:r>
+        <w:rPr>
+          <w:b w:val="0"/>
+          <w:color w:val="auto"/>
+          <w:lang w:val="en-US"/>
+        </w:rPr>
+        <w:t xml:space="preserve">090 </w:t>
+      </w:r>
+      <w:r>
+        <w:rPr>
+          <w:b w:val="0"/>
           <w:i/>
           <w:color w:val="auto"/>
-        </w:rPr>
-        <w:t>«</w:t>
+          <w:lang w:val="en-US"/>
+        </w:rPr>
+        <w:t xml:space="preserve">«Pneumonia and </w:t>
       </w:r>
       <w:proofErr w:type="spellStart"/>
       <w:r>
@@ -585,8 +407,9 @@
           <w:b w:val="0"/>
           <w:i/>
           <w:color w:val="auto"/>
-        </w:rPr>
-        <w:t>Pneumonia</w:t>
+          <w:lang w:val="en-US"/>
+        </w:rPr>
+        <w:t>pleuritis</w:t>
       </w:r>
       <w:proofErr w:type="spellEnd"/>
       <w:r>
@@ -594,215 +417,85 @@
           <w:b w:val="0"/>
           <w:i/>
           <w:color w:val="auto"/>
-        </w:rPr>
-        <w:t xml:space="preserve"> and </w:t>
-      </w:r>
-      <w:proofErr w:type="spellStart"/>
+          <w:lang w:val="en-US"/>
+        </w:rPr>
+        <w:t xml:space="preserve"> &gt;17 year old </w:t>
+      </w:r>
+      <w:proofErr w:type="gramStart"/>
       <w:r>
         <w:rPr>
           <w:b w:val="0"/>
           <w:i/>
           <w:color w:val="auto"/>
-        </w:rPr>
-        <w:t>pleuritis</w:t>
-      </w:r>
-      <w:proofErr w:type="spellEnd"/>
+          <w:lang w:val="en-US"/>
+        </w:rPr>
+        <w:t>»</w:t>
+      </w:r>
       <w:r>
         <w:rPr>
           <w:b w:val="0"/>
           <w:i/>
           <w:color w:val="auto"/>
+          <w:lang w:val="en-US"/>
         </w:rPr>
         <w:t xml:space="preserve"> </w:t>
       </w:r>
-      <w:proofErr w:type="spellStart"/>
-      <w:r>
-        <w:rPr>
-          <w:b w:val="0"/>
-          <w:i/>
-          <w:color w:val="auto"/>
-        </w:rPr>
-        <w:t>with</w:t>
-      </w:r>
-      <w:proofErr w:type="spellEnd"/>
-      <w:r>
-        <w:rPr>
-          <w:b w:val="0"/>
-          <w:i/>
-          <w:color w:val="auto"/>
-        </w:rPr>
-        <w:t xml:space="preserve"> complications »</w:t>
-      </w:r>
-      <w:r>
-        <w:rPr>
-          <w:b w:val="0"/>
-          <w:color w:val="auto"/>
-        </w:rPr>
-        <w:t> </w:t>
-      </w:r>
-      <w:r>
-        <w:rPr>
-          <w:b w:val="0"/>
-          <w:color w:val="auto"/>
-        </w:rPr>
-        <w:t xml:space="preserve"> et 090</w:t>
-      </w:r>
-      <w:r>
-        <w:rPr>
-          <w:b w:val="0"/>
-          <w:color w:val="auto"/>
+      <w:r>
+        <w:rPr>
+          <w:b w:val="0"/>
+          <w:color w:val="auto"/>
+          <w:lang w:val="en-US"/>
+        </w:rPr>
+        <w:t xml:space="preserve"> each</w:t>
+      </w:r>
+      <w:proofErr w:type="gramEnd"/>
+      <w:r>
+        <w:rPr>
+          <w:b w:val="0"/>
+          <w:color w:val="auto"/>
+          <w:lang w:val="en-US"/>
+        </w:rPr>
+        <w:t xml:space="preserve"> constitute smaller proportions.</w:t>
+      </w:r>
+    </w:p>
+    <w:p>
+      <w:pPr>
+        <w:pStyle w:val="Titre3"/>
+        <w:rPr>
+          <w:lang w:val="en-US"/>
+        </w:rPr>
+      </w:pPr>
+      <w:r>
+        <w:rPr>
+          <w:lang w:val="en-US"/>
+        </w:rPr>
+        <w:t xml:space="preserve"> Ward Admission </w:t>
+      </w:r>
+      <w:proofErr w:type="gramStart"/>
+      <w:r>
+        <w:rPr>
+          <w:lang w:val="en-US"/>
+        </w:rPr>
+        <w:t xml:space="preserve">distribution </w:t>
+      </w:r>
+      <w:r>
+        <w:rPr>
+          <w:lang w:val="en-US"/>
         </w:rPr>
         <w:t xml:space="preserve"> </w:t>
       </w:r>
       <w:r>
         <w:rPr>
-          <w:b w:val="0"/>
-          <w:i/>
-          <w:color w:val="auto"/>
-        </w:rPr>
-        <w:t>«</w:t>
-      </w:r>
-      <w:proofErr w:type="spellStart"/>
-      <w:r>
-        <w:rPr>
-          <w:b w:val="0"/>
-          <w:i/>
-          <w:color w:val="auto"/>
-        </w:rPr>
-        <w:t>Pneumonia</w:t>
-      </w:r>
-      <w:proofErr w:type="spellEnd"/>
-      <w:r>
-        <w:rPr>
-          <w:b w:val="0"/>
-          <w:i/>
-          <w:color w:val="auto"/>
-        </w:rPr>
-        <w:t xml:space="preserve"> and </w:t>
-      </w:r>
-      <w:proofErr w:type="spellStart"/>
-      <w:r>
-        <w:rPr>
-          <w:b w:val="0"/>
-          <w:i/>
-          <w:color w:val="auto"/>
-        </w:rPr>
-        <w:t>pleuritis</w:t>
-      </w:r>
-      <w:proofErr w:type="spellEnd"/>
-      <w:r>
-        <w:rPr>
-          <w:b w:val="0"/>
-          <w:i/>
-          <w:color w:val="auto"/>
-        </w:rPr>
-        <w:t xml:space="preserve"> &gt;17 </w:t>
-      </w:r>
-      <w:proofErr w:type="spellStart"/>
-      <w:r>
-        <w:rPr>
-          <w:b w:val="0"/>
-          <w:i/>
-          <w:color w:val="auto"/>
-        </w:rPr>
-        <w:t>year</w:t>
-      </w:r>
-      <w:proofErr w:type="spellEnd"/>
-      <w:r>
-        <w:rPr>
-          <w:b w:val="0"/>
-          <w:i/>
-          <w:color w:val="auto"/>
-        </w:rPr>
-        <w:t xml:space="preserve"> </w:t>
-      </w:r>
-      <w:proofErr w:type="spellStart"/>
-      <w:r>
-        <w:rPr>
-          <w:b w:val="0"/>
-          <w:i/>
-          <w:color w:val="auto"/>
-        </w:rPr>
-        <w:t>old</w:t>
-      </w:r>
-      <w:proofErr w:type="spellEnd"/>
-      <w:r>
-        <w:rPr>
-          <w:b w:val="0"/>
-          <w:i/>
-          <w:color w:val="auto"/>
-        </w:rPr>
-        <w:t> »</w:t>
-      </w:r>
-      <w:r>
-        <w:rPr>
-          <w:b w:val="0"/>
-          <w:color w:val="auto"/>
-        </w:rPr>
-        <w:t> </w:t>
-      </w:r>
-      <w:r>
-        <w:rPr>
-          <w:b w:val="0"/>
-          <w:color w:val="auto"/>
-        </w:rPr>
-        <w:t xml:space="preserve"> </w:t>
-      </w:r>
-      <w:r>
-        <w:rPr>
-          <w:b w:val="0"/>
-          <w:color w:val="auto"/>
-        </w:rPr>
-        <w:t xml:space="preserve">constituent </w:t>
-      </w:r>
-      <w:r>
-        <w:rPr>
-          <w:b w:val="0"/>
-          <w:color w:val="auto"/>
-        </w:rPr>
-        <w:t xml:space="preserve">chacune </w:t>
-      </w:r>
-      <w:r>
-        <w:rPr>
-          <w:b w:val="0"/>
-          <w:color w:val="auto"/>
-        </w:rPr>
-        <w:t>des plus petites proportions</w:t>
-      </w:r>
-      <w:r>
-        <w:rPr>
-          <w:b w:val="0"/>
-          <w:color w:val="auto"/>
-        </w:rPr>
-        <w:t>.</w:t>
-      </w:r>
-    </w:p>
-    <w:p>
-      <w:pPr>
-        <w:pStyle w:val="Paragraphedeliste"/>
-        <w:numPr>
-          <w:ilvl w:val="0"/>
-          <w:numId w:val="0"/>
-        </w:numPr>
-        <w:ind w:left="720"/>
-        <w:rPr>
-          <w:b w:val="0"/>
-          <w:color w:val="auto"/>
-        </w:rPr>
-      </w:pPr>
-    </w:p>
-    <w:p>
-      <w:pPr>
-        <w:pStyle w:val="Titre3"/>
-      </w:pPr>
-      <w:r>
-        <w:t xml:space="preserve"> </w:t>
-      </w:r>
-      <w:r>
-        <w:t>Distribution du département d’admission (WARD_ADMISSION)</w:t>
-      </w:r>
-      <w:r>
-        <w:t> :</w:t>
+          <w:lang w:val="en-US"/>
+        </w:rPr>
+        <w:t>(</w:t>
+      </w:r>
+      <w:proofErr w:type="gramEnd"/>
+      <w:r>
+        <w:rPr>
+          <w:lang w:val="en-US"/>
+        </w:rPr>
+        <w:t>WARD_ADMISSION) :</w:t>
       </w:r>
     </w:p>
     <w:p>
@@ -1050,236 +743,216 @@
         <w:rPr>
           <w:b w:val="0"/>
           <w:color w:val="auto"/>
-        </w:rPr>
-      </w:pPr>
-      <w:r>
-        <w:rPr>
-          <w:b w:val="0"/>
-          <w:color w:val="auto"/>
-        </w:rPr>
-        <w:t xml:space="preserve">Celles </w:t>
-      </w:r>
-      <w:r>
-        <w:rPr>
-          <w:b w:val="0"/>
-          <w:color w:val="auto"/>
-        </w:rPr>
-        <w:t xml:space="preserve">en </w:t>
-      </w:r>
-      <w:proofErr w:type="spellStart"/>
-      <w:r>
-        <w:rPr>
-          <w:b w:val="0"/>
-          <w:color w:val="auto"/>
-        </w:rPr>
-        <w:t>Wards</w:t>
-      </w:r>
-      <w:proofErr w:type="spellEnd"/>
-      <w:r>
-        <w:rPr>
-          <w:b w:val="0"/>
-          <w:color w:val="auto"/>
-        </w:rPr>
-        <w:t xml:space="preserve"> 21</w:t>
-      </w:r>
-      <w:r>
-        <w:rPr>
-          <w:b w:val="0"/>
-          <w:color w:val="auto"/>
-        </w:rPr>
-        <w:t xml:space="preserve"> : </w:t>
+          <w:lang w:val="en-US"/>
+        </w:rPr>
+      </w:pPr>
+      <w:r>
+        <w:rPr>
+          <w:b w:val="0"/>
+          <w:color w:val="auto"/>
+          <w:lang w:val="en-US"/>
+        </w:rPr>
+        <w:t xml:space="preserve">Admissions in Ward « General Medicine » </w:t>
+      </w:r>
+      <w:r>
+        <w:rPr>
+          <w:b w:val="0"/>
+          <w:color w:val="auto"/>
+          <w:lang w:val="en-US"/>
+        </w:rPr>
+        <w:t xml:space="preserve">are in majority : a large part in Ward </w:t>
+      </w:r>
+      <w:r>
+        <w:rPr>
+          <w:b w:val="0"/>
+          <w:color w:val="auto"/>
+          <w:lang w:val="en-US"/>
+        </w:rPr>
+        <w:t xml:space="preserve">2605 : </w:t>
       </w:r>
       <w:r>
         <w:rPr>
           <w:b w:val="0"/>
           <w:i/>
           <w:color w:val="auto"/>
-        </w:rPr>
-        <w:t>« </w:t>
-      </w:r>
-      <w:proofErr w:type="spellStart"/>
+          <w:lang w:val="en-US"/>
+        </w:rPr>
+        <w:t>« General Medicine 2</w:t>
+      </w:r>
+      <w:r>
+        <w:rPr>
+          <w:b w:val="0"/>
+          <w:color w:val="auto"/>
+          <w:lang w:val="en-US"/>
+        </w:rPr>
+        <w:t xml:space="preserve"> » and </w:t>
+      </w:r>
+      <w:r>
+        <w:rPr>
+          <w:b w:val="0"/>
+          <w:color w:val="auto"/>
+          <w:lang w:val="en-US"/>
+        </w:rPr>
+        <w:t xml:space="preserve">a less significant one in Ward </w:t>
+      </w:r>
+      <w:r>
+        <w:rPr>
+          <w:b w:val="0"/>
+          <w:color w:val="auto"/>
+          <w:lang w:val="en-US"/>
+        </w:rPr>
+        <w:t xml:space="preserve">2604 : </w:t>
+      </w:r>
       <w:r>
         <w:rPr>
           <w:b w:val="0"/>
           <w:i/>
           <w:color w:val="auto"/>
-        </w:rPr>
-        <w:t>Geriatrics</w:t>
-      </w:r>
-      <w:proofErr w:type="spellEnd"/>
+          <w:lang w:val="en-US"/>
+        </w:rPr>
+        <w:t>« General Medicine 1 »</w:t>
+      </w:r>
+      <w:r>
+        <w:rPr>
+          <w:b w:val="0"/>
+          <w:color w:val="auto"/>
+          <w:lang w:val="en-US"/>
+        </w:rPr>
+        <w:t>;</w:t>
+      </w:r>
+    </w:p>
+    <w:p>
+      <w:pPr>
+        <w:pStyle w:val="Paragraphedeliste"/>
+        <w:numPr>
+          <w:ilvl w:val="0"/>
+          <w:numId w:val="1"/>
+        </w:numPr>
+        <w:jc w:val="both"/>
+        <w:rPr>
+          <w:b w:val="0"/>
+          <w:color w:val="auto"/>
+          <w:lang w:val="en-US"/>
+        </w:rPr>
+      </w:pPr>
+      <w:r>
+        <w:rPr>
+          <w:b w:val="0"/>
+          <w:color w:val="auto"/>
+          <w:lang w:val="en-US"/>
+        </w:rPr>
+        <w:t xml:space="preserve">Those within the Wards </w:t>
+      </w:r>
+      <w:proofErr w:type="gramStart"/>
+      <w:r>
+        <w:rPr>
+          <w:b w:val="0"/>
+          <w:color w:val="auto"/>
+          <w:lang w:val="en-US"/>
+        </w:rPr>
+        <w:t>21 :</w:t>
+      </w:r>
+      <w:proofErr w:type="gramEnd"/>
+      <w:r>
+        <w:rPr>
+          <w:b w:val="0"/>
+          <w:color w:val="auto"/>
+          <w:lang w:val="en-US"/>
+        </w:rPr>
+        <w:t xml:space="preserve"> </w:t>
+      </w:r>
       <w:r>
         <w:rPr>
           <w:b w:val="0"/>
           <w:i/>
           <w:color w:val="auto"/>
-        </w:rPr>
-        <w:t> »</w:t>
-      </w:r>
-      <w:r>
-        <w:rPr>
-          <w:b w:val="0"/>
-          <w:color w:val="auto"/>
-        </w:rPr>
-        <w:t>, 68</w:t>
-      </w:r>
-      <w:r>
-        <w:rPr>
-          <w:b w:val="0"/>
-          <w:color w:val="auto"/>
-        </w:rPr>
-        <w:t xml:space="preserve"> : </w:t>
+          <w:lang w:val="en-US"/>
+        </w:rPr>
+        <w:t>« Geriatrics »</w:t>
+      </w:r>
+      <w:r>
+        <w:rPr>
+          <w:b w:val="0"/>
+          <w:color w:val="auto"/>
+          <w:lang w:val="en-US"/>
+        </w:rPr>
+        <w:t xml:space="preserve">, 68 : </w:t>
       </w:r>
       <w:r>
         <w:rPr>
           <w:b w:val="0"/>
           <w:i/>
           <w:color w:val="auto"/>
-        </w:rPr>
-        <w:t>«</w:t>
-      </w:r>
-      <w:proofErr w:type="spellStart"/>
+          <w:lang w:val="en-US"/>
+        </w:rPr>
+        <w:t>«Respiratory Medicine »</w:t>
+      </w:r>
+      <w:r>
+        <w:rPr>
+          <w:b w:val="0"/>
+          <w:color w:val="auto"/>
+          <w:lang w:val="en-US"/>
+        </w:rPr>
+        <w:t xml:space="preserve">,  08 : </w:t>
+      </w:r>
       <w:r>
         <w:rPr>
           <w:b w:val="0"/>
           <w:i/>
           <w:color w:val="auto"/>
-        </w:rPr>
-        <w:t>Respiratory</w:t>
-      </w:r>
-      <w:proofErr w:type="spellEnd"/>
+          <w:lang w:val="en-US"/>
+        </w:rPr>
+        <w:t>« Cardiology »</w:t>
+      </w:r>
+      <w:r>
+        <w:rPr>
+          <w:b w:val="0"/>
+          <w:color w:val="auto"/>
+          <w:lang w:val="en-US"/>
+        </w:rPr>
+        <w:t xml:space="preserve"> and</w:t>
+      </w:r>
+      <w:r>
+        <w:rPr>
+          <w:b w:val="0"/>
+          <w:color w:val="auto"/>
+          <w:lang w:val="en-US"/>
+        </w:rPr>
+        <w:t xml:space="preserve"> Ward 24 : </w:t>
+      </w:r>
       <w:r>
         <w:rPr>
           <w:b w:val="0"/>
           <w:i/>
           <w:color w:val="auto"/>
+          <w:lang w:val="en-US"/>
+        </w:rPr>
+        <w:t>«Infection and Immunology»</w:t>
+      </w:r>
+      <w:r>
+        <w:rPr>
+          <w:b w:val="0"/>
+          <w:i/>
+          <w:color w:val="auto"/>
+          <w:lang w:val="en-US"/>
         </w:rPr>
         <w:t xml:space="preserve"> </w:t>
       </w:r>
-      <w:proofErr w:type="spellStart"/>
-      <w:r>
-        <w:rPr>
-          <w:b w:val="0"/>
-          <w:i/>
-          <w:color w:val="auto"/>
-        </w:rPr>
-        <w:t>Medicine</w:t>
-      </w:r>
-      <w:proofErr w:type="spellEnd"/>
-      <w:r>
-        <w:rPr>
-          <w:b w:val="0"/>
-          <w:i/>
-          <w:color w:val="auto"/>
-        </w:rPr>
-        <w:t> »</w:t>
-      </w:r>
-      <w:r>
-        <w:rPr>
-          <w:b w:val="0"/>
-          <w:color w:val="auto"/>
-        </w:rPr>
-        <w:t xml:space="preserve">, </w:t>
-      </w:r>
-      <w:r>
-        <w:rPr>
-          <w:b w:val="0"/>
-          <w:color w:val="auto"/>
-        </w:rPr>
-        <w:t xml:space="preserve"> 08</w:t>
-      </w:r>
-      <w:r>
-        <w:rPr>
-          <w:b w:val="0"/>
-          <w:color w:val="auto"/>
-        </w:rPr>
-        <w:t xml:space="preserve"> : </w:t>
-      </w:r>
-      <w:r>
-        <w:rPr>
-          <w:b w:val="0"/>
-          <w:i/>
-          <w:color w:val="auto"/>
-        </w:rPr>
-        <w:t>« </w:t>
-      </w:r>
-      <w:proofErr w:type="spellStart"/>
-      <w:r>
-        <w:rPr>
-          <w:b w:val="0"/>
-          <w:i/>
-          <w:color w:val="auto"/>
-        </w:rPr>
-        <w:t>Cardiology</w:t>
-      </w:r>
-      <w:proofErr w:type="spellEnd"/>
-      <w:r>
-        <w:rPr>
-          <w:b w:val="0"/>
-          <w:i/>
-          <w:color w:val="auto"/>
-        </w:rPr>
-        <w:t> »</w:t>
-      </w:r>
-      <w:r>
-        <w:rPr>
-          <w:b w:val="0"/>
-          <w:color w:val="auto"/>
-        </w:rPr>
-        <w:t xml:space="preserve"> et Ward 24 : </w:t>
-      </w:r>
-      <w:r>
-        <w:rPr>
-          <w:b w:val="0"/>
-          <w:i/>
-          <w:color w:val="auto"/>
-        </w:rPr>
-        <w:t xml:space="preserve">«Infection and </w:t>
-      </w:r>
-      <w:proofErr w:type="spellStart"/>
-      <w:r>
-        <w:rPr>
-          <w:b w:val="0"/>
-          <w:i/>
-          <w:color w:val="auto"/>
-        </w:rPr>
-        <w:t>Immunology</w:t>
-      </w:r>
-      <w:proofErr w:type="spellEnd"/>
-      <w:r>
-        <w:rPr>
-          <w:b w:val="0"/>
-          <w:i/>
-          <w:color w:val="auto"/>
-        </w:rPr>
-        <w:t>»</w:t>
-      </w:r>
-      <w:r>
-        <w:rPr>
-          <w:b w:val="0"/>
-          <w:color w:val="auto"/>
-        </w:rPr>
-        <w:t> </w:t>
-      </w:r>
-      <w:r>
-        <w:rPr>
-          <w:b w:val="0"/>
-          <w:color w:val="auto"/>
-        </w:rPr>
-        <w:t xml:space="preserve"> constituent chacune des</w:t>
-      </w:r>
-      <w:r>
-        <w:rPr>
-          <w:b w:val="0"/>
-          <w:color w:val="auto"/>
-        </w:rPr>
-        <w:t xml:space="preserve"> plus</w:t>
-      </w:r>
-      <w:r>
-        <w:rPr>
-          <w:b w:val="0"/>
-          <w:color w:val="auto"/>
-        </w:rPr>
-        <w:t xml:space="preserve"> petites proportions.</w:t>
+      <w:r>
+        <w:rPr>
+          <w:b w:val="0"/>
+          <w:color w:val="auto"/>
+          <w:lang w:val="en-US"/>
+        </w:rPr>
+        <w:t>each co</w:t>
+      </w:r>
+      <w:r>
+        <w:rPr>
+          <w:b w:val="0"/>
+          <w:color w:val="auto"/>
+          <w:lang w:val="en-US"/>
+        </w:rPr>
+        <w:t>nstitute smaller proportions.</w:t>
       </w:r>
     </w:p>
     <w:p>
@@ -1295,6 +968,8 @@
           <w:color w:val="auto"/>
         </w:rPr>
       </w:pPr>
+      <w:bookmarkStart w:id="0" w:name="_GoBack"/>
+      <w:bookmarkEnd w:id="0"/>
     </w:p>
     <w:p>
       <w:pPr>
@@ -8240,7 +7915,7 @@
           <w:color w:val="333333"/>
           <w:sz w:val="20"/>
           <w:szCs w:val="20"/>
-          <w:lang w:eastAsia="fr-FR"/>
+          <w:lang w:val="en-US" w:eastAsia="fr-FR"/>
         </w:rPr>
       </w:pPr>
       <w:r>
@@ -8259,9 +7934,31 @@
           <w:color w:val="333333"/>
           <w:sz w:val="20"/>
           <w:szCs w:val="20"/>
-          <w:lang w:eastAsia="fr-FR"/>
-        </w:rPr>
-        <w:t>21        17.0  22.0   3.7  41.1  16.2 100.0</w:t>
+          <w:lang w:val="en-US" w:eastAsia="fr-FR"/>
+        </w:rPr>
+        <w:t xml:space="preserve">21        </w:t>
+      </w:r>
+      <w:proofErr w:type="gramStart"/>
+      <w:r>
+        <w:rPr>
+          <w:rFonts w:ascii="Courier New" w:eastAsia="Times New Roman" w:hAnsi="Courier New" w:cs="Courier New"/>
+          <w:color w:val="333333"/>
+          <w:sz w:val="20"/>
+          <w:szCs w:val="20"/>
+          <w:lang w:val="en-US" w:eastAsia="fr-FR"/>
+        </w:rPr>
+        <w:t>17.0  22.0</w:t>
+      </w:r>
+      <w:proofErr w:type="gramEnd"/>
+      <w:r>
+        <w:rPr>
+          <w:rFonts w:ascii="Courier New" w:eastAsia="Times New Roman" w:hAnsi="Courier New" w:cs="Courier New"/>
+          <w:color w:val="333333"/>
+          <w:sz w:val="20"/>
+          <w:szCs w:val="20"/>
+          <w:lang w:val="en-US" w:eastAsia="fr-FR"/>
+        </w:rPr>
+        <w:t xml:space="preserve">   3.7  41.1  16.2 100.0</w:t>
       </w:r>
     </w:p>
     <w:p>
@@ -8307,9 +8004,19 @@
           <w:color w:val="333333"/>
           <w:sz w:val="20"/>
           <w:szCs w:val="20"/>
+          <w:lang w:val="en-US" w:eastAsia="fr-FR"/>
+        </w:rPr>
+        <w:t xml:space="preserve">      </w:t>
+      </w:r>
+      <w:r>
+        <w:rPr>
+          <w:rFonts w:ascii="Courier New" w:eastAsia="Times New Roman" w:hAnsi="Courier New" w:cs="Courier New"/>
+          <w:color w:val="333333"/>
+          <w:sz w:val="20"/>
+          <w:szCs w:val="20"/>
           <w:lang w:eastAsia="fr-FR"/>
         </w:rPr>
-        <w:t xml:space="preserve">      24         0.0  15.7  11.2   0.7  72.4 100.0</w:t>
+        <w:t>24         0.0  15.7  11.2   0.7  72.4 100.0</w:t>
       </w:r>
     </w:p>
     <w:p>
@@ -17956,7 +17663,7 @@
           <w:color w:val="333333"/>
           <w:sz w:val="20"/>
           <w:szCs w:val="20"/>
-          <w:lang w:eastAsia="fr-FR"/>
+          <w:lang w:val="en-US" w:eastAsia="fr-FR"/>
         </w:rPr>
       </w:pPr>
       <w:r>
@@ -17975,9 +17682,31 @@
           <w:color w:val="333333"/>
           <w:sz w:val="20"/>
           <w:szCs w:val="20"/>
-          <w:lang w:eastAsia="fr-FR"/>
-        </w:rPr>
-        <w:t>21      0  377    0    0    0</w:t>
+          <w:lang w:val="en-US" w:eastAsia="fr-FR"/>
+        </w:rPr>
+        <w:t xml:space="preserve">21      </w:t>
+      </w:r>
+      <w:proofErr w:type="gramStart"/>
+      <w:r>
+        <w:rPr>
+          <w:rFonts w:ascii="Courier New" w:eastAsia="Times New Roman" w:hAnsi="Courier New" w:cs="Courier New"/>
+          <w:color w:val="333333"/>
+          <w:sz w:val="20"/>
+          <w:szCs w:val="20"/>
+          <w:lang w:val="en-US" w:eastAsia="fr-FR"/>
+        </w:rPr>
+        <w:t>0  377</w:t>
+      </w:r>
+      <w:proofErr w:type="gramEnd"/>
+      <w:r>
+        <w:rPr>
+          <w:rFonts w:ascii="Courier New" w:eastAsia="Times New Roman" w:hAnsi="Courier New" w:cs="Courier New"/>
+          <w:color w:val="333333"/>
+          <w:sz w:val="20"/>
+          <w:szCs w:val="20"/>
+          <w:lang w:val="en-US" w:eastAsia="fr-FR"/>
+        </w:rPr>
+        <w:t xml:space="preserve">    0    0    0</w:t>
       </w:r>
     </w:p>
     <w:p>
@@ -18023,9 +17752,19 @@
           <w:color w:val="333333"/>
           <w:sz w:val="20"/>
           <w:szCs w:val="20"/>
+          <w:lang w:val="en-US" w:eastAsia="fr-FR"/>
+        </w:rPr>
+        <w:t xml:space="preserve">          </w:t>
+      </w:r>
+      <w:r>
+        <w:rPr>
+          <w:rFonts w:ascii="Courier New" w:eastAsia="Times New Roman" w:hAnsi="Courier New" w:cs="Courier New"/>
+          <w:color w:val="333333"/>
+          <w:sz w:val="20"/>
+          <w:szCs w:val="20"/>
           <w:lang w:eastAsia="fr-FR"/>
         </w:rPr>
-        <w:t xml:space="preserve">          24      0    0    0    0  134</w:t>
+        <w:t>24      0    0    0    0  134</w:t>
       </w:r>
     </w:p>
     <w:p>
@@ -26032,7 +25771,6 @@
           <w:szCs w:val="20"/>
           <w:lang w:val="en-US" w:eastAsia="fr-FR"/>
         </w:rPr>
-        <w:lastRenderedPageBreak/>
         <w:t>data</w:t>
       </w:r>
       <w:proofErr w:type="gramEnd"/>
@@ -27027,6 +26765,7 @@
         <w:ind w:left="360"/>
       </w:pPr>
       <w:r>
+        <w:lastRenderedPageBreak/>
         <w:t xml:space="preserve">II.14- </w:t>
       </w:r>
       <w:r>
@@ -27040,7 +26779,6 @@
           <w:noProof/>
           <w:lang w:eastAsia="fr-FR"/>
         </w:rPr>
-        <w:lastRenderedPageBreak/>
         <w:drawing>
           <wp:inline distT="0" distB="0" distL="0" distR="0" wp14:anchorId="749D2C99" wp14:editId="2A0DC006">
             <wp:extent cx="5760720" cy="3467089"/>
@@ -28527,6 +28265,27 @@
         </w:rPr>
       </w:pPr>
       <w:proofErr w:type="spellStart"/>
+      <w:r>
+        <w:rPr>
+          <w:rFonts w:ascii="Courier New" w:eastAsia="Times New Roman" w:hAnsi="Courier New" w:cs="Courier New"/>
+          <w:color w:val="333333"/>
+          <w:sz w:val="20"/>
+          <w:szCs w:val="20"/>
+          <w:lang w:eastAsia="fr-FR"/>
+        </w:rPr>
+        <w:t>Signif</w:t>
+      </w:r>
+      <w:proofErr w:type="spellEnd"/>
+      <w:r>
+        <w:rPr>
+          <w:rFonts w:ascii="Courier New" w:eastAsia="Times New Roman" w:hAnsi="Courier New" w:cs="Courier New"/>
+          <w:color w:val="333333"/>
+          <w:sz w:val="20"/>
+          <w:szCs w:val="20"/>
+          <w:lang w:eastAsia="fr-FR"/>
+        </w:rPr>
+        <w:t>. codes</w:t>
+      </w:r>
       <w:proofErr w:type="gramStart"/>
       <w:r>
         <w:rPr>
@@ -28534,20 +28293,9 @@
           <w:color w:val="333333"/>
           <w:sz w:val="20"/>
           <w:szCs w:val="20"/>
-          <w:lang w:val="en-US" w:eastAsia="fr-FR"/>
-        </w:rPr>
-        <w:t>Signif</w:t>
-      </w:r>
-      <w:proofErr w:type="spellEnd"/>
-      <w:r>
-        <w:rPr>
-          <w:rFonts w:ascii="Courier New" w:eastAsia="Times New Roman" w:hAnsi="Courier New" w:cs="Courier New"/>
-          <w:color w:val="333333"/>
-          <w:sz w:val="20"/>
-          <w:szCs w:val="20"/>
-          <w:lang w:val="en-US" w:eastAsia="fr-FR"/>
-        </w:rPr>
-        <w:t>.</w:t>
+          <w:lang w:eastAsia="fr-FR"/>
+        </w:rPr>
+        <w:t>:  0</w:t>
       </w:r>
       <w:proofErr w:type="gramEnd"/>
       <w:r>
@@ -28556,53 +28304,19 @@
           <w:color w:val="333333"/>
           <w:sz w:val="20"/>
           <w:szCs w:val="20"/>
-          <w:lang w:val="en-US" w:eastAsia="fr-FR"/>
-        </w:rPr>
-        <w:t xml:space="preserve"> </w:t>
-      </w:r>
-      <w:proofErr w:type="gramStart"/>
-      <w:r>
-        <w:rPr>
-          <w:rFonts w:ascii="Courier New" w:eastAsia="Times New Roman" w:hAnsi="Courier New" w:cs="Courier New"/>
-          <w:color w:val="333333"/>
-          <w:sz w:val="20"/>
-          <w:szCs w:val="20"/>
-          <w:lang w:val="en-US" w:eastAsia="fr-FR"/>
-        </w:rPr>
-        <w:t>codes</w:t>
-      </w:r>
-      <w:proofErr w:type="gramEnd"/>
-      <w:r>
-        <w:rPr>
-          <w:rFonts w:ascii="Courier New" w:eastAsia="Times New Roman" w:hAnsi="Courier New" w:cs="Courier New"/>
-          <w:color w:val="333333"/>
-          <w:sz w:val="20"/>
-          <w:szCs w:val="20"/>
-          <w:lang w:val="en-US" w:eastAsia="fr-FR"/>
-        </w:rPr>
-        <w:t xml:space="preserve">:  0 ‘***’ 0.001 ‘**’ 0.01 ‘*’ 0.05 ‘.’ 0.1 </w:t>
-      </w:r>
-      <w:proofErr w:type="gramStart"/>
-      <w:r>
-        <w:rPr>
-          <w:rFonts w:ascii="Courier New" w:eastAsia="Times New Roman" w:hAnsi="Courier New" w:cs="Courier New"/>
-          <w:color w:val="333333"/>
-          <w:sz w:val="20"/>
-          <w:szCs w:val="20"/>
-          <w:lang w:val="en-US" w:eastAsia="fr-FR"/>
-        </w:rPr>
-        <w:t>‘ ’</w:t>
-      </w:r>
-      <w:proofErr w:type="gramEnd"/>
-      <w:r>
-        <w:rPr>
-          <w:rFonts w:ascii="Courier New" w:eastAsia="Times New Roman" w:hAnsi="Courier New" w:cs="Courier New"/>
-          <w:color w:val="333333"/>
-          <w:sz w:val="20"/>
-          <w:szCs w:val="20"/>
-          <w:lang w:val="en-US" w:eastAsia="fr-FR"/>
-        </w:rPr>
-        <w:t xml:space="preserve"> 1</w:t>
+          <w:lang w:eastAsia="fr-FR"/>
+        </w:rPr>
+        <w:t xml:space="preserve"> ‘***’ 0.001 ‘**’ 0.01 ‘*’ 0.05 ‘.’ </w:t>
+      </w:r>
+      <w:r>
+        <w:rPr>
+          <w:rFonts w:ascii="Courier New" w:eastAsia="Times New Roman" w:hAnsi="Courier New" w:cs="Courier New"/>
+          <w:color w:val="333333"/>
+          <w:sz w:val="20"/>
+          <w:szCs w:val="20"/>
+          <w:lang w:val="en-US" w:eastAsia="fr-FR"/>
+        </w:rPr>
+        <w:t>0.1 ‘ ’ 1</w:t>
       </w:r>
     </w:p>
     <w:p>
@@ -29580,6 +29294,7 @@
           <w:b w:val="0"/>
           <w:color w:val="auto"/>
         </w:rPr>
+        <w:lastRenderedPageBreak/>
         <w:t xml:space="preserve">A partir de ces </w:t>
       </w:r>
       <w:proofErr w:type="spellStart"/>
@@ -29617,7 +29332,6 @@
           <w:b w:val="0"/>
           <w:color w:val="auto"/>
         </w:rPr>
-        <w:lastRenderedPageBreak/>
         <w:t xml:space="preserve">Les 4 </w:t>
       </w:r>
       <w:proofErr w:type="spellStart"/>
@@ -31202,7 +30916,6 @@
           <w:szCs w:val="20"/>
           <w:lang w:val="en-US" w:eastAsia="fr-FR"/>
         </w:rPr>
-        <w:lastRenderedPageBreak/>
         <w:t>pairwise.wilcox.test</w:t>
       </w:r>
       <w:proofErr w:type="spellEnd"/>
@@ -32226,6 +31939,7 @@
           <w:b w:val="0"/>
           <w:color w:val="auto"/>
         </w:rPr>
+        <w:lastRenderedPageBreak/>
         <w:t xml:space="preserve">Les 4 </w:t>
       </w:r>
       <w:proofErr w:type="spellStart"/>
@@ -32333,7 +32047,6 @@
           <w:b w:val="0"/>
           <w:color w:val="auto"/>
         </w:rPr>
-        <w:lastRenderedPageBreak/>
         <w:t>En commençant notre l</w:t>
       </w:r>
       <w:r>
@@ -33552,7 +33265,6 @@
       <w:r>
         <w:rPr>
           <w:color w:val="333333"/>
-          <w:lang w:val="en-US"/>
         </w:rPr>
         <w:br/>
       </w:r>
@@ -33704,6 +33416,7 @@
           <w:szCs w:val="20"/>
           <w:lang w:val="en-US" w:eastAsia="fr-FR"/>
         </w:rPr>
+        <w:lastRenderedPageBreak/>
         <w:t xml:space="preserve">    Pairwise comparisons using Wilcoxon rank sum test with continuity correction </w:t>
       </w:r>
     </w:p>
@@ -33990,7 +33703,6 @@
           <w:szCs w:val="20"/>
           <w:lang w:eastAsia="fr-FR"/>
         </w:rPr>
-        <w:lastRenderedPageBreak/>
         <w:t xml:space="preserve">2 0.04798 -       -      </w:t>
       </w:r>
     </w:p>
@@ -36946,7 +36658,6 @@
         <w:docPartUnique/>
       </w:docPartObj>
     </w:sdtPr>
-    <w:sdtEndPr/>
     <w:sdtContent>
       <w:p>
         <w:pPr>
@@ -36966,7 +36677,7 @@
           <w:rPr>
             <w:noProof/>
           </w:rPr>
-          <w:t>1</w:t>
+          <w:t>2</w:t>
         </w:r>
         <w:r>
           <w:fldChar w:fldCharType="end"/>
@@ -37102,8 +36813,8 @@
   <w:abstractNum w:abstractNumId="1">
     <w:nsid w:val="09A23CCB"/>
     <w:multiLevelType w:val="hybridMultilevel"/>
-    <w:tmpl w:val="12A835C0"/>
-    <w:lvl w:ilvl="0" w:tplc="B60436AE">
+    <w:tmpl w:val="3D765510"/>
+    <w:lvl w:ilvl="0" w:tplc="AFDE8D08">
       <w:numFmt w:val="bullet"/>
       <w:lvlText w:val=""/>
       <w:lvlJc w:val="left"/>
@@ -37112,6 +36823,7 @@
       </w:pPr>
       <w:rPr>
         <w:rFonts w:ascii="Symbol" w:eastAsiaTheme="minorHAnsi" w:hAnsi="Symbol" w:cstheme="minorBidi" w:hint="default"/>
+        <w:lang w:val="en-US"/>
       </w:rPr>
     </w:lvl>
     <w:lvl w:ilvl="1" w:tplc="040C0003">
@@ -38924,7 +38636,7 @@
 </file>
 
 <file path=customXml/itemProps1.xml><?xml version="1.0" encoding="utf-8"?>
-<ds:datastoreItem xmlns:ds="http://schemas.openxmlformats.org/officeDocument/2006/customXml" ds:itemID="{E9A550EC-8BAF-47AF-926E-933F442ACAC3}">
+<ds:datastoreItem xmlns:ds="http://schemas.openxmlformats.org/officeDocument/2006/customXml" ds:itemID="{BB75CA2B-35F6-4137-8035-3E9FAF1C13E3}">
   <ds:schemaRefs>
     <ds:schemaRef ds:uri="http://schemas.openxmlformats.org/officeDocument/2006/bibliography"/>
   </ds:schemaRefs>

</xml_diff>

<commit_message>
EDA (Translation, Univariate Analysis, Part II)
</commit_message>
<xml_diff>
--- a/Interpretation/ENG/Hospital Data Analysis - EDA - Interpretation.DOCX
+++ b/Interpretation/ENG/Hospital Data Analysis - EDA - Interpretation.DOCX
@@ -469,34 +469,34 @@
         <w:rPr>
           <w:lang w:val="en-US"/>
         </w:rPr>
-        <w:t xml:space="preserve"> Ward Admission </w:t>
+        <w:t xml:space="preserve"> Ward </w:t>
+      </w:r>
+      <w:r>
+        <w:rPr>
+          <w:lang w:val="en-US"/>
+        </w:rPr>
+        <w:t xml:space="preserve">Admission </w:t>
+      </w:r>
+      <w:r>
+        <w:rPr>
+          <w:lang w:val="en-US"/>
+        </w:rPr>
+        <w:t>distribution (</w:t>
+      </w:r>
+      <w:r>
+        <w:rPr>
+          <w:lang w:val="en-US"/>
+        </w:rPr>
+        <w:t>WARD_ADMISSION</w:t>
       </w:r>
       <w:proofErr w:type="gramStart"/>
       <w:r>
         <w:rPr>
           <w:lang w:val="en-US"/>
         </w:rPr>
-        <w:t xml:space="preserve">distribution </w:t>
-      </w:r>
-      <w:r>
-        <w:rPr>
-          <w:lang w:val="en-US"/>
-        </w:rPr>
-        <w:t xml:space="preserve"> </w:t>
-      </w:r>
-      <w:r>
-        <w:rPr>
-          <w:lang w:val="en-US"/>
-        </w:rPr>
-        <w:t>(</w:t>
+        <w:t>) :</w:t>
       </w:r>
       <w:proofErr w:type="gramEnd"/>
-      <w:r>
-        <w:rPr>
-          <w:lang w:val="en-US"/>
-        </w:rPr>
-        <w:t>WARD_ADMISSION) :</w:t>
-      </w:r>
     </w:p>
     <w:p>
       <w:pPr>
@@ -968,16 +968,44 @@
           <w:color w:val="auto"/>
         </w:rPr>
       </w:pPr>
-      <w:bookmarkStart w:id="0" w:name="_GoBack"/>
-      <w:bookmarkEnd w:id="0"/>
     </w:p>
     <w:p>
       <w:pPr>
         <w:pStyle w:val="Titre3"/>
-      </w:pPr>
-      <w:r>
+        <w:rPr>
+          <w:lang w:val="en-US"/>
+        </w:rPr>
+      </w:pPr>
+      <w:r>
+        <w:rPr>
+          <w:lang w:val="en-US"/>
+        </w:rPr>
         <w:lastRenderedPageBreak/>
-        <w:t>Distribution du département de sortie (WARD_DISCHARG)</w:t>
+        <w:t xml:space="preserve">Ward </w:t>
+      </w:r>
+      <w:r>
+        <w:rPr>
+          <w:lang w:val="en-US"/>
+        </w:rPr>
+        <w:t>Discharg</w:t>
+      </w:r>
+      <w:r>
+        <w:rPr>
+          <w:lang w:val="en-US"/>
+        </w:rPr>
+        <w:t>e</w:t>
+      </w:r>
+      <w:r>
+        <w:rPr>
+          <w:lang w:val="en-US"/>
+        </w:rPr>
+        <w:t xml:space="preserve"> distribution</w:t>
+      </w:r>
+      <w:r>
+        <w:rPr>
+          <w:lang w:val="en-US"/>
+        </w:rPr>
+        <w:t xml:space="preserve"> (WARD_DISCHARG)</w:t>
       </w:r>
     </w:p>
     <w:p>
@@ -1047,173 +1075,127 @@
         <w:rPr>
           <w:b w:val="0"/>
           <w:color w:val="auto"/>
-        </w:rPr>
-      </w:pPr>
-      <w:r>
-        <w:rPr>
-          <w:b w:val="0"/>
-          <w:color w:val="auto"/>
-        </w:rPr>
-        <w:t xml:space="preserve">Les </w:t>
-      </w:r>
-      <w:proofErr w:type="spellStart"/>
-      <w:r>
-        <w:rPr>
-          <w:b w:val="0"/>
-          <w:color w:val="auto"/>
-        </w:rPr>
-        <w:t>discharge</w:t>
-      </w:r>
-      <w:r>
-        <w:rPr>
-          <w:b w:val="0"/>
-          <w:color w:val="auto"/>
-        </w:rPr>
-        <w:t>s</w:t>
-      </w:r>
-      <w:proofErr w:type="spellEnd"/>
-      <w:r>
-        <w:rPr>
-          <w:b w:val="0"/>
-          <w:color w:val="auto"/>
-        </w:rPr>
-        <w:t xml:space="preserve"> depuis les</w:t>
-      </w:r>
-      <w:r>
-        <w:rPr>
-          <w:b w:val="0"/>
-          <w:color w:val="auto"/>
+          <w:lang w:val="en-US"/>
+        </w:rPr>
+      </w:pPr>
+      <w:r>
+        <w:rPr>
+          <w:b w:val="0"/>
+          <w:color w:val="auto"/>
+          <w:lang w:val="en-US"/>
+        </w:rPr>
+        <w:t xml:space="preserve">Discharges from Wards </w:t>
+      </w:r>
+      <w:r>
+        <w:rPr>
+          <w:b w:val="0"/>
+          <w:i/>
+          <w:color w:val="auto"/>
+          <w:lang w:val="en-US"/>
+        </w:rPr>
+        <w:t>« General Medicine »</w:t>
+      </w:r>
+      <w:r>
+        <w:rPr>
+          <w:b w:val="0"/>
+          <w:i/>
+          <w:color w:val="auto"/>
+          <w:lang w:val="en-US"/>
         </w:rPr>
         <w:t xml:space="preserve"> </w:t>
       </w:r>
-      <w:proofErr w:type="spellStart"/>
-      <w:r>
-        <w:rPr>
-          <w:b w:val="0"/>
-          <w:color w:val="auto"/>
-        </w:rPr>
-        <w:t>Wards</w:t>
-      </w:r>
-      <w:proofErr w:type="spellEnd"/>
-      <w:r>
-        <w:rPr>
-          <w:b w:val="0"/>
-          <w:color w:val="auto"/>
+      <w:r>
+        <w:rPr>
+          <w:b w:val="0"/>
+          <w:color w:val="auto"/>
+          <w:lang w:val="en-US"/>
+        </w:rPr>
+        <w:t>are in majority:</w:t>
+      </w:r>
+      <w:r>
+        <w:rPr>
+          <w:b w:val="0"/>
+          <w:i/>
+          <w:color w:val="auto"/>
+          <w:lang w:val="en-US"/>
         </w:rPr>
         <w:t xml:space="preserve"> </w:t>
       </w:r>
       <w:r>
         <w:rPr>
           <w:b w:val="0"/>
+          <w:color w:val="auto"/>
+          <w:lang w:val="en-US"/>
+        </w:rPr>
+        <w:t xml:space="preserve">a large part in </w:t>
+      </w:r>
+      <w:r>
+        <w:rPr>
+          <w:b w:val="0"/>
+          <w:color w:val="auto"/>
+          <w:lang w:val="en-US"/>
+        </w:rPr>
+        <w:t xml:space="preserve">Ward 2605 : </w:t>
+      </w:r>
+      <w:r>
+        <w:rPr>
+          <w:b w:val="0"/>
           <w:i/>
           <w:color w:val="auto"/>
-        </w:rPr>
-        <w:t xml:space="preserve">« General </w:t>
-      </w:r>
-      <w:proofErr w:type="spellStart"/>
+          <w:lang w:val="en-US"/>
+        </w:rPr>
+        <w:t>« General Medicine 2 »</w:t>
+      </w:r>
       <w:r>
         <w:rPr>
           <w:b w:val="0"/>
           <w:i/>
           <w:color w:val="auto"/>
-        </w:rPr>
-        <w:t>Medicine</w:t>
-      </w:r>
-      <w:proofErr w:type="spellEnd"/>
+          <w:lang w:val="en-US"/>
+        </w:rPr>
+        <w:t xml:space="preserve"> </w:t>
+      </w:r>
+      <w:r>
+        <w:rPr>
+          <w:b w:val="0"/>
+          <w:color w:val="auto"/>
+          <w:lang w:val="en-US"/>
+        </w:rPr>
+        <w:t>and a less significant one in</w:t>
+      </w:r>
       <w:r>
         <w:rPr>
           <w:b w:val="0"/>
           <w:i/>
           <w:color w:val="auto"/>
-        </w:rPr>
-        <w:t> »</w:t>
-      </w:r>
-      <w:r>
-        <w:rPr>
-          <w:b w:val="0"/>
-          <w:color w:val="auto"/>
-        </w:rPr>
-        <w:t xml:space="preserve"> sont majoritaires : une grande partie en </w:t>
-      </w:r>
-      <w:r>
-        <w:rPr>
-          <w:b w:val="0"/>
-          <w:color w:val="auto"/>
-        </w:rPr>
-        <w:t xml:space="preserve">Ward 2605 : </w:t>
+          <w:lang w:val="en-US"/>
+        </w:rPr>
+        <w:t xml:space="preserve"> </w:t>
+      </w:r>
+      <w:r>
+        <w:rPr>
+          <w:b w:val="0"/>
+          <w:color w:val="auto"/>
+          <w:lang w:val="en-US"/>
+        </w:rPr>
+        <w:t xml:space="preserve">Ward 2604 : </w:t>
       </w:r>
       <w:r>
         <w:rPr>
           <w:b w:val="0"/>
           <w:i/>
           <w:color w:val="auto"/>
-        </w:rPr>
-        <w:t xml:space="preserve">« General </w:t>
-      </w:r>
-      <w:proofErr w:type="spellStart"/>
-      <w:r>
-        <w:rPr>
-          <w:b w:val="0"/>
-          <w:i/>
-          <w:color w:val="auto"/>
-        </w:rPr>
-        <w:t>Medicine</w:t>
-      </w:r>
-      <w:proofErr w:type="spellEnd"/>
-      <w:r>
-        <w:rPr>
-          <w:b w:val="0"/>
-          <w:i/>
-          <w:color w:val="auto"/>
-        </w:rPr>
-        <w:t xml:space="preserve"> 2 »</w:t>
-      </w:r>
-      <w:r>
-        <w:rPr>
-          <w:b w:val="0"/>
-          <w:color w:val="auto"/>
-        </w:rPr>
-        <w:t xml:space="preserve"> et moins conséquente en Ward 2604 : </w:t>
-      </w:r>
-      <w:r>
-        <w:rPr>
-          <w:b w:val="0"/>
-          <w:i/>
-          <w:color w:val="auto"/>
-        </w:rPr>
-        <w:t xml:space="preserve">« General </w:t>
-      </w:r>
-      <w:proofErr w:type="spellStart"/>
-      <w:r>
-        <w:rPr>
-          <w:b w:val="0"/>
-          <w:i/>
-          <w:color w:val="auto"/>
-        </w:rPr>
-        <w:t>Medicine</w:t>
-      </w:r>
-      <w:proofErr w:type="spellEnd"/>
-      <w:r>
-        <w:rPr>
-          <w:b w:val="0"/>
-          <w:i/>
-          <w:color w:val="auto"/>
-        </w:rPr>
-        <w:t xml:space="preserve"> 1 »</w:t>
-      </w:r>
-      <w:r>
-        <w:rPr>
-          <w:b w:val="0"/>
-          <w:color w:val="auto"/>
-        </w:rPr>
-        <w:t>.</w:t>
-      </w:r>
-      <w:r>
-        <w:rPr>
-          <w:b w:val="0"/>
-          <w:color w:val="auto"/>
-        </w:rPr>
-        <w:t xml:space="preserve"> </w:t>
+          <w:lang w:val="en-US"/>
+        </w:rPr>
+        <w:t>« General Medicine 1 »</w:t>
+      </w:r>
+      <w:r>
+        <w:rPr>
+          <w:b w:val="0"/>
+          <w:color w:val="auto"/>
+          <w:lang w:val="en-US"/>
+        </w:rPr>
+        <w:t>;</w:t>
       </w:r>
     </w:p>
     <w:p>
@@ -1227,194 +1209,119 @@
         <w:rPr>
           <w:b w:val="0"/>
           <w:color w:val="auto"/>
-        </w:rPr>
-      </w:pPr>
-      <w:r>
-        <w:rPr>
-          <w:b w:val="0"/>
-          <w:color w:val="auto"/>
-        </w:rPr>
-        <w:t xml:space="preserve">Celles en </w:t>
-      </w:r>
-      <w:proofErr w:type="spellStart"/>
-      <w:r>
-        <w:rPr>
-          <w:b w:val="0"/>
-          <w:color w:val="auto"/>
-        </w:rPr>
-        <w:t>Wards</w:t>
-      </w:r>
-      <w:proofErr w:type="spellEnd"/>
-      <w:r>
-        <w:rPr>
-          <w:b w:val="0"/>
-          <w:color w:val="auto"/>
-        </w:rPr>
-        <w:t xml:space="preserve"> 21 : </w:t>
+          <w:lang w:val="en-US"/>
+        </w:rPr>
+      </w:pPr>
+      <w:r>
+        <w:rPr>
+          <w:b w:val="0"/>
+          <w:color w:val="auto"/>
+          <w:lang w:val="en-US"/>
+        </w:rPr>
+        <w:t xml:space="preserve">Those in Wards </w:t>
+      </w:r>
+      <w:proofErr w:type="gramStart"/>
+      <w:r>
+        <w:rPr>
+          <w:b w:val="0"/>
+          <w:color w:val="auto"/>
+          <w:lang w:val="en-US"/>
+        </w:rPr>
+        <w:t>21 :</w:t>
+      </w:r>
+      <w:proofErr w:type="gramEnd"/>
+      <w:r>
+        <w:rPr>
+          <w:b w:val="0"/>
+          <w:color w:val="auto"/>
+          <w:lang w:val="en-US"/>
+        </w:rPr>
+        <w:t xml:space="preserve"> </w:t>
       </w:r>
       <w:r>
         <w:rPr>
           <w:b w:val="0"/>
           <w:i/>
           <w:color w:val="auto"/>
-        </w:rPr>
-        <w:t>« </w:t>
-      </w:r>
-      <w:proofErr w:type="spellStart"/>
+          <w:lang w:val="en-US"/>
+        </w:rPr>
+        <w:t>« Geriatrics »</w:t>
+      </w:r>
+      <w:r>
+        <w:rPr>
+          <w:b w:val="0"/>
+          <w:color w:val="auto"/>
+          <w:lang w:val="en-US"/>
+        </w:rPr>
+        <w:t xml:space="preserve">, 68 : </w:t>
+      </w:r>
       <w:r>
         <w:rPr>
           <w:b w:val="0"/>
           <w:i/>
           <w:color w:val="auto"/>
-        </w:rPr>
-        <w:t>Geriatrics</w:t>
-      </w:r>
-      <w:proofErr w:type="spellEnd"/>
+          <w:lang w:val="en-US"/>
+        </w:rPr>
+        <w:t>«Respiratory Medicine »</w:t>
+      </w:r>
+      <w:r>
+        <w:rPr>
+          <w:b w:val="0"/>
+          <w:color w:val="auto"/>
+          <w:lang w:val="en-US"/>
+        </w:rPr>
+        <w:t xml:space="preserve">,  08 : </w:t>
+      </w:r>
       <w:r>
         <w:rPr>
           <w:b w:val="0"/>
           <w:i/>
           <w:color w:val="auto"/>
-        </w:rPr>
-        <w:t> »</w:t>
-      </w:r>
-      <w:r>
-        <w:rPr>
-          <w:b w:val="0"/>
-          <w:color w:val="auto"/>
-        </w:rPr>
-        <w:t xml:space="preserve">, 68 : </w:t>
+          <w:lang w:val="en-US"/>
+        </w:rPr>
+        <w:t>« Cardiology »</w:t>
+      </w:r>
+      <w:r>
+        <w:rPr>
+          <w:b w:val="0"/>
+          <w:color w:val="auto"/>
+          <w:lang w:val="en-US"/>
+        </w:rPr>
+        <w:t xml:space="preserve"> and</w:t>
+      </w:r>
+      <w:r>
+        <w:rPr>
+          <w:b w:val="0"/>
+          <w:color w:val="auto"/>
+          <w:lang w:val="en-US"/>
+        </w:rPr>
+        <w:t xml:space="preserve"> Ward 24 : «</w:t>
       </w:r>
       <w:r>
         <w:rPr>
           <w:b w:val="0"/>
           <w:i/>
           <w:color w:val="auto"/>
-        </w:rPr>
-        <w:t>«</w:t>
-      </w:r>
-      <w:proofErr w:type="spellStart"/>
+          <w:lang w:val="en-US"/>
+        </w:rPr>
+        <w:t>Infection and Immunology»</w:t>
+      </w:r>
       <w:r>
         <w:rPr>
           <w:b w:val="0"/>
           <w:i/>
           <w:color w:val="auto"/>
-        </w:rPr>
-        <w:t>Respiratory</w:t>
-      </w:r>
-      <w:proofErr w:type="spellEnd"/>
-      <w:r>
-        <w:rPr>
-          <w:b w:val="0"/>
-          <w:i/>
-          <w:color w:val="auto"/>
+          <w:lang w:val="en-US"/>
         </w:rPr>
         <w:t xml:space="preserve"> </w:t>
       </w:r>
-      <w:proofErr w:type="spellStart"/>
-      <w:r>
-        <w:rPr>
-          <w:b w:val="0"/>
-          <w:i/>
-          <w:color w:val="auto"/>
-        </w:rPr>
-        <w:t>Medicine</w:t>
-      </w:r>
-      <w:proofErr w:type="spellEnd"/>
-      <w:r>
-        <w:rPr>
-          <w:b w:val="0"/>
-          <w:i/>
-          <w:color w:val="auto"/>
-        </w:rPr>
-        <w:t> »</w:t>
-      </w:r>
-      <w:r>
-        <w:rPr>
-          <w:b w:val="0"/>
-          <w:color w:val="auto"/>
-        </w:rPr>
-        <w:t xml:space="preserve">,  08 : </w:t>
-      </w:r>
-      <w:r>
-        <w:rPr>
-          <w:b w:val="0"/>
-          <w:i/>
-          <w:color w:val="auto"/>
-        </w:rPr>
-        <w:t>« </w:t>
-      </w:r>
-      <w:proofErr w:type="spellStart"/>
-      <w:r>
-        <w:rPr>
-          <w:b w:val="0"/>
-          <w:i/>
-          <w:color w:val="auto"/>
-        </w:rPr>
-        <w:t>Cardiology</w:t>
-      </w:r>
-      <w:proofErr w:type="spellEnd"/>
-      <w:r>
-        <w:rPr>
-          <w:b w:val="0"/>
-          <w:i/>
-          <w:color w:val="auto"/>
-        </w:rPr>
-        <w:t> »</w:t>
-      </w:r>
-      <w:r>
-        <w:rPr>
-          <w:b w:val="0"/>
-          <w:color w:val="auto"/>
-        </w:rPr>
-        <w:t xml:space="preserve"> et Ward 24 : «</w:t>
-      </w:r>
-      <w:r>
-        <w:rPr>
-          <w:b w:val="0"/>
-          <w:i/>
-          <w:color w:val="auto"/>
-        </w:rPr>
-        <w:t xml:space="preserve">Infection and </w:t>
-      </w:r>
-      <w:proofErr w:type="spellStart"/>
-      <w:r>
-        <w:rPr>
-          <w:b w:val="0"/>
-          <w:i/>
-          <w:color w:val="auto"/>
-        </w:rPr>
-        <w:t>Immunology</w:t>
-      </w:r>
-      <w:proofErr w:type="spellEnd"/>
-      <w:r>
-        <w:rPr>
-          <w:b w:val="0"/>
-          <w:i/>
-          <w:color w:val="auto"/>
-        </w:rPr>
-        <w:t>»</w:t>
-      </w:r>
-      <w:r>
-        <w:rPr>
-          <w:b w:val="0"/>
-          <w:color w:val="auto"/>
-        </w:rPr>
-        <w:t xml:space="preserve">  constituent chacune des </w:t>
-      </w:r>
-      <w:r>
-        <w:rPr>
-          <w:b w:val="0"/>
-          <w:color w:val="auto"/>
-        </w:rPr>
-        <w:t xml:space="preserve">plus </w:t>
-      </w:r>
-      <w:r>
-        <w:rPr>
-          <w:b w:val="0"/>
-          <w:color w:val="auto"/>
-        </w:rPr>
-        <w:t>petites proportions.</w:t>
+      <w:r>
+        <w:rPr>
+          <w:b w:val="0"/>
+          <w:color w:val="auto"/>
+          <w:lang w:val="en-US"/>
+        </w:rPr>
+        <w:t>each constitute smaller proportions.</w:t>
       </w:r>
     </w:p>
     <w:p>
@@ -1425,18 +1332,44 @@
           <w:numId w:val="0"/>
         </w:numPr>
         <w:ind w:left="720"/>
-        <w:rPr>
-          <w:b w:val="0"/>
-          <w:color w:val="auto"/>
+        <w:jc w:val="both"/>
+        <w:rPr>
+          <w:b w:val="0"/>
+          <w:color w:val="auto"/>
+          <w:lang w:val="en-US"/>
         </w:rPr>
       </w:pPr>
     </w:p>
     <w:p>
       <w:pPr>
         <w:pStyle w:val="Titre3"/>
-      </w:pPr>
-      <w:r>
-        <w:t>Distribution du nombre de décès en établissement (DEATH_INHOSP)</w:t>
+        <w:rPr>
+          <w:lang w:val="en-US"/>
+        </w:rPr>
+      </w:pPr>
+      <w:r>
+        <w:rPr>
+          <w:lang w:val="en-US"/>
+        </w:rPr>
+        <w:t>Number of deaths distribution within/outside Hospital</w:t>
+      </w:r>
+      <w:r>
+        <w:rPr>
+          <w:lang w:val="en-US"/>
+        </w:rPr>
+        <w:t>s</w:t>
+      </w:r>
+      <w:r>
+        <w:rPr>
+          <w:lang w:val="en-US"/>
+        </w:rPr>
+        <w:t xml:space="preserve"> </w:t>
+      </w:r>
+      <w:r>
+        <w:rPr>
+          <w:lang w:val="en-US"/>
+        </w:rPr>
+        <w:t>(DEATH_INHOSP)</w:t>
       </w:r>
     </w:p>
     <w:p>
@@ -1506,63 +1439,32 @@
         <w:rPr>
           <w:b w:val="0"/>
           <w:color w:val="auto"/>
-        </w:rPr>
-      </w:pPr>
-      <w:r>
-        <w:rPr>
-          <w:b w:val="0"/>
-          <w:color w:val="auto"/>
-        </w:rPr>
-        <w:t xml:space="preserve">Les </w:t>
-      </w:r>
-      <w:r>
-        <w:rPr>
-          <w:b w:val="0"/>
-          <w:color w:val="auto"/>
-        </w:rPr>
-        <w:t>décès surviennent principalement (en très grande</w:t>
-      </w:r>
-      <w:r>
-        <w:rPr>
-          <w:b w:val="0"/>
-          <w:color w:val="auto"/>
-        </w:rPr>
-        <w:t xml:space="preserve"> </w:t>
-      </w:r>
-      <w:r>
-        <w:rPr>
-          <w:b w:val="0"/>
-          <w:color w:val="auto"/>
-        </w:rPr>
-        <w:t>partie</w:t>
-      </w:r>
-      <w:r>
-        <w:rPr>
-          <w:b w:val="0"/>
-          <w:color w:val="auto"/>
-        </w:rPr>
-        <w:t xml:space="preserve">) en dehors des </w:t>
-      </w:r>
-      <w:r>
-        <w:rPr>
-          <w:b w:val="0"/>
-          <w:color w:val="auto"/>
-        </w:rPr>
-        <w:t>hôpitaux</w:t>
-      </w:r>
-      <w:r>
-        <w:rPr>
-          <w:b w:val="0"/>
-          <w:color w:val="auto"/>
-        </w:rPr>
-        <w:t>, ceux qui surviennent en milieux hospitaliers ne constituent qu’une petite proportion</w:t>
-      </w:r>
-      <w:r>
-        <w:rPr>
-          <w:b w:val="0"/>
-          <w:color w:val="auto"/>
-        </w:rPr>
-        <w:t>.</w:t>
+          <w:lang w:val="en-US"/>
+        </w:rPr>
+      </w:pPr>
+      <w:r>
+        <w:rPr>
+          <w:b w:val="0"/>
+          <w:color w:val="auto"/>
+          <w:lang w:val="en-US"/>
+        </w:rPr>
+        <w:t xml:space="preserve">Deaths occur mainly (in a very </w:t>
+      </w:r>
+      <w:r>
+        <w:rPr>
+          <w:b w:val="0"/>
+          <w:color w:val="auto"/>
+          <w:lang w:val="en-US"/>
+        </w:rPr>
+        <w:t>large part) outside hospitals</w:t>
+      </w:r>
+      <w:r>
+        <w:rPr>
+          <w:b w:val="0"/>
+          <w:color w:val="auto"/>
+          <w:lang w:val="en-US"/>
+        </w:rPr>
+        <w:t>, those which occur within hospital settings constitute only a small proportion.</w:t>
       </w:r>
     </w:p>
     <w:p>
@@ -1576,15 +1478,28 @@
         <w:rPr>
           <w:b w:val="0"/>
           <w:color w:val="auto"/>
+          <w:lang w:val="en-US"/>
         </w:rPr>
       </w:pPr>
     </w:p>
     <w:p>
       <w:pPr>
         <w:pStyle w:val="Titre3"/>
-      </w:pPr>
-      <w:r>
-        <w:t>Distribution des coûts par département (COST_DAY_WARD)</w:t>
+        <w:rPr>
+          <w:lang w:val="en-US"/>
+        </w:rPr>
+      </w:pPr>
+      <w:r>
+        <w:rPr>
+          <w:lang w:val="en-US"/>
+        </w:rPr>
+        <w:t>Costs distribution per Ward</w:t>
+      </w:r>
+      <w:r>
+        <w:rPr>
+          <w:lang w:val="en-US"/>
+        </w:rPr>
+        <w:t xml:space="preserve"> (COST_DAY_WARD)</w:t>
       </w:r>
     </w:p>
     <w:p>
@@ -1651,56 +1566,40 @@
         <w:rPr>
           <w:b w:val="0"/>
           <w:color w:val="auto"/>
-        </w:rPr>
-      </w:pPr>
-      <w:r>
-        <w:rPr>
-          <w:b w:val="0"/>
-          <w:color w:val="auto"/>
-        </w:rPr>
-        <w:t xml:space="preserve">Les </w:t>
-      </w:r>
-      <w:r>
-        <w:rPr>
-          <w:b w:val="0"/>
-          <w:color w:val="auto"/>
-        </w:rPr>
-        <w:t xml:space="preserve"> </w:t>
-      </w:r>
-      <w:r>
-        <w:rPr>
-          <w:b w:val="0"/>
-          <w:color w:val="auto"/>
-        </w:rPr>
-        <w:t xml:space="preserve">coûts hospitaliers journaliers </w:t>
-      </w:r>
-      <w:r>
-        <w:rPr>
-          <w:b w:val="0"/>
-          <w:color w:val="auto"/>
-        </w:rPr>
-        <w:t>en</w:t>
-      </w:r>
-      <w:r>
-        <w:rPr>
-          <w:b w:val="0"/>
-          <w:color w:val="auto"/>
-        </w:rPr>
-        <w:t xml:space="preserve"> Ward évalués à 285 </w:t>
-      </w:r>
-      <w:r>
-        <w:rPr>
-          <w:b w:val="0"/>
-          <w:color w:val="auto"/>
-        </w:rPr>
-        <w:t>€</w:t>
-      </w:r>
-      <w:r>
-        <w:rPr>
-          <w:b w:val="0"/>
-          <w:color w:val="auto"/>
-        </w:rPr>
-        <w:t xml:space="preserve">  constituent la grande majorité.</w:t>
+          <w:lang w:val="en-US"/>
+        </w:rPr>
+      </w:pPr>
+      <w:r>
+        <w:rPr>
+          <w:b w:val="0"/>
+          <w:color w:val="auto"/>
+          <w:lang w:val="en-US"/>
+        </w:rPr>
+        <w:t xml:space="preserve">Daily hospital costs valued at </w:t>
+      </w:r>
+      <w:r>
+        <w:rPr>
+          <w:b w:val="0"/>
+          <w:color w:val="auto"/>
+          <w:lang w:val="en-US"/>
+        </w:rPr>
+        <w:t>€285</w:t>
+      </w:r>
+      <w:r>
+        <w:rPr>
+          <w:b w:val="0"/>
+          <w:color w:val="auto"/>
+          <w:lang w:val="en-US"/>
+        </w:rPr>
+        <w:t xml:space="preserve"> constitute the majority</w:t>
+      </w:r>
+      <w:r>
+        <w:rPr>
+          <w:b w:val="0"/>
+          <w:color w:val="auto"/>
+          <w:lang w:val="en-US"/>
+        </w:rPr>
+        <w:t>;</w:t>
       </w:r>
     </w:p>
     <w:p>
@@ -1714,40 +1613,56 @@
         <w:rPr>
           <w:b w:val="0"/>
           <w:color w:val="auto"/>
-        </w:rPr>
-      </w:pPr>
-      <w:r>
-        <w:rPr>
-          <w:b w:val="0"/>
-          <w:color w:val="auto"/>
-        </w:rPr>
-        <w:t xml:space="preserve">Ceux évalués à </w:t>
-      </w:r>
-      <w:r>
-        <w:rPr>
-          <w:b w:val="0"/>
-          <w:color w:val="auto"/>
-        </w:rPr>
-        <w:t xml:space="preserve">313 </w:t>
-      </w:r>
-      <w:r>
-        <w:rPr>
-          <w:b w:val="0"/>
-          <w:color w:val="auto"/>
+          <w:lang w:val="en-US"/>
+        </w:rPr>
+      </w:pPr>
+      <w:r>
+        <w:rPr>
+          <w:b w:val="0"/>
+          <w:color w:val="auto"/>
+          <w:lang w:val="en-US"/>
+        </w:rPr>
+        <w:t>Thos</w:t>
+      </w:r>
+      <w:r>
+        <w:rPr>
+          <w:b w:val="0"/>
+          <w:color w:val="auto"/>
+          <w:lang w:val="en-US"/>
+        </w:rPr>
+        <w:t>e v</w:t>
+      </w:r>
+      <w:r>
+        <w:rPr>
+          <w:b w:val="0"/>
+          <w:color w:val="auto"/>
+          <w:lang w:val="en-US"/>
+        </w:rPr>
+        <w:t xml:space="preserve">alued at </w:t>
+      </w:r>
+      <w:r>
+        <w:rPr>
+          <w:b w:val="0"/>
+          <w:color w:val="auto"/>
+          <w:lang w:val="en-US"/>
         </w:rPr>
         <w:t>€</w:t>
       </w:r>
-      <w:r>
-        <w:rPr>
-          <w:b w:val="0"/>
-          <w:color w:val="auto"/>
-        </w:rPr>
-        <w:t xml:space="preserve">, 463 </w:t>
-      </w:r>
-      <w:r>
-        <w:rPr>
-          <w:b w:val="0"/>
-          <w:color w:val="auto"/>
+      <w:bookmarkStart w:id="0" w:name="_GoBack"/>
+      <w:bookmarkEnd w:id="0"/>
+      <w:r>
+        <w:rPr>
+          <w:b w:val="0"/>
+          <w:color w:val="auto"/>
+          <w:lang w:val="en-US"/>
+        </w:rPr>
+        <w:t xml:space="preserve">313, </w:t>
+      </w:r>
+      <w:r>
+        <w:rPr>
+          <w:b w:val="0"/>
+          <w:color w:val="auto"/>
+          <w:lang w:val="en-US"/>
         </w:rPr>
         <w:t>€</w:t>
       </w:r>
@@ -1755,13 +1670,15 @@
         <w:rPr>
           <w:b w:val="0"/>
           <w:color w:val="auto"/>
-        </w:rPr>
-        <w:t xml:space="preserve">, 363 </w:t>
-      </w:r>
-      <w:r>
-        <w:rPr>
-          <w:b w:val="0"/>
-          <w:color w:val="auto"/>
+          <w:lang w:val="en-US"/>
+        </w:rPr>
+        <w:t xml:space="preserve">463, </w:t>
+      </w:r>
+      <w:r>
+        <w:rPr>
+          <w:b w:val="0"/>
+          <w:color w:val="auto"/>
+          <w:lang w:val="en-US"/>
         </w:rPr>
         <w:t>€</w:t>
       </w:r>
@@ -1769,13 +1686,31 @@
         <w:rPr>
           <w:b w:val="0"/>
           <w:color w:val="auto"/>
-        </w:rPr>
-        <w:t xml:space="preserve"> et à 481 </w:t>
-      </w:r>
-      <w:r>
-        <w:rPr>
-          <w:b w:val="0"/>
-          <w:color w:val="auto"/>
+          <w:lang w:val="en-US"/>
+        </w:rPr>
+        <w:t>363</w:t>
+      </w:r>
+      <w:r>
+        <w:rPr>
+          <w:b w:val="0"/>
+          <w:color w:val="auto"/>
+          <w:lang w:val="en-US"/>
+        </w:rPr>
+        <w:t xml:space="preserve"> and at</w:t>
+      </w:r>
+      <w:r>
+        <w:rPr>
+          <w:b w:val="0"/>
+          <w:color w:val="auto"/>
+          <w:lang w:val="en-US"/>
+        </w:rPr>
+        <w:t xml:space="preserve"> </w:t>
+      </w:r>
+      <w:r>
+        <w:rPr>
+          <w:b w:val="0"/>
+          <w:color w:val="auto"/>
+          <w:lang w:val="en-US"/>
         </w:rPr>
         <w:t>€</w:t>
       </w:r>
@@ -1783,29 +1718,17 @@
         <w:rPr>
           <w:b w:val="0"/>
           <w:color w:val="auto"/>
-        </w:rPr>
-        <w:t xml:space="preserve">  </w:t>
-      </w:r>
-      <w:r>
-        <w:rPr>
-          <w:b w:val="0"/>
-          <w:color w:val="auto"/>
-        </w:rPr>
-        <w:t xml:space="preserve">constituent chacune des </w:t>
-      </w:r>
-      <w:r>
-        <w:rPr>
-          <w:b w:val="0"/>
-          <w:color w:val="auto"/>
-        </w:rPr>
-        <w:t xml:space="preserve">plus </w:t>
-      </w:r>
-      <w:r>
-        <w:rPr>
-          <w:b w:val="0"/>
-          <w:color w:val="auto"/>
-        </w:rPr>
-        <w:t>petites proportions.</w:t>
+          <w:lang w:val="en-US"/>
+        </w:rPr>
+        <w:t xml:space="preserve">481 </w:t>
+      </w:r>
+      <w:r>
+        <w:rPr>
+          <w:b w:val="0"/>
+          <w:color w:val="auto"/>
+          <w:lang w:val="en-US"/>
+        </w:rPr>
+        <w:t xml:space="preserve">each constitute smaller proportions. </w:t>
       </w:r>
     </w:p>
     <w:p>
@@ -38636,7 +38559,7 @@
 </file>
 
 <file path=customXml/itemProps1.xml><?xml version="1.0" encoding="utf-8"?>
-<ds:datastoreItem xmlns:ds="http://schemas.openxmlformats.org/officeDocument/2006/customXml" ds:itemID="{BB75CA2B-35F6-4137-8035-3E9FAF1C13E3}">
+<ds:datastoreItem xmlns:ds="http://schemas.openxmlformats.org/officeDocument/2006/customXml" ds:itemID="{2E44F80F-EA91-4B62-871A-6967AAD9E166}">
   <ds:schemaRefs>
     <ds:schemaRef ds:uri="http://schemas.openxmlformats.org/officeDocument/2006/bibliography"/>
   </ds:schemaRefs>

</xml_diff>

<commit_message>
EDA (Translation, Univariate Analysis, Part III)
</commit_message>
<xml_diff>
--- a/Interpretation/ENG/Hospital Data Analysis - EDA - Interpretation.DOCX
+++ b/Interpretation/ENG/Hospital Data Analysis - EDA - Interpretation.DOCX
@@ -1648,8 +1648,6 @@
         </w:rPr>
         <w:t>€</w:t>
       </w:r>
-      <w:bookmarkStart w:id="0" w:name="_GoBack"/>
-      <w:bookmarkEnd w:id="0"/>
       <w:r>
         <w:rPr>
           <w:b w:val="0"/>
@@ -1735,9 +1733,17 @@
       <w:pPr>
         <w:pStyle w:val="Titre3"/>
       </w:pPr>
+      <w:proofErr w:type="spellStart"/>
       <w:r>
         <w:lastRenderedPageBreak/>
-        <w:t>Distribution des sévérités (SEVERITY)</w:t>
+        <w:t>Severity</w:t>
+      </w:r>
+      <w:proofErr w:type="spellEnd"/>
+      <w:r>
+        <w:t xml:space="preserve"> distribution</w:t>
+      </w:r>
+      <w:r>
+        <w:t xml:space="preserve"> (SEVERITY)</w:t>
       </w:r>
     </w:p>
     <w:p>
@@ -1804,61 +1810,74 @@
         <w:rPr>
           <w:b w:val="0"/>
           <w:color w:val="auto"/>
-        </w:rPr>
-      </w:pPr>
-      <w:r>
-        <w:rPr>
-          <w:b w:val="0"/>
-          <w:color w:val="auto"/>
-        </w:rPr>
-        <w:t xml:space="preserve">Les admissions de patients avec des risques de sévérités </w:t>
-      </w:r>
-      <w:r>
-        <w:rPr>
-          <w:b w:val="0"/>
-          <w:color w:val="auto"/>
-        </w:rPr>
-        <w:t xml:space="preserve">de niveau </w:t>
-      </w:r>
-      <w:r>
-        <w:rPr>
-          <w:b w:val="0"/>
-          <w:color w:val="auto"/>
-        </w:rPr>
-        <w:t xml:space="preserve">2 : </w:t>
+          <w:lang w:val="en-US"/>
+        </w:rPr>
+      </w:pPr>
+      <w:r>
+        <w:rPr>
+          <w:b w:val="0"/>
+          <w:color w:val="auto"/>
+          <w:lang w:val="en-US"/>
+        </w:rPr>
+        <w:t xml:space="preserve">Admissions of patients with a </w:t>
+      </w:r>
+      <w:r>
+        <w:rPr>
+          <w:b w:val="0"/>
+          <w:color w:val="auto"/>
+          <w:lang w:val="en-US"/>
+        </w:rPr>
+        <w:t xml:space="preserve">level 2 of </w:t>
+      </w:r>
+      <w:r>
+        <w:rPr>
+          <w:b w:val="0"/>
+          <w:color w:val="auto"/>
+          <w:lang w:val="en-US"/>
+        </w:rPr>
+        <w:t>sev</w:t>
+      </w:r>
+      <w:r>
+        <w:rPr>
+          <w:b w:val="0"/>
+          <w:color w:val="auto"/>
+          <w:lang w:val="en-US"/>
+        </w:rPr>
+        <w:t xml:space="preserve">erity risk : </w:t>
       </w:r>
       <w:r>
         <w:rPr>
           <w:b w:val="0"/>
           <w:i/>
           <w:color w:val="auto"/>
-        </w:rPr>
-        <w:t>« </w:t>
-      </w:r>
-      <w:proofErr w:type="spellStart"/>
+          <w:lang w:val="en-US"/>
+        </w:rPr>
+        <w:t>« Moderate »</w:t>
+      </w:r>
       <w:r>
         <w:rPr>
           <w:b w:val="0"/>
           <w:i/>
           <w:color w:val="auto"/>
-        </w:rPr>
-        <w:t>Moderate</w:t>
-      </w:r>
-      <w:proofErr w:type="spellEnd"/>
-      <w:r>
-        <w:rPr>
-          <w:b w:val="0"/>
-          <w:i/>
-          <w:color w:val="auto"/>
-        </w:rPr>
-        <w:t> »</w:t>
-      </w:r>
-      <w:r>
-        <w:rPr>
-          <w:b w:val="0"/>
-          <w:color w:val="auto"/>
-        </w:rPr>
-        <w:t xml:space="preserve"> sont nettement majoritaires</w:t>
+          <w:lang w:val="en-US"/>
+        </w:rPr>
+        <w:t xml:space="preserve"> </w:t>
+      </w:r>
+      <w:r>
+        <w:rPr>
+          <w:b w:val="0"/>
+          <w:color w:val="auto"/>
+          <w:lang w:val="en-US"/>
+        </w:rPr>
+        <w:t>are clearly in majority</w:t>
+      </w:r>
+      <w:r>
+        <w:rPr>
+          <w:b w:val="0"/>
+          <w:color w:val="auto"/>
+          <w:lang w:val="en-US"/>
+        </w:rPr>
+        <w:t>;</w:t>
       </w:r>
     </w:p>
     <w:p>
@@ -1872,19 +1891,32 @@
         <w:rPr>
           <w:b w:val="0"/>
           <w:color w:val="auto"/>
-        </w:rPr>
-      </w:pPr>
-      <w:r>
-        <w:rPr>
-          <w:b w:val="0"/>
-          <w:color w:val="auto"/>
-        </w:rPr>
-        <w:t>S’en suivent les admissions avec des</w:t>
-      </w:r>
-      <w:r>
-        <w:rPr>
-          <w:b w:val="0"/>
-          <w:color w:val="auto"/>
+          <w:lang w:val="en-US"/>
+        </w:rPr>
+      </w:pPr>
+      <w:r>
+        <w:rPr>
+          <w:b w:val="0"/>
+          <w:color w:val="auto"/>
+          <w:lang w:val="en-US"/>
+        </w:rPr>
+        <w:t xml:space="preserve">Then follow the admissions with the levels 3 </w:t>
+      </w:r>
+      <w:r>
+        <w:rPr>
+          <w:b w:val="0"/>
+          <w:i/>
+          <w:color w:val="auto"/>
+          <w:lang w:val="en-US"/>
+        </w:rPr>
+        <w:t>« Major»</w:t>
+      </w:r>
+      <w:r>
+        <w:rPr>
+          <w:b w:val="0"/>
+          <w:i/>
+          <w:color w:val="auto"/>
+          <w:lang w:val="en-US"/>
         </w:rPr>
         <w:t xml:space="preserve"> </w:t>
       </w:r>
@@ -1892,108 +1924,35 @@
         <w:rPr>
           <w:b w:val="0"/>
           <w:color w:val="auto"/>
-        </w:rPr>
-        <w:t xml:space="preserve">risques de sévérités </w:t>
-      </w:r>
-      <w:r>
-        <w:rPr>
-          <w:b w:val="0"/>
-          <w:color w:val="auto"/>
-        </w:rPr>
-        <w:t xml:space="preserve">de </w:t>
-      </w:r>
-      <w:r>
-        <w:rPr>
-          <w:b w:val="0"/>
-          <w:color w:val="auto"/>
-        </w:rPr>
-        <w:t xml:space="preserve">niveaux </w:t>
-      </w:r>
-      <w:r>
-        <w:rPr>
-          <w:b w:val="0"/>
-          <w:color w:val="auto"/>
-        </w:rPr>
-        <w:t xml:space="preserve">3 : </w:t>
+          <w:lang w:val="en-US"/>
+        </w:rPr>
+        <w:t xml:space="preserve">and 1 </w:t>
+      </w:r>
+      <w:r>
+        <w:rPr>
+          <w:b w:val="0"/>
+          <w:color w:val="auto"/>
+          <w:lang w:val="en-US"/>
+        </w:rPr>
+        <w:t xml:space="preserve">: </w:t>
       </w:r>
       <w:r>
         <w:rPr>
           <w:b w:val="0"/>
           <w:i/>
           <w:color w:val="auto"/>
-        </w:rPr>
-        <w:t>« </w:t>
+          <w:lang w:val="en-US"/>
+        </w:rPr>
+        <w:t>« Minor »</w:t>
       </w:r>
       <w:r>
         <w:rPr>
           <w:b w:val="0"/>
           <w:i/>
           <w:color w:val="auto"/>
-        </w:rPr>
-        <w:t>Major</w:t>
-      </w:r>
-      <w:r>
-        <w:rPr>
-          <w:b w:val="0"/>
-          <w:i/>
-          <w:color w:val="auto"/>
-        </w:rPr>
-        <w:t xml:space="preserve">» </w:t>
-      </w:r>
-      <w:r>
-        <w:rPr>
-          <w:b w:val="0"/>
-          <w:color w:val="auto"/>
-        </w:rPr>
-        <w:t>et</w:t>
-      </w:r>
-      <w:r>
-        <w:rPr>
-          <w:b w:val="0"/>
-          <w:color w:val="auto"/>
-        </w:rPr>
-        <w:t xml:space="preserve"> </w:t>
-      </w:r>
-      <w:r>
-        <w:rPr>
-          <w:b w:val="0"/>
-          <w:color w:val="auto"/>
-        </w:rPr>
-        <w:t xml:space="preserve">1 : </w:t>
-      </w:r>
-      <w:r>
-        <w:rPr>
-          <w:b w:val="0"/>
-          <w:i/>
-          <w:color w:val="auto"/>
-        </w:rPr>
-        <w:t>« </w:t>
-      </w:r>
-      <w:proofErr w:type="spellStart"/>
-      <w:r>
-        <w:rPr>
-          <w:b w:val="0"/>
-          <w:i/>
-          <w:color w:val="auto"/>
-        </w:rPr>
-        <w:t>Minor</w:t>
-      </w:r>
-      <w:proofErr w:type="spellEnd"/>
-      <w:r>
-        <w:rPr>
-          <w:b w:val="0"/>
-          <w:i/>
-          <w:color w:val="auto"/>
-        </w:rPr>
-        <w:t> »</w:t>
-      </w:r>
-      <w:r>
-        <w:rPr>
-          <w:b w:val="0"/>
-          <w:i/>
-          <w:color w:val="auto"/>
-        </w:rPr>
-        <w:t>.</w:t>
+          <w:lang w:val="en-US"/>
+        </w:rPr>
+        <w:t>;</w:t>
       </w:r>
     </w:p>
     <w:p>
@@ -2007,97 +1966,77 @@
         <w:rPr>
           <w:b w:val="0"/>
           <w:color w:val="auto"/>
-        </w:rPr>
-      </w:pPr>
-      <w:r>
-        <w:rPr>
-          <w:b w:val="0"/>
-          <w:color w:val="auto"/>
-        </w:rPr>
-        <w:t xml:space="preserve">Celles avec des risques de sévérités </w:t>
-      </w:r>
-      <w:r>
-        <w:rPr>
-          <w:b w:val="0"/>
-          <w:color w:val="auto"/>
-        </w:rPr>
-        <w:t xml:space="preserve">de niveau </w:t>
-      </w:r>
-      <w:r>
-        <w:rPr>
-          <w:b w:val="0"/>
-          <w:color w:val="auto"/>
-        </w:rPr>
-        <w:t xml:space="preserve">4 : </w:t>
+          <w:lang w:val="en-US"/>
+        </w:rPr>
+      </w:pPr>
+      <w:r>
+        <w:rPr>
+          <w:b w:val="0"/>
+          <w:color w:val="auto"/>
+          <w:lang w:val="en-US"/>
+        </w:rPr>
+        <w:t xml:space="preserve">Those with </w:t>
+      </w:r>
+      <w:r>
+        <w:rPr>
+          <w:b w:val="0"/>
+          <w:color w:val="auto"/>
+          <w:lang w:val="en-US"/>
+        </w:rPr>
+        <w:t xml:space="preserve">a level 4 of severity risk </w:t>
       </w:r>
       <w:r>
         <w:rPr>
           <w:b w:val="0"/>
           <w:i/>
           <w:color w:val="auto"/>
-        </w:rPr>
-        <w:t>« </w:t>
-      </w:r>
-      <w:proofErr w:type="spellStart"/>
+          <w:lang w:val="en-US"/>
+        </w:rPr>
+        <w:t>« Severe »</w:t>
+      </w:r>
       <w:r>
         <w:rPr>
           <w:b w:val="0"/>
           <w:i/>
           <w:color w:val="auto"/>
-        </w:rPr>
-        <w:t>Severe</w:t>
-      </w:r>
-      <w:proofErr w:type="spellEnd"/>
-      <w:r>
-        <w:rPr>
-          <w:b w:val="0"/>
-          <w:i/>
-          <w:color w:val="auto"/>
-        </w:rPr>
-        <w:t> »</w:t>
-      </w:r>
-      <w:r>
-        <w:rPr>
-          <w:b w:val="0"/>
-          <w:color w:val="auto"/>
-        </w:rPr>
-        <w:t xml:space="preserve"> sont quant à </w:t>
-      </w:r>
-      <w:r>
-        <w:rPr>
-          <w:b w:val="0"/>
-          <w:color w:val="auto"/>
-        </w:rPr>
-        <w:t xml:space="preserve">elles </w:t>
-      </w:r>
-      <w:r>
-        <w:rPr>
-          <w:b w:val="0"/>
-          <w:color w:val="auto"/>
-        </w:rPr>
-        <w:t>peu nombreuses</w:t>
-      </w:r>
-      <w:r>
-        <w:rPr>
-          <w:b w:val="0"/>
-          <w:color w:val="auto"/>
-        </w:rPr>
-        <w:t>.</w:t>
-      </w:r>
-    </w:p>
-    <w:p>
-      <w:pPr>
-        <w:pStyle w:val="Paragraphedeliste"/>
-        <w:numPr>
-          <w:ilvl w:val="0"/>
-          <w:numId w:val="0"/>
-        </w:numPr>
-        <w:ind w:left="720"/>
-        <w:rPr>
-          <w:b w:val="0"/>
-          <w:color w:val="auto"/>
-        </w:rPr>
-      </w:pPr>
+          <w:lang w:val="en-US"/>
+        </w:rPr>
+        <w:t xml:space="preserve"> </w:t>
+      </w:r>
+      <w:r>
+        <w:rPr>
+          <w:b w:val="0"/>
+          <w:color w:val="auto"/>
+          <w:lang w:val="en-US"/>
+        </w:rPr>
+        <w:t>are</w:t>
+      </w:r>
+      <w:r>
+        <w:rPr>
+          <w:b w:val="0"/>
+          <w:color w:val="auto"/>
+          <w:lang w:val="en-US"/>
+        </w:rPr>
+        <w:t xml:space="preserve"> poorly numerous.</w:t>
+      </w:r>
+      <w:r>
+        <w:rPr>
+          <w:b w:val="0"/>
+          <w:color w:val="auto"/>
+          <w:lang w:val="en-US"/>
+        </w:rPr>
+        <w:t xml:space="preserve"> </w:t>
+      </w:r>
+    </w:p>
+    <w:p>
+      <w:pPr>
+        <w:jc w:val="both"/>
+        <w:rPr>
+          <w:lang w:val="en-US"/>
+        </w:rPr>
+      </w:pPr>
+      <w:bookmarkStart w:id="0" w:name="_GoBack"/>
+      <w:bookmarkEnd w:id="0"/>
     </w:p>
     <w:p>
       <w:pPr>
@@ -2516,6 +2455,7 @@
         <w:pStyle w:val="Titre3"/>
       </w:pPr>
       <w:r>
+        <w:lastRenderedPageBreak/>
         <w:t>Distribution du nombre d’interventions (N_INTERVENTION)</w:t>
       </w:r>
     </w:p>
@@ -3116,7 +3056,6 @@
           <w:b w:val="0"/>
           <w:color w:val="auto"/>
         </w:rPr>
-        <w:lastRenderedPageBreak/>
         <w:t>Celles qui correspondent</w:t>
       </w:r>
       <w:r>
@@ -3945,7 +3884,6 @@
         <w:pStyle w:val="Titre3"/>
       </w:pPr>
       <w:r>
-        <w:lastRenderedPageBreak/>
         <w:t>Les coûts totaux (TOTAL_COST)</w:t>
       </w:r>
     </w:p>
@@ -4031,6 +3969,7 @@
           <w:rStyle w:val="CodeHTML"/>
           <w:color w:val="333333"/>
         </w:rPr>
+        <w:lastRenderedPageBreak/>
         <w:t xml:space="preserve">    285    1738    2508    3038    3718   27985 </w:t>
       </w:r>
     </w:p>
@@ -4979,7 +4918,6 @@
       <w:bookmarkStart w:id="2" w:name="_Analyse_des_âges"/>
       <w:bookmarkEnd w:id="2"/>
       <w:r>
-        <w:lastRenderedPageBreak/>
         <w:t>Analyse des âges (AGE)</w:t>
       </w:r>
     </w:p>
@@ -5065,6 +5003,7 @@
           <w:rStyle w:val="CodeHTML"/>
           <w:color w:val="333333"/>
         </w:rPr>
+        <w:lastRenderedPageBreak/>
         <w:t xml:space="preserve">  18.00   75.00   83.00   80.29   89.00  104.00 </w:t>
       </w:r>
     </w:p>
@@ -5571,7 +5510,6 @@
           <w:b w:val="0"/>
           <w:color w:val="auto"/>
         </w:rPr>
-        <w:lastRenderedPageBreak/>
         <w:t>Le 2</w:t>
       </w:r>
       <w:r>
@@ -5727,6 +5665,7 @@
           <w:b w:val="0"/>
           <w:color w:val="auto"/>
         </w:rPr>
+        <w:lastRenderedPageBreak/>
         <w:t>Le 3</w:t>
       </w:r>
       <w:r>
@@ -6861,7 +6800,6 @@
           <w:b w:val="0"/>
           <w:color w:val="auto"/>
         </w:rPr>
-        <w:lastRenderedPageBreak/>
         <w:t xml:space="preserve">A partir </w:t>
       </w:r>
       <w:r>
@@ -7041,7 +6979,15 @@
           <w:b w:val="0"/>
           <w:color w:val="auto"/>
         </w:rPr>
-        <w:t>sur les coûts totaux sont toutes dispersées et éloignées de leur Moyennes</w:t>
+        <w:t xml:space="preserve">sur les coûts totaux sont toutes dispersées </w:t>
+      </w:r>
+      <w:r>
+        <w:rPr>
+          <w:b w:val="0"/>
+          <w:color w:val="auto"/>
+        </w:rPr>
+        <w:lastRenderedPageBreak/>
+        <w:t>et éloignées de leur Moyennes</w:t>
       </w:r>
       <w:r>
         <w:rPr>
@@ -36600,7 +36546,7 @@
           <w:rPr>
             <w:noProof/>
           </w:rPr>
-          <w:t>2</w:t>
+          <w:t>3</w:t>
         </w:r>
         <w:r>
           <w:fldChar w:fldCharType="end"/>
@@ -38559,7 +38505,7 @@
 </file>
 
 <file path=customXml/itemProps1.xml><?xml version="1.0" encoding="utf-8"?>
-<ds:datastoreItem xmlns:ds="http://schemas.openxmlformats.org/officeDocument/2006/customXml" ds:itemID="{2E44F80F-EA91-4B62-871A-6967AAD9E166}">
+<ds:datastoreItem xmlns:ds="http://schemas.openxmlformats.org/officeDocument/2006/customXml" ds:itemID="{CA39CAF6-0AC1-41DF-BE3F-D68B8E0C42B0}">
   <ds:schemaRefs>
     <ds:schemaRef ds:uri="http://schemas.openxmlformats.org/officeDocument/2006/bibliography"/>
   </ds:schemaRefs>

</xml_diff>

<commit_message>
EDA (Translation, Univariate Analysis, Part IV)
</commit_message>
<xml_diff>
--- a/Interpretation/ENG/Hospital Data Analysis - EDA - Interpretation.DOCX
+++ b/Interpretation/ENG/Hospital Data Analysis - EDA - Interpretation.DOCX
@@ -108,9 +108,6 @@
       <w:pPr>
         <w:pStyle w:val="Titre3"/>
       </w:pPr>
-      <w:r>
-        <w:t xml:space="preserve"> </w:t>
-      </w:r>
       <w:r>
         <w:t>DRG Code</w:t>
       </w:r>
@@ -469,7 +466,7 @@
         <w:rPr>
           <w:lang w:val="en-US"/>
         </w:rPr>
-        <w:t xml:space="preserve"> Ward </w:t>
+        <w:t xml:space="preserve">Ward </w:t>
       </w:r>
       <w:r>
         <w:rPr>
@@ -966,6 +963,7 @@
         <w:rPr>
           <w:b w:val="0"/>
           <w:color w:val="auto"/>
+          <w:lang w:val="en-US"/>
         </w:rPr>
       </w:pPr>
     </w:p>
@@ -1575,15 +1573,7 @@
           <w:color w:val="auto"/>
           <w:lang w:val="en-US"/>
         </w:rPr>
-        <w:t xml:space="preserve">Daily hospital costs valued at </w:t>
-      </w:r>
-      <w:r>
-        <w:rPr>
-          <w:b w:val="0"/>
-          <w:color w:val="auto"/>
-          <w:lang w:val="en-US"/>
-        </w:rPr>
-        <w:t>€285</w:t>
+        <w:t>Daily hospital costs valued at €285</w:t>
       </w:r>
       <w:r>
         <w:rPr>
@@ -2035,15 +2025,25 @@
           <w:lang w:val="en-US"/>
         </w:rPr>
       </w:pPr>
-      <w:bookmarkStart w:id="0" w:name="_GoBack"/>
-      <w:bookmarkEnd w:id="0"/>
     </w:p>
     <w:p>
       <w:pPr>
         <w:pStyle w:val="Titre3"/>
-      </w:pPr>
-      <w:r>
-        <w:t>Distribution du risque de décès en établissement (RISKDEATH)</w:t>
+        <w:rPr>
+          <w:lang w:val="en-US"/>
+        </w:rPr>
+      </w:pPr>
+      <w:r>
+        <w:rPr>
+          <w:lang w:val="en-US"/>
+        </w:rPr>
+        <w:t>Risk Death distribution within/outside Hospitals</w:t>
+      </w:r>
+      <w:r>
+        <w:rPr>
+          <w:lang w:val="en-US"/>
+        </w:rPr>
+        <w:t xml:space="preserve"> (RISKDEATH)</w:t>
       </w:r>
     </w:p>
     <w:p>
@@ -2110,61 +2110,56 @@
         <w:rPr>
           <w:b w:val="0"/>
           <w:color w:val="auto"/>
-        </w:rPr>
-      </w:pPr>
-      <w:r>
-        <w:rPr>
-          <w:b w:val="0"/>
-          <w:color w:val="auto"/>
-        </w:rPr>
-        <w:t xml:space="preserve">Les admissions de patients avec des risques de décès </w:t>
-      </w:r>
-      <w:r>
-        <w:rPr>
-          <w:b w:val="0"/>
-          <w:color w:val="auto"/>
-        </w:rPr>
-        <w:t xml:space="preserve">de niveau </w:t>
-      </w:r>
-      <w:r>
-        <w:rPr>
-          <w:b w:val="0"/>
-          <w:color w:val="auto"/>
-        </w:rPr>
-        <w:t xml:space="preserve">2 : </w:t>
-      </w:r>
-      <w:r>
-        <w:rPr>
-          <w:b w:val="0"/>
-          <w:i/>
-          <w:color w:val="auto"/>
-        </w:rPr>
-        <w:t>« </w:t>
-      </w:r>
-      <w:proofErr w:type="spellStart"/>
-      <w:r>
-        <w:rPr>
-          <w:b w:val="0"/>
-          <w:i/>
-          <w:color w:val="auto"/>
-        </w:rPr>
-        <w:t>Moderate</w:t>
-      </w:r>
-      <w:proofErr w:type="spellEnd"/>
-      <w:r>
-        <w:rPr>
-          <w:b w:val="0"/>
-          <w:i/>
-          <w:color w:val="auto"/>
-        </w:rPr>
-        <w:t> »</w:t>
-      </w:r>
-      <w:r>
-        <w:rPr>
-          <w:b w:val="0"/>
-          <w:color w:val="auto"/>
-        </w:rPr>
-        <w:t xml:space="preserve"> sont nettement majoritaires</w:t>
+          <w:lang w:val="en-US"/>
+        </w:rPr>
+      </w:pPr>
+      <w:r>
+        <w:rPr>
+          <w:b w:val="0"/>
+          <w:color w:val="auto"/>
+          <w:lang w:val="en-US"/>
+        </w:rPr>
+        <w:t>Admissions of patients with a l</w:t>
+      </w:r>
+      <w:r>
+        <w:rPr>
+          <w:b w:val="0"/>
+          <w:color w:val="auto"/>
+          <w:lang w:val="en-US"/>
+        </w:rPr>
+        <w:t>evel 2</w:t>
+      </w:r>
+      <w:r>
+        <w:rPr>
+          <w:b w:val="0"/>
+          <w:color w:val="auto"/>
+          <w:lang w:val="en-US"/>
+        </w:rPr>
+        <w:t xml:space="preserve">: « Moderate » </w:t>
+      </w:r>
+      <w:r>
+        <w:rPr>
+          <w:b w:val="0"/>
+          <w:color w:val="auto"/>
+          <w:lang w:val="en-US"/>
+        </w:rPr>
+        <w:t xml:space="preserve"> of Risk Death </w:t>
+      </w:r>
+      <w:r>
+        <w:rPr>
+          <w:b w:val="0"/>
+          <w:color w:val="auto"/>
+          <w:lang w:val="en-US"/>
+        </w:rPr>
+        <w:t>are clearly</w:t>
+      </w:r>
+      <w:r>
+        <w:rPr>
+          <w:b w:val="0"/>
+          <w:color w:val="auto"/>
+          <w:lang w:val="en-US"/>
+        </w:rPr>
+        <w:t xml:space="preserve"> in majority;</w:t>
       </w:r>
     </w:p>
     <w:p>
@@ -2178,34 +2173,39 @@
         <w:rPr>
           <w:b w:val="0"/>
           <w:color w:val="auto"/>
-        </w:rPr>
-      </w:pPr>
-      <w:r>
-        <w:rPr>
-          <w:b w:val="0"/>
-          <w:color w:val="auto"/>
-        </w:rPr>
-        <w:t xml:space="preserve">S’en suivent les admissions avec des risques de </w:t>
-      </w:r>
-      <w:r>
-        <w:rPr>
-          <w:b w:val="0"/>
-          <w:color w:val="auto"/>
-        </w:rPr>
-        <w:t>décès de niveau</w:t>
-      </w:r>
-      <w:r>
-        <w:rPr>
-          <w:b w:val="0"/>
-          <w:color w:val="auto"/>
-        </w:rPr>
-        <w:t xml:space="preserve"> 3 : </w:t>
+          <w:lang w:val="en-US"/>
+        </w:rPr>
+      </w:pPr>
+      <w:r>
+        <w:rPr>
+          <w:b w:val="0"/>
+          <w:color w:val="auto"/>
+          <w:lang w:val="en-US"/>
+        </w:rPr>
+        <w:t>Then follow the admissions with a level 3</w:t>
+      </w:r>
+      <w:r>
+        <w:rPr>
+          <w:b w:val="0"/>
+          <w:color w:val="auto"/>
+          <w:lang w:val="en-US"/>
+        </w:rPr>
+        <w:t xml:space="preserve">: </w:t>
+      </w:r>
+      <w:r>
+        <w:rPr>
+          <w:b w:val="0"/>
+          <w:color w:val="auto"/>
+          <w:lang w:val="en-US"/>
+        </w:rPr>
+        <w:t xml:space="preserve"> </w:t>
       </w:r>
       <w:r>
         <w:rPr>
           <w:b w:val="0"/>
           <w:i/>
           <w:color w:val="auto"/>
+          <w:lang w:val="en-US"/>
         </w:rPr>
         <w:t>« High »</w:t>
       </w:r>
@@ -2213,34 +2213,59 @@
         <w:rPr>
           <w:b w:val="0"/>
           <w:color w:val="auto"/>
-        </w:rPr>
-        <w:t xml:space="preserve"> et 1 : </w:t>
+          <w:lang w:val="en-US"/>
+        </w:rPr>
+        <w:t xml:space="preserve"> </w:t>
+      </w:r>
+      <w:r>
+        <w:rPr>
+          <w:b w:val="0"/>
+          <w:color w:val="auto"/>
+          <w:lang w:val="en-US"/>
+        </w:rPr>
+        <w:t xml:space="preserve">and </w:t>
+      </w:r>
+      <w:r>
+        <w:rPr>
+          <w:b w:val="0"/>
+          <w:color w:val="auto"/>
+          <w:lang w:val="en-US"/>
+        </w:rPr>
+        <w:t xml:space="preserve">1 : </w:t>
       </w:r>
       <w:r>
         <w:rPr>
           <w:b w:val="0"/>
           <w:i/>
           <w:color w:val="auto"/>
-        </w:rPr>
-        <w:t>« </w:t>
-      </w:r>
-      <w:proofErr w:type="spellStart"/>
+          <w:lang w:val="en-US"/>
+        </w:rPr>
+        <w:t>« Low »</w:t>
+      </w:r>
       <w:r>
         <w:rPr>
           <w:b w:val="0"/>
           <w:i/>
           <w:color w:val="auto"/>
-        </w:rPr>
-        <w:t>Low</w:t>
-      </w:r>
-      <w:proofErr w:type="spellEnd"/>
-      <w:r>
-        <w:rPr>
-          <w:b w:val="0"/>
-          <w:i/>
-          <w:color w:val="auto"/>
-        </w:rPr>
-        <w:t> »</w:t>
+          <w:lang w:val="en-US"/>
+        </w:rPr>
+        <w:t xml:space="preserve"> </w:t>
+      </w:r>
+      <w:r>
+        <w:rPr>
+          <w:b w:val="0"/>
+          <w:color w:val="auto"/>
+          <w:lang w:val="en-US"/>
+        </w:rPr>
+        <w:t>of Risk D</w:t>
+      </w:r>
+      <w:r>
+        <w:rPr>
+          <w:b w:val="0"/>
+          <w:color w:val="auto"/>
+          <w:lang w:val="en-US"/>
+        </w:rPr>
+        <w:t>eath;</w:t>
       </w:r>
     </w:p>
     <w:p>
@@ -2254,90 +2279,93 @@
         <w:rPr>
           <w:b w:val="0"/>
           <w:color w:val="auto"/>
-        </w:rPr>
-      </w:pPr>
-      <w:r>
-        <w:rPr>
-          <w:b w:val="0"/>
-          <w:color w:val="auto"/>
-        </w:rPr>
-        <w:t xml:space="preserve">Celles avec des risques de </w:t>
-      </w:r>
-      <w:r>
-        <w:rPr>
-          <w:b w:val="0"/>
-          <w:color w:val="auto"/>
-        </w:rPr>
-        <w:t xml:space="preserve">décès de niveau </w:t>
-      </w:r>
-      <w:r>
-        <w:rPr>
-          <w:b w:val="0"/>
-          <w:color w:val="auto"/>
-        </w:rPr>
-        <w:t xml:space="preserve">4 : </w:t>
+          <w:lang w:val="en-US"/>
+        </w:rPr>
+      </w:pPr>
+      <w:r>
+        <w:rPr>
+          <w:b w:val="0"/>
+          <w:color w:val="auto"/>
+          <w:lang w:val="en-US"/>
+        </w:rPr>
+        <w:t>Those with a level 4</w:t>
+      </w:r>
+      <w:r>
+        <w:rPr>
+          <w:b w:val="0"/>
+          <w:color w:val="auto"/>
+          <w:lang w:val="en-US"/>
+        </w:rPr>
+        <w:t xml:space="preserve">: </w:t>
       </w:r>
       <w:r>
         <w:rPr>
           <w:b w:val="0"/>
           <w:i/>
           <w:color w:val="auto"/>
-        </w:rPr>
-        <w:t>« </w:t>
-      </w:r>
-      <w:proofErr w:type="spellStart"/>
-      <w:r>
-        <w:rPr>
-          <w:b w:val="0"/>
-          <w:i/>
-          <w:color w:val="auto"/>
-        </w:rPr>
-        <w:t>Extreme</w:t>
-      </w:r>
-      <w:proofErr w:type="spellEnd"/>
-      <w:r>
-        <w:rPr>
-          <w:b w:val="0"/>
-          <w:i/>
-          <w:color w:val="auto"/>
-        </w:rPr>
-        <w:t> »</w:t>
-      </w:r>
-      <w:r>
-        <w:rPr>
-          <w:b w:val="0"/>
-          <w:color w:val="auto"/>
-        </w:rPr>
-        <w:t xml:space="preserve"> sont quant à elles</w:t>
-      </w:r>
-      <w:r>
-        <w:rPr>
-          <w:b w:val="0"/>
-          <w:color w:val="auto"/>
-        </w:rPr>
-        <w:t xml:space="preserve"> peu nombreuses</w:t>
-      </w:r>
-      <w:r>
-        <w:rPr>
-          <w:b w:val="0"/>
-          <w:color w:val="auto"/>
-        </w:rPr>
-        <w:t>.</w:t>
-      </w:r>
-    </w:p>
-    <w:p>
-      <w:pPr>
-        <w:tabs>
-          <w:tab w:val="left" w:pos="2292"/>
-        </w:tabs>
+          <w:lang w:val="en-US"/>
+        </w:rPr>
+        <w:t>« Extreme »</w:t>
+      </w:r>
+      <w:r>
+        <w:rPr>
+          <w:b w:val="0"/>
+          <w:color w:val="auto"/>
+          <w:lang w:val="en-US"/>
+        </w:rPr>
+        <w:t xml:space="preserve"> of Risk Death</w:t>
+      </w:r>
+      <w:r>
+        <w:rPr>
+          <w:b w:val="0"/>
+          <w:color w:val="auto"/>
+          <w:lang w:val="en-US"/>
+        </w:rPr>
+        <w:t xml:space="preserve"> are poorly numerous. </w:t>
+      </w:r>
+      <w:r>
+        <w:rPr>
+          <w:b w:val="0"/>
+          <w:color w:val="auto"/>
+          <w:lang w:val="en-US"/>
+        </w:rPr>
+        <w:t xml:space="preserve"> </w:t>
+      </w:r>
+    </w:p>
+    <w:p>
+      <w:pPr>
+        <w:pStyle w:val="Paragraphedeliste"/>
+        <w:numPr>
+          <w:ilvl w:val="0"/>
+          <w:numId w:val="0"/>
+        </w:numPr>
+        <w:ind w:left="720"/>
+        <w:jc w:val="both"/>
+        <w:rPr>
+          <w:b w:val="0"/>
+          <w:color w:val="auto"/>
+          <w:lang w:val="en-US"/>
+        </w:rPr>
       </w:pPr>
     </w:p>
     <w:p>
       <w:pPr>
         <w:pStyle w:val="Titre3"/>
-      </w:pPr>
-      <w:r>
-        <w:t>Distribution selon le sexe (SEX)</w:t>
+        <w:rPr>
+          <w:lang w:val="en-US"/>
+        </w:rPr>
+      </w:pPr>
+      <w:r>
+        <w:rPr>
+          <w:lang w:val="en-US"/>
+        </w:rPr>
+        <w:t>Sex distribution</w:t>
+      </w:r>
+      <w:r>
+        <w:rPr>
+          <w:lang w:val="en-US"/>
+        </w:rPr>
+        <w:t xml:space="preserve"> (SEX)</w:t>
       </w:r>
     </w:p>
     <w:p>
@@ -2404,52 +2432,52 @@
         <w:rPr>
           <w:b w:val="0"/>
           <w:color w:val="auto"/>
-        </w:rPr>
-      </w:pPr>
-      <w:r>
-        <w:rPr>
-          <w:b w:val="0"/>
-          <w:color w:val="auto"/>
-        </w:rPr>
-        <w:t xml:space="preserve">Les femmes admises </w:t>
-      </w:r>
-      <w:r>
-        <w:rPr>
-          <w:b w:val="0"/>
-          <w:color w:val="auto"/>
-        </w:rPr>
-        <w:t>dans l</w:t>
-      </w:r>
-      <w:r>
-        <w:rPr>
-          <w:b w:val="0"/>
-          <w:color w:val="auto"/>
-        </w:rPr>
-        <w:t>es hôpitaux</w:t>
-      </w:r>
-      <w:r>
-        <w:rPr>
-          <w:b w:val="0"/>
-          <w:color w:val="auto"/>
-        </w:rPr>
-        <w:t xml:space="preserve"> sont plus nombreuses que les hommes</w:t>
-      </w:r>
-      <w:r>
-        <w:rPr>
-          <w:b w:val="0"/>
-          <w:color w:val="auto"/>
-        </w:rPr>
-        <w:t>.</w:t>
-      </w:r>
-      <w:r>
-        <w:rPr>
-          <w:b w:val="0"/>
-          <w:color w:val="auto"/>
-        </w:rPr>
-        <w:t xml:space="preserve"> </w:t>
-      </w:r>
-    </w:p>
-    <w:p/>
+          <w:lang w:val="en-US"/>
+        </w:rPr>
+      </w:pPr>
+      <w:r>
+        <w:rPr>
+          <w:b w:val="0"/>
+          <w:color w:val="auto"/>
+          <w:lang w:val="en-US"/>
+        </w:rPr>
+        <w:t>Women admi</w:t>
+      </w:r>
+      <w:r>
+        <w:rPr>
+          <w:b w:val="0"/>
+          <w:color w:val="auto"/>
+          <w:lang w:val="en-US"/>
+        </w:rPr>
+        <w:t>tted to</w:t>
+      </w:r>
+      <w:r>
+        <w:rPr>
+          <w:b w:val="0"/>
+          <w:color w:val="auto"/>
+          <w:lang w:val="en-US"/>
+        </w:rPr>
+        <w:t xml:space="preserve"> hospitals</w:t>
+      </w:r>
+      <w:r>
+        <w:rPr>
+          <w:b w:val="0"/>
+          <w:color w:val="auto"/>
+          <w:lang w:val="en-US"/>
+        </w:rPr>
+        <w:t xml:space="preserve"> outnumber </w:t>
+      </w:r>
+      <w:r>
+        <w:rPr>
+          <w:b w:val="0"/>
+          <w:color w:val="auto"/>
+          <w:lang w:val="en-US"/>
+        </w:rPr>
+        <w:t xml:space="preserve">Men. </w:t>
+      </w:r>
+      <w:bookmarkStart w:id="0" w:name="_GoBack"/>
+      <w:bookmarkEnd w:id="0"/>
+    </w:p>
     <w:p>
       <w:pPr>
         <w:pStyle w:val="Titre3"/>
@@ -7864,7 +7892,7 @@
           <w:color w:val="333333"/>
           <w:sz w:val="20"/>
           <w:szCs w:val="20"/>
-          <w:lang w:eastAsia="fr-FR"/>
+          <w:lang w:val="en-US" w:eastAsia="fr-FR"/>
         </w:rPr>
       </w:pPr>
       <w:r>
@@ -7883,9 +7911,31 @@
           <w:color w:val="333333"/>
           <w:sz w:val="20"/>
           <w:szCs w:val="20"/>
-          <w:lang w:eastAsia="fr-FR"/>
-        </w:rPr>
-        <w:t>24         0.0  15.7  11.2   0.7  72.4 100.0</w:t>
+          <w:lang w:val="en-US" w:eastAsia="fr-FR"/>
+        </w:rPr>
+        <w:t xml:space="preserve">24         </w:t>
+      </w:r>
+      <w:proofErr w:type="gramStart"/>
+      <w:r>
+        <w:rPr>
+          <w:rFonts w:ascii="Courier New" w:eastAsia="Times New Roman" w:hAnsi="Courier New" w:cs="Courier New"/>
+          <w:color w:val="333333"/>
+          <w:sz w:val="20"/>
+          <w:szCs w:val="20"/>
+          <w:lang w:val="en-US" w:eastAsia="fr-FR"/>
+        </w:rPr>
+        <w:t>0.0  15.7</w:t>
+      </w:r>
+      <w:proofErr w:type="gramEnd"/>
+      <w:r>
+        <w:rPr>
+          <w:rFonts w:ascii="Courier New" w:eastAsia="Times New Roman" w:hAnsi="Courier New" w:cs="Courier New"/>
+          <w:color w:val="333333"/>
+          <w:sz w:val="20"/>
+          <w:szCs w:val="20"/>
+          <w:lang w:val="en-US" w:eastAsia="fr-FR"/>
+        </w:rPr>
+        <w:t xml:space="preserve">  11.2   0.7  72.4 100.0</w:t>
       </w:r>
     </w:p>
     <w:p>
@@ -7931,9 +7981,19 @@
           <w:color w:val="333333"/>
           <w:sz w:val="20"/>
           <w:szCs w:val="20"/>
+          <w:lang w:val="en-US" w:eastAsia="fr-FR"/>
+        </w:rPr>
+        <w:t xml:space="preserve">      </w:t>
+      </w:r>
+      <w:r>
+        <w:rPr>
+          <w:rFonts w:ascii="Courier New" w:eastAsia="Times New Roman" w:hAnsi="Courier New" w:cs="Courier New"/>
+          <w:color w:val="333333"/>
+          <w:sz w:val="20"/>
+          <w:szCs w:val="20"/>
           <w:lang w:eastAsia="fr-FR"/>
         </w:rPr>
-        <w:t xml:space="preserve">      2604      37.9   9.9   6.9  24.6  20.8 100.0</w:t>
+        <w:t>2604      37.9   9.9   6.9  24.6  20.8 100.0</w:t>
       </w:r>
     </w:p>
     <w:p>
@@ -17612,7 +17672,7 @@
           <w:color w:val="333333"/>
           <w:sz w:val="20"/>
           <w:szCs w:val="20"/>
-          <w:lang w:eastAsia="fr-FR"/>
+          <w:lang w:val="en-US" w:eastAsia="fr-FR"/>
         </w:rPr>
       </w:pPr>
       <w:r>
@@ -17631,10 +17691,22 @@
           <w:color w:val="333333"/>
           <w:sz w:val="20"/>
           <w:szCs w:val="20"/>
-          <w:lang w:eastAsia="fr-FR"/>
-        </w:rPr>
-        <w:t>24      0    0    0    0  134</w:t>
-      </w:r>
+          <w:lang w:val="en-US" w:eastAsia="fr-FR"/>
+        </w:rPr>
+        <w:t xml:space="preserve">24      0    0    0    </w:t>
+      </w:r>
+      <w:proofErr w:type="gramStart"/>
+      <w:r>
+        <w:rPr>
+          <w:rFonts w:ascii="Courier New" w:eastAsia="Times New Roman" w:hAnsi="Courier New" w:cs="Courier New"/>
+          <w:color w:val="333333"/>
+          <w:sz w:val="20"/>
+          <w:szCs w:val="20"/>
+          <w:lang w:val="en-US" w:eastAsia="fr-FR"/>
+        </w:rPr>
+        <w:t>0  134</w:t>
+      </w:r>
+      <w:proofErr w:type="gramEnd"/>
     </w:p>
     <w:p>
       <w:pPr>
@@ -17679,9 +17751,19 @@
           <w:color w:val="333333"/>
           <w:sz w:val="20"/>
           <w:szCs w:val="20"/>
+          <w:lang w:val="en-US" w:eastAsia="fr-FR"/>
+        </w:rPr>
+        <w:t xml:space="preserve">          </w:t>
+      </w:r>
+      <w:r>
+        <w:rPr>
+          <w:rFonts w:ascii="Courier New" w:eastAsia="Times New Roman" w:hAnsi="Courier New" w:cs="Courier New"/>
+          <w:color w:val="333333"/>
+          <w:sz w:val="20"/>
+          <w:szCs w:val="20"/>
           <w:lang w:eastAsia="fr-FR"/>
         </w:rPr>
-        <w:t xml:space="preserve">          2604  525    0    0    0    0</w:t>
+        <w:t>2604  525    0    0    0    0</w:t>
       </w:r>
     </w:p>
     <w:p>
@@ -36527,6 +36609,7 @@
         <w:docPartUnique/>
       </w:docPartObj>
     </w:sdtPr>
+    <w:sdtEndPr/>
     <w:sdtContent>
       <w:p>
         <w:pPr>
@@ -36546,7 +36629,7 @@
           <w:rPr>
             <w:noProof/>
           </w:rPr>
-          <w:t>3</w:t>
+          <w:t>4</w:t>
         </w:r>
         <w:r>
           <w:fldChar w:fldCharType="end"/>
@@ -38505,7 +38588,7 @@
 </file>
 
 <file path=customXml/itemProps1.xml><?xml version="1.0" encoding="utf-8"?>
-<ds:datastoreItem xmlns:ds="http://schemas.openxmlformats.org/officeDocument/2006/customXml" ds:itemID="{CA39CAF6-0AC1-41DF-BE3F-D68B8E0C42B0}">
+<ds:datastoreItem xmlns:ds="http://schemas.openxmlformats.org/officeDocument/2006/customXml" ds:itemID="{BE0C6BDA-195F-48BE-8507-B0F2B1CF7C8B}">
   <ds:schemaRefs>
     <ds:schemaRef ds:uri="http://schemas.openxmlformats.org/officeDocument/2006/bibliography"/>
   </ds:schemaRefs>

</xml_diff>

<commit_message>
EDA (Translation, Univariate Analysis, Part V)
</commit_message>
<xml_diff>
--- a/Interpretation/ENG/Hospital Data Analysis - EDA - Interpretation.DOCX
+++ b/Interpretation/ENG/Hospital Data Analysis - EDA - Interpretation.DOCX
@@ -2475,16 +2475,44 @@
         </w:rPr>
         <w:t xml:space="preserve">Men. </w:t>
       </w:r>
-      <w:bookmarkStart w:id="0" w:name="_GoBack"/>
-      <w:bookmarkEnd w:id="0"/>
     </w:p>
     <w:p>
       <w:pPr>
         <w:pStyle w:val="Titre3"/>
-      </w:pPr>
-      <w:r>
+        <w:rPr>
+          <w:lang w:val="en-US"/>
+        </w:rPr>
+      </w:pPr>
+      <w:r>
+        <w:rPr>
+          <w:lang w:val="en-US"/>
+        </w:rPr>
         <w:lastRenderedPageBreak/>
-        <w:t>Distribution du nombre d’interventions (N_INTERVENTION)</w:t>
+        <w:t xml:space="preserve">Number of </w:t>
+      </w:r>
+      <w:r>
+        <w:rPr>
+          <w:lang w:val="en-US"/>
+        </w:rPr>
+        <w:t>surger</w:t>
+      </w:r>
+      <w:r>
+        <w:rPr>
+          <w:lang w:val="en-US"/>
+        </w:rPr>
+        <w:t>y</w:t>
+      </w:r>
+      <w:r>
+        <w:rPr>
+          <w:lang w:val="en-US"/>
+        </w:rPr>
+        <w:t xml:space="preserve"> distribution</w:t>
+      </w:r>
+      <w:r>
+        <w:rPr>
+          <w:lang w:val="en-US"/>
+        </w:rPr>
+        <w:t xml:space="preserve"> (N_INTERVENTION)</w:t>
       </w:r>
     </w:p>
     <w:p>
@@ -2551,28 +2579,32 @@
         <w:rPr>
           <w:b w:val="0"/>
           <w:color w:val="auto"/>
-        </w:rPr>
-      </w:pPr>
-      <w:r>
-        <w:rPr>
-          <w:b w:val="0"/>
-          <w:color w:val="auto"/>
-        </w:rPr>
-        <w:t xml:space="preserve">La </w:t>
-      </w:r>
-      <w:r>
-        <w:rPr>
-          <w:b w:val="0"/>
-          <w:color w:val="auto"/>
-        </w:rPr>
-        <w:t xml:space="preserve">grande </w:t>
-      </w:r>
-      <w:r>
-        <w:rPr>
-          <w:b w:val="0"/>
-          <w:color w:val="auto"/>
-        </w:rPr>
-        <w:t xml:space="preserve">majorité des admissions nécessite entre 3 à 7 interventions chirurgicales. </w:t>
+          <w:lang w:val="en-US"/>
+        </w:rPr>
+      </w:pPr>
+      <w:r>
+        <w:rPr>
+          <w:b w:val="0"/>
+          <w:color w:val="auto"/>
+          <w:lang w:val="en-US"/>
+        </w:rPr>
+        <w:t xml:space="preserve">The vast majority of admissions requires </w:t>
+      </w:r>
+      <w:r>
+        <w:rPr>
+          <w:b w:val="0"/>
+          <w:color w:val="auto"/>
+          <w:lang w:val="en-US"/>
+        </w:rPr>
+        <w:t xml:space="preserve">between 3 to 7 </w:t>
+      </w:r>
+      <w:r>
+        <w:rPr>
+          <w:b w:val="0"/>
+          <w:color w:val="auto"/>
+          <w:lang w:val="en-US"/>
+        </w:rPr>
+        <w:t>surgeries;</w:t>
       </w:r>
     </w:p>
     <w:p>
@@ -2586,148 +2618,33 @@
         <w:rPr>
           <w:b w:val="0"/>
           <w:color w:val="auto"/>
-        </w:rPr>
-      </w:pPr>
-      <w:r>
-        <w:rPr>
-          <w:b w:val="0"/>
-          <w:color w:val="auto"/>
-        </w:rPr>
-        <w:t xml:space="preserve">Les </w:t>
-      </w:r>
-      <w:r>
-        <w:rPr>
-          <w:b w:val="0"/>
-          <w:color w:val="auto"/>
-        </w:rPr>
-        <w:t xml:space="preserve">admissions </w:t>
-      </w:r>
-      <w:r>
-        <w:rPr>
-          <w:b w:val="0"/>
-          <w:color w:val="auto"/>
-        </w:rPr>
-        <w:t xml:space="preserve">ne </w:t>
-      </w:r>
-      <w:r>
-        <w:rPr>
-          <w:b w:val="0"/>
-          <w:color w:val="auto"/>
-        </w:rPr>
-        <w:t xml:space="preserve">nécessitant aucune intervention </w:t>
-      </w:r>
-      <w:r>
-        <w:rPr>
-          <w:b w:val="0"/>
-          <w:color w:val="auto"/>
-        </w:rPr>
-        <w:t xml:space="preserve">chirurgicale </w:t>
-      </w:r>
-      <w:r>
-        <w:rPr>
-          <w:b w:val="0"/>
-          <w:color w:val="auto"/>
-        </w:rPr>
-        <w:t>constitue</w:t>
-      </w:r>
-      <w:r>
-        <w:rPr>
-          <w:b w:val="0"/>
-          <w:color w:val="auto"/>
-        </w:rPr>
-        <w:t>nt</w:t>
-      </w:r>
-      <w:r>
-        <w:rPr>
-          <w:b w:val="0"/>
-          <w:color w:val="auto"/>
-        </w:rPr>
-        <w:t xml:space="preserve"> une proportion </w:t>
-      </w:r>
-      <w:r>
-        <w:rPr>
-          <w:b w:val="0"/>
-          <w:color w:val="auto"/>
-        </w:rPr>
-        <w:t>relativement</w:t>
-      </w:r>
-      <w:r>
-        <w:rPr>
-          <w:b w:val="0"/>
-          <w:color w:val="auto"/>
-        </w:rPr>
-        <w:t xml:space="preserve"> </w:t>
+          <w:lang w:val="en-US"/>
+        </w:rPr>
+      </w:pPr>
+      <w:r>
+        <w:rPr>
+          <w:b w:val="0"/>
+          <w:color w:val="auto"/>
+          <w:lang w:val="en-US"/>
+        </w:rPr>
+        <w:t xml:space="preserve">Admissions that don’t require any surgery constitute a proportion relatively </w:t>
       </w:r>
       <w:r>
         <w:rPr>
           <w:b w:val="0"/>
           <w:i/>
           <w:color w:val="auto"/>
-        </w:rPr>
-        <w:t xml:space="preserve">intéressante </w:t>
-      </w:r>
-      <w:r>
-        <w:rPr>
-          <w:b w:val="0"/>
-          <w:color w:val="auto"/>
-        </w:rPr>
-        <w:t xml:space="preserve">comparée à celles qui </w:t>
-      </w:r>
-      <w:r>
-        <w:rPr>
-          <w:b w:val="0"/>
-          <w:color w:val="auto"/>
-        </w:rPr>
-        <w:t xml:space="preserve">ne </w:t>
-      </w:r>
-      <w:r>
-        <w:rPr>
-          <w:b w:val="0"/>
-          <w:color w:val="auto"/>
-        </w:rPr>
-        <w:t>nécessite</w:t>
-      </w:r>
-      <w:r>
-        <w:rPr>
-          <w:b w:val="0"/>
-          <w:color w:val="auto"/>
-        </w:rPr>
-        <w:t>nt</w:t>
-      </w:r>
-      <w:r>
-        <w:rPr>
-          <w:b w:val="0"/>
-          <w:color w:val="auto"/>
-        </w:rPr>
-        <w:t xml:space="preserve"> </w:t>
-      </w:r>
-      <w:r>
-        <w:rPr>
-          <w:b w:val="0"/>
-          <w:color w:val="auto"/>
-        </w:rPr>
-        <w:t xml:space="preserve">que </w:t>
-      </w:r>
-      <w:r>
-        <w:rPr>
-          <w:b w:val="0"/>
-          <w:color w:val="auto"/>
-        </w:rPr>
-        <w:t xml:space="preserve">1 </w:t>
-      </w:r>
-      <w:r>
-        <w:rPr>
-          <w:b w:val="0"/>
-          <w:color w:val="auto"/>
-        </w:rPr>
-        <w:t>à</w:t>
-      </w:r>
-      <w:r>
-        <w:rPr>
-          <w:b w:val="0"/>
-          <w:color w:val="auto"/>
-        </w:rPr>
-        <w:t xml:space="preserve"> 2 interventions.</w:t>
+          <w:lang w:val="en-US"/>
+        </w:rPr>
+        <w:t xml:space="preserve">interesting </w:t>
+      </w:r>
+      <w:r>
+        <w:rPr>
+          <w:b w:val="0"/>
+          <w:color w:val="auto"/>
+          <w:lang w:val="en-US"/>
+        </w:rPr>
+        <w:t>compared to those which require only 1 to 2 surgeries;</w:t>
       </w:r>
     </w:p>
     <w:p>
@@ -2741,56 +2658,16 @@
         <w:rPr>
           <w:b w:val="0"/>
           <w:color w:val="auto"/>
-        </w:rPr>
-      </w:pPr>
-      <w:r>
-        <w:rPr>
-          <w:b w:val="0"/>
-          <w:color w:val="auto"/>
-        </w:rPr>
-        <w:t xml:space="preserve">Les admissions nécessitant jusqu’à 8 interventions </w:t>
-      </w:r>
-      <w:r>
-        <w:rPr>
-          <w:b w:val="0"/>
-          <w:color w:val="auto"/>
-        </w:rPr>
-        <w:t xml:space="preserve">chirurgicales </w:t>
-      </w:r>
-      <w:r>
-        <w:rPr>
-          <w:b w:val="0"/>
-          <w:color w:val="auto"/>
-        </w:rPr>
-        <w:t>quant</w:t>
-      </w:r>
-      <w:r>
-        <w:rPr>
-          <w:b w:val="0"/>
-          <w:color w:val="auto"/>
-        </w:rPr>
-        <w:t xml:space="preserve"> à </w:t>
-      </w:r>
-      <w:r>
-        <w:rPr>
-          <w:b w:val="0"/>
-          <w:color w:val="auto"/>
-        </w:rPr>
-        <w:t>elles sont</w:t>
-      </w:r>
-      <w:r>
-        <w:rPr>
-          <w:b w:val="0"/>
-          <w:color w:val="auto"/>
-        </w:rPr>
-        <w:t xml:space="preserve"> peu nombreuses</w:t>
-      </w:r>
-      <w:r>
-        <w:rPr>
-          <w:b w:val="0"/>
-          <w:color w:val="auto"/>
-        </w:rPr>
-        <w:t>.</w:t>
+          <w:lang w:val="en-US"/>
+        </w:rPr>
+      </w:pPr>
+      <w:r>
+        <w:rPr>
+          <w:b w:val="0"/>
+          <w:color w:val="auto"/>
+          <w:lang w:val="en-US"/>
+        </w:rPr>
+        <w:t>Admissions requiring up to 8 surgeries are poorly numerous;</w:t>
       </w:r>
     </w:p>
     <w:p>
@@ -2810,16 +2687,60 @@
     <w:p>
       <w:pPr>
         <w:pStyle w:val="Titre3"/>
-      </w:pPr>
-      <w:r>
-        <w:t xml:space="preserve">Distribution selon l’indice de comorbidité de </w:t>
+        <w:rPr>
+          <w:lang w:val="en-US"/>
+        </w:rPr>
+      </w:pPr>
+      <w:r>
+        <w:rPr>
+          <w:lang w:val="en-US"/>
+        </w:rPr>
+        <w:t xml:space="preserve">Distribution </w:t>
+      </w:r>
+      <w:r>
+        <w:rPr>
+          <w:lang w:val="en-US"/>
+        </w:rPr>
+        <w:t xml:space="preserve">w.r.t the </w:t>
       </w:r>
       <w:proofErr w:type="spellStart"/>
       <w:r>
+        <w:rPr>
+          <w:lang w:val="en-US"/>
+        </w:rPr>
         <w:t>Charlson</w:t>
       </w:r>
       <w:proofErr w:type="spellEnd"/>
       <w:r>
+        <w:rPr>
+          <w:lang w:val="en-US"/>
+        </w:rPr>
+        <w:t xml:space="preserve"> </w:t>
+      </w:r>
+      <w:proofErr w:type="spellStart"/>
+      <w:r>
+        <w:rPr>
+          <w:lang w:val="en-US"/>
+        </w:rPr>
+        <w:t>Comirbidity</w:t>
+      </w:r>
+      <w:proofErr w:type="spellEnd"/>
+      <w:r>
+        <w:rPr>
+          <w:lang w:val="en-US"/>
+        </w:rPr>
+        <w:t xml:space="preserve"> I</w:t>
+      </w:r>
+      <w:r>
+        <w:rPr>
+          <w:lang w:val="en-US"/>
+        </w:rPr>
+        <w:t>ndex</w:t>
+      </w:r>
+      <w:r>
+        <w:rPr>
+          <w:lang w:val="en-US"/>
+        </w:rPr>
         <w:t xml:space="preserve"> (CCI)</w:t>
       </w:r>
     </w:p>
@@ -2887,69 +2808,40 @@
         <w:rPr>
           <w:b w:val="0"/>
           <w:color w:val="auto"/>
-        </w:rPr>
-      </w:pPr>
-      <w:r>
-        <w:rPr>
-          <w:b w:val="0"/>
-          <w:color w:val="auto"/>
-        </w:rPr>
-        <w:t xml:space="preserve">La </w:t>
-      </w:r>
-      <w:r>
-        <w:rPr>
-          <w:b w:val="0"/>
-          <w:color w:val="auto"/>
-        </w:rPr>
-        <w:t xml:space="preserve">grande majorité des admissions </w:t>
-      </w:r>
-      <w:r>
-        <w:rPr>
-          <w:b w:val="0"/>
-          <w:color w:val="auto"/>
-        </w:rPr>
-        <w:t>correspond à</w:t>
-      </w:r>
-      <w:r>
-        <w:rPr>
-          <w:b w:val="0"/>
-          <w:color w:val="auto"/>
-        </w:rPr>
-        <w:t xml:space="preserve"> un indice de CCI allant généralement de 1 à 4, avec un </w:t>
+          <w:lang w:val="en-US"/>
+        </w:rPr>
+      </w:pPr>
+      <w:r>
+        <w:rPr>
+          <w:b w:val="0"/>
+          <w:color w:val="auto"/>
+          <w:lang w:val="en-US"/>
+        </w:rPr>
+        <w:t>The vast majority of admissions cor</w:t>
+      </w:r>
+      <w:r>
+        <w:rPr>
+          <w:b w:val="0"/>
+          <w:color w:val="auto"/>
+          <w:lang w:val="en-US"/>
+        </w:rPr>
+        <w:t xml:space="preserve">responds to an index of CCI generally starting from 1 to 4, with a particular </w:t>
       </w:r>
       <w:r>
         <w:rPr>
           <w:b w:val="0"/>
           <w:i/>
           <w:color w:val="auto"/>
-        </w:rPr>
-        <w:t>intérêt</w:t>
-      </w:r>
-      <w:r>
-        <w:rPr>
-          <w:b w:val="0"/>
-          <w:color w:val="auto"/>
-        </w:rPr>
-        <w:t xml:space="preserve"> particulier sur les scores 2 et 3 qui à eux deux concerne</w:t>
-      </w:r>
-      <w:r>
-        <w:rPr>
-          <w:b w:val="0"/>
-          <w:color w:val="auto"/>
-        </w:rPr>
-        <w:t>nt</w:t>
-      </w:r>
-      <w:r>
-        <w:rPr>
-          <w:b w:val="0"/>
-          <w:color w:val="auto"/>
-        </w:rPr>
-        <w:t xml:space="preserve"> nettement plus de la moitié des admissions. </w:t>
-      </w:r>
-      <w:r>
-        <w:rPr>
-          <w:b w:val="0"/>
-          <w:color w:val="auto"/>
+          <w:lang w:val="en-US"/>
+        </w:rPr>
+        <w:t>interest</w:t>
+      </w:r>
+      <w:r>
+        <w:rPr>
+          <w:b w:val="0"/>
+          <w:i/>
+          <w:color w:val="auto"/>
+          <w:lang w:val="en-US"/>
         </w:rPr>
         <w:t xml:space="preserve"> </w:t>
       </w:r>
@@ -2957,8 +2849,9 @@
         <w:rPr>
           <w:b w:val="0"/>
           <w:color w:val="auto"/>
-        </w:rPr>
-        <w:t xml:space="preserve"> </w:t>
+          <w:lang w:val="en-US"/>
+        </w:rPr>
+        <w:t xml:space="preserve">on the scores 2 and 3, which together constitute clearly more than the half of the admissions;  </w:t>
       </w:r>
     </w:p>
     <w:p>
@@ -2972,56 +2865,16 @@
         <w:rPr>
           <w:b w:val="0"/>
           <w:color w:val="auto"/>
-        </w:rPr>
-      </w:pPr>
-      <w:r>
-        <w:rPr>
-          <w:b w:val="0"/>
-          <w:color w:val="auto"/>
-        </w:rPr>
-        <w:t xml:space="preserve">Certes moins nombreuses, les admissions </w:t>
-      </w:r>
-      <w:r>
-        <w:rPr>
-          <w:b w:val="0"/>
-          <w:color w:val="auto"/>
-        </w:rPr>
-        <w:t xml:space="preserve">correspondant à </w:t>
-      </w:r>
-      <w:r>
-        <w:rPr>
-          <w:b w:val="0"/>
-          <w:color w:val="auto"/>
-        </w:rPr>
-        <w:t>un score de</w:t>
-      </w:r>
-      <w:r>
-        <w:rPr>
-          <w:b w:val="0"/>
-          <w:color w:val="auto"/>
-        </w:rPr>
-        <w:t xml:space="preserve"> CCI égal à 5 s’avère être</w:t>
-      </w:r>
-      <w:r>
-        <w:rPr>
-          <w:b w:val="0"/>
-          <w:color w:val="auto"/>
-        </w:rPr>
-        <w:t xml:space="preserve"> relativement importante en </w:t>
-      </w:r>
-      <w:r>
-        <w:rPr>
-          <w:b w:val="0"/>
-          <w:color w:val="auto"/>
-        </w:rPr>
-        <w:t>termes</w:t>
-      </w:r>
-      <w:r>
-        <w:rPr>
-          <w:b w:val="0"/>
-          <w:color w:val="auto"/>
-        </w:rPr>
-        <w:t xml:space="preserve"> de proportion.</w:t>
+          <w:lang w:val="en-US"/>
+        </w:rPr>
+      </w:pPr>
+      <w:r>
+        <w:rPr>
+          <w:b w:val="0"/>
+          <w:color w:val="auto"/>
+          <w:lang w:val="en-US"/>
+        </w:rPr>
+        <w:t xml:space="preserve">Although they are less numerous, admissions that correspond to a CCI score equals to 5 seem to be relatively significant in terms of proportions; </w:t>
       </w:r>
     </w:p>
     <w:p>
@@ -3035,35 +2888,16 @@
         <w:rPr>
           <w:b w:val="0"/>
           <w:color w:val="auto"/>
-        </w:rPr>
-      </w:pPr>
-      <w:r>
-        <w:rPr>
-          <w:b w:val="0"/>
-          <w:color w:val="auto"/>
-        </w:rPr>
-        <w:t xml:space="preserve">Particulièrement, les admissions </w:t>
-      </w:r>
-      <w:r>
-        <w:rPr>
-          <w:b w:val="0"/>
-          <w:color w:val="auto"/>
-        </w:rPr>
-        <w:t>correspondant à</w:t>
-      </w:r>
-      <w:r>
-        <w:rPr>
-          <w:b w:val="0"/>
-          <w:color w:val="auto"/>
-        </w:rPr>
-        <w:t xml:space="preserve"> un indice de CCI égal à 0 sont relativement peu nombreuses</w:t>
-      </w:r>
-      <w:r>
-        <w:rPr>
-          <w:b w:val="0"/>
-          <w:color w:val="auto"/>
-        </w:rPr>
-        <w:t xml:space="preserve"> pour leur part.</w:t>
+          <w:lang w:val="en-US"/>
+        </w:rPr>
+      </w:pPr>
+      <w:r>
+        <w:rPr>
+          <w:b w:val="0"/>
+          <w:color w:val="auto"/>
+          <w:lang w:val="en-US"/>
+        </w:rPr>
+        <w:t>In particular, admissions that correspond to an index of CCI equals to 0 are relatively poorly numerous;</w:t>
       </w:r>
     </w:p>
     <w:p>
@@ -3077,28 +2911,16 @@
         <w:rPr>
           <w:b w:val="0"/>
           <w:color w:val="auto"/>
-        </w:rPr>
-      </w:pPr>
-      <w:r>
-        <w:rPr>
-          <w:b w:val="0"/>
-          <w:color w:val="auto"/>
-        </w:rPr>
-        <w:t>Celles qui correspondent</w:t>
-      </w:r>
-      <w:r>
-        <w:rPr>
-          <w:b w:val="0"/>
-          <w:color w:val="auto"/>
-        </w:rPr>
-        <w:t xml:space="preserve"> à</w:t>
-      </w:r>
-      <w:r>
-        <w:rPr>
-          <w:b w:val="0"/>
-          <w:color w:val="auto"/>
-        </w:rPr>
-        <w:t xml:space="preserve"> un indice supérieur ou égal à 6 peuvent être considérés comme étant peu nombreuses, voir même rares pour celles avec un indice de 7.  </w:t>
+          <w:lang w:val="en-US"/>
+        </w:rPr>
+      </w:pPr>
+      <w:r>
+        <w:rPr>
+          <w:b w:val="0"/>
+          <w:color w:val="auto"/>
+          <w:lang w:val="en-US"/>
+        </w:rPr>
+        <w:t xml:space="preserve">Those which correspond to an index greater than or equal to 6 can be considered as being poorly numerous, even rare for those with the index 7. </w:t>
       </w:r>
     </w:p>
     <w:p>
@@ -3114,6 +2936,8 @@
           <w:color w:val="auto"/>
         </w:rPr>
       </w:pPr>
+      <w:bookmarkStart w:id="0" w:name="_GoBack"/>
+      <w:bookmarkEnd w:id="0"/>
     </w:p>
     <w:p>
       <w:pPr>
@@ -3122,6 +2946,7 @@
       <w:bookmarkStart w:id="1" w:name="_Les_durées_de"/>
       <w:bookmarkEnd w:id="1"/>
       <w:r>
+        <w:lastRenderedPageBreak/>
         <w:t>Les durées de séjour en établissement (LOS)</w:t>
       </w:r>
     </w:p>
@@ -3997,7 +3822,6 @@
           <w:rStyle w:val="CodeHTML"/>
           <w:color w:val="333333"/>
         </w:rPr>
-        <w:lastRenderedPageBreak/>
         <w:t xml:space="preserve">    285    1738    2508    3038    3718   27985 </w:t>
       </w:r>
     </w:p>
@@ -4007,6 +3831,7 @@
           <w:noProof/>
           <w:lang w:eastAsia="fr-FR"/>
         </w:rPr>
+        <w:lastRenderedPageBreak/>
         <w:t xml:space="preserve"> </w:t>
       </w:r>
       <w:r>
@@ -5031,7 +4856,6 @@
           <w:rStyle w:val="CodeHTML"/>
           <w:color w:val="333333"/>
         </w:rPr>
-        <w:lastRenderedPageBreak/>
         <w:t xml:space="preserve">  18.00   75.00   83.00   80.29   89.00  104.00 </w:t>
       </w:r>
     </w:p>
@@ -5044,6 +4868,7 @@
           <w:noProof/>
           <w:lang w:eastAsia="fr-FR"/>
         </w:rPr>
+        <w:lastRenderedPageBreak/>
         <w:drawing>
           <wp:inline distT="0" distB="0" distL="0" distR="0" wp14:anchorId="3710BDA9" wp14:editId="1848DEA1">
             <wp:extent cx="5682691" cy="2773680"/>
@@ -5693,7 +5518,6 @@
           <w:b w:val="0"/>
           <w:color w:val="auto"/>
         </w:rPr>
-        <w:lastRenderedPageBreak/>
         <w:t>Le 3</w:t>
       </w:r>
       <w:r>
@@ -5779,6 +5603,7 @@
           <w:b w:val="0"/>
           <w:color w:val="auto"/>
         </w:rPr>
+        <w:lastRenderedPageBreak/>
         <w:t xml:space="preserve">La Moyenne </w:t>
       </w:r>
       <w:r>
@@ -7007,15 +6832,7 @@
           <w:b w:val="0"/>
           <w:color w:val="auto"/>
         </w:rPr>
-        <w:t xml:space="preserve">sur les coûts totaux sont toutes dispersées </w:t>
-      </w:r>
-      <w:r>
-        <w:rPr>
-          <w:b w:val="0"/>
-          <w:color w:val="auto"/>
-        </w:rPr>
-        <w:lastRenderedPageBreak/>
-        <w:t>et éloignées de leur Moyennes</w:t>
+        <w:t>sur les coûts totaux sont toutes dispersées et éloignées de leur Moyennes</w:t>
       </w:r>
       <w:r>
         <w:rPr>
@@ -7071,6 +6888,7 @@
           <w:b w:val="0"/>
           <w:color w:val="auto"/>
         </w:rPr>
+        <w:lastRenderedPageBreak/>
         <w:t>Toujours à partir de ces valeurs d’Ecart Type, en les arrangeant dans un ordre croissant, nous pouvons en déduire que les données sur les durées de séjour en établissement sont moins hétérogènes que celles sur les âges, et ces dernières sont  moins hétérogènes que les données sur les coûts totaux</w:t>
       </w:r>
       <w:r>
@@ -36629,7 +36447,7 @@
           <w:rPr>
             <w:noProof/>
           </w:rPr>
-          <w:t>4</w:t>
+          <w:t>9</w:t>
         </w:r>
         <w:r>
           <w:fldChar w:fldCharType="end"/>
@@ -38588,7 +38406,7 @@
 </file>
 
 <file path=customXml/itemProps1.xml><?xml version="1.0" encoding="utf-8"?>
-<ds:datastoreItem xmlns:ds="http://schemas.openxmlformats.org/officeDocument/2006/customXml" ds:itemID="{BE0C6BDA-195F-48BE-8507-B0F2B1CF7C8B}">
+<ds:datastoreItem xmlns:ds="http://schemas.openxmlformats.org/officeDocument/2006/customXml" ds:itemID="{AB97A906-6060-4745-AC48-403F95FA6D3E}">
   <ds:schemaRefs>
     <ds:schemaRef ds:uri="http://schemas.openxmlformats.org/officeDocument/2006/bibliography"/>
   </ds:schemaRefs>

</xml_diff>

<commit_message>
EDA (Translation, Univariate Analysis, Part VI)
</commit_message>
<xml_diff>
--- a/Interpretation/ENG/Hospital Data Analysis - EDA - Interpretation.DOCX
+++ b/Interpretation/ENG/Hospital Data Analysis - EDA - Interpretation.DOCX
@@ -2936,21 +2936,55 @@
           <w:color w:val="auto"/>
         </w:rPr>
       </w:pPr>
-      <w:bookmarkStart w:id="0" w:name="_GoBack"/>
+    </w:p>
+    <w:p>
+      <w:pPr>
+        <w:pStyle w:val="Titre3"/>
+        <w:rPr>
+          <w:lang w:val="en-US"/>
+        </w:rPr>
+      </w:pPr>
+      <w:bookmarkStart w:id="0" w:name="_Les_durées_de"/>
       <w:bookmarkEnd w:id="0"/>
-    </w:p>
-    <w:p>
-      <w:pPr>
-        <w:pStyle w:val="Titre3"/>
-      </w:pPr>
-      <w:bookmarkStart w:id="1" w:name="_Les_durées_de"/>
-      <w:bookmarkEnd w:id="1"/>
-      <w:r>
+      <w:r>
+        <w:rPr>
+          <w:lang w:val="en-US"/>
+        </w:rPr>
         <w:lastRenderedPageBreak/>
-        <w:t>Les durées de séjour en établissement (LOS)</w:t>
-      </w:r>
-    </w:p>
-    <w:p/>
+        <w:t>T</w:t>
+      </w:r>
+      <w:r>
+        <w:rPr>
+          <w:lang w:val="en-US"/>
+        </w:rPr>
+        <w:t xml:space="preserve">he </w:t>
+      </w:r>
+      <w:r>
+        <w:rPr>
+          <w:lang w:val="en-US"/>
+        </w:rPr>
+        <w:t>Lengths of Stay</w:t>
+      </w:r>
+      <w:r>
+        <w:rPr>
+          <w:lang w:val="en-US"/>
+        </w:rPr>
+        <w:t xml:space="preserve"> in Hospital</w:t>
+      </w:r>
+      <w:r>
+        <w:rPr>
+          <w:lang w:val="en-US"/>
+        </w:rPr>
+        <w:t xml:space="preserve"> (LOS)</w:t>
+      </w:r>
+    </w:p>
+    <w:p>
+      <w:pPr>
+        <w:rPr>
+          <w:lang w:val="en-US"/>
+        </w:rPr>
+      </w:pPr>
+    </w:p>
     <w:p>
       <w:pPr>
         <w:pStyle w:val="PrformatHTML"/>
@@ -2972,6 +3006,7 @@
         <w:rPr>
           <w:rStyle w:val="CodeHTML"/>
           <w:color w:val="333333"/>
+          <w:lang w:val="en-US"/>
         </w:rPr>
         <w:t xml:space="preserve">   </w:t>
       </w:r>
@@ -3097,63 +3132,24 @@
         <w:rPr>
           <w:b w:val="0"/>
           <w:color w:val="auto"/>
-        </w:rPr>
-      </w:pPr>
-      <w:r>
-        <w:rPr>
-          <w:b w:val="0"/>
-          <w:color w:val="auto"/>
-        </w:rPr>
-        <w:t xml:space="preserve">Le </w:t>
-      </w:r>
-      <w:r>
-        <w:rPr>
-          <w:b w:val="0"/>
-          <w:color w:val="auto"/>
-        </w:rPr>
-        <w:t xml:space="preserve">pic </w:t>
-      </w:r>
-      <w:r>
-        <w:rPr>
-          <w:b w:val="0"/>
-          <w:color w:val="auto"/>
-        </w:rPr>
-        <w:t xml:space="preserve">correspondant aux </w:t>
-      </w:r>
-      <w:r>
-        <w:rPr>
-          <w:b w:val="0"/>
-          <w:color w:val="auto"/>
-        </w:rPr>
-        <w:t>LOS se situe clairement entre 5 et 10 jours</w:t>
-      </w:r>
-      <w:r>
-        <w:rPr>
-          <w:b w:val="0"/>
-          <w:color w:val="auto"/>
-        </w:rPr>
-        <w:t xml:space="preserve"> (histogramme)</w:t>
-      </w:r>
-      <w:r>
-        <w:rPr>
-          <w:b w:val="0"/>
-          <w:color w:val="auto"/>
-        </w:rPr>
-        <w:t>, tandis que la dispersion des</w:t>
-      </w:r>
-      <w:r>
-        <w:rPr>
-          <w:b w:val="0"/>
-          <w:color w:val="auto"/>
-        </w:rPr>
-        <w:t xml:space="preserve"> données elle, s’étend de 1 à 75</w:t>
-      </w:r>
-      <w:r>
-        <w:rPr>
-          <w:b w:val="0"/>
-          <w:color w:val="auto"/>
-        </w:rPr>
-        <w:t xml:space="preserve"> jours environs.  </w:t>
+          <w:lang w:val="en-US"/>
+        </w:rPr>
+      </w:pPr>
+      <w:r>
+        <w:rPr>
+          <w:b w:val="0"/>
+          <w:color w:val="auto"/>
+          <w:lang w:val="en-US"/>
+        </w:rPr>
+        <w:t xml:space="preserve">The peak that corresponds to the </w:t>
+      </w:r>
+      <w:r>
+        <w:rPr>
+          <w:b w:val="0"/>
+          <w:color w:val="auto"/>
+          <w:lang w:val="en-US"/>
+        </w:rPr>
+        <w:t>LOS is clearly situated between 5 and 10 days (histogram), whereas the data dispersion extends from (around) 1 to 75 days;</w:t>
       </w:r>
     </w:p>
     <w:p>
@@ -3167,84 +3163,24 @@
         <w:rPr>
           <w:b w:val="0"/>
           <w:color w:val="auto"/>
-        </w:rPr>
-      </w:pPr>
-      <w:r>
-        <w:rPr>
-          <w:b w:val="0"/>
-          <w:color w:val="auto"/>
-        </w:rPr>
-        <w:t>L</w:t>
-      </w:r>
-      <w:r>
-        <w:rPr>
-          <w:b w:val="0"/>
-          <w:color w:val="auto"/>
-        </w:rPr>
-        <w:t xml:space="preserve">a valeur de </w:t>
-      </w:r>
-      <w:r>
-        <w:rPr>
-          <w:b w:val="0"/>
-          <w:color w:val="auto"/>
-        </w:rPr>
-        <w:t xml:space="preserve">LOS minimum est de 1 </w:t>
-      </w:r>
-      <w:r>
-        <w:rPr>
-          <w:b w:val="0"/>
-          <w:color w:val="auto"/>
-        </w:rPr>
-        <w:t>jour, tandis que la valeur de</w:t>
-      </w:r>
-      <w:r>
-        <w:rPr>
-          <w:b w:val="0"/>
-          <w:color w:val="auto"/>
-        </w:rPr>
-        <w:t xml:space="preserve"> LOS maximum est de 72 jours : Une différence importante</w:t>
-      </w:r>
-      <w:r>
-        <w:rPr>
-          <w:b w:val="0"/>
-          <w:color w:val="auto"/>
-        </w:rPr>
-        <w:t xml:space="preserve"> (de 71 jours)  </w:t>
-      </w:r>
-      <w:r>
-        <w:rPr>
-          <w:b w:val="0"/>
-          <w:color w:val="auto"/>
-        </w:rPr>
-        <w:t>peut être obs</w:t>
-      </w:r>
-      <w:r>
-        <w:rPr>
-          <w:b w:val="0"/>
-          <w:color w:val="auto"/>
-        </w:rPr>
-        <w:t>ervée entre les deux valeurs, la valeur de</w:t>
-      </w:r>
-      <w:r>
-        <w:rPr>
-          <w:b w:val="0"/>
-          <w:color w:val="auto"/>
-        </w:rPr>
-        <w:t xml:space="preserve"> LOS maximum est très élevé</w:t>
-      </w:r>
-      <w:r>
-        <w:rPr>
-          <w:b w:val="0"/>
-          <w:color w:val="auto"/>
-        </w:rPr>
-        <w:t>e</w:t>
-      </w:r>
-      <w:r>
-        <w:rPr>
-          <w:b w:val="0"/>
-          <w:color w:val="auto"/>
-        </w:rPr>
-        <w:t>.</w:t>
+          <w:lang w:val="en-US"/>
+        </w:rPr>
+      </w:pPr>
+      <w:r>
+        <w:rPr>
+          <w:b w:val="0"/>
+          <w:color w:val="auto"/>
+          <w:lang w:val="en-US"/>
+        </w:rPr>
+        <w:t xml:space="preserve">The minimum value of LOS is 1 day, whereas the maximum one is 72 days : a significant difference (71 days) can be observed between the two values, that of the maximum LOS </w:t>
+      </w:r>
+      <w:r>
+        <w:rPr>
+          <w:b w:val="0"/>
+          <w:color w:val="auto"/>
+          <w:lang w:val="en-US"/>
+        </w:rPr>
+        <w:t>is very high;</w:t>
       </w:r>
     </w:p>
     <w:p>
@@ -3258,65 +3194,33 @@
         <w:rPr>
           <w:b w:val="0"/>
           <w:color w:val="auto"/>
-        </w:rPr>
-      </w:pPr>
-      <w:r>
-        <w:rPr>
-          <w:b w:val="0"/>
-          <w:color w:val="auto"/>
-        </w:rPr>
-        <w:t>Le 1</w:t>
+          <w:lang w:val="en-US"/>
+        </w:rPr>
+      </w:pPr>
+      <w:r>
+        <w:rPr>
+          <w:b w:val="0"/>
+          <w:color w:val="auto"/>
+          <w:lang w:val="en-US"/>
+        </w:rPr>
+        <w:t>The 1</w:t>
       </w:r>
       <w:r>
         <w:rPr>
           <w:b w:val="0"/>
           <w:color w:val="auto"/>
           <w:vertAlign w:val="superscript"/>
-        </w:rPr>
-        <w:t>er</w:t>
-      </w:r>
-      <w:r>
-        <w:rPr>
-          <w:b w:val="0"/>
-          <w:color w:val="auto"/>
-          <w:vertAlign w:val="superscript"/>
-        </w:rPr>
-        <w:t xml:space="preserve"> </w:t>
-      </w:r>
-      <w:r>
-        <w:rPr>
-          <w:b w:val="0"/>
-          <w:color w:val="auto"/>
-        </w:rPr>
-        <w:t>Quartile des valeurs de LOS est de 5 jours, autrement dit, 25% des valeurs des LOS sont inférieur</w:t>
-      </w:r>
-      <w:r>
-        <w:rPr>
-          <w:b w:val="0"/>
-          <w:color w:val="auto"/>
-        </w:rPr>
-        <w:t>e</w:t>
-      </w:r>
-      <w:r>
-        <w:rPr>
-          <w:b w:val="0"/>
-          <w:color w:val="auto"/>
-        </w:rPr>
-        <w:t>s ou égal</w:t>
-      </w:r>
-      <w:r>
-        <w:rPr>
-          <w:b w:val="0"/>
-          <w:color w:val="auto"/>
-        </w:rPr>
-        <w:t>es</w:t>
-      </w:r>
-      <w:r>
-        <w:rPr>
-          <w:b w:val="0"/>
-          <w:color w:val="auto"/>
-        </w:rPr>
-        <w:t xml:space="preserve"> à 5 jours. </w:t>
+          <w:lang w:val="en-US"/>
+        </w:rPr>
+        <w:t>st</w:t>
+      </w:r>
+      <w:r>
+        <w:rPr>
+          <w:b w:val="0"/>
+          <w:color w:val="auto"/>
+          <w:lang w:val="en-US"/>
+        </w:rPr>
+        <w:t xml:space="preserve"> Quartile of LOS values is 5 days, in other words, 25% of the LOS values are lower than or equal to 5 days;</w:t>
       </w:r>
     </w:p>
     <w:p>
@@ -3330,20 +3234,23 @@
         <w:rPr>
           <w:b w:val="0"/>
           <w:color w:val="auto"/>
-        </w:rPr>
-      </w:pPr>
-      <w:r>
-        <w:rPr>
-          <w:b w:val="0"/>
-          <w:color w:val="auto"/>
-        </w:rPr>
-        <w:t>Le 2</w:t>
+          <w:lang w:val="en-US"/>
+        </w:rPr>
+      </w:pPr>
+      <w:r>
+        <w:rPr>
+          <w:b w:val="0"/>
+          <w:color w:val="auto"/>
+          <w:lang w:val="en-US"/>
+        </w:rPr>
+        <w:t>The 2</w:t>
       </w:r>
       <w:r>
         <w:rPr>
           <w:b w:val="0"/>
           <w:color w:val="auto"/>
           <w:vertAlign w:val="superscript"/>
+          <w:lang w:val="en-US"/>
         </w:rPr>
         <w:t>nd</w:t>
       </w:r>
@@ -3351,92 +3258,17 @@
         <w:rPr>
           <w:b w:val="0"/>
           <w:color w:val="auto"/>
-        </w:rPr>
-        <w:t xml:space="preserve"> Quartile (Médi</w:t>
-      </w:r>
-      <w:r>
-        <w:rPr>
-          <w:b w:val="0"/>
-          <w:color w:val="auto"/>
-        </w:rPr>
-        <w:t>ane) des valeurs de LOS est de 7</w:t>
-      </w:r>
-      <w:r>
-        <w:rPr>
-          <w:b w:val="0"/>
-          <w:color w:val="auto"/>
-        </w:rPr>
-        <w:t xml:space="preserve">  jours, autrement dit, </w:t>
-      </w:r>
-      <w:r>
-        <w:rPr>
-          <w:b w:val="0"/>
-          <w:color w:val="auto"/>
-        </w:rPr>
-        <w:t xml:space="preserve">50 </w:t>
-      </w:r>
-      <w:r>
-        <w:rPr>
-          <w:b w:val="0"/>
-          <w:color w:val="auto"/>
-        </w:rPr>
-        <w:t>% des valeurs des LOS sont inférieur</w:t>
-      </w:r>
-      <w:r>
-        <w:rPr>
-          <w:b w:val="0"/>
-          <w:color w:val="auto"/>
-        </w:rPr>
-        <w:t>es ou égales</w:t>
-      </w:r>
-      <w:r>
-        <w:rPr>
-          <w:b w:val="0"/>
-          <w:color w:val="auto"/>
-        </w:rPr>
-        <w:t xml:space="preserve"> à </w:t>
-      </w:r>
-      <w:r>
-        <w:rPr>
-          <w:b w:val="0"/>
-          <w:color w:val="auto"/>
-        </w:rPr>
-        <w:t>7</w:t>
-      </w:r>
-      <w:r>
-        <w:rPr>
-          <w:b w:val="0"/>
-          <w:color w:val="auto"/>
-        </w:rPr>
-        <w:t xml:space="preserve"> jours</w:t>
-      </w:r>
-      <w:r>
-        <w:rPr>
-          <w:b w:val="0"/>
-          <w:color w:val="auto"/>
-        </w:rPr>
-        <w:t>, et les autres 50</w:t>
-      </w:r>
-      <w:r>
-        <w:rPr>
-          <w:b w:val="0"/>
-          <w:color w:val="auto"/>
-        </w:rPr>
-        <w:t>% sont supérieures ou égales à 7</w:t>
-      </w:r>
-      <w:r>
-        <w:rPr>
-          <w:b w:val="0"/>
-          <w:color w:val="auto"/>
-        </w:rPr>
-        <w:t xml:space="preserve"> jours</w:t>
-      </w:r>
-      <w:r>
-        <w:rPr>
-          <w:b w:val="0"/>
-          <w:color w:val="auto"/>
-        </w:rPr>
-        <w:t xml:space="preserve">. </w:t>
+          <w:lang w:val="en-US"/>
+        </w:rPr>
+        <w:t xml:space="preserve"> Quartile (Median) of LOS values is 7 days, in other words, 50% of the LOS values are lower than or equal to 7 days, and the other 50%</w:t>
+      </w:r>
+      <w:r>
+        <w:rPr>
+          <w:b w:val="0"/>
+          <w:color w:val="auto"/>
+          <w:lang w:val="en-US"/>
+        </w:rPr>
+        <w:t xml:space="preserve"> are greater than or equal to 7 days;</w:t>
       </w:r>
     </w:p>
     <w:p>
@@ -3450,99 +3282,33 @@
         <w:rPr>
           <w:b w:val="0"/>
           <w:color w:val="auto"/>
-        </w:rPr>
-      </w:pPr>
-      <w:r>
-        <w:rPr>
-          <w:b w:val="0"/>
-          <w:color w:val="auto"/>
-        </w:rPr>
-        <w:t>Le 3</w:t>
+          <w:lang w:val="en-US"/>
+        </w:rPr>
+      </w:pPr>
+      <w:r>
+        <w:rPr>
+          <w:b w:val="0"/>
+          <w:color w:val="auto"/>
+          <w:lang w:val="en-US"/>
+        </w:rPr>
+        <w:t>The 3</w:t>
       </w:r>
       <w:r>
         <w:rPr>
           <w:b w:val="0"/>
           <w:color w:val="auto"/>
           <w:vertAlign w:val="superscript"/>
-        </w:rPr>
-        <w:t xml:space="preserve">è </w:t>
-      </w:r>
-      <w:r>
-        <w:rPr>
-          <w:b w:val="0"/>
-          <w:color w:val="auto"/>
-        </w:rPr>
-        <w:t xml:space="preserve">Quartile des valeurs de LOS est de </w:t>
-      </w:r>
-      <w:r>
-        <w:rPr>
-          <w:b w:val="0"/>
-          <w:color w:val="auto"/>
-        </w:rPr>
-        <w:t>11</w:t>
-      </w:r>
-      <w:r>
-        <w:rPr>
-          <w:b w:val="0"/>
-          <w:color w:val="auto"/>
-        </w:rPr>
-        <w:t xml:space="preserve"> jours, autrement dit, </w:t>
-      </w:r>
-      <w:r>
-        <w:rPr>
-          <w:b w:val="0"/>
-          <w:color w:val="auto"/>
-        </w:rPr>
-        <w:t>7</w:t>
-      </w:r>
-      <w:r>
-        <w:rPr>
-          <w:b w:val="0"/>
-          <w:color w:val="auto"/>
-        </w:rPr>
-        <w:t>5% des valeurs des LOS sont inférieur</w:t>
-      </w:r>
-      <w:r>
-        <w:rPr>
-          <w:b w:val="0"/>
-          <w:color w:val="auto"/>
-        </w:rPr>
-        <w:t>e</w:t>
-      </w:r>
-      <w:r>
-        <w:rPr>
-          <w:b w:val="0"/>
-          <w:color w:val="auto"/>
-        </w:rPr>
-        <w:t>s ou égal</w:t>
-      </w:r>
-      <w:r>
-        <w:rPr>
-          <w:b w:val="0"/>
-          <w:color w:val="auto"/>
-        </w:rPr>
-        <w:t>es</w:t>
-      </w:r>
-      <w:r>
-        <w:rPr>
-          <w:b w:val="0"/>
-          <w:color w:val="auto"/>
-        </w:rPr>
-        <w:t xml:space="preserve"> à </w:t>
-      </w:r>
-      <w:r>
-        <w:rPr>
-          <w:b w:val="0"/>
-          <w:color w:val="auto"/>
-        </w:rPr>
-        <w:t>11</w:t>
-      </w:r>
-      <w:r>
-        <w:rPr>
-          <w:b w:val="0"/>
-          <w:color w:val="auto"/>
-        </w:rPr>
-        <w:t xml:space="preserve"> jours. </w:t>
+          <w:lang w:val="en-US"/>
+        </w:rPr>
+        <w:t>rd</w:t>
+      </w:r>
+      <w:r>
+        <w:rPr>
+          <w:b w:val="0"/>
+          <w:color w:val="auto"/>
+          <w:lang w:val="en-US"/>
+        </w:rPr>
+        <w:t xml:space="preserve"> Quartile of LOS values is 11 days, in other words, 75% of the LOS values are lower than or equal to 11 days;</w:t>
       </w:r>
     </w:p>
     <w:p>
@@ -3556,186 +3322,32 @@
         <w:rPr>
           <w:b w:val="0"/>
           <w:color w:val="auto"/>
-        </w:rPr>
-      </w:pPr>
-      <w:r>
-        <w:rPr>
-          <w:b w:val="0"/>
-          <w:color w:val="auto"/>
-        </w:rPr>
-        <w:t>La Moyenne des valeurs de LOS est de 8,6</w:t>
-      </w:r>
-      <w:r>
-        <w:rPr>
-          <w:b w:val="0"/>
-          <w:color w:val="auto"/>
-        </w:rPr>
-        <w:t>66</w:t>
-      </w:r>
-      <w:r>
-        <w:rPr>
-          <w:b w:val="0"/>
-          <w:color w:val="auto"/>
-        </w:rPr>
-        <w:t xml:space="preserve"> jours</w:t>
-      </w:r>
-      <w:r>
-        <w:rPr>
-          <w:b w:val="0"/>
-          <w:color w:val="auto"/>
-        </w:rPr>
-        <w:t xml:space="preserve"> (</w:t>
-      </w:r>
-      <w:r>
-        <w:rPr>
-          <w:b w:val="0"/>
-          <w:i/>
-          <w:color w:val="auto"/>
-        </w:rPr>
-        <w:t xml:space="preserve">des valeurs de LOS aberrantes peuvent donc </w:t>
-      </w:r>
-      <w:r>
-        <w:rPr>
-          <w:b w:val="0"/>
-          <w:i/>
-          <w:color w:val="auto"/>
-        </w:rPr>
-        <w:t>être présentes</w:t>
-      </w:r>
-      <w:r>
-        <w:rPr>
-          <w:b w:val="0"/>
-          <w:i/>
-          <w:color w:val="auto"/>
-        </w:rPr>
-        <w:t xml:space="preserve"> </w:t>
-      </w:r>
-      <w:r>
-        <w:rPr>
-          <w:b w:val="0"/>
-          <w:i/>
-          <w:color w:val="auto"/>
-        </w:rPr>
-        <w:t>parmi</w:t>
-      </w:r>
-      <w:r>
-        <w:rPr>
-          <w:b w:val="0"/>
-          <w:i/>
-          <w:color w:val="auto"/>
-        </w:rPr>
-        <w:t xml:space="preserve"> les données</w:t>
-      </w:r>
-      <w:r>
-        <w:rPr>
-          <w:b w:val="0"/>
-          <w:color w:val="auto"/>
-        </w:rPr>
-        <w:t>)</w:t>
-      </w:r>
-      <w:r>
-        <w:rPr>
-          <w:b w:val="0"/>
-          <w:color w:val="auto"/>
-        </w:rPr>
-        <w:t>, soit</w:t>
-      </w:r>
-      <w:r>
-        <w:rPr>
-          <w:b w:val="0"/>
-          <w:color w:val="auto"/>
-        </w:rPr>
-        <w:t xml:space="preserve"> </w:t>
-      </w:r>
-      <w:r>
-        <w:rPr>
-          <w:b w:val="0"/>
-          <w:color w:val="auto"/>
-        </w:rPr>
-        <w:t xml:space="preserve"> supérieur</w:t>
-      </w:r>
-      <w:r>
-        <w:rPr>
-          <w:b w:val="0"/>
-          <w:color w:val="auto"/>
-        </w:rPr>
-        <w:t>e</w:t>
-      </w:r>
-      <w:r>
-        <w:rPr>
-          <w:b w:val="0"/>
-          <w:color w:val="auto"/>
-        </w:rPr>
-        <w:t xml:space="preserve"> à la Médiane qui </w:t>
-      </w:r>
-      <w:r>
-        <w:rPr>
-          <w:b w:val="0"/>
-          <w:color w:val="auto"/>
-        </w:rPr>
-        <w:t xml:space="preserve">elle, </w:t>
-      </w:r>
-      <w:r>
-        <w:rPr>
-          <w:b w:val="0"/>
-          <w:color w:val="auto"/>
-        </w:rPr>
-        <w:t>est de 7</w:t>
-      </w:r>
-      <w:r>
-        <w:rPr>
-          <w:b w:val="0"/>
-          <w:color w:val="auto"/>
-        </w:rPr>
-        <w:t xml:space="preserve"> jours : Nous avons </w:t>
-      </w:r>
-      <w:r>
-        <w:rPr>
-          <w:b w:val="0"/>
-          <w:color w:val="auto"/>
-        </w:rPr>
-        <w:t xml:space="preserve">donc </w:t>
-      </w:r>
-      <w:r>
-        <w:rPr>
-          <w:b w:val="0"/>
-          <w:color w:val="auto"/>
-        </w:rPr>
-        <w:t>une asymétrie</w:t>
-      </w:r>
-      <w:r>
-        <w:rPr>
-          <w:b w:val="0"/>
-          <w:color w:val="auto"/>
-        </w:rPr>
-        <w:t xml:space="preserve"> </w:t>
-      </w:r>
-      <w:r>
-        <w:rPr>
-          <w:b w:val="0"/>
-          <w:color w:val="auto"/>
-        </w:rPr>
-        <w:t>vers la droite</w:t>
-      </w:r>
-      <w:r>
-        <w:rPr>
-          <w:b w:val="0"/>
-          <w:color w:val="auto"/>
-        </w:rPr>
-        <w:t>.</w:t>
-      </w:r>
-      <w:r>
-        <w:rPr>
-          <w:b w:val="0"/>
-          <w:color w:val="auto"/>
-        </w:rPr>
-        <w:t xml:space="preserve"> </w:t>
+          <w:lang w:val="en-US"/>
+        </w:rPr>
+      </w:pPr>
+      <w:r>
+        <w:rPr>
+          <w:b w:val="0"/>
+          <w:color w:val="auto"/>
+          <w:lang w:val="en-US"/>
+        </w:rPr>
+        <w:t xml:space="preserve">The Average of LOS values is 8,666 days (outliers might thus be present among the corresponding data), </w:t>
+      </w:r>
+      <w:r>
+        <w:rPr>
+          <w:b w:val="0"/>
+          <w:color w:val="auto"/>
+          <w:lang w:val="en-US"/>
+        </w:rPr>
+        <w:t>it is greater than the Median which is 7 days: We therefore have an asymmetry to the right here.</w:t>
       </w:r>
     </w:p>
     <w:p>
       <w:pPr>
         <w:pStyle w:val="Titre3"/>
       </w:pPr>
+      <w:bookmarkStart w:id="1" w:name="_GoBack"/>
+      <w:bookmarkEnd w:id="1"/>
       <w:r>
         <w:t>Les coûts totaux (TOTAL_COST)</w:t>
       </w:r>
@@ -38406,7 +38018,7 @@
 </file>
 
 <file path=customXml/itemProps1.xml><?xml version="1.0" encoding="utf-8"?>
-<ds:datastoreItem xmlns:ds="http://schemas.openxmlformats.org/officeDocument/2006/customXml" ds:itemID="{AB97A906-6060-4745-AC48-403F95FA6D3E}">
+<ds:datastoreItem xmlns:ds="http://schemas.openxmlformats.org/officeDocument/2006/customXml" ds:itemID="{38D7A414-F451-41FB-BBC9-646A25E82293}">
   <ds:schemaRefs>
     <ds:schemaRef ds:uri="http://schemas.openxmlformats.org/officeDocument/2006/bibliography"/>
   </ds:schemaRefs>

</xml_diff>

<commit_message>
EDA (Translation, Univariate Analysis, Part VII)
</commit_message>
<xml_diff>
--- a/Interpretation/ENG/Hospital Data Analysis - EDA - Interpretation.DOCX
+++ b/Interpretation/ENG/Hospital Data Analysis - EDA - Interpretation.DOCX
@@ -2681,6 +2681,7 @@
         <w:rPr>
           <w:b w:val="0"/>
           <w:color w:val="auto"/>
+          <w:lang w:val="en-US"/>
         </w:rPr>
       </w:pPr>
     </w:p>
@@ -2934,6 +2935,7 @@
         <w:rPr>
           <w:b w:val="0"/>
           <w:color w:val="auto"/>
+          <w:lang w:val="en-US"/>
         </w:rPr>
       </w:pPr>
     </w:p>
@@ -3345,11 +3347,21 @@
     <w:p>
       <w:pPr>
         <w:pStyle w:val="Titre3"/>
-      </w:pPr>
-      <w:bookmarkStart w:id="1" w:name="_GoBack"/>
-      <w:bookmarkEnd w:id="1"/>
-      <w:r>
-        <w:t>Les coûts totaux (TOTAL_COST)</w:t>
+        <w:rPr>
+          <w:lang w:val="en-US"/>
+        </w:rPr>
+      </w:pPr>
+      <w:r>
+        <w:rPr>
+          <w:lang w:val="en-US"/>
+        </w:rPr>
+        <w:t>The total costs</w:t>
+      </w:r>
+      <w:r>
+        <w:rPr>
+          <w:lang w:val="en-US"/>
+        </w:rPr>
+        <w:t xml:space="preserve"> (TOTAL_COST)</w:t>
       </w:r>
     </w:p>
     <w:p>
@@ -3499,61 +3511,30 @@
         <w:rPr>
           <w:b w:val="0"/>
           <w:color w:val="auto"/>
-        </w:rPr>
-      </w:pPr>
-      <w:r>
-        <w:rPr>
-          <w:b w:val="0"/>
-          <w:color w:val="auto"/>
-        </w:rPr>
-        <w:t xml:space="preserve">Le pic </w:t>
-      </w:r>
-      <w:r>
-        <w:rPr>
-          <w:b w:val="0"/>
-          <w:color w:val="auto"/>
-        </w:rPr>
-        <w:t>correspondant aux</w:t>
-      </w:r>
-      <w:r>
-        <w:rPr>
-          <w:b w:val="0"/>
-          <w:color w:val="auto"/>
-        </w:rPr>
-        <w:t xml:space="preserve"> coûts totaux</w:t>
-      </w:r>
-      <w:r>
-        <w:rPr>
-          <w:b w:val="0"/>
-          <w:color w:val="auto"/>
-        </w:rPr>
-        <w:t xml:space="preserve"> </w:t>
-      </w:r>
-      <w:r>
-        <w:rPr>
-          <w:b w:val="0"/>
-          <w:color w:val="auto"/>
-        </w:rPr>
-        <w:t xml:space="preserve">se situe clairement entre </w:t>
-      </w:r>
-      <w:r>
-        <w:rPr>
-          <w:b w:val="0"/>
-          <w:color w:val="auto"/>
-        </w:rPr>
-        <w:t>1</w:t>
-      </w:r>
-      <w:r>
-        <w:rPr>
-          <w:b w:val="0"/>
-          <w:color w:val="auto"/>
-        </w:rPr>
-        <w:t xml:space="preserve"> </w:t>
-      </w:r>
-      <w:r>
-        <w:rPr>
-          <w:b w:val="0"/>
-          <w:color w:val="auto"/>
+          <w:lang w:val="en-US"/>
+        </w:rPr>
+      </w:pPr>
+      <w:r>
+        <w:rPr>
+          <w:b w:val="0"/>
+          <w:color w:val="auto"/>
+          <w:lang w:val="en-US"/>
+        </w:rPr>
+        <w:t>The peak that corresponds to the total costs is clearly located between €1</w:t>
+      </w:r>
+      <w:r>
+        <w:rPr>
+          <w:b w:val="0"/>
+          <w:color w:val="auto"/>
+          <w:lang w:val="en-US"/>
+        </w:rPr>
+        <w:t> </w:t>
+      </w:r>
+      <w:r>
+        <w:rPr>
+          <w:b w:val="0"/>
+          <w:color w:val="auto"/>
+          <w:lang w:val="en-US"/>
         </w:rPr>
         <w:t>000</w:t>
       </w:r>
@@ -3561,69 +3542,55 @@
         <w:rPr>
           <w:b w:val="0"/>
           <w:color w:val="auto"/>
-        </w:rPr>
-        <w:t xml:space="preserve">£ </w:t>
-      </w:r>
-      <w:r>
-        <w:rPr>
-          <w:b w:val="0"/>
-          <w:color w:val="auto"/>
-        </w:rPr>
-        <w:t xml:space="preserve"> et </w:t>
-      </w:r>
-      <w:r>
-        <w:rPr>
-          <w:b w:val="0"/>
-          <w:color w:val="auto"/>
-        </w:rPr>
-        <w:t xml:space="preserve">   </w:t>
-      </w:r>
-      <w:r>
-        <w:rPr>
-          <w:b w:val="0"/>
-          <w:color w:val="auto"/>
-        </w:rPr>
-        <w:t>5</w:t>
-      </w:r>
-      <w:r>
-        <w:rPr>
-          <w:b w:val="0"/>
-          <w:color w:val="auto"/>
-        </w:rPr>
-        <w:t xml:space="preserve"> </w:t>
-      </w:r>
-      <w:r>
-        <w:rPr>
-          <w:b w:val="0"/>
-          <w:color w:val="auto"/>
-        </w:rPr>
-        <w:t>0</w:t>
-      </w:r>
-      <w:r>
-        <w:rPr>
-          <w:b w:val="0"/>
-          <w:color w:val="auto"/>
-        </w:rPr>
-        <w:t>0</w:t>
-      </w:r>
-      <w:r>
-        <w:rPr>
-          <w:b w:val="0"/>
-          <w:color w:val="auto"/>
-        </w:rPr>
-        <w:t>0£</w:t>
-      </w:r>
-      <w:r>
-        <w:rPr>
-          <w:b w:val="0"/>
-          <w:color w:val="auto"/>
-        </w:rPr>
-        <w:t xml:space="preserve"> (histogramme), tandis que la dispersion des données elle, s’étend de  </w:t>
-      </w:r>
-      <w:r>
-        <w:rPr>
-          <w:b w:val="0"/>
-          <w:color w:val="auto"/>
+          <w:lang w:val="en-US"/>
+        </w:rPr>
+        <w:t xml:space="preserve"> and </w:t>
+      </w:r>
+      <w:r>
+        <w:rPr>
+          <w:b w:val="0"/>
+          <w:color w:val="auto"/>
+          <w:lang w:val="en-US"/>
+        </w:rPr>
+        <w:t>€5</w:t>
+      </w:r>
+      <w:r>
+        <w:rPr>
+          <w:b w:val="0"/>
+          <w:color w:val="auto"/>
+          <w:lang w:val="en-US"/>
+        </w:rPr>
+        <w:t> </w:t>
+      </w:r>
+      <w:r>
+        <w:rPr>
+          <w:b w:val="0"/>
+          <w:color w:val="auto"/>
+          <w:lang w:val="en-US"/>
+        </w:rPr>
+        <w:t>000</w:t>
+      </w:r>
+      <w:r>
+        <w:rPr>
+          <w:b w:val="0"/>
+          <w:color w:val="auto"/>
+          <w:lang w:val="en-US"/>
+        </w:rPr>
+        <w:t xml:space="preserve"> (Histogram), whereas the data dispersion extends from </w:t>
+      </w:r>
+      <w:r>
+        <w:rPr>
+          <w:b w:val="0"/>
+          <w:color w:val="auto"/>
+          <w:lang w:val="en-US"/>
+        </w:rPr>
+        <w:t>€</w:t>
+      </w:r>
+      <w:r>
+        <w:rPr>
+          <w:b w:val="0"/>
+          <w:color w:val="auto"/>
+          <w:lang w:val="en-US"/>
         </w:rPr>
         <w:t>285</w:t>
       </w:r>
@@ -3631,27 +3598,23 @@
         <w:rPr>
           <w:b w:val="0"/>
           <w:color w:val="auto"/>
-        </w:rPr>
-        <w:t>£</w:t>
-      </w:r>
-      <w:r>
-        <w:rPr>
-          <w:b w:val="0"/>
-          <w:color w:val="auto"/>
-        </w:rPr>
-        <w:t xml:space="preserve"> </w:t>
-      </w:r>
-      <w:r>
-        <w:rPr>
-          <w:b w:val="0"/>
-          <w:color w:val="auto"/>
-        </w:rPr>
-        <w:t xml:space="preserve">à </w:t>
-      </w:r>
-      <w:r>
-        <w:rPr>
-          <w:b w:val="0"/>
-          <w:color w:val="auto"/>
+          <w:lang w:val="en-US"/>
+        </w:rPr>
+        <w:t xml:space="preserve"> to </w:t>
+      </w:r>
+      <w:r>
+        <w:rPr>
+          <w:b w:val="0"/>
+          <w:color w:val="auto"/>
+          <w:lang w:val="en-US"/>
+        </w:rPr>
+        <w:t>€</w:t>
+      </w:r>
+      <w:r>
+        <w:rPr>
+          <w:b w:val="0"/>
+          <w:color w:val="auto"/>
+          <w:lang w:val="en-US"/>
         </w:rPr>
         <w:t>27</w:t>
       </w:r>
@@ -3659,13 +3622,15 @@
         <w:rPr>
           <w:b w:val="0"/>
           <w:color w:val="auto"/>
-        </w:rPr>
-        <w:t xml:space="preserve"> </w:t>
-      </w:r>
-      <w:r>
-        <w:rPr>
-          <w:b w:val="0"/>
-          <w:color w:val="auto"/>
+          <w:lang w:val="en-US"/>
+        </w:rPr>
+        <w:t> </w:t>
+      </w:r>
+      <w:r>
+        <w:rPr>
+          <w:b w:val="0"/>
+          <w:color w:val="auto"/>
+          <w:lang w:val="en-US"/>
         </w:rPr>
         <w:t>985</w:t>
       </w:r>
@@ -3673,15 +3638,9 @@
         <w:rPr>
           <w:b w:val="0"/>
           <w:color w:val="auto"/>
-        </w:rPr>
-        <w:t>£</w:t>
-      </w:r>
-      <w:r>
-        <w:rPr>
-          <w:b w:val="0"/>
-          <w:color w:val="auto"/>
-        </w:rPr>
-        <w:t xml:space="preserve"> environs.  </w:t>
+          <w:lang w:val="en-US"/>
+        </w:rPr>
+        <w:t xml:space="preserve"> (around).</w:t>
       </w:r>
     </w:p>
     <w:p>
@@ -3695,82 +3654,78 @@
         <w:rPr>
           <w:b w:val="0"/>
           <w:color w:val="auto"/>
-        </w:rPr>
-      </w:pPr>
-      <w:r>
-        <w:rPr>
-          <w:b w:val="0"/>
-          <w:color w:val="auto"/>
-        </w:rPr>
-        <w:t xml:space="preserve">La valeur de </w:t>
-      </w:r>
-      <w:r>
-        <w:rPr>
-          <w:b w:val="0"/>
-          <w:color w:val="auto"/>
-        </w:rPr>
-        <w:t xml:space="preserve">coûts totaux </w:t>
-      </w:r>
-      <w:r>
-        <w:rPr>
-          <w:b w:val="0"/>
-          <w:color w:val="auto"/>
-        </w:rPr>
-        <w:t xml:space="preserve">minimum est de </w:t>
-      </w:r>
-      <w:r>
-        <w:rPr>
-          <w:b w:val="0"/>
-          <w:color w:val="auto"/>
-        </w:rPr>
-        <w:t>285£</w:t>
-      </w:r>
-      <w:r>
-        <w:rPr>
-          <w:b w:val="0"/>
-          <w:color w:val="auto"/>
-        </w:rPr>
-        <w:t>, tandis que la valeur de</w:t>
-      </w:r>
-      <w:r>
-        <w:rPr>
-          <w:b w:val="0"/>
-          <w:color w:val="auto"/>
-        </w:rPr>
-        <w:t xml:space="preserve"> </w:t>
-      </w:r>
-      <w:r>
-        <w:rPr>
-          <w:b w:val="0"/>
-          <w:color w:val="auto"/>
-        </w:rPr>
-        <w:t xml:space="preserve">coûts totaux </w:t>
-      </w:r>
-      <w:r>
-        <w:rPr>
-          <w:b w:val="0"/>
-          <w:color w:val="auto"/>
-        </w:rPr>
-        <w:t xml:space="preserve">maximum est de </w:t>
-      </w:r>
-      <w:r>
-        <w:rPr>
-          <w:b w:val="0"/>
-          <w:color w:val="auto"/>
-        </w:rPr>
-        <w:t>27 985£</w:t>
-      </w:r>
-      <w:r>
-        <w:rPr>
-          <w:b w:val="0"/>
-          <w:color w:val="auto"/>
-        </w:rPr>
-        <w:t xml:space="preserve">: Une différence importante (de </w:t>
-      </w:r>
-      <w:r>
-        <w:rPr>
-          <w:b w:val="0"/>
-          <w:color w:val="auto"/>
+          <w:lang w:val="en-US"/>
+        </w:rPr>
+      </w:pPr>
+      <w:r>
+        <w:rPr>
+          <w:b w:val="0"/>
+          <w:color w:val="auto"/>
+          <w:lang w:val="en-US"/>
+        </w:rPr>
+        <w:t xml:space="preserve">The value of the minimum total costs  is </w:t>
+      </w:r>
+      <w:r>
+        <w:rPr>
+          <w:b w:val="0"/>
+          <w:color w:val="auto"/>
+          <w:lang w:val="en-US"/>
+        </w:rPr>
+        <w:t>€285</w:t>
+      </w:r>
+      <w:r>
+        <w:rPr>
+          <w:b w:val="0"/>
+          <w:color w:val="auto"/>
+          <w:lang w:val="en-US"/>
+        </w:rPr>
+        <w:t xml:space="preserve">, whereas that of the maximum total costs is </w:t>
+      </w:r>
+      <w:r>
+        <w:rPr>
+          <w:b w:val="0"/>
+          <w:color w:val="auto"/>
+          <w:lang w:val="en-US"/>
+        </w:rPr>
+        <w:t>€27</w:t>
+      </w:r>
+      <w:r>
+        <w:rPr>
+          <w:b w:val="0"/>
+          <w:color w:val="auto"/>
+          <w:lang w:val="en-US"/>
+        </w:rPr>
+        <w:t> </w:t>
+      </w:r>
+      <w:r>
+        <w:rPr>
+          <w:b w:val="0"/>
+          <w:color w:val="auto"/>
+          <w:lang w:val="en-US"/>
+        </w:rPr>
+        <w:t>985</w:t>
+      </w:r>
+      <w:r>
+        <w:rPr>
+          <w:b w:val="0"/>
+          <w:color w:val="auto"/>
+          <w:lang w:val="en-US"/>
+        </w:rPr>
+        <w:t>: A significant difference (</w:t>
+      </w:r>
+      <w:r>
+        <w:rPr>
+          <w:b w:val="0"/>
+          <w:color w:val="auto"/>
+          <w:lang w:val="en-US"/>
+        </w:rPr>
+        <w:t>€</w:t>
+      </w:r>
+      <w:r>
+        <w:rPr>
+          <w:b w:val="0"/>
+          <w:color w:val="auto"/>
+          <w:lang w:val="en-US"/>
         </w:rPr>
         <w:t>27</w:t>
       </w:r>
@@ -3778,6 +3733,7 @@
         <w:rPr>
           <w:b w:val="0"/>
           <w:color w:val="auto"/>
+          <w:lang w:val="en-US"/>
         </w:rPr>
         <w:t> </w:t>
       </w:r>
@@ -3785,6 +3741,7 @@
         <w:rPr>
           <w:b w:val="0"/>
           <w:color w:val="auto"/>
+          <w:lang w:val="en-US"/>
         </w:rPr>
         <w:t>700</w:t>
       </w:r>
@@ -3792,29 +3749,17 @@
         <w:rPr>
           <w:b w:val="0"/>
           <w:color w:val="auto"/>
-        </w:rPr>
-        <w:t>£</w:t>
-      </w:r>
-      <w:r>
-        <w:rPr>
-          <w:b w:val="0"/>
-          <w:color w:val="auto"/>
-        </w:rPr>
-        <w:t xml:space="preserve">)  peut être observée entre les deux valeurs, la valeur de </w:t>
-      </w:r>
-      <w:r>
-        <w:rPr>
-          <w:b w:val="0"/>
-          <w:color w:val="auto"/>
-        </w:rPr>
-        <w:t>coûts totaux</w:t>
-      </w:r>
-      <w:r>
-        <w:rPr>
-          <w:b w:val="0"/>
-          <w:color w:val="auto"/>
-        </w:rPr>
-        <w:t xml:space="preserve"> maximum est très élevée.</w:t>
+          <w:lang w:val="en-US"/>
+        </w:rPr>
+        <w:t>) can be observed between the two values, the value of the m</w:t>
+      </w:r>
+      <w:r>
+        <w:rPr>
+          <w:b w:val="0"/>
+          <w:color w:val="auto"/>
+          <w:lang w:val="en-US"/>
+        </w:rPr>
+        <w:t>aximum total costs is very high;</w:t>
       </w:r>
     </w:p>
     <w:p>
@@ -3828,56 +3773,63 @@
         <w:rPr>
           <w:b w:val="0"/>
           <w:color w:val="auto"/>
-        </w:rPr>
-      </w:pPr>
-      <w:r>
-        <w:rPr>
-          <w:b w:val="0"/>
-          <w:color w:val="auto"/>
-        </w:rPr>
-        <w:t>Le 1</w:t>
+          <w:lang w:val="en-US"/>
+        </w:rPr>
+      </w:pPr>
+      <w:r>
+        <w:rPr>
+          <w:b w:val="0"/>
+          <w:color w:val="auto"/>
+          <w:lang w:val="en-US"/>
+        </w:rPr>
+        <w:t>The 1</w:t>
       </w:r>
       <w:r>
         <w:rPr>
           <w:b w:val="0"/>
           <w:color w:val="auto"/>
           <w:vertAlign w:val="superscript"/>
-        </w:rPr>
-        <w:t>er</w:t>
-      </w:r>
-      <w:r>
-        <w:rPr>
-          <w:b w:val="0"/>
-          <w:color w:val="auto"/>
-          <w:vertAlign w:val="superscript"/>
-        </w:rPr>
-        <w:t xml:space="preserve"> </w:t>
-      </w:r>
-      <w:r>
-        <w:rPr>
-          <w:b w:val="0"/>
-          <w:color w:val="auto"/>
-        </w:rPr>
-        <w:t xml:space="preserve">Quartile des valeurs de </w:t>
-      </w:r>
-      <w:r>
-        <w:rPr>
-          <w:b w:val="0"/>
-          <w:color w:val="auto"/>
-        </w:rPr>
-        <w:t>coûts totaux</w:t>
-      </w:r>
-      <w:r>
-        <w:rPr>
-          <w:b w:val="0"/>
-          <w:color w:val="auto"/>
-        </w:rPr>
-        <w:t xml:space="preserve"> est de </w:t>
-      </w:r>
-      <w:r>
-        <w:rPr>
-          <w:b w:val="0"/>
-          <w:color w:val="auto"/>
+          <w:lang w:val="en-US"/>
+        </w:rPr>
+        <w:t>st</w:t>
+      </w:r>
+      <w:r>
+        <w:rPr>
+          <w:b w:val="0"/>
+          <w:color w:val="auto"/>
+          <w:lang w:val="en-US"/>
+        </w:rPr>
+        <w:t xml:space="preserve"> Q</w:t>
+      </w:r>
+      <w:r>
+        <w:rPr>
+          <w:b w:val="0"/>
+          <w:color w:val="auto"/>
+          <w:lang w:val="en-US"/>
+        </w:rPr>
+        <w:t xml:space="preserve">uartile of the total costs’ values </w:t>
+      </w:r>
+      <w:r>
+        <w:rPr>
+          <w:b w:val="0"/>
+          <w:color w:val="auto"/>
+          <w:lang w:val="en-US"/>
+        </w:rPr>
+        <w:t xml:space="preserve">is </w:t>
+      </w:r>
+      <w:r>
+        <w:rPr>
+          <w:b w:val="0"/>
+          <w:color w:val="auto"/>
+          <w:lang w:val="en-US"/>
+        </w:rPr>
+        <w:t>€</w:t>
+      </w:r>
+      <w:r>
+        <w:rPr>
+          <w:b w:val="0"/>
+          <w:color w:val="auto"/>
+          <w:lang w:val="en-US"/>
         </w:rPr>
         <w:t>1</w:t>
       </w:r>
@@ -3885,13 +3837,15 @@
         <w:rPr>
           <w:b w:val="0"/>
           <w:color w:val="auto"/>
-        </w:rPr>
-        <w:t xml:space="preserve"> </w:t>
-      </w:r>
-      <w:r>
-        <w:rPr>
-          <w:b w:val="0"/>
-          <w:color w:val="auto"/>
+          <w:lang w:val="en-US"/>
+        </w:rPr>
+        <w:t> </w:t>
+      </w:r>
+      <w:r>
+        <w:rPr>
+          <w:b w:val="0"/>
+          <w:color w:val="auto"/>
+          <w:lang w:val="en-US"/>
         </w:rPr>
         <w:t>738</w:t>
       </w:r>
@@ -3899,64 +3853,49 @@
         <w:rPr>
           <w:b w:val="0"/>
           <w:color w:val="auto"/>
-        </w:rPr>
-        <w:t>£</w:t>
-      </w:r>
-      <w:r>
-        <w:rPr>
-          <w:b w:val="0"/>
-          <w:color w:val="auto"/>
-        </w:rPr>
-        <w:t xml:space="preserve">, autrement dit, 25% des </w:t>
-      </w:r>
-      <w:r>
-        <w:rPr>
-          <w:b w:val="0"/>
-          <w:color w:val="auto"/>
-        </w:rPr>
-        <w:t>valeurs de</w:t>
-      </w:r>
-      <w:r>
-        <w:rPr>
-          <w:b w:val="0"/>
-          <w:color w:val="auto"/>
-        </w:rPr>
-        <w:t xml:space="preserve"> </w:t>
-      </w:r>
-      <w:r>
-        <w:rPr>
-          <w:b w:val="0"/>
-          <w:color w:val="auto"/>
-        </w:rPr>
-        <w:t xml:space="preserve">coûts totaux </w:t>
-      </w:r>
-      <w:r>
-        <w:rPr>
-          <w:b w:val="0"/>
-          <w:color w:val="auto"/>
-        </w:rPr>
-        <w:t xml:space="preserve">sont inférieures ou égales à </w:t>
-      </w:r>
-      <w:r>
-        <w:rPr>
-          <w:b w:val="0"/>
-          <w:color w:val="auto"/>
-        </w:rPr>
-        <w:t>1 738</w:t>
-      </w:r>
-      <w:r>
-        <w:rPr>
-          <w:b w:val="0"/>
-          <w:color w:val="auto"/>
-        </w:rPr>
-        <w:t>£</w:t>
-      </w:r>
-      <w:r>
-        <w:rPr>
-          <w:b w:val="0"/>
-          <w:color w:val="auto"/>
-        </w:rPr>
-        <w:t xml:space="preserve">. </w:t>
+          <w:lang w:val="en-US"/>
+        </w:rPr>
+        <w:t xml:space="preserve">, in other words, 25% of the values of total costs are lower than or equal to </w:t>
+      </w:r>
+      <w:r>
+        <w:rPr>
+          <w:b w:val="0"/>
+          <w:color w:val="auto"/>
+          <w:lang w:val="en-US"/>
+        </w:rPr>
+        <w:t>€</w:t>
+      </w:r>
+      <w:r>
+        <w:rPr>
+          <w:b w:val="0"/>
+          <w:color w:val="auto"/>
+          <w:lang w:val="en-US"/>
+        </w:rPr>
+        <w:t>1</w:t>
+      </w:r>
+      <w:r>
+        <w:rPr>
+          <w:b w:val="0"/>
+          <w:color w:val="auto"/>
+          <w:lang w:val="en-US"/>
+        </w:rPr>
+        <w:t> </w:t>
+      </w:r>
+      <w:r>
+        <w:rPr>
+          <w:b w:val="0"/>
+          <w:color w:val="auto"/>
+          <w:lang w:val="en-US"/>
+        </w:rPr>
+        <w:t>738</w:t>
+      </w:r>
+      <w:r>
+        <w:rPr>
+          <w:b w:val="0"/>
+          <w:color w:val="auto"/>
+          <w:lang w:val="en-US"/>
+        </w:rPr>
+        <w:t>;</w:t>
       </w:r>
     </w:p>
     <w:p>
@@ -3970,20 +3909,23 @@
         <w:rPr>
           <w:b w:val="0"/>
           <w:color w:val="auto"/>
-        </w:rPr>
-      </w:pPr>
-      <w:r>
-        <w:rPr>
-          <w:b w:val="0"/>
-          <w:color w:val="auto"/>
-        </w:rPr>
-        <w:t>Le 2</w:t>
+          <w:lang w:val="en-US"/>
+        </w:rPr>
+      </w:pPr>
+      <w:r>
+        <w:rPr>
+          <w:b w:val="0"/>
+          <w:color w:val="auto"/>
+          <w:lang w:val="en-US"/>
+        </w:rPr>
+        <w:t>The 2</w:t>
       </w:r>
       <w:r>
         <w:rPr>
           <w:b w:val="0"/>
           <w:color w:val="auto"/>
           <w:vertAlign w:val="superscript"/>
+          <w:lang w:val="en-US"/>
         </w:rPr>
         <w:t>nd</w:t>
       </w:r>
@@ -3991,41 +3933,23 @@
         <w:rPr>
           <w:b w:val="0"/>
           <w:color w:val="auto"/>
-        </w:rPr>
-        <w:t xml:space="preserve"> Quartile (Médiane) des valeurs de </w:t>
-      </w:r>
-      <w:r>
-        <w:rPr>
-          <w:b w:val="0"/>
-          <w:color w:val="auto"/>
-        </w:rPr>
-        <w:t>coûts</w:t>
-      </w:r>
-      <w:r>
-        <w:rPr>
-          <w:b w:val="0"/>
-          <w:color w:val="auto"/>
-        </w:rPr>
-        <w:t xml:space="preserve"> </w:t>
-      </w:r>
-      <w:r>
-        <w:rPr>
-          <w:b w:val="0"/>
-          <w:color w:val="auto"/>
-        </w:rPr>
-        <w:t xml:space="preserve"> totaux</w:t>
-      </w:r>
-      <w:r>
-        <w:rPr>
-          <w:b w:val="0"/>
-          <w:color w:val="auto"/>
-        </w:rPr>
-        <w:t xml:space="preserve"> est de </w:t>
-      </w:r>
-      <w:r>
-        <w:rPr>
-          <w:b w:val="0"/>
-          <w:color w:val="auto"/>
+          <w:lang w:val="en-US"/>
+        </w:rPr>
+        <w:t xml:space="preserve"> Quartile (Median) of the total costs’ values is </w:t>
+      </w:r>
+      <w:r>
+        <w:rPr>
+          <w:b w:val="0"/>
+          <w:color w:val="auto"/>
+          <w:lang w:val="en-US"/>
+        </w:rPr>
+        <w:t>€</w:t>
+      </w:r>
+      <w:r>
+        <w:rPr>
+          <w:b w:val="0"/>
+          <w:color w:val="auto"/>
+          <w:lang w:val="en-US"/>
         </w:rPr>
         <w:t>2</w:t>
       </w:r>
@@ -4033,99 +3957,113 @@
         <w:rPr>
           <w:b w:val="0"/>
           <w:color w:val="auto"/>
-        </w:rPr>
-        <w:t xml:space="preserve"> </w:t>
-      </w:r>
-      <w:r>
-        <w:rPr>
-          <w:b w:val="0"/>
-          <w:color w:val="auto"/>
-        </w:rPr>
-        <w:t>5</w:t>
-      </w:r>
-      <w:r>
-        <w:rPr>
-          <w:b w:val="0"/>
-          <w:color w:val="auto"/>
-        </w:rPr>
-        <w:t>08</w:t>
-      </w:r>
-      <w:r>
-        <w:rPr>
-          <w:b w:val="0"/>
-          <w:color w:val="auto"/>
-        </w:rPr>
-        <w:t>£</w:t>
-      </w:r>
-      <w:r>
-        <w:rPr>
-          <w:b w:val="0"/>
-          <w:color w:val="auto"/>
-        </w:rPr>
-        <w:t>, autrement dit, 50 %</w:t>
-      </w:r>
-      <w:r>
-        <w:rPr>
-          <w:b w:val="0"/>
-          <w:color w:val="auto"/>
-        </w:rPr>
-        <w:t xml:space="preserve"> de</w:t>
-      </w:r>
-      <w:r>
-        <w:rPr>
-          <w:b w:val="0"/>
-          <w:color w:val="auto"/>
-        </w:rPr>
-        <w:t xml:space="preserve"> valeurs des </w:t>
-      </w:r>
-      <w:r>
-        <w:rPr>
-          <w:b w:val="0"/>
-          <w:color w:val="auto"/>
-        </w:rPr>
-        <w:t>coûts  totaux</w:t>
-      </w:r>
-      <w:r>
-        <w:rPr>
-          <w:b w:val="0"/>
-          <w:color w:val="auto"/>
-        </w:rPr>
-        <w:t xml:space="preserve"> sont inférieures ou égales à </w:t>
-      </w:r>
-      <w:r>
-        <w:rPr>
-          <w:b w:val="0"/>
-          <w:color w:val="auto"/>
-        </w:rPr>
-        <w:t>2 508£</w:t>
-      </w:r>
-      <w:r>
-        <w:rPr>
-          <w:b w:val="0"/>
-          <w:color w:val="auto"/>
-        </w:rPr>
-        <w:t xml:space="preserve">, et les autres 50% sont supérieures ou égales à </w:t>
-      </w:r>
-      <w:r>
-        <w:rPr>
-          <w:b w:val="0"/>
-          <w:color w:val="auto"/>
-        </w:rPr>
-        <w:t>2 508</w:t>
-      </w:r>
-      <w:r>
-        <w:rPr>
-          <w:b w:val="0"/>
-          <w:color w:val="auto"/>
-        </w:rPr>
-        <w:t>£</w:t>
-      </w:r>
-      <w:r>
-        <w:rPr>
-          <w:b w:val="0"/>
-          <w:color w:val="auto"/>
-        </w:rPr>
-        <w:t xml:space="preserve">. </w:t>
+          <w:lang w:val="en-US"/>
+        </w:rPr>
+        <w:t> </w:t>
+      </w:r>
+      <w:r>
+        <w:rPr>
+          <w:b w:val="0"/>
+          <w:color w:val="auto"/>
+          <w:lang w:val="en-US"/>
+        </w:rPr>
+        <w:t>508</w:t>
+      </w:r>
+      <w:r>
+        <w:rPr>
+          <w:b w:val="0"/>
+          <w:color w:val="auto"/>
+          <w:lang w:val="en-US"/>
+        </w:rPr>
+        <w:t xml:space="preserve">, in other words, 50% of the total costs’ values are lower than or equal to </w:t>
+      </w:r>
+      <w:r>
+        <w:rPr>
+          <w:b w:val="0"/>
+          <w:color w:val="auto"/>
+          <w:lang w:val="en-US"/>
+        </w:rPr>
+        <w:t>€</w:t>
+      </w:r>
+      <w:r>
+        <w:rPr>
+          <w:b w:val="0"/>
+          <w:color w:val="auto"/>
+          <w:lang w:val="en-US"/>
+        </w:rPr>
+        <w:t>2</w:t>
+      </w:r>
+      <w:r>
+        <w:rPr>
+          <w:b w:val="0"/>
+          <w:color w:val="auto"/>
+          <w:lang w:val="en-US"/>
+        </w:rPr>
+        <w:t> </w:t>
+      </w:r>
+      <w:r>
+        <w:rPr>
+          <w:b w:val="0"/>
+          <w:color w:val="auto"/>
+          <w:lang w:val="en-US"/>
+        </w:rPr>
+        <w:t>508</w:t>
+      </w:r>
+      <w:r>
+        <w:rPr>
+          <w:b w:val="0"/>
+          <w:color w:val="auto"/>
+          <w:lang w:val="en-US"/>
+        </w:rPr>
+        <w:t xml:space="preserve">, and the remaining 50% are greater than </w:t>
+      </w:r>
+      <w:r>
+        <w:rPr>
+          <w:b w:val="0"/>
+          <w:color w:val="auto"/>
+          <w:lang w:val="en-US"/>
+        </w:rPr>
+        <w:t xml:space="preserve">or equal to </w:t>
+      </w:r>
+      <w:r>
+        <w:rPr>
+          <w:b w:val="0"/>
+          <w:color w:val="auto"/>
+          <w:lang w:val="en-US"/>
+        </w:rPr>
+        <w:t>€</w:t>
+      </w:r>
+      <w:r>
+        <w:rPr>
+          <w:b w:val="0"/>
+          <w:color w:val="auto"/>
+          <w:lang w:val="en-US"/>
+        </w:rPr>
+        <w:t>2</w:t>
+      </w:r>
+      <w:r>
+        <w:rPr>
+          <w:b w:val="0"/>
+          <w:color w:val="auto"/>
+          <w:lang w:val="en-US"/>
+        </w:rPr>
+        <w:t> </w:t>
+      </w:r>
+      <w:r>
+        <w:rPr>
+          <w:b w:val="0"/>
+          <w:color w:val="auto"/>
+          <w:lang w:val="en-US"/>
+        </w:rPr>
+        <w:t>508</w:t>
+      </w:r>
+      <w:r>
+        <w:rPr>
+          <w:b w:val="0"/>
+          <w:color w:val="auto"/>
+          <w:lang w:val="en-US"/>
+        </w:rPr>
+        <w:t>;</w:t>
       </w:r>
     </w:p>
     <w:p>
@@ -4139,48 +4077,47 @@
         <w:rPr>
           <w:b w:val="0"/>
           <w:color w:val="auto"/>
-        </w:rPr>
-      </w:pPr>
-      <w:r>
-        <w:rPr>
-          <w:b w:val="0"/>
-          <w:color w:val="auto"/>
-        </w:rPr>
-        <w:t>Le 3</w:t>
+          <w:lang w:val="en-US"/>
+        </w:rPr>
+      </w:pPr>
+      <w:r>
+        <w:rPr>
+          <w:b w:val="0"/>
+          <w:color w:val="auto"/>
+          <w:lang w:val="en-US"/>
+        </w:rPr>
+        <w:t>The 3</w:t>
       </w:r>
       <w:r>
         <w:rPr>
           <w:b w:val="0"/>
           <w:color w:val="auto"/>
           <w:vertAlign w:val="superscript"/>
-        </w:rPr>
-        <w:t xml:space="preserve">è </w:t>
-      </w:r>
-      <w:r>
-        <w:rPr>
-          <w:b w:val="0"/>
-          <w:color w:val="auto"/>
-        </w:rPr>
-        <w:t xml:space="preserve">Quartile des valeurs de </w:t>
-      </w:r>
-      <w:r>
-        <w:rPr>
-          <w:b w:val="0"/>
-          <w:color w:val="auto"/>
-        </w:rPr>
-        <w:t>coûts  totaux</w:t>
-      </w:r>
-      <w:r>
-        <w:rPr>
-          <w:b w:val="0"/>
-          <w:color w:val="auto"/>
-        </w:rPr>
-        <w:t xml:space="preserve"> est de </w:t>
-      </w:r>
-      <w:r>
-        <w:rPr>
-          <w:b w:val="0"/>
-          <w:color w:val="auto"/>
+          <w:lang w:val="en-US"/>
+        </w:rPr>
+        <w:t>rd</w:t>
+      </w:r>
+      <w:r>
+        <w:rPr>
+          <w:b w:val="0"/>
+          <w:color w:val="auto"/>
+          <w:lang w:val="en-US"/>
+        </w:rPr>
+        <w:t xml:space="preserve"> Quartile of the total costs’ values is </w:t>
+      </w:r>
+      <w:r>
+        <w:rPr>
+          <w:b w:val="0"/>
+          <w:color w:val="auto"/>
+          <w:lang w:val="en-US"/>
+        </w:rPr>
+        <w:t>€</w:t>
+      </w:r>
+      <w:r>
+        <w:rPr>
+          <w:b w:val="0"/>
+          <w:color w:val="auto"/>
+          <w:lang w:val="en-US"/>
         </w:rPr>
         <w:t>3</w:t>
       </w:r>
@@ -4188,13 +4125,15 @@
         <w:rPr>
           <w:b w:val="0"/>
           <w:color w:val="auto"/>
-        </w:rPr>
-        <w:t xml:space="preserve"> </w:t>
-      </w:r>
-      <w:r>
-        <w:rPr>
-          <w:b w:val="0"/>
-          <w:color w:val="auto"/>
+          <w:lang w:val="en-US"/>
+        </w:rPr>
+        <w:t> </w:t>
+      </w:r>
+      <w:r>
+        <w:rPr>
+          <w:b w:val="0"/>
+          <w:color w:val="auto"/>
+          <w:lang w:val="en-US"/>
         </w:rPr>
         <w:t>718</w:t>
       </w:r>
@@ -4202,57 +4141,49 @@
         <w:rPr>
           <w:b w:val="0"/>
           <w:color w:val="auto"/>
-        </w:rPr>
-        <w:t>£</w:t>
-      </w:r>
-      <w:r>
-        <w:rPr>
-          <w:b w:val="0"/>
-          <w:color w:val="auto"/>
-        </w:rPr>
-        <w:t xml:space="preserve">, autrement dit, 75% des </w:t>
-      </w:r>
-      <w:r>
-        <w:rPr>
-          <w:b w:val="0"/>
-          <w:color w:val="auto"/>
-        </w:rPr>
-        <w:t>valeurs de</w:t>
-      </w:r>
-      <w:r>
-        <w:rPr>
-          <w:b w:val="0"/>
-          <w:color w:val="auto"/>
-        </w:rPr>
-        <w:t xml:space="preserve"> </w:t>
-      </w:r>
-      <w:r>
-        <w:rPr>
-          <w:b w:val="0"/>
-          <w:color w:val="auto"/>
-        </w:rPr>
-        <w:t>coûts totaux</w:t>
-      </w:r>
-      <w:r>
-        <w:rPr>
-          <w:b w:val="0"/>
-          <w:color w:val="auto"/>
-        </w:rPr>
-        <w:t xml:space="preserve"> sont inférieures ou égales à </w:t>
-      </w:r>
-      <w:r>
-        <w:rPr>
-          <w:b w:val="0"/>
-          <w:color w:val="auto"/>
-        </w:rPr>
-        <w:t>3 718£</w:t>
-      </w:r>
-      <w:r>
-        <w:rPr>
-          <w:b w:val="0"/>
-          <w:color w:val="auto"/>
-        </w:rPr>
-        <w:t xml:space="preserve">. </w:t>
+          <w:lang w:val="en-US"/>
+        </w:rPr>
+        <w:t xml:space="preserve">, in other words, 75% of the total costs’ values are lower than or equal to </w:t>
+      </w:r>
+      <w:r>
+        <w:rPr>
+          <w:b w:val="0"/>
+          <w:color w:val="auto"/>
+          <w:lang w:val="en-US"/>
+        </w:rPr>
+        <w:t>€</w:t>
+      </w:r>
+      <w:r>
+        <w:rPr>
+          <w:b w:val="0"/>
+          <w:color w:val="auto"/>
+          <w:lang w:val="en-US"/>
+        </w:rPr>
+        <w:t>3</w:t>
+      </w:r>
+      <w:r>
+        <w:rPr>
+          <w:b w:val="0"/>
+          <w:color w:val="auto"/>
+          <w:lang w:val="en-US"/>
+        </w:rPr>
+        <w:t> </w:t>
+      </w:r>
+      <w:r>
+        <w:rPr>
+          <w:b w:val="0"/>
+          <w:color w:val="auto"/>
+          <w:lang w:val="en-US"/>
+        </w:rPr>
+        <w:t>718</w:t>
+      </w:r>
+      <w:r>
+        <w:rPr>
+          <w:b w:val="0"/>
+          <w:color w:val="auto"/>
+          <w:lang w:val="en-US"/>
+        </w:rPr>
+        <w:t>;</w:t>
       </w:r>
     </w:p>
     <w:p>
@@ -4266,108 +4197,99 @@
         <w:rPr>
           <w:b w:val="0"/>
           <w:color w:val="auto"/>
-        </w:rPr>
-      </w:pPr>
-      <w:r>
-        <w:rPr>
-          <w:b w:val="0"/>
-          <w:color w:val="auto"/>
-        </w:rPr>
-        <w:t xml:space="preserve">La Moyenne des valeurs de </w:t>
-      </w:r>
-      <w:r>
-        <w:rPr>
-          <w:b w:val="0"/>
-          <w:color w:val="auto"/>
-        </w:rPr>
-        <w:t>coûts totaux</w:t>
-      </w:r>
-      <w:r>
-        <w:rPr>
-          <w:b w:val="0"/>
-          <w:color w:val="auto"/>
-        </w:rPr>
-        <w:t xml:space="preserve"> est de </w:t>
-      </w:r>
-      <w:r>
-        <w:rPr>
-          <w:b w:val="0"/>
-          <w:color w:val="auto"/>
-        </w:rPr>
-        <w:t>3 038</w:t>
-      </w:r>
-      <w:r>
-        <w:rPr>
-          <w:b w:val="0"/>
-          <w:color w:val="auto"/>
-        </w:rPr>
-        <w:t>£</w:t>
-      </w:r>
-      <w:r>
-        <w:rPr>
-          <w:b w:val="0"/>
-          <w:color w:val="auto"/>
-        </w:rPr>
-        <w:t xml:space="preserve"> (</w:t>
-      </w:r>
-      <w:r>
-        <w:rPr>
-          <w:b w:val="0"/>
-          <w:i/>
-          <w:color w:val="auto"/>
-        </w:rPr>
-        <w:t xml:space="preserve">des valeurs de </w:t>
-      </w:r>
-      <w:r>
-        <w:rPr>
-          <w:b w:val="0"/>
-          <w:color w:val="auto"/>
-        </w:rPr>
-        <w:t>coûts totaux</w:t>
-      </w:r>
-      <w:r>
-        <w:rPr>
-          <w:b w:val="0"/>
-          <w:i/>
-          <w:color w:val="auto"/>
-        </w:rPr>
-        <w:t xml:space="preserve"> aberrantes peuvent donc être présentes parmi les données</w:t>
-      </w:r>
-      <w:r>
-        <w:rPr>
-          <w:b w:val="0"/>
-          <w:color w:val="auto"/>
-        </w:rPr>
-        <w:t xml:space="preserve">), soit supérieure à la Médiane qui elle, est de </w:t>
-      </w:r>
-      <w:r>
-        <w:rPr>
-          <w:b w:val="0"/>
-          <w:color w:val="auto"/>
-        </w:rPr>
-        <w:t>2 508£</w:t>
-      </w:r>
-      <w:r>
-        <w:rPr>
-          <w:b w:val="0"/>
-          <w:color w:val="auto"/>
-        </w:rPr>
-        <w:t xml:space="preserve"> </w:t>
-      </w:r>
-      <w:r>
-        <w:rPr>
-          <w:b w:val="0"/>
-          <w:color w:val="auto"/>
-        </w:rPr>
-        <w:t xml:space="preserve">: Nous avons donc une asymétrie vers la droite. </w:t>
-      </w:r>
-    </w:p>
-    <w:p>
-      <w:pPr>
-        <w:tabs>
-          <w:tab w:val="left" w:pos="2676"/>
-        </w:tabs>
-      </w:pPr>
+          <w:lang w:val="en-US"/>
+        </w:rPr>
+      </w:pPr>
+      <w:r>
+        <w:rPr>
+          <w:b w:val="0"/>
+          <w:color w:val="auto"/>
+          <w:lang w:val="en-US"/>
+        </w:rPr>
+        <w:t xml:space="preserve">The Average of the total costs’ values is </w:t>
+      </w:r>
+      <w:r>
+        <w:rPr>
+          <w:b w:val="0"/>
+          <w:color w:val="auto"/>
+          <w:lang w:val="en-US"/>
+        </w:rPr>
+        <w:t>€</w:t>
+      </w:r>
+      <w:r>
+        <w:rPr>
+          <w:b w:val="0"/>
+          <w:color w:val="auto"/>
+          <w:lang w:val="en-US"/>
+        </w:rPr>
+        <w:t>3</w:t>
+      </w:r>
+      <w:r>
+        <w:rPr>
+          <w:b w:val="0"/>
+          <w:color w:val="auto"/>
+          <w:lang w:val="en-US"/>
+        </w:rPr>
+        <w:t> </w:t>
+      </w:r>
+      <w:r>
+        <w:rPr>
+          <w:b w:val="0"/>
+          <w:color w:val="auto"/>
+          <w:lang w:val="en-US"/>
+        </w:rPr>
+        <w:t>038</w:t>
+      </w:r>
+      <w:r>
+        <w:rPr>
+          <w:b w:val="0"/>
+          <w:color w:val="auto"/>
+          <w:lang w:val="en-US"/>
+        </w:rPr>
+        <w:t xml:space="preserve"> (outliers might be therefore present among the data), this value is greater than the Median which is </w:t>
+      </w:r>
+      <w:r>
+        <w:rPr>
+          <w:b w:val="0"/>
+          <w:color w:val="auto"/>
+          <w:lang w:val="en-US"/>
+        </w:rPr>
+        <w:t>€</w:t>
+      </w:r>
+      <w:r>
+        <w:rPr>
+          <w:b w:val="0"/>
+          <w:color w:val="auto"/>
+          <w:lang w:val="en-US"/>
+        </w:rPr>
+        <w:t>2</w:t>
+      </w:r>
+      <w:r>
+        <w:rPr>
+          <w:b w:val="0"/>
+          <w:color w:val="auto"/>
+          <w:lang w:val="en-US"/>
+        </w:rPr>
+        <w:t> </w:t>
+      </w:r>
+      <w:r>
+        <w:rPr>
+          <w:b w:val="0"/>
+          <w:color w:val="auto"/>
+          <w:lang w:val="en-US"/>
+        </w:rPr>
+        <w:t>508</w:t>
+      </w:r>
+      <w:r>
+        <w:rPr>
+          <w:b w:val="0"/>
+          <w:color w:val="auto"/>
+          <w:lang w:val="en-US"/>
+        </w:rPr>
+        <w:t>: We therefore have an asymmetry to the right here.</w:t>
+      </w:r>
+      <w:bookmarkStart w:id="1" w:name="_GoBack"/>
+      <w:bookmarkEnd w:id="1"/>
     </w:p>
     <w:p>
       <w:pPr>
@@ -7402,7 +7324,7 @@
           <w:color w:val="333333"/>
           <w:sz w:val="20"/>
           <w:szCs w:val="20"/>
-          <w:lang w:eastAsia="fr-FR"/>
+          <w:lang w:val="en-US" w:eastAsia="fr-FR"/>
         </w:rPr>
       </w:pPr>
       <w:r>
@@ -7421,9 +7343,31 @@
           <w:color w:val="333333"/>
           <w:sz w:val="20"/>
           <w:szCs w:val="20"/>
-          <w:lang w:eastAsia="fr-FR"/>
-        </w:rPr>
-        <w:t>2604      37.9   9.9   6.9  24.6  20.8 100.0</w:t>
+          <w:lang w:val="en-US" w:eastAsia="fr-FR"/>
+        </w:rPr>
+        <w:t xml:space="preserve">2604      37.9   9.9   </w:t>
+      </w:r>
+      <w:proofErr w:type="gramStart"/>
+      <w:r>
+        <w:rPr>
+          <w:rFonts w:ascii="Courier New" w:eastAsia="Times New Roman" w:hAnsi="Courier New" w:cs="Courier New"/>
+          <w:color w:val="333333"/>
+          <w:sz w:val="20"/>
+          <w:szCs w:val="20"/>
+          <w:lang w:val="en-US" w:eastAsia="fr-FR"/>
+        </w:rPr>
+        <w:t>6.9  24.6</w:t>
+      </w:r>
+      <w:proofErr w:type="gramEnd"/>
+      <w:r>
+        <w:rPr>
+          <w:rFonts w:ascii="Courier New" w:eastAsia="Times New Roman" w:hAnsi="Courier New" w:cs="Courier New"/>
+          <w:color w:val="333333"/>
+          <w:sz w:val="20"/>
+          <w:szCs w:val="20"/>
+          <w:lang w:val="en-US" w:eastAsia="fr-FR"/>
+        </w:rPr>
+        <w:t xml:space="preserve">  20.8 100.0</w:t>
       </w:r>
     </w:p>
     <w:p>
@@ -7469,9 +7413,19 @@
           <w:color w:val="333333"/>
           <w:sz w:val="20"/>
           <w:szCs w:val="20"/>
+          <w:lang w:val="en-US" w:eastAsia="fr-FR"/>
+        </w:rPr>
+        <w:t xml:space="preserve">      </w:t>
+      </w:r>
+      <w:r>
+        <w:rPr>
+          <w:rFonts w:ascii="Courier New" w:eastAsia="Times New Roman" w:hAnsi="Courier New" w:cs="Courier New"/>
+          <w:color w:val="333333"/>
+          <w:sz w:val="20"/>
+          <w:szCs w:val="20"/>
           <w:lang w:eastAsia="fr-FR"/>
         </w:rPr>
-        <w:t xml:space="preserve">      2605      50.0   3.3   1.4  14.4  31.0 100.0</w:t>
+        <w:t>2605      50.0   3.3   1.4  14.4  31.0 100.0</w:t>
       </w:r>
     </w:p>
     <w:p>
@@ -17172,7 +17126,7 @@
           <w:color w:val="333333"/>
           <w:sz w:val="20"/>
           <w:szCs w:val="20"/>
-          <w:lang w:eastAsia="fr-FR"/>
+          <w:lang w:val="en-US" w:eastAsia="fr-FR"/>
         </w:rPr>
       </w:pPr>
       <w:r>
@@ -17185,15 +17139,27 @@
         </w:rPr>
         <w:t xml:space="preserve">          </w:t>
       </w:r>
-      <w:r>
-        <w:rPr>
-          <w:rFonts w:ascii="Courier New" w:eastAsia="Times New Roman" w:hAnsi="Courier New" w:cs="Courier New"/>
-          <w:color w:val="333333"/>
-          <w:sz w:val="20"/>
-          <w:szCs w:val="20"/>
-          <w:lang w:eastAsia="fr-FR"/>
-        </w:rPr>
-        <w:t>2604  525    0    0    0    0</w:t>
+      <w:proofErr w:type="gramStart"/>
+      <w:r>
+        <w:rPr>
+          <w:rFonts w:ascii="Courier New" w:eastAsia="Times New Roman" w:hAnsi="Courier New" w:cs="Courier New"/>
+          <w:color w:val="333333"/>
+          <w:sz w:val="20"/>
+          <w:szCs w:val="20"/>
+          <w:lang w:val="en-US" w:eastAsia="fr-FR"/>
+        </w:rPr>
+        <w:t>2604  525</w:t>
+      </w:r>
+      <w:proofErr w:type="gramEnd"/>
+      <w:r>
+        <w:rPr>
+          <w:rFonts w:ascii="Courier New" w:eastAsia="Times New Roman" w:hAnsi="Courier New" w:cs="Courier New"/>
+          <w:color w:val="333333"/>
+          <w:sz w:val="20"/>
+          <w:szCs w:val="20"/>
+          <w:lang w:val="en-US" w:eastAsia="fr-FR"/>
+        </w:rPr>
+        <w:t xml:space="preserve">    0    0    0    0</w:t>
       </w:r>
     </w:p>
     <w:p>
@@ -17239,9 +17205,19 @@
           <w:color w:val="333333"/>
           <w:sz w:val="20"/>
           <w:szCs w:val="20"/>
+          <w:lang w:val="en-US" w:eastAsia="fr-FR"/>
+        </w:rPr>
+        <w:t xml:space="preserve">          </w:t>
+      </w:r>
+      <w:r>
+        <w:rPr>
+          <w:rFonts w:ascii="Courier New" w:eastAsia="Times New Roman" w:hAnsi="Courier New" w:cs="Courier New"/>
+          <w:color w:val="333333"/>
+          <w:sz w:val="20"/>
+          <w:szCs w:val="20"/>
           <w:lang w:eastAsia="fr-FR"/>
         </w:rPr>
-        <w:t xml:space="preserve">          2605 1133    0    0    0    0</w:t>
+        <w:t>2605 1133    0    0    0    0</w:t>
       </w:r>
     </w:p>
     <w:p>
@@ -36039,7 +36015,6 @@
         <w:docPartUnique/>
       </w:docPartObj>
     </w:sdtPr>
-    <w:sdtEndPr/>
     <w:sdtContent>
       <w:p>
         <w:pPr>
@@ -36059,7 +36034,7 @@
           <w:rPr>
             <w:noProof/>
           </w:rPr>
-          <w:t>9</w:t>
+          <w:t>6</w:t>
         </w:r>
         <w:r>
           <w:fldChar w:fldCharType="end"/>
@@ -38018,7 +37993,7 @@
 </file>
 
 <file path=customXml/itemProps1.xml><?xml version="1.0" encoding="utf-8"?>
-<ds:datastoreItem xmlns:ds="http://schemas.openxmlformats.org/officeDocument/2006/customXml" ds:itemID="{38D7A414-F451-41FB-BBC9-646A25E82293}">
+<ds:datastoreItem xmlns:ds="http://schemas.openxmlformats.org/officeDocument/2006/customXml" ds:itemID="{D919341F-FD35-4F19-8181-D7342E36384C}">
   <ds:schemaRefs>
     <ds:schemaRef ds:uri="http://schemas.openxmlformats.org/officeDocument/2006/bibliography"/>
   </ds:schemaRefs>

</xml_diff>

<commit_message>
EDA (Translation, Univariate Analysis, Part VIII)
</commit_message>
<xml_diff>
--- a/Interpretation/ENG/Hospital Data Analysis - EDA - Interpretation.DOCX
+++ b/Interpretation/ENG/Hospital Data Analysis - EDA - Interpretation.DOCX
@@ -4288,24 +4288,33 @@
         </w:rPr>
         <w:t>: We therefore have an asymmetry to the right here.</w:t>
       </w:r>
-      <w:bookmarkStart w:id="1" w:name="_GoBack"/>
-      <w:bookmarkEnd w:id="1"/>
     </w:p>
     <w:p>
       <w:pPr>
         <w:tabs>
           <w:tab w:val="left" w:pos="2676"/>
         </w:tabs>
+        <w:rPr>
+          <w:lang w:val="en-US"/>
+        </w:rPr>
       </w:pPr>
     </w:p>
     <w:p>
       <w:pPr>
         <w:pStyle w:val="Titre3"/>
       </w:pPr>
-      <w:bookmarkStart w:id="2" w:name="_Analyse_des_âges"/>
-      <w:bookmarkEnd w:id="2"/>
-      <w:r>
-        <w:t>Analyse des âges (AGE)</w:t>
+      <w:bookmarkStart w:id="1" w:name="_Analyse_des_âges"/>
+      <w:bookmarkEnd w:id="1"/>
+      <w:r>
+        <w:t xml:space="preserve">Ages </w:t>
+      </w:r>
+      <w:proofErr w:type="spellStart"/>
+      <w:r>
+        <w:t>analysis</w:t>
+      </w:r>
+      <w:proofErr w:type="spellEnd"/>
+      <w:r>
+        <w:t xml:space="preserve"> (AGE)</w:t>
       </w:r>
     </w:p>
     <w:p>
@@ -4497,47 +4506,22 @@
         <w:rPr>
           <w:b w:val="0"/>
           <w:color w:val="auto"/>
-        </w:rPr>
-      </w:pPr>
-      <w:r>
-        <w:rPr>
-          <w:b w:val="0"/>
-          <w:color w:val="auto"/>
-        </w:rPr>
-        <w:t>Le pic des données</w:t>
-      </w:r>
-      <w:r>
-        <w:rPr>
-          <w:b w:val="0"/>
-          <w:color w:val="auto"/>
-        </w:rPr>
-        <w:t xml:space="preserve"> enregistrées</w:t>
-      </w:r>
-      <w:r>
-        <w:rPr>
-          <w:b w:val="0"/>
-          <w:color w:val="auto"/>
-        </w:rPr>
-        <w:t xml:space="preserve"> sur les </w:t>
-      </w:r>
-      <w:r>
-        <w:rPr>
-          <w:b w:val="0"/>
-          <w:color w:val="auto"/>
-        </w:rPr>
-        <w:t>âges</w:t>
-      </w:r>
-      <w:r>
-        <w:rPr>
-          <w:b w:val="0"/>
-          <w:color w:val="auto"/>
-        </w:rPr>
-        <w:t xml:space="preserve"> des patients</w:t>
-      </w:r>
-      <w:r>
-        <w:rPr>
-          <w:b w:val="0"/>
-          <w:color w:val="auto"/>
+          <w:lang w:val="en-US"/>
+        </w:rPr>
+      </w:pPr>
+      <w:r>
+        <w:rPr>
+          <w:b w:val="0"/>
+          <w:color w:val="auto"/>
+          <w:lang w:val="en-US"/>
+        </w:rPr>
+        <w:t>The peak of data recorded on patients</w:t>
+      </w:r>
+      <w:r>
+        <w:rPr>
+          <w:b w:val="0"/>
+          <w:color w:val="auto"/>
+          <w:lang w:val="en-US"/>
         </w:rPr>
         <w:t xml:space="preserve"> </w:t>
       </w:r>
@@ -4545,48 +4529,15 @@
         <w:rPr>
           <w:b w:val="0"/>
           <w:color w:val="auto"/>
-        </w:rPr>
-        <w:t xml:space="preserve">admis </w:t>
-      </w:r>
-      <w:r>
-        <w:rPr>
-          <w:b w:val="0"/>
-          <w:color w:val="auto"/>
-        </w:rPr>
-        <w:t xml:space="preserve">se situe clairement entre </w:t>
-      </w:r>
-      <w:r>
-        <w:rPr>
-          <w:b w:val="0"/>
-          <w:color w:val="auto"/>
-        </w:rPr>
-        <w:t>80</w:t>
-      </w:r>
-      <w:r>
-        <w:rPr>
-          <w:b w:val="0"/>
-          <w:color w:val="auto"/>
-        </w:rPr>
-        <w:t xml:space="preserve"> ans</w:t>
-      </w:r>
-      <w:r>
-        <w:rPr>
-          <w:b w:val="0"/>
-          <w:color w:val="auto"/>
-        </w:rPr>
-        <w:t xml:space="preserve">  et </w:t>
-      </w:r>
-      <w:r>
-        <w:rPr>
-          <w:b w:val="0"/>
-          <w:color w:val="auto"/>
-        </w:rPr>
-        <w:t xml:space="preserve"> 90</w:t>
-      </w:r>
-      <w:r>
-        <w:rPr>
-          <w:b w:val="0"/>
-          <w:color w:val="auto"/>
+          <w:lang w:val="en-US"/>
+        </w:rPr>
+        <w:t>admitted</w:t>
+      </w:r>
+      <w:r>
+        <w:rPr>
+          <w:b w:val="0"/>
+          <w:color w:val="auto"/>
+          <w:lang w:val="en-US"/>
         </w:rPr>
         <w:t xml:space="preserve"> </w:t>
       </w:r>
@@ -4594,50 +4545,49 @@
         <w:rPr>
           <w:b w:val="0"/>
           <w:color w:val="auto"/>
-        </w:rPr>
-        <w:t>ans</w:t>
-      </w:r>
-      <w:r>
-        <w:rPr>
-          <w:b w:val="0"/>
-          <w:color w:val="auto"/>
-        </w:rPr>
-        <w:t xml:space="preserve"> (histogramme), tandis que la dispersion des données elle, s’étend de  </w:t>
-      </w:r>
-      <w:r>
-        <w:rPr>
-          <w:b w:val="0"/>
-          <w:color w:val="auto"/>
-        </w:rPr>
-        <w:t>15</w:t>
-      </w:r>
-      <w:r>
-        <w:rPr>
-          <w:b w:val="0"/>
-          <w:color w:val="auto"/>
-        </w:rPr>
-        <w:t xml:space="preserve"> ans</w:t>
-      </w:r>
-      <w:r>
-        <w:rPr>
-          <w:b w:val="0"/>
-          <w:color w:val="auto"/>
-        </w:rPr>
-        <w:t xml:space="preserve"> </w:t>
-      </w:r>
-      <w:r>
-        <w:rPr>
-          <w:b w:val="0"/>
-          <w:color w:val="auto"/>
-        </w:rPr>
-        <w:t>105 ans</w:t>
-      </w:r>
-      <w:r>
-        <w:rPr>
-          <w:b w:val="0"/>
-          <w:color w:val="auto"/>
-        </w:rPr>
-        <w:t xml:space="preserve"> environs.  </w:t>
+          <w:lang w:val="en-US"/>
+        </w:rPr>
+        <w:t xml:space="preserve">ages </w:t>
+      </w:r>
+      <w:r>
+        <w:rPr>
+          <w:b w:val="0"/>
+          <w:color w:val="auto"/>
+          <w:lang w:val="en-US"/>
+        </w:rPr>
+        <w:t>is clearly situated between 80 years and 90 years (histogram), whereas the data dispersion extends from 15 years</w:t>
+      </w:r>
+      <w:r>
+        <w:rPr>
+          <w:b w:val="0"/>
+          <w:color w:val="auto"/>
+          <w:lang w:val="en-US"/>
+        </w:rPr>
+        <w:t xml:space="preserve"> old</w:t>
+      </w:r>
+      <w:r>
+        <w:rPr>
+          <w:b w:val="0"/>
+          <w:color w:val="auto"/>
+          <w:lang w:val="en-US"/>
+        </w:rPr>
+        <w:t xml:space="preserve"> to 105 years </w:t>
+      </w:r>
+      <w:r>
+        <w:rPr>
+          <w:b w:val="0"/>
+          <w:color w:val="auto"/>
+          <w:lang w:val="en-US"/>
+        </w:rPr>
+        <w:t xml:space="preserve">old </w:t>
+      </w:r>
+      <w:r>
+        <w:rPr>
+          <w:b w:val="0"/>
+          <w:color w:val="auto"/>
+          <w:lang w:val="en-US"/>
+        </w:rPr>
+        <w:t>(approximately);</w:t>
       </w:r>
     </w:p>
     <w:p>
@@ -4651,91 +4601,56 @@
         <w:rPr>
           <w:b w:val="0"/>
           <w:color w:val="auto"/>
-        </w:rPr>
-      </w:pPr>
-      <w:r>
-        <w:rPr>
-          <w:b w:val="0"/>
-          <w:color w:val="auto"/>
-        </w:rPr>
-        <w:t>L</w:t>
-      </w:r>
-      <w:r>
-        <w:rPr>
-          <w:b w:val="0"/>
-          <w:color w:val="auto"/>
-        </w:rPr>
-        <w:t xml:space="preserve">’âge minimum </w:t>
-      </w:r>
-      <w:r>
-        <w:rPr>
-          <w:b w:val="0"/>
-          <w:color w:val="auto"/>
-        </w:rPr>
-        <w:t xml:space="preserve">est de </w:t>
-      </w:r>
-      <w:r>
-        <w:rPr>
-          <w:b w:val="0"/>
-          <w:color w:val="auto"/>
-        </w:rPr>
-        <w:t>18</w:t>
-      </w:r>
-      <w:r>
-        <w:rPr>
-          <w:b w:val="0"/>
-          <w:color w:val="auto"/>
-        </w:rPr>
-        <w:t xml:space="preserve"> ans</w:t>
-      </w:r>
-      <w:r>
-        <w:rPr>
-          <w:b w:val="0"/>
-          <w:color w:val="auto"/>
-        </w:rPr>
-        <w:t>, tandis que l’âge</w:t>
-      </w:r>
-      <w:r>
-        <w:rPr>
-          <w:b w:val="0"/>
-          <w:color w:val="auto"/>
-        </w:rPr>
-        <w:t xml:space="preserve"> maximum est de </w:t>
-      </w:r>
-      <w:r>
-        <w:rPr>
-          <w:b w:val="0"/>
-          <w:color w:val="auto"/>
-        </w:rPr>
-        <w:t>104 ans.</w:t>
-      </w:r>
-      <w:r>
-        <w:rPr>
-          <w:b w:val="0"/>
-          <w:color w:val="auto"/>
-        </w:rPr>
-        <w:t xml:space="preserve"> Une différence importante (de 86 ans) peut être </w:t>
-      </w:r>
-      <w:r>
-        <w:rPr>
-          <w:b w:val="0"/>
-          <w:color w:val="auto"/>
-        </w:rPr>
-        <w:t>déduite</w:t>
-      </w:r>
-      <w:r>
-        <w:rPr>
-          <w:b w:val="0"/>
-          <w:color w:val="auto"/>
-        </w:rPr>
-        <w:t xml:space="preserve"> entre les deux valeurs</w:t>
-      </w:r>
-      <w:r>
-        <w:rPr>
-          <w:b w:val="0"/>
-          <w:color w:val="auto"/>
-        </w:rPr>
-        <w:t>.</w:t>
+          <w:lang w:val="en-US"/>
+        </w:rPr>
+      </w:pPr>
+      <w:r>
+        <w:rPr>
+          <w:b w:val="0"/>
+          <w:color w:val="auto"/>
+          <w:lang w:val="en-US"/>
+        </w:rPr>
+        <w:t>The minimum age is 18 years</w:t>
+      </w:r>
+      <w:r>
+        <w:rPr>
+          <w:b w:val="0"/>
+          <w:color w:val="auto"/>
+          <w:lang w:val="en-US"/>
+        </w:rPr>
+        <w:t xml:space="preserve"> old</w:t>
+      </w:r>
+      <w:r>
+        <w:rPr>
+          <w:b w:val="0"/>
+          <w:color w:val="auto"/>
+          <w:lang w:val="en-US"/>
+        </w:rPr>
+        <w:t>, whereas the maximum one is 104 years</w:t>
+      </w:r>
+      <w:r>
+        <w:rPr>
+          <w:b w:val="0"/>
+          <w:color w:val="auto"/>
+          <w:lang w:val="en-US"/>
+        </w:rPr>
+        <w:t xml:space="preserve"> old</w:t>
+      </w:r>
+      <w:r>
+        <w:rPr>
+          <w:b w:val="0"/>
+          <w:color w:val="auto"/>
+          <w:lang w:val="en-US"/>
+        </w:rPr>
+        <w:t xml:space="preserve">.  </w:t>
+      </w:r>
+      <w:r>
+        <w:rPr>
+          <w:b w:val="0"/>
+          <w:color w:val="auto"/>
+          <w:lang w:val="en-US"/>
+        </w:rPr>
+        <w:t>A significant difference (86 years) can be deduced from these two values;</w:t>
       </w:r>
     </w:p>
     <w:p>
@@ -4749,134 +4664,41 @@
         <w:rPr>
           <w:b w:val="0"/>
           <w:color w:val="auto"/>
-        </w:rPr>
-      </w:pPr>
-      <w:r>
-        <w:rPr>
-          <w:b w:val="0"/>
-          <w:color w:val="auto"/>
-        </w:rPr>
-        <w:t>Le 1</w:t>
+          <w:lang w:val="en-US"/>
+        </w:rPr>
+      </w:pPr>
+      <w:r>
+        <w:rPr>
+          <w:b w:val="0"/>
+          <w:color w:val="auto"/>
+          <w:lang w:val="en-US"/>
+        </w:rPr>
+        <w:t>The 1</w:t>
       </w:r>
       <w:r>
         <w:rPr>
           <w:b w:val="0"/>
           <w:color w:val="auto"/>
           <w:vertAlign w:val="superscript"/>
-        </w:rPr>
-        <w:t xml:space="preserve">er </w:t>
-      </w:r>
-      <w:r>
-        <w:rPr>
-          <w:b w:val="0"/>
-          <w:color w:val="auto"/>
-        </w:rPr>
-        <w:t>Quarti</w:t>
-      </w:r>
-      <w:r>
-        <w:rPr>
-          <w:b w:val="0"/>
-          <w:color w:val="auto"/>
-        </w:rPr>
-        <w:t xml:space="preserve">le des valeurs des âges des patients </w:t>
-      </w:r>
-      <w:r>
-        <w:rPr>
-          <w:b w:val="0"/>
-          <w:color w:val="auto"/>
-        </w:rPr>
-        <w:t xml:space="preserve">est de </w:t>
-      </w:r>
-      <w:r>
-        <w:rPr>
-          <w:b w:val="0"/>
-          <w:color w:val="auto"/>
-        </w:rPr>
-        <w:t>75</w:t>
-      </w:r>
-      <w:r>
-        <w:rPr>
-          <w:b w:val="0"/>
-          <w:color w:val="auto"/>
-        </w:rPr>
-        <w:t xml:space="preserve"> ans</w:t>
-      </w:r>
-      <w:r>
-        <w:rPr>
-          <w:b w:val="0"/>
-          <w:color w:val="auto"/>
-        </w:rPr>
-        <w:t xml:space="preserve">, autrement dit, 25% des </w:t>
-      </w:r>
-      <w:r>
-        <w:rPr>
-          <w:b w:val="0"/>
-          <w:color w:val="auto"/>
-        </w:rPr>
-        <w:t>patients admis</w:t>
-      </w:r>
-      <w:r>
-        <w:rPr>
-          <w:b w:val="0"/>
-          <w:color w:val="auto"/>
-        </w:rPr>
-        <w:t xml:space="preserve"> </w:t>
-      </w:r>
-      <w:r>
-        <w:rPr>
-          <w:b w:val="0"/>
-          <w:color w:val="auto"/>
-        </w:rPr>
-        <w:t xml:space="preserve">sont </w:t>
-      </w:r>
-      <w:r>
-        <w:rPr>
-          <w:b w:val="0"/>
-          <w:color w:val="auto"/>
-        </w:rPr>
-        <w:t>âgés</w:t>
-      </w:r>
-      <w:r>
-        <w:rPr>
-          <w:b w:val="0"/>
-          <w:color w:val="auto"/>
-        </w:rPr>
-        <w:t xml:space="preserve"> de</w:t>
-      </w:r>
-      <w:r>
-        <w:rPr>
-          <w:b w:val="0"/>
-          <w:color w:val="auto"/>
-        </w:rPr>
-        <w:t xml:space="preserve"> </w:t>
-      </w:r>
-      <w:r>
-        <w:rPr>
-          <w:b w:val="0"/>
-          <w:color w:val="auto"/>
-        </w:rPr>
-        <w:t>75</w:t>
-      </w:r>
-      <w:r>
-        <w:rPr>
-          <w:b w:val="0"/>
-          <w:color w:val="auto"/>
-        </w:rPr>
-        <w:t xml:space="preserve"> </w:t>
-      </w:r>
-      <w:r>
-        <w:rPr>
-          <w:b w:val="0"/>
-          <w:color w:val="auto"/>
-        </w:rPr>
-        <w:t>ans au maximum.</w:t>
-      </w:r>
-      <w:r>
-        <w:rPr>
-          <w:b w:val="0"/>
-          <w:color w:val="auto"/>
-        </w:rPr>
-        <w:t xml:space="preserve"> </w:t>
+          <w:lang w:val="en-US"/>
+        </w:rPr>
+        <w:t>st</w:t>
+      </w:r>
+      <w:r>
+        <w:rPr>
+          <w:b w:val="0"/>
+          <w:color w:val="auto"/>
+          <w:lang w:val="en-US"/>
+        </w:rPr>
+        <w:t xml:space="preserve"> Quartile of age values is 75 years old, in other words, 25% of the </w:t>
+      </w:r>
+      <w:r>
+        <w:rPr>
+          <w:b w:val="0"/>
+          <w:color w:val="auto"/>
+          <w:lang w:val="en-US"/>
+        </w:rPr>
+        <w:t>patients admitted are aged 75 years old or less;</w:t>
       </w:r>
     </w:p>
     <w:p>
@@ -4890,20 +4712,23 @@
         <w:rPr>
           <w:b w:val="0"/>
           <w:color w:val="auto"/>
-        </w:rPr>
-      </w:pPr>
-      <w:r>
-        <w:rPr>
-          <w:b w:val="0"/>
-          <w:color w:val="auto"/>
-        </w:rPr>
-        <w:t>Le 2</w:t>
+          <w:lang w:val="en-US"/>
+        </w:rPr>
+      </w:pPr>
+      <w:r>
+        <w:rPr>
+          <w:b w:val="0"/>
+          <w:color w:val="auto"/>
+          <w:lang w:val="en-US"/>
+        </w:rPr>
+        <w:t>The 2</w:t>
       </w:r>
       <w:r>
         <w:rPr>
           <w:b w:val="0"/>
           <w:color w:val="auto"/>
           <w:vertAlign w:val="superscript"/>
+          <w:lang w:val="en-US"/>
         </w:rPr>
         <w:t>nd</w:t>
       </w:r>
@@ -4911,127 +4736,17 @@
         <w:rPr>
           <w:b w:val="0"/>
           <w:color w:val="auto"/>
-        </w:rPr>
-        <w:t xml:space="preserve"> Qu</w:t>
-      </w:r>
-      <w:r>
-        <w:rPr>
-          <w:b w:val="0"/>
-          <w:color w:val="auto"/>
-        </w:rPr>
-        <w:t xml:space="preserve">artile (Médiane) des valeurs des </w:t>
-      </w:r>
-      <w:r>
-        <w:rPr>
-          <w:b w:val="0"/>
-          <w:color w:val="auto"/>
-        </w:rPr>
-        <w:t>âges</w:t>
-      </w:r>
-      <w:r>
-        <w:rPr>
-          <w:b w:val="0"/>
-          <w:color w:val="auto"/>
-        </w:rPr>
-        <w:t xml:space="preserve"> est de </w:t>
-      </w:r>
-      <w:r>
-        <w:rPr>
-          <w:b w:val="0"/>
-          <w:color w:val="auto"/>
-        </w:rPr>
-        <w:t xml:space="preserve">83 </w:t>
-      </w:r>
-      <w:r>
-        <w:rPr>
-          <w:b w:val="0"/>
-          <w:color w:val="auto"/>
-        </w:rPr>
-        <w:t>ans</w:t>
-      </w:r>
-      <w:r>
-        <w:rPr>
-          <w:b w:val="0"/>
-          <w:color w:val="auto"/>
-        </w:rPr>
-        <w:t>, autrement dit, 50 % de</w:t>
-      </w:r>
-      <w:r>
-        <w:rPr>
-          <w:b w:val="0"/>
-          <w:color w:val="auto"/>
-        </w:rPr>
-        <w:t>s pa</w:t>
-      </w:r>
-      <w:r>
-        <w:rPr>
-          <w:b w:val="0"/>
-          <w:color w:val="auto"/>
-        </w:rPr>
-        <w:t>tients admis</w:t>
-      </w:r>
-      <w:r>
-        <w:rPr>
-          <w:b w:val="0"/>
-          <w:color w:val="auto"/>
-        </w:rPr>
-        <w:t xml:space="preserve"> </w:t>
-      </w:r>
-      <w:r>
-        <w:rPr>
-          <w:b w:val="0"/>
-          <w:color w:val="auto"/>
-        </w:rPr>
-        <w:t xml:space="preserve">ont </w:t>
-      </w:r>
-      <w:r>
-        <w:rPr>
-          <w:b w:val="0"/>
-          <w:color w:val="auto"/>
-        </w:rPr>
-        <w:t>83</w:t>
-      </w:r>
-      <w:r>
-        <w:rPr>
-          <w:b w:val="0"/>
-          <w:color w:val="auto"/>
-        </w:rPr>
-        <w:t xml:space="preserve"> ans au maximum,</w:t>
-      </w:r>
-      <w:r>
-        <w:rPr>
-          <w:b w:val="0"/>
-          <w:color w:val="auto"/>
-        </w:rPr>
-        <w:t xml:space="preserve"> et les autres 5</w:t>
-      </w:r>
-      <w:r>
-        <w:rPr>
-          <w:b w:val="0"/>
-          <w:color w:val="auto"/>
-        </w:rPr>
-        <w:t xml:space="preserve">0% ont </w:t>
-      </w:r>
-      <w:r>
-        <w:rPr>
-          <w:b w:val="0"/>
-          <w:color w:val="auto"/>
-        </w:rPr>
-        <w:t>83</w:t>
-      </w:r>
-      <w:r>
-        <w:rPr>
-          <w:b w:val="0"/>
-          <w:color w:val="auto"/>
-        </w:rPr>
-        <w:t xml:space="preserve"> ans au minimum</w:t>
-      </w:r>
-      <w:r>
-        <w:rPr>
-          <w:b w:val="0"/>
-          <w:color w:val="auto"/>
-        </w:rPr>
-        <w:t xml:space="preserve">. </w:t>
+          <w:lang w:val="en-US"/>
+        </w:rPr>
+        <w:t xml:space="preserve"> Quartile</w:t>
+      </w:r>
+      <w:r>
+        <w:rPr>
+          <w:b w:val="0"/>
+          <w:color w:val="auto"/>
+          <w:lang w:val="en-US"/>
+        </w:rPr>
+        <w:t xml:space="preserve"> (Median) of age values is 83 years old, in other words, 50% of the patients admitted are aged 83 years old or less, and the remaining 50% are at least aged 83 years old;</w:t>
       </w:r>
     </w:p>
     <w:p>
@@ -5045,78 +4760,41 @@
         <w:rPr>
           <w:b w:val="0"/>
           <w:color w:val="auto"/>
-        </w:rPr>
-      </w:pPr>
-      <w:r>
-        <w:rPr>
-          <w:b w:val="0"/>
-          <w:color w:val="auto"/>
-        </w:rPr>
-        <w:t>Le 3</w:t>
+          <w:lang w:val="en-US"/>
+        </w:rPr>
+      </w:pPr>
+      <w:r>
+        <w:rPr>
+          <w:b w:val="0"/>
+          <w:color w:val="auto"/>
+          <w:lang w:val="en-US"/>
+        </w:rPr>
+        <w:t>The 3</w:t>
       </w:r>
       <w:r>
         <w:rPr>
           <w:b w:val="0"/>
           <w:color w:val="auto"/>
           <w:vertAlign w:val="superscript"/>
-        </w:rPr>
-        <w:t xml:space="preserve">è </w:t>
-      </w:r>
-      <w:r>
-        <w:rPr>
-          <w:b w:val="0"/>
-          <w:color w:val="auto"/>
-        </w:rPr>
-        <w:t>Quartile des valeurs de</w:t>
-      </w:r>
-      <w:r>
-        <w:rPr>
-          <w:b w:val="0"/>
-          <w:color w:val="auto"/>
-        </w:rPr>
-        <w:t>s</w:t>
-      </w:r>
-      <w:r>
-        <w:rPr>
-          <w:b w:val="0"/>
-          <w:color w:val="auto"/>
-        </w:rPr>
-        <w:t xml:space="preserve"> </w:t>
-      </w:r>
-      <w:r>
-        <w:rPr>
-          <w:b w:val="0"/>
-          <w:color w:val="auto"/>
-        </w:rPr>
-        <w:t xml:space="preserve">âges des patients </w:t>
-      </w:r>
-      <w:r>
-        <w:rPr>
-          <w:b w:val="0"/>
-          <w:color w:val="auto"/>
-        </w:rPr>
-        <w:t xml:space="preserve">est de </w:t>
-      </w:r>
-      <w:r>
-        <w:rPr>
-          <w:b w:val="0"/>
-          <w:color w:val="auto"/>
-        </w:rPr>
-        <w:t>89 ans</w:t>
-      </w:r>
-      <w:r>
-        <w:rPr>
-          <w:b w:val="0"/>
-          <w:color w:val="auto"/>
-        </w:rPr>
-        <w:t xml:space="preserve">, autrement dit, 75% </w:t>
-      </w:r>
-      <w:r>
-        <w:rPr>
-          <w:b w:val="0"/>
-          <w:color w:val="auto"/>
-        </w:rPr>
-        <w:t>des patients admis ont 89 ans au maximum.</w:t>
+          <w:lang w:val="en-US"/>
+        </w:rPr>
+        <w:t>rd</w:t>
+      </w:r>
+      <w:r>
+        <w:rPr>
+          <w:b w:val="0"/>
+          <w:color w:val="auto"/>
+          <w:lang w:val="en-US"/>
+        </w:rPr>
+        <w:t xml:space="preserve"> Quartile of the age values of the patients is 89 years old, in other word</w:t>
+      </w:r>
+      <w:r>
+        <w:rPr>
+          <w:b w:val="0"/>
+          <w:color w:val="auto"/>
+          <w:lang w:val="en-US"/>
+        </w:rPr>
+        <w:t>s, 75% of the patients admitted are aged 89 years old or less;</w:t>
       </w:r>
     </w:p>
     <w:p>
@@ -5130,158 +4808,33 @@
         <w:rPr>
           <w:b w:val="0"/>
           <w:color w:val="auto"/>
-        </w:rPr>
-      </w:pPr>
-      <w:r>
-        <w:rPr>
-          <w:b w:val="0"/>
-          <w:color w:val="auto"/>
+          <w:lang w:val="en-US"/>
+        </w:rPr>
+      </w:pPr>
+      <w:r>
+        <w:rPr>
+          <w:b w:val="0"/>
+          <w:color w:val="auto"/>
+          <w:lang w:val="en-US"/>
         </w:rPr>
         <w:lastRenderedPageBreak/>
-        <w:t xml:space="preserve">La Moyenne </w:t>
-      </w:r>
-      <w:r>
-        <w:rPr>
-          <w:b w:val="0"/>
-          <w:color w:val="auto"/>
-        </w:rPr>
-        <w:t xml:space="preserve">des âges des patients </w:t>
-      </w:r>
-      <w:r>
-        <w:rPr>
-          <w:b w:val="0"/>
-          <w:color w:val="auto"/>
-        </w:rPr>
-        <w:t xml:space="preserve">est de </w:t>
-      </w:r>
-      <w:r>
-        <w:rPr>
-          <w:b w:val="0"/>
-          <w:color w:val="auto"/>
-        </w:rPr>
-        <w:t>80</w:t>
-      </w:r>
-      <w:r>
-        <w:rPr>
-          <w:b w:val="0"/>
-          <w:color w:val="auto"/>
-        </w:rPr>
-        <w:t>,</w:t>
-      </w:r>
-      <w:r>
-        <w:rPr>
-          <w:b w:val="0"/>
-          <w:color w:val="auto"/>
-        </w:rPr>
-        <w:t>29</w:t>
-      </w:r>
-      <w:r>
-        <w:rPr>
-          <w:b w:val="0"/>
-          <w:color w:val="auto"/>
-        </w:rPr>
-        <w:t xml:space="preserve"> ans</w:t>
-      </w:r>
-      <w:r>
-        <w:rPr>
-          <w:b w:val="0"/>
-          <w:color w:val="auto"/>
-        </w:rPr>
-        <w:t xml:space="preserve"> (</w:t>
-      </w:r>
-      <w:r>
-        <w:rPr>
-          <w:b w:val="0"/>
-          <w:i/>
-          <w:color w:val="auto"/>
-        </w:rPr>
-        <w:t xml:space="preserve">des valeurs </w:t>
-      </w:r>
-      <w:r>
-        <w:rPr>
-          <w:b w:val="0"/>
-          <w:i/>
-          <w:color w:val="auto"/>
-        </w:rPr>
-        <w:t xml:space="preserve">d’âges </w:t>
-      </w:r>
-      <w:r>
-        <w:rPr>
-          <w:b w:val="0"/>
-          <w:i/>
-          <w:color w:val="auto"/>
-        </w:rPr>
-        <w:t>aberrantes peuvent donc être présentes parmi les données</w:t>
-      </w:r>
-      <w:r>
-        <w:rPr>
-          <w:b w:val="0"/>
-          <w:color w:val="auto"/>
-        </w:rPr>
-        <w:t>)</w:t>
-      </w:r>
-      <w:r>
-        <w:rPr>
-          <w:b w:val="0"/>
-          <w:color w:val="auto"/>
-        </w:rPr>
-        <w:t xml:space="preserve">, soit </w:t>
-      </w:r>
-      <w:r>
-        <w:rPr>
-          <w:b w:val="0"/>
-          <w:color w:val="auto"/>
-        </w:rPr>
-        <w:t>inférieure</w:t>
-      </w:r>
-      <w:r>
-        <w:rPr>
-          <w:b w:val="0"/>
-          <w:color w:val="auto"/>
-        </w:rPr>
-        <w:t xml:space="preserve"> à la Médiane qui elle, est de </w:t>
-      </w:r>
-      <w:r>
-        <w:rPr>
-          <w:b w:val="0"/>
-          <w:color w:val="auto"/>
-        </w:rPr>
-        <w:t>83</w:t>
-      </w:r>
-      <w:r>
-        <w:rPr>
-          <w:b w:val="0"/>
-          <w:color w:val="auto"/>
-        </w:rPr>
-        <w:t>ans</w:t>
-      </w:r>
-      <w:r>
-        <w:rPr>
-          <w:b w:val="0"/>
-          <w:color w:val="auto"/>
-        </w:rPr>
-        <w:t xml:space="preserve"> : Nous avons d</w:t>
-      </w:r>
-      <w:r>
-        <w:rPr>
-          <w:b w:val="0"/>
-          <w:color w:val="auto"/>
-        </w:rPr>
-        <w:t>onc une asymétrie</w:t>
-      </w:r>
-      <w:r>
-        <w:rPr>
-          <w:b w:val="0"/>
-          <w:color w:val="auto"/>
-        </w:rPr>
-        <w:t xml:space="preserve"> vers la gauche</w:t>
-      </w:r>
-      <w:r>
-        <w:rPr>
-          <w:b w:val="0"/>
-          <w:color w:val="auto"/>
-        </w:rPr>
-        <w:t xml:space="preserve">. </w:t>
+        <w:t>The Average of the age of the patients is 80,29 years old (outliers might therefore be present among the data), this value is lower than the Median which is 83 years old: We therefore have an asymmetry to the left</w:t>
+      </w:r>
+      <w:r>
+        <w:rPr>
+          <w:b w:val="0"/>
+          <w:color w:val="auto"/>
+          <w:lang w:val="en-US"/>
+        </w:rPr>
+        <w:t xml:space="preserve"> here</w:t>
+      </w:r>
+      <w:r>
+        <w:rPr>
+          <w:b w:val="0"/>
+          <w:color w:val="auto"/>
+          <w:lang w:val="en-US"/>
+        </w:rPr>
+        <w:t xml:space="preserve">;  </w:t>
       </w:r>
     </w:p>
     <w:p>
@@ -5295,185 +4848,42 @@
         <w:rPr>
           <w:b w:val="0"/>
           <w:color w:val="auto"/>
-        </w:rPr>
-      </w:pPr>
-      <w:r>
-        <w:rPr>
-          <w:b w:val="0"/>
-          <w:color w:val="auto"/>
-        </w:rPr>
-        <w:t>L’</w:t>
-      </w:r>
-      <w:r>
-        <w:rPr>
-          <w:b w:val="0"/>
-          <w:color w:val="auto"/>
-        </w:rPr>
-        <w:t>existence</w:t>
-      </w:r>
-      <w:r>
-        <w:rPr>
-          <w:b w:val="0"/>
-          <w:color w:val="auto"/>
-        </w:rPr>
-        <w:t xml:space="preserve"> de</w:t>
-      </w:r>
-      <w:r>
-        <w:rPr>
-          <w:b w:val="0"/>
-          <w:color w:val="auto"/>
-        </w:rPr>
-        <w:t xml:space="preserve"> </w:t>
-      </w:r>
-      <w:r>
-        <w:rPr>
-          <w:b w:val="0"/>
-          <w:color w:val="auto"/>
-        </w:rPr>
-        <w:t>valeur</w:t>
-      </w:r>
-      <w:r>
-        <w:rPr>
-          <w:b w:val="0"/>
-          <w:color w:val="auto"/>
-        </w:rPr>
-        <w:t>s</w:t>
-      </w:r>
-      <w:r>
-        <w:rPr>
-          <w:b w:val="0"/>
-          <w:color w:val="auto"/>
-        </w:rPr>
-        <w:t xml:space="preserve"> (en dessous de 60 ans)</w:t>
-      </w:r>
-      <w:r>
-        <w:rPr>
-          <w:b w:val="0"/>
-          <w:color w:val="auto"/>
-        </w:rPr>
-        <w:t xml:space="preserve"> </w:t>
-      </w:r>
-      <w:r>
-        <w:rPr>
-          <w:b w:val="0"/>
-          <w:color w:val="auto"/>
-        </w:rPr>
-        <w:t xml:space="preserve">d’âge </w:t>
-      </w:r>
-      <w:r>
-        <w:rPr>
-          <w:b w:val="0"/>
-          <w:color w:val="auto"/>
-        </w:rPr>
-        <w:t>aberrante</w:t>
-      </w:r>
-      <w:r>
-        <w:rPr>
-          <w:b w:val="0"/>
-          <w:color w:val="auto"/>
-        </w:rPr>
-        <w:t>s</w:t>
-      </w:r>
-      <w:r>
-        <w:rPr>
-          <w:b w:val="0"/>
-          <w:color w:val="auto"/>
-        </w:rPr>
-        <w:t xml:space="preserve"> </w:t>
-      </w:r>
-      <w:r>
-        <w:rPr>
-          <w:b w:val="0"/>
-          <w:color w:val="auto"/>
-        </w:rPr>
-        <w:t>peut</w:t>
-      </w:r>
-      <w:r>
-        <w:rPr>
-          <w:b w:val="0"/>
-          <w:color w:val="auto"/>
-        </w:rPr>
-        <w:t xml:space="preserve"> </w:t>
-      </w:r>
-      <w:r>
-        <w:rPr>
-          <w:b w:val="0"/>
-          <w:color w:val="auto"/>
-        </w:rPr>
-        <w:t>être</w:t>
-      </w:r>
-      <w:r>
-        <w:rPr>
-          <w:b w:val="0"/>
-          <w:color w:val="auto"/>
-        </w:rPr>
-        <w:t xml:space="preserve"> </w:t>
-      </w:r>
-      <w:r>
-        <w:rPr>
-          <w:b w:val="0"/>
-          <w:color w:val="auto"/>
-        </w:rPr>
-        <w:t>constatée</w:t>
-      </w:r>
-      <w:r>
-        <w:rPr>
-          <w:b w:val="0"/>
-          <w:color w:val="auto"/>
-        </w:rPr>
-        <w:t xml:space="preserve"> </w:t>
-      </w:r>
-      <w:r>
-        <w:rPr>
-          <w:b w:val="0"/>
-          <w:color w:val="auto"/>
-        </w:rPr>
-        <w:t>(</w:t>
+          <w:lang w:val="en-US"/>
+        </w:rPr>
+      </w:pPr>
+      <w:r>
+        <w:rPr>
+          <w:b w:val="0"/>
+          <w:color w:val="auto"/>
+          <w:lang w:val="en-US"/>
+        </w:rPr>
+        <w:t xml:space="preserve">The existence of values (below 60 years old) of outliers can be observed (Histogram &amp; </w:t>
       </w:r>
       <w:proofErr w:type="spellStart"/>
       <w:r>
         <w:rPr>
           <w:b w:val="0"/>
           <w:color w:val="auto"/>
-        </w:rPr>
-        <w:t>Histrogramme</w:t>
+          <w:lang w:val="en-US"/>
+        </w:rPr>
+        <w:t>BoxPlot</w:t>
       </w:r>
       <w:proofErr w:type="spellEnd"/>
       <w:r>
         <w:rPr>
           <w:b w:val="0"/>
           <w:color w:val="auto"/>
-        </w:rPr>
-        <w:t xml:space="preserve"> &amp; </w:t>
-      </w:r>
-      <w:proofErr w:type="spellStart"/>
-      <w:r>
-        <w:rPr>
-          <w:b w:val="0"/>
-          <w:color w:val="auto"/>
-        </w:rPr>
-        <w:t>BoxPlot</w:t>
-      </w:r>
-      <w:proofErr w:type="spellEnd"/>
-      <w:r>
-        <w:rPr>
-          <w:b w:val="0"/>
-          <w:color w:val="auto"/>
-        </w:rPr>
-        <w:t>)</w:t>
-      </w:r>
-      <w:r>
-        <w:rPr>
-          <w:b w:val="0"/>
-          <w:color w:val="auto"/>
-        </w:rPr>
-        <w:t>.</w:t>
+          <w:lang w:val="en-US"/>
+        </w:rPr>
+        <w:t xml:space="preserve">). </w:t>
       </w:r>
     </w:p>
     <w:p>
       <w:pPr>
         <w:jc w:val="center"/>
       </w:pPr>
+      <w:bookmarkStart w:id="2" w:name="_GoBack"/>
+      <w:bookmarkEnd w:id="2"/>
     </w:p>
     <w:p>
       <w:pPr>
@@ -7404,7 +6814,7 @@
           <w:color w:val="333333"/>
           <w:sz w:val="20"/>
           <w:szCs w:val="20"/>
-          <w:lang w:eastAsia="fr-FR"/>
+          <w:lang w:val="en-US" w:eastAsia="fr-FR"/>
         </w:rPr>
       </w:pPr>
       <w:r>
@@ -7423,9 +6833,31 @@
           <w:color w:val="333333"/>
           <w:sz w:val="20"/>
           <w:szCs w:val="20"/>
-          <w:lang w:eastAsia="fr-FR"/>
-        </w:rPr>
-        <w:t>2605      50.0   3.3   1.4  14.4  31.0 100.0</w:t>
+          <w:lang w:val="en-US" w:eastAsia="fr-FR"/>
+        </w:rPr>
+        <w:t xml:space="preserve">2605      50.0   3.3   </w:t>
+      </w:r>
+      <w:proofErr w:type="gramStart"/>
+      <w:r>
+        <w:rPr>
+          <w:rFonts w:ascii="Courier New" w:eastAsia="Times New Roman" w:hAnsi="Courier New" w:cs="Courier New"/>
+          <w:color w:val="333333"/>
+          <w:sz w:val="20"/>
+          <w:szCs w:val="20"/>
+          <w:lang w:val="en-US" w:eastAsia="fr-FR"/>
+        </w:rPr>
+        <w:t>1.4  14.4</w:t>
+      </w:r>
+      <w:proofErr w:type="gramEnd"/>
+      <w:r>
+        <w:rPr>
+          <w:rFonts w:ascii="Courier New" w:eastAsia="Times New Roman" w:hAnsi="Courier New" w:cs="Courier New"/>
+          <w:color w:val="333333"/>
+          <w:sz w:val="20"/>
+          <w:szCs w:val="20"/>
+          <w:lang w:val="en-US" w:eastAsia="fr-FR"/>
+        </w:rPr>
+        <w:t xml:space="preserve">  31.0 100.0</w:t>
       </w:r>
     </w:p>
     <w:p>
@@ -7471,9 +6903,19 @@
           <w:color w:val="333333"/>
           <w:sz w:val="20"/>
           <w:szCs w:val="20"/>
+          <w:lang w:val="en-US" w:eastAsia="fr-FR"/>
+        </w:rPr>
+        <w:t xml:space="preserve">      </w:t>
+      </w:r>
+      <w:r>
+        <w:rPr>
+          <w:rFonts w:ascii="Courier New" w:eastAsia="Times New Roman" w:hAnsi="Courier New" w:cs="Courier New"/>
+          <w:color w:val="333333"/>
+          <w:sz w:val="20"/>
+          <w:szCs w:val="20"/>
           <w:lang w:eastAsia="fr-FR"/>
         </w:rPr>
-        <w:t xml:space="preserve">      68        78.5  11.8   8.0   0.9   0.9 100.0</w:t>
+        <w:t>68        78.5  11.8   8.0   0.9   0.9 100.0</w:t>
       </w:r>
     </w:p>
     <w:p>
@@ -17196,7 +16638,7 @@
           <w:color w:val="333333"/>
           <w:sz w:val="20"/>
           <w:szCs w:val="20"/>
-          <w:lang w:eastAsia="fr-FR"/>
+          <w:lang w:val="en-US" w:eastAsia="fr-FR"/>
         </w:rPr>
       </w:pPr>
       <w:r>
@@ -17215,7 +16657,7 @@
           <w:color w:val="333333"/>
           <w:sz w:val="20"/>
           <w:szCs w:val="20"/>
-          <w:lang w:eastAsia="fr-FR"/>
+          <w:lang w:val="en-US" w:eastAsia="fr-FR"/>
         </w:rPr>
         <w:t>2605 1133    0    0    0    0</w:t>
       </w:r>
@@ -17263,9 +16705,19 @@
           <w:color w:val="333333"/>
           <w:sz w:val="20"/>
           <w:szCs w:val="20"/>
+          <w:lang w:val="en-US" w:eastAsia="fr-FR"/>
+        </w:rPr>
+        <w:t xml:space="preserve">          </w:t>
+      </w:r>
+      <w:r>
+        <w:rPr>
+          <w:rFonts w:ascii="Courier New" w:eastAsia="Times New Roman" w:hAnsi="Courier New" w:cs="Courier New"/>
+          <w:color w:val="333333"/>
+          <w:sz w:val="20"/>
+          <w:szCs w:val="20"/>
           <w:lang w:eastAsia="fr-FR"/>
         </w:rPr>
-        <w:t xml:space="preserve">          68      0    0    0  339    0</w:t>
+        <w:t>68      0    0    0  339    0</w:t>
       </w:r>
     </w:p>
     <w:p>
@@ -25128,6 +24580,7 @@
           <w:szCs w:val="20"/>
           <w:lang w:val="en-US" w:eastAsia="fr-FR"/>
         </w:rPr>
+        <w:lastRenderedPageBreak/>
         <w:t>data</w:t>
       </w:r>
       <w:proofErr w:type="gramEnd"/>
@@ -26122,7 +25575,6 @@
         <w:ind w:left="360"/>
       </w:pPr>
       <w:r>
-        <w:lastRenderedPageBreak/>
         <w:t xml:space="preserve">II.14- </w:t>
       </w:r>
       <w:r>
@@ -26136,6 +25588,7 @@
           <w:noProof/>
           <w:lang w:eastAsia="fr-FR"/>
         </w:rPr>
+        <w:lastRenderedPageBreak/>
         <w:drawing>
           <wp:inline distT="0" distB="0" distL="0" distR="0" wp14:anchorId="749D2C99" wp14:editId="2A0DC006">
             <wp:extent cx="5760720" cy="3467089"/>
@@ -28651,7 +28104,6 @@
           <w:b w:val="0"/>
           <w:color w:val="auto"/>
         </w:rPr>
-        <w:lastRenderedPageBreak/>
         <w:t xml:space="preserve">A partir de ces </w:t>
       </w:r>
       <w:proofErr w:type="spellStart"/>
@@ -28689,6 +28141,7 @@
           <w:b w:val="0"/>
           <w:color w:val="auto"/>
         </w:rPr>
+        <w:lastRenderedPageBreak/>
         <w:t xml:space="preserve">Les 4 </w:t>
       </w:r>
       <w:proofErr w:type="spellStart"/>
@@ -30273,6 +29726,7 @@
           <w:szCs w:val="20"/>
           <w:lang w:val="en-US" w:eastAsia="fr-FR"/>
         </w:rPr>
+        <w:lastRenderedPageBreak/>
         <w:t>pairwise.wilcox.test</w:t>
       </w:r>
       <w:proofErr w:type="spellEnd"/>
@@ -31296,7 +30750,6 @@
           <w:b w:val="0"/>
           <w:color w:val="auto"/>
         </w:rPr>
-        <w:lastRenderedPageBreak/>
         <w:t xml:space="preserve">Les 4 </w:t>
       </w:r>
       <w:proofErr w:type="spellStart"/>
@@ -31404,6 +30857,7 @@
           <w:b w:val="0"/>
           <w:color w:val="auto"/>
         </w:rPr>
+        <w:lastRenderedPageBreak/>
         <w:t>En commençant notre l</w:t>
       </w:r>
       <w:r>
@@ -32773,7 +32227,6 @@
           <w:szCs w:val="20"/>
           <w:lang w:val="en-US" w:eastAsia="fr-FR"/>
         </w:rPr>
-        <w:lastRenderedPageBreak/>
         <w:t xml:space="preserve">    Pairwise comparisons using Wilcoxon rank sum test with continuity correction </w:t>
       </w:r>
     </w:p>
@@ -33060,6 +32513,7 @@
           <w:szCs w:val="20"/>
           <w:lang w:eastAsia="fr-FR"/>
         </w:rPr>
+        <w:lastRenderedPageBreak/>
         <w:t xml:space="preserve">2 0.04798 -       -      </w:t>
       </w:r>
     </w:p>
@@ -36034,7 +35488,7 @@
           <w:rPr>
             <w:noProof/>
           </w:rPr>
-          <w:t>6</w:t>
+          <w:t>9</w:t>
         </w:r>
         <w:r>
           <w:fldChar w:fldCharType="end"/>
@@ -37993,7 +37447,7 @@
 </file>
 
 <file path=customXml/itemProps1.xml><?xml version="1.0" encoding="utf-8"?>
-<ds:datastoreItem xmlns:ds="http://schemas.openxmlformats.org/officeDocument/2006/customXml" ds:itemID="{D919341F-FD35-4F19-8181-D7342E36384C}">
+<ds:datastoreItem xmlns:ds="http://schemas.openxmlformats.org/officeDocument/2006/customXml" ds:itemID="{99A75F28-8A5B-4AD2-B1EE-DFA509DB2F3B}">
   <ds:schemaRefs>
     <ds:schemaRef ds:uri="http://schemas.openxmlformats.org/officeDocument/2006/bibliography"/>
   </ds:schemaRefs>

</xml_diff>

<commit_message>
EDA (Translation, Univariate Analysis, Part IX)
</commit_message>
<xml_diff>
--- a/Interpretation/ENG/Hospital Data Analysis - EDA - Interpretation.DOCX
+++ b/Interpretation/ENG/Hospital Data Analysis - EDA - Interpretation.DOCX
@@ -4881,16 +4881,35 @@
     <w:p>
       <w:pPr>
         <w:jc w:val="center"/>
-      </w:pPr>
-      <w:bookmarkStart w:id="2" w:name="_GoBack"/>
-      <w:bookmarkEnd w:id="2"/>
+        <w:rPr>
+          <w:lang w:val="en-US"/>
+        </w:rPr>
+      </w:pPr>
     </w:p>
     <w:p>
       <w:pPr>
         <w:pStyle w:val="Titre3"/>
-      </w:pPr>
-      <w:r>
-        <w:t>Analyse des coûts des diagnostics (COST_DIAGNOSTIC)</w:t>
+        <w:rPr>
+          <w:lang w:val="en-US"/>
+        </w:rPr>
+      </w:pPr>
+      <w:r>
+        <w:rPr>
+          <w:lang w:val="en-US"/>
+        </w:rPr>
+        <w:t>Diagnostic costs</w:t>
+      </w:r>
+      <w:r>
+        <w:rPr>
+          <w:lang w:val="en-US"/>
+        </w:rPr>
+        <w:t xml:space="preserve"> analysis</w:t>
+      </w:r>
+      <w:r>
+        <w:rPr>
+          <w:lang w:val="en-US"/>
+        </w:rPr>
+        <w:t xml:space="preserve"> (COST_DIAGNOSTIC)</w:t>
       </w:r>
     </w:p>
     <w:p>
@@ -4957,14 +4976,136 @@
         <w:rPr>
           <w:b w:val="0"/>
           <w:color w:val="auto"/>
-        </w:rPr>
-      </w:pPr>
-      <w:r>
-        <w:rPr>
-          <w:b w:val="0"/>
-          <w:color w:val="auto"/>
-        </w:rPr>
-        <w:t>Le coût minimum est de 0£, tandis que le coût maximum est de 1443,66£ (une large différence de 1443,66£).</w:t>
+          <w:lang w:val="en-US"/>
+        </w:rPr>
+      </w:pPr>
+      <w:r>
+        <w:rPr>
+          <w:b w:val="0"/>
+          <w:color w:val="auto"/>
+          <w:lang w:val="en-US"/>
+        </w:rPr>
+        <w:t xml:space="preserve">The minimum cost is </w:t>
+      </w:r>
+      <w:r>
+        <w:rPr>
+          <w:b w:val="0"/>
+          <w:color w:val="auto"/>
+          <w:lang w:val="en-US"/>
+        </w:rPr>
+        <w:t>€</w:t>
+      </w:r>
+      <w:r>
+        <w:rPr>
+          <w:b w:val="0"/>
+          <w:color w:val="auto"/>
+          <w:lang w:val="en-US"/>
+        </w:rPr>
+        <w:t>0</w:t>
+      </w:r>
+      <w:r>
+        <w:rPr>
+          <w:b w:val="0"/>
+          <w:color w:val="auto"/>
+          <w:lang w:val="en-US"/>
+        </w:rPr>
+        <w:t>, wher</w:t>
+      </w:r>
+      <w:r>
+        <w:rPr>
+          <w:b w:val="0"/>
+          <w:color w:val="auto"/>
+          <w:lang w:val="en-US"/>
+        </w:rPr>
+        <w:t>e</w:t>
+      </w:r>
+      <w:r>
+        <w:rPr>
+          <w:b w:val="0"/>
+          <w:color w:val="auto"/>
+          <w:lang w:val="en-US"/>
+        </w:rPr>
+        <w:t xml:space="preserve">as the maximum one is </w:t>
+      </w:r>
+      <w:r>
+        <w:rPr>
+          <w:b w:val="0"/>
+          <w:color w:val="auto"/>
+          <w:lang w:val="en-US"/>
+        </w:rPr>
+        <w:t>€</w:t>
+      </w:r>
+      <w:r>
+        <w:rPr>
+          <w:b w:val="0"/>
+          <w:color w:val="auto"/>
+          <w:lang w:val="en-US"/>
+        </w:rPr>
+        <w:t>1443</w:t>
+      </w:r>
+      <w:r>
+        <w:rPr>
+          <w:b w:val="0"/>
+          <w:color w:val="auto"/>
+          <w:lang w:val="en-US"/>
+        </w:rPr>
+        <w:t>.</w:t>
+      </w:r>
+      <w:r>
+        <w:rPr>
+          <w:b w:val="0"/>
+          <w:color w:val="auto"/>
+          <w:lang w:val="en-US"/>
+        </w:rPr>
+        <w:t>66</w:t>
+      </w:r>
+      <w:r>
+        <w:rPr>
+          <w:b w:val="0"/>
+          <w:color w:val="auto"/>
+          <w:lang w:val="en-US"/>
+        </w:rPr>
+        <w:t xml:space="preserve"> (a significant difference of </w:t>
+      </w:r>
+      <w:r>
+        <w:rPr>
+          <w:b w:val="0"/>
+          <w:color w:val="auto"/>
+          <w:lang w:val="en-US"/>
+        </w:rPr>
+        <w:t>€</w:t>
+      </w:r>
+      <w:r>
+        <w:rPr>
+          <w:b w:val="0"/>
+          <w:color w:val="auto"/>
+          <w:lang w:val="en-US"/>
+        </w:rPr>
+        <w:t xml:space="preserve"> </w:t>
+      </w:r>
+      <w:r>
+        <w:rPr>
+          <w:b w:val="0"/>
+          <w:color w:val="auto"/>
+          <w:lang w:val="en-US"/>
+        </w:rPr>
+        <w:t>1443,66</w:t>
+      </w:r>
+      <w:r>
+        <w:rPr>
+          <w:b w:val="0"/>
+          <w:color w:val="auto"/>
+          <w:lang w:val="en-US"/>
+        </w:rPr>
+        <w:t>)</w:t>
+      </w:r>
+      <w:r>
+        <w:rPr>
+          <w:b w:val="0"/>
+          <w:color w:val="auto"/>
+          <w:lang w:val="en-US"/>
+        </w:rPr>
+        <w:t>;</w:t>
       </w:r>
     </w:p>
     <w:p>
@@ -4978,65 +5119,129 @@
         <w:rPr>
           <w:b w:val="0"/>
           <w:color w:val="auto"/>
-        </w:rPr>
-      </w:pPr>
-      <w:r>
-        <w:rPr>
-          <w:b w:val="0"/>
-          <w:color w:val="auto"/>
-        </w:rPr>
-        <w:t>Le 1</w:t>
+          <w:lang w:val="en-US"/>
+        </w:rPr>
+      </w:pPr>
+      <w:r>
+        <w:rPr>
+          <w:b w:val="0"/>
+          <w:color w:val="auto"/>
+          <w:lang w:val="en-US"/>
+        </w:rPr>
+        <w:t>The 1</w:t>
       </w:r>
       <w:r>
         <w:rPr>
           <w:b w:val="0"/>
           <w:color w:val="auto"/>
           <w:vertAlign w:val="superscript"/>
-        </w:rPr>
-        <w:t>er</w:t>
-      </w:r>
-      <w:r>
-        <w:rPr>
-          <w:b w:val="0"/>
-          <w:color w:val="auto"/>
-          <w:vertAlign w:val="superscript"/>
-        </w:rPr>
-        <w:t xml:space="preserve"> </w:t>
-      </w:r>
-      <w:r>
-        <w:rPr>
-          <w:b w:val="0"/>
-          <w:color w:val="auto"/>
-        </w:rPr>
-        <w:t xml:space="preserve">Quartile des valeurs des </w:t>
-      </w:r>
-      <w:r>
-        <w:rPr>
-          <w:b w:val="0"/>
-          <w:color w:val="auto"/>
-        </w:rPr>
-        <w:t>coûts de diagnostics est de 41,89£</w:t>
-      </w:r>
-      <w:r>
-        <w:rPr>
-          <w:b w:val="0"/>
-          <w:color w:val="auto"/>
-        </w:rPr>
-        <w:t xml:space="preserve">, autrement dit, 25% des </w:t>
-      </w:r>
-      <w:r>
-        <w:rPr>
-          <w:b w:val="0"/>
-          <w:color w:val="auto"/>
-        </w:rPr>
-        <w:t>valeurs de coûts de diagnostics sont inférieures ou égales à 41,89£</w:t>
-      </w:r>
-      <w:r>
-        <w:rPr>
-          <w:b w:val="0"/>
-          <w:color w:val="auto"/>
-        </w:rPr>
-        <w:t xml:space="preserve">. </w:t>
+          <w:lang w:val="en-US"/>
+        </w:rPr>
+        <w:t>st</w:t>
+      </w:r>
+      <w:r>
+        <w:rPr>
+          <w:b w:val="0"/>
+          <w:color w:val="auto"/>
+          <w:lang w:val="en-US"/>
+        </w:rPr>
+        <w:t xml:space="preserve"> Quartile of </w:t>
+      </w:r>
+      <w:r>
+        <w:rPr>
+          <w:b w:val="0"/>
+          <w:color w:val="auto"/>
+          <w:lang w:val="en-US"/>
+        </w:rPr>
+        <w:t xml:space="preserve">the </w:t>
+      </w:r>
+      <w:r>
+        <w:rPr>
+          <w:b w:val="0"/>
+          <w:color w:val="auto"/>
+          <w:lang w:val="en-US"/>
+        </w:rPr>
+        <w:t xml:space="preserve">values of the diagnostic cost is </w:t>
+      </w:r>
+      <w:r>
+        <w:rPr>
+          <w:b w:val="0"/>
+          <w:color w:val="auto"/>
+          <w:lang w:val="en-US"/>
+        </w:rPr>
+        <w:t>€</w:t>
+      </w:r>
+      <w:r>
+        <w:rPr>
+          <w:b w:val="0"/>
+          <w:color w:val="auto"/>
+          <w:lang w:val="en-US"/>
+        </w:rPr>
+        <w:t>41.</w:t>
+      </w:r>
+      <w:r>
+        <w:rPr>
+          <w:b w:val="0"/>
+          <w:color w:val="auto"/>
+          <w:lang w:val="en-US"/>
+        </w:rPr>
+        <w:t>89</w:t>
+      </w:r>
+      <w:r>
+        <w:rPr>
+          <w:b w:val="0"/>
+          <w:color w:val="auto"/>
+          <w:lang w:val="en-US"/>
+        </w:rPr>
+        <w:t xml:space="preserve">, </w:t>
+      </w:r>
+      <w:r>
+        <w:rPr>
+          <w:b w:val="0"/>
+          <w:color w:val="auto"/>
+          <w:lang w:val="en-US"/>
+        </w:rPr>
+        <w:t xml:space="preserve">in other words, 25% of the values of diagnostic costs are lower than or equal to </w:t>
+      </w:r>
+      <w:r>
+        <w:rPr>
+          <w:b w:val="0"/>
+          <w:color w:val="auto"/>
+          <w:lang w:val="en-US"/>
+        </w:rPr>
+        <w:t>€</w:t>
+      </w:r>
+      <w:r>
+        <w:rPr>
+          <w:b w:val="0"/>
+          <w:color w:val="auto"/>
+          <w:lang w:val="en-US"/>
+        </w:rPr>
+        <w:t>41</w:t>
+      </w:r>
+      <w:r>
+        <w:rPr>
+          <w:b w:val="0"/>
+          <w:color w:val="auto"/>
+          <w:lang w:val="en-US"/>
+        </w:rPr>
+        <w:t>.</w:t>
+      </w:r>
+      <w:r>
+        <w:rPr>
+          <w:b w:val="0"/>
+          <w:color w:val="auto"/>
+          <w:lang w:val="en-US"/>
+        </w:rPr>
+        <w:t>89</w:t>
+      </w:r>
+      <w:r>
+        <w:rPr>
+          <w:b w:val="0"/>
+          <w:color w:val="auto"/>
+          <w:lang w:val="en-US"/>
+        </w:rPr>
+        <w:t>;</w:t>
       </w:r>
     </w:p>
     <w:p>
@@ -5050,20 +5255,23 @@
         <w:rPr>
           <w:b w:val="0"/>
           <w:color w:val="auto"/>
-        </w:rPr>
-      </w:pPr>
-      <w:r>
-        <w:rPr>
-          <w:b w:val="0"/>
-          <w:color w:val="auto"/>
-        </w:rPr>
-        <w:t>Le 2</w:t>
+          <w:lang w:val="en-US"/>
+        </w:rPr>
+      </w:pPr>
+      <w:r>
+        <w:rPr>
+          <w:b w:val="0"/>
+          <w:color w:val="auto"/>
+          <w:lang w:val="en-US"/>
+        </w:rPr>
+        <w:t>The 2</w:t>
       </w:r>
       <w:r>
         <w:rPr>
           <w:b w:val="0"/>
           <w:color w:val="auto"/>
           <w:vertAlign w:val="superscript"/>
+          <w:lang w:val="en-US"/>
         </w:rPr>
         <w:t>nd</w:t>
       </w:r>
@@ -5071,141 +5279,81 @@
         <w:rPr>
           <w:b w:val="0"/>
           <w:color w:val="auto"/>
-        </w:rPr>
-        <w:t xml:space="preserve"> Quartile (Médiane) des valeurs des </w:t>
-      </w:r>
-      <w:r>
-        <w:rPr>
-          <w:b w:val="0"/>
-          <w:color w:val="auto"/>
-        </w:rPr>
-        <w:t>coûts de diagnostics</w:t>
-      </w:r>
-      <w:r>
-        <w:rPr>
-          <w:b w:val="0"/>
-          <w:color w:val="auto"/>
-        </w:rPr>
-        <w:t xml:space="preserve"> est de</w:t>
-      </w:r>
-      <w:r>
-        <w:rPr>
-          <w:b w:val="0"/>
-          <w:color w:val="auto"/>
-        </w:rPr>
-        <w:t xml:space="preserve"> 88£</w:t>
-      </w:r>
-      <w:r>
-        <w:rPr>
-          <w:b w:val="0"/>
-          <w:color w:val="auto"/>
-        </w:rPr>
-        <w:t>, autrement dit, 50</w:t>
-      </w:r>
-      <w:r>
-        <w:rPr>
-          <w:b w:val="0"/>
-          <w:color w:val="auto"/>
-        </w:rPr>
-        <w:t xml:space="preserve">% </w:t>
-      </w:r>
-      <w:r>
-        <w:rPr>
-          <w:b w:val="0"/>
-          <w:color w:val="auto"/>
-        </w:rPr>
-        <w:t xml:space="preserve">des valeurs des coûts de diagnostics sont </w:t>
-      </w:r>
-      <w:r>
-        <w:rPr>
-          <w:b w:val="0"/>
-          <w:color w:val="auto"/>
-        </w:rPr>
-        <w:t>inférieur</w:t>
-      </w:r>
-      <w:r>
-        <w:rPr>
-          <w:b w:val="0"/>
-          <w:color w:val="auto"/>
-        </w:rPr>
-        <w:t>e</w:t>
-      </w:r>
-      <w:r>
-        <w:rPr>
-          <w:b w:val="0"/>
-          <w:color w:val="auto"/>
-        </w:rPr>
-        <w:t>s</w:t>
-      </w:r>
-      <w:r>
-        <w:rPr>
-          <w:b w:val="0"/>
-          <w:color w:val="auto"/>
-        </w:rPr>
-        <w:t xml:space="preserve"> </w:t>
-      </w:r>
-      <w:r>
-        <w:rPr>
-          <w:b w:val="0"/>
-          <w:color w:val="auto"/>
-        </w:rPr>
-        <w:t xml:space="preserve">ou égales </w:t>
-      </w:r>
-      <w:r>
-        <w:rPr>
-          <w:b w:val="0"/>
-          <w:color w:val="auto"/>
-        </w:rPr>
-        <w:t>à 88£</w:t>
-      </w:r>
-      <w:r>
-        <w:rPr>
-          <w:b w:val="0"/>
-          <w:color w:val="auto"/>
-        </w:rPr>
-        <w:t xml:space="preserve">, </w:t>
-      </w:r>
-      <w:r>
-        <w:rPr>
-          <w:b w:val="0"/>
-          <w:color w:val="auto"/>
-        </w:rPr>
-        <w:t xml:space="preserve">et les autres 50% </w:t>
-      </w:r>
-      <w:r>
-        <w:rPr>
-          <w:b w:val="0"/>
-          <w:color w:val="auto"/>
-        </w:rPr>
-        <w:t xml:space="preserve">sont </w:t>
-      </w:r>
-      <w:r>
-        <w:rPr>
-          <w:b w:val="0"/>
-          <w:color w:val="auto"/>
-        </w:rPr>
-        <w:t>supérieures</w:t>
-      </w:r>
-      <w:r>
-        <w:rPr>
-          <w:b w:val="0"/>
-          <w:color w:val="auto"/>
-        </w:rPr>
-        <w:t xml:space="preserve"> ou</w:t>
-      </w:r>
-      <w:r>
-        <w:rPr>
-          <w:b w:val="0"/>
-          <w:color w:val="auto"/>
-        </w:rPr>
-        <w:t xml:space="preserve"> égales à 88£</w:t>
-      </w:r>
-      <w:r>
-        <w:rPr>
-          <w:b w:val="0"/>
-          <w:color w:val="auto"/>
-        </w:rPr>
-        <w:t xml:space="preserve">. </w:t>
+          <w:lang w:val="en-US"/>
+        </w:rPr>
+        <w:t xml:space="preserve"> Quartile of the values of diagnostic costs is </w:t>
+      </w:r>
+      <w:r>
+        <w:rPr>
+          <w:b w:val="0"/>
+          <w:color w:val="auto"/>
+          <w:lang w:val="en-US"/>
+        </w:rPr>
+        <w:t>€</w:t>
+      </w:r>
+      <w:r>
+        <w:rPr>
+          <w:b w:val="0"/>
+          <w:color w:val="auto"/>
+          <w:lang w:val="en-US"/>
+        </w:rPr>
+        <w:t>88</w:t>
+      </w:r>
+      <w:r>
+        <w:rPr>
+          <w:b w:val="0"/>
+          <w:color w:val="auto"/>
+          <w:lang w:val="en-US"/>
+        </w:rPr>
+        <w:t xml:space="preserve">, in other words, 50% of the values of diagnostic cost are lower than or equal to </w:t>
+      </w:r>
+      <w:r>
+        <w:rPr>
+          <w:b w:val="0"/>
+          <w:color w:val="auto"/>
+          <w:lang w:val="en-US"/>
+        </w:rPr>
+        <w:t>€</w:t>
+      </w:r>
+      <w:r>
+        <w:rPr>
+          <w:b w:val="0"/>
+          <w:color w:val="auto"/>
+          <w:lang w:val="en-US"/>
+        </w:rPr>
+        <w:t>88</w:t>
+      </w:r>
+      <w:r>
+        <w:rPr>
+          <w:b w:val="0"/>
+          <w:color w:val="auto"/>
+          <w:lang w:val="en-US"/>
+        </w:rPr>
+        <w:t xml:space="preserve">, and the remaining 50% are greater than or equal to </w:t>
+      </w:r>
+      <w:r>
+        <w:rPr>
+          <w:b w:val="0"/>
+          <w:color w:val="auto"/>
+          <w:lang w:val="en-US"/>
+        </w:rPr>
+        <w:t>€</w:t>
+      </w:r>
+      <w:r>
+        <w:rPr>
+          <w:b w:val="0"/>
+          <w:color w:val="auto"/>
+          <w:lang w:val="en-US"/>
+        </w:rPr>
+        <w:t>88</w:t>
+      </w:r>
+      <w:r>
+        <w:rPr>
+          <w:b w:val="0"/>
+          <w:color w:val="auto"/>
+          <w:lang w:val="en-US"/>
+        </w:rPr>
+        <w:t>;</w:t>
       </w:r>
     </w:p>
     <w:p>
@@ -5219,64 +5367,97 @@
         <w:rPr>
           <w:b w:val="0"/>
           <w:color w:val="auto"/>
-        </w:rPr>
-      </w:pPr>
-      <w:r>
-        <w:rPr>
-          <w:b w:val="0"/>
-          <w:color w:val="auto"/>
-        </w:rPr>
-        <w:t>Le 3</w:t>
+          <w:lang w:val="en-US"/>
+        </w:rPr>
+      </w:pPr>
+      <w:r>
+        <w:rPr>
+          <w:b w:val="0"/>
+          <w:color w:val="auto"/>
+          <w:lang w:val="en-US"/>
+        </w:rPr>
+        <w:t>The 3</w:t>
       </w:r>
       <w:r>
         <w:rPr>
           <w:b w:val="0"/>
           <w:color w:val="auto"/>
           <w:vertAlign w:val="superscript"/>
-        </w:rPr>
-        <w:t xml:space="preserve">è </w:t>
-      </w:r>
-      <w:r>
-        <w:rPr>
-          <w:b w:val="0"/>
-          <w:color w:val="auto"/>
-        </w:rPr>
-        <w:t xml:space="preserve">Quartile </w:t>
-      </w:r>
-      <w:r>
-        <w:rPr>
-          <w:b w:val="0"/>
-          <w:color w:val="auto"/>
-        </w:rPr>
-        <w:t>des valeurs des coûts de diagnostics</w:t>
-      </w:r>
-      <w:r>
-        <w:rPr>
-          <w:b w:val="0"/>
-          <w:color w:val="auto"/>
-        </w:rPr>
-        <w:t xml:space="preserve"> est de </w:t>
-      </w:r>
-      <w:r>
-        <w:rPr>
-          <w:b w:val="0"/>
-          <w:color w:val="auto"/>
-        </w:rPr>
-        <w:t>153,39£</w:t>
-      </w:r>
-      <w:r>
-        <w:rPr>
-          <w:b w:val="0"/>
-          <w:color w:val="auto"/>
-        </w:rPr>
-        <w:t xml:space="preserve">, autrement dit, 75% </w:t>
-      </w:r>
-      <w:r>
-        <w:rPr>
-          <w:b w:val="0"/>
-          <w:color w:val="auto"/>
-        </w:rPr>
-        <w:t xml:space="preserve">des valeurs des coûts de diagnostics sont inférieures ou égales à 153,39£. </w:t>
+          <w:lang w:val="en-US"/>
+        </w:rPr>
+        <w:t>rd</w:t>
+      </w:r>
+      <w:r>
+        <w:rPr>
+          <w:b w:val="0"/>
+          <w:color w:val="auto"/>
+          <w:lang w:val="en-US"/>
+        </w:rPr>
+        <w:t xml:space="preserve"> Quartile of the values of diagnostic cost is </w:t>
+      </w:r>
+      <w:r>
+        <w:rPr>
+          <w:b w:val="0"/>
+          <w:color w:val="auto"/>
+          <w:lang w:val="en-US"/>
+        </w:rPr>
+        <w:t>€</w:t>
+      </w:r>
+      <w:r>
+        <w:rPr>
+          <w:b w:val="0"/>
+          <w:color w:val="auto"/>
+          <w:lang w:val="en-US"/>
+        </w:rPr>
+        <w:t>153.</w:t>
+      </w:r>
+      <w:r>
+        <w:rPr>
+          <w:b w:val="0"/>
+          <w:color w:val="auto"/>
+          <w:lang w:val="en-US"/>
+        </w:rPr>
+        <w:t>39</w:t>
+      </w:r>
+      <w:r>
+        <w:rPr>
+          <w:b w:val="0"/>
+          <w:color w:val="auto"/>
+          <w:lang w:val="en-US"/>
+        </w:rPr>
+        <w:t xml:space="preserve">, in other words, 75% of the values of the diagnostic costs are lower than or equal to </w:t>
+      </w:r>
+      <w:r>
+        <w:rPr>
+          <w:b w:val="0"/>
+          <w:color w:val="auto"/>
+          <w:lang w:val="en-US"/>
+        </w:rPr>
+        <w:t>€</w:t>
+      </w:r>
+      <w:r>
+        <w:rPr>
+          <w:b w:val="0"/>
+          <w:color w:val="auto"/>
+          <w:lang w:val="en-US"/>
+        </w:rPr>
+        <w:t>153.</w:t>
+      </w:r>
+      <w:r>
+        <w:rPr>
+          <w:b w:val="0"/>
+          <w:color w:val="auto"/>
+          <w:lang w:val="en-US"/>
+        </w:rPr>
+        <w:t>39</w:t>
+      </w:r>
+      <w:r>
+        <w:rPr>
+          <w:b w:val="0"/>
+          <w:color w:val="auto"/>
+          <w:lang w:val="en-US"/>
+        </w:rPr>
+        <w:t>;</w:t>
       </w:r>
     </w:p>
     <w:p>
@@ -5290,33 +5471,30 @@
         <w:rPr>
           <w:b w:val="0"/>
           <w:color w:val="auto"/>
-        </w:rPr>
-      </w:pPr>
-      <w:r>
-        <w:rPr>
-          <w:b w:val="0"/>
-          <w:color w:val="auto"/>
-        </w:rPr>
-        <w:t xml:space="preserve">La Moyenne </w:t>
-      </w:r>
-      <w:r>
-        <w:rPr>
-          <w:b w:val="0"/>
-          <w:color w:val="auto"/>
-        </w:rPr>
-        <w:t xml:space="preserve">des coûts de diagnostics </w:t>
-      </w:r>
-      <w:r>
-        <w:rPr>
-          <w:b w:val="0"/>
-          <w:color w:val="auto"/>
-        </w:rPr>
-        <w:t xml:space="preserve">est de </w:t>
-      </w:r>
-      <w:r>
-        <w:rPr>
-          <w:b w:val="0"/>
-          <w:color w:val="auto"/>
+          <w:lang w:val="en-US"/>
+        </w:rPr>
+      </w:pPr>
+      <w:r>
+        <w:rPr>
+          <w:b w:val="0"/>
+          <w:color w:val="auto"/>
+          <w:lang w:val="en-US"/>
+        </w:rPr>
+        <w:t xml:space="preserve">The Average cost of diagnostic is </w:t>
+      </w:r>
+      <w:r>
+        <w:rPr>
+          <w:b w:val="0"/>
+          <w:color w:val="auto"/>
+          <w:lang w:val="en-US"/>
+        </w:rPr>
+        <w:t>€</w:t>
+      </w:r>
+      <w:r>
+        <w:rPr>
+          <w:b w:val="0"/>
+          <w:color w:val="auto"/>
+          <w:lang w:val="en-US"/>
         </w:rPr>
         <w:t>114</w:t>
       </w:r>
@@ -5324,64 +5502,41 @@
         <w:rPr>
           <w:b w:val="0"/>
           <w:color w:val="auto"/>
-        </w:rPr>
-        <w:t>,</w:t>
-      </w:r>
-      <w:r>
-        <w:rPr>
-          <w:b w:val="0"/>
-          <w:color w:val="auto"/>
-        </w:rPr>
-        <w:t>6703£</w:t>
-      </w:r>
-      <w:r>
-        <w:rPr>
-          <w:b w:val="0"/>
-          <w:color w:val="auto"/>
-        </w:rPr>
-        <w:t xml:space="preserve">, soit </w:t>
-      </w:r>
-      <w:r>
-        <w:rPr>
-          <w:b w:val="0"/>
-          <w:color w:val="auto"/>
-        </w:rPr>
-        <w:t>supérieure</w:t>
-      </w:r>
-      <w:r>
-        <w:rPr>
-          <w:b w:val="0"/>
-          <w:color w:val="auto"/>
-        </w:rPr>
-        <w:t xml:space="preserve"> à la Médiane qui elle, est de </w:t>
-      </w:r>
-      <w:r>
-        <w:rPr>
-          <w:b w:val="0"/>
-          <w:color w:val="auto"/>
-        </w:rPr>
-        <w:t>88£</w:t>
-      </w:r>
-      <w:r>
-        <w:rPr>
-          <w:b w:val="0"/>
-          <w:color w:val="auto"/>
-        </w:rPr>
-        <w:t xml:space="preserve"> : Nous avons donc une asymétrie vers la </w:t>
-      </w:r>
-      <w:r>
-        <w:rPr>
-          <w:b w:val="0"/>
-          <w:color w:val="auto"/>
-        </w:rPr>
-        <w:t>droite</w:t>
-      </w:r>
-      <w:r>
-        <w:rPr>
-          <w:b w:val="0"/>
-          <w:color w:val="auto"/>
-        </w:rPr>
-        <w:t xml:space="preserve">. </w:t>
+          <w:lang w:val="en-US"/>
+        </w:rPr>
+        <w:t>.</w:t>
+      </w:r>
+      <w:r>
+        <w:rPr>
+          <w:b w:val="0"/>
+          <w:color w:val="auto"/>
+          <w:lang w:val="en-US"/>
+        </w:rPr>
+        <w:t>6703</w:t>
+      </w:r>
+      <w:r>
+        <w:rPr>
+          <w:b w:val="0"/>
+          <w:color w:val="auto"/>
+          <w:lang w:val="en-US"/>
+        </w:rPr>
+        <w:t xml:space="preserve">, a value that is greater than the Median which is </w:t>
+      </w:r>
+      <w:r>
+        <w:rPr>
+          <w:b w:val="0"/>
+          <w:color w:val="auto"/>
+          <w:lang w:val="en-US"/>
+        </w:rPr>
+        <w:t>€</w:t>
+      </w:r>
+      <w:r>
+        <w:rPr>
+          <w:b w:val="0"/>
+          <w:color w:val="auto"/>
+          <w:lang w:val="en-US"/>
+        </w:rPr>
+        <w:t>88: We therefore have an asymmetry to the right;</w:t>
       </w:r>
     </w:p>
     <w:p>
@@ -5395,19 +5550,54 @@
         <w:rPr>
           <w:b w:val="0"/>
           <w:color w:val="auto"/>
-        </w:rPr>
-      </w:pPr>
-      <w:r>
-        <w:rPr>
-          <w:b w:val="0"/>
-          <w:color w:val="auto"/>
-        </w:rPr>
-        <w:t>L’écart type est de 109,6729£</w:t>
-      </w:r>
-      <w:r>
-        <w:rPr>
-          <w:b w:val="0"/>
-          <w:color w:val="auto"/>
+          <w:lang w:val="en-US"/>
+        </w:rPr>
+      </w:pPr>
+      <w:r>
+        <w:rPr>
+          <w:b w:val="0"/>
+          <w:color w:val="auto"/>
+          <w:lang w:val="en-US"/>
+        </w:rPr>
+        <w:t xml:space="preserve">The standard deviation is </w:t>
+      </w:r>
+      <w:r>
+        <w:rPr>
+          <w:b w:val="0"/>
+          <w:color w:val="auto"/>
+          <w:lang w:val="en-US"/>
+        </w:rPr>
+        <w:t>€</w:t>
+      </w:r>
+      <w:r>
+        <w:rPr>
+          <w:b w:val="0"/>
+          <w:color w:val="auto"/>
+          <w:lang w:val="en-US"/>
+        </w:rPr>
+        <w:t>109</w:t>
+      </w:r>
+      <w:r>
+        <w:rPr>
+          <w:b w:val="0"/>
+          <w:color w:val="auto"/>
+          <w:lang w:val="en-US"/>
+        </w:rPr>
+        <w:t>.</w:t>
+      </w:r>
+      <w:r>
+        <w:rPr>
+          <w:b w:val="0"/>
+          <w:color w:val="auto"/>
+          <w:lang w:val="en-US"/>
+        </w:rPr>
+        <w:t>6729</w:t>
+      </w:r>
+      <w:r>
+        <w:rPr>
+          <w:b w:val="0"/>
+          <w:color w:val="auto"/>
+          <w:lang w:val="en-US"/>
         </w:rPr>
         <w:t xml:space="preserve">, </w:t>
       </w:r>
@@ -5415,109 +5605,63 @@
         <w:rPr>
           <w:b w:val="0"/>
           <w:color w:val="auto"/>
-        </w:rPr>
-        <w:t>il est</w:t>
-      </w:r>
-      <w:r>
-        <w:rPr>
-          <w:b w:val="0"/>
-          <w:color w:val="auto"/>
-        </w:rPr>
-        <w:t xml:space="preserve"> clairement élevé</w:t>
-      </w:r>
-      <w:r>
-        <w:rPr>
-          <w:b w:val="0"/>
-          <w:color w:val="auto"/>
-        </w:rPr>
-        <w:t xml:space="preserve">. </w:t>
-      </w:r>
-      <w:r>
-        <w:rPr>
-          <w:b w:val="0"/>
-          <w:color w:val="auto"/>
-        </w:rPr>
-        <w:t xml:space="preserve">Nous en déduisons donc que les </w:t>
-      </w:r>
-      <w:r>
-        <w:rPr>
-          <w:b w:val="0"/>
-          <w:color w:val="auto"/>
-        </w:rPr>
-        <w:t xml:space="preserve">données sur </w:t>
-      </w:r>
-      <w:r>
-        <w:rPr>
-          <w:b w:val="0"/>
-          <w:color w:val="auto"/>
-        </w:rPr>
-        <w:t xml:space="preserve">valeurs de </w:t>
-      </w:r>
-      <w:r>
-        <w:rPr>
-          <w:b w:val="0"/>
-          <w:color w:val="auto"/>
-        </w:rPr>
-        <w:t>coûts</w:t>
-      </w:r>
-      <w:r>
-        <w:rPr>
-          <w:b w:val="0"/>
-          <w:color w:val="auto"/>
-        </w:rPr>
-        <w:t xml:space="preserve"> de diagnostics</w:t>
-      </w:r>
-      <w:r>
-        <w:rPr>
-          <w:b w:val="0"/>
-          <w:color w:val="auto"/>
-        </w:rPr>
-        <w:t xml:space="preserve"> sont dispersées et éloignées de la Moyenne</w:t>
-      </w:r>
-      <w:r>
-        <w:rPr>
-          <w:b w:val="0"/>
-          <w:color w:val="auto"/>
-        </w:rPr>
-        <w:t xml:space="preserve"> </w:t>
-      </w:r>
-      <w:r>
-        <w:rPr>
-          <w:b w:val="0"/>
-          <w:color w:val="auto"/>
-        </w:rPr>
-        <w:t>qui est de</w:t>
-      </w:r>
-      <w:r>
-        <w:rPr>
-          <w:b w:val="0"/>
-          <w:color w:val="auto"/>
-        </w:rPr>
-        <w:t xml:space="preserve"> </w:t>
-      </w:r>
-      <w:r>
-        <w:rPr>
-          <w:b w:val="0"/>
-          <w:color w:val="auto"/>
-        </w:rPr>
-        <w:t>114,6703£</w:t>
-      </w:r>
-      <w:r>
-        <w:rPr>
-          <w:b w:val="0"/>
-          <w:color w:val="auto"/>
-        </w:rPr>
-        <w:t xml:space="preserve"> (Données Hétérogènes)</w:t>
-      </w:r>
-      <w:r>
-        <w:rPr>
-          <w:b w:val="0"/>
-          <w:color w:val="auto"/>
+          <w:lang w:val="en-US"/>
+        </w:rPr>
+        <w:t>it is clearly high</w:t>
+      </w:r>
+      <w:r>
+        <w:rPr>
+          <w:b w:val="0"/>
+          <w:color w:val="auto"/>
+          <w:lang w:val="en-US"/>
         </w:rPr>
         <w:t>.</w:t>
       </w:r>
-    </w:p>
-    <w:p/>
+      <w:r>
+        <w:rPr>
+          <w:b w:val="0"/>
+          <w:color w:val="auto"/>
+          <w:lang w:val="en-US"/>
+        </w:rPr>
+        <w:t xml:space="preserve"> We therefore deduce that the data on the values of diagnostic cost </w:t>
+      </w:r>
+      <w:r>
+        <w:rPr>
+          <w:b w:val="0"/>
+          <w:color w:val="auto"/>
+          <w:lang w:val="en-US"/>
+        </w:rPr>
+        <w:t xml:space="preserve">are dispersed and are situated far from the Average which is </w:t>
+      </w:r>
+      <w:r>
+        <w:rPr>
+          <w:b w:val="0"/>
+          <w:color w:val="auto"/>
+          <w:lang w:val="en-US"/>
+        </w:rPr>
+        <w:t>€</w:t>
+      </w:r>
+      <w:r>
+        <w:rPr>
+          <w:b w:val="0"/>
+          <w:color w:val="auto"/>
+          <w:lang w:val="en-US"/>
+        </w:rPr>
+        <w:t>114,6703</w:t>
+      </w:r>
+      <w:r>
+        <w:rPr>
+          <w:b w:val="0"/>
+          <w:color w:val="auto"/>
+          <w:lang w:val="en-US"/>
+        </w:rPr>
+        <w:t xml:space="preserve"> (Heterogeneous Data)</w:t>
+      </w:r>
+    </w:p>
+    <w:p>
+      <w:bookmarkStart w:id="2" w:name="_GoBack"/>
+      <w:bookmarkEnd w:id="2"/>
+    </w:p>
     <w:p>
       <w:pPr>
         <w:pStyle w:val="Titre3"/>
@@ -6894,7 +7038,7 @@
           <w:color w:val="333333"/>
           <w:sz w:val="20"/>
           <w:szCs w:val="20"/>
-          <w:lang w:eastAsia="fr-FR"/>
+          <w:lang w:val="en-US" w:eastAsia="fr-FR"/>
         </w:rPr>
       </w:pPr>
       <w:r>
@@ -6913,9 +7057,31 @@
           <w:color w:val="333333"/>
           <w:sz w:val="20"/>
           <w:szCs w:val="20"/>
-          <w:lang w:eastAsia="fr-FR"/>
-        </w:rPr>
-        <w:t>68        78.5  11.8   8.0   0.9   0.9 100.0</w:t>
+          <w:lang w:val="en-US" w:eastAsia="fr-FR"/>
+        </w:rPr>
+        <w:t xml:space="preserve">68        </w:t>
+      </w:r>
+      <w:proofErr w:type="gramStart"/>
+      <w:r>
+        <w:rPr>
+          <w:rFonts w:ascii="Courier New" w:eastAsia="Times New Roman" w:hAnsi="Courier New" w:cs="Courier New"/>
+          <w:color w:val="333333"/>
+          <w:sz w:val="20"/>
+          <w:szCs w:val="20"/>
+          <w:lang w:val="en-US" w:eastAsia="fr-FR"/>
+        </w:rPr>
+        <w:t>78.5  11.8</w:t>
+      </w:r>
+      <w:proofErr w:type="gramEnd"/>
+      <w:r>
+        <w:rPr>
+          <w:rFonts w:ascii="Courier New" w:eastAsia="Times New Roman" w:hAnsi="Courier New" w:cs="Courier New"/>
+          <w:color w:val="333333"/>
+          <w:sz w:val="20"/>
+          <w:szCs w:val="20"/>
+          <w:lang w:val="en-US" w:eastAsia="fr-FR"/>
+        </w:rPr>
+        <w:t xml:space="preserve">   8.0   0.9   0.9 100.0</w:t>
       </w:r>
     </w:p>
     <w:p>
@@ -6961,9 +7127,19 @@
           <w:color w:val="333333"/>
           <w:sz w:val="20"/>
           <w:szCs w:val="20"/>
+          <w:lang w:val="en-US" w:eastAsia="fr-FR"/>
+        </w:rPr>
+        <w:t xml:space="preserve">      </w:t>
+      </w:r>
+      <w:r>
+        <w:rPr>
+          <w:rFonts w:ascii="Courier New" w:eastAsia="Times New Roman" w:hAnsi="Courier New" w:cs="Courier New"/>
+          <w:color w:val="333333"/>
+          <w:sz w:val="20"/>
+          <w:szCs w:val="20"/>
           <w:lang w:eastAsia="fr-FR"/>
         </w:rPr>
-        <w:t xml:space="preserve">      Ensemble  42.8   8.6   4.0  21.7  23.0 100.0</w:t>
+        <w:t>Ensemble  42.8   8.6   4.0  21.7  23.0 100.0</w:t>
       </w:r>
     </w:p>
     <w:p>
@@ -37447,7 +37623,7 @@
 </file>
 
 <file path=customXml/itemProps1.xml><?xml version="1.0" encoding="utf-8"?>
-<ds:datastoreItem xmlns:ds="http://schemas.openxmlformats.org/officeDocument/2006/customXml" ds:itemID="{99A75F28-8A5B-4AD2-B1EE-DFA509DB2F3B}">
+<ds:datastoreItem xmlns:ds="http://schemas.openxmlformats.org/officeDocument/2006/customXml" ds:itemID="{20EEF157-4496-472E-9AA7-1D9516B69267}">
   <ds:schemaRefs>
     <ds:schemaRef ds:uri="http://schemas.openxmlformats.org/officeDocument/2006/bibliography"/>
   </ds:schemaRefs>

</xml_diff>

<commit_message>
EDA (Translation, Univariate Analysis, Last Part)
</commit_message>
<xml_diff>
--- a/Interpretation/ENG/Hospital Data Analysis - EDA - Interpretation.DOCX
+++ b/Interpretation/ENG/Hospital Data Analysis - EDA - Interpretation.DOCX
@@ -5658,26 +5658,27 @@
         <w:t xml:space="preserve"> (Heterogeneous Data)</w:t>
       </w:r>
     </w:p>
-    <w:p>
-      <w:bookmarkStart w:id="2" w:name="_GoBack"/>
-      <w:bookmarkEnd w:id="2"/>
-    </w:p>
+    <w:p/>
     <w:p>
       <w:pPr>
         <w:pStyle w:val="Titre3"/>
-      </w:pPr>
-      <w:r>
-        <w:t>Durées de séjour, âges et coûts totaux</w:t>
-      </w:r>
-    </w:p>
-    <w:p>
+        <w:rPr>
+          <w:lang w:val="en-US"/>
+        </w:rPr>
+      </w:pPr>
+      <w:r>
+        <w:rPr>
+          <w:lang w:val="en-US"/>
+        </w:rPr>
+        <w:t>Lengths of stay, ages and total costs</w:t>
+      </w:r>
       <w:r>
         <w:rPr>
           <w:noProof/>
           <w:lang w:eastAsia="fr-FR"/>
         </w:rPr>
         <w:drawing>
-          <wp:inline distT="0" distB="0" distL="0" distR="0" wp14:anchorId="5BA3A012" wp14:editId="2F40C568">
+          <wp:inline distT="0" distB="0" distL="0" distR="0" wp14:anchorId="3E6A98D0" wp14:editId="1A753C0E">
             <wp:extent cx="5760720" cy="1066891"/>
             <wp:effectExtent l="190500" t="190500" r="182880" b="190500"/>
             <wp:docPr id="3" name="Image 3"/>
@@ -5734,132 +5735,47 @@
         <w:rPr>
           <w:b w:val="0"/>
           <w:color w:val="auto"/>
-        </w:rPr>
-      </w:pPr>
-      <w:r>
-        <w:rPr>
-          <w:b w:val="0"/>
-          <w:color w:val="auto"/>
-        </w:rPr>
-        <w:t xml:space="preserve">A partir </w:t>
-      </w:r>
-      <w:r>
-        <w:rPr>
-          <w:b w:val="0"/>
-          <w:color w:val="auto"/>
-        </w:rPr>
-        <w:t xml:space="preserve">des valeurs </w:t>
-      </w:r>
-      <w:r>
-        <w:rPr>
-          <w:b w:val="0"/>
-          <w:color w:val="auto"/>
-        </w:rPr>
-        <w:t>de leurs Ecart Type</w:t>
-      </w:r>
-      <w:r>
-        <w:rPr>
-          <w:b w:val="0"/>
-          <w:color w:val="auto"/>
-        </w:rPr>
-        <w:t xml:space="preserve"> qui sont toutes plus ou moins élevées</w:t>
-      </w:r>
-      <w:r>
-        <w:rPr>
-          <w:b w:val="0"/>
-          <w:color w:val="auto"/>
-        </w:rPr>
-        <w:t xml:space="preserve"> (respectivement 12</w:t>
-      </w:r>
-      <w:r>
-        <w:rPr>
-          <w:b w:val="0"/>
-          <w:color w:val="auto"/>
-        </w:rPr>
-        <w:t>.</w:t>
-      </w:r>
-      <w:r>
-        <w:rPr>
-          <w:b w:val="0"/>
-          <w:color w:val="auto"/>
-        </w:rPr>
-        <w:t>49 ans, 5</w:t>
-      </w:r>
-      <w:r>
-        <w:rPr>
-          <w:b w:val="0"/>
-          <w:color w:val="auto"/>
-        </w:rPr>
-        <w:t>.</w:t>
-      </w:r>
-      <w:r>
-        <w:rPr>
-          <w:b w:val="0"/>
-          <w:color w:val="auto"/>
-        </w:rPr>
-        <w:t>68 jours et 2</w:t>
-      </w:r>
-      <w:r>
-        <w:rPr>
-          <w:b w:val="0"/>
-          <w:color w:val="auto"/>
-        </w:rPr>
-        <w:t xml:space="preserve"> </w:t>
-      </w:r>
-      <w:r>
-        <w:rPr>
-          <w:b w:val="0"/>
-          <w:color w:val="auto"/>
-        </w:rPr>
-        <w:t>280</w:t>
-      </w:r>
-      <w:r>
-        <w:rPr>
-          <w:b w:val="0"/>
-          <w:color w:val="auto"/>
-        </w:rPr>
-        <w:t>.</w:t>
-      </w:r>
-      <w:r>
-        <w:rPr>
-          <w:b w:val="0"/>
-          <w:color w:val="auto"/>
-        </w:rPr>
-        <w:t>43£)</w:t>
-      </w:r>
-      <w:r>
-        <w:rPr>
-          <w:b w:val="0"/>
-          <w:color w:val="auto"/>
-        </w:rPr>
-        <w:t xml:space="preserve">, les données sur les </w:t>
-      </w:r>
-      <w:r>
-        <w:rPr>
-          <w:b w:val="0"/>
-          <w:color w:val="auto"/>
-        </w:rPr>
-        <w:t>âge</w:t>
-      </w:r>
-      <w:r>
-        <w:rPr>
-          <w:b w:val="0"/>
-          <w:color w:val="auto"/>
-        </w:rPr>
-        <w:t>s</w:t>
-      </w:r>
-      <w:r>
-        <w:rPr>
-          <w:b w:val="0"/>
-          <w:color w:val="auto"/>
-        </w:rPr>
-        <w:t xml:space="preserve"> (</w:t>
+          <w:lang w:val="en-US"/>
+        </w:rPr>
+      </w:pPr>
+      <w:r>
+        <w:rPr>
+          <w:b w:val="0"/>
+          <w:color w:val="auto"/>
+          <w:lang w:val="en-US"/>
+        </w:rPr>
+        <w:t>From the values of their S</w:t>
+      </w:r>
+      <w:r>
+        <w:rPr>
+          <w:b w:val="0"/>
+          <w:color w:val="auto"/>
+          <w:lang w:val="en-US"/>
+        </w:rPr>
+        <w:t xml:space="preserve">tandard Deviation which are all more or less high (respectively 12.49 years old, 5.68 days and </w:t>
+      </w:r>
+      <w:r>
+        <w:rPr>
+          <w:b w:val="0"/>
+          <w:color w:val="auto"/>
+          <w:lang w:val="en-US"/>
+        </w:rPr>
+        <w:t>€</w:t>
+      </w:r>
+      <w:r>
+        <w:rPr>
+          <w:b w:val="0"/>
+          <w:color w:val="auto"/>
+          <w:lang w:val="en-US"/>
+        </w:rPr>
+        <w:t>2 280.43), the data on the ages (</w:t>
       </w:r>
       <w:hyperlink w:anchor="_Analyse_des_âges" w:history="1">
         <w:r>
           <w:rPr>
             <w:rStyle w:val="Lienhypertexte"/>
             <w:b w:val="0"/>
+            <w:lang w:val="en-US"/>
           </w:rPr>
           <w:t>I.13</w:t>
         </w:r>
@@ -5868,42 +5784,16 @@
         <w:rPr>
           <w:b w:val="0"/>
           <w:color w:val="auto"/>
-        </w:rPr>
-        <w:t>)</w:t>
-      </w:r>
-      <w:r>
-        <w:rPr>
-          <w:b w:val="0"/>
-          <w:color w:val="auto"/>
-        </w:rPr>
-        <w:t>, les</w:t>
-      </w:r>
-      <w:r>
-        <w:rPr>
-          <w:b w:val="0"/>
-          <w:color w:val="auto"/>
-        </w:rPr>
-        <w:t xml:space="preserve"> durée</w:t>
-      </w:r>
-      <w:r>
-        <w:rPr>
-          <w:b w:val="0"/>
-          <w:color w:val="auto"/>
-        </w:rPr>
-        <w:t>s</w:t>
-      </w:r>
-      <w:r>
-        <w:rPr>
-          <w:b w:val="0"/>
-          <w:color w:val="auto"/>
-        </w:rPr>
-        <w:t xml:space="preserve"> de séjour en établissement (</w:t>
+          <w:lang w:val="en-US"/>
+        </w:rPr>
+        <w:t>), on the lengths of stay within the Hospitals (</w:t>
       </w:r>
       <w:hyperlink w:anchor="_Les_durées_de" w:history="1">
         <w:r>
           <w:rPr>
             <w:rStyle w:val="Lienhypertexte"/>
             <w:b w:val="0"/>
+            <w:lang w:val="en-US"/>
           </w:rPr>
           <w:t>I.11</w:t>
         </w:r>
@@ -5912,50 +5802,49 @@
         <w:rPr>
           <w:b w:val="0"/>
           <w:color w:val="auto"/>
-        </w:rPr>
-        <w:t xml:space="preserve">) ainsi que </w:t>
-      </w:r>
-      <w:r>
-        <w:rPr>
-          <w:b w:val="0"/>
-          <w:color w:val="auto"/>
-        </w:rPr>
-        <w:t>sur les coûts totaux sont toutes dispersées et éloignées de leur Moyennes</w:t>
-      </w:r>
-      <w:r>
-        <w:rPr>
-          <w:b w:val="0"/>
-          <w:color w:val="auto"/>
-        </w:rPr>
-        <w:t xml:space="preserve"> (respectivement, 80.29 ans, 8.67 jours et 3 037.98£</w:t>
-      </w:r>
-      <w:r>
-        <w:rPr>
-          <w:b w:val="0"/>
-          <w:color w:val="auto"/>
-        </w:rPr>
-        <w:t xml:space="preserve">), nous sommes donc en face de  </w:t>
-      </w:r>
-      <w:r>
-        <w:rPr>
-          <w:b w:val="0"/>
-          <w:color w:val="auto"/>
-        </w:rPr>
-        <w:t>Données H</w:t>
-      </w:r>
-      <w:r>
-        <w:rPr>
-          <w:b w:val="0"/>
-          <w:color w:val="auto"/>
-        </w:rPr>
-        <w:t>étérogènes</w:t>
-      </w:r>
-      <w:r>
-        <w:rPr>
-          <w:b w:val="0"/>
-          <w:color w:val="auto"/>
-        </w:rPr>
-        <w:t>.</w:t>
+          <w:lang w:val="en-US"/>
+        </w:rPr>
+        <w:t>) and on the total costs are all dispersed and are situated far from their Average (</w:t>
+      </w:r>
+      <w:r>
+        <w:rPr>
+          <w:b w:val="0"/>
+          <w:color w:val="auto"/>
+          <w:lang w:val="en-US"/>
+        </w:rPr>
+        <w:t>respectively:</w:t>
+      </w:r>
+      <w:r>
+        <w:rPr>
+          <w:b w:val="0"/>
+          <w:color w:val="auto"/>
+          <w:lang w:val="en-US"/>
+        </w:rPr>
+        <w:t xml:space="preserve"> 80.29 years old, 8.67 days and </w:t>
+      </w:r>
+      <w:r>
+        <w:rPr>
+          <w:b w:val="0"/>
+          <w:color w:val="auto"/>
+          <w:lang w:val="en-US"/>
+        </w:rPr>
+        <w:t>€</w:t>
+      </w:r>
+      <w:r>
+        <w:rPr>
+          <w:b w:val="0"/>
+          <w:color w:val="auto"/>
+          <w:lang w:val="en-US"/>
+        </w:rPr>
+        <w:t>3 037.98), we therefore have Heterogeneous Data here</w:t>
+      </w:r>
+      <w:r>
+        <w:rPr>
+          <w:b w:val="0"/>
+          <w:color w:val="auto"/>
+          <w:lang w:val="en-US"/>
+        </w:rPr>
+        <w:t>;</w:t>
       </w:r>
     </w:p>
     <w:p>
@@ -5969,22 +5858,25 @@
         <w:rPr>
           <w:b w:val="0"/>
           <w:color w:val="auto"/>
-        </w:rPr>
-      </w:pPr>
-      <w:r>
-        <w:rPr>
-          <w:b w:val="0"/>
-          <w:color w:val="auto"/>
+          <w:lang w:val="en-US"/>
+        </w:rPr>
+      </w:pPr>
+      <w:r>
+        <w:rPr>
+          <w:b w:val="0"/>
+          <w:color w:val="auto"/>
+          <w:lang w:val="en-US"/>
         </w:rPr>
         <w:lastRenderedPageBreak/>
-        <w:t>Toujours à partir de ces valeurs d’Ecart Type, en les arrangeant dans un ordre croissant, nous pouvons en déduire que les données sur les durées de séjour en établissement sont moins hétérogènes que celles sur les âges, et ces dernières sont  moins hétérogènes que les données sur les coûts totaux</w:t>
-      </w:r>
-      <w:r>
-        <w:rPr>
-          <w:b w:val="0"/>
-          <w:color w:val="auto"/>
-        </w:rPr>
-        <w:t>.</w:t>
+        <w:t xml:space="preserve">Always based on these values of Standard Deviation, by sorting them in an ascending order, we can deduce that the data on the lengths of stay within the Hospitals are less heterogeneous than those one the ages, and these latter are less heterogeneous than </w:t>
+      </w:r>
+      <w:r>
+        <w:rPr>
+          <w:b w:val="0"/>
+          <w:color w:val="auto"/>
+          <w:lang w:val="en-US"/>
+        </w:rPr>
+        <w:t>those on the total costs.</w:t>
       </w:r>
     </w:p>
     <w:p>
@@ -6000,6 +5892,8 @@
           <w:color w:val="auto"/>
         </w:rPr>
       </w:pPr>
+      <w:bookmarkStart w:id="2" w:name="_GoBack"/>
+      <w:bookmarkEnd w:id="2"/>
     </w:p>
     <w:p>
       <w:pPr>
@@ -24756,7 +24650,6 @@
           <w:szCs w:val="20"/>
           <w:lang w:val="en-US" w:eastAsia="fr-FR"/>
         </w:rPr>
-        <w:lastRenderedPageBreak/>
         <w:t>data</w:t>
       </w:r>
       <w:proofErr w:type="gramEnd"/>
@@ -25751,6 +25644,7 @@
         <w:ind w:left="360"/>
       </w:pPr>
       <w:r>
+        <w:lastRenderedPageBreak/>
         <w:t xml:space="preserve">II.14- </w:t>
       </w:r>
       <w:r>
@@ -25764,7 +25658,6 @@
           <w:noProof/>
           <w:lang w:eastAsia="fr-FR"/>
         </w:rPr>
-        <w:lastRenderedPageBreak/>
         <w:drawing>
           <wp:inline distT="0" distB="0" distL="0" distR="0" wp14:anchorId="749D2C99" wp14:editId="2A0DC006">
             <wp:extent cx="5760720" cy="3467089"/>
@@ -28280,6 +28173,7 @@
           <w:b w:val="0"/>
           <w:color w:val="auto"/>
         </w:rPr>
+        <w:lastRenderedPageBreak/>
         <w:t xml:space="preserve">A partir de ces </w:t>
       </w:r>
       <w:proofErr w:type="spellStart"/>
@@ -28317,7 +28211,6 @@
           <w:b w:val="0"/>
           <w:color w:val="auto"/>
         </w:rPr>
-        <w:lastRenderedPageBreak/>
         <w:t xml:space="preserve">Les 4 </w:t>
       </w:r>
       <w:proofErr w:type="spellStart"/>
@@ -29902,7 +29795,6 @@
           <w:szCs w:val="20"/>
           <w:lang w:val="en-US" w:eastAsia="fr-FR"/>
         </w:rPr>
-        <w:lastRenderedPageBreak/>
         <w:t>pairwise.wilcox.test</w:t>
       </w:r>
       <w:proofErr w:type="spellEnd"/>
@@ -30926,6 +30818,7 @@
           <w:b w:val="0"/>
           <w:color w:val="auto"/>
         </w:rPr>
+        <w:lastRenderedPageBreak/>
         <w:t xml:space="preserve">Les 4 </w:t>
       </w:r>
       <w:proofErr w:type="spellStart"/>
@@ -31033,7 +30926,6 @@
           <w:b w:val="0"/>
           <w:color w:val="auto"/>
         </w:rPr>
-        <w:lastRenderedPageBreak/>
         <w:t>En commençant notre l</w:t>
       </w:r>
       <w:r>
@@ -32403,6 +32295,7 @@
           <w:szCs w:val="20"/>
           <w:lang w:val="en-US" w:eastAsia="fr-FR"/>
         </w:rPr>
+        <w:lastRenderedPageBreak/>
         <w:t xml:space="preserve">    Pairwise comparisons using Wilcoxon rank sum test with continuity correction </w:t>
       </w:r>
     </w:p>
@@ -32689,7 +32582,6 @@
           <w:szCs w:val="20"/>
           <w:lang w:eastAsia="fr-FR"/>
         </w:rPr>
-        <w:lastRenderedPageBreak/>
         <w:t xml:space="preserve">2 0.04798 -       -      </w:t>
       </w:r>
     </w:p>
@@ -37623,7 +37515,7 @@
 </file>
 
 <file path=customXml/itemProps1.xml><?xml version="1.0" encoding="utf-8"?>
-<ds:datastoreItem xmlns:ds="http://schemas.openxmlformats.org/officeDocument/2006/customXml" ds:itemID="{20EEF157-4496-472E-9AA7-1D9516B69267}">
+<ds:datastoreItem xmlns:ds="http://schemas.openxmlformats.org/officeDocument/2006/customXml" ds:itemID="{4C36106E-B261-4B8B-960E-E9F5CBEBC8EA}">
   <ds:schemaRefs>
     <ds:schemaRef ds:uri="http://schemas.openxmlformats.org/officeDocument/2006/bibliography"/>
   </ds:schemaRefs>

</xml_diff>

<commit_message>
EDA - Bivariate Analysis (Translation, Part I)
</commit_message>
<xml_diff>
--- a/Interpretation/ENG/Hospital Data Analysis - EDA - Interpretation.DOCX
+++ b/Interpretation/ENG/Hospital Data Analysis - EDA - Interpretation.DOCX
@@ -5658,7 +5658,13 @@
         <w:t xml:space="preserve"> (Heterogeneous Data)</w:t>
       </w:r>
     </w:p>
-    <w:p/>
+    <w:p>
+      <w:pPr>
+        <w:rPr>
+          <w:lang w:val="en-US"/>
+        </w:rPr>
+      </w:pPr>
+    </w:p>
     <w:p>
       <w:pPr>
         <w:pStyle w:val="Titre3"/>
@@ -5890,10 +5896,9 @@
         <w:rPr>
           <w:b w:val="0"/>
           <w:color w:val="auto"/>
-        </w:rPr>
-      </w:pPr>
-      <w:bookmarkStart w:id="2" w:name="_GoBack"/>
-      <w:bookmarkEnd w:id="2"/>
+          <w:lang w:val="en-US"/>
+        </w:rPr>
+      </w:pPr>
     </w:p>
     <w:p>
       <w:pPr>
@@ -5904,13 +5909,17 @@
         </w:numPr>
       </w:pPr>
       <w:r>
-        <w:t xml:space="preserve">Analyse </w:t>
-      </w:r>
-      <w:proofErr w:type="spellStart"/>
-      <w:r>
-        <w:t>bivariée</w:t>
-      </w:r>
-      <w:proofErr w:type="spellEnd"/>
+        <w:rPr>
+          <w:lang w:val="en-US"/>
+        </w:rPr>
+        <w:t>Biv</w:t>
+      </w:r>
+      <w:r>
+        <w:rPr>
+          <w:lang w:val="en-US"/>
+        </w:rPr>
+        <w:t>ariate analysis</w:t>
+      </w:r>
     </w:p>
     <w:p>
       <w:pPr>
@@ -5924,8 +5933,37 @@
       <w:r>
         <w:t xml:space="preserve">II.1- </w:t>
       </w:r>
-      <w:r>
-        <w:t>Analyse de la relation entre département d’admission et code DRG</w:t>
+      <w:proofErr w:type="spellStart"/>
+      <w:r>
+        <w:t>Analysis</w:t>
+      </w:r>
+      <w:proofErr w:type="spellEnd"/>
+      <w:r>
+        <w:t xml:space="preserve"> of the </w:t>
+      </w:r>
+      <w:proofErr w:type="spellStart"/>
+      <w:r>
+        <w:t>relationship</w:t>
+      </w:r>
+      <w:proofErr w:type="spellEnd"/>
+      <w:r>
+        <w:t xml:space="preserve"> </w:t>
+      </w:r>
+      <w:proofErr w:type="spellStart"/>
+      <w:r>
+        <w:t>existing</w:t>
+      </w:r>
+      <w:proofErr w:type="spellEnd"/>
+      <w:r>
+        <w:t xml:space="preserve"> </w:t>
+      </w:r>
+      <w:proofErr w:type="spellStart"/>
+      <w:r>
+        <w:t>between</w:t>
+      </w:r>
+      <w:proofErr w:type="spellEnd"/>
+      <w:r>
+        <w:t xml:space="preserve"> the Admission Ward and the DRG code </w:t>
       </w:r>
     </w:p>
     <w:p>
@@ -6406,17 +6444,17 @@
           <w:color w:val="333333"/>
           <w:sz w:val="20"/>
           <w:szCs w:val="20"/>
-          <w:lang w:val="en-US" w:eastAsia="fr-FR"/>
-        </w:rPr>
-      </w:pPr>
-      <w:r>
-        <w:rPr>
-          <w:rFonts w:ascii="Courier New" w:eastAsia="Times New Roman" w:hAnsi="Courier New" w:cs="Courier New"/>
-          <w:color w:val="333333"/>
-          <w:sz w:val="20"/>
-          <w:szCs w:val="20"/>
           <w:lang w:eastAsia="fr-FR"/>
         </w:rPr>
+      </w:pPr>
+      <w:r>
+        <w:rPr>
+          <w:rFonts w:ascii="Courier New" w:eastAsia="Times New Roman" w:hAnsi="Courier New" w:cs="Courier New"/>
+          <w:color w:val="333333"/>
+          <w:sz w:val="20"/>
+          <w:szCs w:val="20"/>
+          <w:lang w:eastAsia="fr-FR"/>
+        </w:rPr>
         <w:t xml:space="preserve">      </w:t>
       </w:r>
       <w:r>
@@ -6445,7 +6483,7 @@
           <w:color w:val="333333"/>
           <w:sz w:val="20"/>
           <w:szCs w:val="20"/>
-          <w:lang w:val="en-US" w:eastAsia="fr-FR"/>
+          <w:lang w:eastAsia="fr-FR"/>
         </w:rPr>
         <w:t>DRG_CODE</w:t>
       </w:r>
@@ -6484,16 +6522,16 @@
           <w:color w:val="333333"/>
           <w:sz w:val="20"/>
           <w:szCs w:val="20"/>
-          <w:lang w:val="en-US" w:eastAsia="fr-FR"/>
-        </w:rPr>
-      </w:pPr>
-      <w:r>
-        <w:rPr>
-          <w:rFonts w:ascii="Courier New" w:eastAsia="Times New Roman" w:hAnsi="Courier New" w:cs="Courier New"/>
-          <w:color w:val="333333"/>
-          <w:sz w:val="20"/>
-          <w:szCs w:val="20"/>
-          <w:lang w:val="en-US" w:eastAsia="fr-FR"/>
+          <w:lang w:eastAsia="fr-FR"/>
+        </w:rPr>
+      </w:pPr>
+      <w:r>
+        <w:rPr>
+          <w:rFonts w:ascii="Courier New" w:eastAsia="Times New Roman" w:hAnsi="Courier New" w:cs="Courier New"/>
+          <w:color w:val="333333"/>
+          <w:sz w:val="20"/>
+          <w:szCs w:val="20"/>
+          <w:lang w:eastAsia="fr-FR"/>
         </w:rPr>
         <w:t>WARD_ADMISSION 087   089   090   127   576   Total</w:t>
       </w:r>
@@ -6532,50 +6570,18 @@
           <w:color w:val="333333"/>
           <w:sz w:val="20"/>
           <w:szCs w:val="20"/>
-          <w:lang w:val="en-US" w:eastAsia="fr-FR"/>
-        </w:rPr>
-      </w:pPr>
-      <w:r>
-        <w:rPr>
-          <w:rFonts w:ascii="Courier New" w:eastAsia="Times New Roman" w:hAnsi="Courier New" w:cs="Courier New"/>
-          <w:color w:val="333333"/>
-          <w:sz w:val="20"/>
-          <w:szCs w:val="20"/>
-          <w:lang w:val="en-US" w:eastAsia="fr-FR"/>
-        </w:rPr>
-        <w:t xml:space="preserve">      </w:t>
-      </w:r>
-      <w:r>
-        <w:rPr>
-          <w:rFonts w:ascii="Courier New" w:eastAsia="Times New Roman" w:hAnsi="Courier New" w:cs="Courier New"/>
-          <w:color w:val="333333"/>
-          <w:sz w:val="20"/>
-          <w:szCs w:val="20"/>
-          <w:lang w:val="en-US" w:eastAsia="fr-FR"/>
-        </w:rPr>
-        <w:t xml:space="preserve">08        32.4   0.5   </w:t>
-      </w:r>
-      <w:proofErr w:type="gramStart"/>
-      <w:r>
-        <w:rPr>
-          <w:rFonts w:ascii="Courier New" w:eastAsia="Times New Roman" w:hAnsi="Courier New" w:cs="Courier New"/>
-          <w:color w:val="333333"/>
-          <w:sz w:val="20"/>
-          <w:szCs w:val="20"/>
-          <w:lang w:val="en-US" w:eastAsia="fr-FR"/>
-        </w:rPr>
-        <w:t>0.9  63.9</w:t>
-      </w:r>
-      <w:proofErr w:type="gramEnd"/>
-      <w:r>
-        <w:rPr>
-          <w:rFonts w:ascii="Courier New" w:eastAsia="Times New Roman" w:hAnsi="Courier New" w:cs="Courier New"/>
-          <w:color w:val="333333"/>
-          <w:sz w:val="20"/>
-          <w:szCs w:val="20"/>
-          <w:lang w:val="en-US" w:eastAsia="fr-FR"/>
-        </w:rPr>
-        <w:t xml:space="preserve">   2.3 100.0</w:t>
+          <w:lang w:eastAsia="fr-FR"/>
+        </w:rPr>
+      </w:pPr>
+      <w:r>
+        <w:rPr>
+          <w:rFonts w:ascii="Courier New" w:eastAsia="Times New Roman" w:hAnsi="Courier New" w:cs="Courier New"/>
+          <w:color w:val="333333"/>
+          <w:sz w:val="20"/>
+          <w:szCs w:val="20"/>
+          <w:lang w:eastAsia="fr-FR"/>
+        </w:rPr>
+        <w:t xml:space="preserve">      08        32.4   0.5   0.9  63.9   2.3 100.0</w:t>
       </w:r>
     </w:p>
     <w:p>
@@ -6612,50 +6618,18 @@
           <w:color w:val="333333"/>
           <w:sz w:val="20"/>
           <w:szCs w:val="20"/>
-          <w:lang w:val="en-US" w:eastAsia="fr-FR"/>
-        </w:rPr>
-      </w:pPr>
-      <w:r>
-        <w:rPr>
-          <w:rFonts w:ascii="Courier New" w:eastAsia="Times New Roman" w:hAnsi="Courier New" w:cs="Courier New"/>
-          <w:color w:val="333333"/>
-          <w:sz w:val="20"/>
-          <w:szCs w:val="20"/>
-          <w:lang w:val="en-US" w:eastAsia="fr-FR"/>
-        </w:rPr>
-        <w:t xml:space="preserve">      </w:t>
-      </w:r>
-      <w:r>
-        <w:rPr>
-          <w:rFonts w:ascii="Courier New" w:eastAsia="Times New Roman" w:hAnsi="Courier New" w:cs="Courier New"/>
-          <w:color w:val="333333"/>
-          <w:sz w:val="20"/>
-          <w:szCs w:val="20"/>
-          <w:lang w:val="en-US" w:eastAsia="fr-FR"/>
-        </w:rPr>
-        <w:t xml:space="preserve">21        </w:t>
-      </w:r>
-      <w:proofErr w:type="gramStart"/>
-      <w:r>
-        <w:rPr>
-          <w:rFonts w:ascii="Courier New" w:eastAsia="Times New Roman" w:hAnsi="Courier New" w:cs="Courier New"/>
-          <w:color w:val="333333"/>
-          <w:sz w:val="20"/>
-          <w:szCs w:val="20"/>
-          <w:lang w:val="en-US" w:eastAsia="fr-FR"/>
-        </w:rPr>
-        <w:t>17.0  22.0</w:t>
-      </w:r>
-      <w:proofErr w:type="gramEnd"/>
-      <w:r>
-        <w:rPr>
-          <w:rFonts w:ascii="Courier New" w:eastAsia="Times New Roman" w:hAnsi="Courier New" w:cs="Courier New"/>
-          <w:color w:val="333333"/>
-          <w:sz w:val="20"/>
-          <w:szCs w:val="20"/>
-          <w:lang w:val="en-US" w:eastAsia="fr-FR"/>
-        </w:rPr>
-        <w:t xml:space="preserve">   3.7  41.1  16.2 100.0</w:t>
+          <w:lang w:eastAsia="fr-FR"/>
+        </w:rPr>
+      </w:pPr>
+      <w:r>
+        <w:rPr>
+          <w:rFonts w:ascii="Courier New" w:eastAsia="Times New Roman" w:hAnsi="Courier New" w:cs="Courier New"/>
+          <w:color w:val="333333"/>
+          <w:sz w:val="20"/>
+          <w:szCs w:val="20"/>
+          <w:lang w:eastAsia="fr-FR"/>
+        </w:rPr>
+        <w:t xml:space="preserve">      21        17.0  22.0   3.7  41.1  16.2 100.0</w:t>
       </w:r>
     </w:p>
     <w:p>
@@ -6692,50 +6666,18 @@
           <w:color w:val="333333"/>
           <w:sz w:val="20"/>
           <w:szCs w:val="20"/>
-          <w:lang w:val="en-US" w:eastAsia="fr-FR"/>
-        </w:rPr>
-      </w:pPr>
-      <w:r>
-        <w:rPr>
-          <w:rFonts w:ascii="Courier New" w:eastAsia="Times New Roman" w:hAnsi="Courier New" w:cs="Courier New"/>
-          <w:color w:val="333333"/>
-          <w:sz w:val="20"/>
-          <w:szCs w:val="20"/>
-          <w:lang w:val="en-US" w:eastAsia="fr-FR"/>
-        </w:rPr>
-        <w:t xml:space="preserve">      </w:t>
-      </w:r>
-      <w:r>
-        <w:rPr>
-          <w:rFonts w:ascii="Courier New" w:eastAsia="Times New Roman" w:hAnsi="Courier New" w:cs="Courier New"/>
-          <w:color w:val="333333"/>
-          <w:sz w:val="20"/>
-          <w:szCs w:val="20"/>
-          <w:lang w:val="en-US" w:eastAsia="fr-FR"/>
-        </w:rPr>
-        <w:t xml:space="preserve">24         </w:t>
-      </w:r>
-      <w:proofErr w:type="gramStart"/>
-      <w:r>
-        <w:rPr>
-          <w:rFonts w:ascii="Courier New" w:eastAsia="Times New Roman" w:hAnsi="Courier New" w:cs="Courier New"/>
-          <w:color w:val="333333"/>
-          <w:sz w:val="20"/>
-          <w:szCs w:val="20"/>
-          <w:lang w:val="en-US" w:eastAsia="fr-FR"/>
-        </w:rPr>
-        <w:t>0.0  15.7</w:t>
-      </w:r>
-      <w:proofErr w:type="gramEnd"/>
-      <w:r>
-        <w:rPr>
-          <w:rFonts w:ascii="Courier New" w:eastAsia="Times New Roman" w:hAnsi="Courier New" w:cs="Courier New"/>
-          <w:color w:val="333333"/>
-          <w:sz w:val="20"/>
-          <w:szCs w:val="20"/>
-          <w:lang w:val="en-US" w:eastAsia="fr-FR"/>
-        </w:rPr>
-        <w:t xml:space="preserve">  11.2   0.7  72.4 100.0</w:t>
+          <w:lang w:eastAsia="fr-FR"/>
+        </w:rPr>
+      </w:pPr>
+      <w:r>
+        <w:rPr>
+          <w:rFonts w:ascii="Courier New" w:eastAsia="Times New Roman" w:hAnsi="Courier New" w:cs="Courier New"/>
+          <w:color w:val="333333"/>
+          <w:sz w:val="20"/>
+          <w:szCs w:val="20"/>
+          <w:lang w:eastAsia="fr-FR"/>
+        </w:rPr>
+        <w:t xml:space="preserve">      24         0.0  15.7  11.2   0.7  72.4 100.0</w:t>
       </w:r>
     </w:p>
     <w:p>
@@ -6772,50 +6714,18 @@
           <w:color w:val="333333"/>
           <w:sz w:val="20"/>
           <w:szCs w:val="20"/>
-          <w:lang w:val="en-US" w:eastAsia="fr-FR"/>
-        </w:rPr>
-      </w:pPr>
-      <w:r>
-        <w:rPr>
-          <w:rFonts w:ascii="Courier New" w:eastAsia="Times New Roman" w:hAnsi="Courier New" w:cs="Courier New"/>
-          <w:color w:val="333333"/>
-          <w:sz w:val="20"/>
-          <w:szCs w:val="20"/>
-          <w:lang w:val="en-US" w:eastAsia="fr-FR"/>
-        </w:rPr>
-        <w:t xml:space="preserve">      </w:t>
-      </w:r>
-      <w:r>
-        <w:rPr>
-          <w:rFonts w:ascii="Courier New" w:eastAsia="Times New Roman" w:hAnsi="Courier New" w:cs="Courier New"/>
-          <w:color w:val="333333"/>
-          <w:sz w:val="20"/>
-          <w:szCs w:val="20"/>
-          <w:lang w:val="en-US" w:eastAsia="fr-FR"/>
-        </w:rPr>
-        <w:t xml:space="preserve">2604      37.9   9.9   </w:t>
-      </w:r>
-      <w:proofErr w:type="gramStart"/>
-      <w:r>
-        <w:rPr>
-          <w:rFonts w:ascii="Courier New" w:eastAsia="Times New Roman" w:hAnsi="Courier New" w:cs="Courier New"/>
-          <w:color w:val="333333"/>
-          <w:sz w:val="20"/>
-          <w:szCs w:val="20"/>
-          <w:lang w:val="en-US" w:eastAsia="fr-FR"/>
-        </w:rPr>
-        <w:t>6.9  24.6</w:t>
-      </w:r>
-      <w:proofErr w:type="gramEnd"/>
-      <w:r>
-        <w:rPr>
-          <w:rFonts w:ascii="Courier New" w:eastAsia="Times New Roman" w:hAnsi="Courier New" w:cs="Courier New"/>
-          <w:color w:val="333333"/>
-          <w:sz w:val="20"/>
-          <w:szCs w:val="20"/>
-          <w:lang w:val="en-US" w:eastAsia="fr-FR"/>
-        </w:rPr>
-        <w:t xml:space="preserve">  20.8 100.0</w:t>
+          <w:lang w:eastAsia="fr-FR"/>
+        </w:rPr>
+      </w:pPr>
+      <w:r>
+        <w:rPr>
+          <w:rFonts w:ascii="Courier New" w:eastAsia="Times New Roman" w:hAnsi="Courier New" w:cs="Courier New"/>
+          <w:color w:val="333333"/>
+          <w:sz w:val="20"/>
+          <w:szCs w:val="20"/>
+          <w:lang w:eastAsia="fr-FR"/>
+        </w:rPr>
+        <w:t xml:space="preserve">      2604      37.9   9.9   6.9  24.6  20.8 100.0</w:t>
       </w:r>
     </w:p>
     <w:p>
@@ -6852,50 +6762,18 @@
           <w:color w:val="333333"/>
           <w:sz w:val="20"/>
           <w:szCs w:val="20"/>
-          <w:lang w:val="en-US" w:eastAsia="fr-FR"/>
-        </w:rPr>
-      </w:pPr>
-      <w:r>
-        <w:rPr>
-          <w:rFonts w:ascii="Courier New" w:eastAsia="Times New Roman" w:hAnsi="Courier New" w:cs="Courier New"/>
-          <w:color w:val="333333"/>
-          <w:sz w:val="20"/>
-          <w:szCs w:val="20"/>
-          <w:lang w:val="en-US" w:eastAsia="fr-FR"/>
-        </w:rPr>
-        <w:t xml:space="preserve">      </w:t>
-      </w:r>
-      <w:r>
-        <w:rPr>
-          <w:rFonts w:ascii="Courier New" w:eastAsia="Times New Roman" w:hAnsi="Courier New" w:cs="Courier New"/>
-          <w:color w:val="333333"/>
-          <w:sz w:val="20"/>
-          <w:szCs w:val="20"/>
-          <w:lang w:val="en-US" w:eastAsia="fr-FR"/>
-        </w:rPr>
-        <w:t xml:space="preserve">2605      50.0   3.3   </w:t>
-      </w:r>
-      <w:proofErr w:type="gramStart"/>
-      <w:r>
-        <w:rPr>
-          <w:rFonts w:ascii="Courier New" w:eastAsia="Times New Roman" w:hAnsi="Courier New" w:cs="Courier New"/>
-          <w:color w:val="333333"/>
-          <w:sz w:val="20"/>
-          <w:szCs w:val="20"/>
-          <w:lang w:val="en-US" w:eastAsia="fr-FR"/>
-        </w:rPr>
-        <w:t>1.4  14.4</w:t>
-      </w:r>
-      <w:proofErr w:type="gramEnd"/>
-      <w:r>
-        <w:rPr>
-          <w:rFonts w:ascii="Courier New" w:eastAsia="Times New Roman" w:hAnsi="Courier New" w:cs="Courier New"/>
-          <w:color w:val="333333"/>
-          <w:sz w:val="20"/>
-          <w:szCs w:val="20"/>
-          <w:lang w:val="en-US" w:eastAsia="fr-FR"/>
-        </w:rPr>
-        <w:t xml:space="preserve">  31.0 100.0</w:t>
+          <w:lang w:eastAsia="fr-FR"/>
+        </w:rPr>
+      </w:pPr>
+      <w:r>
+        <w:rPr>
+          <w:rFonts w:ascii="Courier New" w:eastAsia="Times New Roman" w:hAnsi="Courier New" w:cs="Courier New"/>
+          <w:color w:val="333333"/>
+          <w:sz w:val="20"/>
+          <w:szCs w:val="20"/>
+          <w:lang w:eastAsia="fr-FR"/>
+        </w:rPr>
+        <w:t xml:space="preserve">      2605      50.0   3.3   1.4  14.4  31.0 100.0</w:t>
       </w:r>
     </w:p>
     <w:p>
@@ -6932,50 +6810,18 @@
           <w:color w:val="333333"/>
           <w:sz w:val="20"/>
           <w:szCs w:val="20"/>
-          <w:lang w:val="en-US" w:eastAsia="fr-FR"/>
-        </w:rPr>
-      </w:pPr>
-      <w:r>
-        <w:rPr>
-          <w:rFonts w:ascii="Courier New" w:eastAsia="Times New Roman" w:hAnsi="Courier New" w:cs="Courier New"/>
-          <w:color w:val="333333"/>
-          <w:sz w:val="20"/>
-          <w:szCs w:val="20"/>
-          <w:lang w:val="en-US" w:eastAsia="fr-FR"/>
-        </w:rPr>
-        <w:t xml:space="preserve">      </w:t>
-      </w:r>
-      <w:r>
-        <w:rPr>
-          <w:rFonts w:ascii="Courier New" w:eastAsia="Times New Roman" w:hAnsi="Courier New" w:cs="Courier New"/>
-          <w:color w:val="333333"/>
-          <w:sz w:val="20"/>
-          <w:szCs w:val="20"/>
-          <w:lang w:val="en-US" w:eastAsia="fr-FR"/>
-        </w:rPr>
-        <w:t xml:space="preserve">68        </w:t>
-      </w:r>
-      <w:proofErr w:type="gramStart"/>
-      <w:r>
-        <w:rPr>
-          <w:rFonts w:ascii="Courier New" w:eastAsia="Times New Roman" w:hAnsi="Courier New" w:cs="Courier New"/>
-          <w:color w:val="333333"/>
-          <w:sz w:val="20"/>
-          <w:szCs w:val="20"/>
-          <w:lang w:val="en-US" w:eastAsia="fr-FR"/>
-        </w:rPr>
-        <w:t>78.5  11.8</w:t>
-      </w:r>
-      <w:proofErr w:type="gramEnd"/>
-      <w:r>
-        <w:rPr>
-          <w:rFonts w:ascii="Courier New" w:eastAsia="Times New Roman" w:hAnsi="Courier New" w:cs="Courier New"/>
-          <w:color w:val="333333"/>
-          <w:sz w:val="20"/>
-          <w:szCs w:val="20"/>
-          <w:lang w:val="en-US" w:eastAsia="fr-FR"/>
-        </w:rPr>
-        <w:t xml:space="preserve">   8.0   0.9   0.9 100.0</w:t>
+          <w:lang w:eastAsia="fr-FR"/>
+        </w:rPr>
+      </w:pPr>
+      <w:r>
+        <w:rPr>
+          <w:rFonts w:ascii="Courier New" w:eastAsia="Times New Roman" w:hAnsi="Courier New" w:cs="Courier New"/>
+          <w:color w:val="333333"/>
+          <w:sz w:val="20"/>
+          <w:szCs w:val="20"/>
+          <w:lang w:eastAsia="fr-FR"/>
+        </w:rPr>
+        <w:t xml:space="preserve">      68        78.5  11.8   8.0   0.9   0.9 100.0</w:t>
       </w:r>
     </w:p>
     <w:p>
@@ -7021,7 +6867,7 @@
           <w:color w:val="333333"/>
           <w:sz w:val="20"/>
           <w:szCs w:val="20"/>
-          <w:lang w:val="en-US" w:eastAsia="fr-FR"/>
+          <w:lang w:eastAsia="fr-FR"/>
         </w:rPr>
         <w:t xml:space="preserve">      </w:t>
       </w:r>
@@ -7590,100 +7436,111 @@
         <w:rPr>
           <w:b w:val="0"/>
           <w:color w:val="auto"/>
-        </w:rPr>
-      </w:pPr>
-      <w:r>
-        <w:rPr>
-          <w:b w:val="0"/>
-          <w:color w:val="auto"/>
-        </w:rPr>
-        <w:t>L’</w:t>
-      </w:r>
-      <w:r>
-        <w:rPr>
-          <w:b w:val="0"/>
-          <w:color w:val="auto"/>
-        </w:rPr>
-        <w:t>admission</w:t>
-      </w:r>
-      <w:r>
-        <w:rPr>
-          <w:b w:val="0"/>
-          <w:color w:val="auto"/>
-        </w:rPr>
-        <w:t xml:space="preserve"> dans un </w:t>
-      </w:r>
-      <w:r>
-        <w:rPr>
-          <w:b w:val="0"/>
-          <w:color w:val="auto"/>
-        </w:rPr>
-        <w:t>Ward dépend</w:t>
-      </w:r>
-      <w:r>
-        <w:rPr>
-          <w:b w:val="0"/>
-          <w:color w:val="auto"/>
-        </w:rPr>
-        <w:t>s</w:t>
-      </w:r>
-      <w:r>
-        <w:rPr>
-          <w:b w:val="0"/>
-          <w:color w:val="auto"/>
-        </w:rPr>
-        <w:t xml:space="preserve"> du DRG code correspondant, autrement dit, </w:t>
+          <w:lang w:val="en-US"/>
+        </w:rPr>
+      </w:pPr>
+      <w:r>
+        <w:rPr>
+          <w:b w:val="0"/>
+          <w:color w:val="auto"/>
+          <w:lang w:val="en-US"/>
+        </w:rPr>
+        <w:t xml:space="preserve">The admission within a Ward depends on the </w:t>
+      </w:r>
+      <w:r>
+        <w:rPr>
+          <w:b w:val="0"/>
+          <w:color w:val="auto"/>
+          <w:lang w:val="en-US"/>
+        </w:rPr>
+        <w:t xml:space="preserve">corresponding DRG code, in other words,  </w:t>
       </w:r>
       <w:r>
         <w:rPr>
           <w:b w:val="0"/>
           <w:i/>
           <w:color w:val="auto"/>
-        </w:rPr>
-        <w:t>« WARD_ADMISSION »</w:t>
-      </w:r>
-      <w:r>
-        <w:rPr>
-          <w:b w:val="0"/>
-          <w:color w:val="auto"/>
-        </w:rPr>
-        <w:t xml:space="preserve"> correspond à la variable à expliquer (</w:t>
-      </w:r>
-      <w:r>
-        <w:rPr>
-          <w:b w:val="0"/>
-          <w:color w:val="auto"/>
-        </w:rPr>
-        <w:t>dépendante</w:t>
-      </w:r>
-      <w:r>
-        <w:rPr>
-          <w:b w:val="0"/>
-          <w:color w:val="auto"/>
-        </w:rPr>
-        <w:t xml:space="preserve">) tandis que </w:t>
+          <w:lang w:val="en-US"/>
+        </w:rPr>
+        <w:t>« WARD_ADMISSION</w:t>
       </w:r>
       <w:r>
         <w:rPr>
           <w:b w:val="0"/>
           <w:i/>
           <w:color w:val="auto"/>
+          <w:lang w:val="en-US"/>
+        </w:rPr>
+        <w:t xml:space="preserve"> </w:t>
+      </w:r>
+      <w:r>
+        <w:rPr>
+          <w:b w:val="0"/>
+          <w:i/>
+          <w:color w:val="auto"/>
+          <w:lang w:val="en-US"/>
+        </w:rPr>
+        <w:t>»</w:t>
+      </w:r>
+      <w:r>
+        <w:rPr>
+          <w:b w:val="0"/>
+          <w:i/>
+          <w:color w:val="auto"/>
+          <w:lang w:val="en-US"/>
+        </w:rPr>
+        <w:t xml:space="preserve"> </w:t>
+      </w:r>
+      <w:r>
+        <w:rPr>
+          <w:b w:val="0"/>
+          <w:color w:val="auto"/>
+          <w:lang w:val="en-US"/>
+        </w:rPr>
+        <w:t>corresponds to the variable to be explained (</w:t>
+      </w:r>
+      <w:r>
+        <w:rPr>
+          <w:b w:val="0"/>
+          <w:color w:val="auto"/>
+          <w:lang w:val="en-US"/>
+        </w:rPr>
+        <w:t>dependent) whereas the</w:t>
+      </w:r>
+      <w:r>
+        <w:rPr>
+          <w:b w:val="0"/>
+          <w:i/>
+          <w:color w:val="auto"/>
+          <w:lang w:val="en-US"/>
+        </w:rPr>
+        <w:t xml:space="preserve">  </w:t>
+      </w:r>
+      <w:r>
+        <w:rPr>
+          <w:b w:val="0"/>
+          <w:i/>
+          <w:color w:val="auto"/>
+          <w:lang w:val="en-US"/>
         </w:rPr>
         <w:t>« DRG_CODE »</w:t>
       </w:r>
       <w:r>
         <w:rPr>
           <w:b w:val="0"/>
-          <w:color w:val="auto"/>
-        </w:rPr>
-        <w:t xml:space="preserve"> correspond à la variable explicative (indépendante)</w:t>
-      </w:r>
-      <w:r>
-        <w:rPr>
-          <w:b w:val="0"/>
-          <w:color w:val="auto"/>
-        </w:rPr>
-        <w:t> ;</w:t>
+          <w:i/>
+          <w:color w:val="auto"/>
+          <w:lang w:val="en-US"/>
+        </w:rPr>
+        <w:t xml:space="preserve"> </w:t>
+      </w:r>
+      <w:r>
+        <w:rPr>
+          <w:b w:val="0"/>
+          <w:color w:val="auto"/>
+          <w:lang w:val="en-US"/>
+        </w:rPr>
+        <w:t xml:space="preserve"> corresponds to the explanatory one (independent);</w:t>
       </w:r>
     </w:p>
     <w:p>
@@ -7697,42 +7554,16 @@
         <w:rPr>
           <w:b w:val="0"/>
           <w:color w:val="auto"/>
-        </w:rPr>
-      </w:pPr>
-      <w:r>
-        <w:rPr>
-          <w:b w:val="0"/>
-          <w:color w:val="auto"/>
-        </w:rPr>
-        <w:t>A partir des données ci-dessus, n</w:t>
-      </w:r>
-      <w:r>
-        <w:rPr>
-          <w:b w:val="0"/>
-          <w:color w:val="auto"/>
-        </w:rPr>
-        <w:t>ous pouvons fa</w:t>
-      </w:r>
-      <w:r>
-        <w:rPr>
-          <w:b w:val="0"/>
-          <w:color w:val="auto"/>
-        </w:rPr>
-        <w:t>ire les</w:t>
-      </w:r>
-      <w:r>
-        <w:rPr>
-          <w:b w:val="0"/>
-          <w:color w:val="auto"/>
-        </w:rPr>
-        <w:t xml:space="preserve"> remarque</w:t>
-      </w:r>
-      <w:r>
-        <w:rPr>
-          <w:b w:val="0"/>
-          <w:color w:val="auto"/>
-        </w:rPr>
-        <w:t>s :</w:t>
+          <w:lang w:val="en-US"/>
+        </w:rPr>
+      </w:pPr>
+      <w:r>
+        <w:rPr>
+          <w:b w:val="0"/>
+          <w:color w:val="auto"/>
+          <w:lang w:val="en-US"/>
+        </w:rPr>
+        <w:t>From the data above, we can make the remarks:</w:t>
       </w:r>
     </w:p>
     <w:p>
@@ -7740,211 +7571,111 @@
         <w:pStyle w:val="Paragraphedeliste"/>
         <w:numPr>
           <w:ilvl w:val="0"/>
-          <w:numId w:val="0"/>
+          <w:numId w:val="8"/>
         </w:numPr>
-        <w:ind w:left="720"/>
         <w:jc w:val="both"/>
         <w:rPr>
           <w:b w:val="0"/>
           <w:color w:val="auto"/>
-        </w:rPr>
-      </w:pPr>
-      <w:r>
-        <w:rPr>
-          <w:b w:val="0"/>
-          <w:color w:val="auto"/>
-        </w:rPr>
-        <w:t xml:space="preserve">-  </w:t>
-      </w:r>
-      <w:r>
-        <w:rPr>
-          <w:b w:val="0"/>
-          <w:color w:val="auto"/>
-        </w:rPr>
-        <w:t>Les patients avec un DRG 087</w:t>
-      </w:r>
-      <w:r>
-        <w:rPr>
-          <w:b w:val="0"/>
-          <w:color w:val="auto"/>
-        </w:rPr>
-        <w:t xml:space="preserve"> </w:t>
+          <w:lang w:val="en-US"/>
+        </w:rPr>
+      </w:pPr>
+      <w:r>
+        <w:rPr>
+          <w:b w:val="0"/>
+          <w:color w:val="auto"/>
+          <w:lang w:val="en-US"/>
+        </w:rPr>
+        <w:t xml:space="preserve">Patients with a DRG 087 </w:t>
       </w:r>
       <w:r>
         <w:rPr>
           <w:b w:val="0"/>
           <w:i/>
           <w:color w:val="auto"/>
-        </w:rPr>
-        <w:t>« </w:t>
-      </w:r>
-      <w:proofErr w:type="spellStart"/>
+          <w:lang w:val="en-US"/>
+        </w:rPr>
+        <w:t>« Pulmonary edema and respiratory failure »</w:t>
+      </w:r>
+      <w:r>
+        <w:rPr>
+          <w:b w:val="0"/>
+          <w:color w:val="auto"/>
+          <w:lang w:val="en-US"/>
+        </w:rPr>
+        <w:t xml:space="preserve"> are </w:t>
+      </w:r>
+      <w:r>
+        <w:rPr>
+          <w:b w:val="0"/>
+          <w:color w:val="auto"/>
+          <w:lang w:val="en-US"/>
+        </w:rPr>
+        <w:t xml:space="preserve">mostly admitted within the Ward </w:t>
+      </w:r>
       <w:r>
         <w:rPr>
           <w:b w:val="0"/>
           <w:i/>
           <w:color w:val="auto"/>
-        </w:rPr>
-        <w:t>Pulmonary</w:t>
-      </w:r>
-      <w:proofErr w:type="spellEnd"/>
+          <w:lang w:val="en-US"/>
+        </w:rPr>
+        <w:t xml:space="preserve">« General Medicine » </w:t>
+      </w:r>
+      <w:r>
+        <w:rPr>
+          <w:b w:val="0"/>
+          <w:color w:val="auto"/>
+          <w:lang w:val="en-US"/>
+        </w:rPr>
+        <w:t xml:space="preserve">(2605 </w:t>
+      </w:r>
+      <w:r>
+        <w:rPr>
+          <w:b w:val="0"/>
+          <w:color w:val="auto"/>
+          <w:lang w:val="en-US"/>
+        </w:rPr>
+        <w:t>in a large part</w:t>
+      </w:r>
+      <w:r>
+        <w:rPr>
+          <w:b w:val="0"/>
+          <w:color w:val="auto"/>
+          <w:lang w:val="en-US"/>
+        </w:rPr>
+        <w:t>)</w:t>
+      </w:r>
+      <w:r>
+        <w:rPr>
+          <w:b w:val="0"/>
+          <w:color w:val="auto"/>
+          <w:lang w:val="en-US"/>
+        </w:rPr>
+        <w:t xml:space="preserve">, more than in </w:t>
+      </w:r>
+      <w:r>
+        <w:rPr>
+          <w:b w:val="0"/>
+          <w:color w:val="auto"/>
+          <w:lang w:val="en-US"/>
+        </w:rPr>
+        <w:t xml:space="preserve">Ward 68 </w:t>
+      </w:r>
       <w:r>
         <w:rPr>
           <w:b w:val="0"/>
           <w:i/>
           <w:color w:val="auto"/>
-        </w:rPr>
-        <w:t xml:space="preserve"> </w:t>
-      </w:r>
-      <w:proofErr w:type="spellStart"/>
-      <w:r>
-        <w:rPr>
-          <w:b w:val="0"/>
-          <w:i/>
-          <w:color w:val="auto"/>
-        </w:rPr>
-        <w:t>edema</w:t>
-      </w:r>
-      <w:proofErr w:type="spellEnd"/>
-      <w:r>
-        <w:rPr>
-          <w:b w:val="0"/>
-          <w:i/>
-          <w:color w:val="auto"/>
-        </w:rPr>
-        <w:t xml:space="preserve"> and </w:t>
-      </w:r>
-      <w:proofErr w:type="spellStart"/>
-      <w:r>
-        <w:rPr>
-          <w:b w:val="0"/>
-          <w:i/>
-          <w:color w:val="auto"/>
-        </w:rPr>
-        <w:t>respiratory</w:t>
-      </w:r>
-      <w:proofErr w:type="spellEnd"/>
-      <w:r>
-        <w:rPr>
-          <w:b w:val="0"/>
-          <w:i/>
-          <w:color w:val="auto"/>
-        </w:rPr>
-        <w:t xml:space="preserve"> </w:t>
-      </w:r>
-      <w:proofErr w:type="spellStart"/>
-      <w:r>
-        <w:rPr>
-          <w:b w:val="0"/>
-          <w:i/>
-          <w:color w:val="auto"/>
-        </w:rPr>
-        <w:t>failure</w:t>
-      </w:r>
-      <w:proofErr w:type="spellEnd"/>
-      <w:r>
-        <w:rPr>
-          <w:b w:val="0"/>
-          <w:i/>
-          <w:color w:val="auto"/>
-        </w:rPr>
-        <w:t> »</w:t>
-      </w:r>
-      <w:r>
-        <w:rPr>
-          <w:b w:val="0"/>
-          <w:color w:val="auto"/>
-        </w:rPr>
-        <w:t xml:space="preserve"> </w:t>
-      </w:r>
-      <w:r>
-        <w:rPr>
-          <w:b w:val="0"/>
-          <w:color w:val="auto"/>
-        </w:rPr>
-        <w:t xml:space="preserve">sont majoritairement admis en Ward </w:t>
-      </w:r>
-      <w:r>
-        <w:rPr>
-          <w:b w:val="0"/>
-          <w:i/>
-          <w:color w:val="auto"/>
-        </w:rPr>
-        <w:t xml:space="preserve">« General </w:t>
-      </w:r>
-      <w:proofErr w:type="spellStart"/>
-      <w:r>
-        <w:rPr>
-          <w:b w:val="0"/>
-          <w:i/>
-          <w:color w:val="auto"/>
-        </w:rPr>
-        <w:t>Medicine</w:t>
-      </w:r>
-      <w:proofErr w:type="spellEnd"/>
-      <w:r>
-        <w:rPr>
-          <w:b w:val="0"/>
-          <w:i/>
-          <w:color w:val="auto"/>
-        </w:rPr>
-        <w:t xml:space="preserve"> » </w:t>
-      </w:r>
-      <w:r>
-        <w:rPr>
-          <w:b w:val="0"/>
-          <w:color w:val="auto"/>
-        </w:rPr>
-        <w:t xml:space="preserve">(2605 en grande partie), bien plus qu’en Ward 68 </w:t>
-      </w:r>
-      <w:r>
-        <w:rPr>
-          <w:b w:val="0"/>
-          <w:i/>
-          <w:color w:val="auto"/>
-        </w:rPr>
-        <w:t>«</w:t>
-      </w:r>
-      <w:proofErr w:type="spellStart"/>
-      <w:r>
-        <w:rPr>
-          <w:b w:val="0"/>
-          <w:i/>
-          <w:color w:val="auto"/>
-        </w:rPr>
-        <w:t>Respiratory</w:t>
-      </w:r>
-      <w:proofErr w:type="spellEnd"/>
-      <w:r>
-        <w:rPr>
-          <w:b w:val="0"/>
-          <w:i/>
-          <w:color w:val="auto"/>
-        </w:rPr>
-        <w:t xml:space="preserve"> </w:t>
-      </w:r>
-      <w:proofErr w:type="spellStart"/>
-      <w:r>
-        <w:rPr>
-          <w:b w:val="0"/>
-          <w:i/>
-          <w:color w:val="auto"/>
-        </w:rPr>
-        <w:t>Medicine</w:t>
-      </w:r>
-      <w:proofErr w:type="spellEnd"/>
-      <w:r>
-        <w:rPr>
-          <w:b w:val="0"/>
-          <w:i/>
-          <w:color w:val="auto"/>
-        </w:rPr>
-        <w:t> »</w:t>
-      </w:r>
-      <w:r>
-        <w:rPr>
-          <w:b w:val="0"/>
-          <w:color w:val="auto"/>
+          <w:lang w:val="en-US"/>
+        </w:rPr>
+        <w:t>«Respiratory Medicine »</w:t>
+      </w:r>
+      <w:r>
+        <w:rPr>
+          <w:b w:val="0"/>
+          <w:color w:val="auto"/>
+          <w:lang w:val="en-US"/>
         </w:rPr>
         <w:t> ;</w:t>
       </w:r>
@@ -7954,357 +7685,184 @@
         <w:pStyle w:val="Paragraphedeliste"/>
         <w:numPr>
           <w:ilvl w:val="0"/>
-          <w:numId w:val="0"/>
+          <w:numId w:val="8"/>
         </w:numPr>
-        <w:ind w:left="720"/>
         <w:jc w:val="both"/>
         <w:rPr>
           <w:b w:val="0"/>
           <w:color w:val="auto"/>
-        </w:rPr>
-      </w:pPr>
-      <w:r>
-        <w:rPr>
-          <w:b w:val="0"/>
-          <w:color w:val="auto"/>
-        </w:rPr>
-        <w:t>- Les patients avec </w:t>
-      </w:r>
-      <w:r>
-        <w:rPr>
-          <w:b w:val="0"/>
-          <w:color w:val="auto"/>
-        </w:rPr>
-        <w:t>un DRG 089</w:t>
-      </w:r>
-      <w:r>
-        <w:rPr>
-          <w:b w:val="0"/>
-          <w:color w:val="auto"/>
+          <w:lang w:val="en-US"/>
+        </w:rPr>
+      </w:pPr>
+      <w:r>
+        <w:rPr>
+          <w:b w:val="0"/>
+          <w:color w:val="auto"/>
+          <w:lang w:val="en-US"/>
+        </w:rPr>
+        <w:t xml:space="preserve">Patients with a DRG 089 </w:t>
+      </w:r>
+      <w:r>
+        <w:rPr>
+          <w:b w:val="0"/>
+          <w:i/>
+          <w:color w:val="auto"/>
+          <w:lang w:val="en-US"/>
+        </w:rPr>
+        <w:t xml:space="preserve">« Pneumonia and </w:t>
+      </w:r>
+      <w:proofErr w:type="spellStart"/>
+      <w:r>
+        <w:rPr>
+          <w:b w:val="0"/>
+          <w:i/>
+          <w:color w:val="auto"/>
+          <w:lang w:val="en-US"/>
+        </w:rPr>
+        <w:t>pleuritis</w:t>
+      </w:r>
+      <w:proofErr w:type="spellEnd"/>
+      <w:r>
+        <w:rPr>
+          <w:b w:val="0"/>
+          <w:i/>
+          <w:color w:val="auto"/>
+          <w:lang w:val="en-US"/>
+        </w:rPr>
+        <w:t xml:space="preserve"> with complications »</w:t>
+      </w:r>
+      <w:r>
+        <w:rPr>
+          <w:b w:val="0"/>
+          <w:i/>
+          <w:color w:val="auto"/>
+          <w:lang w:val="en-US"/>
         </w:rPr>
         <w:t xml:space="preserve"> </w:t>
       </w:r>
       <w:r>
         <w:rPr>
           <w:b w:val="0"/>
+          <w:color w:val="auto"/>
+          <w:lang w:val="en-US"/>
+        </w:rPr>
+        <w:t xml:space="preserve">are mainly admitted within the Wards </w:t>
+      </w:r>
+      <w:r>
+        <w:rPr>
+          <w:b w:val="0"/>
+          <w:color w:val="auto"/>
+          <w:lang w:val="en-US"/>
+        </w:rPr>
+        <w:t xml:space="preserve">21 </w:t>
+      </w:r>
+      <w:r>
+        <w:rPr>
+          <w:b w:val="0"/>
           <w:i/>
           <w:color w:val="auto"/>
-        </w:rPr>
-        <w:t>« </w:t>
-      </w:r>
-      <w:proofErr w:type="spellStart"/>
+          <w:lang w:val="en-US"/>
+        </w:rPr>
+        <w:t>« Geriatrics »</w:t>
+      </w:r>
+      <w:r>
+        <w:rPr>
+          <w:b w:val="0"/>
+          <w:color w:val="auto"/>
+          <w:lang w:val="en-US"/>
+        </w:rPr>
+        <w:t xml:space="preserve">, 2604 </w:t>
+      </w:r>
       <w:r>
         <w:rPr>
           <w:b w:val="0"/>
           <w:i/>
           <w:color w:val="auto"/>
-        </w:rPr>
-        <w:t>Pneumonia</w:t>
-      </w:r>
-      <w:proofErr w:type="spellEnd"/>
+          <w:lang w:val="en-US"/>
+        </w:rPr>
+        <w:t>« General Medicine 1 »</w:t>
+      </w:r>
+      <w:r>
+        <w:rPr>
+          <w:b w:val="0"/>
+          <w:color w:val="auto"/>
+          <w:lang w:val="en-US"/>
+        </w:rPr>
+        <w:t xml:space="preserve"> &amp; 2605 </w:t>
+      </w:r>
       <w:r>
         <w:rPr>
           <w:b w:val="0"/>
           <w:i/>
           <w:color w:val="auto"/>
-        </w:rPr>
-        <w:t xml:space="preserve"> and </w:t>
-      </w:r>
-      <w:proofErr w:type="spellStart"/>
+          <w:lang w:val="en-US"/>
+        </w:rPr>
+        <w:t>« General Medicine 2 »</w:t>
+      </w:r>
+      <w:r>
+        <w:rPr>
+          <w:b w:val="0"/>
+          <w:color w:val="auto"/>
+          <w:lang w:val="en-US"/>
+        </w:rPr>
+        <w:t xml:space="preserve">, 68 </w:t>
+      </w:r>
       <w:r>
         <w:rPr>
           <w:b w:val="0"/>
           <w:i/>
           <w:color w:val="auto"/>
-        </w:rPr>
-        <w:t>pleuritis</w:t>
-      </w:r>
-      <w:proofErr w:type="spellEnd"/>
+          <w:lang w:val="en-US"/>
+        </w:rPr>
+        <w:t>«Respiratory Medicine »</w:t>
+      </w:r>
       <w:r>
         <w:rPr>
           <w:b w:val="0"/>
           <w:i/>
           <w:color w:val="auto"/>
+          <w:lang w:val="en-US"/>
         </w:rPr>
         <w:t xml:space="preserve"> </w:t>
       </w:r>
-      <w:proofErr w:type="spellStart"/>
+      <w:r>
+        <w:rPr>
+          <w:b w:val="0"/>
+          <w:color w:val="auto"/>
+          <w:lang w:val="en-US"/>
+        </w:rPr>
+        <w:t>but rarely within the W</w:t>
+      </w:r>
+      <w:r>
+        <w:rPr>
+          <w:b w:val="0"/>
+          <w:color w:val="auto"/>
+          <w:lang w:val="en-US"/>
+        </w:rPr>
+        <w:t xml:space="preserve">ard </w:t>
+      </w:r>
+      <w:r>
+        <w:rPr>
+          <w:b w:val="0"/>
+          <w:color w:val="auto"/>
+          <w:lang w:val="en-US"/>
+        </w:rPr>
+        <w:t>08 </w:t>
+      </w:r>
       <w:r>
         <w:rPr>
           <w:b w:val="0"/>
           <w:i/>
           <w:color w:val="auto"/>
-        </w:rPr>
-        <w:t>with</w:t>
-      </w:r>
-      <w:proofErr w:type="spellEnd"/>
-      <w:r>
-        <w:rPr>
-          <w:b w:val="0"/>
-          <w:i/>
-          <w:color w:val="auto"/>
-        </w:rPr>
-        <w:t xml:space="preserve"> complications »</w:t>
-      </w:r>
-      <w:r>
-        <w:rPr>
-          <w:b w:val="0"/>
-          <w:color w:val="auto"/>
-        </w:rPr>
-        <w:t xml:space="preserve"> </w:t>
-      </w:r>
-      <w:r>
-        <w:rPr>
-          <w:b w:val="0"/>
-          <w:color w:val="auto"/>
-        </w:rPr>
-        <w:t xml:space="preserve"> sont principalement admis dans les </w:t>
-      </w:r>
-      <w:proofErr w:type="spellStart"/>
-      <w:r>
-        <w:rPr>
-          <w:b w:val="0"/>
-          <w:color w:val="auto"/>
-        </w:rPr>
-        <w:t>Ward</w:t>
-      </w:r>
-      <w:r>
-        <w:rPr>
-          <w:b w:val="0"/>
-          <w:color w:val="auto"/>
-        </w:rPr>
-        <w:t>s</w:t>
-      </w:r>
-      <w:proofErr w:type="spellEnd"/>
-      <w:r>
-        <w:rPr>
-          <w:b w:val="0"/>
-          <w:color w:val="auto"/>
-        </w:rPr>
-        <w:t xml:space="preserve"> </w:t>
-      </w:r>
-      <w:r>
-        <w:rPr>
-          <w:b w:val="0"/>
-          <w:color w:val="auto"/>
-        </w:rPr>
-        <w:t xml:space="preserve"> </w:t>
-      </w:r>
-      <w:r>
-        <w:rPr>
-          <w:b w:val="0"/>
-          <w:color w:val="auto"/>
-        </w:rPr>
-        <w:t>21</w:t>
-      </w:r>
-      <w:r>
-        <w:rPr>
-          <w:b w:val="0"/>
-          <w:color w:val="auto"/>
-        </w:rPr>
-        <w:t xml:space="preserve"> </w:t>
-      </w:r>
-      <w:r>
-        <w:rPr>
-          <w:b w:val="0"/>
-          <w:i/>
-          <w:color w:val="auto"/>
-        </w:rPr>
-        <w:t>« </w:t>
-      </w:r>
-      <w:proofErr w:type="spellStart"/>
-      <w:r>
-        <w:rPr>
-          <w:b w:val="0"/>
-          <w:i/>
-          <w:color w:val="auto"/>
-        </w:rPr>
-        <w:t>Geriatrics</w:t>
-      </w:r>
-      <w:proofErr w:type="spellEnd"/>
-      <w:r>
-        <w:rPr>
-          <w:b w:val="0"/>
-          <w:i/>
-          <w:color w:val="auto"/>
-        </w:rPr>
-        <w:t> »</w:t>
-      </w:r>
-      <w:r>
-        <w:rPr>
-          <w:b w:val="0"/>
-          <w:color w:val="auto"/>
-        </w:rPr>
-        <w:t>, 2604</w:t>
-      </w:r>
-      <w:r>
-        <w:rPr>
-          <w:b w:val="0"/>
-          <w:color w:val="auto"/>
-        </w:rPr>
-        <w:t xml:space="preserve"> </w:t>
-      </w:r>
-      <w:r>
-        <w:rPr>
-          <w:b w:val="0"/>
-          <w:i/>
-          <w:color w:val="auto"/>
-        </w:rPr>
-        <w:t xml:space="preserve">« General </w:t>
-      </w:r>
-      <w:proofErr w:type="spellStart"/>
-      <w:r>
-        <w:rPr>
-          <w:b w:val="0"/>
-          <w:i/>
-          <w:color w:val="auto"/>
-        </w:rPr>
-        <w:t>Medicine</w:t>
-      </w:r>
-      <w:proofErr w:type="spellEnd"/>
-      <w:r>
-        <w:rPr>
-          <w:b w:val="0"/>
-          <w:i/>
-          <w:color w:val="auto"/>
-        </w:rPr>
-        <w:t xml:space="preserve"> 1 »</w:t>
-      </w:r>
-      <w:r>
-        <w:rPr>
-          <w:b w:val="0"/>
-          <w:color w:val="auto"/>
-        </w:rPr>
-        <w:t xml:space="preserve"> &amp; 2605</w:t>
-      </w:r>
-      <w:r>
-        <w:rPr>
-          <w:b w:val="0"/>
-          <w:color w:val="auto"/>
-        </w:rPr>
-        <w:t xml:space="preserve"> </w:t>
-      </w:r>
-      <w:r>
-        <w:rPr>
-          <w:b w:val="0"/>
-          <w:i/>
-          <w:color w:val="auto"/>
-        </w:rPr>
-        <w:t xml:space="preserve">« General </w:t>
-      </w:r>
-      <w:proofErr w:type="spellStart"/>
-      <w:r>
-        <w:rPr>
-          <w:b w:val="0"/>
-          <w:i/>
-          <w:color w:val="auto"/>
-        </w:rPr>
-        <w:t>Medicine</w:t>
-      </w:r>
-      <w:proofErr w:type="spellEnd"/>
-      <w:r>
-        <w:rPr>
-          <w:b w:val="0"/>
-          <w:i/>
-          <w:color w:val="auto"/>
-        </w:rPr>
-        <w:t xml:space="preserve"> 2 »</w:t>
-      </w:r>
-      <w:r>
-        <w:rPr>
-          <w:b w:val="0"/>
-          <w:color w:val="auto"/>
-        </w:rPr>
-        <w:t xml:space="preserve">, 68 </w:t>
-      </w:r>
-      <w:r>
-        <w:rPr>
-          <w:b w:val="0"/>
-          <w:i/>
-          <w:color w:val="auto"/>
-        </w:rPr>
-        <w:t>«</w:t>
-      </w:r>
-      <w:proofErr w:type="spellStart"/>
-      <w:r>
-        <w:rPr>
-          <w:b w:val="0"/>
-          <w:i/>
-          <w:color w:val="auto"/>
-        </w:rPr>
-        <w:t>Respiratory</w:t>
-      </w:r>
-      <w:proofErr w:type="spellEnd"/>
-      <w:r>
-        <w:rPr>
-          <w:b w:val="0"/>
-          <w:i/>
-          <w:color w:val="auto"/>
-        </w:rPr>
-        <w:t xml:space="preserve"> </w:t>
-      </w:r>
-      <w:proofErr w:type="spellStart"/>
-      <w:r>
-        <w:rPr>
-          <w:b w:val="0"/>
-          <w:i/>
-          <w:color w:val="auto"/>
-        </w:rPr>
-        <w:t>Medicine</w:t>
-      </w:r>
-      <w:proofErr w:type="spellEnd"/>
-      <w:r>
-        <w:rPr>
-          <w:b w:val="0"/>
-          <w:i/>
-          <w:color w:val="auto"/>
-        </w:rPr>
-        <w:t> »</w:t>
-      </w:r>
-      <w:r>
-        <w:rPr>
-          <w:b w:val="0"/>
-          <w:color w:val="auto"/>
-        </w:rPr>
-        <w:t xml:space="preserve"> </w:t>
-      </w:r>
-      <w:r>
-        <w:rPr>
-          <w:b w:val="0"/>
-          <w:color w:val="auto"/>
-        </w:rPr>
-        <w:t>mais rarement en Ward 08 </w:t>
-      </w:r>
-      <w:r>
-        <w:rPr>
-          <w:b w:val="0"/>
-          <w:i/>
-          <w:color w:val="auto"/>
-        </w:rPr>
-        <w:t>« </w:t>
-      </w:r>
-      <w:proofErr w:type="spellStart"/>
-      <w:r>
-        <w:rPr>
-          <w:b w:val="0"/>
-          <w:i/>
-          <w:color w:val="auto"/>
-        </w:rPr>
-        <w:t>Cardiology</w:t>
-      </w:r>
-      <w:proofErr w:type="spellEnd"/>
-      <w:r>
-        <w:rPr>
-          <w:b w:val="0"/>
-          <w:i/>
-          <w:color w:val="auto"/>
-        </w:rPr>
-        <w:t> »</w:t>
-      </w:r>
-      <w:r>
-        <w:rPr>
-          <w:b w:val="0"/>
-          <w:color w:val="auto"/>
+          <w:lang w:val="en-US"/>
+        </w:rPr>
+        <w:t>« Cardiology »</w:t>
+      </w:r>
+      <w:r>
+        <w:rPr>
+          <w:b w:val="0"/>
+          <w:color w:val="auto"/>
+          <w:lang w:val="en-US"/>
         </w:rPr>
         <w:t>;</w:t>
       </w:r>
@@ -8314,29 +7872,31 @@
         <w:pStyle w:val="Paragraphedeliste"/>
         <w:numPr>
           <w:ilvl w:val="0"/>
-          <w:numId w:val="0"/>
+          <w:numId w:val="8"/>
         </w:numPr>
-        <w:ind w:left="720"/>
         <w:jc w:val="both"/>
         <w:rPr>
           <w:b w:val="0"/>
           <w:color w:val="auto"/>
-        </w:rPr>
-      </w:pPr>
-      <w:r>
-        <w:rPr>
-          <w:b w:val="0"/>
-          <w:color w:val="auto"/>
-        </w:rPr>
-        <w:t xml:space="preserve">- Les patients avec un DRG 090 </w:t>
+          <w:lang w:val="en-US"/>
+        </w:rPr>
+      </w:pPr>
+      <w:r>
+        <w:rPr>
+          <w:b w:val="0"/>
+          <w:color w:val="auto"/>
+          <w:lang w:val="en-US"/>
+        </w:rPr>
+        <w:t xml:space="preserve">Patients with a DRG 090 </w:t>
       </w:r>
       <w:r>
         <w:rPr>
           <w:b w:val="0"/>
           <w:i/>
           <w:color w:val="auto"/>
-        </w:rPr>
-        <w:t>« </w:t>
+          <w:lang w:val="en-US"/>
+        </w:rPr>
+        <w:t xml:space="preserve">« Pneumonia and </w:t>
       </w:r>
       <w:proofErr w:type="spellStart"/>
       <w:r>
@@ -8344,8 +7904,9 @@
           <w:b w:val="0"/>
           <w:i/>
           <w:color w:val="auto"/>
-        </w:rPr>
-        <w:t>Pneumonia</w:t>
+          <w:lang w:val="en-US"/>
+        </w:rPr>
+        <w:t>pleuritis</w:t>
       </w:r>
       <w:proofErr w:type="spellEnd"/>
       <w:r>
@@ -8353,174 +7914,93 @@
           <w:b w:val="0"/>
           <w:i/>
           <w:color w:val="auto"/>
-        </w:rPr>
-        <w:t xml:space="preserve"> and </w:t>
-      </w:r>
-      <w:proofErr w:type="spellStart"/>
+          <w:lang w:val="en-US"/>
+        </w:rPr>
+        <w:t xml:space="preserve"> &gt;17 year old »</w:t>
+      </w:r>
       <w:r>
         <w:rPr>
           <w:b w:val="0"/>
           <w:i/>
           <w:color w:val="auto"/>
-        </w:rPr>
-        <w:t>pleuritis</w:t>
-      </w:r>
-      <w:proofErr w:type="spellEnd"/>
+          <w:lang w:val="en-US"/>
+        </w:rPr>
+        <w:t xml:space="preserve"> </w:t>
+      </w:r>
+      <w:r>
+        <w:rPr>
+          <w:b w:val="0"/>
+          <w:color w:val="auto"/>
+          <w:lang w:val="en-US"/>
+        </w:rPr>
+        <w:t xml:space="preserve">are more often admitted in  </w:t>
+      </w:r>
+      <w:r>
+        <w:rPr>
+          <w:b w:val="0"/>
+          <w:color w:val="auto"/>
+          <w:lang w:val="en-US"/>
+        </w:rPr>
+        <w:t xml:space="preserve">Ward 2604 </w:t>
+      </w:r>
       <w:r>
         <w:rPr>
           <w:b w:val="0"/>
           <w:i/>
           <w:color w:val="auto"/>
-        </w:rPr>
-        <w:t xml:space="preserve"> &gt;17 </w:t>
-      </w:r>
-      <w:proofErr w:type="spellStart"/>
+          <w:lang w:val="en-US"/>
+        </w:rPr>
+        <w:t>« General Medicine 1 »</w:t>
+      </w:r>
       <w:r>
         <w:rPr>
           <w:b w:val="0"/>
           <w:i/>
           <w:color w:val="auto"/>
-        </w:rPr>
-        <w:t>year</w:t>
-      </w:r>
-      <w:proofErr w:type="spellEnd"/>
+          <w:lang w:val="en-US"/>
+        </w:rPr>
+        <w:t xml:space="preserve"> </w:t>
+      </w:r>
+      <w:r>
+        <w:rPr>
+          <w:b w:val="0"/>
+          <w:color w:val="auto"/>
+          <w:lang w:val="en-US"/>
+        </w:rPr>
+        <w:t xml:space="preserve">than in </w:t>
+      </w:r>
+      <w:r>
+        <w:rPr>
+          <w:b w:val="0"/>
+          <w:color w:val="auto"/>
+          <w:lang w:val="en-US"/>
+        </w:rPr>
+        <w:t xml:space="preserve">Ward 68 </w:t>
+      </w:r>
       <w:r>
         <w:rPr>
           <w:b w:val="0"/>
           <w:i/>
           <w:color w:val="auto"/>
-        </w:rPr>
-        <w:t xml:space="preserve"> </w:t>
-      </w:r>
-      <w:proofErr w:type="spellStart"/>
-      <w:r>
-        <w:rPr>
-          <w:b w:val="0"/>
-          <w:i/>
-          <w:color w:val="auto"/>
-        </w:rPr>
-        <w:t>old</w:t>
-      </w:r>
-      <w:proofErr w:type="spellEnd"/>
-      <w:r>
-        <w:rPr>
-          <w:b w:val="0"/>
-          <w:i/>
-          <w:color w:val="auto"/>
-        </w:rPr>
-        <w:t> »</w:t>
-      </w:r>
-      <w:r>
-        <w:rPr>
-          <w:b w:val="0"/>
-          <w:color w:val="auto"/>
-        </w:rPr>
-        <w:t xml:space="preserve"> </w:t>
-      </w:r>
-      <w:r>
-        <w:rPr>
-          <w:b w:val="0"/>
-          <w:color w:val="auto"/>
-        </w:rPr>
-        <w:t xml:space="preserve">sont le plus souvent admis en Ward 2604 </w:t>
-      </w:r>
-      <w:r>
-        <w:rPr>
-          <w:b w:val="0"/>
-          <w:i/>
-          <w:color w:val="auto"/>
-        </w:rPr>
-        <w:t xml:space="preserve">« General </w:t>
-      </w:r>
-      <w:proofErr w:type="spellStart"/>
-      <w:r>
-        <w:rPr>
-          <w:b w:val="0"/>
-          <w:i/>
-          <w:color w:val="auto"/>
-        </w:rPr>
-        <w:t>Medicine</w:t>
-      </w:r>
-      <w:proofErr w:type="spellEnd"/>
-      <w:r>
-        <w:rPr>
-          <w:b w:val="0"/>
-          <w:i/>
-          <w:color w:val="auto"/>
-        </w:rPr>
-        <w:t xml:space="preserve"> 1 »</w:t>
-      </w:r>
-      <w:r>
-        <w:rPr>
-          <w:b w:val="0"/>
-          <w:color w:val="auto"/>
-        </w:rPr>
-        <w:t xml:space="preserve"> </w:t>
-      </w:r>
-      <w:r>
-        <w:rPr>
-          <w:b w:val="0"/>
-          <w:color w:val="auto"/>
-        </w:rPr>
-        <w:t>qu’en Ward 68</w:t>
-      </w:r>
-      <w:r>
-        <w:rPr>
-          <w:b w:val="0"/>
-          <w:color w:val="auto"/>
-        </w:rPr>
-        <w:t xml:space="preserve"> </w:t>
-      </w:r>
-      <w:r>
-        <w:rPr>
-          <w:b w:val="0"/>
-          <w:i/>
-          <w:color w:val="auto"/>
-        </w:rPr>
-        <w:t>« </w:t>
-      </w:r>
-      <w:proofErr w:type="spellStart"/>
-      <w:r>
-        <w:rPr>
-          <w:b w:val="0"/>
-          <w:i/>
-          <w:color w:val="auto"/>
-        </w:rPr>
-        <w:t>Respiratory</w:t>
-      </w:r>
-      <w:proofErr w:type="spellEnd"/>
-      <w:r>
-        <w:rPr>
-          <w:b w:val="0"/>
-          <w:i/>
-          <w:color w:val="auto"/>
-        </w:rPr>
-        <w:t xml:space="preserve"> </w:t>
-      </w:r>
-      <w:proofErr w:type="spellStart"/>
-      <w:r>
-        <w:rPr>
-          <w:b w:val="0"/>
-          <w:i/>
-          <w:color w:val="auto"/>
-        </w:rPr>
-        <w:t>Medicine</w:t>
-      </w:r>
-      <w:proofErr w:type="spellEnd"/>
-      <w:r>
-        <w:rPr>
-          <w:b w:val="0"/>
-          <w:i/>
-          <w:color w:val="auto"/>
-        </w:rPr>
-        <w:t> »</w:t>
-      </w:r>
-      <w:r>
-        <w:rPr>
-          <w:b w:val="0"/>
-          <w:color w:val="auto"/>
-        </w:rPr>
-        <w:t> ;</w:t>
+          <w:lang w:val="en-US"/>
+        </w:rPr>
+        <w:t>« Respiratory Medicine »</w:t>
+      </w:r>
+      <w:r>
+        <w:rPr>
+          <w:b w:val="0"/>
+          <w:color w:val="auto"/>
+          <w:lang w:val="en-US"/>
+        </w:rPr>
+        <w:t> </w:t>
+      </w:r>
+      <w:r>
+        <w:rPr>
+          <w:b w:val="0"/>
+          <w:color w:val="auto"/>
+          <w:lang w:val="en-US"/>
+        </w:rPr>
+        <w:t>;</w:t>
       </w:r>
     </w:p>
     <w:p>
@@ -8528,310 +8008,119 @@
         <w:pStyle w:val="Paragraphedeliste"/>
         <w:numPr>
           <w:ilvl w:val="0"/>
-          <w:numId w:val="0"/>
+          <w:numId w:val="8"/>
         </w:numPr>
-        <w:ind w:left="720"/>
         <w:jc w:val="both"/>
         <w:rPr>
           <w:b w:val="0"/>
           <w:color w:val="auto"/>
-        </w:rPr>
-      </w:pPr>
-      <w:r>
-        <w:rPr>
-          <w:b w:val="0"/>
-          <w:color w:val="auto"/>
-        </w:rPr>
-        <w:t>- Les patients avec un DRG 127</w:t>
-      </w:r>
-      <w:r>
-        <w:rPr>
-          <w:b w:val="0"/>
-          <w:color w:val="auto"/>
+          <w:lang w:val="en-US"/>
+        </w:rPr>
+      </w:pPr>
+      <w:r>
+        <w:rPr>
+          <w:b w:val="0"/>
+          <w:color w:val="auto"/>
+          <w:lang w:val="en-US"/>
+        </w:rPr>
+        <w:t xml:space="preserve">Patients with a DRG 127 </w:t>
+      </w:r>
+      <w:r>
+        <w:rPr>
+          <w:b w:val="0"/>
+          <w:i/>
+          <w:color w:val="auto"/>
+          <w:lang w:val="en-US"/>
+        </w:rPr>
+        <w:t>« Heart failure and shock »</w:t>
+      </w:r>
+      <w:r>
+        <w:rPr>
+          <w:b w:val="0"/>
+          <w:i/>
+          <w:color w:val="auto"/>
+          <w:lang w:val="en-US"/>
         </w:rPr>
         <w:t xml:space="preserve"> </w:t>
       </w:r>
       <w:r>
         <w:rPr>
           <w:b w:val="0"/>
+          <w:color w:val="auto"/>
+          <w:lang w:val="en-US"/>
+        </w:rPr>
+        <w:t xml:space="preserve">are mainly admitted in Wards </w:t>
+      </w:r>
+      <w:r>
+        <w:rPr>
+          <w:b w:val="0"/>
+          <w:color w:val="auto"/>
+          <w:lang w:val="en-US"/>
+        </w:rPr>
+        <w:t>2605 « General Medicine 2 » &amp; 2604 « General Medicine 1 », 21 « Geriatrics »</w:t>
+      </w:r>
+      <w:r>
+        <w:rPr>
+          <w:b w:val="0"/>
+          <w:color w:val="auto"/>
+          <w:lang w:val="en-US"/>
+        </w:rPr>
+        <w:t xml:space="preserve"> or</w:t>
+      </w:r>
+      <w:r>
+        <w:rPr>
+          <w:b w:val="0"/>
+          <w:color w:val="auto"/>
+          <w:lang w:val="en-US"/>
+        </w:rPr>
+        <w:t xml:space="preserve"> 08</w:t>
+      </w:r>
+      <w:r>
+        <w:rPr>
+          <w:b w:val="0"/>
+          <w:color w:val="auto"/>
+          <w:lang w:val="en-US"/>
+        </w:rPr>
+        <w:t xml:space="preserve"> but rarely in </w:t>
+      </w:r>
+      <w:r>
+        <w:rPr>
+          <w:b w:val="0"/>
+          <w:color w:val="auto"/>
+          <w:lang w:val="en-US"/>
+        </w:rPr>
+        <w:t>Wards 68 «Respiratory Medicine »</w:t>
+      </w:r>
+      <w:r>
+        <w:rPr>
+          <w:b w:val="0"/>
+          <w:color w:val="auto"/>
+          <w:lang w:val="en-US"/>
+        </w:rPr>
+        <w:t xml:space="preserve"> or</w:t>
+      </w:r>
+      <w:r>
+        <w:rPr>
+          <w:b w:val="0"/>
+          <w:color w:val="auto"/>
+          <w:lang w:val="en-US"/>
+        </w:rPr>
+        <w:t xml:space="preserve"> 24 </w:t>
+      </w:r>
+      <w:r>
+        <w:rPr>
+          <w:b w:val="0"/>
           <w:i/>
           <w:color w:val="auto"/>
-        </w:rPr>
-        <w:t>« </w:t>
-      </w:r>
-      <w:proofErr w:type="spellStart"/>
-      <w:r>
-        <w:rPr>
-          <w:b w:val="0"/>
-          <w:i/>
-          <w:color w:val="auto"/>
-        </w:rPr>
-        <w:t>Heart</w:t>
-      </w:r>
-      <w:proofErr w:type="spellEnd"/>
-      <w:r>
-        <w:rPr>
-          <w:b w:val="0"/>
-          <w:i/>
-          <w:color w:val="auto"/>
-        </w:rPr>
-        <w:t xml:space="preserve"> </w:t>
-      </w:r>
-      <w:proofErr w:type="spellStart"/>
-      <w:r>
-        <w:rPr>
-          <w:b w:val="0"/>
-          <w:i/>
-          <w:color w:val="auto"/>
-        </w:rPr>
-        <w:t>failure</w:t>
-      </w:r>
-      <w:proofErr w:type="spellEnd"/>
-      <w:r>
-        <w:rPr>
-          <w:b w:val="0"/>
-          <w:i/>
-          <w:color w:val="auto"/>
-        </w:rPr>
-        <w:t xml:space="preserve"> and </w:t>
-      </w:r>
-      <w:proofErr w:type="spellStart"/>
-      <w:r>
-        <w:rPr>
-          <w:b w:val="0"/>
-          <w:i/>
-          <w:color w:val="auto"/>
-        </w:rPr>
-        <w:t>shock</w:t>
-      </w:r>
-      <w:proofErr w:type="spellEnd"/>
-      <w:r>
-        <w:rPr>
-          <w:b w:val="0"/>
-          <w:i/>
-          <w:color w:val="auto"/>
-        </w:rPr>
-        <w:t xml:space="preserve"> » </w:t>
-      </w:r>
-      <w:r>
-        <w:rPr>
-          <w:b w:val="0"/>
-          <w:color w:val="auto"/>
-        </w:rPr>
-        <w:t xml:space="preserve">sont principalement admis en </w:t>
-      </w:r>
-      <w:proofErr w:type="spellStart"/>
-      <w:r>
-        <w:rPr>
-          <w:b w:val="0"/>
-          <w:color w:val="auto"/>
-        </w:rPr>
-        <w:t>Wards</w:t>
-      </w:r>
-      <w:proofErr w:type="spellEnd"/>
-      <w:r>
-        <w:rPr>
-          <w:b w:val="0"/>
-          <w:color w:val="auto"/>
-        </w:rPr>
-        <w:t xml:space="preserve"> 2605</w:t>
-      </w:r>
-      <w:r>
-        <w:rPr>
-          <w:b w:val="0"/>
-          <w:color w:val="auto"/>
-        </w:rPr>
-        <w:t xml:space="preserve"> « General </w:t>
-      </w:r>
-      <w:proofErr w:type="spellStart"/>
-      <w:r>
-        <w:rPr>
-          <w:b w:val="0"/>
-          <w:color w:val="auto"/>
-        </w:rPr>
-        <w:t>Medicine</w:t>
-      </w:r>
-      <w:proofErr w:type="spellEnd"/>
-      <w:r>
-        <w:rPr>
-          <w:b w:val="0"/>
-          <w:color w:val="auto"/>
-        </w:rPr>
-        <w:t xml:space="preserve"> 2 »</w:t>
-      </w:r>
-      <w:r>
-        <w:rPr>
-          <w:b w:val="0"/>
-          <w:color w:val="auto"/>
-        </w:rPr>
-        <w:t xml:space="preserve"> &amp; 2604</w:t>
-      </w:r>
-      <w:r>
-        <w:rPr>
-          <w:b w:val="0"/>
-          <w:color w:val="auto"/>
-        </w:rPr>
-        <w:t xml:space="preserve"> « </w:t>
-      </w:r>
-      <w:r>
-        <w:rPr>
-          <w:b w:val="0"/>
-          <w:color w:val="auto"/>
-        </w:rPr>
-        <w:t xml:space="preserve">General </w:t>
-      </w:r>
-      <w:proofErr w:type="spellStart"/>
-      <w:r>
-        <w:rPr>
-          <w:b w:val="0"/>
-          <w:color w:val="auto"/>
-        </w:rPr>
-        <w:t>Medicine</w:t>
-      </w:r>
-      <w:proofErr w:type="spellEnd"/>
-      <w:r>
-        <w:rPr>
-          <w:b w:val="0"/>
-          <w:color w:val="auto"/>
-        </w:rPr>
-        <w:t xml:space="preserve"> 1</w:t>
-      </w:r>
-      <w:r>
-        <w:rPr>
-          <w:b w:val="0"/>
-          <w:color w:val="auto"/>
-        </w:rPr>
-        <w:t> »</w:t>
-      </w:r>
-      <w:r>
-        <w:rPr>
-          <w:b w:val="0"/>
-          <w:color w:val="auto"/>
-        </w:rPr>
-        <w:t>, 21</w:t>
-      </w:r>
-      <w:r>
-        <w:rPr>
-          <w:b w:val="0"/>
-          <w:color w:val="auto"/>
-        </w:rPr>
-        <w:t xml:space="preserve"> « </w:t>
-      </w:r>
-      <w:proofErr w:type="spellStart"/>
-      <w:r>
-        <w:rPr>
-          <w:b w:val="0"/>
-          <w:color w:val="auto"/>
-        </w:rPr>
-        <w:t>Geriatrics</w:t>
-      </w:r>
-      <w:proofErr w:type="spellEnd"/>
-      <w:r>
-        <w:rPr>
-          <w:b w:val="0"/>
-          <w:color w:val="auto"/>
-        </w:rPr>
-        <w:t> »</w:t>
-      </w:r>
-      <w:r>
-        <w:rPr>
-          <w:b w:val="0"/>
-          <w:color w:val="auto"/>
-        </w:rPr>
-        <w:t xml:space="preserve"> ou 08 mais rarement en </w:t>
-      </w:r>
-      <w:proofErr w:type="spellStart"/>
-      <w:r>
-        <w:rPr>
-          <w:b w:val="0"/>
-          <w:color w:val="auto"/>
-        </w:rPr>
-        <w:t>Wards</w:t>
-      </w:r>
-      <w:proofErr w:type="spellEnd"/>
-      <w:r>
-        <w:rPr>
-          <w:b w:val="0"/>
-          <w:color w:val="auto"/>
-        </w:rPr>
-        <w:t xml:space="preserve"> 68</w:t>
-      </w:r>
-      <w:r>
-        <w:rPr>
-          <w:b w:val="0"/>
-          <w:color w:val="auto"/>
-        </w:rPr>
-        <w:t xml:space="preserve"> «</w:t>
-      </w:r>
-      <w:proofErr w:type="spellStart"/>
-      <w:r>
-        <w:rPr>
-          <w:b w:val="0"/>
-          <w:color w:val="auto"/>
-        </w:rPr>
-        <w:t>Respiratory</w:t>
-      </w:r>
-      <w:proofErr w:type="spellEnd"/>
-      <w:r>
-        <w:rPr>
-          <w:b w:val="0"/>
-          <w:color w:val="auto"/>
-        </w:rPr>
-        <w:t xml:space="preserve"> </w:t>
-      </w:r>
-      <w:proofErr w:type="spellStart"/>
-      <w:r>
-        <w:rPr>
-          <w:b w:val="0"/>
-          <w:color w:val="auto"/>
-        </w:rPr>
-        <w:t>Medicine</w:t>
-      </w:r>
-      <w:proofErr w:type="spellEnd"/>
-      <w:r>
-        <w:rPr>
-          <w:b w:val="0"/>
-          <w:color w:val="auto"/>
-        </w:rPr>
-        <w:t> »</w:t>
-      </w:r>
-      <w:r>
-        <w:rPr>
-          <w:b w:val="0"/>
-          <w:color w:val="auto"/>
-        </w:rPr>
-        <w:t xml:space="preserve"> ou 24 </w:t>
-      </w:r>
-      <w:r>
-        <w:rPr>
-          <w:b w:val="0"/>
-          <w:i/>
-          <w:color w:val="auto"/>
-        </w:rPr>
-        <w:t xml:space="preserve">« Infection and </w:t>
-      </w:r>
-      <w:proofErr w:type="spellStart"/>
-      <w:r>
-        <w:rPr>
-          <w:b w:val="0"/>
-          <w:i/>
-          <w:color w:val="auto"/>
-        </w:rPr>
-        <w:t>Immunology</w:t>
-      </w:r>
-      <w:proofErr w:type="spellEnd"/>
-      <w:r>
-        <w:rPr>
-          <w:b w:val="0"/>
-          <w:i/>
-          <w:color w:val="auto"/>
-        </w:rPr>
-        <w:t> »</w:t>
-      </w:r>
-      <w:r>
-        <w:rPr>
-          <w:b w:val="0"/>
-          <w:color w:val="auto"/>
+          <w:lang w:val="en-US"/>
+        </w:rPr>
+        <w:t>« Infection and Immunology »</w:t>
+      </w:r>
+      <w:r>
+        <w:rPr>
+          <w:b w:val="0"/>
+          <w:color w:val="auto"/>
+          <w:lang w:val="en-US"/>
         </w:rPr>
         <w:t>;</w:t>
       </w:r>
@@ -8841,229 +8130,135 @@
         <w:pStyle w:val="Paragraphedeliste"/>
         <w:numPr>
           <w:ilvl w:val="0"/>
-          <w:numId w:val="0"/>
+          <w:numId w:val="8"/>
         </w:numPr>
-        <w:ind w:left="720"/>
         <w:jc w:val="both"/>
         <w:rPr>
           <w:b w:val="0"/>
           <w:color w:val="auto"/>
-        </w:rPr>
-      </w:pPr>
-      <w:r>
-        <w:rPr>
-          <w:b w:val="0"/>
-          <w:color w:val="auto"/>
-        </w:rPr>
-        <w:t xml:space="preserve">- les patients avec un DRG 576 </w:t>
+          <w:lang w:val="en-US"/>
+        </w:rPr>
+      </w:pPr>
+      <w:r>
+        <w:rPr>
+          <w:b w:val="0"/>
+          <w:color w:val="auto"/>
+          <w:lang w:val="en-US"/>
+        </w:rPr>
+        <w:t xml:space="preserve">Patients with a DRG 576 </w:t>
       </w:r>
       <w:r>
         <w:rPr>
           <w:b w:val="0"/>
           <w:i/>
           <w:color w:val="auto"/>
-        </w:rPr>
-        <w:t>« </w:t>
-      </w:r>
-      <w:proofErr w:type="spellStart"/>
+          <w:lang w:val="en-US"/>
+        </w:rPr>
+        <w:t>« Sepsis without medical ventilation »</w:t>
+      </w:r>
       <w:r>
         <w:rPr>
           <w:b w:val="0"/>
           <w:i/>
           <w:color w:val="auto"/>
-        </w:rPr>
-        <w:t>Sepsis</w:t>
-      </w:r>
-      <w:proofErr w:type="spellEnd"/>
+          <w:lang w:val="en-US"/>
+        </w:rPr>
+        <w:t xml:space="preserve"> </w:t>
+      </w:r>
+      <w:r>
+        <w:rPr>
+          <w:b w:val="0"/>
+          <w:color w:val="auto"/>
+          <w:lang w:val="en-US"/>
+        </w:rPr>
+        <w:t xml:space="preserve">are mostly admitted in </w:t>
+      </w:r>
+      <w:r>
+        <w:rPr>
+          <w:b w:val="0"/>
+          <w:color w:val="auto"/>
+          <w:lang w:val="en-US"/>
+        </w:rPr>
+        <w:t xml:space="preserve">Wards 2605 </w:t>
+      </w:r>
       <w:r>
         <w:rPr>
           <w:b w:val="0"/>
           <w:i/>
           <w:color w:val="auto"/>
+          <w:lang w:val="en-US"/>
+        </w:rPr>
+        <w:t>« General Medicine 2 »</w:t>
+      </w:r>
+      <w:r>
+        <w:rPr>
+          <w:b w:val="0"/>
+          <w:i/>
+          <w:color w:val="auto"/>
+          <w:lang w:val="en-US"/>
         </w:rPr>
         <w:t xml:space="preserve"> </w:t>
       </w:r>
-      <w:proofErr w:type="spellStart"/>
+      <w:r>
+        <w:rPr>
+          <w:b w:val="0"/>
+          <w:color w:val="auto"/>
+          <w:lang w:val="en-US"/>
+        </w:rPr>
+        <w:t xml:space="preserve">(in a large part) </w:t>
+      </w:r>
+      <w:r>
+        <w:rPr>
+          <w:b w:val="0"/>
+          <w:color w:val="auto"/>
+          <w:lang w:val="en-US"/>
+        </w:rPr>
+        <w:t xml:space="preserve">&amp; 2604 </w:t>
+      </w:r>
       <w:r>
         <w:rPr>
           <w:b w:val="0"/>
           <w:i/>
           <w:color w:val="auto"/>
-        </w:rPr>
-        <w:t>without</w:t>
-      </w:r>
-      <w:proofErr w:type="spellEnd"/>
+          <w:lang w:val="en-US"/>
+        </w:rPr>
+        <w:t>« General Medicine 1 »</w:t>
+      </w:r>
       <w:r>
         <w:rPr>
           <w:b w:val="0"/>
           <w:i/>
           <w:color w:val="auto"/>
-        </w:rPr>
-        <w:t xml:space="preserve"> </w:t>
-      </w:r>
-      <w:proofErr w:type="spellStart"/>
+          <w:lang w:val="en-US"/>
+        </w:rPr>
+        <w:t xml:space="preserve"> than in  </w:t>
+      </w:r>
+      <w:r>
+        <w:rPr>
+          <w:b w:val="0"/>
+          <w:color w:val="auto"/>
+          <w:lang w:val="en-US"/>
+        </w:rPr>
+        <w:t xml:space="preserve">Ward 24 </w:t>
+      </w:r>
       <w:r>
         <w:rPr>
           <w:b w:val="0"/>
           <w:i/>
           <w:color w:val="auto"/>
-        </w:rPr>
-        <w:t>medical</w:t>
-      </w:r>
-      <w:proofErr w:type="spellEnd"/>
-      <w:r>
-        <w:rPr>
-          <w:b w:val="0"/>
-          <w:i/>
-          <w:color w:val="auto"/>
-        </w:rPr>
-        <w:t xml:space="preserve"> ventilation »</w:t>
-      </w:r>
-      <w:r>
-        <w:rPr>
-          <w:b w:val="0"/>
-          <w:color w:val="auto"/>
-        </w:rPr>
-        <w:t xml:space="preserve"> </w:t>
-      </w:r>
-      <w:r>
-        <w:rPr>
-          <w:b w:val="0"/>
-          <w:color w:val="auto"/>
-        </w:rPr>
-        <w:t xml:space="preserve">sont majoritairement admis en </w:t>
-      </w:r>
-      <w:proofErr w:type="spellStart"/>
-      <w:r>
-        <w:rPr>
-          <w:b w:val="0"/>
-          <w:color w:val="auto"/>
-        </w:rPr>
-        <w:t>Wards</w:t>
-      </w:r>
-      <w:proofErr w:type="spellEnd"/>
-      <w:r>
-        <w:rPr>
-          <w:b w:val="0"/>
-          <w:color w:val="auto"/>
-        </w:rPr>
-        <w:t xml:space="preserve"> 2605</w:t>
-      </w:r>
-      <w:r>
-        <w:rPr>
-          <w:b w:val="0"/>
-          <w:color w:val="auto"/>
-        </w:rPr>
-        <w:t xml:space="preserve"> </w:t>
-      </w:r>
-      <w:r>
-        <w:rPr>
-          <w:b w:val="0"/>
-          <w:i/>
-          <w:color w:val="auto"/>
-        </w:rPr>
-        <w:t xml:space="preserve">« General </w:t>
-      </w:r>
-      <w:proofErr w:type="spellStart"/>
-      <w:r>
-        <w:rPr>
-          <w:b w:val="0"/>
-          <w:i/>
-          <w:color w:val="auto"/>
-        </w:rPr>
-        <w:t>Medicine</w:t>
-      </w:r>
-      <w:proofErr w:type="spellEnd"/>
-      <w:r>
-        <w:rPr>
-          <w:b w:val="0"/>
-          <w:i/>
-          <w:color w:val="auto"/>
-        </w:rPr>
-        <w:t xml:space="preserve"> 2 »</w:t>
-      </w:r>
-      <w:r>
-        <w:rPr>
-          <w:b w:val="0"/>
-          <w:color w:val="auto"/>
-        </w:rPr>
-        <w:t xml:space="preserve"> (en très grande partie) &amp; 2604 </w:t>
-      </w:r>
-      <w:r>
-        <w:rPr>
-          <w:b w:val="0"/>
-          <w:i/>
-          <w:color w:val="auto"/>
-        </w:rPr>
-        <w:t xml:space="preserve">« General </w:t>
-      </w:r>
-      <w:proofErr w:type="spellStart"/>
-      <w:r>
-        <w:rPr>
-          <w:b w:val="0"/>
-          <w:i/>
-          <w:color w:val="auto"/>
-        </w:rPr>
-        <w:t>Medicine</w:t>
-      </w:r>
-      <w:proofErr w:type="spellEnd"/>
-      <w:r>
-        <w:rPr>
-          <w:b w:val="0"/>
-          <w:i/>
-          <w:color w:val="auto"/>
-        </w:rPr>
-        <w:t xml:space="preserve"> 1 » </w:t>
-      </w:r>
-      <w:r>
-        <w:rPr>
-          <w:b w:val="0"/>
-          <w:color w:val="auto"/>
-        </w:rPr>
-        <w:t>qu’en Ward 24</w:t>
-      </w:r>
-      <w:r>
-        <w:rPr>
-          <w:b w:val="0"/>
-          <w:color w:val="auto"/>
-        </w:rPr>
-        <w:t xml:space="preserve"> </w:t>
-      </w:r>
-      <w:r>
-        <w:rPr>
-          <w:b w:val="0"/>
-          <w:i/>
-          <w:color w:val="auto"/>
-        </w:rPr>
-        <w:t xml:space="preserve">« Infection and </w:t>
-      </w:r>
-      <w:proofErr w:type="spellStart"/>
-      <w:r>
-        <w:rPr>
-          <w:b w:val="0"/>
-          <w:i/>
-          <w:color w:val="auto"/>
-        </w:rPr>
-        <w:t>Immunology</w:t>
-      </w:r>
-      <w:proofErr w:type="spellEnd"/>
-      <w:r>
-        <w:rPr>
-          <w:b w:val="0"/>
-          <w:i/>
-          <w:color w:val="auto"/>
-        </w:rPr>
-        <w:t> »</w:t>
-      </w:r>
-      <w:r>
-        <w:rPr>
-          <w:b w:val="0"/>
-          <w:color w:val="auto"/>
+          <w:lang w:val="en-US"/>
+        </w:rPr>
+        <w:t>« Infection and Immunology »</w:t>
+      </w:r>
+      <w:r>
+        <w:rPr>
+          <w:b w:val="0"/>
+          <w:color w:val="auto"/>
+          <w:lang w:val="en-US"/>
         </w:rPr>
         <w:t>.</w:t>
       </w:r>
     </w:p>
-    <w:p/>
     <w:p>
       <w:pPr>
         <w:pStyle w:val="Titre3"/>
@@ -9072,13 +8267,59 @@
           <w:numId w:val="0"/>
         </w:numPr>
         <w:ind w:left="360"/>
-      </w:pPr>
-      <w:r>
+        <w:rPr>
+          <w:lang w:val="en-US"/>
+        </w:rPr>
+      </w:pPr>
+      <w:r>
+        <w:rPr>
+          <w:lang w:val="en-US"/>
+        </w:rPr>
         <w:t xml:space="preserve">II.2- </w:t>
       </w:r>
       <w:r>
-        <w:t>Analyse de la relation entre département d’admission et décès en établissement</w:t>
-      </w:r>
+        <w:rPr>
+          <w:lang w:val="en-US"/>
+        </w:rPr>
+        <w:t>Analysis of the relationship existing between the Admission W</w:t>
+      </w:r>
+      <w:r>
+        <w:rPr>
+          <w:lang w:val="en-US"/>
+        </w:rPr>
+        <w:t>ard and the D</w:t>
+      </w:r>
+      <w:r>
+        <w:rPr>
+          <w:lang w:val="en-US"/>
+        </w:rPr>
+        <w:t xml:space="preserve">eath </w:t>
+      </w:r>
+      <w:r>
+        <w:rPr>
+          <w:lang w:val="en-US"/>
+        </w:rPr>
+        <w:t>within</w:t>
+      </w:r>
+      <w:r>
+        <w:rPr>
+          <w:lang w:val="en-US"/>
+        </w:rPr>
+        <w:t>/outside</w:t>
+      </w:r>
+      <w:r>
+        <w:rPr>
+          <w:lang w:val="en-US"/>
+        </w:rPr>
+        <w:t xml:space="preserve"> Hospitals</w:t>
+      </w:r>
+    </w:p>
+    <w:p>
+      <w:pPr>
+        <w:rPr>
+          <w:lang w:val="en-US"/>
+        </w:rPr>
+      </w:pPr>
     </w:p>
     <w:p>
       <w:pPr>
@@ -9123,7 +8364,7 @@
           <w:color w:val="333333"/>
           <w:sz w:val="20"/>
           <w:szCs w:val="20"/>
-          <w:lang w:eastAsia="fr-FR"/>
+          <w:lang w:val="en-US" w:eastAsia="fr-FR"/>
         </w:rPr>
         <w:t xml:space="preserve">              </w:t>
       </w:r>
@@ -9533,30 +8774,6 @@
         <w:t>323  16</w:t>
       </w:r>
       <w:proofErr w:type="gramEnd"/>
-    </w:p>
-    <w:p>
-      <w:pPr>
-        <w:spacing w:after="0"/>
-        <w:rPr>
-          <w:lang w:val="en-US"/>
-        </w:rPr>
-      </w:pPr>
-    </w:p>
-    <w:p>
-      <w:pPr>
-        <w:spacing w:after="0"/>
-        <w:rPr>
-          <w:lang w:val="en-US"/>
-        </w:rPr>
-      </w:pPr>
-    </w:p>
-    <w:p>
-      <w:pPr>
-        <w:spacing w:after="0"/>
-        <w:rPr>
-          <w:lang w:val="en-US"/>
-        </w:rPr>
-      </w:pPr>
     </w:p>
     <w:p>
       <w:pPr>
@@ -10656,65 +9873,72 @@
         <w:rPr>
           <w:b w:val="0"/>
           <w:color w:val="auto"/>
-        </w:rPr>
-      </w:pPr>
-      <w:r>
-        <w:rPr>
-          <w:b w:val="0"/>
-          <w:color w:val="auto"/>
-        </w:rPr>
-        <w:t xml:space="preserve">Le tableau de </w:t>
-      </w:r>
-      <w:proofErr w:type="spellStart"/>
-      <w:r>
-        <w:rPr>
-          <w:b w:val="0"/>
-          <w:color w:val="auto"/>
-        </w:rPr>
-        <w:t>Poucentage</w:t>
-      </w:r>
-      <w:proofErr w:type="spellEnd"/>
-      <w:r>
-        <w:rPr>
-          <w:b w:val="0"/>
-          <w:color w:val="auto"/>
-        </w:rPr>
-        <w:t xml:space="preserve"> en ligne </w:t>
-      </w:r>
-      <w:r>
-        <w:rPr>
-          <w:b w:val="0"/>
-          <w:color w:val="auto"/>
-        </w:rPr>
-        <w:t xml:space="preserve">nous fournit les données </w:t>
-      </w:r>
-      <w:r>
-        <w:rPr>
-          <w:b w:val="0"/>
-          <w:color w:val="auto"/>
-        </w:rPr>
-        <w:t>à partir d</w:t>
-      </w:r>
-      <w:r>
-        <w:rPr>
-          <w:b w:val="0"/>
-          <w:color w:val="auto"/>
-        </w:rPr>
-        <w:t xml:space="preserve">esquelles nous pouvons </w:t>
-      </w:r>
-      <w:r>
-        <w:rPr>
-          <w:b w:val="0"/>
-          <w:color w:val="auto"/>
-        </w:rPr>
-        <w:t>constater</w:t>
-      </w:r>
-      <w:r>
-        <w:rPr>
-          <w:b w:val="0"/>
-          <w:color w:val="auto"/>
-        </w:rPr>
-        <w:t xml:space="preserve"> que la proportion des décès survenus hors des hôpitaux ou lors des séjours dans les hôpitaux dépend du Ward d’Admission du patient. </w:t>
+          <w:lang w:val="en-US"/>
+        </w:rPr>
+      </w:pPr>
+      <w:r>
+        <w:rPr>
+          <w:b w:val="0"/>
+          <w:color w:val="auto"/>
+          <w:lang w:val="en-US"/>
+        </w:rPr>
+        <w:t>T</w:t>
+      </w:r>
+      <w:r>
+        <w:rPr>
+          <w:b w:val="0"/>
+          <w:color w:val="auto"/>
+          <w:lang w:val="en-US"/>
+        </w:rPr>
+        <w:t>he table on the R</w:t>
+      </w:r>
+      <w:r>
+        <w:rPr>
+          <w:b w:val="0"/>
+          <w:color w:val="auto"/>
+          <w:lang w:val="en-US"/>
+        </w:rPr>
+        <w:t>ow P</w:t>
+      </w:r>
+      <w:r>
+        <w:rPr>
+          <w:b w:val="0"/>
+          <w:color w:val="auto"/>
+          <w:lang w:val="en-US"/>
+        </w:rPr>
+        <w:t xml:space="preserve">ercentage </w:t>
+      </w:r>
+      <w:r>
+        <w:rPr>
+          <w:b w:val="0"/>
+          <w:color w:val="auto"/>
+          <w:lang w:val="en-US"/>
+        </w:rPr>
+        <w:t>provides data from which we can notic</w:t>
+      </w:r>
+      <w:r>
+        <w:rPr>
+          <w:b w:val="0"/>
+          <w:color w:val="auto"/>
+          <w:lang w:val="en-US"/>
+        </w:rPr>
+        <w:t xml:space="preserve">e that the proportion of deaths occurring outside Hospitals </w:t>
+      </w:r>
+      <w:r>
+        <w:rPr>
+          <w:b w:val="0"/>
+          <w:color w:val="auto"/>
+          <w:lang w:val="en-US"/>
+        </w:rPr>
+        <w:t xml:space="preserve">or during the stays within the Hospitals depends </w:t>
+      </w:r>
+      <w:r>
+        <w:rPr>
+          <w:b w:val="0"/>
+          <w:color w:val="auto"/>
+          <w:lang w:val="en-US"/>
+        </w:rPr>
+        <w:t>on the Ward of Admission of the patient;</w:t>
       </w:r>
     </w:p>
     <w:p>
@@ -10728,224 +9952,35 @@
         <w:rPr>
           <w:b w:val="0"/>
           <w:color w:val="auto"/>
-        </w:rPr>
-      </w:pPr>
-      <w:r>
-        <w:rPr>
-          <w:b w:val="0"/>
-          <w:color w:val="auto"/>
-        </w:rPr>
-        <w:t xml:space="preserve">A partir </w:t>
-      </w:r>
-      <w:r>
-        <w:rPr>
-          <w:b w:val="0"/>
-          <w:color w:val="auto"/>
-        </w:rPr>
-        <w:t>de ce</w:t>
-      </w:r>
-      <w:r>
-        <w:rPr>
-          <w:b w:val="0"/>
-          <w:color w:val="auto"/>
-        </w:rPr>
-        <w:t xml:space="preserve"> tableau de Pourcentage en ligne, </w:t>
-      </w:r>
-      <w:r>
-        <w:rPr>
-          <w:b w:val="0"/>
-          <w:color w:val="auto"/>
-        </w:rPr>
-        <w:t>nous pouvons remarquer que l</w:t>
-      </w:r>
-      <w:r>
-        <w:rPr>
-          <w:b w:val="0"/>
-          <w:color w:val="auto"/>
-        </w:rPr>
-        <w:t>es</w:t>
-      </w:r>
-      <w:r>
-        <w:rPr>
-          <w:b w:val="0"/>
-          <w:color w:val="auto"/>
-        </w:rPr>
-        <w:t xml:space="preserve"> proportion</w:t>
-      </w:r>
-      <w:r>
-        <w:rPr>
-          <w:b w:val="0"/>
-          <w:color w:val="auto"/>
-        </w:rPr>
-        <w:t>s</w:t>
-      </w:r>
-      <w:r>
-        <w:rPr>
-          <w:b w:val="0"/>
-          <w:color w:val="auto"/>
-        </w:rPr>
-        <w:t xml:space="preserve"> de décès survenus hors des hôpitaux pour les patients ayant été admis en </w:t>
-      </w:r>
-      <w:proofErr w:type="spellStart"/>
-      <w:r>
-        <w:rPr>
-          <w:b w:val="0"/>
-          <w:color w:val="auto"/>
-        </w:rPr>
-        <w:t>Wards</w:t>
-      </w:r>
-      <w:proofErr w:type="spellEnd"/>
-      <w:r>
-        <w:rPr>
-          <w:b w:val="0"/>
-          <w:color w:val="auto"/>
-        </w:rPr>
-        <w:t xml:space="preserve"> 08 et 68 </w:t>
-      </w:r>
-      <w:r>
-        <w:rPr>
-          <w:b w:val="0"/>
-          <w:color w:val="auto"/>
-        </w:rPr>
-        <w:t xml:space="preserve">tendent à être </w:t>
-      </w:r>
-      <w:r>
-        <w:rPr>
-          <w:b w:val="0"/>
-          <w:color w:val="auto"/>
-        </w:rPr>
-        <w:t>plus élevé</w:t>
-      </w:r>
-      <w:r>
-        <w:rPr>
-          <w:b w:val="0"/>
-          <w:color w:val="auto"/>
-        </w:rPr>
-        <w:t>e</w:t>
-      </w:r>
-      <w:r>
-        <w:rPr>
-          <w:b w:val="0"/>
-          <w:color w:val="auto"/>
-        </w:rPr>
-        <w:t xml:space="preserve">s que celles des autres </w:t>
-      </w:r>
-      <w:proofErr w:type="spellStart"/>
-      <w:r>
-        <w:rPr>
-          <w:b w:val="0"/>
-          <w:color w:val="auto"/>
-        </w:rPr>
-        <w:t>Wards</w:t>
-      </w:r>
-      <w:proofErr w:type="spellEnd"/>
-      <w:r>
-        <w:rPr>
-          <w:b w:val="0"/>
-          <w:color w:val="auto"/>
-        </w:rPr>
-        <w:t>, et que logiquement, celles</w:t>
-      </w:r>
-      <w:r>
-        <w:rPr>
-          <w:b w:val="0"/>
-          <w:color w:val="auto"/>
-        </w:rPr>
-        <w:t xml:space="preserve"> des décès survenus lors des séjours dans les hôp</w:t>
-      </w:r>
-      <w:r>
-        <w:rPr>
-          <w:b w:val="0"/>
-          <w:color w:val="auto"/>
-        </w:rPr>
-        <w:t xml:space="preserve">itaux </w:t>
-      </w:r>
-      <w:r>
-        <w:rPr>
-          <w:b w:val="0"/>
-          <w:color w:val="auto"/>
-        </w:rPr>
-        <w:t xml:space="preserve">quant à </w:t>
-      </w:r>
-      <w:r>
-        <w:rPr>
-          <w:b w:val="0"/>
-          <w:color w:val="auto"/>
-        </w:rPr>
-        <w:t>eux tendent à</w:t>
-      </w:r>
-      <w:r>
-        <w:rPr>
-          <w:b w:val="0"/>
-          <w:color w:val="auto"/>
-        </w:rPr>
-        <w:t xml:space="preserve"> être</w:t>
-      </w:r>
-      <w:r>
-        <w:rPr>
-          <w:b w:val="0"/>
-          <w:color w:val="auto"/>
-        </w:rPr>
-        <w:t xml:space="preserve"> moins élevé</w:t>
-      </w:r>
-      <w:r>
-        <w:rPr>
-          <w:b w:val="0"/>
-          <w:color w:val="auto"/>
-        </w:rPr>
-        <w:t>e</w:t>
-      </w:r>
-      <w:r>
-        <w:rPr>
-          <w:b w:val="0"/>
-          <w:color w:val="auto"/>
-        </w:rPr>
-        <w:t>s</w:t>
-      </w:r>
-      <w:r>
-        <w:rPr>
-          <w:b w:val="0"/>
-          <w:color w:val="auto"/>
-        </w:rPr>
-        <w:t> </w:t>
-      </w:r>
-      <w:r>
-        <w:rPr>
-          <w:b w:val="0"/>
-          <w:color w:val="auto"/>
-        </w:rPr>
-        <w:t xml:space="preserve">que dans les autres </w:t>
-      </w:r>
-      <w:proofErr w:type="spellStart"/>
-      <w:r>
-        <w:rPr>
-          <w:b w:val="0"/>
-          <w:color w:val="auto"/>
-        </w:rPr>
-        <w:t>Wards</w:t>
-      </w:r>
-      <w:proofErr w:type="spellEnd"/>
-      <w:r>
-        <w:rPr>
-          <w:b w:val="0"/>
-          <w:color w:val="auto"/>
-        </w:rPr>
-        <w:t>.</w:t>
-      </w:r>
-      <w:r>
-        <w:rPr>
-          <w:b w:val="0"/>
-          <w:color w:val="auto"/>
-        </w:rPr>
-        <w:t xml:space="preserve">   </w:t>
-      </w:r>
-    </w:p>
-    <w:p>
-      <w:pPr>
-        <w:tabs>
-          <w:tab w:val="left" w:pos="1332"/>
-        </w:tabs>
-      </w:pPr>
+          <w:lang w:val="en-US"/>
+        </w:rPr>
+      </w:pPr>
+      <w:r>
+        <w:rPr>
+          <w:b w:val="0"/>
+          <w:color w:val="auto"/>
+          <w:lang w:val="en-US"/>
+        </w:rPr>
+        <w:t xml:space="preserve">From this table on the Row Percentage, we can notice that the proportions of deaths occurring outside the Hospitals for the patients </w:t>
+      </w:r>
+      <w:r>
+        <w:rPr>
+          <w:b w:val="0"/>
+          <w:color w:val="auto"/>
+          <w:lang w:val="en-US"/>
+        </w:rPr>
+        <w:t xml:space="preserve">that have </w:t>
+      </w:r>
+      <w:r>
+        <w:rPr>
+          <w:b w:val="0"/>
+          <w:color w:val="auto"/>
+          <w:lang w:val="en-US"/>
+        </w:rPr>
+        <w:t>been admitted within the Wards 08 and 68 tend to be higher than those within the other Wards, and that, logically, those of the deaths occurring within the Hospitals tend to be less high than within the other Wards.</w:t>
+      </w:r>
+      <w:bookmarkStart w:id="2" w:name="_GoBack"/>
+      <w:bookmarkEnd w:id="2"/>
     </w:p>
     <w:p>
       <w:pPr>
@@ -35556,7 +34591,7 @@
           <w:rPr>
             <w:noProof/>
           </w:rPr>
-          <w:t>9</w:t>
+          <w:t>12</w:t>
         </w:r>
         <w:r>
           <w:fldChar w:fldCharType="end"/>
@@ -35950,6 +34985,119 @@
     </w:lvl>
   </w:abstractNum>
   <w:abstractNum w:abstractNumId="3">
+    <w:nsid w:val="1B7B6BF6"/>
+    <w:multiLevelType w:val="hybridMultilevel"/>
+    <w:tmpl w:val="36360798"/>
+    <w:lvl w:ilvl="0" w:tplc="1F3A3E88">
+      <w:start w:val="2"/>
+      <w:numFmt w:val="bullet"/>
+      <w:lvlText w:val="-"/>
+      <w:lvlJc w:val="left"/>
+      <w:pPr>
+        <w:ind w:left="1176" w:hanging="360"/>
+      </w:pPr>
+      <w:rPr>
+        <w:rFonts w:ascii="Calibri" w:eastAsiaTheme="minorHAnsi" w:hAnsi="Calibri" w:cs="Calibri" w:hint="default"/>
+      </w:rPr>
+    </w:lvl>
+    <w:lvl w:ilvl="1" w:tplc="040C0003" w:tentative="1">
+      <w:start w:val="1"/>
+      <w:numFmt w:val="bullet"/>
+      <w:lvlText w:val="o"/>
+      <w:lvlJc w:val="left"/>
+      <w:pPr>
+        <w:ind w:left="1896" w:hanging="360"/>
+      </w:pPr>
+      <w:rPr>
+        <w:rFonts w:ascii="Courier New" w:hAnsi="Courier New" w:cs="Courier New" w:hint="default"/>
+      </w:rPr>
+    </w:lvl>
+    <w:lvl w:ilvl="2" w:tplc="040C0005" w:tentative="1">
+      <w:start w:val="1"/>
+      <w:numFmt w:val="bullet"/>
+      <w:lvlText w:val=""/>
+      <w:lvlJc w:val="left"/>
+      <w:pPr>
+        <w:ind w:left="2616" w:hanging="360"/>
+      </w:pPr>
+      <w:rPr>
+        <w:rFonts w:ascii="Wingdings" w:hAnsi="Wingdings" w:hint="default"/>
+      </w:rPr>
+    </w:lvl>
+    <w:lvl w:ilvl="3" w:tplc="040C0001" w:tentative="1">
+      <w:start w:val="1"/>
+      <w:numFmt w:val="bullet"/>
+      <w:lvlText w:val=""/>
+      <w:lvlJc w:val="left"/>
+      <w:pPr>
+        <w:ind w:left="3336" w:hanging="360"/>
+      </w:pPr>
+      <w:rPr>
+        <w:rFonts w:ascii="Symbol" w:hAnsi="Symbol" w:hint="default"/>
+      </w:rPr>
+    </w:lvl>
+    <w:lvl w:ilvl="4" w:tplc="040C0003" w:tentative="1">
+      <w:start w:val="1"/>
+      <w:numFmt w:val="bullet"/>
+      <w:lvlText w:val="o"/>
+      <w:lvlJc w:val="left"/>
+      <w:pPr>
+        <w:ind w:left="4056" w:hanging="360"/>
+      </w:pPr>
+      <w:rPr>
+        <w:rFonts w:ascii="Courier New" w:hAnsi="Courier New" w:cs="Courier New" w:hint="default"/>
+      </w:rPr>
+    </w:lvl>
+    <w:lvl w:ilvl="5" w:tplc="040C0005" w:tentative="1">
+      <w:start w:val="1"/>
+      <w:numFmt w:val="bullet"/>
+      <w:lvlText w:val=""/>
+      <w:lvlJc w:val="left"/>
+      <w:pPr>
+        <w:ind w:left="4776" w:hanging="360"/>
+      </w:pPr>
+      <w:rPr>
+        <w:rFonts w:ascii="Wingdings" w:hAnsi="Wingdings" w:hint="default"/>
+      </w:rPr>
+    </w:lvl>
+    <w:lvl w:ilvl="6" w:tplc="040C0001" w:tentative="1">
+      <w:start w:val="1"/>
+      <w:numFmt w:val="bullet"/>
+      <w:lvlText w:val=""/>
+      <w:lvlJc w:val="left"/>
+      <w:pPr>
+        <w:ind w:left="5496" w:hanging="360"/>
+      </w:pPr>
+      <w:rPr>
+        <w:rFonts w:ascii="Symbol" w:hAnsi="Symbol" w:hint="default"/>
+      </w:rPr>
+    </w:lvl>
+    <w:lvl w:ilvl="7" w:tplc="040C0003" w:tentative="1">
+      <w:start w:val="1"/>
+      <w:numFmt w:val="bullet"/>
+      <w:lvlText w:val="o"/>
+      <w:lvlJc w:val="left"/>
+      <w:pPr>
+        <w:ind w:left="6216" w:hanging="360"/>
+      </w:pPr>
+      <w:rPr>
+        <w:rFonts w:ascii="Courier New" w:hAnsi="Courier New" w:cs="Courier New" w:hint="default"/>
+      </w:rPr>
+    </w:lvl>
+    <w:lvl w:ilvl="8" w:tplc="040C0005" w:tentative="1">
+      <w:start w:val="1"/>
+      <w:numFmt w:val="bullet"/>
+      <w:lvlText w:val=""/>
+      <w:lvlJc w:val="left"/>
+      <w:pPr>
+        <w:ind w:left="6936" w:hanging="360"/>
+      </w:pPr>
+      <w:rPr>
+        <w:rFonts w:ascii="Wingdings" w:hAnsi="Wingdings" w:hint="default"/>
+      </w:rPr>
+    </w:lvl>
+  </w:abstractNum>
+  <w:abstractNum w:abstractNumId="4">
     <w:nsid w:val="2D637453"/>
     <w:multiLevelType w:val="hybridMultilevel"/>
     <w:tmpl w:val="DD8849D2"/>
@@ -36038,7 +35186,7 @@
       </w:pPr>
     </w:lvl>
   </w:abstractNum>
-  <w:abstractNum w:abstractNumId="4">
+  <w:abstractNum w:abstractNumId="5">
     <w:nsid w:val="3C652F0A"/>
     <w:multiLevelType w:val="hybridMultilevel"/>
     <w:tmpl w:val="D3D29CBA"/>
@@ -36151,7 +35299,7 @@
       </w:rPr>
     </w:lvl>
   </w:abstractNum>
-  <w:abstractNum w:abstractNumId="5">
+  <w:abstractNum w:abstractNumId="6">
     <w:nsid w:val="683E5F1D"/>
     <w:multiLevelType w:val="hybridMultilevel"/>
     <w:tmpl w:val="D69EE41A"/>
@@ -36247,13 +35395,13 @@
     <w:abstractNumId w:val="2"/>
   </w:num>
   <w:num w:numId="3">
-    <w:abstractNumId w:val="3"/>
+    <w:abstractNumId w:val="4"/>
   </w:num>
   <w:num w:numId="4">
     <w:abstractNumId w:val="0"/>
   </w:num>
   <w:num w:numId="5">
-    <w:abstractNumId w:val="5"/>
+    <w:abstractNumId w:val="6"/>
   </w:num>
   <w:num w:numId="6">
     <w:abstractNumId w:val="0"/>
@@ -36262,7 +35410,10 @@
     </w:lvlOverride>
   </w:num>
   <w:num w:numId="7">
-    <w:abstractNumId w:val="4"/>
+    <w:abstractNumId w:val="5"/>
+  </w:num>
+  <w:num w:numId="8">
+    <w:abstractNumId w:val="3"/>
   </w:num>
 </w:numbering>
 </file>
@@ -37515,7 +36666,7 @@
 </file>
 
 <file path=customXml/itemProps1.xml><?xml version="1.0" encoding="utf-8"?>
-<ds:datastoreItem xmlns:ds="http://schemas.openxmlformats.org/officeDocument/2006/customXml" ds:itemID="{4C36106E-B261-4B8B-960E-E9F5CBEBC8EA}">
+<ds:datastoreItem xmlns:ds="http://schemas.openxmlformats.org/officeDocument/2006/customXml" ds:itemID="{7F61B45E-EC68-48D7-BB65-77508B256223}">
   <ds:schemaRefs>
     <ds:schemaRef ds:uri="http://schemas.openxmlformats.org/officeDocument/2006/bibliography"/>
   </ds:schemaRefs>

</xml_diff>

<commit_message>
EDA - Bivariate Analysis (Translation, Part II)
</commit_message>
<xml_diff>
--- a/Interpretation/ENG/Hospital Data Analysis - EDA - Interpretation.DOCX
+++ b/Interpretation/ENG/Hospital Data Analysis - EDA - Interpretation.DOCX
@@ -5929,41 +5929,21 @@
           <w:numId w:val="0"/>
         </w:numPr>
         <w:ind w:left="720" w:hanging="360"/>
-      </w:pPr>
-      <w:r>
+        <w:rPr>
+          <w:lang w:val="en-US"/>
+        </w:rPr>
+      </w:pPr>
+      <w:r>
+        <w:rPr>
+          <w:lang w:val="en-US"/>
+        </w:rPr>
         <w:t xml:space="preserve">II.1- </w:t>
       </w:r>
-      <w:proofErr w:type="spellStart"/>
-      <w:r>
-        <w:t>Analysis</w:t>
-      </w:r>
-      <w:proofErr w:type="spellEnd"/>
-      <w:r>
-        <w:t xml:space="preserve"> of the </w:t>
-      </w:r>
-      <w:proofErr w:type="spellStart"/>
-      <w:r>
-        <w:t>relationship</w:t>
-      </w:r>
-      <w:proofErr w:type="spellEnd"/>
-      <w:r>
-        <w:t xml:space="preserve"> </w:t>
-      </w:r>
-      <w:proofErr w:type="spellStart"/>
-      <w:r>
-        <w:t>existing</w:t>
-      </w:r>
-      <w:proofErr w:type="spellEnd"/>
-      <w:r>
-        <w:t xml:space="preserve"> </w:t>
-      </w:r>
-      <w:proofErr w:type="spellStart"/>
-      <w:r>
-        <w:t>between</w:t>
-      </w:r>
-      <w:proofErr w:type="spellEnd"/>
-      <w:r>
-        <w:t xml:space="preserve"> the Admission Ward and the DRG code </w:t>
+      <w:r>
+        <w:rPr>
+          <w:lang w:val="en-US"/>
+        </w:rPr>
+        <w:t xml:space="preserve">Analysis of the relationship existing between the Admission Ward and the DRG code </w:t>
       </w:r>
     </w:p>
     <w:p>
@@ -6009,39 +5989,40 @@
           <w:color w:val="333333"/>
           <w:sz w:val="20"/>
           <w:szCs w:val="20"/>
+          <w:lang w:val="en-US" w:eastAsia="fr-FR"/>
+        </w:rPr>
+        <w:t xml:space="preserve">   </w:t>
+      </w:r>
+      <w:r>
+        <w:rPr>
+          <w:rFonts w:ascii="Courier New" w:eastAsia="Times New Roman" w:hAnsi="Courier New" w:cs="Courier New"/>
+          <w:color w:val="333333"/>
+          <w:sz w:val="20"/>
+          <w:szCs w:val="20"/>
+          <w:lang w:val="en-US" w:eastAsia="fr-FR"/>
+        </w:rPr>
+        <w:tab/>
+      </w:r>
+      <w:r>
+        <w:rPr>
+          <w:rFonts w:ascii="Courier New" w:eastAsia="Times New Roman" w:hAnsi="Courier New" w:cs="Courier New"/>
+          <w:color w:val="333333"/>
+          <w:sz w:val="20"/>
+          <w:szCs w:val="20"/>
+          <w:lang w:val="en-US" w:eastAsia="fr-FR"/>
+        </w:rPr>
+        <w:tab/>
+        <w:t xml:space="preserve"> </w:t>
+      </w:r>
+      <w:r>
+        <w:rPr>
+          <w:rFonts w:ascii="Courier New" w:eastAsia="Times New Roman" w:hAnsi="Courier New" w:cs="Courier New"/>
+          <w:color w:val="333333"/>
+          <w:sz w:val="20"/>
+          <w:szCs w:val="20"/>
           <w:lang w:eastAsia="fr-FR"/>
         </w:rPr>
-        <w:t xml:space="preserve">   </w:t>
-      </w:r>
-      <w:r>
-        <w:rPr>
-          <w:rFonts w:ascii="Courier New" w:eastAsia="Times New Roman" w:hAnsi="Courier New" w:cs="Courier New"/>
-          <w:color w:val="333333"/>
-          <w:sz w:val="20"/>
-          <w:szCs w:val="20"/>
-          <w:lang w:eastAsia="fr-FR"/>
-        </w:rPr>
-        <w:tab/>
-      </w:r>
-      <w:r>
-        <w:rPr>
-          <w:rFonts w:ascii="Courier New" w:eastAsia="Times New Roman" w:hAnsi="Courier New" w:cs="Courier New"/>
-          <w:color w:val="333333"/>
-          <w:sz w:val="20"/>
-          <w:szCs w:val="20"/>
-          <w:lang w:eastAsia="fr-FR"/>
-        </w:rPr>
-        <w:tab/>
-      </w:r>
-      <w:r>
-        <w:rPr>
-          <w:rFonts w:ascii="Courier New" w:eastAsia="Times New Roman" w:hAnsi="Courier New" w:cs="Courier New"/>
-          <w:color w:val="333333"/>
-          <w:sz w:val="20"/>
-          <w:szCs w:val="20"/>
-          <w:lang w:eastAsia="fr-FR"/>
-        </w:rPr>
-        <w:t xml:space="preserve"> DRG_CODE</w:t>
+        <w:t>DRG_CODE</w:t>
       </w:r>
     </w:p>
     <w:p>
@@ -6444,9 +6425,19 @@
           <w:color w:val="333333"/>
           <w:sz w:val="20"/>
           <w:szCs w:val="20"/>
+          <w:lang w:val="en-US" w:eastAsia="fr-FR"/>
+        </w:rPr>
+      </w:pPr>
+      <w:r>
+        <w:rPr>
+          <w:rFonts w:ascii="Courier New" w:eastAsia="Times New Roman" w:hAnsi="Courier New" w:cs="Courier New"/>
+          <w:color w:val="333333"/>
+          <w:sz w:val="20"/>
+          <w:szCs w:val="20"/>
           <w:lang w:eastAsia="fr-FR"/>
         </w:rPr>
-      </w:pPr>
+        <w:t xml:space="preserve">      </w:t>
+      </w:r>
       <w:r>
         <w:rPr>
           <w:rFonts w:ascii="Courier New" w:eastAsia="Times New Roman" w:hAnsi="Courier New" w:cs="Courier New"/>
@@ -6455,7 +6446,7 @@
           <w:szCs w:val="20"/>
           <w:lang w:eastAsia="fr-FR"/>
         </w:rPr>
-        <w:t xml:space="preserve">      </w:t>
+        <w:tab/>
       </w:r>
       <w:r>
         <w:rPr>
@@ -6473,17 +6464,7 @@
           <w:color w:val="333333"/>
           <w:sz w:val="20"/>
           <w:szCs w:val="20"/>
-          <w:lang w:eastAsia="fr-FR"/>
-        </w:rPr>
-        <w:tab/>
-      </w:r>
-      <w:r>
-        <w:rPr>
-          <w:rFonts w:ascii="Courier New" w:eastAsia="Times New Roman" w:hAnsi="Courier New" w:cs="Courier New"/>
-          <w:color w:val="333333"/>
-          <w:sz w:val="20"/>
-          <w:szCs w:val="20"/>
-          <w:lang w:eastAsia="fr-FR"/>
+          <w:lang w:val="en-US" w:eastAsia="fr-FR"/>
         </w:rPr>
         <w:t>DRG_CODE</w:t>
       </w:r>
@@ -6522,16 +6503,16 @@
           <w:color w:val="333333"/>
           <w:sz w:val="20"/>
           <w:szCs w:val="20"/>
-          <w:lang w:eastAsia="fr-FR"/>
-        </w:rPr>
-      </w:pPr>
-      <w:r>
-        <w:rPr>
-          <w:rFonts w:ascii="Courier New" w:eastAsia="Times New Roman" w:hAnsi="Courier New" w:cs="Courier New"/>
-          <w:color w:val="333333"/>
-          <w:sz w:val="20"/>
-          <w:szCs w:val="20"/>
-          <w:lang w:eastAsia="fr-FR"/>
+          <w:lang w:val="en-US" w:eastAsia="fr-FR"/>
+        </w:rPr>
+      </w:pPr>
+      <w:r>
+        <w:rPr>
+          <w:rFonts w:ascii="Courier New" w:eastAsia="Times New Roman" w:hAnsi="Courier New" w:cs="Courier New"/>
+          <w:color w:val="333333"/>
+          <w:sz w:val="20"/>
+          <w:szCs w:val="20"/>
+          <w:lang w:val="en-US" w:eastAsia="fr-FR"/>
         </w:rPr>
         <w:t>WARD_ADMISSION 087   089   090   127   576   Total</w:t>
       </w:r>
@@ -6570,18 +6551,40 @@
           <w:color w:val="333333"/>
           <w:sz w:val="20"/>
           <w:szCs w:val="20"/>
-          <w:lang w:eastAsia="fr-FR"/>
-        </w:rPr>
-      </w:pPr>
-      <w:r>
-        <w:rPr>
-          <w:rFonts w:ascii="Courier New" w:eastAsia="Times New Roman" w:hAnsi="Courier New" w:cs="Courier New"/>
-          <w:color w:val="333333"/>
-          <w:sz w:val="20"/>
-          <w:szCs w:val="20"/>
-          <w:lang w:eastAsia="fr-FR"/>
-        </w:rPr>
-        <w:t xml:space="preserve">      08        32.4   0.5   0.9  63.9   2.3 100.0</w:t>
+          <w:lang w:val="en-US" w:eastAsia="fr-FR"/>
+        </w:rPr>
+      </w:pPr>
+      <w:r>
+        <w:rPr>
+          <w:rFonts w:ascii="Courier New" w:eastAsia="Times New Roman" w:hAnsi="Courier New" w:cs="Courier New"/>
+          <w:color w:val="333333"/>
+          <w:sz w:val="20"/>
+          <w:szCs w:val="20"/>
+          <w:lang w:val="en-US" w:eastAsia="fr-FR"/>
+        </w:rPr>
+        <w:t xml:space="preserve">      08        32.4   0.5   </w:t>
+      </w:r>
+      <w:proofErr w:type="gramStart"/>
+      <w:r>
+        <w:rPr>
+          <w:rFonts w:ascii="Courier New" w:eastAsia="Times New Roman" w:hAnsi="Courier New" w:cs="Courier New"/>
+          <w:color w:val="333333"/>
+          <w:sz w:val="20"/>
+          <w:szCs w:val="20"/>
+          <w:lang w:val="en-US" w:eastAsia="fr-FR"/>
+        </w:rPr>
+        <w:t>0.9  63.9</w:t>
+      </w:r>
+      <w:proofErr w:type="gramEnd"/>
+      <w:r>
+        <w:rPr>
+          <w:rFonts w:ascii="Courier New" w:eastAsia="Times New Roman" w:hAnsi="Courier New" w:cs="Courier New"/>
+          <w:color w:val="333333"/>
+          <w:sz w:val="20"/>
+          <w:szCs w:val="20"/>
+          <w:lang w:val="en-US" w:eastAsia="fr-FR"/>
+        </w:rPr>
+        <w:t xml:space="preserve">   2.3 100.0</w:t>
       </w:r>
     </w:p>
     <w:p>
@@ -6627,9 +6630,19 @@
           <w:color w:val="333333"/>
           <w:sz w:val="20"/>
           <w:szCs w:val="20"/>
+          <w:lang w:val="en-US" w:eastAsia="fr-FR"/>
+        </w:rPr>
+        <w:t xml:space="preserve">      </w:t>
+      </w:r>
+      <w:r>
+        <w:rPr>
+          <w:rFonts w:ascii="Courier New" w:eastAsia="Times New Roman" w:hAnsi="Courier New" w:cs="Courier New"/>
+          <w:color w:val="333333"/>
+          <w:sz w:val="20"/>
+          <w:szCs w:val="20"/>
           <w:lang w:eastAsia="fr-FR"/>
         </w:rPr>
-        <w:t xml:space="preserve">      21        17.0  22.0   3.7  41.1  16.2 100.0</w:t>
+        <w:t>21        17.0  22.0   3.7  41.1  16.2 100.0</w:t>
       </w:r>
     </w:p>
     <w:p>
@@ -8808,7 +8821,6 @@
           <w:color w:val="333333"/>
           <w:lang w:val="en-US"/>
         </w:rPr>
-        <w:lastRenderedPageBreak/>
         <w:t>Pourcentage</w:t>
       </w:r>
       <w:proofErr w:type="spellEnd"/>
@@ -8876,6 +8888,7 @@
           <w:szCs w:val="20"/>
           <w:lang w:val="en-US" w:eastAsia="fr-FR"/>
         </w:rPr>
+        <w:lastRenderedPageBreak/>
         <w:t xml:space="preserve">     </w:t>
       </w:r>
       <w:r>
@@ -9979,8 +9992,6 @@
         </w:rPr>
         <w:t>been admitted within the Wards 08 and 68 tend to be higher than those within the other Wards, and that, logically, those of the deaths occurring within the Hospitals tend to be less high than within the other Wards.</w:t>
       </w:r>
-      <w:bookmarkStart w:id="2" w:name="_GoBack"/>
-      <w:bookmarkEnd w:id="2"/>
     </w:p>
     <w:p>
       <w:pPr>
@@ -9990,13 +10001,28 @@
           <w:numId w:val="0"/>
         </w:numPr>
         <w:ind w:left="360"/>
-      </w:pPr>
-      <w:r>
+        <w:rPr>
+          <w:lang w:val="en-US"/>
+        </w:rPr>
+      </w:pPr>
+      <w:r>
+        <w:rPr>
+          <w:lang w:val="en-US"/>
+        </w:rPr>
         <w:lastRenderedPageBreak/>
         <w:t xml:space="preserve">II.3- </w:t>
       </w:r>
       <w:r>
-        <w:t>Coûts totaux selon le département</w:t>
+        <w:rPr>
+          <w:lang w:val="en-US"/>
+        </w:rPr>
+        <w:t>Total Costs w.</w:t>
+      </w:r>
+      <w:r>
+        <w:rPr>
+          <w:lang w:val="en-US"/>
+        </w:rPr>
+        <w:t>r.t the department</w:t>
       </w:r>
     </w:p>
     <w:p>
@@ -10053,43 +10079,75 @@
         <w:rPr>
           <w:b w:val="0"/>
           <w:color w:val="auto"/>
-        </w:rPr>
-      </w:pPr>
-      <w:r>
-        <w:rPr>
-          <w:b w:val="0"/>
-          <w:color w:val="auto"/>
-        </w:rPr>
-        <w:t xml:space="preserve">Nous pouvons ici identifier les </w:t>
+          <w:lang w:val="en-US"/>
+        </w:rPr>
+      </w:pPr>
+      <w:r>
+        <w:rPr>
+          <w:b w:val="0"/>
+          <w:color w:val="auto"/>
+          <w:lang w:val="en-US"/>
+        </w:rPr>
+        <w:t xml:space="preserve">Here, we can identify the </w:t>
       </w:r>
       <w:r>
         <w:rPr>
           <w:b w:val="0"/>
           <w:i/>
           <w:color w:val="auto"/>
+          <w:lang w:val="en-US"/>
         </w:rPr>
         <w:t>« WARD_ADMISSION »</w:t>
       </w:r>
       <w:r>
         <w:rPr>
           <w:b w:val="0"/>
-          <w:color w:val="auto"/>
-        </w:rPr>
-        <w:t xml:space="preserve"> comme étant la variable indépendante (explicative) et les « TOTAL_COST » comme étant la variable dépendante (à expliquer à partir des WARD_ADMISSION »</w:t>
-      </w:r>
-      <w:r>
-        <w:rPr>
-          <w:b w:val="0"/>
-          <w:color w:val="auto"/>
-        </w:rPr>
-        <w:t>.</w:t>
-      </w:r>
-      <w:r>
-        <w:rPr>
-          <w:b w:val="0"/>
-          <w:color w:val="auto"/>
-        </w:rPr>
-        <w:t xml:space="preserve">  </w:t>
+          <w:i/>
+          <w:color w:val="auto"/>
+          <w:lang w:val="en-US"/>
+        </w:rPr>
+        <w:t xml:space="preserve"> </w:t>
+      </w:r>
+      <w:r>
+        <w:rPr>
+          <w:b w:val="0"/>
+          <w:color w:val="auto"/>
+          <w:lang w:val="en-US"/>
+        </w:rPr>
+        <w:t xml:space="preserve">as being the independent variable </w:t>
+      </w:r>
+      <w:r>
+        <w:rPr>
+          <w:b w:val="0"/>
+          <w:color w:val="auto"/>
+          <w:lang w:val="en-US"/>
+        </w:rPr>
+        <w:t xml:space="preserve">(explanatory variable) and the </w:t>
+      </w:r>
+      <w:r>
+        <w:rPr>
+          <w:b w:val="0"/>
+          <w:color w:val="auto"/>
+          <w:lang w:val="en-US"/>
+        </w:rPr>
+        <w:t xml:space="preserve"> </w:t>
+      </w:r>
+      <w:r>
+        <w:rPr>
+          <w:b w:val="0"/>
+          <w:i/>
+          <w:color w:val="auto"/>
+          <w:lang w:val="en-US"/>
+        </w:rPr>
+        <w:t>« TOTAL_COST »</w:t>
+      </w:r>
+      <w:r>
+        <w:rPr>
+          <w:b w:val="0"/>
+          <w:color w:val="auto"/>
+          <w:lang w:val="en-US"/>
+        </w:rPr>
+        <w:t xml:space="preserve"> as the dependent one (to be explained from the WARD_ADMISSION);</w:t>
       </w:r>
     </w:p>
     <w:p>
@@ -10103,20 +10161,23 @@
         <w:rPr>
           <w:b w:val="0"/>
           <w:color w:val="auto"/>
-        </w:rPr>
-      </w:pPr>
-      <w:r>
-        <w:rPr>
-          <w:b w:val="0"/>
-          <w:color w:val="auto"/>
-        </w:rPr>
-        <w:t xml:space="preserve">Nous pouvons remarquer à partir des </w:t>
+          <w:lang w:val="en-US"/>
+        </w:rPr>
+      </w:pPr>
+      <w:r>
+        <w:rPr>
+          <w:b w:val="0"/>
+          <w:color w:val="auto"/>
+          <w:lang w:val="en-US"/>
+        </w:rPr>
+        <w:t xml:space="preserve">We can notice from those </w:t>
       </w:r>
       <w:proofErr w:type="spellStart"/>
       <w:r>
         <w:rPr>
           <w:b w:val="0"/>
           <w:color w:val="auto"/>
+          <w:lang w:val="en-US"/>
         </w:rPr>
         <w:t>BoxPlots</w:t>
       </w:r>
@@ -10125,8 +10186,9 @@
         <w:rPr>
           <w:b w:val="0"/>
           <w:color w:val="auto"/>
-        </w:rPr>
-        <w:t> :</w:t>
+          <w:lang w:val="en-US"/>
+        </w:rPr>
+        <w:t>:</w:t>
       </w:r>
     </w:p>
     <w:p>
@@ -10134,132 +10196,46 @@
         <w:pStyle w:val="Paragraphedeliste"/>
         <w:numPr>
           <w:ilvl w:val="0"/>
-          <w:numId w:val="7"/>
+          <w:numId w:val="8"/>
         </w:numPr>
         <w:jc w:val="both"/>
         <w:rPr>
           <w:b w:val="0"/>
           <w:color w:val="auto"/>
-        </w:rPr>
-      </w:pPr>
-      <w:r>
-        <w:rPr>
-          <w:b w:val="0"/>
-          <w:color w:val="auto"/>
-        </w:rPr>
-        <w:t>Les admissions en Ward 24 correspond</w:t>
-      </w:r>
-      <w:r>
-        <w:rPr>
-          <w:b w:val="0"/>
-          <w:color w:val="auto"/>
-        </w:rPr>
-        <w:t>ent</w:t>
-      </w:r>
-      <w:r>
-        <w:rPr>
-          <w:b w:val="0"/>
-          <w:color w:val="auto"/>
-        </w:rPr>
-        <w:t xml:space="preserve"> globalement aux coûts totaux les plus élevés constaté</w:t>
-      </w:r>
-      <w:r>
-        <w:rPr>
-          <w:b w:val="0"/>
-          <w:color w:val="auto"/>
-        </w:rPr>
-        <w:t>s. Avec</w:t>
-      </w:r>
-      <w:r>
-        <w:rPr>
-          <w:b w:val="0"/>
-          <w:color w:val="auto"/>
-        </w:rPr>
-        <w:t xml:space="preserve"> la plus grande variabilité des </w:t>
-      </w:r>
-      <w:r>
-        <w:rPr>
-          <w:b w:val="0"/>
-          <w:color w:val="auto"/>
-        </w:rPr>
-        <w:t>coûts</w:t>
-      </w:r>
-      <w:r>
-        <w:rPr>
-          <w:b w:val="0"/>
-          <w:color w:val="auto"/>
-        </w:rPr>
-        <w:t>,</w:t>
-      </w:r>
-      <w:r>
-        <w:rPr>
-          <w:b w:val="0"/>
-          <w:color w:val="auto"/>
-        </w:rPr>
-        <w:t xml:space="preserve"> pourtant moins constant</w:t>
-      </w:r>
-      <w:r>
-        <w:rPr>
-          <w:b w:val="0"/>
-          <w:color w:val="auto"/>
-        </w:rPr>
-        <w:t>e</w:t>
-      </w:r>
-      <w:r>
-        <w:rPr>
-          <w:b w:val="0"/>
-          <w:color w:val="auto"/>
-        </w:rPr>
-        <w:t>s</w:t>
-      </w:r>
-      <w:r>
-        <w:rPr>
-          <w:b w:val="0"/>
-          <w:color w:val="auto"/>
-        </w:rPr>
-        <w:t xml:space="preserve">, </w:t>
-      </w:r>
-      <w:r>
-        <w:rPr>
-          <w:b w:val="0"/>
-          <w:color w:val="auto"/>
+          <w:lang w:val="en-US"/>
+        </w:rPr>
+      </w:pPr>
+      <w:r>
+        <w:rPr>
+          <w:b w:val="0"/>
+          <w:color w:val="auto"/>
+          <w:lang w:val="en-US"/>
+        </w:rPr>
+        <w:t>The a</w:t>
+      </w:r>
+      <w:r>
+        <w:rPr>
+          <w:b w:val="0"/>
+          <w:color w:val="auto"/>
+          <w:lang w:val="en-US"/>
+        </w:rPr>
+        <w:t>dmissions in Ward 24 globally correspond to the highest total costs observed</w:t>
+      </w:r>
+      <w:r>
+        <w:rPr>
+          <w:b w:val="0"/>
+          <w:color w:val="auto"/>
+          <w:lang w:val="en-US"/>
+        </w:rPr>
+        <w:t>. With the most significant variability of costs, however less constant, we notice that the corresponding data are asymmetrical;</w:t>
+      </w:r>
+      <w:r>
+        <w:rPr>
+          <w:b w:val="0"/>
+          <w:color w:val="auto"/>
+          <w:lang w:val="en-US"/>
         </w:rPr>
         <w:t xml:space="preserve">  </w:t>
-      </w:r>
-      <w:r>
-        <w:rPr>
-          <w:b w:val="0"/>
-          <w:color w:val="auto"/>
-        </w:rPr>
-        <w:t>nous constatons</w:t>
-      </w:r>
-      <w:r>
-        <w:rPr>
-          <w:b w:val="0"/>
-          <w:color w:val="auto"/>
-        </w:rPr>
-        <w:t xml:space="preserve"> que les données </w:t>
-      </w:r>
-      <w:r>
-        <w:rPr>
-          <w:b w:val="0"/>
-          <w:color w:val="auto"/>
-        </w:rPr>
-        <w:t xml:space="preserve">correspondantes </w:t>
-      </w:r>
-      <w:r>
-        <w:rPr>
-          <w:b w:val="0"/>
-          <w:color w:val="auto"/>
-        </w:rPr>
-        <w:t>sont asymétriques</w:t>
-      </w:r>
-      <w:r>
-        <w:rPr>
-          <w:b w:val="0"/>
-          <w:color w:val="auto"/>
-        </w:rPr>
-        <w:t> ;</w:t>
       </w:r>
     </w:p>
     <w:p>
@@ -10267,90 +10243,22 @@
         <w:pStyle w:val="Paragraphedeliste"/>
         <w:numPr>
           <w:ilvl w:val="0"/>
-          <w:numId w:val="7"/>
+          <w:numId w:val="8"/>
         </w:numPr>
         <w:jc w:val="both"/>
         <w:rPr>
           <w:b w:val="0"/>
           <w:color w:val="auto"/>
-        </w:rPr>
-      </w:pPr>
-      <w:r>
-        <w:rPr>
-          <w:b w:val="0"/>
-          <w:color w:val="auto"/>
-        </w:rPr>
-        <w:t xml:space="preserve">Après les admissions en Ward 24 viennent </w:t>
-      </w:r>
-      <w:r>
-        <w:rPr>
-          <w:b w:val="0"/>
-          <w:color w:val="auto"/>
-        </w:rPr>
-        <w:t xml:space="preserve">ensuite </w:t>
-      </w:r>
-      <w:r>
-        <w:rPr>
-          <w:b w:val="0"/>
-          <w:color w:val="auto"/>
-        </w:rPr>
-        <w:t>les admissions</w:t>
-      </w:r>
-      <w:r>
-        <w:rPr>
-          <w:b w:val="0"/>
-          <w:color w:val="auto"/>
-        </w:rPr>
-        <w:t xml:space="preserve"> en </w:t>
-      </w:r>
-      <w:r>
-        <w:rPr>
-          <w:b w:val="0"/>
-          <w:color w:val="auto"/>
-        </w:rPr>
-        <w:t>Ward</w:t>
-      </w:r>
-      <w:r>
-        <w:rPr>
-          <w:b w:val="0"/>
-          <w:color w:val="auto"/>
-        </w:rPr>
-        <w:t xml:space="preserve"> 68 en termes de coûts élevés, cette fois-ci avec une plus petite variabilité et une meilleur</w:t>
-      </w:r>
-      <w:r>
-        <w:rPr>
-          <w:b w:val="0"/>
-          <w:color w:val="auto"/>
-        </w:rPr>
-        <w:t>e</w:t>
-      </w:r>
-      <w:r>
-        <w:rPr>
-          <w:b w:val="0"/>
-          <w:color w:val="auto"/>
-        </w:rPr>
-        <w:t xml:space="preserve"> constance</w:t>
-      </w:r>
-      <w:r>
-        <w:rPr>
-          <w:b w:val="0"/>
-          <w:color w:val="auto"/>
-        </w:rPr>
-        <w:t xml:space="preserve"> des données sur les </w:t>
-      </w:r>
-      <w:r>
-        <w:rPr>
-          <w:b w:val="0"/>
-          <w:color w:val="auto"/>
-        </w:rPr>
-        <w:t>coûts</w:t>
-      </w:r>
-      <w:r>
-        <w:rPr>
-          <w:b w:val="0"/>
-          <w:color w:val="auto"/>
-        </w:rPr>
-        <w:t>.</w:t>
+          <w:lang w:val="en-US"/>
+        </w:rPr>
+      </w:pPr>
+      <w:r>
+        <w:rPr>
+          <w:b w:val="0"/>
+          <w:color w:val="auto"/>
+          <w:lang w:val="en-US"/>
+        </w:rPr>
+        <w:t xml:space="preserve">After the admissions in Ward 24 come those in Ward 68 in terms of high costs, this time with a less significant variability and a better data constancy when it comes to the costs; </w:t>
       </w:r>
     </w:p>
     <w:p>
@@ -10358,92 +10266,38 @@
         <w:pStyle w:val="Paragraphedeliste"/>
         <w:numPr>
           <w:ilvl w:val="0"/>
-          <w:numId w:val="7"/>
+          <w:numId w:val="8"/>
         </w:numPr>
         <w:jc w:val="both"/>
         <w:rPr>
           <w:b w:val="0"/>
           <w:color w:val="auto"/>
-        </w:rPr>
-      </w:pPr>
-      <w:r>
-        <w:rPr>
-          <w:b w:val="0"/>
-          <w:color w:val="auto"/>
-        </w:rPr>
-        <w:t xml:space="preserve">Les admissions dans les autres </w:t>
-      </w:r>
-      <w:proofErr w:type="spellStart"/>
-      <w:r>
-        <w:rPr>
-          <w:b w:val="0"/>
-          <w:color w:val="auto"/>
-        </w:rPr>
-        <w:t>Wards</w:t>
-      </w:r>
-      <w:proofErr w:type="spellEnd"/>
-      <w:r>
-        <w:rPr>
-          <w:b w:val="0"/>
-          <w:color w:val="auto"/>
-        </w:rPr>
-        <w:t xml:space="preserve"> correspondent à des coûts totaux moins conséquente</w:t>
-      </w:r>
-      <w:r>
-        <w:rPr>
-          <w:b w:val="0"/>
-          <w:color w:val="auto"/>
-        </w:rPr>
-        <w:t>s</w:t>
-      </w:r>
-      <w:r>
-        <w:rPr>
-          <w:b w:val="0"/>
-          <w:color w:val="auto"/>
-        </w:rPr>
-        <w:t>, mais les données correspondant</w:t>
-      </w:r>
-      <w:r>
-        <w:rPr>
-          <w:b w:val="0"/>
-          <w:color w:val="auto"/>
-        </w:rPr>
-        <w:t>es</w:t>
-      </w:r>
-      <w:r>
-        <w:rPr>
-          <w:b w:val="0"/>
-          <w:color w:val="auto"/>
-        </w:rPr>
-        <w:t xml:space="preserve"> sont généralement constantes et relativement symétrique</w:t>
-      </w:r>
-      <w:r>
-        <w:rPr>
-          <w:b w:val="0"/>
-          <w:color w:val="auto"/>
-        </w:rPr>
-        <w:t>s</w:t>
-      </w:r>
-      <w:r>
-        <w:rPr>
-          <w:b w:val="0"/>
-          <w:color w:val="auto"/>
-        </w:rPr>
-        <w:t xml:space="preserve"> comparées à celles </w:t>
-      </w:r>
-      <w:r>
-        <w:rPr>
-          <w:b w:val="0"/>
-          <w:color w:val="auto"/>
-        </w:rPr>
-        <w:t>qui corresponde</w:t>
-      </w:r>
-      <w:r>
-        <w:rPr>
-          <w:b w:val="0"/>
-          <w:color w:val="auto"/>
-        </w:rPr>
-        <w:t xml:space="preserve">nt au Ward 24.  </w:t>
+          <w:lang w:val="en-US"/>
+        </w:rPr>
+      </w:pPr>
+      <w:r>
+        <w:rPr>
+          <w:b w:val="0"/>
+          <w:color w:val="auto"/>
+          <w:lang w:val="en-US"/>
+        </w:rPr>
+        <w:t xml:space="preserve">The admissions within the other Wards correspond to </w:t>
+      </w:r>
+      <w:r>
+        <w:rPr>
+          <w:b w:val="0"/>
+          <w:color w:val="auto"/>
+          <w:lang w:val="en-US"/>
+        </w:rPr>
+        <w:t xml:space="preserve">total costs that are less significant, but the corresponding data are generally constant and relatively symmetrical compared to those which correspond to the ward 24. </w:t>
+      </w:r>
+      <w:r>
+        <w:rPr>
+          <w:b w:val="0"/>
+          <w:color w:val="auto"/>
+          <w:lang w:val="en-US"/>
+        </w:rPr>
+        <w:t xml:space="preserve"> </w:t>
       </w:r>
     </w:p>
     <w:p>
@@ -10459,6 +10313,8 @@
           <w:color w:val="auto"/>
         </w:rPr>
       </w:pPr>
+      <w:bookmarkStart w:id="2" w:name="_GoBack"/>
+      <w:bookmarkEnd w:id="2"/>
     </w:p>
     <w:p>
       <w:pPr>
@@ -10575,7 +10431,6 @@
           <w:szCs w:val="20"/>
           <w:lang w:val="en-US" w:eastAsia="fr-FR"/>
         </w:rPr>
-        <w:lastRenderedPageBreak/>
         <w:t>car::</w:t>
       </w:r>
       <w:proofErr w:type="spellStart"/>
@@ -13106,7 +12961,6 @@
           <w:b w:val="0"/>
           <w:color w:val="auto"/>
         </w:rPr>
-        <w:lastRenderedPageBreak/>
         <w:t>La distribution des coûts pour les admissions dans les départements de type spécialiste ne suit pas une loi normale.</w:t>
       </w:r>
     </w:p>
@@ -15097,7 +14951,6 @@
           <w:b w:val="0"/>
           <w:color w:val="auto"/>
         </w:rPr>
-        <w:lastRenderedPageBreak/>
         <w:t>- département 24 vs département 68 ;</w:t>
       </w:r>
     </w:p>
@@ -15142,6 +14995,7 @@
           <w:b w:val="0"/>
           <w:color w:val="auto"/>
         </w:rPr>
+        <w:lastRenderedPageBreak/>
         <w:t>- département 2604 vs département 68 ;</w:t>
       </w:r>
     </w:p>
@@ -23685,6 +23539,7 @@
           <w:szCs w:val="20"/>
           <w:lang w:val="en-US" w:eastAsia="fr-FR"/>
         </w:rPr>
+        <w:lastRenderedPageBreak/>
         <w:t>data</w:t>
       </w:r>
       <w:proofErr w:type="gramEnd"/>
@@ -24679,7 +24534,6 @@
         <w:ind w:left="360"/>
       </w:pPr>
       <w:r>
-        <w:lastRenderedPageBreak/>
         <w:t xml:space="preserve">II.14- </w:t>
       </w:r>
       <w:r>
@@ -24693,6 +24547,7 @@
           <w:noProof/>
           <w:lang w:eastAsia="fr-FR"/>
         </w:rPr>
+        <w:lastRenderedPageBreak/>
         <w:drawing>
           <wp:inline distT="0" distB="0" distL="0" distR="0" wp14:anchorId="749D2C99" wp14:editId="2A0DC006">
             <wp:extent cx="5760720" cy="3467089"/>
@@ -27208,7 +27063,6 @@
           <w:b w:val="0"/>
           <w:color w:val="auto"/>
         </w:rPr>
-        <w:lastRenderedPageBreak/>
         <w:t xml:space="preserve">A partir de ces </w:t>
       </w:r>
       <w:proofErr w:type="spellStart"/>
@@ -27246,6 +27100,7 @@
           <w:b w:val="0"/>
           <w:color w:val="auto"/>
         </w:rPr>
+        <w:lastRenderedPageBreak/>
         <w:t xml:space="preserve">Les 4 </w:t>
       </w:r>
       <w:proofErr w:type="spellStart"/>
@@ -28830,6 +28685,7 @@
           <w:szCs w:val="20"/>
           <w:lang w:val="en-US" w:eastAsia="fr-FR"/>
         </w:rPr>
+        <w:lastRenderedPageBreak/>
         <w:t>pairwise.wilcox.test</w:t>
       </w:r>
       <w:proofErr w:type="spellEnd"/>
@@ -29853,7 +29709,6 @@
           <w:b w:val="0"/>
           <w:color w:val="auto"/>
         </w:rPr>
-        <w:lastRenderedPageBreak/>
         <w:t xml:space="preserve">Les 4 </w:t>
       </w:r>
       <w:proofErr w:type="spellStart"/>
@@ -29961,6 +29816,7 @@
           <w:b w:val="0"/>
           <w:color w:val="auto"/>
         </w:rPr>
+        <w:lastRenderedPageBreak/>
         <w:t>En commençant notre l</w:t>
       </w:r>
       <w:r>
@@ -31330,7 +31186,6 @@
           <w:szCs w:val="20"/>
           <w:lang w:val="en-US" w:eastAsia="fr-FR"/>
         </w:rPr>
-        <w:lastRenderedPageBreak/>
         <w:t xml:space="preserve">    Pairwise comparisons using Wilcoxon rank sum test with continuity correction </w:t>
       </w:r>
     </w:p>
@@ -31617,6 +31472,7 @@
           <w:szCs w:val="20"/>
           <w:lang w:eastAsia="fr-FR"/>
         </w:rPr>
+        <w:lastRenderedPageBreak/>
         <w:t xml:space="preserve">2 0.04798 -       -      </w:t>
       </w:r>
     </w:p>
@@ -34591,7 +34447,7 @@
           <w:rPr>
             <w:noProof/>
           </w:rPr>
-          <w:t>12</w:t>
+          <w:t>16</w:t>
         </w:r>
         <w:r>
           <w:fldChar w:fldCharType="end"/>
@@ -36666,7 +36522,7 @@
 </file>
 
 <file path=customXml/itemProps1.xml><?xml version="1.0" encoding="utf-8"?>
-<ds:datastoreItem xmlns:ds="http://schemas.openxmlformats.org/officeDocument/2006/customXml" ds:itemID="{7F61B45E-EC68-48D7-BB65-77508B256223}">
+<ds:datastoreItem xmlns:ds="http://schemas.openxmlformats.org/officeDocument/2006/customXml" ds:itemID="{3F16CD25-8CCE-4110-A55B-E6CC253C0532}">
   <ds:schemaRefs>
     <ds:schemaRef ds:uri="http://schemas.openxmlformats.org/officeDocument/2006/bibliography"/>
   </ds:schemaRefs>

</xml_diff>

<commit_message>
EDA - Bivariate Analysis (Translation, Part III)
</commit_message>
<xml_diff>
--- a/Interpretation/ENG/Hospital Data Analysis - EDA - Interpretation.DOCX
+++ b/Interpretation/ENG/Hospital Data Analysis - EDA - Interpretation.DOCX
@@ -10313,8 +10313,6 @@
           <w:color w:val="auto"/>
         </w:rPr>
       </w:pPr>
-      <w:bookmarkStart w:id="2" w:name="_GoBack"/>
-      <w:bookmarkEnd w:id="2"/>
     </w:p>
     <w:p>
       <w:pPr>
@@ -10324,15 +10322,23 @@
           <w:numId w:val="0"/>
         </w:numPr>
         <w:ind w:left="360"/>
-      </w:pPr>
-      <w:r>
+        <w:rPr>
+          <w:lang w:val="en-US"/>
+        </w:rPr>
+      </w:pPr>
+      <w:r>
+        <w:rPr>
+          <w:lang w:val="en-US"/>
+        </w:rPr>
         <w:t xml:space="preserve">II.4- </w:t>
       </w:r>
       <w:r>
-        <w:t>Coûts totaux selon le type de département d’admission (généraliste vs. spécialiste)</w:t>
-      </w:r>
-    </w:p>
-    <w:p/>
+        <w:rPr>
+          <w:lang w:val="en-US"/>
+        </w:rPr>
+        <w:t xml:space="preserve">Total Costs w.r.t the type of admission department (generalist VS specialist) </w:t>
+      </w:r>
+    </w:p>
     <w:p>
       <w:r>
         <w:rPr>
@@ -10633,6 +10639,7 @@
           <w:szCs w:val="20"/>
           <w:lang w:val="en-US" w:eastAsia="fr-FR"/>
         </w:rPr>
+        <w:lastRenderedPageBreak/>
         <w:t xml:space="preserve">        </w:t>
       </w:r>
       <w:proofErr w:type="spellStart"/>
@@ -10964,60 +10971,48 @@
         <w:rPr>
           <w:b w:val="0"/>
           <w:color w:val="auto"/>
-        </w:rPr>
-      </w:pPr>
-      <w:r>
-        <w:rPr>
-          <w:b w:val="0"/>
-          <w:color w:val="auto"/>
-        </w:rPr>
-        <w:t>H0 : Les variances des deux groupes</w:t>
-      </w:r>
-      <w:r>
-        <w:rPr>
-          <w:b w:val="0"/>
-          <w:color w:val="auto"/>
-        </w:rPr>
-        <w:t xml:space="preserve"> « </w:t>
-      </w:r>
-      <w:proofErr w:type="spellStart"/>
-      <w:r>
-        <w:rPr>
-          <w:b w:val="0"/>
-          <w:color w:val="auto"/>
-        </w:rPr>
-        <w:t>Generalist</w:t>
-      </w:r>
-      <w:proofErr w:type="spellEnd"/>
-      <w:r>
-        <w:rPr>
-          <w:b w:val="0"/>
-          <w:color w:val="auto"/>
-        </w:rPr>
-        <w:t> » et « </w:t>
-      </w:r>
-      <w:proofErr w:type="spellStart"/>
-      <w:r>
-        <w:rPr>
-          <w:b w:val="0"/>
-          <w:color w:val="auto"/>
-        </w:rPr>
-        <w:t>Specialist</w:t>
-      </w:r>
-      <w:proofErr w:type="spellEnd"/>
-      <w:r>
-        <w:rPr>
-          <w:b w:val="0"/>
-          <w:color w:val="auto"/>
-        </w:rPr>
-        <w:t> »</w:t>
-      </w:r>
-      <w:r>
-        <w:rPr>
-          <w:b w:val="0"/>
-          <w:color w:val="auto"/>
-        </w:rPr>
-        <w:t xml:space="preserve"> sont égales.</w:t>
+          <w:lang w:val="en-US"/>
+        </w:rPr>
+      </w:pPr>
+      <w:r>
+        <w:rPr>
+          <w:b w:val="0"/>
+          <w:color w:val="auto"/>
+          <w:lang w:val="en-US"/>
+        </w:rPr>
+        <w:t>H0:</w:t>
+      </w:r>
+      <w:r>
+        <w:rPr>
+          <w:b w:val="0"/>
+          <w:color w:val="auto"/>
+          <w:lang w:val="en-US"/>
+        </w:rPr>
+        <w:t xml:space="preserve"> The variances of the two </w:t>
+      </w:r>
+      <w:r>
+        <w:rPr>
+          <w:b w:val="0"/>
+          <w:color w:val="auto"/>
+          <w:lang w:val="en-US"/>
+        </w:rPr>
+        <w:t>groups « Generalist » and</w:t>
+      </w:r>
+      <w:r>
+        <w:rPr>
+          <w:b w:val="0"/>
+          <w:color w:val="auto"/>
+          <w:lang w:val="en-US"/>
+        </w:rPr>
+        <w:t xml:space="preserve"> « Specialist »</w:t>
+      </w:r>
+      <w:r>
+        <w:rPr>
+          <w:b w:val="0"/>
+          <w:color w:val="auto"/>
+          <w:lang w:val="en-US"/>
+        </w:rPr>
+        <w:t xml:space="preserve"> are equal.</w:t>
       </w:r>
     </w:p>
     <w:p>
@@ -11762,14 +11757,58 @@
         <w:rPr>
           <w:b w:val="0"/>
           <w:color w:val="auto"/>
-        </w:rPr>
-      </w:pPr>
-      <w:r>
-        <w:rPr>
-          <w:b w:val="0"/>
-          <w:color w:val="auto"/>
-        </w:rPr>
-        <w:t>Il y a une différence significative entre les coûts selon que les patients sont dirigés vers les généralistes ou vers les spécialistes.</w:t>
+          <w:lang w:val="en-US"/>
+        </w:rPr>
+      </w:pPr>
+      <w:r>
+        <w:rPr>
+          <w:b w:val="0"/>
+          <w:color w:val="auto"/>
+          <w:lang w:val="en-US"/>
+        </w:rPr>
+        <w:t>There is a significant difference b</w:t>
+      </w:r>
+      <w:r>
+        <w:rPr>
+          <w:b w:val="0"/>
+          <w:color w:val="auto"/>
+          <w:lang w:val="en-US"/>
+        </w:rPr>
+        <w:t xml:space="preserve">etween the costs when the patients are directed to the </w:t>
+      </w:r>
+      <w:r>
+        <w:rPr>
+          <w:b w:val="0"/>
+          <w:i/>
+          <w:color w:val="auto"/>
+          <w:lang w:val="en-US"/>
+        </w:rPr>
+        <w:t>generalist</w:t>
+      </w:r>
+      <w:r>
+        <w:rPr>
+          <w:b w:val="0"/>
+          <w:color w:val="auto"/>
+          <w:lang w:val="en-US"/>
+        </w:rPr>
+        <w:t xml:space="preserve"> wards and when they are directed to the </w:t>
+      </w:r>
+      <w:r>
+        <w:rPr>
+          <w:b w:val="0"/>
+          <w:i/>
+          <w:color w:val="auto"/>
+          <w:lang w:val="en-US"/>
+        </w:rPr>
+        <w:t>specialist</w:t>
+      </w:r>
+      <w:r>
+        <w:rPr>
+          <w:b w:val="0"/>
+          <w:color w:val="auto"/>
+          <w:lang w:val="en-US"/>
+        </w:rPr>
+        <w:t xml:space="preserve"> ones.</w:t>
       </w:r>
     </w:p>
     <w:p>
@@ -12347,34 +12386,83 @@
         <w:rPr>
           <w:b w:val="0"/>
           <w:color w:val="auto"/>
-        </w:rPr>
-      </w:pPr>
-      <w:r>
-        <w:rPr>
-          <w:b w:val="0"/>
-          <w:color w:val="auto"/>
-        </w:rPr>
-        <w:t>La distribution des coûts pour les admissions dans les départements de type généraliste ne suit pas une loi normale.</w:t>
-      </w:r>
-      <w:r>
-        <w:rPr>
-          <w:rFonts w:ascii="Courier New" w:eastAsia="Times New Roman" w:hAnsi="Courier New" w:cs="Courier New"/>
-          <w:color w:val="333333"/>
-          <w:sz w:val="20"/>
-          <w:szCs w:val="20"/>
-          <w:lang w:eastAsia="fr-FR"/>
+          <w:lang w:val="en-US"/>
+        </w:rPr>
+      </w:pPr>
+      <w:r>
+        <w:rPr>
+          <w:b w:val="0"/>
+          <w:color w:val="auto"/>
+          <w:lang w:val="en-US"/>
+        </w:rPr>
+        <w:t>The costs distribution related to the admissions within the de</w:t>
+      </w:r>
+      <w:r>
+        <w:rPr>
+          <w:b w:val="0"/>
+          <w:color w:val="auto"/>
+          <w:lang w:val="en-US"/>
+        </w:rPr>
+        <w:t xml:space="preserve">partments of the </w:t>
+      </w:r>
+      <w:proofErr w:type="gramStart"/>
+      <w:r>
+        <w:rPr>
+          <w:b w:val="0"/>
+          <w:i/>
+          <w:color w:val="auto"/>
+          <w:lang w:val="en-US"/>
+        </w:rPr>
+        <w:t xml:space="preserve">Generalist </w:t>
+      </w:r>
+      <w:r>
+        <w:rPr>
+          <w:b w:val="0"/>
+          <w:i/>
+          <w:color w:val="auto"/>
+          <w:lang w:val="en-US"/>
         </w:rPr>
         <w:t xml:space="preserve"> </w:t>
       </w:r>
-    </w:p>
-    <w:p>
-      <w:r>
-        <w:rPr>
-          <w:rFonts w:ascii="Courier New" w:eastAsia="Times New Roman" w:hAnsi="Courier New" w:cs="Courier New"/>
-          <w:color w:val="333333"/>
-          <w:sz w:val="20"/>
-          <w:szCs w:val="20"/>
-          <w:lang w:eastAsia="fr-FR"/>
+      <w:r>
+        <w:rPr>
+          <w:b w:val="0"/>
+          <w:color w:val="auto"/>
+          <w:lang w:val="en-US"/>
+        </w:rPr>
+        <w:t>type</w:t>
+      </w:r>
+      <w:proofErr w:type="gramEnd"/>
+      <w:r>
+        <w:rPr>
+          <w:b w:val="0"/>
+          <w:color w:val="auto"/>
+          <w:lang w:val="en-US"/>
+        </w:rPr>
+        <w:t xml:space="preserve"> </w:t>
+      </w:r>
+      <w:r>
+        <w:rPr>
+          <w:b w:val="0"/>
+          <w:color w:val="auto"/>
+          <w:lang w:val="en-US"/>
+        </w:rPr>
+        <w:t>doesn’t follow normal distribution.</w:t>
+      </w:r>
+    </w:p>
+    <w:p>
+      <w:pPr>
+        <w:rPr>
+          <w:lang w:val="en-US"/>
+        </w:rPr>
+      </w:pPr>
+      <w:r>
+        <w:rPr>
+          <w:rFonts w:ascii="Courier New" w:eastAsia="Times New Roman" w:hAnsi="Courier New" w:cs="Courier New"/>
+          <w:color w:val="333333"/>
+          <w:sz w:val="20"/>
+          <w:szCs w:val="20"/>
+          <w:lang w:val="en-US" w:eastAsia="fr-FR"/>
         </w:rPr>
         <w:t xml:space="preserve">  </w:t>
       </w:r>
@@ -12954,14 +13042,40 @@
         <w:rPr>
           <w:b w:val="0"/>
           <w:color w:val="auto"/>
-        </w:rPr>
-      </w:pPr>
-      <w:r>
-        <w:rPr>
-          <w:b w:val="0"/>
-          <w:color w:val="auto"/>
-        </w:rPr>
-        <w:t>La distribution des coûts pour les admissions dans les départements de type spécialiste ne suit pas une loi normale.</w:t>
+          <w:lang w:val="en-US"/>
+        </w:rPr>
+      </w:pPr>
+      <w:r>
+        <w:rPr>
+          <w:b w:val="0"/>
+          <w:color w:val="auto"/>
+          <w:lang w:val="en-US"/>
+        </w:rPr>
+        <w:t xml:space="preserve">The costs distribution related to the </w:t>
+      </w:r>
+      <w:r>
+        <w:rPr>
+          <w:b w:val="0"/>
+          <w:color w:val="auto"/>
+          <w:lang w:val="en-US"/>
+        </w:rPr>
+        <w:t xml:space="preserve">admissions within the </w:t>
+      </w:r>
+      <w:r>
+        <w:rPr>
+          <w:b w:val="0"/>
+          <w:color w:val="auto"/>
+          <w:lang w:val="en-US"/>
+        </w:rPr>
+        <w:t>departments</w:t>
+      </w:r>
+      <w:r>
+        <w:rPr>
+          <w:b w:val="0"/>
+          <w:color w:val="auto"/>
+          <w:lang w:val="en-US"/>
+        </w:rPr>
+        <w:t xml:space="preserve"> of the Specialist type doesn’t follow a normal distribution.</w:t>
       </w:r>
     </w:p>
     <w:p>
@@ -12975,6 +13089,7 @@
         <w:rPr>
           <w:b w:val="0"/>
           <w:color w:val="auto"/>
+          <w:lang w:val="en-US"/>
         </w:rPr>
       </w:pPr>
     </w:p>
@@ -12997,7 +13112,9 @@
       <w:r>
         <w:rPr>
           <w:color w:val="333333"/>
-        </w:rPr>
+          <w:lang w:val="en-US"/>
+        </w:rPr>
+        <w:lastRenderedPageBreak/>
         <w:t xml:space="preserve">   </w:t>
       </w:r>
       <w:proofErr w:type="spellStart"/>
@@ -13421,14 +13538,24 @@
         <w:rPr>
           <w:b w:val="0"/>
           <w:color w:val="auto"/>
-        </w:rPr>
-      </w:pPr>
-      <w:r>
-        <w:rPr>
-          <w:b w:val="0"/>
-          <w:color w:val="auto"/>
-        </w:rPr>
-        <w:t>La distribution des coûts totaux ne suit pas une loi normale.</w:t>
+          <w:lang w:val="en-US"/>
+        </w:rPr>
+      </w:pPr>
+      <w:r>
+        <w:rPr>
+          <w:b w:val="0"/>
+          <w:color w:val="auto"/>
+          <w:lang w:val="en-US"/>
+        </w:rPr>
+        <w:t>The distribution of the total costs</w:t>
+      </w:r>
+      <w:r>
+        <w:rPr>
+          <w:b w:val="0"/>
+          <w:color w:val="auto"/>
+          <w:lang w:val="en-US"/>
+        </w:rPr>
+        <w:t xml:space="preserve"> doesn’t follow a normal distribution.</w:t>
       </w:r>
     </w:p>
     <w:p>
@@ -13442,6 +13569,7 @@
         <w:rPr>
           <w:b w:val="0"/>
           <w:color w:val="auto"/>
+          <w:lang w:val="en-US"/>
         </w:rPr>
       </w:pPr>
     </w:p>
@@ -13894,14 +14022,24 @@
         <w:rPr>
           <w:b w:val="0"/>
           <w:color w:val="auto"/>
-        </w:rPr>
-      </w:pPr>
-      <w:r>
-        <w:rPr>
-          <w:b w:val="0"/>
-          <w:color w:val="auto"/>
-        </w:rPr>
-        <w:t>Les coûts totaux dans chaque département d’admission ne sont pas des populations identiques.</w:t>
+          <w:lang w:val="en-US"/>
+        </w:rPr>
+      </w:pPr>
+      <w:r>
+        <w:rPr>
+          <w:b w:val="0"/>
+          <w:color w:val="auto"/>
+          <w:lang w:val="en-US"/>
+        </w:rPr>
+        <w:t>The total costs within each depart</w:t>
+      </w:r>
+      <w:r>
+        <w:rPr>
+          <w:b w:val="0"/>
+          <w:color w:val="auto"/>
+          <w:lang w:val="en-US"/>
+        </w:rPr>
+        <w:t>ment of admissions aren’t identical populations</w:t>
       </w:r>
     </w:p>
     <w:p>
@@ -14713,6 +14851,8 @@
         </w:rPr>
         <w:t xml:space="preserve">: BH </w:t>
       </w:r>
+      <w:bookmarkStart w:id="2" w:name="_GoBack"/>
+      <w:bookmarkEnd w:id="2"/>
     </w:p>
     <w:p>
       <w:pPr>
@@ -14725,35 +14865,40 @@
         <w:rPr>
           <w:b w:val="0"/>
           <w:color w:val="auto"/>
-        </w:rPr>
-      </w:pPr>
-      <w:r>
-        <w:rPr>
-          <w:b w:val="0"/>
-          <w:color w:val="auto"/>
-        </w:rPr>
-        <w:t>Nous</w:t>
-      </w:r>
-      <w:r>
-        <w:rPr>
-          <w:b w:val="0"/>
-          <w:color w:val="auto"/>
-        </w:rPr>
-        <w:t xml:space="preserve"> con</w:t>
-      </w:r>
-      <w:r>
-        <w:rPr>
-          <w:b w:val="0"/>
-          <w:color w:val="auto"/>
-        </w:rPr>
-        <w:t>statons</w:t>
-      </w:r>
-      <w:r>
-        <w:rPr>
-          <w:b w:val="0"/>
-          <w:color w:val="auto"/>
-        </w:rPr>
-        <w:t xml:space="preserve"> une différence significative des coûts entre : </w:t>
+          <w:lang w:val="en-US"/>
+        </w:rPr>
+      </w:pPr>
+      <w:r>
+        <w:rPr>
+          <w:b w:val="0"/>
+          <w:color w:val="auto"/>
+          <w:lang w:val="en-US"/>
+        </w:rPr>
+        <w:t xml:space="preserve">We have </w:t>
+      </w:r>
+      <w:r>
+        <w:rPr>
+          <w:b w:val="0"/>
+          <w:color w:val="auto"/>
+          <w:lang w:val="en-US"/>
+        </w:rPr>
+        <w:t>noticed</w:t>
+      </w:r>
+      <w:r>
+        <w:rPr>
+          <w:b w:val="0"/>
+          <w:color w:val="auto"/>
+          <w:lang w:val="en-US"/>
+        </w:rPr>
+        <w:t xml:space="preserve"> a significant d</w:t>
+      </w:r>
+      <w:r>
+        <w:rPr>
+          <w:b w:val="0"/>
+          <w:color w:val="auto"/>
+          <w:lang w:val="en-US"/>
+        </w:rPr>
+        <w:t xml:space="preserve">ifference of costs between: </w:t>
       </w:r>
     </w:p>
     <w:p>
@@ -14768,14 +14913,68 @@
         <w:rPr>
           <w:b w:val="0"/>
           <w:color w:val="auto"/>
-        </w:rPr>
-      </w:pPr>
-      <w:r>
-        <w:rPr>
-          <w:b w:val="0"/>
-          <w:color w:val="auto"/>
-        </w:rPr>
-        <w:t>- département 08 vs département 21 ;</w:t>
+          <w:lang w:val="en-US"/>
+        </w:rPr>
+      </w:pPr>
+      <w:r>
+        <w:rPr>
+          <w:b w:val="0"/>
+          <w:color w:val="auto"/>
+          <w:lang w:val="en-US"/>
+        </w:rPr>
+        <w:t xml:space="preserve">- </w:t>
+      </w:r>
+      <w:proofErr w:type="gramStart"/>
+      <w:r>
+        <w:rPr>
+          <w:b w:val="0"/>
+          <w:color w:val="auto"/>
+          <w:lang w:val="en-US"/>
+        </w:rPr>
+        <w:t>department</w:t>
+      </w:r>
+      <w:proofErr w:type="gramEnd"/>
+      <w:r>
+        <w:rPr>
+          <w:b w:val="0"/>
+          <w:color w:val="auto"/>
+          <w:lang w:val="en-US"/>
+        </w:rPr>
+        <w:t xml:space="preserve"> 08 </w:t>
+      </w:r>
+      <w:proofErr w:type="spellStart"/>
+      <w:r>
+        <w:rPr>
+          <w:b w:val="0"/>
+          <w:color w:val="auto"/>
+          <w:lang w:val="en-US"/>
+        </w:rPr>
+        <w:t>vs</w:t>
+      </w:r>
+      <w:proofErr w:type="spellEnd"/>
+      <w:r>
+        <w:rPr>
+          <w:b w:val="0"/>
+          <w:color w:val="auto"/>
+          <w:lang w:val="en-US"/>
+        </w:rPr>
+        <w:t xml:space="preserve"> </w:t>
+      </w:r>
+      <w:r>
+        <w:rPr>
+          <w:b w:val="0"/>
+          <w:color w:val="auto"/>
+          <w:lang w:val="en-US"/>
+        </w:rPr>
+        <w:t>department</w:t>
+      </w:r>
+      <w:r>
+        <w:rPr>
+          <w:b w:val="0"/>
+          <w:color w:val="auto"/>
+          <w:lang w:val="en-US"/>
+        </w:rPr>
+        <w:t xml:space="preserve"> 21 ;</w:t>
       </w:r>
     </w:p>
     <w:p>
@@ -14790,14 +14989,68 @@
         <w:rPr>
           <w:b w:val="0"/>
           <w:color w:val="auto"/>
-        </w:rPr>
-      </w:pPr>
-      <w:r>
-        <w:rPr>
-          <w:b w:val="0"/>
-          <w:color w:val="auto"/>
-        </w:rPr>
-        <w:t>- département 08 vs département 24 ;</w:t>
+          <w:lang w:val="en-US"/>
+        </w:rPr>
+      </w:pPr>
+      <w:r>
+        <w:rPr>
+          <w:b w:val="0"/>
+          <w:color w:val="auto"/>
+          <w:lang w:val="en-US"/>
+        </w:rPr>
+        <w:t xml:space="preserve">- </w:t>
+      </w:r>
+      <w:proofErr w:type="gramStart"/>
+      <w:r>
+        <w:rPr>
+          <w:b w:val="0"/>
+          <w:color w:val="auto"/>
+          <w:lang w:val="en-US"/>
+        </w:rPr>
+        <w:t>department</w:t>
+      </w:r>
+      <w:proofErr w:type="gramEnd"/>
+      <w:r>
+        <w:rPr>
+          <w:b w:val="0"/>
+          <w:color w:val="auto"/>
+          <w:lang w:val="en-US"/>
+        </w:rPr>
+        <w:t xml:space="preserve"> 08 </w:t>
+      </w:r>
+      <w:proofErr w:type="spellStart"/>
+      <w:r>
+        <w:rPr>
+          <w:b w:val="0"/>
+          <w:color w:val="auto"/>
+          <w:lang w:val="en-US"/>
+        </w:rPr>
+        <w:t>vs</w:t>
+      </w:r>
+      <w:proofErr w:type="spellEnd"/>
+      <w:r>
+        <w:rPr>
+          <w:b w:val="0"/>
+          <w:color w:val="auto"/>
+          <w:lang w:val="en-US"/>
+        </w:rPr>
+        <w:t xml:space="preserve"> </w:t>
+      </w:r>
+      <w:r>
+        <w:rPr>
+          <w:b w:val="0"/>
+          <w:color w:val="auto"/>
+          <w:lang w:val="en-US"/>
+        </w:rPr>
+        <w:t>department</w:t>
+      </w:r>
+      <w:r>
+        <w:rPr>
+          <w:b w:val="0"/>
+          <w:color w:val="auto"/>
+          <w:lang w:val="en-US"/>
+        </w:rPr>
+        <w:t xml:space="preserve"> 24 ;</w:t>
       </w:r>
     </w:p>
     <w:p>
@@ -14812,14 +15065,68 @@
         <w:rPr>
           <w:b w:val="0"/>
           <w:color w:val="auto"/>
-        </w:rPr>
-      </w:pPr>
-      <w:r>
-        <w:rPr>
-          <w:b w:val="0"/>
-          <w:color w:val="auto"/>
-        </w:rPr>
-        <w:t xml:space="preserve">- département 08 vs département 2604 ; </w:t>
+          <w:lang w:val="en-US"/>
+        </w:rPr>
+      </w:pPr>
+      <w:r>
+        <w:rPr>
+          <w:b w:val="0"/>
+          <w:color w:val="auto"/>
+          <w:lang w:val="en-US"/>
+        </w:rPr>
+        <w:t xml:space="preserve">- </w:t>
+      </w:r>
+      <w:proofErr w:type="gramStart"/>
+      <w:r>
+        <w:rPr>
+          <w:b w:val="0"/>
+          <w:color w:val="auto"/>
+          <w:lang w:val="en-US"/>
+        </w:rPr>
+        <w:t>department</w:t>
+      </w:r>
+      <w:proofErr w:type="gramEnd"/>
+      <w:r>
+        <w:rPr>
+          <w:b w:val="0"/>
+          <w:color w:val="auto"/>
+          <w:lang w:val="en-US"/>
+        </w:rPr>
+        <w:t xml:space="preserve"> 08 </w:t>
+      </w:r>
+      <w:proofErr w:type="spellStart"/>
+      <w:r>
+        <w:rPr>
+          <w:b w:val="0"/>
+          <w:color w:val="auto"/>
+          <w:lang w:val="en-US"/>
+        </w:rPr>
+        <w:t>vs</w:t>
+      </w:r>
+      <w:proofErr w:type="spellEnd"/>
+      <w:r>
+        <w:rPr>
+          <w:b w:val="0"/>
+          <w:color w:val="auto"/>
+          <w:lang w:val="en-US"/>
+        </w:rPr>
+        <w:t xml:space="preserve"> </w:t>
+      </w:r>
+      <w:r>
+        <w:rPr>
+          <w:b w:val="0"/>
+          <w:color w:val="auto"/>
+          <w:lang w:val="en-US"/>
+        </w:rPr>
+        <w:t>department</w:t>
+      </w:r>
+      <w:r>
+        <w:rPr>
+          <w:b w:val="0"/>
+          <w:color w:val="auto"/>
+          <w:lang w:val="en-US"/>
+        </w:rPr>
+        <w:t xml:space="preserve"> 2604 ; </w:t>
       </w:r>
     </w:p>
     <w:p>
@@ -14834,14 +15141,58 @@
         <w:rPr>
           <w:b w:val="0"/>
           <w:color w:val="auto"/>
-        </w:rPr>
-      </w:pPr>
-      <w:r>
-        <w:rPr>
-          <w:b w:val="0"/>
-          <w:color w:val="auto"/>
-        </w:rPr>
-        <w:t>- département 08 vs département 68 ;</w:t>
+          <w:lang w:val="en-US"/>
+        </w:rPr>
+      </w:pPr>
+      <w:r>
+        <w:rPr>
+          <w:b w:val="0"/>
+          <w:color w:val="auto"/>
+          <w:lang w:val="en-US"/>
+        </w:rPr>
+        <w:t xml:space="preserve">- </w:t>
+      </w:r>
+      <w:proofErr w:type="gramStart"/>
+      <w:r>
+        <w:rPr>
+          <w:b w:val="0"/>
+          <w:color w:val="auto"/>
+          <w:lang w:val="en-US"/>
+        </w:rPr>
+        <w:t>department</w:t>
+      </w:r>
+      <w:proofErr w:type="gramEnd"/>
+      <w:r>
+        <w:rPr>
+          <w:b w:val="0"/>
+          <w:color w:val="auto"/>
+          <w:lang w:val="en-US"/>
+        </w:rPr>
+        <w:t xml:space="preserve"> 08 </w:t>
+      </w:r>
+      <w:r>
+        <w:rPr>
+          <w:b w:val="0"/>
+          <w:color w:val="auto"/>
+          <w:lang w:val="en-US"/>
+        </w:rPr>
+        <w:t>department</w:t>
+      </w:r>
+      <w:r>
+        <w:rPr>
+          <w:b w:val="0"/>
+          <w:color w:val="auto"/>
+          <w:lang w:val="en-US"/>
+        </w:rPr>
+        <w:t xml:space="preserve"> </w:t>
+      </w:r>
+      <w:r>
+        <w:rPr>
+          <w:b w:val="0"/>
+          <w:color w:val="auto"/>
+          <w:lang w:val="en-US"/>
+        </w:rPr>
+        <w:t>68 ;</w:t>
       </w:r>
     </w:p>
     <w:p>
@@ -14856,14 +15207,68 @@
         <w:rPr>
           <w:b w:val="0"/>
           <w:color w:val="auto"/>
-        </w:rPr>
-      </w:pPr>
-      <w:r>
-        <w:rPr>
-          <w:b w:val="0"/>
-          <w:color w:val="auto"/>
-        </w:rPr>
-        <w:t>- département 21 vs département 24 ;</w:t>
+          <w:lang w:val="en-US"/>
+        </w:rPr>
+      </w:pPr>
+      <w:r>
+        <w:rPr>
+          <w:b w:val="0"/>
+          <w:color w:val="auto"/>
+          <w:lang w:val="en-US"/>
+        </w:rPr>
+        <w:t xml:space="preserve">- </w:t>
+      </w:r>
+      <w:proofErr w:type="gramStart"/>
+      <w:r>
+        <w:rPr>
+          <w:b w:val="0"/>
+          <w:color w:val="auto"/>
+          <w:lang w:val="en-US"/>
+        </w:rPr>
+        <w:t>department</w:t>
+      </w:r>
+      <w:proofErr w:type="gramEnd"/>
+      <w:r>
+        <w:rPr>
+          <w:b w:val="0"/>
+          <w:color w:val="auto"/>
+          <w:lang w:val="en-US"/>
+        </w:rPr>
+        <w:t xml:space="preserve"> 21 </w:t>
+      </w:r>
+      <w:proofErr w:type="spellStart"/>
+      <w:r>
+        <w:rPr>
+          <w:b w:val="0"/>
+          <w:color w:val="auto"/>
+          <w:lang w:val="en-US"/>
+        </w:rPr>
+        <w:t>vs</w:t>
+      </w:r>
+      <w:proofErr w:type="spellEnd"/>
+      <w:r>
+        <w:rPr>
+          <w:b w:val="0"/>
+          <w:color w:val="auto"/>
+          <w:lang w:val="en-US"/>
+        </w:rPr>
+        <w:t xml:space="preserve"> </w:t>
+      </w:r>
+      <w:r>
+        <w:rPr>
+          <w:b w:val="0"/>
+          <w:color w:val="auto"/>
+          <w:lang w:val="en-US"/>
+        </w:rPr>
+        <w:t>department</w:t>
+      </w:r>
+      <w:r>
+        <w:rPr>
+          <w:b w:val="0"/>
+          <w:color w:val="auto"/>
+          <w:lang w:val="en-US"/>
+        </w:rPr>
+        <w:t xml:space="preserve"> 24 ;</w:t>
       </w:r>
     </w:p>
     <w:p>
@@ -14878,14 +15283,84 @@
         <w:rPr>
           <w:b w:val="0"/>
           <w:color w:val="auto"/>
-        </w:rPr>
-      </w:pPr>
-      <w:r>
-        <w:rPr>
-          <w:b w:val="0"/>
-          <w:color w:val="auto"/>
-        </w:rPr>
-        <w:t xml:space="preserve">- département 21 vs département 2605 ; </w:t>
+          <w:lang w:val="en-US"/>
+        </w:rPr>
+      </w:pPr>
+      <w:r>
+        <w:rPr>
+          <w:b w:val="0"/>
+          <w:color w:val="auto"/>
+          <w:lang w:val="en-US"/>
+        </w:rPr>
+        <w:t xml:space="preserve">- </w:t>
+      </w:r>
+      <w:proofErr w:type="gramStart"/>
+      <w:r>
+        <w:rPr>
+          <w:b w:val="0"/>
+          <w:color w:val="auto"/>
+          <w:lang w:val="en-US"/>
+        </w:rPr>
+        <w:t>department</w:t>
+      </w:r>
+      <w:proofErr w:type="gramEnd"/>
+      <w:r>
+        <w:rPr>
+          <w:b w:val="0"/>
+          <w:color w:val="auto"/>
+          <w:lang w:val="en-US"/>
+        </w:rPr>
+        <w:t xml:space="preserve"> </w:t>
+      </w:r>
+      <w:r>
+        <w:rPr>
+          <w:b w:val="0"/>
+          <w:color w:val="auto"/>
+          <w:lang w:val="en-US"/>
+        </w:rPr>
+        <w:t xml:space="preserve">21 </w:t>
+      </w:r>
+      <w:proofErr w:type="spellStart"/>
+      <w:r>
+        <w:rPr>
+          <w:b w:val="0"/>
+          <w:color w:val="auto"/>
+          <w:lang w:val="en-US"/>
+        </w:rPr>
+        <w:t>vs</w:t>
+      </w:r>
+      <w:proofErr w:type="spellEnd"/>
+      <w:r>
+        <w:rPr>
+          <w:b w:val="0"/>
+          <w:color w:val="auto"/>
+          <w:lang w:val="en-US"/>
+        </w:rPr>
+        <w:t xml:space="preserve"> </w:t>
+      </w:r>
+      <w:r>
+        <w:rPr>
+          <w:b w:val="0"/>
+          <w:color w:val="auto"/>
+          <w:lang w:val="en-US"/>
+        </w:rPr>
+        <w:t>department</w:t>
+      </w:r>
+      <w:r>
+        <w:rPr>
+          <w:b w:val="0"/>
+          <w:color w:val="auto"/>
+          <w:lang w:val="en-US"/>
+        </w:rPr>
+        <w:t xml:space="preserve"> </w:t>
+      </w:r>
+      <w:r>
+        <w:rPr>
+          <w:b w:val="0"/>
+          <w:color w:val="auto"/>
+          <w:lang w:val="en-US"/>
+        </w:rPr>
+        <w:t xml:space="preserve">2605 ; </w:t>
       </w:r>
     </w:p>
     <w:p>
@@ -14900,14 +15375,84 @@
         <w:rPr>
           <w:b w:val="0"/>
           <w:color w:val="auto"/>
-        </w:rPr>
-      </w:pPr>
-      <w:r>
-        <w:rPr>
-          <w:b w:val="0"/>
-          <w:color w:val="auto"/>
-        </w:rPr>
-        <w:t>- département 24 vs département 2604 ;</w:t>
+          <w:lang w:val="en-US"/>
+        </w:rPr>
+      </w:pPr>
+      <w:r>
+        <w:rPr>
+          <w:b w:val="0"/>
+          <w:color w:val="auto"/>
+          <w:lang w:val="en-US"/>
+        </w:rPr>
+        <w:t xml:space="preserve">- </w:t>
+      </w:r>
+      <w:proofErr w:type="gramStart"/>
+      <w:r>
+        <w:rPr>
+          <w:b w:val="0"/>
+          <w:color w:val="auto"/>
+          <w:lang w:val="en-US"/>
+        </w:rPr>
+        <w:t>department</w:t>
+      </w:r>
+      <w:proofErr w:type="gramEnd"/>
+      <w:r>
+        <w:rPr>
+          <w:b w:val="0"/>
+          <w:color w:val="auto"/>
+          <w:lang w:val="en-US"/>
+        </w:rPr>
+        <w:t xml:space="preserve"> </w:t>
+      </w:r>
+      <w:r>
+        <w:rPr>
+          <w:b w:val="0"/>
+          <w:color w:val="auto"/>
+          <w:lang w:val="en-US"/>
+        </w:rPr>
+        <w:t xml:space="preserve">24 </w:t>
+      </w:r>
+      <w:proofErr w:type="spellStart"/>
+      <w:r>
+        <w:rPr>
+          <w:b w:val="0"/>
+          <w:color w:val="auto"/>
+          <w:lang w:val="en-US"/>
+        </w:rPr>
+        <w:t>vs</w:t>
+      </w:r>
+      <w:proofErr w:type="spellEnd"/>
+      <w:r>
+        <w:rPr>
+          <w:b w:val="0"/>
+          <w:color w:val="auto"/>
+          <w:lang w:val="en-US"/>
+        </w:rPr>
+        <w:t xml:space="preserve"> </w:t>
+      </w:r>
+      <w:r>
+        <w:rPr>
+          <w:b w:val="0"/>
+          <w:color w:val="auto"/>
+          <w:lang w:val="en-US"/>
+        </w:rPr>
+        <w:t>department</w:t>
+      </w:r>
+      <w:r>
+        <w:rPr>
+          <w:b w:val="0"/>
+          <w:color w:val="auto"/>
+          <w:lang w:val="en-US"/>
+        </w:rPr>
+        <w:t xml:space="preserve"> </w:t>
+      </w:r>
+      <w:r>
+        <w:rPr>
+          <w:b w:val="0"/>
+          <w:color w:val="auto"/>
+          <w:lang w:val="en-US"/>
+        </w:rPr>
+        <w:t>2604 ;</w:t>
       </w:r>
     </w:p>
     <w:p>
@@ -14922,14 +15467,68 @@
         <w:rPr>
           <w:b w:val="0"/>
           <w:color w:val="auto"/>
-        </w:rPr>
-      </w:pPr>
-      <w:r>
-        <w:rPr>
-          <w:b w:val="0"/>
-          <w:color w:val="auto"/>
-        </w:rPr>
-        <w:t>- département 24 vs département 2605 ;</w:t>
+          <w:lang w:val="en-US"/>
+        </w:rPr>
+      </w:pPr>
+      <w:r>
+        <w:rPr>
+          <w:b w:val="0"/>
+          <w:color w:val="auto"/>
+          <w:lang w:val="en-US"/>
+        </w:rPr>
+        <w:t xml:space="preserve">- </w:t>
+      </w:r>
+      <w:proofErr w:type="gramStart"/>
+      <w:r>
+        <w:rPr>
+          <w:b w:val="0"/>
+          <w:color w:val="auto"/>
+          <w:lang w:val="en-US"/>
+        </w:rPr>
+        <w:t>department</w:t>
+      </w:r>
+      <w:proofErr w:type="gramEnd"/>
+      <w:r>
+        <w:rPr>
+          <w:b w:val="0"/>
+          <w:color w:val="auto"/>
+          <w:lang w:val="en-US"/>
+        </w:rPr>
+        <w:t xml:space="preserve"> 24 </w:t>
+      </w:r>
+      <w:proofErr w:type="spellStart"/>
+      <w:r>
+        <w:rPr>
+          <w:b w:val="0"/>
+          <w:color w:val="auto"/>
+          <w:lang w:val="en-US"/>
+        </w:rPr>
+        <w:t>vs</w:t>
+      </w:r>
+      <w:proofErr w:type="spellEnd"/>
+      <w:r>
+        <w:rPr>
+          <w:b w:val="0"/>
+          <w:color w:val="auto"/>
+          <w:lang w:val="en-US"/>
+        </w:rPr>
+        <w:t xml:space="preserve"> </w:t>
+      </w:r>
+      <w:r>
+        <w:rPr>
+          <w:b w:val="0"/>
+          <w:color w:val="auto"/>
+          <w:lang w:val="en-US"/>
+        </w:rPr>
+        <w:t>department</w:t>
+      </w:r>
+      <w:r>
+        <w:rPr>
+          <w:b w:val="0"/>
+          <w:color w:val="auto"/>
+          <w:lang w:val="en-US"/>
+        </w:rPr>
+        <w:t xml:space="preserve"> 2605 ;</w:t>
       </w:r>
     </w:p>
     <w:p>
@@ -14944,14 +15543,76 @@
         <w:rPr>
           <w:b w:val="0"/>
           <w:color w:val="auto"/>
-        </w:rPr>
-      </w:pPr>
-      <w:r>
-        <w:rPr>
-          <w:b w:val="0"/>
-          <w:color w:val="auto"/>
-        </w:rPr>
-        <w:t>- département 24 vs département 68 ;</w:t>
+          <w:lang w:val="en-US"/>
+        </w:rPr>
+      </w:pPr>
+      <w:r>
+        <w:rPr>
+          <w:b w:val="0"/>
+          <w:color w:val="auto"/>
+          <w:lang w:val="en-US"/>
+        </w:rPr>
+        <w:t xml:space="preserve">- </w:t>
+      </w:r>
+      <w:proofErr w:type="gramStart"/>
+      <w:r>
+        <w:rPr>
+          <w:b w:val="0"/>
+          <w:color w:val="auto"/>
+          <w:lang w:val="en-US"/>
+        </w:rPr>
+        <w:t>department</w:t>
+      </w:r>
+      <w:proofErr w:type="gramEnd"/>
+      <w:r>
+        <w:rPr>
+          <w:b w:val="0"/>
+          <w:color w:val="auto"/>
+          <w:lang w:val="en-US"/>
+        </w:rPr>
+        <w:t xml:space="preserve"> </w:t>
+      </w:r>
+      <w:r>
+        <w:rPr>
+          <w:b w:val="0"/>
+          <w:color w:val="auto"/>
+          <w:lang w:val="en-US"/>
+        </w:rPr>
+        <w:t xml:space="preserve">24 </w:t>
+      </w:r>
+      <w:proofErr w:type="spellStart"/>
+      <w:r>
+        <w:rPr>
+          <w:b w:val="0"/>
+          <w:color w:val="auto"/>
+          <w:lang w:val="en-US"/>
+        </w:rPr>
+        <w:t>vs</w:t>
+      </w:r>
+      <w:proofErr w:type="spellEnd"/>
+      <w:r>
+        <w:rPr>
+          <w:b w:val="0"/>
+          <w:color w:val="auto"/>
+          <w:lang w:val="en-US"/>
+        </w:rPr>
+        <w:t xml:space="preserve"> </w:t>
+      </w:r>
+      <w:r>
+        <w:rPr>
+          <w:b w:val="0"/>
+          <w:color w:val="auto"/>
+          <w:lang w:val="en-US"/>
+        </w:rPr>
+        <w:t>department</w:t>
+      </w:r>
+      <w:r>
+        <w:rPr>
+          <w:b w:val="0"/>
+          <w:color w:val="auto"/>
+          <w:lang w:val="en-US"/>
+        </w:rPr>
+        <w:t xml:space="preserve"> 68 ;</w:t>
       </w:r>
     </w:p>
     <w:p>
@@ -14966,14 +15627,76 @@
         <w:rPr>
           <w:b w:val="0"/>
           <w:color w:val="auto"/>
-        </w:rPr>
-      </w:pPr>
-      <w:r>
-        <w:rPr>
-          <w:b w:val="0"/>
-          <w:color w:val="auto"/>
-        </w:rPr>
-        <w:t xml:space="preserve">- département 2604 vs département 2605 ; </w:t>
+          <w:lang w:val="en-US"/>
+        </w:rPr>
+      </w:pPr>
+      <w:r>
+        <w:rPr>
+          <w:b w:val="0"/>
+          <w:color w:val="auto"/>
+          <w:lang w:val="en-US"/>
+        </w:rPr>
+        <w:t xml:space="preserve">- </w:t>
+      </w:r>
+      <w:proofErr w:type="gramStart"/>
+      <w:r>
+        <w:rPr>
+          <w:b w:val="0"/>
+          <w:color w:val="auto"/>
+          <w:lang w:val="en-US"/>
+        </w:rPr>
+        <w:t>department</w:t>
+      </w:r>
+      <w:proofErr w:type="gramEnd"/>
+      <w:r>
+        <w:rPr>
+          <w:b w:val="0"/>
+          <w:color w:val="auto"/>
+          <w:lang w:val="en-US"/>
+        </w:rPr>
+        <w:t xml:space="preserve"> </w:t>
+      </w:r>
+      <w:r>
+        <w:rPr>
+          <w:b w:val="0"/>
+          <w:color w:val="auto"/>
+          <w:lang w:val="en-US"/>
+        </w:rPr>
+        <w:t xml:space="preserve">2604 </w:t>
+      </w:r>
+      <w:proofErr w:type="spellStart"/>
+      <w:r>
+        <w:rPr>
+          <w:b w:val="0"/>
+          <w:color w:val="auto"/>
+          <w:lang w:val="en-US"/>
+        </w:rPr>
+        <w:t>vs</w:t>
+      </w:r>
+      <w:proofErr w:type="spellEnd"/>
+      <w:r>
+        <w:rPr>
+          <w:b w:val="0"/>
+          <w:color w:val="auto"/>
+          <w:lang w:val="en-US"/>
+        </w:rPr>
+        <w:t xml:space="preserve"> </w:t>
+      </w:r>
+      <w:r>
+        <w:rPr>
+          <w:b w:val="0"/>
+          <w:color w:val="auto"/>
+          <w:lang w:val="en-US"/>
+        </w:rPr>
+        <w:t>department</w:t>
+      </w:r>
+      <w:r>
+        <w:rPr>
+          <w:b w:val="0"/>
+          <w:color w:val="auto"/>
+          <w:lang w:val="en-US"/>
+        </w:rPr>
+        <w:t xml:space="preserve"> 2605 ; </w:t>
       </w:r>
     </w:p>
     <w:p>
@@ -14988,15 +15711,68 @@
         <w:rPr>
           <w:b w:val="0"/>
           <w:color w:val="auto"/>
-        </w:rPr>
-      </w:pPr>
-      <w:r>
-        <w:rPr>
-          <w:b w:val="0"/>
-          <w:color w:val="auto"/>
-        </w:rPr>
-        <w:lastRenderedPageBreak/>
-        <w:t>- département 2604 vs département 68 ;</w:t>
+          <w:lang w:val="en-US"/>
+        </w:rPr>
+      </w:pPr>
+      <w:r>
+        <w:rPr>
+          <w:b w:val="0"/>
+          <w:color w:val="auto"/>
+          <w:lang w:val="en-US"/>
+        </w:rPr>
+        <w:t xml:space="preserve">- </w:t>
+      </w:r>
+      <w:proofErr w:type="gramStart"/>
+      <w:r>
+        <w:rPr>
+          <w:b w:val="0"/>
+          <w:color w:val="auto"/>
+          <w:lang w:val="en-US"/>
+        </w:rPr>
+        <w:t>department</w:t>
+      </w:r>
+      <w:proofErr w:type="gramEnd"/>
+      <w:r>
+        <w:rPr>
+          <w:b w:val="0"/>
+          <w:color w:val="auto"/>
+          <w:lang w:val="en-US"/>
+        </w:rPr>
+        <w:t xml:space="preserve"> 2604 </w:t>
+      </w:r>
+      <w:proofErr w:type="spellStart"/>
+      <w:r>
+        <w:rPr>
+          <w:b w:val="0"/>
+          <w:color w:val="auto"/>
+          <w:lang w:val="en-US"/>
+        </w:rPr>
+        <w:t>vs</w:t>
+      </w:r>
+      <w:proofErr w:type="spellEnd"/>
+      <w:r>
+        <w:rPr>
+          <w:b w:val="0"/>
+          <w:color w:val="auto"/>
+          <w:lang w:val="en-US"/>
+        </w:rPr>
+        <w:t xml:space="preserve"> </w:t>
+      </w:r>
+      <w:r>
+        <w:rPr>
+          <w:b w:val="0"/>
+          <w:color w:val="auto"/>
+          <w:lang w:val="en-US"/>
+        </w:rPr>
+        <w:t>department</w:t>
+      </w:r>
+      <w:r>
+        <w:rPr>
+          <w:b w:val="0"/>
+          <w:color w:val="auto"/>
+          <w:lang w:val="en-US"/>
+        </w:rPr>
+        <w:t xml:space="preserve"> 68 ;</w:t>
       </w:r>
     </w:p>
     <w:p>
@@ -15011,14 +15787,69 @@
         <w:rPr>
           <w:b w:val="0"/>
           <w:color w:val="auto"/>
-        </w:rPr>
-      </w:pPr>
-      <w:r>
-        <w:rPr>
-          <w:b w:val="0"/>
-          <w:color w:val="auto"/>
-        </w:rPr>
-        <w:t>- département 2605 vs département 68 ;</w:t>
+          <w:lang w:val="en-US"/>
+        </w:rPr>
+      </w:pPr>
+      <w:r>
+        <w:rPr>
+          <w:b w:val="0"/>
+          <w:color w:val="auto"/>
+          <w:lang w:val="en-US"/>
+        </w:rPr>
+        <w:t xml:space="preserve">- </w:t>
+      </w:r>
+      <w:proofErr w:type="gramStart"/>
+      <w:r>
+        <w:rPr>
+          <w:b w:val="0"/>
+          <w:color w:val="auto"/>
+          <w:lang w:val="en-US"/>
+        </w:rPr>
+        <w:t>department</w:t>
+      </w:r>
+      <w:proofErr w:type="gramEnd"/>
+      <w:r>
+        <w:rPr>
+          <w:b w:val="0"/>
+          <w:color w:val="auto"/>
+          <w:lang w:val="en-US"/>
+        </w:rPr>
+        <w:t xml:space="preserve"> 2605 </w:t>
+      </w:r>
+      <w:proofErr w:type="spellStart"/>
+      <w:r>
+        <w:rPr>
+          <w:b w:val="0"/>
+          <w:color w:val="auto"/>
+          <w:lang w:val="en-US"/>
+        </w:rPr>
+        <w:t>vs</w:t>
+      </w:r>
+      <w:proofErr w:type="spellEnd"/>
+      <w:r>
+        <w:rPr>
+          <w:b w:val="0"/>
+          <w:color w:val="auto"/>
+          <w:lang w:val="en-US"/>
+        </w:rPr>
+        <w:t xml:space="preserve"> </w:t>
+      </w:r>
+      <w:proofErr w:type="spellStart"/>
+      <w:r>
+        <w:rPr>
+          <w:b w:val="0"/>
+          <w:color w:val="auto"/>
+        </w:rPr>
+        <w:t>department</w:t>
+      </w:r>
+      <w:proofErr w:type="spellEnd"/>
+      <w:r>
+        <w:rPr>
+          <w:b w:val="0"/>
+          <w:color w:val="auto"/>
+          <w:lang w:val="en-US"/>
+        </w:rPr>
+        <w:t xml:space="preserve"> 68 ;</w:t>
       </w:r>
     </w:p>
     <w:p>
@@ -15028,7 +15859,7 @@
         <w:rPr>
           <w:rFonts w:eastAsia="Times New Roman" w:cstheme="minorHAnsi"/>
           <w:color w:val="333333"/>
-          <w:lang w:eastAsia="fr-FR"/>
+          <w:lang w:val="en-US" w:eastAsia="fr-FR"/>
         </w:rPr>
       </w:pPr>
     </w:p>
@@ -15039,7 +15870,7 @@
         <w:rPr>
           <w:rFonts w:eastAsia="Times New Roman" w:cstheme="minorHAnsi"/>
           <w:color w:val="333333"/>
-          <w:lang w:eastAsia="fr-FR"/>
+          <w:lang w:val="en-US" w:eastAsia="fr-FR"/>
         </w:rPr>
       </w:pPr>
     </w:p>
@@ -34447,7 +35278,7 @@
           <w:rPr>
             <w:noProof/>
           </w:rPr>
-          <w:t>16</w:t>
+          <w:t>15</w:t>
         </w:r>
         <w:r>
           <w:fldChar w:fldCharType="end"/>
@@ -36522,7 +37353,7 @@
 </file>
 
 <file path=customXml/itemProps1.xml><?xml version="1.0" encoding="utf-8"?>
-<ds:datastoreItem xmlns:ds="http://schemas.openxmlformats.org/officeDocument/2006/customXml" ds:itemID="{3F16CD25-8CCE-4110-A55B-E6CC253C0532}">
+<ds:datastoreItem xmlns:ds="http://schemas.openxmlformats.org/officeDocument/2006/customXml" ds:itemID="{8E7F9630-FA57-47D5-9218-8664178B0806}">
   <ds:schemaRefs>
     <ds:schemaRef ds:uri="http://schemas.openxmlformats.org/officeDocument/2006/bibliography"/>
   </ds:schemaRefs>

</xml_diff>

<commit_message>
EDA - Bivariate Analysis (Translation, Part IV)
</commit_message>
<xml_diff>
--- a/Interpretation/ENG/Hospital Data Analysis - EDA - Interpretation.DOCX
+++ b/Interpretation/ENG/Hospital Data Analysis - EDA - Interpretation.DOCX
@@ -14851,8 +14851,6 @@
         </w:rPr>
         <w:t xml:space="preserve">: BH </w:t>
       </w:r>
-      <w:bookmarkStart w:id="2" w:name="_GoBack"/>
-      <w:bookmarkEnd w:id="2"/>
     </w:p>
     <w:p>
       <w:pPr>
@@ -15169,6 +15167,24 @@
           <w:lang w:val="en-US"/>
         </w:rPr>
         <w:t xml:space="preserve"> 08 </w:t>
+      </w:r>
+      <w:proofErr w:type="spellStart"/>
+      <w:r>
+        <w:rPr>
+          <w:b w:val="0"/>
+          <w:color w:val="auto"/>
+          <w:lang w:val="en-US"/>
+        </w:rPr>
+        <w:t>vs</w:t>
+      </w:r>
+      <w:proofErr w:type="spellEnd"/>
+      <w:r>
+        <w:rPr>
+          <w:b w:val="0"/>
+          <w:color w:val="auto"/>
+          <w:lang w:val="en-US"/>
+        </w:rPr>
+        <w:t xml:space="preserve"> </w:t>
       </w:r>
       <w:r>
         <w:rPr>
@@ -15938,12 +15954,21 @@
           <w:numId w:val="0"/>
         </w:numPr>
         <w:ind w:left="360"/>
-      </w:pPr>
-      <w:r>
+        <w:rPr>
+          <w:lang w:val="en-US"/>
+        </w:rPr>
+      </w:pPr>
+      <w:r>
+        <w:rPr>
+          <w:lang w:val="en-US"/>
+        </w:rPr>
         <w:t xml:space="preserve">II.5- </w:t>
       </w:r>
       <w:r>
-        <w:t>Coût hospitalier d’un patient dans le département (par jour) (en Euros) selon le département d’admission</w:t>
+        <w:rPr>
+          <w:lang w:val="en-US"/>
+        </w:rPr>
+        <w:t>Hospital cost of a patient within the department (per day) (in Euros) w.r.t department of admission</w:t>
       </w:r>
     </w:p>
     <w:p>
@@ -15989,7 +16014,7 @@
           <w:color w:val="333333"/>
           <w:sz w:val="20"/>
           <w:szCs w:val="20"/>
-          <w:lang w:eastAsia="fr-FR"/>
+          <w:lang w:val="en-US" w:eastAsia="fr-FR"/>
         </w:rPr>
         <w:t xml:space="preserve">   </w:t>
       </w:r>
@@ -15999,7 +16024,7 @@
           <w:color w:val="333333"/>
           <w:sz w:val="20"/>
           <w:szCs w:val="20"/>
-          <w:lang w:eastAsia="fr-FR"/>
+          <w:lang w:val="en-US" w:eastAsia="fr-FR"/>
         </w:rPr>
         <w:tab/>
       </w:r>
@@ -16009,7 +16034,7 @@
           <w:color w:val="333333"/>
           <w:sz w:val="20"/>
           <w:szCs w:val="20"/>
-          <w:lang w:eastAsia="fr-FR"/>
+          <w:lang w:val="en-US" w:eastAsia="fr-FR"/>
         </w:rPr>
         <w:tab/>
       </w:r>
@@ -16526,35 +16551,16 @@
         <w:rPr>
           <w:b w:val="0"/>
           <w:color w:val="auto"/>
-        </w:rPr>
-      </w:pPr>
-      <w:r>
-        <w:rPr>
-          <w:b w:val="0"/>
-          <w:color w:val="auto"/>
-        </w:rPr>
-        <w:t xml:space="preserve">Nous pouvons </w:t>
-      </w:r>
-      <w:r>
-        <w:rPr>
-          <w:b w:val="0"/>
-          <w:color w:val="auto"/>
-        </w:rPr>
-        <w:t xml:space="preserve">clairement </w:t>
-      </w:r>
-      <w:r>
-        <w:rPr>
-          <w:b w:val="0"/>
-          <w:color w:val="auto"/>
-        </w:rPr>
-        <w:t>comprendre que</w:t>
-      </w:r>
-      <w:r>
-        <w:rPr>
-          <w:b w:val="0"/>
-          <w:color w:val="auto"/>
-        </w:rPr>
-        <w:t>:</w:t>
+          <w:lang w:val="en-US"/>
+        </w:rPr>
+      </w:pPr>
+      <w:r>
+        <w:rPr>
+          <w:b w:val="0"/>
+          <w:color w:val="auto"/>
+          <w:lang w:val="en-US"/>
+        </w:rPr>
+        <w:t>We can obviously understand that :</w:t>
       </w:r>
     </w:p>
     <w:p>
@@ -16568,123 +16574,64 @@
         <w:rPr>
           <w:b w:val="0"/>
           <w:color w:val="auto"/>
-        </w:rPr>
-      </w:pPr>
-      <w:r>
-        <w:rPr>
-          <w:b w:val="0"/>
-          <w:color w:val="auto"/>
-        </w:rPr>
-        <w:t xml:space="preserve">Les coûts à 285£ concernent uniquement les </w:t>
-      </w:r>
-      <w:proofErr w:type="spellStart"/>
-      <w:r>
-        <w:rPr>
-          <w:b w:val="0"/>
-          <w:color w:val="auto"/>
-        </w:rPr>
-        <w:t>Ward</w:t>
-      </w:r>
-      <w:r>
-        <w:rPr>
-          <w:b w:val="0"/>
-          <w:color w:val="auto"/>
-        </w:rPr>
-        <w:t>s</w:t>
-      </w:r>
-      <w:proofErr w:type="spellEnd"/>
-      <w:r>
-        <w:rPr>
-          <w:b w:val="0"/>
-          <w:color w:val="auto"/>
-        </w:rPr>
-        <w:t xml:space="preserve"> « General </w:t>
-      </w:r>
-      <w:proofErr w:type="spellStart"/>
-      <w:r>
-        <w:rPr>
-          <w:b w:val="0"/>
-          <w:color w:val="auto"/>
-        </w:rPr>
-        <w:t>Medicine</w:t>
-      </w:r>
-      <w:proofErr w:type="spellEnd"/>
-      <w:r>
-        <w:rPr>
-          <w:b w:val="0"/>
-          <w:color w:val="auto"/>
-        </w:rPr>
-        <w:t> » </w:t>
-      </w:r>
-      <w:r>
-        <w:rPr>
-          <w:b w:val="0"/>
-          <w:color w:val="auto"/>
-        </w:rPr>
-        <w:t>: T</w:t>
-      </w:r>
-      <w:r>
-        <w:rPr>
-          <w:b w:val="0"/>
-          <w:color w:val="auto"/>
-        </w:rPr>
-        <w:t>rès majoritairement pour le</w:t>
-      </w:r>
-      <w:r>
-        <w:rPr>
-          <w:b w:val="0"/>
-          <w:color w:val="auto"/>
-        </w:rPr>
-        <w:t xml:space="preserve"> </w:t>
-      </w:r>
-      <w:r>
-        <w:rPr>
-          <w:b w:val="0"/>
-          <w:color w:val="auto"/>
-        </w:rPr>
-        <w:t xml:space="preserve">Ward </w:t>
-      </w:r>
-      <w:r>
-        <w:rPr>
-          <w:b w:val="0"/>
-          <w:color w:val="auto"/>
-        </w:rPr>
-        <w:t>2605</w:t>
-      </w:r>
-      <w:r>
-        <w:rPr>
-          <w:b w:val="0"/>
-          <w:color w:val="auto"/>
-        </w:rPr>
-        <w:t xml:space="preserve">, et une autre plus petite partie pour </w:t>
-      </w:r>
-      <w:r>
-        <w:rPr>
-          <w:b w:val="0"/>
-          <w:color w:val="auto"/>
-        </w:rPr>
-        <w:t xml:space="preserve">le </w:t>
-      </w:r>
-      <w:r>
-        <w:rPr>
-          <w:b w:val="0"/>
-          <w:color w:val="auto"/>
-        </w:rPr>
-        <w:t xml:space="preserve">Ward </w:t>
-      </w:r>
-      <w:r>
-        <w:rPr>
-          <w:b w:val="0"/>
-          <w:color w:val="auto"/>
-        </w:rPr>
-        <w:t>2604</w:t>
-      </w:r>
-      <w:r>
-        <w:rPr>
-          <w:b w:val="0"/>
-          <w:color w:val="auto"/>
-        </w:rPr>
-        <w:t>.</w:t>
+          <w:lang w:val="en-US"/>
+        </w:rPr>
+      </w:pPr>
+      <w:r>
+        <w:rPr>
+          <w:b w:val="0"/>
+          <w:color w:val="auto"/>
+          <w:lang w:val="en-US"/>
+        </w:rPr>
+        <w:t xml:space="preserve">The costs at </w:t>
+      </w:r>
+      <w:r>
+        <w:rPr>
+          <w:b w:val="0"/>
+          <w:color w:val="auto"/>
+          <w:lang w:val="en-US"/>
+        </w:rPr>
+        <w:t>€</w:t>
+      </w:r>
+      <w:r>
+        <w:rPr>
+          <w:b w:val="0"/>
+          <w:color w:val="auto"/>
+          <w:lang w:val="en-US"/>
+        </w:rPr>
+        <w:t>285</w:t>
+      </w:r>
+      <w:r>
+        <w:rPr>
+          <w:b w:val="0"/>
+          <w:color w:val="auto"/>
+          <w:lang w:val="en-US"/>
+        </w:rPr>
+        <w:t xml:space="preserve"> concern only the</w:t>
+      </w:r>
+      <w:r>
+        <w:rPr>
+          <w:b w:val="0"/>
+          <w:color w:val="auto"/>
+          <w:lang w:val="en-US"/>
+        </w:rPr>
+        <w:t xml:space="preserve"> Wards </w:t>
+      </w:r>
+      <w:r>
+        <w:rPr>
+          <w:b w:val="0"/>
+          <w:color w:val="auto"/>
+          <w:lang w:val="en-US"/>
+        </w:rPr>
+        <w:t>« General Medicine » </w:t>
+      </w:r>
+      <w:r>
+        <w:rPr>
+          <w:b w:val="0"/>
+          <w:color w:val="auto"/>
+          <w:lang w:val="en-US"/>
+        </w:rPr>
+        <w:t>: Mostly for the Ward 2605, and a smaller part for the Ward 2604;</w:t>
       </w:r>
     </w:p>
     <w:p>
@@ -16698,21 +16645,32 @@
         <w:rPr>
           <w:b w:val="0"/>
           <w:color w:val="auto"/>
-        </w:rPr>
-      </w:pPr>
-      <w:r>
-        <w:rPr>
-          <w:b w:val="0"/>
-          <w:color w:val="auto"/>
-        </w:rPr>
-        <w:t xml:space="preserve">   </w:t>
-      </w:r>
-      <w:r>
-        <w:rPr>
-          <w:b w:val="0"/>
-          <w:color w:val="auto"/>
-        </w:rPr>
-        <w:t>Les coûts à 313£ concernent uniquement le Ward 21.</w:t>
+          <w:lang w:val="en-US"/>
+        </w:rPr>
+      </w:pPr>
+      <w:r>
+        <w:rPr>
+          <w:b w:val="0"/>
+          <w:color w:val="auto"/>
+          <w:lang w:val="en-US"/>
+        </w:rPr>
+        <w:t xml:space="preserve">The costs at </w:t>
+      </w:r>
+      <w:r>
+        <w:rPr>
+          <w:b w:val="0"/>
+          <w:color w:val="auto"/>
+          <w:lang w:val="en-US"/>
+        </w:rPr>
+        <w:t>€</w:t>
+      </w:r>
+      <w:r>
+        <w:rPr>
+          <w:b w:val="0"/>
+          <w:color w:val="auto"/>
+          <w:lang w:val="en-US"/>
+        </w:rPr>
+        <w:t>313 concern only the Ward 21;</w:t>
       </w:r>
     </w:p>
     <w:p>
@@ -16726,14 +16684,32 @@
         <w:rPr>
           <w:b w:val="0"/>
           <w:color w:val="auto"/>
-        </w:rPr>
-      </w:pPr>
-      <w:r>
-        <w:rPr>
-          <w:b w:val="0"/>
-          <w:color w:val="auto"/>
-        </w:rPr>
-        <w:t xml:space="preserve">   Les coûts à 363£ concernent uniquement le Ward 08.</w:t>
+          <w:lang w:val="en-US"/>
+        </w:rPr>
+      </w:pPr>
+      <w:r>
+        <w:rPr>
+          <w:b w:val="0"/>
+          <w:color w:val="auto"/>
+          <w:lang w:val="en-US"/>
+        </w:rPr>
+        <w:t xml:space="preserve">The costs at </w:t>
+      </w:r>
+      <w:r>
+        <w:rPr>
+          <w:b w:val="0"/>
+          <w:color w:val="auto"/>
+          <w:lang w:val="en-US"/>
+        </w:rPr>
+        <w:t>€</w:t>
+      </w:r>
+      <w:r>
+        <w:rPr>
+          <w:b w:val="0"/>
+          <w:color w:val="auto"/>
+          <w:lang w:val="en-US"/>
+        </w:rPr>
+        <w:t>363 concern only the Ward 08;</w:t>
       </w:r>
     </w:p>
     <w:p>
@@ -16747,28 +16723,32 @@
         <w:rPr>
           <w:b w:val="0"/>
           <w:color w:val="auto"/>
-        </w:rPr>
-      </w:pPr>
-      <w:r>
-        <w:rPr>
-          <w:b w:val="0"/>
-          <w:color w:val="auto"/>
-        </w:rPr>
-        <w:t xml:space="preserve">   Les coûts à </w:t>
-      </w:r>
-      <w:r>
-        <w:rPr>
-          <w:b w:val="0"/>
-          <w:color w:val="auto"/>
-        </w:rPr>
-        <w:t>4</w:t>
-      </w:r>
-      <w:r>
-        <w:rPr>
-          <w:b w:val="0"/>
-          <w:color w:val="auto"/>
-        </w:rPr>
-        <w:t>63£ concernent uniquement le Ward 68.</w:t>
+          <w:lang w:val="en-US"/>
+        </w:rPr>
+      </w:pPr>
+      <w:r>
+        <w:rPr>
+          <w:b w:val="0"/>
+          <w:color w:val="auto"/>
+          <w:lang w:val="en-US"/>
+        </w:rPr>
+        <w:t xml:space="preserve">The costs at </w:t>
+      </w:r>
+      <w:r>
+        <w:rPr>
+          <w:b w:val="0"/>
+          <w:color w:val="auto"/>
+          <w:lang w:val="en-US"/>
+        </w:rPr>
+        <w:t>€</w:t>
+      </w:r>
+      <w:r>
+        <w:rPr>
+          <w:b w:val="0"/>
+          <w:color w:val="auto"/>
+          <w:lang w:val="en-US"/>
+        </w:rPr>
+        <w:t>463 concern only the Word 68;</w:t>
       </w:r>
     </w:p>
     <w:p>
@@ -16782,29 +16762,59 @@
         <w:rPr>
           <w:b w:val="0"/>
           <w:color w:val="auto"/>
-        </w:rPr>
-      </w:pPr>
-      <w:r>
-        <w:rPr>
-          <w:b w:val="0"/>
-          <w:color w:val="auto"/>
-        </w:rPr>
-        <w:t xml:space="preserve">   Les coûts à 481£ concernent uniquement le Ward </w:t>
-      </w:r>
-      <w:r>
-        <w:rPr>
-          <w:b w:val="0"/>
-          <w:color w:val="auto"/>
-        </w:rPr>
-        <w:t>24</w:t>
-      </w:r>
-      <w:r>
-        <w:rPr>
-          <w:b w:val="0"/>
-          <w:color w:val="auto"/>
+          <w:lang w:val="en-US"/>
+        </w:rPr>
+      </w:pPr>
+      <w:r>
+        <w:rPr>
+          <w:b w:val="0"/>
+          <w:color w:val="auto"/>
+          <w:lang w:val="en-US"/>
+        </w:rPr>
+        <w:t xml:space="preserve">The costs at </w:t>
+      </w:r>
+      <w:r>
+        <w:rPr>
+          <w:b w:val="0"/>
+          <w:color w:val="auto"/>
+          <w:lang w:val="en-US"/>
+        </w:rPr>
+        <w:t>€</w:t>
+      </w:r>
+      <w:r>
+        <w:rPr>
+          <w:b w:val="0"/>
+          <w:color w:val="auto"/>
+          <w:lang w:val="en-US"/>
+        </w:rPr>
+        <w:t>481 conce</w:t>
+      </w:r>
+      <w:r>
+        <w:rPr>
+          <w:b w:val="0"/>
+          <w:color w:val="auto"/>
+          <w:lang w:val="en-US"/>
+        </w:rPr>
+        <w:t>rn</w:t>
+      </w:r>
+      <w:r>
+        <w:rPr>
+          <w:b w:val="0"/>
+          <w:color w:val="auto"/>
+          <w:lang w:val="en-US"/>
+        </w:rPr>
+        <w:t xml:space="preserve"> only the Ward 24</w:t>
+      </w:r>
+      <w:r>
+        <w:rPr>
+          <w:b w:val="0"/>
+          <w:color w:val="auto"/>
+          <w:lang w:val="en-US"/>
         </w:rPr>
         <w:t>.</w:t>
       </w:r>
+      <w:bookmarkStart w:id="2" w:name="_GoBack"/>
+      <w:bookmarkEnd w:id="2"/>
     </w:p>
     <w:p>
       <w:pPr>
@@ -24370,7 +24380,6 @@
           <w:szCs w:val="20"/>
           <w:lang w:val="en-US" w:eastAsia="fr-FR"/>
         </w:rPr>
-        <w:lastRenderedPageBreak/>
         <w:t>data</w:t>
       </w:r>
       <w:proofErr w:type="gramEnd"/>
@@ -25365,6 +25374,7 @@
         <w:ind w:left="360"/>
       </w:pPr>
       <w:r>
+        <w:lastRenderedPageBreak/>
         <w:t xml:space="preserve">II.14- </w:t>
       </w:r>
       <w:r>
@@ -25378,7 +25388,6 @@
           <w:noProof/>
           <w:lang w:eastAsia="fr-FR"/>
         </w:rPr>
-        <w:lastRenderedPageBreak/>
         <w:drawing>
           <wp:inline distT="0" distB="0" distL="0" distR="0" wp14:anchorId="749D2C99" wp14:editId="2A0DC006">
             <wp:extent cx="5760720" cy="3467089"/>
@@ -27894,6 +27903,7 @@
           <w:b w:val="0"/>
           <w:color w:val="auto"/>
         </w:rPr>
+        <w:lastRenderedPageBreak/>
         <w:t xml:space="preserve">A partir de ces </w:t>
       </w:r>
       <w:proofErr w:type="spellStart"/>
@@ -27931,7 +27941,6 @@
           <w:b w:val="0"/>
           <w:color w:val="auto"/>
         </w:rPr>
-        <w:lastRenderedPageBreak/>
         <w:t xml:space="preserve">Les 4 </w:t>
       </w:r>
       <w:proofErr w:type="spellStart"/>
@@ -29516,7 +29525,6 @@
           <w:szCs w:val="20"/>
           <w:lang w:val="en-US" w:eastAsia="fr-FR"/>
         </w:rPr>
-        <w:lastRenderedPageBreak/>
         <w:t>pairwise.wilcox.test</w:t>
       </w:r>
       <w:proofErr w:type="spellEnd"/>
@@ -30540,6 +30548,7 @@
           <w:b w:val="0"/>
           <w:color w:val="auto"/>
         </w:rPr>
+        <w:lastRenderedPageBreak/>
         <w:t xml:space="preserve">Les 4 </w:t>
       </w:r>
       <w:proofErr w:type="spellStart"/>
@@ -30647,7 +30656,6 @@
           <w:b w:val="0"/>
           <w:color w:val="auto"/>
         </w:rPr>
-        <w:lastRenderedPageBreak/>
         <w:t>En commençant notre l</w:t>
       </w:r>
       <w:r>
@@ -32017,6 +32025,7 @@
           <w:szCs w:val="20"/>
           <w:lang w:val="en-US" w:eastAsia="fr-FR"/>
         </w:rPr>
+        <w:lastRenderedPageBreak/>
         <w:t xml:space="preserve">    Pairwise comparisons using Wilcoxon rank sum test with continuity correction </w:t>
       </w:r>
     </w:p>
@@ -32303,7 +32312,6 @@
           <w:szCs w:val="20"/>
           <w:lang w:eastAsia="fr-FR"/>
         </w:rPr>
-        <w:lastRenderedPageBreak/>
         <w:t xml:space="preserve">2 0.04798 -       -      </w:t>
       </w:r>
     </w:p>
@@ -37353,7 +37361,7 @@
 </file>
 
 <file path=customXml/itemProps1.xml><?xml version="1.0" encoding="utf-8"?>
-<ds:datastoreItem xmlns:ds="http://schemas.openxmlformats.org/officeDocument/2006/customXml" ds:itemID="{8E7F9630-FA57-47D5-9218-8664178B0806}">
+<ds:datastoreItem xmlns:ds="http://schemas.openxmlformats.org/officeDocument/2006/customXml" ds:itemID="{24E56BBD-5319-4175-A7C7-9ABC66FB5C8D}">
   <ds:schemaRefs>
     <ds:schemaRef ds:uri="http://schemas.openxmlformats.org/officeDocument/2006/bibliography"/>
   </ds:schemaRefs>

</xml_diff>

<commit_message>
EDA - Bivariate Analysis (Translation, Part V)
</commit_message>
<xml_diff>
--- a/Interpretation/ENG/Hospital Data Analysis - EDA - Interpretation.DOCX
+++ b/Interpretation/ENG/Hospital Data Analysis - EDA - Interpretation.DOCX
@@ -6621,7 +6621,7 @@
           <w:color w:val="333333"/>
           <w:sz w:val="20"/>
           <w:szCs w:val="20"/>
-          <w:lang w:eastAsia="fr-FR"/>
+          <w:lang w:val="en-US" w:eastAsia="fr-FR"/>
         </w:rPr>
       </w:pPr>
       <w:r>
@@ -6640,9 +6640,31 @@
           <w:color w:val="333333"/>
           <w:sz w:val="20"/>
           <w:szCs w:val="20"/>
-          <w:lang w:eastAsia="fr-FR"/>
-        </w:rPr>
-        <w:t>21        17.0  22.0   3.7  41.1  16.2 100.0</w:t>
+          <w:lang w:val="en-US" w:eastAsia="fr-FR"/>
+        </w:rPr>
+        <w:t xml:space="preserve">21        </w:t>
+      </w:r>
+      <w:proofErr w:type="gramStart"/>
+      <w:r>
+        <w:rPr>
+          <w:rFonts w:ascii="Courier New" w:eastAsia="Times New Roman" w:hAnsi="Courier New" w:cs="Courier New"/>
+          <w:color w:val="333333"/>
+          <w:sz w:val="20"/>
+          <w:szCs w:val="20"/>
+          <w:lang w:val="en-US" w:eastAsia="fr-FR"/>
+        </w:rPr>
+        <w:t>17.0  22.0</w:t>
+      </w:r>
+      <w:proofErr w:type="gramEnd"/>
+      <w:r>
+        <w:rPr>
+          <w:rFonts w:ascii="Courier New" w:eastAsia="Times New Roman" w:hAnsi="Courier New" w:cs="Courier New"/>
+          <w:color w:val="333333"/>
+          <w:sz w:val="20"/>
+          <w:szCs w:val="20"/>
+          <w:lang w:val="en-US" w:eastAsia="fr-FR"/>
+        </w:rPr>
+        <w:t xml:space="preserve">   3.7  41.1  16.2 100.0</w:t>
       </w:r>
     </w:p>
     <w:p>
@@ -6688,9 +6710,19 @@
           <w:color w:val="333333"/>
           <w:sz w:val="20"/>
           <w:szCs w:val="20"/>
+          <w:lang w:val="en-US" w:eastAsia="fr-FR"/>
+        </w:rPr>
+        <w:t xml:space="preserve">      </w:t>
+      </w:r>
+      <w:r>
+        <w:rPr>
+          <w:rFonts w:ascii="Courier New" w:eastAsia="Times New Roman" w:hAnsi="Courier New" w:cs="Courier New"/>
+          <w:color w:val="333333"/>
+          <w:sz w:val="20"/>
+          <w:szCs w:val="20"/>
           <w:lang w:eastAsia="fr-FR"/>
         </w:rPr>
-        <w:t xml:space="preserve">      24         0.0  15.7  11.2   0.7  72.4 100.0</w:t>
+        <w:t>24         0.0  15.7  11.2   0.7  72.4 100.0</w:t>
       </w:r>
     </w:p>
     <w:p>
@@ -10311,6 +10343,7 @@
         <w:rPr>
           <w:b w:val="0"/>
           <w:color w:val="auto"/>
+          <w:lang w:val="en-US"/>
         </w:rPr>
       </w:pPr>
     </w:p>
@@ -10639,7 +10672,6 @@
           <w:szCs w:val="20"/>
           <w:lang w:val="en-US" w:eastAsia="fr-FR"/>
         </w:rPr>
-        <w:lastRenderedPageBreak/>
         <w:t xml:space="preserve">        </w:t>
       </w:r>
       <w:proofErr w:type="spellStart"/>
@@ -10804,6 +10836,7 @@
           <w:szCs w:val="20"/>
           <w:lang w:val="en-US" w:eastAsia="fr-FR"/>
         </w:rPr>
+        <w:lastRenderedPageBreak/>
         <w:t xml:space="preserve">      </w:t>
       </w:r>
       <w:r>
@@ -13114,7 +13147,6 @@
           <w:color w:val="333333"/>
           <w:lang w:val="en-US"/>
         </w:rPr>
-        <w:lastRenderedPageBreak/>
         <w:t xml:space="preserve">   </w:t>
       </w:r>
       <w:proofErr w:type="spellStart"/>
@@ -13195,6 +13227,7 @@
           <w:szCs w:val="20"/>
           <w:lang w:val="en-US" w:eastAsia="fr-FR"/>
         </w:rPr>
+        <w:lastRenderedPageBreak/>
         <w:t xml:space="preserve">  select(TOTAL_COST ) %&gt;% </w:t>
       </w:r>
       <w:proofErr w:type="spellStart"/>
@@ -15192,15 +15225,7 @@
           <w:color w:val="auto"/>
           <w:lang w:val="en-US"/>
         </w:rPr>
-        <w:t>department</w:t>
-      </w:r>
-      <w:r>
-        <w:rPr>
-          <w:b w:val="0"/>
-          <w:color w:val="auto"/>
-          <w:lang w:val="en-US"/>
-        </w:rPr>
-        <w:t xml:space="preserve"> </w:t>
+        <w:t xml:space="preserve">department </w:t>
       </w:r>
       <w:r>
         <w:rPr>
@@ -15360,15 +15385,7 @@
           <w:color w:val="auto"/>
           <w:lang w:val="en-US"/>
         </w:rPr>
-        <w:t>department</w:t>
-      </w:r>
-      <w:r>
-        <w:rPr>
-          <w:b w:val="0"/>
-          <w:color w:val="auto"/>
-          <w:lang w:val="en-US"/>
-        </w:rPr>
-        <w:t xml:space="preserve"> </w:t>
+        <w:t xml:space="preserve">department </w:t>
       </w:r>
       <w:r>
         <w:rPr>
@@ -15452,15 +15469,7 @@
           <w:color w:val="auto"/>
           <w:lang w:val="en-US"/>
         </w:rPr>
-        <w:t>department</w:t>
-      </w:r>
-      <w:r>
-        <w:rPr>
-          <w:b w:val="0"/>
-          <w:color w:val="auto"/>
-          <w:lang w:val="en-US"/>
-        </w:rPr>
-        <w:t xml:space="preserve"> </w:t>
+        <w:t xml:space="preserve">department </w:t>
       </w:r>
       <w:r>
         <w:rPr>
@@ -15850,15 +15859,14 @@
         </w:rPr>
         <w:t xml:space="preserve"> </w:t>
       </w:r>
-      <w:proofErr w:type="spellStart"/>
-      <w:r>
-        <w:rPr>
-          <w:b w:val="0"/>
-          <w:color w:val="auto"/>
+      <w:r>
+        <w:rPr>
+          <w:b w:val="0"/>
+          <w:color w:val="auto"/>
+          <w:lang w:val="en-US"/>
         </w:rPr>
         <w:t>department</w:t>
       </w:r>
-      <w:proofErr w:type="spellEnd"/>
       <w:r>
         <w:rPr>
           <w:b w:val="0"/>
@@ -16813,8 +16821,6 @@
         </w:rPr>
         <w:t>.</w:t>
       </w:r>
-      <w:bookmarkStart w:id="2" w:name="_GoBack"/>
-      <w:bookmarkEnd w:id="2"/>
     </w:p>
     <w:p>
       <w:pPr>
@@ -16824,13 +16830,58 @@
           <w:numId w:val="0"/>
         </w:numPr>
         <w:ind w:left="360"/>
-      </w:pPr>
-      <w:r>
+        <w:rPr>
+          <w:lang w:val="en-US"/>
+        </w:rPr>
+      </w:pPr>
+      <w:r>
+        <w:rPr>
+          <w:lang w:val="en-US"/>
+        </w:rPr>
         <w:lastRenderedPageBreak/>
         <w:t xml:space="preserve">II.6- </w:t>
       </w:r>
       <w:r>
-        <w:t>Distribution des coûts totaux selon le type de département d’admission (généraliste vs spécialiste) et le code DRG</w:t>
+        <w:rPr>
+          <w:lang w:val="en-US"/>
+        </w:rPr>
+        <w:t xml:space="preserve">Total </w:t>
+      </w:r>
+      <w:r>
+        <w:rPr>
+          <w:lang w:val="en-US"/>
+        </w:rPr>
+        <w:t>C</w:t>
+      </w:r>
+      <w:r>
+        <w:rPr>
+          <w:lang w:val="en-US"/>
+        </w:rPr>
+        <w:t>ost</w:t>
+      </w:r>
+      <w:r>
+        <w:rPr>
+          <w:lang w:val="en-US"/>
+        </w:rPr>
+        <w:t>s</w:t>
+      </w:r>
+      <w:r>
+        <w:rPr>
+          <w:lang w:val="en-US"/>
+        </w:rPr>
+        <w:t xml:space="preserve"> distribution w.r.t the Admission Ward</w:t>
+      </w:r>
+      <w:r>
+        <w:rPr>
+          <w:lang w:val="en-US"/>
+        </w:rPr>
+        <w:t xml:space="preserve"> </w:t>
+      </w:r>
+      <w:r>
+        <w:rPr>
+          <w:lang w:val="en-US"/>
+        </w:rPr>
+        <w:t xml:space="preserve">(Generalist and Specialist) and the DRG code </w:t>
       </w:r>
     </w:p>
     <w:p>
@@ -16887,158 +16938,82 @@
         <w:rPr>
           <w:b w:val="0"/>
           <w:color w:val="auto"/>
-        </w:rPr>
-      </w:pPr>
-      <w:r>
-        <w:rPr>
-          <w:b w:val="0"/>
-          <w:color w:val="auto"/>
-        </w:rPr>
-        <w:t xml:space="preserve">Les pics de valeurs de </w:t>
-      </w:r>
-      <w:r>
-        <w:rPr>
-          <w:b w:val="0"/>
-          <w:color w:val="auto"/>
-        </w:rPr>
-        <w:t>l’</w:t>
-      </w:r>
-      <w:r>
-        <w:rPr>
-          <w:b w:val="0"/>
-          <w:color w:val="auto"/>
-        </w:rPr>
-        <w:t>ensemble</w:t>
-      </w:r>
-      <w:r>
-        <w:rPr>
-          <w:b w:val="0"/>
-          <w:color w:val="auto"/>
-        </w:rPr>
-        <w:t xml:space="preserve"> des </w:t>
-      </w:r>
-      <w:r>
-        <w:rPr>
-          <w:b w:val="0"/>
-          <w:color w:val="auto"/>
-        </w:rPr>
-        <w:t xml:space="preserve">coûts totaux </w:t>
-      </w:r>
-      <w:r>
-        <w:rPr>
-          <w:b w:val="0"/>
-          <w:color w:val="auto"/>
-        </w:rPr>
-        <w:t xml:space="preserve">correspondent </w:t>
-      </w:r>
-      <w:r>
-        <w:rPr>
-          <w:b w:val="0"/>
-          <w:color w:val="auto"/>
-        </w:rPr>
-        <w:t>tous</w:t>
-      </w:r>
-      <w:r>
-        <w:rPr>
-          <w:b w:val="0"/>
-          <w:color w:val="auto"/>
-        </w:rPr>
-        <w:t xml:space="preserve"> les deux aux</w:t>
-      </w:r>
-      <w:r>
-        <w:rPr>
-          <w:b w:val="0"/>
-          <w:color w:val="auto"/>
-        </w:rPr>
-        <w:t xml:space="preserve"> admissions avec un DRG </w:t>
-      </w:r>
-      <w:r>
-        <w:rPr>
-          <w:b w:val="0"/>
-          <w:color w:val="auto"/>
-        </w:rPr>
-        <w:t>376</w:t>
-      </w:r>
-      <w:r>
-        <w:rPr>
-          <w:b w:val="0"/>
-          <w:color w:val="auto"/>
-        </w:rPr>
-        <w:t xml:space="preserve">  </w:t>
-      </w:r>
-      <w:r>
-        <w:rPr>
-          <w:b w:val="0"/>
-          <w:color w:val="auto"/>
-        </w:rPr>
-        <w:t>dans les deux groupes d’amissions</w:t>
-      </w:r>
-      <w:r>
-        <w:rPr>
-          <w:b w:val="0"/>
-          <w:color w:val="auto"/>
-        </w:rPr>
-        <w:t xml:space="preserve"> selon le type de département</w:t>
-      </w:r>
-      <w:r>
-        <w:rPr>
-          <w:b w:val="0"/>
-          <w:color w:val="auto"/>
-        </w:rPr>
-        <w:t xml:space="preserve">, mais le pic est nettement plus significatif chez les admissions en </w:t>
-      </w:r>
-      <w:proofErr w:type="spellStart"/>
-      <w:r>
-        <w:rPr>
-          <w:b w:val="0"/>
-          <w:color w:val="auto"/>
-        </w:rPr>
-        <w:t>S</w:t>
-      </w:r>
-      <w:r>
-        <w:rPr>
-          <w:b w:val="0"/>
-          <w:color w:val="auto"/>
-        </w:rPr>
-        <w:t>pe</w:t>
-      </w:r>
-      <w:r>
-        <w:rPr>
-          <w:b w:val="0"/>
-          <w:color w:val="auto"/>
-        </w:rPr>
-        <w:t>cialist</w:t>
-      </w:r>
-      <w:proofErr w:type="spellEnd"/>
-      <w:r>
-        <w:rPr>
-          <w:b w:val="0"/>
-          <w:color w:val="auto"/>
-        </w:rPr>
-        <w:t xml:space="preserve"> qu</w:t>
-      </w:r>
-      <w:r>
-        <w:rPr>
-          <w:b w:val="0"/>
-          <w:color w:val="auto"/>
-        </w:rPr>
-        <w:t xml:space="preserve">’en </w:t>
-      </w:r>
-      <w:proofErr w:type="spellStart"/>
-      <w:r>
-        <w:rPr>
-          <w:b w:val="0"/>
-          <w:color w:val="auto"/>
-        </w:rPr>
-        <w:t>Generalist</w:t>
-      </w:r>
-      <w:proofErr w:type="spellEnd"/>
-      <w:r>
-        <w:rPr>
-          <w:b w:val="0"/>
-          <w:color w:val="auto"/>
-        </w:rPr>
-        <w:t>.</w:t>
+          <w:lang w:val="en-US"/>
+        </w:rPr>
+      </w:pPr>
+      <w:r>
+        <w:rPr>
+          <w:b w:val="0"/>
+          <w:color w:val="auto"/>
+          <w:lang w:val="en-US"/>
+        </w:rPr>
+        <w:t>The peak</w:t>
+      </w:r>
+      <w:r>
+        <w:rPr>
+          <w:b w:val="0"/>
+          <w:color w:val="auto"/>
+          <w:lang w:val="en-US"/>
+        </w:rPr>
+        <w:t>s</w:t>
+      </w:r>
+      <w:r>
+        <w:rPr>
+          <w:b w:val="0"/>
+          <w:color w:val="auto"/>
+          <w:lang w:val="en-US"/>
+        </w:rPr>
+        <w:t xml:space="preserve"> of values of the set of </w:t>
+      </w:r>
+      <w:r>
+        <w:rPr>
+          <w:b w:val="0"/>
+          <w:color w:val="auto"/>
+          <w:lang w:val="en-US"/>
+        </w:rPr>
+        <w:t xml:space="preserve">Total Costs both correspond to the admissions with a DRG 376 within the two groups of admissions regarding the type of ward, but the peak is clearly more significant for the admissions within the </w:t>
+      </w:r>
+      <w:r>
+        <w:rPr>
+          <w:b w:val="0"/>
+          <w:i/>
+          <w:color w:val="auto"/>
+          <w:lang w:val="en-US"/>
+        </w:rPr>
+        <w:t>Specialist</w:t>
+      </w:r>
+      <w:r>
+        <w:rPr>
+          <w:b w:val="0"/>
+          <w:color w:val="auto"/>
+          <w:lang w:val="en-US"/>
+        </w:rPr>
+        <w:t xml:space="preserve"> Wards than within the </w:t>
+      </w:r>
+      <w:r>
+        <w:rPr>
+          <w:b w:val="0"/>
+          <w:i/>
+          <w:color w:val="auto"/>
+          <w:lang w:val="en-US"/>
+        </w:rPr>
+        <w:t xml:space="preserve">Generalist </w:t>
+      </w:r>
+      <w:r>
+        <w:rPr>
+          <w:b w:val="0"/>
+          <w:color w:val="auto"/>
+          <w:lang w:val="en-US"/>
+        </w:rPr>
+        <w:t>ones</w:t>
+      </w:r>
+      <w:r>
+        <w:rPr>
+          <w:b w:val="0"/>
+          <w:color w:val="auto"/>
+          <w:lang w:val="en-US"/>
+        </w:rPr>
+        <w:t>;</w:t>
       </w:r>
     </w:p>
     <w:p>
@@ -17052,162 +17027,24 @@
         <w:rPr>
           <w:b w:val="0"/>
           <w:color w:val="auto"/>
-        </w:rPr>
-      </w:pPr>
-      <w:r>
-        <w:rPr>
-          <w:b w:val="0"/>
-          <w:color w:val="auto"/>
-        </w:rPr>
-        <w:t>Si les coûts totaux semble</w:t>
-      </w:r>
-      <w:r>
-        <w:rPr>
-          <w:b w:val="0"/>
-          <w:color w:val="auto"/>
-        </w:rPr>
-        <w:t xml:space="preserve">nt être aussi élevés pour les admissions en </w:t>
-      </w:r>
-      <w:proofErr w:type="spellStart"/>
-      <w:r>
-        <w:rPr>
-          <w:b w:val="0"/>
-          <w:color w:val="auto"/>
-        </w:rPr>
-        <w:t>Generalist</w:t>
-      </w:r>
-      <w:proofErr w:type="spellEnd"/>
-      <w:r>
-        <w:rPr>
-          <w:b w:val="0"/>
-          <w:color w:val="auto"/>
-        </w:rPr>
-        <w:t xml:space="preserve"> que pour les admissions en </w:t>
-      </w:r>
-      <w:proofErr w:type="spellStart"/>
-      <w:r>
-        <w:rPr>
-          <w:b w:val="0"/>
-          <w:color w:val="auto"/>
-        </w:rPr>
-        <w:t>Specialist</w:t>
-      </w:r>
-      <w:proofErr w:type="spellEnd"/>
-      <w:r>
-        <w:rPr>
-          <w:b w:val="0"/>
-          <w:color w:val="auto"/>
-        </w:rPr>
-        <w:t xml:space="preserve"> </w:t>
-      </w:r>
-      <w:r>
-        <w:rPr>
-          <w:b w:val="0"/>
-          <w:color w:val="auto"/>
-        </w:rPr>
-        <w:t>lorsqu’il</w:t>
-      </w:r>
-      <w:r>
-        <w:rPr>
-          <w:b w:val="0"/>
-          <w:color w:val="auto"/>
-        </w:rPr>
-        <w:t xml:space="preserve"> s’agit d’admissions avec un DRG 127,</w:t>
-      </w:r>
-      <w:r>
-        <w:rPr>
-          <w:b w:val="0"/>
-          <w:color w:val="auto"/>
-        </w:rPr>
-        <w:t xml:space="preserve"> </w:t>
-      </w:r>
-      <w:r>
-        <w:rPr>
-          <w:b w:val="0"/>
-          <w:color w:val="auto"/>
-        </w:rPr>
-        <w:t xml:space="preserve">ceux-ci sont </w:t>
-      </w:r>
-      <w:r>
-        <w:rPr>
-          <w:b w:val="0"/>
-          <w:color w:val="auto"/>
-        </w:rPr>
-        <w:t>moins</w:t>
-      </w:r>
-      <w:r>
-        <w:rPr>
-          <w:b w:val="0"/>
-          <w:color w:val="auto"/>
-        </w:rPr>
-        <w:t xml:space="preserve"> importants pour les</w:t>
-      </w:r>
-      <w:r>
-        <w:rPr>
-          <w:b w:val="0"/>
-          <w:color w:val="auto"/>
-        </w:rPr>
-        <w:t xml:space="preserve"> admissions en</w:t>
-      </w:r>
-      <w:r>
-        <w:rPr>
-          <w:b w:val="0"/>
-          <w:color w:val="auto"/>
-        </w:rPr>
-        <w:t xml:space="preserve"> départements </w:t>
-      </w:r>
-      <w:proofErr w:type="spellStart"/>
-      <w:r>
-        <w:rPr>
-          <w:b w:val="0"/>
-          <w:color w:val="auto"/>
-        </w:rPr>
-        <w:t>Specialist</w:t>
-      </w:r>
-      <w:proofErr w:type="spellEnd"/>
-      <w:r>
-        <w:rPr>
-          <w:b w:val="0"/>
-          <w:color w:val="auto"/>
-        </w:rPr>
-        <w:t xml:space="preserve"> </w:t>
-      </w:r>
-      <w:r>
-        <w:rPr>
-          <w:b w:val="0"/>
-          <w:color w:val="auto"/>
-        </w:rPr>
-        <w:t>que pour celles en</w:t>
-      </w:r>
-      <w:r>
-        <w:rPr>
-          <w:b w:val="0"/>
-          <w:color w:val="auto"/>
-        </w:rPr>
-        <w:t xml:space="preserve"> </w:t>
-      </w:r>
-      <w:proofErr w:type="spellStart"/>
-      <w:r>
-        <w:rPr>
-          <w:b w:val="0"/>
-          <w:color w:val="auto"/>
-        </w:rPr>
-        <w:t>Generalist</w:t>
-      </w:r>
-      <w:proofErr w:type="spellEnd"/>
-      <w:r>
-        <w:rPr>
-          <w:b w:val="0"/>
-          <w:color w:val="auto"/>
-        </w:rPr>
-        <w:t xml:space="preserve"> lorsqu’il s’agit des admissions avec un DRG 090</w:t>
-      </w:r>
-      <w:r>
-        <w:rPr>
-          <w:b w:val="0"/>
-          <w:color w:val="auto"/>
-        </w:rPr>
-        <w:t>.</w:t>
+          <w:lang w:val="en-US"/>
+        </w:rPr>
+      </w:pPr>
+      <w:r>
+        <w:rPr>
+          <w:b w:val="0"/>
+          <w:color w:val="auto"/>
+          <w:lang w:val="en-US"/>
+        </w:rPr>
+        <w:t xml:space="preserve">If the Total Costs seem to be as high for the admissions in the Generalist Wards as for those in the Specialist ones when it comes to the admissions with a DRG 127, they are less significant for the admissions within the Specialist </w:t>
+      </w:r>
+      <w:r>
+        <w:rPr>
+          <w:b w:val="0"/>
+          <w:color w:val="auto"/>
+          <w:lang w:val="en-US"/>
+        </w:rPr>
+        <w:t>Wards than those within the Generalist ones when it comes to the DRG 090;</w:t>
       </w:r>
     </w:p>
     <w:p>
@@ -17221,81 +17058,16 @@
         <w:rPr>
           <w:b w:val="0"/>
           <w:color w:val="auto"/>
-        </w:rPr>
-      </w:pPr>
-      <w:r>
-        <w:rPr>
-          <w:b w:val="0"/>
-          <w:color w:val="auto"/>
-        </w:rPr>
-        <w:t xml:space="preserve">Cependant, les coûts totaux sont </w:t>
-      </w:r>
-      <w:r>
-        <w:rPr>
-          <w:b w:val="0"/>
-          <w:color w:val="auto"/>
-        </w:rPr>
-        <w:t xml:space="preserve">moins élevés pour les admissions dans les départements </w:t>
-      </w:r>
-      <w:proofErr w:type="spellStart"/>
-      <w:r>
-        <w:rPr>
-          <w:b w:val="0"/>
-          <w:color w:val="auto"/>
-        </w:rPr>
-        <w:t>Generalist</w:t>
-      </w:r>
-      <w:proofErr w:type="spellEnd"/>
-      <w:r>
-        <w:rPr>
-          <w:b w:val="0"/>
-          <w:color w:val="auto"/>
-        </w:rPr>
-        <w:t xml:space="preserve"> </w:t>
-      </w:r>
-      <w:r>
-        <w:rPr>
-          <w:b w:val="0"/>
-          <w:color w:val="auto"/>
-        </w:rPr>
-        <w:t xml:space="preserve"> que pour celles dans les départements </w:t>
-      </w:r>
-      <w:proofErr w:type="spellStart"/>
-      <w:r>
-        <w:rPr>
-          <w:b w:val="0"/>
-          <w:color w:val="auto"/>
-        </w:rPr>
-        <w:t>Specialist</w:t>
-      </w:r>
-      <w:proofErr w:type="spellEnd"/>
-      <w:r>
-        <w:rPr>
-          <w:b w:val="0"/>
-          <w:color w:val="auto"/>
-        </w:rPr>
-        <w:t xml:space="preserve"> lorsqu’il s’agit des admissions avec un DRG 089 ou </w:t>
-      </w:r>
-      <w:r>
-        <w:rPr>
-          <w:b w:val="0"/>
-          <w:color w:val="auto"/>
-        </w:rPr>
-        <w:t>0</w:t>
-      </w:r>
-      <w:r>
-        <w:rPr>
-          <w:b w:val="0"/>
-          <w:color w:val="auto"/>
-        </w:rPr>
-        <w:t>87</w:t>
-      </w:r>
-      <w:r>
-        <w:rPr>
-          <w:b w:val="0"/>
-          <w:color w:val="auto"/>
-        </w:rPr>
-        <w:t>.</w:t>
+          <w:lang w:val="en-US"/>
+        </w:rPr>
+      </w:pPr>
+      <w:r>
+        <w:rPr>
+          <w:b w:val="0"/>
+          <w:color w:val="auto"/>
+          <w:lang w:val="en-US"/>
+        </w:rPr>
+        <w:t>However, Total Costs are less high for the admissions within the Generalist Wards than those within the Specialist Wards when it comes to the admissions with a DERG 089 or 087.</w:t>
       </w:r>
     </w:p>
     <w:p>
@@ -17307,6 +17079,8 @@
         </w:numPr>
         <w:ind w:left="360"/>
       </w:pPr>
+      <w:bookmarkStart w:id="2" w:name="_GoBack"/>
+      <w:bookmarkEnd w:id="2"/>
       <w:r>
         <w:lastRenderedPageBreak/>
         <w:t xml:space="preserve">II.7- </w:t>
@@ -24380,6 +24154,7 @@
           <w:szCs w:val="20"/>
           <w:lang w:val="en-US" w:eastAsia="fr-FR"/>
         </w:rPr>
+        <w:lastRenderedPageBreak/>
         <w:t>data</w:t>
       </w:r>
       <w:proofErr w:type="gramEnd"/>
@@ -25374,7 +25149,6 @@
         <w:ind w:left="360"/>
       </w:pPr>
       <w:r>
-        <w:lastRenderedPageBreak/>
         <w:t xml:space="preserve">II.14- </w:t>
       </w:r>
       <w:r>
@@ -25388,6 +25162,7 @@
           <w:noProof/>
           <w:lang w:eastAsia="fr-FR"/>
         </w:rPr>
+        <w:lastRenderedPageBreak/>
         <w:drawing>
           <wp:inline distT="0" distB="0" distL="0" distR="0" wp14:anchorId="749D2C99" wp14:editId="2A0DC006">
             <wp:extent cx="5760720" cy="3467089"/>
@@ -27903,7 +27678,6 @@
           <w:b w:val="0"/>
           <w:color w:val="auto"/>
         </w:rPr>
-        <w:lastRenderedPageBreak/>
         <w:t xml:space="preserve">A partir de ces </w:t>
       </w:r>
       <w:proofErr w:type="spellStart"/>
@@ -27941,6 +27715,7 @@
           <w:b w:val="0"/>
           <w:color w:val="auto"/>
         </w:rPr>
+        <w:lastRenderedPageBreak/>
         <w:t xml:space="preserve">Les 4 </w:t>
       </w:r>
       <w:proofErr w:type="spellStart"/>
@@ -29525,6 +29300,7 @@
           <w:szCs w:val="20"/>
           <w:lang w:val="en-US" w:eastAsia="fr-FR"/>
         </w:rPr>
+        <w:lastRenderedPageBreak/>
         <w:t>pairwise.wilcox.test</w:t>
       </w:r>
       <w:proofErr w:type="spellEnd"/>
@@ -30548,7 +30324,6 @@
           <w:b w:val="0"/>
           <w:color w:val="auto"/>
         </w:rPr>
-        <w:lastRenderedPageBreak/>
         <w:t xml:space="preserve">Les 4 </w:t>
       </w:r>
       <w:proofErr w:type="spellStart"/>
@@ -30656,6 +30431,7 @@
           <w:b w:val="0"/>
           <w:color w:val="auto"/>
         </w:rPr>
+        <w:lastRenderedPageBreak/>
         <w:t>En commençant notre l</w:t>
       </w:r>
       <w:r>
@@ -32025,7 +31801,6 @@
           <w:szCs w:val="20"/>
           <w:lang w:val="en-US" w:eastAsia="fr-FR"/>
         </w:rPr>
-        <w:lastRenderedPageBreak/>
         <w:t xml:space="preserve">    Pairwise comparisons using Wilcoxon rank sum test with continuity correction </w:t>
       </w:r>
     </w:p>
@@ -32312,6 +32087,7 @@
           <w:szCs w:val="20"/>
           <w:lang w:eastAsia="fr-FR"/>
         </w:rPr>
+        <w:lastRenderedPageBreak/>
         <w:t xml:space="preserve">2 0.04798 -       -      </w:t>
       </w:r>
     </w:p>
@@ -35286,7 +35062,7 @@
           <w:rPr>
             <w:noProof/>
           </w:rPr>
-          <w:t>15</w:t>
+          <w:t>17</w:t>
         </w:r>
         <w:r>
           <w:fldChar w:fldCharType="end"/>
@@ -37361,7 +37137,7 @@
 </file>
 
 <file path=customXml/itemProps1.xml><?xml version="1.0" encoding="utf-8"?>
-<ds:datastoreItem xmlns:ds="http://schemas.openxmlformats.org/officeDocument/2006/customXml" ds:itemID="{24E56BBD-5319-4175-A7C7-9ABC66FB5C8D}">
+<ds:datastoreItem xmlns:ds="http://schemas.openxmlformats.org/officeDocument/2006/customXml" ds:itemID="{63A8B508-5721-4D74-B9B9-0815FB761720}">
   <ds:schemaRefs>
     <ds:schemaRef ds:uri="http://schemas.openxmlformats.org/officeDocument/2006/bibliography"/>
   </ds:schemaRefs>

</xml_diff>

<commit_message>
EDA - Bivariate Analysis (Translation, Part VI)
</commit_message>
<xml_diff>
--- a/Interpretation/ENG/Hospital Data Analysis - EDA - Interpretation.DOCX
+++ b/Interpretation/ENG/Hospital Data Analysis - EDA - Interpretation.DOCX
@@ -6701,7 +6701,7 @@
           <w:color w:val="333333"/>
           <w:sz w:val="20"/>
           <w:szCs w:val="20"/>
-          <w:lang w:eastAsia="fr-FR"/>
+          <w:lang w:val="en-US" w:eastAsia="fr-FR"/>
         </w:rPr>
       </w:pPr>
       <w:r>
@@ -6720,9 +6720,31 @@
           <w:color w:val="333333"/>
           <w:sz w:val="20"/>
           <w:szCs w:val="20"/>
-          <w:lang w:eastAsia="fr-FR"/>
-        </w:rPr>
-        <w:t>24         0.0  15.7  11.2   0.7  72.4 100.0</w:t>
+          <w:lang w:val="en-US" w:eastAsia="fr-FR"/>
+        </w:rPr>
+        <w:t xml:space="preserve">24         </w:t>
+      </w:r>
+      <w:proofErr w:type="gramStart"/>
+      <w:r>
+        <w:rPr>
+          <w:rFonts w:ascii="Courier New" w:eastAsia="Times New Roman" w:hAnsi="Courier New" w:cs="Courier New"/>
+          <w:color w:val="333333"/>
+          <w:sz w:val="20"/>
+          <w:szCs w:val="20"/>
+          <w:lang w:val="en-US" w:eastAsia="fr-FR"/>
+        </w:rPr>
+        <w:t>0.0  15.7</w:t>
+      </w:r>
+      <w:proofErr w:type="gramEnd"/>
+      <w:r>
+        <w:rPr>
+          <w:rFonts w:ascii="Courier New" w:eastAsia="Times New Roman" w:hAnsi="Courier New" w:cs="Courier New"/>
+          <w:color w:val="333333"/>
+          <w:sz w:val="20"/>
+          <w:szCs w:val="20"/>
+          <w:lang w:val="en-US" w:eastAsia="fr-FR"/>
+        </w:rPr>
+        <w:t xml:space="preserve">  11.2   0.7  72.4 100.0</w:t>
       </w:r>
     </w:p>
     <w:p>
@@ -6768,9 +6790,19 @@
           <w:color w:val="333333"/>
           <w:sz w:val="20"/>
           <w:szCs w:val="20"/>
+          <w:lang w:val="en-US" w:eastAsia="fr-FR"/>
+        </w:rPr>
+        <w:t xml:space="preserve">      </w:t>
+      </w:r>
+      <w:r>
+        <w:rPr>
+          <w:rFonts w:ascii="Courier New" w:eastAsia="Times New Roman" w:hAnsi="Courier New" w:cs="Courier New"/>
+          <w:color w:val="333333"/>
+          <w:sz w:val="20"/>
+          <w:szCs w:val="20"/>
           <w:lang w:eastAsia="fr-FR"/>
         </w:rPr>
-        <w:t xml:space="preserve">      2604      37.9   9.9   6.9  24.6  20.8 100.0</w:t>
+        <w:t>2604      37.9   9.9   6.9  24.6  20.8 100.0</w:t>
       </w:r>
     </w:p>
     <w:p>
@@ -17078,15 +17110,42 @@
           <w:numId w:val="0"/>
         </w:numPr>
         <w:ind w:left="360"/>
-      </w:pPr>
-      <w:bookmarkStart w:id="2" w:name="_GoBack"/>
-      <w:bookmarkEnd w:id="2"/>
-      <w:r>
+        <w:rPr>
+          <w:lang w:val="en-US"/>
+        </w:rPr>
+      </w:pPr>
+      <w:r>
+        <w:rPr>
+          <w:lang w:val="en-US"/>
+        </w:rPr>
         <w:lastRenderedPageBreak/>
         <w:t xml:space="preserve">II.7- </w:t>
       </w:r>
       <w:r>
-        <w:t>Distribution des décès en établissement selon le type de département d’admission (généraliste vs spécialiste) et le code DRG</w:t>
+        <w:rPr>
+          <w:lang w:val="en-US"/>
+        </w:rPr>
+        <w:t xml:space="preserve">Death within/outside Hospitals distribution w.r.t the Ward of Admission (Generalist </w:t>
+      </w:r>
+      <w:proofErr w:type="spellStart"/>
+      <w:r>
+        <w:rPr>
+          <w:lang w:val="en-US"/>
+        </w:rPr>
+        <w:t>vs</w:t>
+      </w:r>
+      <w:proofErr w:type="spellEnd"/>
+      <w:r>
+        <w:rPr>
+          <w:lang w:val="en-US"/>
+        </w:rPr>
+        <w:t xml:space="preserve"> Specialist)</w:t>
+      </w:r>
+      <w:r>
+        <w:rPr>
+          <w:lang w:val="en-US"/>
+        </w:rPr>
+        <w:t xml:space="preserve"> and the DRG Code</w:t>
       </w:r>
     </w:p>
     <w:p>
@@ -17157,88 +17216,90 @@
         <w:rPr>
           <w:b w:val="0"/>
           <w:color w:val="auto"/>
-        </w:rPr>
-      </w:pPr>
-      <w:r>
-        <w:rPr>
-          <w:b w:val="0"/>
-          <w:color w:val="auto"/>
-        </w:rPr>
-        <w:t xml:space="preserve">Le nombre de décès survenus en milieu hospitalier et liés à un DRG 576 constitue le pic pour le cas des départements </w:t>
-      </w:r>
-      <w:proofErr w:type="spellStart"/>
-      <w:r>
-        <w:rPr>
-          <w:b w:val="0"/>
-          <w:color w:val="auto"/>
-        </w:rPr>
-        <w:t>Generalist</w:t>
-      </w:r>
-      <w:proofErr w:type="spellEnd"/>
-      <w:r>
-        <w:rPr>
-          <w:b w:val="0"/>
-          <w:color w:val="auto"/>
-        </w:rPr>
-        <w:t xml:space="preserve">, </w:t>
-      </w:r>
-      <w:r>
-        <w:rPr>
-          <w:b w:val="0"/>
-          <w:color w:val="auto"/>
-        </w:rPr>
-        <w:t>ce qui n’est pas le cas de son homologue</w:t>
-      </w:r>
-      <w:r>
-        <w:rPr>
-          <w:b w:val="0"/>
-          <w:color w:val="auto"/>
-        </w:rPr>
-        <w:t xml:space="preserve"> </w:t>
-      </w:r>
-      <w:r>
-        <w:rPr>
-          <w:b w:val="0"/>
-          <w:color w:val="auto"/>
-        </w:rPr>
-        <w:t>des</w:t>
-      </w:r>
-      <w:r>
-        <w:rPr>
-          <w:b w:val="0"/>
-          <w:color w:val="auto"/>
-        </w:rPr>
-        <w:t xml:space="preserve"> départements </w:t>
-      </w:r>
-      <w:proofErr w:type="spellStart"/>
-      <w:r>
-        <w:rPr>
-          <w:b w:val="0"/>
-          <w:color w:val="auto"/>
-        </w:rPr>
-        <w:t>Specialist</w:t>
-      </w:r>
-      <w:proofErr w:type="spellEnd"/>
-      <w:r>
-        <w:rPr>
-          <w:b w:val="0"/>
-          <w:color w:val="auto"/>
-        </w:rPr>
-        <w:t>, largement moins important</w:t>
-      </w:r>
-      <w:r>
-        <w:rPr>
-          <w:b w:val="0"/>
-          <w:color w:val="auto"/>
-        </w:rPr>
-        <w:t xml:space="preserve"> pour sa part</w:t>
-      </w:r>
-      <w:r>
-        <w:rPr>
-          <w:b w:val="0"/>
-          <w:color w:val="auto"/>
-        </w:rPr>
-        <w:t>.</w:t>
+          <w:lang w:val="en-US"/>
+        </w:rPr>
+      </w:pPr>
+      <w:r>
+        <w:rPr>
+          <w:b w:val="0"/>
+          <w:color w:val="auto"/>
+          <w:lang w:val="en-US"/>
+        </w:rPr>
+        <w:t xml:space="preserve">The number of deaths </w:t>
+      </w:r>
+      <w:r>
+        <w:rPr>
+          <w:b w:val="0"/>
+          <w:color w:val="auto"/>
+          <w:lang w:val="en-US"/>
+        </w:rPr>
+        <w:t>occurred</w:t>
+      </w:r>
+      <w:r>
+        <w:rPr>
+          <w:b w:val="0"/>
+          <w:color w:val="auto"/>
+          <w:lang w:val="en-US"/>
+        </w:rPr>
+        <w:t xml:space="preserve"> within </w:t>
+      </w:r>
+      <w:r>
+        <w:rPr>
+          <w:b w:val="0"/>
+          <w:color w:val="auto"/>
+          <w:lang w:val="en-US"/>
+        </w:rPr>
+        <w:t xml:space="preserve">Hospitals and linked to a DRG 576 </w:t>
+      </w:r>
+      <w:r>
+        <w:rPr>
+          <w:b w:val="0"/>
+          <w:color w:val="auto"/>
+          <w:lang w:val="en-US"/>
+        </w:rPr>
+        <w:t>constitutes</w:t>
+      </w:r>
+      <w:r>
+        <w:rPr>
+          <w:b w:val="0"/>
+          <w:color w:val="auto"/>
+          <w:lang w:val="en-US"/>
+        </w:rPr>
+        <w:t xml:space="preserve"> the peaks for the case of the </w:t>
+      </w:r>
+      <w:r>
+        <w:rPr>
+          <w:b w:val="0"/>
+          <w:i/>
+          <w:color w:val="auto"/>
+          <w:lang w:val="en-US"/>
+        </w:rPr>
+        <w:t xml:space="preserve">Generalist </w:t>
+      </w:r>
+      <w:r>
+        <w:rPr>
+          <w:b w:val="0"/>
+          <w:color w:val="auto"/>
+          <w:lang w:val="en-US"/>
+        </w:rPr>
+        <w:t xml:space="preserve">Wards, which is not the case for its counterpart in the </w:t>
+      </w:r>
+      <w:r>
+        <w:rPr>
+          <w:b w:val="0"/>
+          <w:i/>
+          <w:color w:val="auto"/>
+          <w:lang w:val="en-US"/>
+        </w:rPr>
+        <w:t xml:space="preserve">Specialist </w:t>
+      </w:r>
+      <w:r>
+        <w:rPr>
+          <w:b w:val="0"/>
+          <w:color w:val="auto"/>
+          <w:lang w:val="en-US"/>
+        </w:rPr>
+        <w:t xml:space="preserve">Wards, largely less significant;  </w:t>
       </w:r>
     </w:p>
     <w:p>
@@ -17252,89 +17313,33 @@
         <w:rPr>
           <w:b w:val="0"/>
           <w:color w:val="auto"/>
-        </w:rPr>
-      </w:pPr>
-      <w:r>
-        <w:rPr>
-          <w:b w:val="0"/>
-          <w:color w:val="auto"/>
-        </w:rPr>
-        <w:t xml:space="preserve">Certes largement moins important que celui des départements </w:t>
-      </w:r>
-      <w:proofErr w:type="spellStart"/>
-      <w:r>
-        <w:rPr>
-          <w:b w:val="0"/>
-          <w:color w:val="auto"/>
+          <w:lang w:val="en-US"/>
+        </w:rPr>
+      </w:pPr>
+      <w:r>
+        <w:rPr>
+          <w:b w:val="0"/>
+          <w:color w:val="auto"/>
+          <w:lang w:val="en-US"/>
+        </w:rPr>
+        <w:t xml:space="preserve">Although it is largely less significant than that of the </w:t>
+      </w:r>
+      <w:r>
+        <w:rPr>
+          <w:b w:val="0"/>
+          <w:i/>
+          <w:color w:val="auto"/>
+          <w:lang w:val="en-US"/>
         </w:rPr>
         <w:t>Generalist</w:t>
       </w:r>
-      <w:proofErr w:type="spellEnd"/>
-      <w:r>
-        <w:rPr>
-          <w:b w:val="0"/>
-          <w:color w:val="auto"/>
-        </w:rPr>
-        <w:t>, l</w:t>
-      </w:r>
-      <w:r>
-        <w:rPr>
-          <w:b w:val="0"/>
-          <w:color w:val="auto"/>
-        </w:rPr>
-        <w:t xml:space="preserve">e nombre de décès survenus en milieu hospitalier et liés à un DRG 087 constitue </w:t>
-      </w:r>
-      <w:r>
-        <w:rPr>
-          <w:b w:val="0"/>
-          <w:color w:val="auto"/>
-        </w:rPr>
-        <w:t xml:space="preserve">un </w:t>
-      </w:r>
-      <w:r>
-        <w:rPr>
-          <w:b w:val="0"/>
-          <w:i/>
-          <w:color w:val="auto"/>
-        </w:rPr>
-        <w:t>timide</w:t>
-      </w:r>
-      <w:r>
-        <w:rPr>
-          <w:b w:val="0"/>
-          <w:color w:val="auto"/>
-        </w:rPr>
-        <w:t xml:space="preserve"> pic pour le cas des départements</w:t>
-      </w:r>
-      <w:r>
-        <w:rPr>
-          <w:b w:val="0"/>
-          <w:color w:val="auto"/>
-        </w:rPr>
-        <w:t xml:space="preserve"> </w:t>
-      </w:r>
-      <w:proofErr w:type="spellStart"/>
-      <w:r>
-        <w:rPr>
-          <w:b w:val="0"/>
-          <w:color w:val="auto"/>
-        </w:rPr>
-        <w:t>Specialist</w:t>
-      </w:r>
-      <w:proofErr w:type="spellEnd"/>
-      <w:r>
-        <w:rPr>
-          <w:b w:val="0"/>
-          <w:color w:val="auto"/>
-        </w:rPr>
-        <w:t>.</w:t>
-      </w:r>
-      <w:r>
-        <w:rPr>
-          <w:b w:val="0"/>
-          <w:color w:val="auto"/>
-        </w:rPr>
-        <w:t xml:space="preserve"> </w:t>
+      <w:r>
+        <w:rPr>
+          <w:b w:val="0"/>
+          <w:color w:val="auto"/>
+          <w:lang w:val="en-US"/>
+        </w:rPr>
+        <w:t xml:space="preserve"> Wards, the number of deaths occurred within Hospitals and linked to DRG 087 constitutes a timid peak for the case of the Specialist Wards;</w:t>
       </w:r>
     </w:p>
     <w:p>
@@ -17348,88 +17353,50 @@
         <w:rPr>
           <w:b w:val="0"/>
           <w:color w:val="auto"/>
-        </w:rPr>
-      </w:pPr>
-      <w:r>
-        <w:rPr>
-          <w:b w:val="0"/>
-          <w:color w:val="auto"/>
-        </w:rPr>
-        <w:t>Le nombre de décès survenus en milieu hospitalier et liés à un DRG 089</w:t>
-      </w:r>
-      <w:r>
-        <w:rPr>
-          <w:b w:val="0"/>
-          <w:color w:val="auto"/>
-        </w:rPr>
-        <w:t xml:space="preserve"> en départements </w:t>
-      </w:r>
-      <w:proofErr w:type="spellStart"/>
-      <w:r>
-        <w:rPr>
-          <w:b w:val="0"/>
-          <w:color w:val="auto"/>
-        </w:rPr>
-        <w:t>Specialist</w:t>
-      </w:r>
-      <w:proofErr w:type="spellEnd"/>
-      <w:r>
-        <w:rPr>
-          <w:b w:val="0"/>
-          <w:color w:val="auto"/>
-        </w:rPr>
-        <w:t xml:space="preserve"> est plutôt supérieur à celui des départements </w:t>
-      </w:r>
-      <w:proofErr w:type="spellStart"/>
-      <w:r>
-        <w:rPr>
-          <w:b w:val="0"/>
-          <w:color w:val="auto"/>
+          <w:lang w:val="en-US"/>
+        </w:rPr>
+      </w:pPr>
+      <w:r>
+        <w:rPr>
+          <w:b w:val="0"/>
+          <w:color w:val="auto"/>
+          <w:lang w:val="en-US"/>
+        </w:rPr>
+        <w:t xml:space="preserve">The number of deaths occurred within Hospitals and linked to a DRG 089 within the </w:t>
+      </w:r>
+      <w:r>
+        <w:rPr>
+          <w:b w:val="0"/>
+          <w:i/>
+          <w:color w:val="auto"/>
+          <w:lang w:val="en-US"/>
+        </w:rPr>
+        <w:t xml:space="preserve">Specialist </w:t>
+      </w:r>
+      <w:r>
+        <w:rPr>
+          <w:b w:val="0"/>
+          <w:color w:val="auto"/>
+          <w:lang w:val="en-US"/>
+        </w:rPr>
+        <w:t xml:space="preserve">Wards is greater than that of the </w:t>
+      </w:r>
+      <w:r>
+        <w:rPr>
+          <w:b w:val="0"/>
+          <w:i/>
+          <w:color w:val="auto"/>
+          <w:lang w:val="en-US"/>
         </w:rPr>
         <w:t>Generalist</w:t>
       </w:r>
-      <w:proofErr w:type="spellEnd"/>
-      <w:r>
-        <w:rPr>
-          <w:b w:val="0"/>
-          <w:color w:val="auto"/>
-        </w:rPr>
-        <w:t xml:space="preserve">, tandis que la situation s’inverse pour ceux </w:t>
-      </w:r>
-      <w:r>
-        <w:rPr>
-          <w:b w:val="0"/>
-          <w:color w:val="auto"/>
-        </w:rPr>
-        <w:t xml:space="preserve">qui sont </w:t>
-      </w:r>
-      <w:r>
-        <w:rPr>
-          <w:b w:val="0"/>
-          <w:color w:val="auto"/>
-        </w:rPr>
-        <w:t>liés à un DRG</w:t>
-      </w:r>
-      <w:r>
-        <w:rPr>
-          <w:b w:val="0"/>
-          <w:color w:val="auto"/>
-        </w:rPr>
-        <w:t xml:space="preserve"> </w:t>
-      </w:r>
-      <w:r>
-        <w:rPr>
-          <w:b w:val="0"/>
-          <w:color w:val="auto"/>
-        </w:rPr>
-        <w:t xml:space="preserve"> 127</w:t>
-      </w:r>
-      <w:r>
-        <w:rPr>
-          <w:b w:val="0"/>
-          <w:color w:val="auto"/>
-        </w:rPr>
-        <w:t>.</w:t>
+      <w:r>
+        <w:rPr>
+          <w:b w:val="0"/>
+          <w:color w:val="auto"/>
+          <w:lang w:val="en-US"/>
+        </w:rPr>
+        <w:t xml:space="preserve"> ones, whereas for those linked to a DRG 127, the situation is reversed;</w:t>
       </w:r>
     </w:p>
     <w:p>
@@ -17443,60 +17410,74 @@
         <w:rPr>
           <w:b w:val="0"/>
           <w:color w:val="auto"/>
-        </w:rPr>
-      </w:pPr>
-      <w:r>
-        <w:rPr>
-          <w:b w:val="0"/>
-          <w:color w:val="auto"/>
-        </w:rPr>
-        <w:t>Les décès survenus en milieux hospitaliers et liés à un DRG 090 sont relativement rare</w:t>
-      </w:r>
-      <w:r>
-        <w:rPr>
-          <w:b w:val="0"/>
-          <w:color w:val="auto"/>
-        </w:rPr>
-        <w:t>s</w:t>
-      </w:r>
-      <w:r>
-        <w:rPr>
-          <w:b w:val="0"/>
-          <w:color w:val="auto"/>
-        </w:rPr>
-        <w:t xml:space="preserve"> pour les départements </w:t>
-      </w:r>
-      <w:proofErr w:type="spellStart"/>
-      <w:r>
-        <w:rPr>
-          <w:b w:val="0"/>
-          <w:color w:val="auto"/>
+          <w:lang w:val="en-US"/>
+        </w:rPr>
+      </w:pPr>
+      <w:r>
+        <w:rPr>
+          <w:b w:val="0"/>
+          <w:color w:val="auto"/>
+          <w:lang w:val="en-US"/>
+        </w:rPr>
+        <w:t xml:space="preserve">Deaths occurred </w:t>
+      </w:r>
+      <w:r>
+        <w:rPr>
+          <w:b w:val="0"/>
+          <w:color w:val="auto"/>
+          <w:lang w:val="en-US"/>
+        </w:rPr>
+        <w:t xml:space="preserve">within Hospitals and linked to a DRG 090 are relatively rare for the </w:t>
+      </w:r>
+      <w:r>
+        <w:rPr>
+          <w:b w:val="0"/>
+          <w:i/>
+          <w:color w:val="auto"/>
+          <w:lang w:val="en-US"/>
         </w:rPr>
         <w:t>Generalist</w:t>
       </w:r>
-      <w:proofErr w:type="spellEnd"/>
-      <w:r>
-        <w:rPr>
-          <w:b w:val="0"/>
-          <w:color w:val="auto"/>
-        </w:rPr>
-        <w:t xml:space="preserve">, et quasi inexistants en ce qui concerne les départements </w:t>
-      </w:r>
-      <w:proofErr w:type="spellStart"/>
-      <w:r>
-        <w:rPr>
-          <w:b w:val="0"/>
-          <w:color w:val="auto"/>
+      <w:r>
+        <w:rPr>
+          <w:b w:val="0"/>
+          <w:color w:val="auto"/>
+          <w:lang w:val="en-US"/>
+        </w:rPr>
+        <w:t xml:space="preserve"> </w:t>
+      </w:r>
+      <w:r>
+        <w:rPr>
+          <w:b w:val="0"/>
+          <w:color w:val="auto"/>
+          <w:lang w:val="en-US"/>
+        </w:rPr>
+        <w:t>Wards</w:t>
+      </w:r>
+      <w:r>
+        <w:rPr>
+          <w:b w:val="0"/>
+          <w:color w:val="auto"/>
+          <w:lang w:val="en-US"/>
+        </w:rPr>
+        <w:t xml:space="preserve"> and almost non-existent for the case of the </w:t>
+      </w:r>
+      <w:r>
+        <w:rPr>
+          <w:b w:val="0"/>
+          <w:i/>
+          <w:color w:val="auto"/>
+          <w:lang w:val="en-US"/>
         </w:rPr>
         <w:t>Specialist</w:t>
       </w:r>
-      <w:proofErr w:type="spellEnd"/>
-      <w:r>
-        <w:rPr>
-          <w:b w:val="0"/>
-          <w:color w:val="auto"/>
-        </w:rPr>
-        <w:t>.</w:t>
+      <w:r>
+        <w:rPr>
+          <w:b w:val="0"/>
+          <w:color w:val="auto"/>
+          <w:lang w:val="en-US"/>
+        </w:rPr>
+        <w:t xml:space="preserve"> ones.</w:t>
       </w:r>
     </w:p>
     <w:p>
@@ -17521,13 +17502,22 @@
           <w:numId w:val="0"/>
         </w:numPr>
         <w:ind w:left="360"/>
-      </w:pPr>
-      <w:r>
+        <w:rPr>
+          <w:lang w:val="en-US"/>
+        </w:rPr>
+      </w:pPr>
+      <w:r>
+        <w:rPr>
+          <w:lang w:val="en-US"/>
+        </w:rPr>
         <w:lastRenderedPageBreak/>
         <w:t xml:space="preserve">II.8- </w:t>
       </w:r>
       <w:r>
-        <w:t>Distribution des risques de décès en établissement selon le département d’admission</w:t>
+        <w:rPr>
+          <w:lang w:val="en-US"/>
+        </w:rPr>
+        <w:t xml:space="preserve">Risk of death within/outside Hospitals distribution w.r.t the Ward of Admission </w:t>
       </w:r>
     </w:p>
     <w:p>
@@ -17585,132 +17575,58 @@
         <w:rPr>
           <w:b w:val="0"/>
           <w:color w:val="auto"/>
-        </w:rPr>
-      </w:pPr>
-      <w:r>
-        <w:rPr>
-          <w:b w:val="0"/>
-          <w:color w:val="auto"/>
-        </w:rPr>
-        <w:t xml:space="preserve">Les proportions d’admissions avec un RISKDEATH </w:t>
-      </w:r>
-      <w:r>
-        <w:rPr>
-          <w:b w:val="0"/>
-          <w:color w:val="auto"/>
-        </w:rPr>
-        <w:t xml:space="preserve">de niveau </w:t>
-      </w:r>
-      <w:r>
-        <w:rPr>
-          <w:b w:val="0"/>
-          <w:color w:val="auto"/>
-        </w:rPr>
-        <w:t xml:space="preserve">2 constituent les pics (des pics relativement similaires) correspondant respectivement aux départements </w:t>
-      </w:r>
-      <w:proofErr w:type="spellStart"/>
-      <w:r>
-        <w:rPr>
-          <w:b w:val="0"/>
-          <w:color w:val="auto"/>
+          <w:lang w:val="en-US"/>
+        </w:rPr>
+      </w:pPr>
+      <w:r>
+        <w:rPr>
+          <w:b w:val="0"/>
+          <w:color w:val="auto"/>
+          <w:lang w:val="en-US"/>
+        </w:rPr>
+        <w:t xml:space="preserve">The proportions of admissions with a </w:t>
+      </w:r>
+      <w:r>
+        <w:rPr>
+          <w:b w:val="0"/>
+          <w:color w:val="auto"/>
+          <w:lang w:val="en-US"/>
+        </w:rPr>
+        <w:t xml:space="preserve">level 2 of RISKDEATH constitute the peaks (peaks that are relatively similar) respectively corresponding to the </w:t>
+      </w:r>
+      <w:r>
+        <w:rPr>
+          <w:b w:val="0"/>
+          <w:i/>
+          <w:color w:val="auto"/>
+          <w:lang w:val="en-US"/>
         </w:rPr>
         <w:t>Generalist</w:t>
       </w:r>
-      <w:proofErr w:type="spellEnd"/>
-      <w:r>
-        <w:rPr>
-          <w:b w:val="0"/>
-          <w:color w:val="auto"/>
-        </w:rPr>
-        <w:t xml:space="preserve"> et </w:t>
-      </w:r>
-      <w:proofErr w:type="spellStart"/>
-      <w:r>
-        <w:rPr>
-          <w:b w:val="0"/>
-          <w:color w:val="auto"/>
+      <w:r>
+        <w:rPr>
+          <w:b w:val="0"/>
+          <w:color w:val="auto"/>
+          <w:lang w:val="en-US"/>
+        </w:rPr>
+        <w:t xml:space="preserve"> and </w:t>
+      </w:r>
+      <w:r>
+        <w:rPr>
+          <w:b w:val="0"/>
+          <w:i/>
+          <w:color w:val="auto"/>
+          <w:lang w:val="en-US"/>
         </w:rPr>
         <w:t>Specialist</w:t>
       </w:r>
-      <w:proofErr w:type="spellEnd"/>
-      <w:r>
-        <w:rPr>
-          <w:b w:val="0"/>
-          <w:color w:val="auto"/>
-        </w:rPr>
-        <w:t xml:space="preserve"> (</w:t>
-      </w:r>
-      <w:r>
-        <w:rPr>
-          <w:b w:val="0"/>
-          <w:color w:val="auto"/>
-        </w:rPr>
-        <w:t xml:space="preserve">comportement </w:t>
-      </w:r>
-      <w:r>
-        <w:rPr>
-          <w:b w:val="0"/>
-          <w:color w:val="auto"/>
-        </w:rPr>
-        <w:t>retrouvé</w:t>
-      </w:r>
-      <w:r>
-        <w:rPr>
-          <w:b w:val="0"/>
-          <w:color w:val="auto"/>
-        </w:rPr>
-        <w:t xml:space="preserve"> </w:t>
-      </w:r>
-      <w:r>
-        <w:rPr>
-          <w:b w:val="0"/>
-          <w:color w:val="auto"/>
-        </w:rPr>
-        <w:t>après</w:t>
-      </w:r>
-      <w:r>
-        <w:rPr>
-          <w:b w:val="0"/>
-          <w:color w:val="auto"/>
-        </w:rPr>
-        <w:t xml:space="preserve"> </w:t>
-      </w:r>
-      <w:proofErr w:type="spellStart"/>
-      <w:r>
-        <w:rPr>
-          <w:b w:val="0"/>
-          <w:color w:val="auto"/>
-        </w:rPr>
-        <w:t>re</w:t>
-      </w:r>
-      <w:proofErr w:type="spellEnd"/>
-      <w:r>
-        <w:rPr>
-          <w:b w:val="0"/>
-          <w:color w:val="auto"/>
-        </w:rPr>
-        <w:t>-décompo</w:t>
-      </w:r>
-      <w:r>
-        <w:rPr>
-          <w:b w:val="0"/>
-          <w:color w:val="auto"/>
-        </w:rPr>
-        <w:t>sition</w:t>
-      </w:r>
-      <w:r>
-        <w:rPr>
-          <w:b w:val="0"/>
-          <w:color w:val="auto"/>
-        </w:rPr>
-        <w:t xml:space="preserve"> les groupes de département)</w:t>
-      </w:r>
-      <w:r>
-        <w:rPr>
-          <w:b w:val="0"/>
-          <w:color w:val="auto"/>
-        </w:rPr>
-        <w:t>.</w:t>
+      <w:r>
+        <w:rPr>
+          <w:b w:val="0"/>
+          <w:color w:val="auto"/>
+          <w:lang w:val="en-US"/>
+        </w:rPr>
+        <w:t xml:space="preserve"> Wards (behavior found after re-decomposing the groups of wards); </w:t>
       </w:r>
     </w:p>
     <w:p>
@@ -17724,130 +17640,50 @@
         <w:rPr>
           <w:b w:val="0"/>
           <w:color w:val="auto"/>
-        </w:rPr>
-      </w:pPr>
-      <w:r>
-        <w:rPr>
-          <w:b w:val="0"/>
-          <w:color w:val="auto"/>
-        </w:rPr>
-        <w:t>L</w:t>
-      </w:r>
-      <w:r>
-        <w:rPr>
-          <w:b w:val="0"/>
-          <w:color w:val="auto"/>
-        </w:rPr>
-        <w:t>e</w:t>
-      </w:r>
-      <w:r>
-        <w:rPr>
-          <w:b w:val="0"/>
-          <w:color w:val="auto"/>
-        </w:rPr>
-        <w:t xml:space="preserve">s </w:t>
-      </w:r>
-      <w:r>
-        <w:rPr>
-          <w:b w:val="0"/>
-          <w:color w:val="auto"/>
-        </w:rPr>
-        <w:t>a</w:t>
-      </w:r>
-      <w:r>
-        <w:rPr>
-          <w:b w:val="0"/>
-          <w:color w:val="auto"/>
-        </w:rPr>
-        <w:t>d</w:t>
-      </w:r>
-      <w:r>
-        <w:rPr>
-          <w:b w:val="0"/>
-          <w:color w:val="auto"/>
-        </w:rPr>
-        <w:t>missions avec un RISKDEATH de niveau 1</w:t>
-      </w:r>
-      <w:r>
-        <w:rPr>
-          <w:b w:val="0"/>
-          <w:color w:val="auto"/>
-        </w:rPr>
-        <w:t xml:space="preserve"> </w:t>
-      </w:r>
-      <w:r>
-        <w:rPr>
-          <w:b w:val="0"/>
-          <w:color w:val="auto"/>
-        </w:rPr>
-        <w:t>sont plus fréquentes dans les</w:t>
-      </w:r>
-      <w:r>
-        <w:rPr>
-          <w:b w:val="0"/>
-          <w:color w:val="auto"/>
-        </w:rPr>
-        <w:t xml:space="preserve"> départements </w:t>
-      </w:r>
-      <w:proofErr w:type="spellStart"/>
-      <w:r>
-        <w:rPr>
-          <w:b w:val="0"/>
-          <w:color w:val="auto"/>
+          <w:lang w:val="en-US"/>
+        </w:rPr>
+      </w:pPr>
+      <w:r>
+        <w:rPr>
+          <w:b w:val="0"/>
+          <w:color w:val="auto"/>
+          <w:lang w:val="en-US"/>
+        </w:rPr>
+        <w:t xml:space="preserve">Admissions with a level 1 of RISKDEATH are more frequent within the </w:t>
+      </w:r>
+      <w:r>
+        <w:rPr>
+          <w:b w:val="0"/>
+          <w:i/>
+          <w:color w:val="auto"/>
+          <w:lang w:val="en-US"/>
         </w:rPr>
         <w:t>Specialist</w:t>
       </w:r>
-      <w:proofErr w:type="spellEnd"/>
-      <w:r>
-        <w:rPr>
-          <w:b w:val="0"/>
-          <w:color w:val="auto"/>
-        </w:rPr>
-        <w:t xml:space="preserve"> que dans les départements </w:t>
-      </w:r>
-      <w:proofErr w:type="spellStart"/>
-      <w:r>
-        <w:rPr>
-          <w:b w:val="0"/>
-          <w:color w:val="auto"/>
+      <w:r>
+        <w:rPr>
+          <w:b w:val="0"/>
+          <w:color w:val="auto"/>
+          <w:lang w:val="en-US"/>
+        </w:rPr>
+        <w:t xml:space="preserve"> Wards than within the </w:t>
+      </w:r>
+      <w:r>
+        <w:rPr>
+          <w:b w:val="0"/>
+          <w:i/>
+          <w:color w:val="auto"/>
+          <w:lang w:val="en-US"/>
         </w:rPr>
         <w:t>Generalist</w:t>
       </w:r>
-      <w:proofErr w:type="spellEnd"/>
-      <w:r>
-        <w:rPr>
-          <w:b w:val="0"/>
-          <w:color w:val="auto"/>
-        </w:rPr>
-        <w:t>, tandis que la situation est inversée</w:t>
-      </w:r>
-      <w:r>
-        <w:rPr>
-          <w:b w:val="0"/>
-          <w:color w:val="auto"/>
-        </w:rPr>
-        <w:t xml:space="preserve"> dans le cas des admissions</w:t>
-      </w:r>
-      <w:r>
-        <w:rPr>
-          <w:b w:val="0"/>
-          <w:color w:val="auto"/>
-        </w:rPr>
-        <w:t xml:space="preserve"> cette fois-ci avec un RISKDEATH de niveau</w:t>
-      </w:r>
-      <w:r>
-        <w:rPr>
-          <w:b w:val="0"/>
-          <w:color w:val="auto"/>
-        </w:rPr>
-        <w:t xml:space="preserve"> </w:t>
-      </w:r>
-      <w:r>
-        <w:rPr>
-          <w:b w:val="0"/>
-          <w:color w:val="auto"/>
-        </w:rPr>
-        <w:t xml:space="preserve"> 3.</w:t>
+      <w:r>
+        <w:rPr>
+          <w:b w:val="0"/>
+          <w:color w:val="auto"/>
+          <w:lang w:val="en-US"/>
+        </w:rPr>
+        <w:t xml:space="preserve"> ones, whereas for the case of the admissions with a level 3 of RISKDEATH, the situation is reversed;</w:t>
       </w:r>
     </w:p>
     <w:p>
@@ -17861,67 +17697,50 @@
         <w:rPr>
           <w:b w:val="0"/>
           <w:color w:val="auto"/>
-        </w:rPr>
-      </w:pPr>
-      <w:r>
-        <w:rPr>
-          <w:b w:val="0"/>
-          <w:color w:val="auto"/>
-        </w:rPr>
-        <w:t>Les admissions avec un RISKDEATH de niveau 4</w:t>
-      </w:r>
-      <w:r>
-        <w:rPr>
-          <w:b w:val="0"/>
-          <w:color w:val="auto"/>
-        </w:rPr>
-        <w:t xml:space="preserve"> sont  relativement peu fréquentes</w:t>
-      </w:r>
-      <w:r>
-        <w:rPr>
-          <w:b w:val="0"/>
-          <w:color w:val="auto"/>
-        </w:rPr>
-        <w:t xml:space="preserve"> que ce</w:t>
-      </w:r>
-      <w:r>
-        <w:rPr>
-          <w:b w:val="0"/>
-          <w:color w:val="auto"/>
-        </w:rPr>
-        <w:t xml:space="preserve"> soit du côté des départements </w:t>
-      </w:r>
-      <w:proofErr w:type="spellStart"/>
-      <w:r>
-        <w:rPr>
-          <w:b w:val="0"/>
-          <w:color w:val="auto"/>
-        </w:rPr>
-        <w:t>Generalist</w:t>
-      </w:r>
-      <w:proofErr w:type="spellEnd"/>
-      <w:r>
-        <w:rPr>
-          <w:b w:val="0"/>
-          <w:color w:val="auto"/>
-        </w:rPr>
-        <w:t xml:space="preserve"> ou celle des départements </w:t>
-      </w:r>
-      <w:proofErr w:type="spellStart"/>
-      <w:r>
-        <w:rPr>
-          <w:b w:val="0"/>
-          <w:color w:val="auto"/>
-        </w:rPr>
-        <w:t>Specialist</w:t>
-      </w:r>
-      <w:proofErr w:type="spellEnd"/>
-      <w:r>
-        <w:rPr>
-          <w:b w:val="0"/>
-          <w:color w:val="auto"/>
-        </w:rPr>
-        <w:t>.</w:t>
+          <w:lang w:val="en-US"/>
+        </w:rPr>
+      </w:pPr>
+      <w:r>
+        <w:rPr>
+          <w:b w:val="0"/>
+          <w:color w:val="auto"/>
+          <w:lang w:val="en-US"/>
+        </w:rPr>
+        <w:t xml:space="preserve">Admissions with a level 4 of RISKDEATH are relatively infrequent, whether within the </w:t>
+      </w:r>
+      <w:r>
+        <w:rPr>
+          <w:b w:val="0"/>
+          <w:i/>
+          <w:color w:val="auto"/>
+          <w:lang w:val="en-US"/>
+        </w:rPr>
+        <w:t xml:space="preserve">Generalist </w:t>
+      </w:r>
+      <w:r>
+        <w:rPr>
+          <w:b w:val="0"/>
+          <w:color w:val="auto"/>
+          <w:lang w:val="en-US"/>
+        </w:rPr>
+        <w:t xml:space="preserve">Wards or the </w:t>
+      </w:r>
+      <w:r>
+        <w:rPr>
+          <w:b w:val="0"/>
+          <w:i/>
+          <w:color w:val="auto"/>
+          <w:lang w:val="en-US"/>
+        </w:rPr>
+        <w:t xml:space="preserve">Specialist </w:t>
+      </w:r>
+      <w:r>
+        <w:rPr>
+          <w:b w:val="0"/>
+          <w:color w:val="auto"/>
+          <w:lang w:val="en-US"/>
+        </w:rPr>
+        <w:t xml:space="preserve">ones. </w:t>
       </w:r>
     </w:p>
     <w:p>
@@ -17937,6 +17756,8 @@
           <w:color w:val="auto"/>
         </w:rPr>
       </w:pPr>
+      <w:bookmarkStart w:id="2" w:name="_GoBack"/>
+      <w:bookmarkEnd w:id="2"/>
       <w:r>
         <w:rPr>
           <w:noProof/>
@@ -35043,6 +34864,7 @@
         <w:docPartUnique/>
       </w:docPartObj>
     </w:sdtPr>
+    <w:sdtEndPr/>
     <w:sdtContent>
       <w:p>
         <w:pPr>
@@ -35062,7 +34884,7 @@
           <w:rPr>
             <w:noProof/>
           </w:rPr>
-          <w:t>17</w:t>
+          <w:t>18</w:t>
         </w:r>
         <w:r>
           <w:fldChar w:fldCharType="end"/>
@@ -37137,7 +36959,7 @@
 </file>
 
 <file path=customXml/itemProps1.xml><?xml version="1.0" encoding="utf-8"?>
-<ds:datastoreItem xmlns:ds="http://schemas.openxmlformats.org/officeDocument/2006/customXml" ds:itemID="{63A8B508-5721-4D74-B9B9-0815FB761720}">
+<ds:datastoreItem xmlns:ds="http://schemas.openxmlformats.org/officeDocument/2006/customXml" ds:itemID="{8C4AC065-C325-455F-BA89-C31EFEEDCA12}">
   <ds:schemaRefs>
     <ds:schemaRef ds:uri="http://schemas.openxmlformats.org/officeDocument/2006/bibliography"/>
   </ds:schemaRefs>

</xml_diff>

<commit_message>
EDA - Bivariate Analysis (Translation, Part VII)
</commit_message>
<xml_diff>
--- a/Interpretation/ENG/Hospital Data Analysis - EDA - Interpretation.DOCX
+++ b/Interpretation/ENG/Hospital Data Analysis - EDA - Interpretation.DOCX
@@ -17491,6 +17491,7 @@
         <w:rPr>
           <w:b w:val="0"/>
           <w:color w:val="auto"/>
+          <w:lang w:val="en-US"/>
         </w:rPr>
       </w:pPr>
     </w:p>
@@ -17517,7 +17518,13 @@
         <w:rPr>
           <w:lang w:val="en-US"/>
         </w:rPr>
-        <w:t xml:space="preserve">Risk of death within/outside Hospitals distribution w.r.t the Ward of Admission </w:t>
+        <w:t>Risk of D</w:t>
+      </w:r>
+      <w:r>
+        <w:rPr>
+          <w:lang w:val="en-US"/>
+        </w:rPr>
+        <w:t xml:space="preserve">eath within/outside Hospitals distribution w.r.t the Ward of Admission </w:t>
       </w:r>
     </w:p>
     <w:p>
@@ -17756,8 +17763,6 @@
           <w:color w:val="auto"/>
         </w:rPr>
       </w:pPr>
-      <w:bookmarkStart w:id="2" w:name="_GoBack"/>
-      <w:bookmarkEnd w:id="2"/>
       <w:r>
         <w:rPr>
           <w:noProof/>
@@ -18118,13 +18123,22 @@
           <w:numId w:val="0"/>
         </w:numPr>
         <w:ind w:left="360"/>
-      </w:pPr>
-      <w:r>
+        <w:rPr>
+          <w:lang w:val="en-US"/>
+        </w:rPr>
+      </w:pPr>
+      <w:r>
+        <w:rPr>
+          <w:lang w:val="en-US"/>
+        </w:rPr>
         <w:lastRenderedPageBreak/>
         <w:t xml:space="preserve">II.9- </w:t>
       </w:r>
       <w:r>
-        <w:t>Distribution des âges selon les risques de décès</w:t>
+        <w:rPr>
+          <w:lang w:val="en-US"/>
+        </w:rPr>
+        <w:t>Ages distribution w.r.t the Risk of Death</w:t>
       </w:r>
     </w:p>
     <w:p>
@@ -18181,30 +18195,34 @@
         <w:rPr>
           <w:b w:val="0"/>
           <w:color w:val="auto"/>
-        </w:rPr>
-      </w:pPr>
-      <w:r>
-        <w:rPr>
-          <w:b w:val="0"/>
-          <w:color w:val="auto"/>
-        </w:rPr>
-        <w:t xml:space="preserve">A partir de ces </w:t>
+          <w:lang w:val="en-US"/>
+        </w:rPr>
+      </w:pPr>
+      <w:r>
+        <w:rPr>
+          <w:b w:val="0"/>
+          <w:color w:val="auto"/>
+          <w:lang w:val="en-US"/>
+        </w:rPr>
+        <w:t xml:space="preserve">From these </w:t>
       </w:r>
       <w:proofErr w:type="spellStart"/>
       <w:r>
         <w:rPr>
           <w:b w:val="0"/>
           <w:color w:val="auto"/>
-        </w:rPr>
-        <w:t>BoxPlots</w:t>
+          <w:lang w:val="en-US"/>
+        </w:rPr>
+        <w:t>BoxPLots</w:t>
       </w:r>
       <w:proofErr w:type="spellEnd"/>
       <w:r>
         <w:rPr>
           <w:b w:val="0"/>
           <w:color w:val="auto"/>
-        </w:rPr>
-        <w:t>, nous pouvons remarquer :</w:t>
+          <w:lang w:val="en-US"/>
+        </w:rPr>
+        <w:t>, we can notice :</w:t>
       </w:r>
     </w:p>
     <w:p>
@@ -18218,58 +18236,66 @@
         <w:rPr>
           <w:b w:val="0"/>
           <w:color w:val="auto"/>
-        </w:rPr>
-      </w:pPr>
-      <w:r>
-        <w:rPr>
-          <w:b w:val="0"/>
-          <w:color w:val="auto"/>
-        </w:rPr>
-        <w:t>Très clairement, les RISKDEATH concernent principalement le</w:t>
-      </w:r>
-      <w:r>
-        <w:rPr>
-          <w:b w:val="0"/>
-          <w:color w:val="auto"/>
-        </w:rPr>
-        <w:t>s</w:t>
-      </w:r>
-      <w:r>
-        <w:rPr>
-          <w:b w:val="0"/>
-          <w:color w:val="auto"/>
-        </w:rPr>
-        <w:t xml:space="preserve"> patients âgées (70 ans et plus), avec néanmoins quelques donnés aberrantes</w:t>
-      </w:r>
-      <w:r>
-        <w:rPr>
-          <w:b w:val="0"/>
-          <w:color w:val="auto"/>
-        </w:rPr>
-        <w:t xml:space="preserve"> pour chaque </w:t>
+          <w:lang w:val="en-US"/>
+        </w:rPr>
+      </w:pPr>
+      <w:r>
+        <w:rPr>
+          <w:b w:val="0"/>
+          <w:color w:val="auto"/>
+          <w:lang w:val="en-US"/>
+        </w:rPr>
+        <w:t>Very clearly, RISKDEATHs concern mainly the older patients (</w:t>
+      </w:r>
+      <w:r>
+        <w:rPr>
+          <w:b w:val="0"/>
+          <w:color w:val="auto"/>
+          <w:lang w:val="en-US"/>
+        </w:rPr>
+        <w:t>more than 70</w:t>
+      </w:r>
+      <w:r>
+        <w:rPr>
+          <w:b w:val="0"/>
+          <w:color w:val="auto"/>
+          <w:lang w:val="en-US"/>
+        </w:rPr>
+        <w:t xml:space="preserve"> y</w:t>
+      </w:r>
+      <w:r>
+        <w:rPr>
+          <w:b w:val="0"/>
+          <w:color w:val="auto"/>
+          <w:lang w:val="en-US"/>
+        </w:rPr>
+        <w:t xml:space="preserve">ears old), with however a few outliers for each </w:t>
       </w:r>
       <w:proofErr w:type="spellStart"/>
       <w:r>
         <w:rPr>
           <w:b w:val="0"/>
           <w:color w:val="auto"/>
-        </w:rPr>
-        <w:t>Boxplot</w:t>
+          <w:lang w:val="en-US"/>
+        </w:rPr>
+        <w:t>BoxPlot</w:t>
       </w:r>
       <w:proofErr w:type="spellEnd"/>
       <w:r>
         <w:rPr>
           <w:b w:val="0"/>
           <w:color w:val="auto"/>
-        </w:rPr>
-        <w:t>.</w:t>
-      </w:r>
-      <w:r>
-        <w:rPr>
-          <w:b w:val="0"/>
-          <w:color w:val="auto"/>
-        </w:rPr>
-        <w:t xml:space="preserve">  </w:t>
+          <w:lang w:val="en-US"/>
+        </w:rPr>
+        <w:t xml:space="preserve">; </w:t>
+      </w:r>
+      <w:r>
+        <w:rPr>
+          <w:b w:val="0"/>
+          <w:color w:val="auto"/>
+          <w:lang w:val="en-US"/>
+        </w:rPr>
+        <w:t xml:space="preserve"> </w:t>
       </w:r>
     </w:p>
     <w:p>
@@ -18283,62 +18309,34 @@
         <w:rPr>
           <w:b w:val="0"/>
           <w:color w:val="auto"/>
-        </w:rPr>
-      </w:pPr>
-      <w:r>
-        <w:rPr>
-          <w:b w:val="0"/>
-          <w:color w:val="auto"/>
-        </w:rPr>
-        <w:t xml:space="preserve">Les 4 </w:t>
+          <w:lang w:val="en-US"/>
+        </w:rPr>
+      </w:pPr>
+      <w:r>
+        <w:rPr>
+          <w:b w:val="0"/>
+          <w:color w:val="auto"/>
+          <w:lang w:val="en-US"/>
+        </w:rPr>
+        <w:t xml:space="preserve">The 4 </w:t>
       </w:r>
       <w:proofErr w:type="spellStart"/>
       <w:r>
         <w:rPr>
           <w:b w:val="0"/>
           <w:color w:val="auto"/>
-        </w:rPr>
-        <w:t>Boxplots</w:t>
+          <w:lang w:val="en-US"/>
+        </w:rPr>
+        <w:t>BoxPlots</w:t>
       </w:r>
       <w:proofErr w:type="spellEnd"/>
       <w:r>
         <w:rPr>
           <w:b w:val="0"/>
           <w:color w:val="auto"/>
-        </w:rPr>
-        <w:t xml:space="preserve"> se trouvent relativement au même niveau (</w:t>
-      </w:r>
-      <w:proofErr w:type="spellStart"/>
-      <w:r>
-        <w:rPr>
-          <w:b w:val="0"/>
-          <w:color w:val="auto"/>
-        </w:rPr>
-        <w:t>d’age</w:t>
-      </w:r>
-      <w:proofErr w:type="spellEnd"/>
-      <w:r>
-        <w:rPr>
-          <w:b w:val="0"/>
-          <w:color w:val="auto"/>
-        </w:rPr>
-        <w:t xml:space="preserve">), ont relativement les même valeurs de </w:t>
-      </w:r>
-      <w:proofErr w:type="spellStart"/>
-      <w:r>
-        <w:rPr>
-          <w:b w:val="0"/>
-          <w:color w:val="auto"/>
-        </w:rPr>
-        <w:t>mediane</w:t>
-      </w:r>
-      <w:proofErr w:type="spellEnd"/>
-      <w:r>
-        <w:rPr>
-          <w:b w:val="0"/>
-          <w:color w:val="auto"/>
-        </w:rPr>
-        <w:t>, mais des distributions légèrement différente en fonction des niveaux de RISKDEATH ;</w:t>
+          <w:lang w:val="en-US"/>
+        </w:rPr>
+        <w:t xml:space="preserve"> are relatively at the same level of age, have relatively the same values of Median, but their distributions are slightly different in function of the levels of RISKDEATH; </w:t>
       </w:r>
     </w:p>
     <w:p>
@@ -18352,75 +18350,22 @@
         <w:rPr>
           <w:b w:val="0"/>
           <w:color w:val="auto"/>
-        </w:rPr>
-      </w:pPr>
-      <w:r>
-        <w:rPr>
-          <w:b w:val="0"/>
-          <w:color w:val="auto"/>
-        </w:rPr>
-        <w:t>En</w:t>
-      </w:r>
-      <w:r>
-        <w:rPr>
-          <w:b w:val="0"/>
-          <w:color w:val="auto"/>
-        </w:rPr>
-        <w:t xml:space="preserve"> commençant notre lecture du niveau 1 jusqu’au niveau 4 sur l’axe consacré au RISKDEATH, on constate clairement que la variabilité des données sur les âges diminuent </w:t>
-      </w:r>
-      <w:r>
-        <w:rPr>
-          <w:b w:val="0"/>
-          <w:color w:val="auto"/>
-        </w:rPr>
-        <w:t>continuellement, ainsi que les</w:t>
-      </w:r>
-      <w:r>
-        <w:rPr>
-          <w:b w:val="0"/>
-          <w:color w:val="auto"/>
-        </w:rPr>
-        <w:t xml:space="preserve"> quantité</w:t>
-      </w:r>
-      <w:r>
-        <w:rPr>
-          <w:b w:val="0"/>
-          <w:color w:val="auto"/>
-        </w:rPr>
-        <w:t>s</w:t>
-      </w:r>
-      <w:r>
-        <w:rPr>
-          <w:b w:val="0"/>
-          <w:color w:val="auto"/>
-        </w:rPr>
-        <w:t xml:space="preserve"> de données aberrantes</w:t>
-      </w:r>
-      <w:r>
-        <w:rPr>
-          <w:b w:val="0"/>
-          <w:color w:val="auto"/>
-        </w:rPr>
-        <w:t xml:space="preserve"> (les risques plus élevés de décès concernent </w:t>
-      </w:r>
-      <w:r>
-        <w:rPr>
-          <w:b w:val="0"/>
-          <w:color w:val="auto"/>
-        </w:rPr>
-        <w:t xml:space="preserve">le </w:t>
-      </w:r>
-      <w:r>
-        <w:rPr>
-          <w:b w:val="0"/>
-          <w:color w:val="auto"/>
-        </w:rPr>
-        <w:t>plus les personnes âgées que les plus jeunes)</w:t>
-      </w:r>
-      <w:r>
-        <w:rPr>
-          <w:b w:val="0"/>
-          <w:color w:val="auto"/>
+          <w:lang w:val="en-US"/>
+        </w:rPr>
+      </w:pPr>
+      <w:r>
+        <w:rPr>
+          <w:b w:val="0"/>
+          <w:color w:val="auto"/>
+          <w:lang w:val="en-US"/>
+        </w:rPr>
+        <w:t xml:space="preserve">By starting our reading from the level 1 to the level 4 on the axis dedicated to the RISKDEATH, we clearly observe that the variability of the data on the ages continually decrease, as well as the  quantities of outliers (the most important  RISKDEATHs concern mostly the older patients) </w:t>
+      </w:r>
+      <w:r>
+        <w:rPr>
+          <w:b w:val="0"/>
+          <w:color w:val="auto"/>
+          <w:lang w:val="en-US"/>
         </w:rPr>
         <w:t>.</w:t>
       </w:r>
@@ -18436,6 +18381,7 @@
         <w:rPr>
           <w:b w:val="0"/>
           <w:color w:val="auto"/>
+          <w:lang w:val="en-US"/>
         </w:rPr>
       </w:pPr>
     </w:p>
@@ -19308,15 +19254,25 @@
           <w:b w:val="0"/>
           <w:color w:val="auto"/>
         </w:rPr>
-        <w:t xml:space="preserve">H0 : Les variances </w:t>
-      </w:r>
-      <w:r>
-        <w:rPr>
-          <w:b w:val="0"/>
-          <w:color w:val="auto"/>
-        </w:rPr>
-        <w:t>sont bien égales</w:t>
-      </w:r>
+        <w:lastRenderedPageBreak/>
+        <w:t xml:space="preserve">H0 : </w:t>
+      </w:r>
+      <w:r>
+        <w:rPr>
+          <w:b w:val="0"/>
+          <w:color w:val="auto"/>
+        </w:rPr>
+        <w:t xml:space="preserve">Variances are </w:t>
+      </w:r>
+      <w:proofErr w:type="spellStart"/>
+      <w:r>
+        <w:rPr>
+          <w:b w:val="0"/>
+          <w:color w:val="auto"/>
+        </w:rPr>
+        <w:t>equal</w:t>
+      </w:r>
+      <w:proofErr w:type="spellEnd"/>
     </w:p>
     <w:p>
       <w:pPr>
@@ -20350,16 +20306,16 @@
           <w:color w:val="333333"/>
           <w:sz w:val="20"/>
           <w:szCs w:val="20"/>
-          <w:lang w:eastAsia="fr-FR"/>
-        </w:rPr>
-      </w:pPr>
-      <w:r>
-        <w:rPr>
-          <w:rFonts w:ascii="Courier New" w:eastAsia="Times New Roman" w:hAnsi="Courier New" w:cs="Courier New"/>
-          <w:color w:val="333333"/>
-          <w:sz w:val="20"/>
-          <w:szCs w:val="20"/>
-          <w:lang w:eastAsia="fr-FR"/>
+          <w:lang w:val="en-US" w:eastAsia="fr-FR"/>
+        </w:rPr>
+      </w:pPr>
+      <w:r>
+        <w:rPr>
+          <w:rFonts w:ascii="Courier New" w:eastAsia="Times New Roman" w:hAnsi="Courier New" w:cs="Courier New"/>
+          <w:color w:val="333333"/>
+          <w:sz w:val="20"/>
+          <w:szCs w:val="20"/>
+          <w:lang w:val="en-US" w:eastAsia="fr-FR"/>
         </w:rPr>
         <w:t>W = 0.89206, p-value &lt; 2.2e-16</w:t>
       </w:r>
@@ -20607,8 +20563,20 @@
           <w:szCs w:val="20"/>
           <w:lang w:val="en-US" w:eastAsia="fr-FR"/>
         </w:rPr>
-        <w:t>-Wallis rank sum test</w:t>
-      </w:r>
+        <w:t>-Wallis rank sum t</w:t>
+      </w:r>
+      <w:proofErr w:type="gramStart"/>
+      <w:r>
+        <w:rPr>
+          <w:rFonts w:ascii="Courier New" w:eastAsia="Times New Roman" w:hAnsi="Courier New" w:cs="Courier New"/>
+          <w:color w:val="333333"/>
+          <w:sz w:val="20"/>
+          <w:szCs w:val="20"/>
+          <w:lang w:val="en-US" w:eastAsia="fr-FR"/>
+        </w:rPr>
+        <w:t>est</w:t>
+      </w:r>
+      <w:proofErr w:type="gramEnd"/>
     </w:p>
     <w:p>
       <w:pPr>
@@ -21557,14 +21525,32 @@
         <w:rPr>
           <w:b w:val="0"/>
           <w:color w:val="auto"/>
-        </w:rPr>
-      </w:pPr>
-      <w:r>
-        <w:rPr>
-          <w:b w:val="0"/>
-          <w:color w:val="auto"/>
-        </w:rPr>
-        <w:t>Il y a une différence de l’âge entre :</w:t>
+          <w:lang w:val="en-US"/>
+        </w:rPr>
+      </w:pPr>
+      <w:r>
+        <w:rPr>
+          <w:b w:val="0"/>
+          <w:color w:val="auto"/>
+          <w:lang w:val="en-US"/>
+        </w:rPr>
+        <w:t xml:space="preserve">There is a difference of </w:t>
+      </w:r>
+      <w:r>
+        <w:rPr>
+          <w:b w:val="0"/>
+          <w:color w:val="auto"/>
+          <w:lang w:val="en-US"/>
+        </w:rPr>
+        <w:t xml:space="preserve">the </w:t>
+      </w:r>
+      <w:r>
+        <w:rPr>
+          <w:b w:val="0"/>
+          <w:color w:val="auto"/>
+          <w:lang w:val="en-US"/>
+        </w:rPr>
+        <w:t>age between :</w:t>
       </w:r>
     </w:p>
     <w:p>
@@ -21579,28 +21565,76 @@
         <w:rPr>
           <w:b w:val="0"/>
           <w:color w:val="auto"/>
-        </w:rPr>
-      </w:pPr>
-      <w:r>
-        <w:rPr>
-          <w:b w:val="0"/>
-          <w:color w:val="auto"/>
-        </w:rPr>
-        <w:tab/>
-      </w:r>
-      <w:r>
-        <w:rPr>
-          <w:b w:val="0"/>
-          <w:color w:val="auto"/>
-        </w:rPr>
-        <w:t xml:space="preserve"> - Risque de décès 1 vs Risque de décès 2</w:t>
-      </w:r>
-      <w:r>
-        <w:rPr>
-          <w:b w:val="0"/>
-          <w:color w:val="auto"/>
+          <w:lang w:val="en-US"/>
+        </w:rPr>
+      </w:pPr>
+      <w:r>
+        <w:rPr>
+          <w:b w:val="0"/>
+          <w:color w:val="auto"/>
+          <w:lang w:val="en-US"/>
+        </w:rPr>
+        <w:t xml:space="preserve"> - Level 1 of </w:t>
+      </w:r>
+      <w:r>
+        <w:rPr>
+          <w:b w:val="0"/>
+          <w:color w:val="auto"/>
+          <w:lang w:val="en-US"/>
+        </w:rPr>
+        <w:t>RISKDEATH</w:t>
+      </w:r>
+      <w:r>
+        <w:rPr>
+          <w:b w:val="0"/>
+          <w:color w:val="auto"/>
+          <w:lang w:val="en-US"/>
+        </w:rPr>
+        <w:t xml:space="preserve"> </w:t>
+      </w:r>
+      <w:proofErr w:type="spellStart"/>
+      <w:r>
+        <w:rPr>
+          <w:b w:val="0"/>
+          <w:color w:val="auto"/>
+          <w:lang w:val="en-US"/>
+        </w:rPr>
+        <w:t>vs</w:t>
+      </w:r>
+      <w:proofErr w:type="spellEnd"/>
+      <w:r>
+        <w:rPr>
+          <w:b w:val="0"/>
+          <w:color w:val="auto"/>
+          <w:lang w:val="en-US"/>
+        </w:rPr>
+        <w:t xml:space="preserve"> Level 2 of </w:t>
+      </w:r>
+      <w:proofErr w:type="gramStart"/>
+      <w:r>
+        <w:rPr>
+          <w:b w:val="0"/>
+          <w:color w:val="auto"/>
+          <w:lang w:val="en-US"/>
+        </w:rPr>
+        <w:t>RISKDEATH</w:t>
+      </w:r>
+      <w:r>
+        <w:rPr>
+          <w:b w:val="0"/>
+          <w:color w:val="auto"/>
+          <w:lang w:val="en-US"/>
         </w:rPr>
         <w:t> ;</w:t>
+      </w:r>
+      <w:proofErr w:type="gramEnd"/>
+      <w:r>
+        <w:rPr>
+          <w:b w:val="0"/>
+          <w:color w:val="auto"/>
+          <w:lang w:val="en-US"/>
+        </w:rPr>
+        <w:t xml:space="preserve">  </w:t>
       </w:r>
     </w:p>
     <w:p>
@@ -21615,12 +21649,14 @@
         <w:rPr>
           <w:b w:val="0"/>
           <w:color w:val="auto"/>
-        </w:rPr>
-      </w:pPr>
-      <w:r>
-        <w:rPr>
-          <w:b w:val="0"/>
-          <w:color w:val="auto"/>
+          <w:lang w:val="en-US"/>
+        </w:rPr>
+      </w:pPr>
+      <w:r>
+        <w:rPr>
+          <w:b w:val="0"/>
+          <w:color w:val="auto"/>
+          <w:lang w:val="en-US"/>
         </w:rPr>
         <w:t xml:space="preserve"> </w:t>
       </w:r>
@@ -21628,23 +21664,78 @@
         <w:rPr>
           <w:b w:val="0"/>
           <w:color w:val="auto"/>
-        </w:rPr>
-        <w:t xml:space="preserve">  </w:t>
-      </w:r>
-      <w:r>
-        <w:rPr>
-          <w:b w:val="0"/>
-          <w:color w:val="auto"/>
-        </w:rPr>
-        <w:t>- Risque de décès 1 vs Risque de décès 3</w:t>
-      </w:r>
-      <w:r>
-        <w:rPr>
-          <w:b w:val="0"/>
-          <w:color w:val="auto"/>
+          <w:lang w:val="en-US"/>
+        </w:rPr>
+        <w:t xml:space="preserve">- Level 1 of </w:t>
+      </w:r>
+      <w:r>
+        <w:rPr>
+          <w:b w:val="0"/>
+          <w:color w:val="auto"/>
+          <w:lang w:val="en-US"/>
+        </w:rPr>
+        <w:t>RISKDEATH</w:t>
+      </w:r>
+      <w:r>
+        <w:rPr>
+          <w:b w:val="0"/>
+          <w:color w:val="auto"/>
+          <w:lang w:val="en-US"/>
+        </w:rPr>
+        <w:t xml:space="preserve"> </w:t>
+      </w:r>
+      <w:proofErr w:type="spellStart"/>
+      <w:r>
+        <w:rPr>
+          <w:b w:val="0"/>
+          <w:color w:val="auto"/>
+          <w:lang w:val="en-US"/>
+        </w:rPr>
+        <w:t>vs</w:t>
+      </w:r>
+      <w:proofErr w:type="spellEnd"/>
+      <w:r>
+        <w:rPr>
+          <w:b w:val="0"/>
+          <w:color w:val="auto"/>
+          <w:lang w:val="en-US"/>
+        </w:rPr>
+        <w:t xml:space="preserve"> Level </w:t>
+      </w:r>
+      <w:r>
+        <w:rPr>
+          <w:b w:val="0"/>
+          <w:color w:val="auto"/>
+          <w:lang w:val="en-US"/>
+        </w:rPr>
+        <w:t>3</w:t>
+      </w:r>
+      <w:r>
+        <w:rPr>
+          <w:b w:val="0"/>
+          <w:color w:val="auto"/>
+          <w:lang w:val="en-US"/>
+        </w:rPr>
+        <w:t xml:space="preserve"> of </w:t>
+      </w:r>
+      <w:proofErr w:type="gramStart"/>
+      <w:r>
+        <w:rPr>
+          <w:b w:val="0"/>
+          <w:color w:val="auto"/>
+          <w:lang w:val="en-US"/>
+        </w:rPr>
+        <w:t>RISKDEATH</w:t>
+      </w:r>
+      <w:r>
+        <w:rPr>
+          <w:b w:val="0"/>
+          <w:color w:val="auto"/>
+          <w:lang w:val="en-US"/>
         </w:rPr>
         <w:t> ;</w:t>
       </w:r>
+      <w:proofErr w:type="gramEnd"/>
     </w:p>
     <w:p>
       <w:pPr>
@@ -21658,26 +21749,80 @@
         <w:rPr>
           <w:b w:val="0"/>
           <w:color w:val="auto"/>
-        </w:rPr>
-      </w:pPr>
-      <w:r>
-        <w:rPr>
-          <w:b w:val="0"/>
-          <w:color w:val="auto"/>
-        </w:rPr>
-        <w:tab/>
-      </w:r>
-      <w:r>
-        <w:rPr>
-          <w:b w:val="0"/>
-          <w:color w:val="auto"/>
-        </w:rPr>
-        <w:t xml:space="preserve"> - Risque de décès 2 vs Risque de décès 3</w:t>
-      </w:r>
-      <w:r>
-        <w:rPr>
-          <w:b w:val="0"/>
-          <w:color w:val="auto"/>
+          <w:lang w:val="en-US"/>
+        </w:rPr>
+      </w:pPr>
+      <w:r>
+        <w:rPr>
+          <w:b w:val="0"/>
+          <w:color w:val="auto"/>
+          <w:lang w:val="en-US"/>
+        </w:rPr>
+        <w:t xml:space="preserve"> - Level 2 of </w:t>
+      </w:r>
+      <w:r>
+        <w:rPr>
+          <w:b w:val="0"/>
+          <w:color w:val="auto"/>
+          <w:lang w:val="en-US"/>
+        </w:rPr>
+        <w:t>RISKDEATH</w:t>
+      </w:r>
+      <w:r>
+        <w:rPr>
+          <w:b w:val="0"/>
+          <w:color w:val="auto"/>
+          <w:lang w:val="en-US"/>
+        </w:rPr>
+        <w:t xml:space="preserve"> </w:t>
+      </w:r>
+      <w:proofErr w:type="spellStart"/>
+      <w:r>
+        <w:rPr>
+          <w:b w:val="0"/>
+          <w:color w:val="auto"/>
+          <w:lang w:val="en-US"/>
+        </w:rPr>
+        <w:t>vs</w:t>
+      </w:r>
+      <w:proofErr w:type="spellEnd"/>
+      <w:r>
+        <w:rPr>
+          <w:b w:val="0"/>
+          <w:color w:val="auto"/>
+          <w:lang w:val="en-US"/>
+        </w:rPr>
+        <w:t xml:space="preserve">  </w:t>
+      </w:r>
+      <w:r>
+        <w:rPr>
+          <w:b w:val="0"/>
+          <w:color w:val="auto"/>
+          <w:lang w:val="en-US"/>
+        </w:rPr>
+        <w:t xml:space="preserve">  </w:t>
+      </w:r>
+      <w:r>
+        <w:rPr>
+          <w:b w:val="0"/>
+          <w:color w:val="auto"/>
+          <w:lang w:val="en-US"/>
+        </w:rPr>
+        <w:t xml:space="preserve">Level 3 of </w:t>
+      </w:r>
+      <w:r>
+        <w:rPr>
+          <w:b w:val="0"/>
+          <w:color w:val="auto"/>
+          <w:lang w:val="en-US"/>
+        </w:rPr>
+        <w:t>RISKDEATH</w:t>
+      </w:r>
+      <w:r>
+        <w:rPr>
+          <w:b w:val="0"/>
+          <w:color w:val="auto"/>
+          <w:lang w:val="en-US"/>
         </w:rPr>
         <w:t>.</w:t>
       </w:r>
@@ -21691,6 +21836,8 @@
         </w:numPr>
         <w:ind w:left="360"/>
       </w:pPr>
+      <w:bookmarkStart w:id="2" w:name="_GoBack"/>
+      <w:bookmarkEnd w:id="2"/>
       <w:r>
         <w:lastRenderedPageBreak/>
         <w:t xml:space="preserve">II.10- </w:t>
@@ -26470,13 +26617,14 @@
         </w:rPr>
       </w:pPr>
       <w:proofErr w:type="spellStart"/>
-      <w:r>
-        <w:rPr>
-          <w:rFonts w:ascii="Courier New" w:eastAsia="Times New Roman" w:hAnsi="Courier New" w:cs="Courier New"/>
-          <w:color w:val="333333"/>
-          <w:sz w:val="20"/>
-          <w:szCs w:val="20"/>
-          <w:lang w:eastAsia="fr-FR"/>
+      <w:proofErr w:type="gramStart"/>
+      <w:r>
+        <w:rPr>
+          <w:rFonts w:ascii="Courier New" w:eastAsia="Times New Roman" w:hAnsi="Courier New" w:cs="Courier New"/>
+          <w:color w:val="333333"/>
+          <w:sz w:val="20"/>
+          <w:szCs w:val="20"/>
+          <w:lang w:val="en-US" w:eastAsia="fr-FR"/>
         </w:rPr>
         <w:t>Signif</w:t>
       </w:r>
@@ -26487,9 +26635,20 @@
           <w:color w:val="333333"/>
           <w:sz w:val="20"/>
           <w:szCs w:val="20"/>
-          <w:lang w:eastAsia="fr-FR"/>
-        </w:rPr>
-        <w:t>. codes</w:t>
+          <w:lang w:val="en-US" w:eastAsia="fr-FR"/>
+        </w:rPr>
+        <w:t>.</w:t>
+      </w:r>
+      <w:proofErr w:type="gramEnd"/>
+      <w:r>
+        <w:rPr>
+          <w:rFonts w:ascii="Courier New" w:eastAsia="Times New Roman" w:hAnsi="Courier New" w:cs="Courier New"/>
+          <w:color w:val="333333"/>
+          <w:sz w:val="20"/>
+          <w:szCs w:val="20"/>
+          <w:lang w:val="en-US" w:eastAsia="fr-FR"/>
+        </w:rPr>
+        <w:t xml:space="preserve"> </w:t>
       </w:r>
       <w:proofErr w:type="gramStart"/>
       <w:r>
@@ -26498,9 +26657,9 @@
           <w:color w:val="333333"/>
           <w:sz w:val="20"/>
           <w:szCs w:val="20"/>
-          <w:lang w:eastAsia="fr-FR"/>
-        </w:rPr>
-        <w:t>:  0</w:t>
+          <w:lang w:val="en-US" w:eastAsia="fr-FR"/>
+        </w:rPr>
+        <w:t>codes</w:t>
       </w:r>
       <w:proofErr w:type="gramEnd"/>
       <w:r>
@@ -26509,19 +26668,41 @@
           <w:color w:val="333333"/>
           <w:sz w:val="20"/>
           <w:szCs w:val="20"/>
-          <w:lang w:eastAsia="fr-FR"/>
-        </w:rPr>
-        <w:t xml:space="preserve"> ‘***’ 0.001 ‘**’ 0.01 ‘*’ 0.05 ‘.’ </w:t>
-      </w:r>
-      <w:r>
-        <w:rPr>
-          <w:rFonts w:ascii="Courier New" w:eastAsia="Times New Roman" w:hAnsi="Courier New" w:cs="Courier New"/>
-          <w:color w:val="333333"/>
-          <w:sz w:val="20"/>
-          <w:szCs w:val="20"/>
-          <w:lang w:val="en-US" w:eastAsia="fr-FR"/>
-        </w:rPr>
-        <w:t>0.1 ‘ ’ 1</w:t>
+          <w:lang w:val="en-US" w:eastAsia="fr-FR"/>
+        </w:rPr>
+        <w:t xml:space="preserve">:  0 ‘***’ 0.001 ‘**’ 0.01 ‘*’ 0.05 ‘.’ </w:t>
+      </w:r>
+      <w:r>
+        <w:rPr>
+          <w:rFonts w:ascii="Courier New" w:eastAsia="Times New Roman" w:hAnsi="Courier New" w:cs="Courier New"/>
+          <w:color w:val="333333"/>
+          <w:sz w:val="20"/>
+          <w:szCs w:val="20"/>
+          <w:lang w:val="en-US" w:eastAsia="fr-FR"/>
+        </w:rPr>
+        <w:t xml:space="preserve">0.1 </w:t>
+      </w:r>
+      <w:proofErr w:type="gramStart"/>
+      <w:r>
+        <w:rPr>
+          <w:rFonts w:ascii="Courier New" w:eastAsia="Times New Roman" w:hAnsi="Courier New" w:cs="Courier New"/>
+          <w:color w:val="333333"/>
+          <w:sz w:val="20"/>
+          <w:szCs w:val="20"/>
+          <w:lang w:val="en-US" w:eastAsia="fr-FR"/>
+        </w:rPr>
+        <w:t>‘ ’</w:t>
+      </w:r>
+      <w:proofErr w:type="gramEnd"/>
+      <w:r>
+        <w:rPr>
+          <w:rFonts w:ascii="Courier New" w:eastAsia="Times New Roman" w:hAnsi="Courier New" w:cs="Courier New"/>
+          <w:color w:val="333333"/>
+          <w:sz w:val="20"/>
+          <w:szCs w:val="20"/>
+          <w:lang w:val="en-US" w:eastAsia="fr-FR"/>
+        </w:rPr>
+        <w:t xml:space="preserve"> 1</w:t>
       </w:r>
     </w:p>
     <w:p>
@@ -31471,6 +31652,7 @@
       <w:r>
         <w:rPr>
           <w:color w:val="333333"/>
+          <w:lang w:val="en-US"/>
         </w:rPr>
         <w:br/>
       </w:r>
@@ -34884,7 +35066,7 @@
           <w:rPr>
             <w:noProof/>
           </w:rPr>
-          <w:t>18</w:t>
+          <w:t>22</w:t>
         </w:r>
         <w:r>
           <w:fldChar w:fldCharType="end"/>
@@ -36959,7 +37141,7 @@
 </file>
 
 <file path=customXml/itemProps1.xml><?xml version="1.0" encoding="utf-8"?>
-<ds:datastoreItem xmlns:ds="http://schemas.openxmlformats.org/officeDocument/2006/customXml" ds:itemID="{8C4AC065-C325-455F-BA89-C31EFEEDCA12}">
+<ds:datastoreItem xmlns:ds="http://schemas.openxmlformats.org/officeDocument/2006/customXml" ds:itemID="{1F5FD3BD-5C28-4529-BBEE-F56517337D67}">
   <ds:schemaRefs>
     <ds:schemaRef ds:uri="http://schemas.openxmlformats.org/officeDocument/2006/bibliography"/>
   </ds:schemaRefs>

</xml_diff>

<commit_message>
EDA - Bivariate Analysis (Translation, Part VIII)
</commit_message>
<xml_diff>
--- a/Interpretation/ENG/Hospital Data Analysis - EDA - Interpretation.DOCX
+++ b/Interpretation/ENG/Hospital Data Analysis - EDA - Interpretation.DOCX
@@ -6781,7 +6781,7 @@
           <w:color w:val="333333"/>
           <w:sz w:val="20"/>
           <w:szCs w:val="20"/>
-          <w:lang w:eastAsia="fr-FR"/>
+          <w:lang w:val="en-US" w:eastAsia="fr-FR"/>
         </w:rPr>
       </w:pPr>
       <w:r>
@@ -6800,9 +6800,31 @@
           <w:color w:val="333333"/>
           <w:sz w:val="20"/>
           <w:szCs w:val="20"/>
-          <w:lang w:eastAsia="fr-FR"/>
-        </w:rPr>
-        <w:t>2604      37.9   9.9   6.9  24.6  20.8 100.0</w:t>
+          <w:lang w:val="en-US" w:eastAsia="fr-FR"/>
+        </w:rPr>
+        <w:t xml:space="preserve">2604      37.9   9.9   </w:t>
+      </w:r>
+      <w:proofErr w:type="gramStart"/>
+      <w:r>
+        <w:rPr>
+          <w:rFonts w:ascii="Courier New" w:eastAsia="Times New Roman" w:hAnsi="Courier New" w:cs="Courier New"/>
+          <w:color w:val="333333"/>
+          <w:sz w:val="20"/>
+          <w:szCs w:val="20"/>
+          <w:lang w:val="en-US" w:eastAsia="fr-FR"/>
+        </w:rPr>
+        <w:t>6.9  24.6</w:t>
+      </w:r>
+      <w:proofErr w:type="gramEnd"/>
+      <w:r>
+        <w:rPr>
+          <w:rFonts w:ascii="Courier New" w:eastAsia="Times New Roman" w:hAnsi="Courier New" w:cs="Courier New"/>
+          <w:color w:val="333333"/>
+          <w:sz w:val="20"/>
+          <w:szCs w:val="20"/>
+          <w:lang w:val="en-US" w:eastAsia="fr-FR"/>
+        </w:rPr>
+        <w:t xml:space="preserve">  20.8 100.0</w:t>
       </w:r>
     </w:p>
     <w:p>
@@ -6848,9 +6870,19 @@
           <w:color w:val="333333"/>
           <w:sz w:val="20"/>
           <w:szCs w:val="20"/>
+          <w:lang w:val="en-US" w:eastAsia="fr-FR"/>
+        </w:rPr>
+        <w:t xml:space="preserve">      </w:t>
+      </w:r>
+      <w:r>
+        <w:rPr>
+          <w:rFonts w:ascii="Courier New" w:eastAsia="Times New Roman" w:hAnsi="Courier New" w:cs="Courier New"/>
+          <w:color w:val="333333"/>
+          <w:sz w:val="20"/>
+          <w:szCs w:val="20"/>
           <w:lang w:eastAsia="fr-FR"/>
         </w:rPr>
-        <w:t xml:space="preserve">      2605      50.0   3.3   1.4  14.4  31.0 100.0</w:t>
+        <w:t>2605      50.0   3.3   1.4  14.4  31.0 100.0</w:t>
       </w:r>
     </w:p>
     <w:p>
@@ -10809,6 +10841,7 @@
           <w:szCs w:val="20"/>
           <w:lang w:val="en-US" w:eastAsia="fr-FR"/>
         </w:rPr>
+        <w:lastRenderedPageBreak/>
         <w:t>group</w:t>
       </w:r>
       <w:proofErr w:type="gramEnd"/>
@@ -10868,7 +10901,6 @@
           <w:szCs w:val="20"/>
           <w:lang w:val="en-US" w:eastAsia="fr-FR"/>
         </w:rPr>
-        <w:lastRenderedPageBreak/>
         <w:t xml:space="preserve">      </w:t>
       </w:r>
       <w:r>
@@ -13179,6 +13211,7 @@
           <w:color w:val="333333"/>
           <w:lang w:val="en-US"/>
         </w:rPr>
+        <w:lastRenderedPageBreak/>
         <w:t xml:space="preserve">   </w:t>
       </w:r>
       <w:proofErr w:type="spellStart"/>
@@ -13259,7 +13292,6 @@
           <w:szCs w:val="20"/>
           <w:lang w:val="en-US" w:eastAsia="fr-FR"/>
         </w:rPr>
-        <w:lastRenderedPageBreak/>
         <w:t xml:space="preserve">  select(TOTAL_COST ) %&gt;% </w:t>
       </w:r>
       <w:proofErr w:type="spellStart"/>
@@ -19254,7 +19286,6 @@
           <w:b w:val="0"/>
           <w:color w:val="auto"/>
         </w:rPr>
-        <w:lastRenderedPageBreak/>
         <w:t xml:space="preserve">H0 : </w:t>
       </w:r>
       <w:r>
@@ -20563,20 +20594,8 @@
           <w:szCs w:val="20"/>
           <w:lang w:val="en-US" w:eastAsia="fr-FR"/>
         </w:rPr>
-        <w:t>-Wallis rank sum t</w:t>
-      </w:r>
-      <w:proofErr w:type="gramStart"/>
-      <w:r>
-        <w:rPr>
-          <w:rFonts w:ascii="Courier New" w:eastAsia="Times New Roman" w:hAnsi="Courier New" w:cs="Courier New"/>
-          <w:color w:val="333333"/>
-          <w:sz w:val="20"/>
-          <w:szCs w:val="20"/>
-          <w:lang w:val="en-US" w:eastAsia="fr-FR"/>
-        </w:rPr>
-        <w:t>est</w:t>
-      </w:r>
-      <w:proofErr w:type="gramEnd"/>
+        <w:t>-Wallis rank sum test</w:t>
+      </w:r>
     </w:p>
     <w:p>
       <w:pPr>
@@ -21808,23 +21827,7 @@
           <w:color w:val="auto"/>
           <w:lang w:val="en-US"/>
         </w:rPr>
-        <w:t xml:space="preserve">Level 3 of </w:t>
-      </w:r>
-      <w:r>
-        <w:rPr>
-          <w:b w:val="0"/>
-          <w:color w:val="auto"/>
-          <w:lang w:val="en-US"/>
-        </w:rPr>
-        <w:t>RISKDEATH</w:t>
-      </w:r>
-      <w:r>
-        <w:rPr>
-          <w:b w:val="0"/>
-          <w:color w:val="auto"/>
-          <w:lang w:val="en-US"/>
-        </w:rPr>
-        <w:t>.</w:t>
+        <w:t>Level 3 of RISKDEATH.</w:t>
       </w:r>
     </w:p>
     <w:p>
@@ -21835,15 +21838,22 @@
           <w:numId w:val="0"/>
         </w:numPr>
         <w:ind w:left="360"/>
-      </w:pPr>
-      <w:bookmarkStart w:id="2" w:name="_GoBack"/>
-      <w:bookmarkEnd w:id="2"/>
-      <w:r>
+        <w:rPr>
+          <w:lang w:val="en-US"/>
+        </w:rPr>
+      </w:pPr>
+      <w:r>
+        <w:rPr>
+          <w:lang w:val="en-US"/>
+        </w:rPr>
         <w:lastRenderedPageBreak/>
         <w:t xml:space="preserve">II.10- </w:t>
       </w:r>
       <w:r>
-        <w:t>Distribution des âges selon les coûts totaux</w:t>
+        <w:rPr>
+          <w:lang w:val="en-US"/>
+        </w:rPr>
+        <w:t>Ages Distribution in function of Total Costs</w:t>
       </w:r>
     </w:p>
     <w:p>
@@ -21854,6 +21864,9 @@
           <w:numId w:val="0"/>
         </w:numPr>
         <w:ind w:left="720"/>
+        <w:rPr>
+          <w:lang w:val="en-US"/>
+        </w:rPr>
       </w:pPr>
     </w:p>
     <w:p>
@@ -21923,63 +21936,56 @@
         <w:rPr>
           <w:b w:val="0"/>
           <w:color w:val="auto"/>
-        </w:rPr>
-      </w:pPr>
-      <w:r>
-        <w:rPr>
-          <w:b w:val="0"/>
-          <w:color w:val="auto"/>
-        </w:rPr>
-        <w:t>Nous pouvons remarquer les coûts totaux concernent principalement les</w:t>
-      </w:r>
-      <w:r>
-        <w:rPr>
-          <w:b w:val="0"/>
-          <w:color w:val="auto"/>
-        </w:rPr>
-        <w:t xml:space="preserve"> patients</w:t>
-      </w:r>
-      <w:r>
-        <w:rPr>
-          <w:b w:val="0"/>
-          <w:color w:val="auto"/>
+          <w:lang w:val="en-US"/>
+        </w:rPr>
+      </w:pPr>
+      <w:r>
+        <w:rPr>
+          <w:b w:val="0"/>
+          <w:color w:val="auto"/>
+          <w:lang w:val="en-US"/>
+        </w:rPr>
+        <w:t>We can observe that the T</w:t>
+      </w:r>
+      <w:r>
+        <w:rPr>
+          <w:b w:val="0"/>
+          <w:color w:val="auto"/>
+          <w:lang w:val="en-US"/>
+        </w:rPr>
+        <w:t xml:space="preserve">otal Costs </w:t>
+      </w:r>
+      <w:r>
+        <w:rPr>
+          <w:b w:val="0"/>
+          <w:color w:val="auto"/>
+          <w:lang w:val="en-US"/>
+        </w:rPr>
+        <w:t xml:space="preserve">mainly </w:t>
+      </w:r>
+      <w:r>
+        <w:rPr>
+          <w:b w:val="0"/>
+          <w:color w:val="auto"/>
+          <w:lang w:val="en-US"/>
+        </w:rPr>
+        <w:t>concern elderly patients,</w:t>
+      </w:r>
+      <w:r>
+        <w:rPr>
+          <w:b w:val="0"/>
+          <w:color w:val="auto"/>
+          <w:lang w:val="en-US"/>
+        </w:rPr>
+        <w:t xml:space="preserve"> an less the younger ones;</w:t>
+      </w:r>
+      <w:r>
+        <w:rPr>
+          <w:b w:val="0"/>
+          <w:color w:val="auto"/>
+          <w:lang w:val="en-US"/>
         </w:rPr>
         <w:t xml:space="preserve"> </w:t>
-      </w:r>
-      <w:r>
-        <w:rPr>
-          <w:b w:val="0"/>
-          <w:color w:val="auto"/>
-        </w:rPr>
-        <w:t>âgés</w:t>
-      </w:r>
-      <w:r>
-        <w:rPr>
-          <w:b w:val="0"/>
-          <w:color w:val="auto"/>
-        </w:rPr>
-        <w:t>,</w:t>
-      </w:r>
-      <w:r>
-        <w:rPr>
-          <w:b w:val="0"/>
-          <w:color w:val="auto"/>
-        </w:rPr>
-        <w:t xml:space="preserve"> et concerne relativement moins </w:t>
-      </w:r>
-      <w:r>
-        <w:rPr>
-          <w:b w:val="0"/>
-          <w:color w:val="auto"/>
-        </w:rPr>
-        <w:t xml:space="preserve"> les plus jeunes</w:t>
-      </w:r>
-      <w:r>
-        <w:rPr>
-          <w:b w:val="0"/>
-          <w:color w:val="auto"/>
-        </w:rPr>
-        <w:t> ;</w:t>
       </w:r>
     </w:p>
     <w:p>
@@ -21993,209 +21999,172 @@
         <w:rPr>
           <w:b w:val="0"/>
           <w:color w:val="auto"/>
-        </w:rPr>
-      </w:pPr>
-      <w:r>
-        <w:rPr>
-          <w:b w:val="0"/>
-          <w:color w:val="auto"/>
-        </w:rPr>
-        <w:t xml:space="preserve">Cependant, on remarque que la </w:t>
-      </w:r>
-      <w:r>
-        <w:rPr>
-          <w:b w:val="0"/>
-          <w:color w:val="auto"/>
-        </w:rPr>
-        <w:t>relation</w:t>
-      </w:r>
-      <w:r>
-        <w:rPr>
-          <w:b w:val="0"/>
-          <w:color w:val="auto"/>
-        </w:rPr>
-        <w:t xml:space="preserve"> tend à être </w:t>
+          <w:lang w:val="en-US"/>
+        </w:rPr>
+      </w:pPr>
+      <w:r>
+        <w:rPr>
+          <w:b w:val="0"/>
+          <w:color w:val="auto"/>
+          <w:lang w:val="en-US"/>
+        </w:rPr>
+        <w:t xml:space="preserve">However, we notice that the relationship tends to be </w:t>
       </w:r>
       <w:r>
         <w:rPr>
           <w:b w:val="0"/>
           <w:i/>
           <w:color w:val="auto"/>
-        </w:rPr>
-        <w:t>négative</w:t>
-      </w:r>
-      <w:r>
-        <w:rPr>
-          <w:b w:val="0"/>
-          <w:color w:val="auto"/>
-        </w:rPr>
-        <w:t xml:space="preserve"> entre l</w:t>
-      </w:r>
-      <w:r>
-        <w:rPr>
-          <w:b w:val="0"/>
-          <w:color w:val="auto"/>
-        </w:rPr>
-        <w:t>e TOTAL_COST</w:t>
-      </w:r>
-      <w:r>
-        <w:rPr>
-          <w:b w:val="0"/>
-          <w:color w:val="auto"/>
-        </w:rPr>
-        <w:t xml:space="preserve"> et </w:t>
-      </w:r>
-      <w:r>
-        <w:rPr>
-          <w:b w:val="0"/>
-          <w:color w:val="auto"/>
-        </w:rPr>
-        <w:t>l’</w:t>
-      </w:r>
-      <w:r>
-        <w:rPr>
-          <w:b w:val="0"/>
-          <w:color w:val="auto"/>
-        </w:rPr>
-        <w:t>AGE</w:t>
-      </w:r>
-      <w:r>
-        <w:rPr>
-          <w:b w:val="0"/>
-          <w:color w:val="auto"/>
-        </w:rPr>
-        <w:t xml:space="preserve"> car lorsque les coûts sont les plus élevés, ces derniers concernent le plus les patients </w:t>
-      </w:r>
-      <w:r>
-        <w:rPr>
-          <w:b w:val="0"/>
-          <w:color w:val="auto"/>
-        </w:rPr>
-        <w:t>certes âgés</w:t>
-      </w:r>
-      <w:r>
-        <w:rPr>
-          <w:b w:val="0"/>
-          <w:color w:val="auto"/>
-        </w:rPr>
-        <w:t xml:space="preserve"> (</w:t>
-      </w:r>
-      <w:r>
-        <w:rPr>
-          <w:b w:val="0"/>
-          <w:color w:val="auto"/>
-        </w:rPr>
-        <w:t xml:space="preserve">soit </w:t>
-      </w:r>
-      <w:r>
-        <w:rPr>
-          <w:b w:val="0"/>
-          <w:color w:val="auto"/>
-        </w:rPr>
-        <w:t>&gt;60 ans)</w:t>
-      </w:r>
-      <w:r>
-        <w:rPr>
-          <w:b w:val="0"/>
-          <w:color w:val="auto"/>
-        </w:rPr>
-        <w:t xml:space="preserve">, mais ne faisant pas en même temps partie des plus </w:t>
-      </w:r>
-      <w:r>
-        <w:rPr>
-          <w:b w:val="0"/>
-          <w:color w:val="auto"/>
-        </w:rPr>
-        <w:t>âgés</w:t>
-      </w:r>
-      <w:r>
-        <w:rPr>
-          <w:b w:val="0"/>
-          <w:color w:val="auto"/>
+          <w:lang w:val="en-US"/>
+        </w:rPr>
+        <w:t>negative</w:t>
+      </w:r>
+      <w:r>
+        <w:rPr>
+          <w:b w:val="0"/>
+          <w:color w:val="auto"/>
+          <w:lang w:val="en-US"/>
+        </w:rPr>
+        <w:t xml:space="preserve"> between the TOTAL_COST and the AGE when it comes to the highest costs, these latters concern the most the patients </w:t>
+      </w:r>
+      <w:r>
+        <w:rPr>
+          <w:b w:val="0"/>
+          <w:color w:val="auto"/>
+          <w:lang w:val="en-US"/>
+        </w:rPr>
+        <w:t>admittedly</w:t>
+      </w:r>
+      <w:r>
+        <w:rPr>
+          <w:b w:val="0"/>
+          <w:color w:val="auto"/>
+          <w:lang w:val="en-US"/>
+        </w:rPr>
+        <w:t xml:space="preserve"> elderly (</w:t>
+      </w:r>
+      <w:r>
+        <w:rPr>
+          <w:b w:val="0"/>
+          <w:color w:val="auto"/>
+          <w:lang w:val="en-US"/>
+        </w:rPr>
+        <w:t xml:space="preserve">i.e. </w:t>
+      </w:r>
+      <w:r>
+        <w:rPr>
+          <w:b w:val="0"/>
+          <w:color w:val="auto"/>
+          <w:lang w:val="en-US"/>
+        </w:rPr>
+        <w:t>&gt;60 years old), but at the same time not among the oldest ones (</w:t>
+      </w:r>
+      <w:r>
+        <w:rPr>
+          <w:b w:val="0"/>
+          <w:color w:val="auto"/>
+          <w:lang w:val="en-US"/>
+        </w:rPr>
+        <w:t xml:space="preserve">i.e. </w:t>
+      </w:r>
+      <w:r>
+        <w:rPr>
+          <w:b w:val="0"/>
+          <w:color w:val="auto"/>
+          <w:lang w:val="en-US"/>
         </w:rPr>
         <w:t xml:space="preserve"> </w:t>
       </w:r>
-      <w:r>
-        <w:rPr>
-          <w:b w:val="0"/>
-          <w:color w:val="auto"/>
-        </w:rPr>
-        <w:t>(</w:t>
-      </w:r>
-      <w:r>
-        <w:rPr>
-          <w:b w:val="0"/>
-          <w:color w:val="auto"/>
-        </w:rPr>
-        <w:t xml:space="preserve">soit </w:t>
-      </w:r>
-      <w:r>
-        <w:rPr>
-          <w:b w:val="0"/>
-          <w:color w:val="auto"/>
-        </w:rPr>
-        <w:t>&lt;90 ans)</w:t>
-      </w:r>
-      <w:r>
-        <w:rPr>
-          <w:b w:val="0"/>
-          <w:color w:val="auto"/>
-        </w:rPr>
-        <w:t xml:space="preserve">, </w:t>
-      </w:r>
-      <w:r>
-        <w:rPr>
-          <w:b w:val="0"/>
-          <w:color w:val="auto"/>
-        </w:rPr>
-        <w:t xml:space="preserve">et constituant </w:t>
-      </w:r>
-      <w:r>
-        <w:rPr>
-          <w:b w:val="0"/>
-          <w:color w:val="auto"/>
-        </w:rPr>
-        <w:t xml:space="preserve">une proportion importante </w:t>
-      </w:r>
-      <w:r>
-        <w:rPr>
-          <w:b w:val="0"/>
-          <w:color w:val="auto"/>
-        </w:rPr>
-        <w:t>de</w:t>
-      </w:r>
-      <w:r>
-        <w:rPr>
-          <w:b w:val="0"/>
-          <w:color w:val="auto"/>
-        </w:rPr>
-        <w:t>s</w:t>
-      </w:r>
-      <w:r>
-        <w:rPr>
-          <w:b w:val="0"/>
-          <w:color w:val="auto"/>
-        </w:rPr>
-        <w:t xml:space="preserve"> patients</w:t>
-      </w:r>
-      <w:r>
-        <w:rPr>
-          <w:b w:val="0"/>
-          <w:color w:val="auto"/>
+      <w:bookmarkStart w:id="2" w:name="_GoBack"/>
+      <w:bookmarkEnd w:id="2"/>
+      <w:r>
+        <w:rPr>
+          <w:b w:val="0"/>
+          <w:color w:val="auto"/>
+          <w:lang w:val="en-US"/>
+        </w:rPr>
+        <w:t>&lt;90</w:t>
+      </w:r>
+      <w:r>
+        <w:rPr>
+          <w:b w:val="0"/>
+          <w:color w:val="auto"/>
+          <w:lang w:val="en-US"/>
+        </w:rPr>
+        <w:t xml:space="preserve"> years old), and constitute a significant proportion of the patients</w:t>
+      </w:r>
+      <w:r>
+        <w:rPr>
+          <w:b w:val="0"/>
+          <w:color w:val="auto"/>
+          <w:lang w:val="en-US"/>
         </w:rPr>
         <w:t>.</w:t>
       </w:r>
     </w:p>
-    <w:p/>
-    <w:p/>
-    <w:p/>
-    <w:p/>
-    <w:p/>
-    <w:p/>
-    <w:p/>
-    <w:p/>
-    <w:p/>
-    <w:p/>
+    <w:p>
+      <w:pPr>
+        <w:rPr>
+          <w:lang w:val="en-US"/>
+        </w:rPr>
+      </w:pPr>
+    </w:p>
+    <w:p>
+      <w:pPr>
+        <w:rPr>
+          <w:lang w:val="en-US"/>
+        </w:rPr>
+      </w:pPr>
+    </w:p>
+    <w:p>
+      <w:pPr>
+        <w:rPr>
+          <w:lang w:val="en-US"/>
+        </w:rPr>
+      </w:pPr>
+    </w:p>
+    <w:p>
+      <w:pPr>
+        <w:rPr>
+          <w:lang w:val="en-US"/>
+        </w:rPr>
+      </w:pPr>
+    </w:p>
+    <w:p>
+      <w:pPr>
+        <w:rPr>
+          <w:lang w:val="en-US"/>
+        </w:rPr>
+      </w:pPr>
+    </w:p>
+    <w:p>
+      <w:pPr>
+        <w:rPr>
+          <w:lang w:val="en-US"/>
+        </w:rPr>
+      </w:pPr>
+    </w:p>
+    <w:p>
+      <w:pPr>
+        <w:rPr>
+          <w:lang w:val="en-US"/>
+        </w:rPr>
+      </w:pPr>
+    </w:p>
+    <w:p>
+      <w:pPr>
+        <w:rPr>
+          <w:lang w:val="en-US"/>
+        </w:rPr>
+      </w:pPr>
+    </w:p>
+    <w:p>
+      <w:pPr>
+        <w:rPr>
+          <w:lang w:val="en-US"/>
+        </w:rPr>
+      </w:pPr>
+    </w:p>
     <w:p>
       <w:pPr>
         <w:pStyle w:val="Titre3"/>
@@ -24122,7 +24091,6 @@
           <w:szCs w:val="20"/>
           <w:lang w:val="en-US" w:eastAsia="fr-FR"/>
         </w:rPr>
-        <w:lastRenderedPageBreak/>
         <w:t>data</w:t>
       </w:r>
       <w:proofErr w:type="gramEnd"/>
@@ -25117,6 +25085,7 @@
         <w:ind w:left="360"/>
       </w:pPr>
       <w:r>
+        <w:lastRenderedPageBreak/>
         <w:t xml:space="preserve">II.14- </w:t>
       </w:r>
       <w:r>
@@ -25130,7 +25099,6 @@
           <w:noProof/>
           <w:lang w:eastAsia="fr-FR"/>
         </w:rPr>
-        <w:lastRenderedPageBreak/>
         <w:drawing>
           <wp:inline distT="0" distB="0" distL="0" distR="0" wp14:anchorId="749D2C99" wp14:editId="2A0DC006">
             <wp:extent cx="5760720" cy="3467089"/>
@@ -26617,6 +26585,27 @@
         </w:rPr>
       </w:pPr>
       <w:proofErr w:type="spellStart"/>
+      <w:r>
+        <w:rPr>
+          <w:rFonts w:ascii="Courier New" w:eastAsia="Times New Roman" w:hAnsi="Courier New" w:cs="Courier New"/>
+          <w:color w:val="333333"/>
+          <w:sz w:val="20"/>
+          <w:szCs w:val="20"/>
+          <w:lang w:eastAsia="fr-FR"/>
+        </w:rPr>
+        <w:t>Signif</w:t>
+      </w:r>
+      <w:proofErr w:type="spellEnd"/>
+      <w:r>
+        <w:rPr>
+          <w:rFonts w:ascii="Courier New" w:eastAsia="Times New Roman" w:hAnsi="Courier New" w:cs="Courier New"/>
+          <w:color w:val="333333"/>
+          <w:sz w:val="20"/>
+          <w:szCs w:val="20"/>
+          <w:lang w:eastAsia="fr-FR"/>
+        </w:rPr>
+        <w:t>. codes</w:t>
+      </w:r>
       <w:proofErr w:type="gramStart"/>
       <w:r>
         <w:rPr>
@@ -26624,20 +26613,9 @@
           <w:color w:val="333333"/>
           <w:sz w:val="20"/>
           <w:szCs w:val="20"/>
-          <w:lang w:val="en-US" w:eastAsia="fr-FR"/>
-        </w:rPr>
-        <w:t>Signif</w:t>
-      </w:r>
-      <w:proofErr w:type="spellEnd"/>
-      <w:r>
-        <w:rPr>
-          <w:rFonts w:ascii="Courier New" w:eastAsia="Times New Roman" w:hAnsi="Courier New" w:cs="Courier New"/>
-          <w:color w:val="333333"/>
-          <w:sz w:val="20"/>
-          <w:szCs w:val="20"/>
-          <w:lang w:val="en-US" w:eastAsia="fr-FR"/>
-        </w:rPr>
-        <w:t>.</w:t>
+          <w:lang w:eastAsia="fr-FR"/>
+        </w:rPr>
+        <w:t>:  0</w:t>
       </w:r>
       <w:proofErr w:type="gramEnd"/>
       <w:r>
@@ -26646,63 +26624,19 @@
           <w:color w:val="333333"/>
           <w:sz w:val="20"/>
           <w:szCs w:val="20"/>
-          <w:lang w:val="en-US" w:eastAsia="fr-FR"/>
-        </w:rPr>
-        <w:t xml:space="preserve"> </w:t>
-      </w:r>
-      <w:proofErr w:type="gramStart"/>
-      <w:r>
-        <w:rPr>
-          <w:rFonts w:ascii="Courier New" w:eastAsia="Times New Roman" w:hAnsi="Courier New" w:cs="Courier New"/>
-          <w:color w:val="333333"/>
-          <w:sz w:val="20"/>
-          <w:szCs w:val="20"/>
-          <w:lang w:val="en-US" w:eastAsia="fr-FR"/>
-        </w:rPr>
-        <w:t>codes</w:t>
-      </w:r>
-      <w:proofErr w:type="gramEnd"/>
-      <w:r>
-        <w:rPr>
-          <w:rFonts w:ascii="Courier New" w:eastAsia="Times New Roman" w:hAnsi="Courier New" w:cs="Courier New"/>
-          <w:color w:val="333333"/>
-          <w:sz w:val="20"/>
-          <w:szCs w:val="20"/>
-          <w:lang w:val="en-US" w:eastAsia="fr-FR"/>
-        </w:rPr>
-        <w:t xml:space="preserve">:  0 ‘***’ 0.001 ‘**’ 0.01 ‘*’ 0.05 ‘.’ </w:t>
-      </w:r>
-      <w:r>
-        <w:rPr>
-          <w:rFonts w:ascii="Courier New" w:eastAsia="Times New Roman" w:hAnsi="Courier New" w:cs="Courier New"/>
-          <w:color w:val="333333"/>
-          <w:sz w:val="20"/>
-          <w:szCs w:val="20"/>
-          <w:lang w:val="en-US" w:eastAsia="fr-FR"/>
-        </w:rPr>
-        <w:t xml:space="preserve">0.1 </w:t>
-      </w:r>
-      <w:proofErr w:type="gramStart"/>
-      <w:r>
-        <w:rPr>
-          <w:rFonts w:ascii="Courier New" w:eastAsia="Times New Roman" w:hAnsi="Courier New" w:cs="Courier New"/>
-          <w:color w:val="333333"/>
-          <w:sz w:val="20"/>
-          <w:szCs w:val="20"/>
-          <w:lang w:val="en-US" w:eastAsia="fr-FR"/>
-        </w:rPr>
-        <w:t>‘ ’</w:t>
-      </w:r>
-      <w:proofErr w:type="gramEnd"/>
-      <w:r>
-        <w:rPr>
-          <w:rFonts w:ascii="Courier New" w:eastAsia="Times New Roman" w:hAnsi="Courier New" w:cs="Courier New"/>
-          <w:color w:val="333333"/>
-          <w:sz w:val="20"/>
-          <w:szCs w:val="20"/>
-          <w:lang w:val="en-US" w:eastAsia="fr-FR"/>
-        </w:rPr>
-        <w:t xml:space="preserve"> 1</w:t>
+          <w:lang w:eastAsia="fr-FR"/>
+        </w:rPr>
+        <w:t xml:space="preserve"> ‘***’ 0.001 ‘**’ 0.01 ‘*’ 0.05 ‘.’ </w:t>
+      </w:r>
+      <w:r>
+        <w:rPr>
+          <w:rFonts w:ascii="Courier New" w:eastAsia="Times New Roman" w:hAnsi="Courier New" w:cs="Courier New"/>
+          <w:color w:val="333333"/>
+          <w:sz w:val="20"/>
+          <w:szCs w:val="20"/>
+          <w:lang w:val="en-US" w:eastAsia="fr-FR"/>
+        </w:rPr>
+        <w:t>0.1 ‘ ’ 1</w:t>
       </w:r>
     </w:p>
     <w:p>
@@ -27680,6 +27614,7 @@
           <w:b w:val="0"/>
           <w:color w:val="auto"/>
         </w:rPr>
+        <w:lastRenderedPageBreak/>
         <w:t xml:space="preserve">A partir de ces </w:t>
       </w:r>
       <w:proofErr w:type="spellStart"/>
@@ -27717,7 +27652,6 @@
           <w:b w:val="0"/>
           <w:color w:val="auto"/>
         </w:rPr>
-        <w:lastRenderedPageBreak/>
         <w:t xml:space="preserve">Les 4 </w:t>
       </w:r>
       <w:proofErr w:type="spellStart"/>
@@ -29302,7 +29236,6 @@
           <w:szCs w:val="20"/>
           <w:lang w:val="en-US" w:eastAsia="fr-FR"/>
         </w:rPr>
-        <w:lastRenderedPageBreak/>
         <w:t>pairwise.wilcox.test</w:t>
       </w:r>
       <w:proofErr w:type="spellEnd"/>
@@ -30326,6 +30259,7 @@
           <w:b w:val="0"/>
           <w:color w:val="auto"/>
         </w:rPr>
+        <w:lastRenderedPageBreak/>
         <w:t xml:space="preserve">Les 4 </w:t>
       </w:r>
       <w:proofErr w:type="spellStart"/>
@@ -30433,7 +30367,6 @@
           <w:b w:val="0"/>
           <w:color w:val="auto"/>
         </w:rPr>
-        <w:lastRenderedPageBreak/>
         <w:t>En commençant notre l</w:t>
       </w:r>
       <w:r>
@@ -31652,7 +31585,6 @@
       <w:r>
         <w:rPr>
           <w:color w:val="333333"/>
-          <w:lang w:val="en-US"/>
         </w:rPr>
         <w:br/>
       </w:r>
@@ -31804,6 +31736,7 @@
           <w:szCs w:val="20"/>
           <w:lang w:val="en-US" w:eastAsia="fr-FR"/>
         </w:rPr>
+        <w:lastRenderedPageBreak/>
         <w:t xml:space="preserve">    Pairwise comparisons using Wilcoxon rank sum test with continuity correction </w:t>
       </w:r>
     </w:p>
@@ -32090,7 +32023,6 @@
           <w:szCs w:val="20"/>
           <w:lang w:eastAsia="fr-FR"/>
         </w:rPr>
-        <w:lastRenderedPageBreak/>
         <w:t xml:space="preserve">2 0.04798 -       -      </w:t>
       </w:r>
     </w:p>
@@ -37141,7 +37073,7 @@
 </file>
 
 <file path=customXml/itemProps1.xml><?xml version="1.0" encoding="utf-8"?>
-<ds:datastoreItem xmlns:ds="http://schemas.openxmlformats.org/officeDocument/2006/customXml" ds:itemID="{1F5FD3BD-5C28-4529-BBEE-F56517337D67}">
+<ds:datastoreItem xmlns:ds="http://schemas.openxmlformats.org/officeDocument/2006/customXml" ds:itemID="{44C059BD-7913-4544-A582-7FB9B0E0B787}">
   <ds:schemaRefs>
     <ds:schemaRef ds:uri="http://schemas.openxmlformats.org/officeDocument/2006/bibliography"/>
   </ds:schemaRefs>

</xml_diff>

<commit_message>
EDA - Bivariate Analysis (Translation, Part VIII) : Reformulation of one sentence
</commit_message>
<xml_diff>
--- a/Interpretation/ENG/Hospital Data Analysis - EDA - Interpretation.DOCX
+++ b/Interpretation/ENG/Hospital Data Analysis - EDA - Interpretation.DOCX
@@ -22041,42 +22041,74 @@
           <w:color w:val="auto"/>
           <w:lang w:val="en-US"/>
         </w:rPr>
-        <w:t xml:space="preserve"> elderly (</w:t>
-      </w:r>
-      <w:r>
-        <w:rPr>
-          <w:b w:val="0"/>
-          <w:color w:val="auto"/>
-          <w:lang w:val="en-US"/>
-        </w:rPr>
-        <w:t xml:space="preserve">i.e. </w:t>
-      </w:r>
-      <w:r>
-        <w:rPr>
-          <w:b w:val="0"/>
-          <w:color w:val="auto"/>
-          <w:lang w:val="en-US"/>
-        </w:rPr>
-        <w:t>&gt;60 years old), but at the same time not among the oldest ones (</w:t>
-      </w:r>
-      <w:r>
-        <w:rPr>
-          <w:b w:val="0"/>
-          <w:color w:val="auto"/>
-          <w:lang w:val="en-US"/>
-        </w:rPr>
-        <w:t xml:space="preserve">i.e. </w:t>
-      </w:r>
-      <w:r>
-        <w:rPr>
-          <w:b w:val="0"/>
-          <w:color w:val="auto"/>
-          <w:lang w:val="en-US"/>
-        </w:rPr>
         <w:t xml:space="preserve"> </w:t>
+      </w:r>
+      <w:r>
+        <w:rPr>
+          <w:b w:val="0"/>
+          <w:color w:val="auto"/>
+          <w:lang w:val="en-US"/>
+        </w:rPr>
+        <w:t xml:space="preserve">the </w:t>
+      </w:r>
+      <w:r>
+        <w:rPr>
+          <w:b w:val="0"/>
+          <w:color w:val="auto"/>
+          <w:lang w:val="en-US"/>
+        </w:rPr>
+        <w:t>elderly</w:t>
+      </w:r>
+      <w:r>
+        <w:rPr>
+          <w:b w:val="0"/>
+          <w:color w:val="auto"/>
+          <w:lang w:val="en-US"/>
+        </w:rPr>
+        <w:t xml:space="preserve"> ones</w:t>
       </w:r>
       <w:bookmarkStart w:id="2" w:name="_GoBack"/>
       <w:bookmarkEnd w:id="2"/>
+      <w:r>
+        <w:rPr>
+          <w:b w:val="0"/>
+          <w:color w:val="auto"/>
+          <w:lang w:val="en-US"/>
+        </w:rPr>
+        <w:t xml:space="preserve"> (</w:t>
+      </w:r>
+      <w:r>
+        <w:rPr>
+          <w:b w:val="0"/>
+          <w:color w:val="auto"/>
+          <w:lang w:val="en-US"/>
+        </w:rPr>
+        <w:t xml:space="preserve">i.e. </w:t>
+      </w:r>
+      <w:r>
+        <w:rPr>
+          <w:b w:val="0"/>
+          <w:color w:val="auto"/>
+          <w:lang w:val="en-US"/>
+        </w:rPr>
+        <w:t>&gt;60 years old), but at the same time not among the oldest ones (</w:t>
+      </w:r>
+      <w:r>
+        <w:rPr>
+          <w:b w:val="0"/>
+          <w:color w:val="auto"/>
+          <w:lang w:val="en-US"/>
+        </w:rPr>
+        <w:t xml:space="preserve">i.e. </w:t>
+      </w:r>
+      <w:r>
+        <w:rPr>
+          <w:b w:val="0"/>
+          <w:color w:val="auto"/>
+          <w:lang w:val="en-US"/>
+        </w:rPr>
+        <w:t xml:space="preserve"> </w:t>
+      </w:r>
       <w:r>
         <w:rPr>
           <w:b w:val="0"/>
@@ -37073,7 +37105,7 @@
 </file>
 
 <file path=customXml/itemProps1.xml><?xml version="1.0" encoding="utf-8"?>
-<ds:datastoreItem xmlns:ds="http://schemas.openxmlformats.org/officeDocument/2006/customXml" ds:itemID="{44C059BD-7913-4544-A582-7FB9B0E0B787}">
+<ds:datastoreItem xmlns:ds="http://schemas.openxmlformats.org/officeDocument/2006/customXml" ds:itemID="{C4841CB3-405A-4762-99CC-C83A92E1205B}">
   <ds:schemaRefs>
     <ds:schemaRef ds:uri="http://schemas.openxmlformats.org/officeDocument/2006/bibliography"/>
   </ds:schemaRefs>

</xml_diff>

<commit_message>
EDA - Bivariate Analysis (Translation, Part IX)
</commit_message>
<xml_diff>
--- a/Interpretation/ENG/Hospital Data Analysis - EDA - Interpretation.DOCX
+++ b/Interpretation/ENG/Hospital Data Analysis - EDA - Interpretation.DOCX
@@ -22067,8 +22067,6 @@
         </w:rPr>
         <w:t xml:space="preserve"> ones</w:t>
       </w:r>
-      <w:bookmarkStart w:id="2" w:name="_GoBack"/>
-      <w:bookmarkEnd w:id="2"/>
       <w:r>
         <w:rPr>
           <w:b w:val="0"/>
@@ -22205,16 +22203,43 @@
           <w:numId w:val="0"/>
         </w:numPr>
         <w:ind w:left="360"/>
-      </w:pPr>
-      <w:r>
+        <w:rPr>
+          <w:lang w:val="en-US"/>
+        </w:rPr>
+      </w:pPr>
+      <w:r>
+        <w:rPr>
+          <w:lang w:val="en-US"/>
+        </w:rPr>
         <w:lastRenderedPageBreak/>
         <w:t xml:space="preserve">II.11- </w:t>
       </w:r>
       <w:r>
-        <w:t>Distribution des coûts totaux selon des durées de séjour</w:t>
-      </w:r>
-    </w:p>
-    <w:p/>
+        <w:rPr>
+          <w:lang w:val="en-US"/>
+        </w:rPr>
+        <w:t>Total Costs distribution in function of the Lengths o</w:t>
+      </w:r>
+      <w:r>
+        <w:rPr>
+          <w:lang w:val="en-US"/>
+        </w:rPr>
+        <w:t>f S</w:t>
+      </w:r>
+      <w:r>
+        <w:rPr>
+          <w:lang w:val="en-US"/>
+        </w:rPr>
+        <w:t>tay</w:t>
+      </w:r>
+    </w:p>
+    <w:p>
+      <w:pPr>
+        <w:rPr>
+          <w:lang w:val="en-US"/>
+        </w:rPr>
+      </w:pPr>
+    </w:p>
     <w:p>
       <w:pPr>
         <w:jc w:val="center"/>
@@ -22272,49 +22297,24 @@
         <w:rPr>
           <w:b w:val="0"/>
           <w:color w:val="auto"/>
-        </w:rPr>
-      </w:pPr>
-      <w:r>
-        <w:rPr>
-          <w:b w:val="0"/>
-          <w:color w:val="auto"/>
-        </w:rPr>
-        <w:t xml:space="preserve">Nous pouvons remarquer </w:t>
-      </w:r>
-      <w:r>
-        <w:rPr>
-          <w:b w:val="0"/>
-          <w:color w:val="auto"/>
-        </w:rPr>
-        <w:t xml:space="preserve">que </w:t>
-      </w:r>
-      <w:r>
-        <w:rPr>
-          <w:b w:val="0"/>
-          <w:color w:val="auto"/>
-        </w:rPr>
-        <w:t xml:space="preserve">la </w:t>
-      </w:r>
-      <w:r>
-        <w:rPr>
-          <w:b w:val="0"/>
-          <w:color w:val="auto"/>
-        </w:rPr>
-        <w:t>relation</w:t>
-      </w:r>
-      <w:r>
-        <w:rPr>
-          <w:b w:val="0"/>
-          <w:color w:val="auto"/>
-        </w:rPr>
-        <w:t xml:space="preserve"> existante entre le LOS et TOTAL_COST</w:t>
-      </w:r>
-      <w:r>
-        <w:rPr>
-          <w:b w:val="0"/>
-          <w:color w:val="auto"/>
-        </w:rPr>
-        <w:t xml:space="preserve"> est Positive.</w:t>
+          <w:lang w:val="en-US"/>
+        </w:rPr>
+      </w:pPr>
+      <w:r>
+        <w:rPr>
+          <w:b w:val="0"/>
+          <w:color w:val="auto"/>
+          <w:lang w:val="en-US"/>
+        </w:rPr>
+        <w:t>We can observe that the rela</w:t>
+      </w:r>
+      <w:r>
+        <w:rPr>
+          <w:b w:val="0"/>
+          <w:color w:val="auto"/>
+          <w:lang w:val="en-US"/>
+        </w:rPr>
+        <w:t>tionship existing between the LOS and the TOTAL_COST is Positive;</w:t>
       </w:r>
     </w:p>
     <w:p>
@@ -22328,14 +22328,16 @@
         <w:rPr>
           <w:b w:val="0"/>
           <w:color w:val="auto"/>
-        </w:rPr>
-      </w:pPr>
-      <w:r>
-        <w:rPr>
-          <w:b w:val="0"/>
-          <w:color w:val="auto"/>
-        </w:rPr>
-        <w:t>Plus le temps de séjour est élevé, plus les coûts totaux, eux aussi, sont élevés (ce qui bien logique).</w:t>
+          <w:lang w:val="en-US"/>
+        </w:rPr>
+      </w:pPr>
+      <w:r>
+        <w:rPr>
+          <w:b w:val="0"/>
+          <w:color w:val="auto"/>
+          <w:lang w:val="en-US"/>
+        </w:rPr>
+        <w:t>The higher the length of stay is, the higher the total costs are (which is quite logical).</w:t>
       </w:r>
     </w:p>
     <w:p>
@@ -22349,6 +22351,7 @@
         <w:rPr>
           <w:b w:val="0"/>
           <w:color w:val="auto"/>
+          <w:lang w:val="en-US"/>
         </w:rPr>
       </w:pPr>
     </w:p>
@@ -22363,6 +22366,7 @@
         <w:rPr>
           <w:b w:val="0"/>
           <w:color w:val="auto"/>
+          <w:lang w:val="en-US"/>
         </w:rPr>
       </w:pPr>
     </w:p>
@@ -22377,6 +22381,7 @@
         <w:rPr>
           <w:b w:val="0"/>
           <w:color w:val="auto"/>
+          <w:lang w:val="en-US"/>
         </w:rPr>
       </w:pPr>
     </w:p>
@@ -22391,6 +22396,7 @@
         <w:rPr>
           <w:b w:val="0"/>
           <w:color w:val="auto"/>
+          <w:lang w:val="en-US"/>
         </w:rPr>
       </w:pPr>
     </w:p>
@@ -22405,6 +22411,7 @@
         <w:rPr>
           <w:b w:val="0"/>
           <w:color w:val="auto"/>
+          <w:lang w:val="en-US"/>
         </w:rPr>
       </w:pPr>
     </w:p>
@@ -22419,6 +22426,7 @@
         <w:rPr>
           <w:b w:val="0"/>
           <w:color w:val="auto"/>
+          <w:lang w:val="en-US"/>
         </w:rPr>
       </w:pPr>
     </w:p>
@@ -22433,6 +22441,7 @@
         <w:rPr>
           <w:b w:val="0"/>
           <w:color w:val="auto"/>
+          <w:lang w:val="en-US"/>
         </w:rPr>
       </w:pPr>
     </w:p>
@@ -22447,6 +22456,7 @@
         <w:rPr>
           <w:b w:val="0"/>
           <w:color w:val="auto"/>
+          <w:lang w:val="en-US"/>
         </w:rPr>
       </w:pPr>
     </w:p>
@@ -22461,6 +22471,7 @@
         <w:rPr>
           <w:b w:val="0"/>
           <w:color w:val="auto"/>
+          <w:lang w:val="en-US"/>
         </w:rPr>
       </w:pPr>
     </w:p>
@@ -22475,6 +22486,7 @@
         <w:rPr>
           <w:b w:val="0"/>
           <w:color w:val="auto"/>
+          <w:lang w:val="en-US"/>
         </w:rPr>
       </w:pPr>
     </w:p>
@@ -22489,6 +22501,7 @@
         <w:rPr>
           <w:b w:val="0"/>
           <w:color w:val="auto"/>
+          <w:lang w:val="en-US"/>
         </w:rPr>
       </w:pPr>
     </w:p>
@@ -22503,6 +22516,7 @@
         <w:rPr>
           <w:b w:val="0"/>
           <w:color w:val="auto"/>
+          <w:lang w:val="en-US"/>
         </w:rPr>
       </w:pPr>
     </w:p>
@@ -22517,6 +22531,7 @@
         <w:rPr>
           <w:b w:val="0"/>
           <w:color w:val="auto"/>
+          <w:lang w:val="en-US"/>
         </w:rPr>
       </w:pPr>
     </w:p>
@@ -22531,6 +22546,7 @@
         <w:rPr>
           <w:b w:val="0"/>
           <w:color w:val="auto"/>
+          <w:lang w:val="en-US"/>
         </w:rPr>
       </w:pPr>
     </w:p>
@@ -22545,6 +22561,7 @@
         <w:rPr>
           <w:b w:val="0"/>
           <w:color w:val="auto"/>
+          <w:lang w:val="en-US"/>
         </w:rPr>
       </w:pPr>
     </w:p>
@@ -22559,6 +22576,7 @@
         <w:rPr>
           <w:b w:val="0"/>
           <w:color w:val="auto"/>
+          <w:lang w:val="en-US"/>
         </w:rPr>
       </w:pPr>
     </w:p>
@@ -22573,6 +22591,7 @@
         <w:rPr>
           <w:b w:val="0"/>
           <w:color w:val="auto"/>
+          <w:lang w:val="en-US"/>
         </w:rPr>
       </w:pPr>
     </w:p>
@@ -22587,6 +22606,7 @@
         <w:rPr>
           <w:b w:val="0"/>
           <w:color w:val="auto"/>
+          <w:lang w:val="en-US"/>
         </w:rPr>
       </w:pPr>
     </w:p>
@@ -22601,6 +22621,7 @@
         <w:rPr>
           <w:b w:val="0"/>
           <w:color w:val="auto"/>
+          <w:lang w:val="en-US"/>
         </w:rPr>
       </w:pPr>
     </w:p>
@@ -22612,22 +22633,43 @@
           <w:numId w:val="0"/>
         </w:numPr>
         <w:ind w:left="360"/>
-      </w:pPr>
-      <w:r>
+        <w:rPr>
+          <w:lang w:val="en-US"/>
+        </w:rPr>
+      </w:pPr>
+      <w:r>
+        <w:rPr>
+          <w:lang w:val="en-US"/>
+        </w:rPr>
         <w:lastRenderedPageBreak/>
         <w:t>II.</w:t>
       </w:r>
       <w:r>
+        <w:rPr>
+          <w:lang w:val="en-US"/>
+        </w:rPr>
         <w:t>12</w:t>
       </w:r>
       <w:r>
+        <w:rPr>
+          <w:lang w:val="en-US"/>
+        </w:rPr>
         <w:t xml:space="preserve">- </w:t>
       </w:r>
       <w:r>
-        <w:t>Distribution des coûts totaux selon l’âge</w:t>
-      </w:r>
-    </w:p>
-    <w:p/>
+        <w:rPr>
+          <w:lang w:val="en-US"/>
+        </w:rPr>
+        <w:t>Total Costs distribution in function of the Age</w:t>
+      </w:r>
+    </w:p>
+    <w:p>
+      <w:pPr>
+        <w:rPr>
+          <w:lang w:val="en-US"/>
+        </w:rPr>
+      </w:pPr>
+    </w:p>
     <w:p>
       <w:r>
         <w:rPr>
@@ -22682,49 +22724,40 @@
         <w:rPr>
           <w:b w:val="0"/>
           <w:color w:val="auto"/>
-        </w:rPr>
-      </w:pPr>
-      <w:r>
-        <w:rPr>
-          <w:b w:val="0"/>
-          <w:color w:val="auto"/>
-        </w:rPr>
-        <w:t xml:space="preserve">Nous pouvons remarquer </w:t>
-      </w:r>
-      <w:r>
-        <w:rPr>
-          <w:b w:val="0"/>
-          <w:color w:val="auto"/>
-        </w:rPr>
-        <w:t xml:space="preserve">que </w:t>
-      </w:r>
-      <w:r>
-        <w:rPr>
-          <w:b w:val="0"/>
-          <w:color w:val="auto"/>
-        </w:rPr>
-        <w:t xml:space="preserve">les patients âgés  sont les plus concernés par les </w:t>
-      </w:r>
-      <w:r>
-        <w:rPr>
-          <w:b w:val="0"/>
-          <w:color w:val="auto"/>
-        </w:rPr>
-        <w:t>coûts</w:t>
-      </w:r>
-      <w:r>
-        <w:rPr>
-          <w:b w:val="0"/>
-          <w:color w:val="auto"/>
-        </w:rPr>
-        <w:t xml:space="preserve"> totaux que les plus jeunes</w:t>
-      </w:r>
-      <w:r>
-        <w:rPr>
-          <w:b w:val="0"/>
-          <w:color w:val="auto"/>
-        </w:rPr>
-        <w:t>.</w:t>
+          <w:lang w:val="en-US"/>
+        </w:rPr>
+      </w:pPr>
+      <w:r>
+        <w:rPr>
+          <w:b w:val="0"/>
+          <w:color w:val="auto"/>
+          <w:lang w:val="en-US"/>
+        </w:rPr>
+        <w:t>We can observe that the</w:t>
+      </w:r>
+      <w:r>
+        <w:rPr>
+          <w:b w:val="0"/>
+          <w:color w:val="auto"/>
+          <w:lang w:val="en-US"/>
+        </w:rPr>
+        <w:t xml:space="preserve"> el</w:t>
+      </w:r>
+      <w:r>
+        <w:rPr>
+          <w:b w:val="0"/>
+          <w:color w:val="auto"/>
+          <w:lang w:val="en-US"/>
+        </w:rPr>
+        <w:t>de</w:t>
+      </w:r>
+      <w:r>
+        <w:rPr>
+          <w:b w:val="0"/>
+          <w:color w:val="auto"/>
+          <w:lang w:val="en-US"/>
+        </w:rPr>
+        <w:t>rly patients are the most concerned by the Total Costs than the younger ones;</w:t>
       </w:r>
     </w:p>
     <w:p>
@@ -22738,112 +22771,90 @@
         <w:rPr>
           <w:b w:val="0"/>
           <w:color w:val="auto"/>
-        </w:rPr>
-      </w:pPr>
-      <w:r>
-        <w:rPr>
-          <w:b w:val="0"/>
-          <w:color w:val="auto"/>
-        </w:rPr>
-        <w:t xml:space="preserve">Cependant, on remarque que la relation tend à être </w:t>
-      </w:r>
-      <w:r>
-        <w:rPr>
-          <w:b w:val="0"/>
-          <w:color w:val="auto"/>
-        </w:rPr>
-        <w:t xml:space="preserve">plutôt </w:t>
-      </w:r>
-      <w:r>
-        <w:rPr>
-          <w:b w:val="0"/>
-          <w:color w:val="auto"/>
-        </w:rPr>
-        <w:t xml:space="preserve">négative entre le </w:t>
-      </w:r>
-      <w:r>
-        <w:rPr>
-          <w:b w:val="0"/>
-          <w:color w:val="auto"/>
-        </w:rPr>
-        <w:t>AGE</w:t>
-      </w:r>
-      <w:r>
-        <w:rPr>
-          <w:b w:val="0"/>
-          <w:color w:val="auto"/>
-        </w:rPr>
-        <w:t xml:space="preserve"> et l</w:t>
-      </w:r>
-      <w:r>
-        <w:rPr>
-          <w:b w:val="0"/>
-          <w:color w:val="auto"/>
-        </w:rPr>
-        <w:t xml:space="preserve">es TOTAL_COST : les patients âgés mais ne faisant pas non plus partie de ceux des plus âgés </w:t>
-      </w:r>
-      <w:r>
-        <w:rPr>
-          <w:b w:val="0"/>
-          <w:color w:val="auto"/>
-        </w:rPr>
-        <w:t>(soit principalement les sexagénaires, septuagénaires et</w:t>
-      </w:r>
-      <w:r>
-        <w:rPr>
-          <w:b w:val="0"/>
-          <w:color w:val="auto"/>
-        </w:rPr>
-        <w:t xml:space="preserve"> une</w:t>
-      </w:r>
-      <w:r>
-        <w:rPr>
-          <w:b w:val="0"/>
-          <w:color w:val="auto"/>
-        </w:rPr>
-        <w:t xml:space="preserve"> partie des</w:t>
-      </w:r>
-      <w:r>
-        <w:rPr>
-          <w:b w:val="0"/>
-          <w:color w:val="auto"/>
-        </w:rPr>
-        <w:t xml:space="preserve"> octogénaires) </w:t>
-      </w:r>
-      <w:r>
-        <w:rPr>
-          <w:b w:val="0"/>
-          <w:color w:val="auto"/>
-        </w:rPr>
-        <w:t xml:space="preserve">sont les principaux concernés par les </w:t>
-      </w:r>
-      <w:r>
-        <w:rPr>
-          <w:b w:val="0"/>
-          <w:color w:val="auto"/>
-        </w:rPr>
-        <w:t>coûts</w:t>
-      </w:r>
-      <w:r>
-        <w:rPr>
-          <w:b w:val="0"/>
-          <w:color w:val="auto"/>
-        </w:rPr>
-        <w:t xml:space="preserve"> totaux les plus </w:t>
-      </w:r>
-      <w:r>
-        <w:rPr>
-          <w:b w:val="0"/>
-          <w:color w:val="auto"/>
-        </w:rPr>
-        <w:t>élevés</w:t>
-      </w:r>
-      <w:r>
-        <w:rPr>
-          <w:b w:val="0"/>
-          <w:color w:val="auto"/>
-        </w:rPr>
-        <w:t xml:space="preserve">. </w:t>
+          <w:lang w:val="en-US"/>
+        </w:rPr>
+      </w:pPr>
+      <w:r>
+        <w:rPr>
+          <w:b w:val="0"/>
+          <w:color w:val="auto"/>
+          <w:lang w:val="en-US"/>
+        </w:rPr>
+        <w:t xml:space="preserve">However, we can notice that the relationship between the AGE and the TOTAL_COST tends to be negative: </w:t>
+      </w:r>
+      <w:r>
+        <w:rPr>
+          <w:b w:val="0"/>
+          <w:color w:val="auto"/>
+          <w:lang w:val="en-US"/>
+        </w:rPr>
+        <w:t xml:space="preserve">elderly patients </w:t>
+      </w:r>
+      <w:r>
+        <w:rPr>
+          <w:b w:val="0"/>
+          <w:color w:val="auto"/>
+          <w:lang w:val="en-US"/>
+        </w:rPr>
+        <w:t xml:space="preserve">who don’t </w:t>
+      </w:r>
+      <w:r>
+        <w:rPr>
+          <w:b w:val="0"/>
+          <w:color w:val="auto"/>
+          <w:lang w:val="en-US"/>
+        </w:rPr>
+        <w:t>bel</w:t>
+      </w:r>
+      <w:r>
+        <w:rPr>
+          <w:b w:val="0"/>
+          <w:color w:val="auto"/>
+          <w:lang w:val="en-US"/>
+        </w:rPr>
+        <w:t>ong</w:t>
+      </w:r>
+      <w:r>
+        <w:rPr>
+          <w:b w:val="0"/>
+          <w:color w:val="auto"/>
+          <w:lang w:val="en-US"/>
+        </w:rPr>
+        <w:t xml:space="preserve"> </w:t>
+      </w:r>
+      <w:r>
+        <w:rPr>
+          <w:b w:val="0"/>
+          <w:color w:val="auto"/>
+          <w:lang w:val="en-US"/>
+        </w:rPr>
+        <w:t xml:space="preserve">to </w:t>
+      </w:r>
+      <w:bookmarkStart w:id="2" w:name="_GoBack"/>
+      <w:bookmarkEnd w:id="2"/>
+      <w:r>
+        <w:rPr>
+          <w:b w:val="0"/>
+          <w:color w:val="auto"/>
+          <w:lang w:val="en-US"/>
+        </w:rPr>
+        <w:t>the group of the oldest patients (</w:t>
+      </w:r>
+      <w:r>
+        <w:rPr>
+          <w:b w:val="0"/>
+          <w:color w:val="auto"/>
+          <w:lang w:val="en-US"/>
+        </w:rPr>
+        <w:t>i.e. mainly sexagenarians, septuagenarians and some octogenarians</w:t>
+      </w:r>
+      <w:r>
+        <w:rPr>
+          <w:b w:val="0"/>
+          <w:color w:val="auto"/>
+          <w:lang w:val="en-US"/>
+        </w:rPr>
+        <w:t>) are the main concerned by the highest Total Costs.</w:t>
       </w:r>
     </w:p>
     <w:p>
@@ -22857,6 +22868,7 @@
         <w:rPr>
           <w:b w:val="0"/>
           <w:color w:val="auto"/>
+          <w:lang w:val="en-US"/>
         </w:rPr>
       </w:pPr>
     </w:p>
@@ -35030,7 +35042,7 @@
           <w:rPr>
             <w:noProof/>
           </w:rPr>
-          <w:t>22</w:t>
+          <w:t>24</w:t>
         </w:r>
         <w:r>
           <w:fldChar w:fldCharType="end"/>
@@ -37105,7 +37117,7 @@
 </file>
 
 <file path=customXml/itemProps1.xml><?xml version="1.0" encoding="utf-8"?>
-<ds:datastoreItem xmlns:ds="http://schemas.openxmlformats.org/officeDocument/2006/customXml" ds:itemID="{C4841CB3-405A-4762-99CC-C83A92E1205B}">
+<ds:datastoreItem xmlns:ds="http://schemas.openxmlformats.org/officeDocument/2006/customXml" ds:itemID="{A76DB547-1483-46AA-8B5C-1B6AAF9F7245}">
   <ds:schemaRefs>
     <ds:schemaRef ds:uri="http://schemas.openxmlformats.org/officeDocument/2006/bibliography"/>
   </ds:schemaRefs>

</xml_diff>

<commit_message>
EDA - Bivariate Analysis (Translation, Part X)
</commit_message>
<xml_diff>
--- a/Interpretation/ENG/Hospital Data Analysis - EDA - Interpretation.DOCX
+++ b/Interpretation/ENG/Hospital Data Analysis - EDA - Interpretation.DOCX
@@ -22830,8 +22830,6 @@
         </w:rPr>
         <w:t xml:space="preserve">to </w:t>
       </w:r>
-      <w:bookmarkStart w:id="2" w:name="_GoBack"/>
-      <w:bookmarkEnd w:id="2"/>
       <w:r>
         <w:rPr>
           <w:b w:val="0"/>
@@ -22880,13 +22878,40 @@
           <w:numId w:val="0"/>
         </w:numPr>
         <w:ind w:left="360"/>
-      </w:pPr>
-      <w:r>
+        <w:rPr>
+          <w:lang w:val="en-US"/>
+        </w:rPr>
+      </w:pPr>
+      <w:r>
+        <w:rPr>
+          <w:lang w:val="en-US"/>
+        </w:rPr>
         <w:lastRenderedPageBreak/>
         <w:t xml:space="preserve">II.13- </w:t>
       </w:r>
       <w:r>
-        <w:t>Distribution des coûts totaux selon les risques de décès</w:t>
+        <w:rPr>
+          <w:lang w:val="en-US"/>
+        </w:rPr>
+        <w:t>Total Costs distribution in function of the Risk</w:t>
+      </w:r>
+      <w:r>
+        <w:rPr>
+          <w:lang w:val="en-US"/>
+        </w:rPr>
+        <w:t>s</w:t>
+      </w:r>
+      <w:r>
+        <w:rPr>
+          <w:lang w:val="en-US"/>
+        </w:rPr>
+        <w:t xml:space="preserve"> of D</w:t>
+      </w:r>
+      <w:r>
+        <w:rPr>
+          <w:lang w:val="en-US"/>
+        </w:rPr>
+        <w:t>eath:</w:t>
       </w:r>
     </w:p>
     <w:p>
@@ -22943,20 +22968,23 @@
         <w:rPr>
           <w:b w:val="0"/>
           <w:color w:val="auto"/>
-        </w:rPr>
-      </w:pPr>
-      <w:r>
-        <w:rPr>
-          <w:b w:val="0"/>
-          <w:color w:val="auto"/>
-        </w:rPr>
-        <w:t xml:space="preserve">A partir de ces </w:t>
+          <w:lang w:val="en-US"/>
+        </w:rPr>
+      </w:pPr>
+      <w:r>
+        <w:rPr>
+          <w:b w:val="0"/>
+          <w:color w:val="auto"/>
+          <w:lang w:val="en-US"/>
+        </w:rPr>
+        <w:t xml:space="preserve">From these </w:t>
       </w:r>
       <w:proofErr w:type="spellStart"/>
       <w:r>
         <w:rPr>
           <w:b w:val="0"/>
           <w:color w:val="auto"/>
+          <w:lang w:val="en-US"/>
         </w:rPr>
         <w:t>BoxPlots</w:t>
       </w:r>
@@ -22965,8 +22993,17 @@
         <w:rPr>
           <w:b w:val="0"/>
           <w:color w:val="auto"/>
-        </w:rPr>
-        <w:t>, nous pouvons remarquer :</w:t>
+          <w:lang w:val="en-US"/>
+        </w:rPr>
+        <w:t>, we can notice that</w:t>
+      </w:r>
+      <w:r>
+        <w:rPr>
+          <w:b w:val="0"/>
+          <w:color w:val="auto"/>
+          <w:lang w:val="en-US"/>
+        </w:rPr>
+        <w:t> :</w:t>
       </w:r>
     </w:p>
     <w:p>
@@ -22980,130 +23017,50 @@
         <w:rPr>
           <w:b w:val="0"/>
           <w:color w:val="auto"/>
-        </w:rPr>
-      </w:pPr>
-      <w:r>
-        <w:rPr>
-          <w:b w:val="0"/>
-          <w:color w:val="auto"/>
-        </w:rPr>
-        <w:t xml:space="preserve">Les 4 </w:t>
+          <w:lang w:val="en-US"/>
+        </w:rPr>
+      </w:pPr>
+      <w:r>
+        <w:rPr>
+          <w:b w:val="0"/>
+          <w:color w:val="auto"/>
+          <w:lang w:val="en-US"/>
+        </w:rPr>
+        <w:t xml:space="preserve">The 4 </w:t>
       </w:r>
       <w:proofErr w:type="spellStart"/>
       <w:r>
         <w:rPr>
           <w:b w:val="0"/>
           <w:color w:val="auto"/>
-        </w:rPr>
-        <w:t>Boxplots</w:t>
+          <w:lang w:val="en-US"/>
+        </w:rPr>
+        <w:t>BoxPolts</w:t>
       </w:r>
       <w:proofErr w:type="spellEnd"/>
       <w:r>
         <w:rPr>
           <w:b w:val="0"/>
           <w:color w:val="auto"/>
-        </w:rPr>
-        <w:t xml:space="preserve"> se trouvent relativement au même niveau (d</w:t>
-      </w:r>
-      <w:r>
-        <w:rPr>
-          <w:b w:val="0"/>
-          <w:color w:val="auto"/>
-        </w:rPr>
-        <w:t>e TOTAL_COST</w:t>
-      </w:r>
-      <w:r>
-        <w:rPr>
-          <w:b w:val="0"/>
-          <w:color w:val="auto"/>
-        </w:rPr>
-        <w:t xml:space="preserve">), ont relativement les même valeurs de </w:t>
-      </w:r>
-      <w:proofErr w:type="spellStart"/>
-      <w:r>
-        <w:rPr>
-          <w:b w:val="0"/>
-          <w:color w:val="auto"/>
-        </w:rPr>
-        <w:t>mediane</w:t>
-      </w:r>
-      <w:proofErr w:type="spellEnd"/>
-      <w:r>
-        <w:rPr>
-          <w:b w:val="0"/>
-          <w:color w:val="auto"/>
-        </w:rPr>
-        <w:t xml:space="preserve">, mais </w:t>
-      </w:r>
-      <w:r>
-        <w:rPr>
-          <w:b w:val="0"/>
-          <w:color w:val="auto"/>
-        </w:rPr>
-        <w:t xml:space="preserve">avec </w:t>
-      </w:r>
-      <w:r>
-        <w:rPr>
-          <w:b w:val="0"/>
-          <w:color w:val="auto"/>
-        </w:rPr>
-        <w:t xml:space="preserve">des distributions </w:t>
-      </w:r>
-      <w:r>
-        <w:rPr>
-          <w:b w:val="0"/>
-          <w:color w:val="auto"/>
-        </w:rPr>
-        <w:t xml:space="preserve">de données </w:t>
-      </w:r>
-      <w:r>
-        <w:rPr>
-          <w:b w:val="0"/>
-          <w:color w:val="auto"/>
-        </w:rPr>
-        <w:t>légèrement différente</w:t>
-      </w:r>
-      <w:r>
-        <w:rPr>
-          <w:b w:val="0"/>
-          <w:color w:val="auto"/>
-        </w:rPr>
-        <w:t>s</w:t>
-      </w:r>
-      <w:r>
-        <w:rPr>
-          <w:b w:val="0"/>
-          <w:color w:val="auto"/>
-        </w:rPr>
-        <w:t xml:space="preserve"> en fonction des niveaux de RISKDEATH</w:t>
-      </w:r>
-      <w:r>
-        <w:rPr>
-          <w:b w:val="0"/>
-          <w:color w:val="auto"/>
-        </w:rPr>
-        <w:t xml:space="preserve"> 1, 2 et 3, et une plus grande variabilité des données est constatée pour </w:t>
-      </w:r>
-      <w:r>
-        <w:rPr>
-          <w:b w:val="0"/>
-          <w:color w:val="auto"/>
-        </w:rPr>
-        <w:t>le niveau</w:t>
-      </w:r>
-      <w:r>
-        <w:rPr>
-          <w:b w:val="0"/>
-          <w:color w:val="auto"/>
-        </w:rPr>
-        <w:t xml:space="preserve"> de RISKDEATH 4  </w:t>
-      </w:r>
-      <w:r>
-        <w:rPr>
-          <w:b w:val="0"/>
-          <w:color w:val="auto"/>
-        </w:rPr>
-        <w:t> ;</w:t>
+          <w:lang w:val="en-US"/>
+        </w:rPr>
+        <w:t xml:space="preserve"> are at the sa</w:t>
+      </w:r>
+      <w:r>
+        <w:rPr>
+          <w:b w:val="0"/>
+          <w:color w:val="auto"/>
+          <w:lang w:val="en-US"/>
+        </w:rPr>
+        <w:t>me level (of TOTAL_COST), relatively have the same values of Median, but with slightly different data distributions in function of the levels of RISKDEATH 1, 2 and 3, and a particular significant variability of data is observed for the level 4 of RISKDEATH</w:t>
+      </w:r>
+      <w:r>
+        <w:rPr>
+          <w:b w:val="0"/>
+          <w:color w:val="auto"/>
+          <w:lang w:val="en-US"/>
+        </w:rPr>
+        <w:t>;</w:t>
       </w:r>
     </w:p>
     <w:p>
@@ -23117,63 +23074,16 @@
         <w:rPr>
           <w:b w:val="0"/>
           <w:color w:val="auto"/>
-        </w:rPr>
-      </w:pPr>
-      <w:r>
-        <w:rPr>
-          <w:b w:val="0"/>
-          <w:color w:val="auto"/>
-        </w:rPr>
-        <w:t>En commençant notre lecture du niveau 1 jusqu’au niveau 4 sur l’axe consacré au RISKDEATH, on constate clairement que la variabilité des données sur les</w:t>
-      </w:r>
-      <w:r>
-        <w:rPr>
-          <w:b w:val="0"/>
-          <w:color w:val="auto"/>
-        </w:rPr>
-        <w:t xml:space="preserve"> TOTAL_COST</w:t>
-      </w:r>
-      <w:r>
-        <w:rPr>
-          <w:b w:val="0"/>
-          <w:color w:val="auto"/>
-        </w:rPr>
-        <w:t xml:space="preserve"> </w:t>
-      </w:r>
-      <w:r>
-        <w:rPr>
-          <w:b w:val="0"/>
-          <w:color w:val="auto"/>
-        </w:rPr>
-        <w:t>augmentent</w:t>
-      </w:r>
-      <w:r>
-        <w:rPr>
-          <w:b w:val="0"/>
-          <w:color w:val="auto"/>
-        </w:rPr>
-        <w:t xml:space="preserve"> </w:t>
-      </w:r>
-      <w:r>
-        <w:rPr>
-          <w:b w:val="0"/>
-          <w:color w:val="auto"/>
-        </w:rPr>
-        <w:t>continuellemen</w:t>
-      </w:r>
-      <w:r>
-        <w:rPr>
-          <w:b w:val="0"/>
-          <w:color w:val="auto"/>
-        </w:rPr>
-        <w:t>t</w:t>
-      </w:r>
-      <w:r>
-        <w:rPr>
-          <w:b w:val="0"/>
-          <w:color w:val="auto"/>
-        </w:rPr>
-        <w:t>.</w:t>
+          <w:lang w:val="en-US"/>
+        </w:rPr>
+      </w:pPr>
+      <w:r>
+        <w:rPr>
+          <w:b w:val="0"/>
+          <w:color w:val="auto"/>
+          <w:lang w:val="en-US"/>
+        </w:rPr>
+        <w:t xml:space="preserve">By starting our reading from the level 1 to the level 4 on the axis dedicated to the RISKDEATH, we clearly observe that the variability of data on the TOTAL_COST increases continuously; </w:t>
       </w:r>
     </w:p>
     <w:p>
@@ -23187,28 +23097,16 @@
         <w:rPr>
           <w:b w:val="0"/>
           <w:color w:val="auto"/>
-        </w:rPr>
-      </w:pPr>
-      <w:r>
-        <w:rPr>
-          <w:b w:val="0"/>
-          <w:color w:val="auto"/>
-        </w:rPr>
-        <w:t xml:space="preserve">Les données sur les coûts totaux aberrantes sont plus </w:t>
-      </w:r>
-      <w:r>
-        <w:rPr>
-          <w:b w:val="0"/>
-          <w:color w:val="auto"/>
-        </w:rPr>
-        <w:t>importantes</w:t>
-      </w:r>
-      <w:r>
-        <w:rPr>
-          <w:b w:val="0"/>
-          <w:color w:val="auto"/>
-        </w:rPr>
-        <w:t xml:space="preserve"> pour les niveaux de RISK_DEATH 2 et 3, et moins importantes pour les niveaux 1 et 4.</w:t>
+          <w:lang w:val="en-US"/>
+        </w:rPr>
+      </w:pPr>
+      <w:r>
+        <w:rPr>
+          <w:b w:val="0"/>
+          <w:color w:val="auto"/>
+          <w:lang w:val="en-US"/>
+        </w:rPr>
+        <w:t>Outliers in Total Costs are more significant for the levels of RISK_DEATH 2 and 3, and less significant for the levels 1 and 4.</w:t>
       </w:r>
     </w:p>
     <w:p>
@@ -23746,19 +23644,37 @@
           <w:color w:val="auto"/>
         </w:rPr>
       </w:pPr>
-      <w:r>
-        <w:rPr>
-          <w:b w:val="0"/>
-          <w:color w:val="auto"/>
-        </w:rPr>
-        <w:t>Egalité de variance </w:t>
-      </w:r>
-      <w:r>
-        <w:rPr>
-          <w:b w:val="0"/>
-          <w:color w:val="auto"/>
-        </w:rPr>
-        <w:t>vérifiée</w:t>
+      <w:proofErr w:type="spellStart"/>
+      <w:r>
+        <w:rPr>
+          <w:b w:val="0"/>
+          <w:color w:val="auto"/>
+        </w:rPr>
+        <w:t>Equality</w:t>
+      </w:r>
+      <w:proofErr w:type="spellEnd"/>
+      <w:r>
+        <w:rPr>
+          <w:b w:val="0"/>
+          <w:color w:val="auto"/>
+        </w:rPr>
+        <w:t xml:space="preserve"> of Variance </w:t>
+      </w:r>
+      <w:proofErr w:type="spellStart"/>
+      <w:r>
+        <w:rPr>
+          <w:b w:val="0"/>
+          <w:color w:val="auto"/>
+        </w:rPr>
+        <w:t>verified</w:t>
+      </w:r>
+      <w:proofErr w:type="spellEnd"/>
+      <w:r>
+        <w:rPr>
+          <w:b w:val="0"/>
+          <w:color w:val="auto"/>
+        </w:rPr>
+        <w:t>.</w:t>
       </w:r>
     </w:p>
     <w:p>
@@ -24253,27 +24169,33 @@
         <w:rPr>
           <w:b w:val="0"/>
           <w:color w:val="auto"/>
-        </w:rPr>
-      </w:pPr>
-      <w:r>
-        <w:rPr>
-          <w:b w:val="0"/>
-          <w:color w:val="auto"/>
-        </w:rPr>
-        <w:t>Il y a une différence des coûts totaux selon les risques de décès</w:t>
-      </w:r>
-      <w:r>
-        <w:rPr>
-          <w:b w:val="0"/>
-          <w:color w:val="auto"/>
-        </w:rPr>
-        <w:t>.</w:t>
+          <w:lang w:val="en-US"/>
+        </w:rPr>
+      </w:pPr>
+      <w:r>
+        <w:rPr>
+          <w:b w:val="0"/>
+          <w:color w:val="auto"/>
+          <w:lang w:val="en-US"/>
+        </w:rPr>
+        <w:t>There is a difference of T</w:t>
+      </w:r>
+      <w:r>
+        <w:rPr>
+          <w:b w:val="0"/>
+          <w:color w:val="auto"/>
+          <w:lang w:val="en-US"/>
+        </w:rPr>
+        <w:t>otal Costs in function of the Risks of Death.</w:t>
       </w:r>
     </w:p>
     <w:p>
       <w:pPr>
         <w:spacing w:after="0"/>
         <w:ind w:left="816"/>
+        <w:rPr>
+          <w:lang w:val="en-US"/>
+        </w:rPr>
       </w:pPr>
     </w:p>
     <w:p>
@@ -24986,21 +24908,56 @@
         <w:rPr>
           <w:b w:val="0"/>
           <w:color w:val="auto"/>
-        </w:rPr>
-      </w:pPr>
-      <w:r>
-        <w:rPr>
-          <w:b w:val="0"/>
-          <w:color w:val="auto"/>
-        </w:rPr>
-        <w:t>Nous constatons</w:t>
-      </w:r>
-      <w:r>
-        <w:rPr>
-          <w:b w:val="0"/>
-          <w:color w:val="auto"/>
-        </w:rPr>
-        <w:t xml:space="preserve"> une différence de coût entre : </w:t>
+          <w:lang w:val="en-US"/>
+        </w:rPr>
+      </w:pPr>
+      <w:r>
+        <w:rPr>
+          <w:b w:val="0"/>
+          <w:color w:val="auto"/>
+          <w:lang w:val="en-US"/>
+        </w:rPr>
+        <w:t>We obs</w:t>
+      </w:r>
+      <w:r>
+        <w:rPr>
+          <w:b w:val="0"/>
+          <w:color w:val="auto"/>
+          <w:lang w:val="en-US"/>
+        </w:rPr>
+        <w:t xml:space="preserve">erve </w:t>
+      </w:r>
+      <w:r>
+        <w:rPr>
+          <w:b w:val="0"/>
+          <w:color w:val="auto"/>
+          <w:lang w:val="en-US"/>
+        </w:rPr>
+        <w:t>difference</w:t>
+      </w:r>
+      <w:r>
+        <w:rPr>
+          <w:b w:val="0"/>
+          <w:color w:val="auto"/>
+          <w:lang w:val="en-US"/>
+        </w:rPr>
+        <w:t>s</w:t>
+      </w:r>
+      <w:r>
+        <w:rPr>
+          <w:b w:val="0"/>
+          <w:color w:val="auto"/>
+          <w:lang w:val="en-US"/>
+        </w:rPr>
+        <w:t xml:space="preserve"> of c</w:t>
+      </w:r>
+      <w:r>
+        <w:rPr>
+          <w:b w:val="0"/>
+          <w:color w:val="auto"/>
+          <w:lang w:val="en-US"/>
+        </w:rPr>
+        <w:t>ost between:</w:t>
       </w:r>
     </w:p>
     <w:p>
@@ -25014,21 +24971,58 @@
         <w:rPr>
           <w:b w:val="0"/>
           <w:color w:val="auto"/>
-        </w:rPr>
-      </w:pPr>
-      <w:r>
-        <w:rPr>
-          <w:b w:val="0"/>
-          <w:color w:val="auto"/>
-        </w:rPr>
-        <w:t xml:space="preserve"> Risque de décès 1 vs Risque de décès 2</w:t>
-      </w:r>
-      <w:r>
-        <w:rPr>
-          <w:b w:val="0"/>
-          <w:color w:val="auto"/>
-        </w:rPr>
-        <w:t> ;</w:t>
+          <w:lang w:val="en-US"/>
+        </w:rPr>
+      </w:pPr>
+      <w:r>
+        <w:rPr>
+          <w:b w:val="0"/>
+          <w:color w:val="auto"/>
+          <w:lang w:val="en-US"/>
+        </w:rPr>
+        <w:t xml:space="preserve"> </w:t>
+      </w:r>
+      <w:r>
+        <w:rPr>
+          <w:b w:val="0"/>
+          <w:color w:val="auto"/>
+          <w:lang w:val="en-US"/>
+        </w:rPr>
+        <w:t xml:space="preserve">Risk of Death level 1 </w:t>
+      </w:r>
+      <w:proofErr w:type="spellStart"/>
+      <w:r>
+        <w:rPr>
+          <w:b w:val="0"/>
+          <w:color w:val="auto"/>
+          <w:lang w:val="en-US"/>
+        </w:rPr>
+        <w:t>vs</w:t>
+      </w:r>
+      <w:proofErr w:type="spellEnd"/>
+      <w:r>
+        <w:rPr>
+          <w:b w:val="0"/>
+          <w:color w:val="auto"/>
+          <w:lang w:val="en-US"/>
+        </w:rPr>
+        <w:t xml:space="preserve"> </w:t>
+      </w:r>
+      <w:r>
+        <w:rPr>
+          <w:b w:val="0"/>
+          <w:color w:val="auto"/>
+          <w:lang w:val="en-US"/>
+        </w:rPr>
+        <w:t xml:space="preserve">Risk of Death level </w:t>
+      </w:r>
+      <w:r>
+        <w:rPr>
+          <w:b w:val="0"/>
+          <w:color w:val="auto"/>
+          <w:lang w:val="en-US"/>
+        </w:rPr>
+        <w:t>2;</w:t>
       </w:r>
     </w:p>
     <w:p>
@@ -25042,81 +25036,156 @@
         <w:rPr>
           <w:b w:val="0"/>
           <w:color w:val="auto"/>
-        </w:rPr>
-      </w:pPr>
-      <w:r>
-        <w:rPr>
-          <w:b w:val="0"/>
-          <w:color w:val="auto"/>
-        </w:rPr>
-        <w:t xml:space="preserve"> Risque de décès 1 vs Risque de décès 3</w:t>
-      </w:r>
-      <w:r>
-        <w:rPr>
-          <w:b w:val="0"/>
-          <w:color w:val="auto"/>
-        </w:rPr>
-        <w:t>.</w:t>
-      </w:r>
+          <w:lang w:val="en-US"/>
+        </w:rPr>
+      </w:pPr>
+      <w:r>
+        <w:rPr>
+          <w:b w:val="0"/>
+          <w:color w:val="auto"/>
+          <w:lang w:val="en-US"/>
+        </w:rPr>
+        <w:t xml:space="preserve"> </w:t>
+      </w:r>
+      <w:r>
+        <w:rPr>
+          <w:b w:val="0"/>
+          <w:color w:val="auto"/>
+          <w:lang w:val="en-US"/>
+        </w:rPr>
+        <w:t xml:space="preserve">Risk of Death level 1 </w:t>
+      </w:r>
+      <w:proofErr w:type="spellStart"/>
+      <w:r>
+        <w:rPr>
+          <w:b w:val="0"/>
+          <w:color w:val="auto"/>
+          <w:lang w:val="en-US"/>
+        </w:rPr>
+        <w:t>vs</w:t>
+      </w:r>
+      <w:proofErr w:type="spellEnd"/>
+      <w:r>
+        <w:rPr>
+          <w:b w:val="0"/>
+          <w:color w:val="auto"/>
+          <w:lang w:val="en-US"/>
+        </w:rPr>
+        <w:t xml:space="preserve"> Risk of Death level </w:t>
+      </w:r>
+      <w:r>
+        <w:rPr>
+          <w:b w:val="0"/>
+          <w:color w:val="auto"/>
+          <w:lang w:val="en-US"/>
+        </w:rPr>
+        <w:t>3</w:t>
+      </w:r>
+      <w:r>
+        <w:rPr>
+          <w:b w:val="0"/>
+          <w:color w:val="auto"/>
+          <w:lang w:val="en-US"/>
+        </w:rPr>
+        <w:t>;</w:t>
+      </w:r>
+      <w:bookmarkStart w:id="2" w:name="_GoBack"/>
+      <w:bookmarkEnd w:id="2"/>
     </w:p>
     <w:p>
       <w:pPr>
         <w:ind w:left="816"/>
+        <w:rPr>
+          <w:lang w:val="en-US"/>
+        </w:rPr>
       </w:pPr>
     </w:p>
     <w:p>
       <w:pPr>
         <w:ind w:left="816"/>
+        <w:rPr>
+          <w:lang w:val="en-US"/>
+        </w:rPr>
       </w:pPr>
     </w:p>
     <w:p>
       <w:pPr>
         <w:ind w:left="816"/>
+        <w:rPr>
+          <w:lang w:val="en-US"/>
+        </w:rPr>
       </w:pPr>
     </w:p>
     <w:p>
       <w:pPr>
         <w:ind w:left="816"/>
+        <w:rPr>
+          <w:lang w:val="en-US"/>
+        </w:rPr>
       </w:pPr>
     </w:p>
     <w:p>
       <w:pPr>
         <w:ind w:left="816"/>
+        <w:rPr>
+          <w:lang w:val="en-US"/>
+        </w:rPr>
       </w:pPr>
     </w:p>
     <w:p>
       <w:pPr>
         <w:ind w:left="816"/>
+        <w:rPr>
+          <w:lang w:val="en-US"/>
+        </w:rPr>
       </w:pPr>
     </w:p>
     <w:p>
       <w:pPr>
         <w:ind w:left="816"/>
+        <w:rPr>
+          <w:lang w:val="en-US"/>
+        </w:rPr>
       </w:pPr>
     </w:p>
     <w:p>
       <w:pPr>
         <w:ind w:left="816"/>
+        <w:rPr>
+          <w:lang w:val="en-US"/>
+        </w:rPr>
       </w:pPr>
     </w:p>
     <w:p>
       <w:pPr>
         <w:ind w:left="816"/>
+        <w:rPr>
+          <w:lang w:val="en-US"/>
+        </w:rPr>
       </w:pPr>
     </w:p>
     <w:p>
       <w:pPr>
         <w:ind w:left="816"/>
+        <w:rPr>
+          <w:lang w:val="en-US"/>
+        </w:rPr>
       </w:pPr>
     </w:p>
     <w:p>
       <w:pPr>
         <w:ind w:left="816"/>
+        <w:rPr>
+          <w:lang w:val="en-US"/>
+        </w:rPr>
       </w:pPr>
     </w:p>
     <w:p>
       <w:pPr>
         <w:ind w:left="816"/>
+        <w:rPr>
+          <w:lang w:val="en-US"/>
+        </w:rPr>
       </w:pPr>
     </w:p>
     <w:p>
@@ -25968,6 +26037,7 @@
           <w:szCs w:val="20"/>
           <w:lang w:val="en-US" w:eastAsia="fr-FR"/>
         </w:rPr>
+        <w:lastRenderedPageBreak/>
         <w:t xml:space="preserve">      </w:t>
       </w:r>
       <w:r>
@@ -27591,6 +27661,7 @@
         <w:ind w:left="360"/>
       </w:pPr>
       <w:r>
+        <w:lastRenderedPageBreak/>
         <w:t xml:space="preserve">II.15- </w:t>
       </w:r>
       <w:r>
@@ -27658,7 +27729,6 @@
           <w:b w:val="0"/>
           <w:color w:val="auto"/>
         </w:rPr>
-        <w:lastRenderedPageBreak/>
         <w:t xml:space="preserve">A partir de ces </w:t>
       </w:r>
       <w:proofErr w:type="spellStart"/>
@@ -28201,6 +28271,7 @@
           <w:szCs w:val="20"/>
           <w:lang w:val="en-US" w:eastAsia="fr-FR"/>
         </w:rPr>
+        <w:lastRenderedPageBreak/>
         <w:t>car::</w:t>
       </w:r>
       <w:proofErr w:type="spellStart"/>
@@ -30143,6 +30214,7 @@
           <w:noProof/>
           <w:lang w:eastAsia="fr-FR"/>
         </w:rPr>
+        <w:lastRenderedPageBreak/>
         <w:drawing>
           <wp:inline distT="0" distB="0" distL="0" distR="0" wp14:anchorId="36F64626" wp14:editId="01261E2F">
             <wp:extent cx="5760720" cy="3546095"/>
@@ -30303,7 +30375,6 @@
           <w:b w:val="0"/>
           <w:color w:val="auto"/>
         </w:rPr>
-        <w:lastRenderedPageBreak/>
         <w:t xml:space="preserve">Les 4 </w:t>
       </w:r>
       <w:proofErr w:type="spellStart"/>
@@ -30865,6 +30936,7 @@
           <w:szCs w:val="20"/>
           <w:lang w:val="en-US" w:eastAsia="fr-FR"/>
         </w:rPr>
+        <w:lastRenderedPageBreak/>
         <w:t>group</w:t>
       </w:r>
       <w:proofErr w:type="gramEnd"/>
@@ -31780,7 +31852,6 @@
           <w:szCs w:val="20"/>
           <w:lang w:val="en-US" w:eastAsia="fr-FR"/>
         </w:rPr>
-        <w:lastRenderedPageBreak/>
         <w:t xml:space="preserve">    Pairwise comparisons using Wilcoxon rank sum test with continuity correction </w:t>
       </w:r>
     </w:p>
@@ -32980,6 +33051,7 @@
           <w:szCs w:val="20"/>
           <w:lang w:val="en-US" w:eastAsia="fr-FR"/>
         </w:rPr>
+        <w:lastRenderedPageBreak/>
         <w:t>95 percent confidence interval:</w:t>
       </w:r>
     </w:p>
@@ -33642,7 +33714,6 @@
           <w:noProof/>
           <w:lang w:eastAsia="fr-FR"/>
         </w:rPr>
-        <w:lastRenderedPageBreak/>
         <w:drawing>
           <wp:inline distT="0" distB="0" distL="0" distR="0" wp14:anchorId="7804A5A5" wp14:editId="65539869">
             <wp:extent cx="4785360" cy="3667616"/>
@@ -34135,6 +34206,7 @@
           <w:noProof/>
           <w:lang w:eastAsia="fr-FR"/>
         </w:rPr>
+        <w:lastRenderedPageBreak/>
         <w:drawing>
           <wp:inline distT="0" distB="0" distL="0" distR="0" wp14:anchorId="6939F8E7" wp14:editId="7E2023EF">
             <wp:extent cx="5105400" cy="4026320"/>
@@ -34219,7 +34291,6 @@
           <w:szCs w:val="20"/>
           <w:lang w:val="en-US" w:eastAsia="fr-FR"/>
         </w:rPr>
-        <w:lastRenderedPageBreak/>
         <w:t>df</w:t>
       </w:r>
       <w:proofErr w:type="spellEnd"/>
@@ -34848,6 +34919,7 @@
           <w:noProof/>
           <w:lang w:eastAsia="fr-FR"/>
         </w:rPr>
+        <w:lastRenderedPageBreak/>
         <w:drawing>
           <wp:inline distT="0" distB="0" distL="0" distR="0" wp14:anchorId="2DF879FA" wp14:editId="480B3B7E">
             <wp:extent cx="5760720" cy="3440141"/>
@@ -35042,7 +35114,7 @@
           <w:rPr>
             <w:noProof/>
           </w:rPr>
-          <w:t>24</w:t>
+          <w:t>26</w:t>
         </w:r>
         <w:r>
           <w:fldChar w:fldCharType="end"/>
@@ -37117,7 +37189,7 @@
 </file>
 
 <file path=customXml/itemProps1.xml><?xml version="1.0" encoding="utf-8"?>
-<ds:datastoreItem xmlns:ds="http://schemas.openxmlformats.org/officeDocument/2006/customXml" ds:itemID="{A76DB547-1483-46AA-8B5C-1B6AAF9F7245}">
+<ds:datastoreItem xmlns:ds="http://schemas.openxmlformats.org/officeDocument/2006/customXml" ds:itemID="{6B58D5F7-D4FD-49DC-B83A-8A3A31178677}">
   <ds:schemaRefs>
     <ds:schemaRef ds:uri="http://schemas.openxmlformats.org/officeDocument/2006/bibliography"/>
   </ds:schemaRefs>

</xml_diff>

<commit_message>
EDA - Bivariate Analysis (Translation, Part XI)
</commit_message>
<xml_diff>
--- a/Interpretation/ENG/Hospital Data Analysis - EDA - Interpretation.DOCX
+++ b/Interpretation/ENG/Hospital Data Analysis - EDA - Interpretation.DOCX
@@ -6861,7 +6861,7 @@
           <w:color w:val="333333"/>
           <w:sz w:val="20"/>
           <w:szCs w:val="20"/>
-          <w:lang w:eastAsia="fr-FR"/>
+          <w:lang w:val="en-US" w:eastAsia="fr-FR"/>
         </w:rPr>
       </w:pPr>
       <w:r>
@@ -6880,9 +6880,31 @@
           <w:color w:val="333333"/>
           <w:sz w:val="20"/>
           <w:szCs w:val="20"/>
-          <w:lang w:eastAsia="fr-FR"/>
-        </w:rPr>
-        <w:t>2605      50.0   3.3   1.4  14.4  31.0 100.0</w:t>
+          <w:lang w:val="en-US" w:eastAsia="fr-FR"/>
+        </w:rPr>
+        <w:t xml:space="preserve">2605      50.0   3.3   </w:t>
+      </w:r>
+      <w:proofErr w:type="gramStart"/>
+      <w:r>
+        <w:rPr>
+          <w:rFonts w:ascii="Courier New" w:eastAsia="Times New Roman" w:hAnsi="Courier New" w:cs="Courier New"/>
+          <w:color w:val="333333"/>
+          <w:sz w:val="20"/>
+          <w:szCs w:val="20"/>
+          <w:lang w:val="en-US" w:eastAsia="fr-FR"/>
+        </w:rPr>
+        <w:t>1.4  14.4</w:t>
+      </w:r>
+      <w:proofErr w:type="gramEnd"/>
+      <w:r>
+        <w:rPr>
+          <w:rFonts w:ascii="Courier New" w:eastAsia="Times New Roman" w:hAnsi="Courier New" w:cs="Courier New"/>
+          <w:color w:val="333333"/>
+          <w:sz w:val="20"/>
+          <w:szCs w:val="20"/>
+          <w:lang w:val="en-US" w:eastAsia="fr-FR"/>
+        </w:rPr>
+        <w:t xml:space="preserve">  31.0 100.0</w:t>
       </w:r>
     </w:p>
     <w:p>
@@ -6928,9 +6950,19 @@
           <w:color w:val="333333"/>
           <w:sz w:val="20"/>
           <w:szCs w:val="20"/>
+          <w:lang w:val="en-US" w:eastAsia="fr-FR"/>
+        </w:rPr>
+        <w:t xml:space="preserve">      </w:t>
+      </w:r>
+      <w:r>
+        <w:rPr>
+          <w:rFonts w:ascii="Courier New" w:eastAsia="Times New Roman" w:hAnsi="Courier New" w:cs="Courier New"/>
+          <w:color w:val="333333"/>
+          <w:sz w:val="20"/>
+          <w:szCs w:val="20"/>
           <w:lang w:eastAsia="fr-FR"/>
         </w:rPr>
-        <w:t xml:space="preserve">      68        78.5  11.8   8.0   0.9   0.9 100.0</w:t>
+        <w:t>68        78.5  11.8   8.0   0.9   0.9 100.0</w:t>
       </w:r>
     </w:p>
     <w:p>
@@ -21953,23 +21985,7 @@
           <w:color w:val="auto"/>
           <w:lang w:val="en-US"/>
         </w:rPr>
-        <w:t xml:space="preserve">otal Costs </w:t>
-      </w:r>
-      <w:r>
-        <w:rPr>
-          <w:b w:val="0"/>
-          <w:color w:val="auto"/>
-          <w:lang w:val="en-US"/>
-        </w:rPr>
-        <w:t xml:space="preserve">mainly </w:t>
-      </w:r>
-      <w:r>
-        <w:rPr>
-          <w:b w:val="0"/>
-          <w:color w:val="auto"/>
-          <w:lang w:val="en-US"/>
-        </w:rPr>
-        <w:t>concern elderly patients,</w:t>
+        <w:t>otal Costs mainly concern elderly patients,</w:t>
       </w:r>
       <w:r>
         <w:rPr>
@@ -22097,15 +22113,7 @@
           <w:color w:val="auto"/>
           <w:lang w:val="en-US"/>
         </w:rPr>
-        <w:t xml:space="preserve">i.e. </w:t>
-      </w:r>
-      <w:r>
-        <w:rPr>
-          <w:b w:val="0"/>
-          <w:color w:val="auto"/>
-          <w:lang w:val="en-US"/>
-        </w:rPr>
-        <w:t xml:space="preserve"> </w:t>
+        <w:t xml:space="preserve">i.e.  </w:t>
       </w:r>
       <w:r>
         <w:rPr>
@@ -25079,18 +25087,16 @@
           <w:color w:val="auto"/>
           <w:lang w:val="en-US"/>
         </w:rPr>
-        <w:t>3</w:t>
-      </w:r>
-      <w:r>
-        <w:rPr>
-          <w:b w:val="0"/>
-          <w:color w:val="auto"/>
-          <w:lang w:val="en-US"/>
-        </w:rPr>
-        <w:t>;</w:t>
-      </w:r>
-      <w:bookmarkStart w:id="2" w:name="_GoBack"/>
-      <w:bookmarkEnd w:id="2"/>
+        <w:t>3;</w:t>
+      </w:r>
+    </w:p>
+    <w:p>
+      <w:pPr>
+        <w:ind w:left="816"/>
+        <w:rPr>
+          <w:lang w:val="en-US"/>
+        </w:rPr>
+      </w:pPr>
     </w:p>
     <w:p>
       <w:pPr>
@@ -25196,16 +25202,31 @@
           <w:numId w:val="0"/>
         </w:numPr>
         <w:ind w:left="360"/>
-      </w:pPr>
-      <w:r>
+        <w:rPr>
+          <w:lang w:val="en-US"/>
+        </w:rPr>
+      </w:pPr>
+      <w:r>
+        <w:rPr>
+          <w:lang w:val="en-US"/>
+        </w:rPr>
         <w:lastRenderedPageBreak/>
         <w:t xml:space="preserve">II.14- </w:t>
       </w:r>
       <w:r>
-        <w:t>Distribution des coûts totaux selon l’indice CCI</w:t>
-      </w:r>
-    </w:p>
-    <w:p/>
+        <w:rPr>
+          <w:lang w:val="en-US"/>
+        </w:rPr>
+        <w:t>Total Costs distribution in function of the CCI index</w:t>
+      </w:r>
+    </w:p>
+    <w:p>
+      <w:pPr>
+        <w:rPr>
+          <w:lang w:val="en-US"/>
+        </w:rPr>
+      </w:pPr>
+    </w:p>
     <w:p>
       <w:r>
         <w:rPr>
@@ -25260,20 +25281,23 @@
         <w:rPr>
           <w:b w:val="0"/>
           <w:color w:val="auto"/>
-        </w:rPr>
-      </w:pPr>
-      <w:r>
-        <w:rPr>
-          <w:b w:val="0"/>
-          <w:color w:val="auto"/>
-        </w:rPr>
-        <w:t xml:space="preserve">A partir de ces </w:t>
+          <w:lang w:val="en-US"/>
+        </w:rPr>
+      </w:pPr>
+      <w:r>
+        <w:rPr>
+          <w:b w:val="0"/>
+          <w:color w:val="auto"/>
+          <w:lang w:val="en-US"/>
+        </w:rPr>
+        <w:t xml:space="preserve">From these </w:t>
       </w:r>
       <w:proofErr w:type="spellStart"/>
       <w:r>
         <w:rPr>
           <w:b w:val="0"/>
           <w:color w:val="auto"/>
+          <w:lang w:val="en-US"/>
         </w:rPr>
         <w:t>BoxPlots</w:t>
       </w:r>
@@ -25282,8 +25306,25 @@
         <w:rPr>
           <w:b w:val="0"/>
           <w:color w:val="auto"/>
-        </w:rPr>
-        <w:t>, nous pouvons remarquer :</w:t>
+          <w:lang w:val="en-US"/>
+        </w:rPr>
+        <w:t xml:space="preserve">, we can </w:t>
+      </w:r>
+      <w:r>
+        <w:rPr>
+          <w:b w:val="0"/>
+          <w:color w:val="auto"/>
+          <w:lang w:val="en-US"/>
+        </w:rPr>
+        <w:t>notice that</w:t>
+      </w:r>
+      <w:r>
+        <w:rPr>
+          <w:b w:val="0"/>
+          <w:color w:val="auto"/>
+          <w:lang w:val="en-US"/>
+        </w:rPr>
+        <w:t>:</w:t>
       </w:r>
     </w:p>
     <w:p>
@@ -25297,135 +25338,34 @@
         <w:rPr>
           <w:b w:val="0"/>
           <w:color w:val="auto"/>
-        </w:rPr>
-      </w:pPr>
-      <w:r>
-        <w:rPr>
-          <w:b w:val="0"/>
-          <w:color w:val="auto"/>
-        </w:rPr>
-        <w:t xml:space="preserve">Les </w:t>
-      </w:r>
-      <w:r>
-        <w:rPr>
-          <w:b w:val="0"/>
-          <w:color w:val="auto"/>
-        </w:rPr>
-        <w:t>5</w:t>
-      </w:r>
-      <w:r>
-        <w:rPr>
-          <w:b w:val="0"/>
-          <w:color w:val="auto"/>
-        </w:rPr>
-        <w:t xml:space="preserve"> </w:t>
+          <w:lang w:val="en-US"/>
+        </w:rPr>
+      </w:pPr>
+      <w:r>
+        <w:rPr>
+          <w:b w:val="0"/>
+          <w:color w:val="auto"/>
+          <w:lang w:val="en-US"/>
+        </w:rPr>
+        <w:t xml:space="preserve">The 5 </w:t>
       </w:r>
       <w:proofErr w:type="spellStart"/>
       <w:r>
         <w:rPr>
           <w:b w:val="0"/>
           <w:color w:val="auto"/>
-        </w:rPr>
-        <w:t>Boxplots</w:t>
+          <w:lang w:val="en-US"/>
+        </w:rPr>
+        <w:t>BoxPlots</w:t>
       </w:r>
       <w:proofErr w:type="spellEnd"/>
       <w:r>
         <w:rPr>
           <w:b w:val="0"/>
           <w:color w:val="auto"/>
-        </w:rPr>
-        <w:t xml:space="preserve"> se trouvent relativement au même niveau (de TOTAL_COST), ont relativement les même valeurs de </w:t>
-      </w:r>
-      <w:r>
-        <w:rPr>
-          <w:b w:val="0"/>
-          <w:color w:val="auto"/>
-        </w:rPr>
-        <w:t>médiane</w:t>
-      </w:r>
-      <w:r>
-        <w:rPr>
-          <w:b w:val="0"/>
-          <w:color w:val="auto"/>
-        </w:rPr>
-        <w:t xml:space="preserve"> de </w:t>
-      </w:r>
-      <w:r>
-        <w:rPr>
-          <w:b w:val="0"/>
-          <w:color w:val="auto"/>
-        </w:rPr>
-        <w:t>coûts</w:t>
-      </w:r>
-      <w:r>
-        <w:rPr>
-          <w:b w:val="0"/>
-          <w:color w:val="auto"/>
-        </w:rPr>
-        <w:t xml:space="preserve"> totaux</w:t>
-      </w:r>
-      <w:r>
-        <w:rPr>
-          <w:b w:val="0"/>
-          <w:color w:val="auto"/>
-        </w:rPr>
-        <w:t xml:space="preserve">, </w:t>
-      </w:r>
-      <w:r>
-        <w:rPr>
-          <w:b w:val="0"/>
-          <w:color w:val="auto"/>
-        </w:rPr>
-        <w:t xml:space="preserve">et ont </w:t>
-      </w:r>
-      <w:r>
-        <w:rPr>
-          <w:b w:val="0"/>
-          <w:color w:val="auto"/>
-        </w:rPr>
-        <w:t xml:space="preserve">des distributions de données </w:t>
-      </w:r>
-      <w:r>
-        <w:rPr>
-          <w:b w:val="0"/>
-          <w:color w:val="auto"/>
-        </w:rPr>
-        <w:t>sur</w:t>
-      </w:r>
-      <w:r>
-        <w:rPr>
-          <w:b w:val="0"/>
-          <w:color w:val="auto"/>
-        </w:rPr>
-        <w:t xml:space="preserve"> les coûts totaux </w:t>
-      </w:r>
-      <w:r>
-        <w:rPr>
-          <w:b w:val="0"/>
-          <w:color w:val="auto"/>
-        </w:rPr>
-        <w:t>légèrement différentes</w:t>
-      </w:r>
-      <w:r>
-        <w:rPr>
-          <w:b w:val="0"/>
-          <w:color w:val="auto"/>
-        </w:rPr>
-        <w:t xml:space="preserve"> en fonction des index</w:t>
-      </w:r>
-      <w:r>
-        <w:rPr>
-          <w:b w:val="0"/>
-          <w:color w:val="auto"/>
-        </w:rPr>
-        <w:t xml:space="preserve"> de CCI</w:t>
-      </w:r>
-      <w:r>
-        <w:rPr>
-          <w:b w:val="0"/>
-          <w:color w:val="auto"/>
-        </w:rPr>
-        <w:t>.</w:t>
+          <w:lang w:val="en-US"/>
+        </w:rPr>
+        <w:t xml:space="preserve"> are at the same level (of TOTAL_COST), relatively have the same values of median of Total Costs, and have slightly different data distributions in function of the CCI index; </w:t>
       </w:r>
     </w:p>
     <w:p>
@@ -25439,154 +25379,77 @@
         <w:rPr>
           <w:b w:val="0"/>
           <w:color w:val="auto"/>
-        </w:rPr>
-      </w:pPr>
-      <w:r>
-        <w:rPr>
-          <w:b w:val="0"/>
-          <w:color w:val="auto"/>
-        </w:rPr>
-        <w:t>Les données sur les coûts totaux aberrantes</w:t>
-      </w:r>
-      <w:r>
-        <w:rPr>
-          <w:b w:val="0"/>
-          <w:color w:val="auto"/>
-        </w:rPr>
-        <w:t xml:space="preserve"> (</w:t>
-      </w:r>
-      <w:r>
-        <w:rPr>
-          <w:b w:val="0"/>
-          <w:color w:val="auto"/>
-        </w:rPr>
-        <w:t>élevés</w:t>
-      </w:r>
-      <w:r>
-        <w:rPr>
-          <w:b w:val="0"/>
-          <w:color w:val="auto"/>
-        </w:rPr>
-        <w:t>)</w:t>
-      </w:r>
-      <w:r>
-        <w:rPr>
-          <w:b w:val="0"/>
-          <w:color w:val="auto"/>
-        </w:rPr>
-        <w:t xml:space="preserve"> sont plus importantes pour les </w:t>
-      </w:r>
-      <w:r>
-        <w:rPr>
-          <w:b w:val="0"/>
-          <w:color w:val="auto"/>
-        </w:rPr>
-        <w:t>inde</w:t>
-      </w:r>
-      <w:r>
-        <w:rPr>
-          <w:b w:val="0"/>
-          <w:color w:val="auto"/>
-        </w:rPr>
-        <w:t xml:space="preserve">x de CCI </w:t>
-      </w:r>
-      <w:r>
-        <w:rPr>
-          <w:b w:val="0"/>
-          <w:color w:val="auto"/>
-        </w:rPr>
-        <w:t>2,</w:t>
-      </w:r>
-      <w:r>
-        <w:rPr>
-          <w:b w:val="0"/>
-          <w:color w:val="auto"/>
-        </w:rPr>
-        <w:t xml:space="preserve"> 3</w:t>
-      </w:r>
-      <w:r>
-        <w:rPr>
-          <w:b w:val="0"/>
-          <w:color w:val="auto"/>
-        </w:rPr>
-        <w:t xml:space="preserve"> et 4, </w:t>
-      </w:r>
-      <w:r>
-        <w:rPr>
-          <w:b w:val="0"/>
-          <w:color w:val="auto"/>
+          <w:lang w:val="en-US"/>
+        </w:rPr>
+      </w:pPr>
+      <w:r>
+        <w:rPr>
+          <w:b w:val="0"/>
+          <w:color w:val="auto"/>
+          <w:lang w:val="en-US"/>
+        </w:rPr>
+        <w:t xml:space="preserve">Outliers (high ones) are more significant for the indexes of CCI 2, 3 and 4, and relatively less significant </w:t>
+      </w:r>
+      <w:r>
+        <w:rPr>
+          <w:b w:val="0"/>
+          <w:color w:val="auto"/>
+          <w:lang w:val="en-US"/>
+        </w:rPr>
+        <w:t xml:space="preserve">for the indexes </w:t>
+      </w:r>
+      <w:r>
+        <w:rPr>
+          <w:b w:val="0"/>
+          <w:i/>
+          <w:color w:val="auto"/>
+          <w:lang w:val="en-US"/>
+        </w:rPr>
+        <w:t>« 1</w:t>
+      </w:r>
+      <w:r>
+        <w:rPr>
+          <w:b w:val="0"/>
+          <w:i/>
+          <w:color w:val="auto"/>
+          <w:lang w:val="en-US"/>
+        </w:rPr>
+        <w:t xml:space="preserve"> and less</w:t>
+      </w:r>
+      <w:r>
+        <w:rPr>
+          <w:b w:val="0"/>
+          <w:i/>
+          <w:color w:val="auto"/>
+          <w:lang w:val="en-US"/>
+        </w:rPr>
+        <w:t> »</w:t>
+      </w:r>
+      <w:r>
+        <w:rPr>
+          <w:b w:val="0"/>
+          <w:color w:val="auto"/>
+          <w:lang w:val="en-US"/>
         </w:rPr>
         <w:t xml:space="preserve"> et </w:t>
       </w:r>
       <w:r>
         <w:rPr>
           <w:b w:val="0"/>
-          <w:color w:val="auto"/>
-        </w:rPr>
-        <w:t xml:space="preserve">relativement </w:t>
-      </w:r>
-      <w:r>
-        <w:rPr>
-          <w:b w:val="0"/>
-          <w:color w:val="auto"/>
-        </w:rPr>
-        <w:t xml:space="preserve">moins importantes pour </w:t>
-      </w:r>
-      <w:r>
-        <w:rPr>
-          <w:b w:val="0"/>
-          <w:color w:val="auto"/>
-        </w:rPr>
-        <w:t>les index de CCI</w:t>
-      </w:r>
-      <w:r>
-        <w:rPr>
-          <w:b w:val="0"/>
-          <w:color w:val="auto"/>
-        </w:rPr>
-        <w:t xml:space="preserve"> </w:t>
-      </w:r>
-      <w:r>
-        <w:rPr>
-          <w:b w:val="0"/>
-          <w:color w:val="auto"/>
-        </w:rPr>
-        <w:t>« </w:t>
-      </w:r>
-      <w:r>
-        <w:rPr>
-          <w:b w:val="0"/>
-          <w:color w:val="auto"/>
-        </w:rPr>
-        <w:t>1</w:t>
-      </w:r>
-      <w:r>
-        <w:rPr>
-          <w:b w:val="0"/>
-          <w:color w:val="auto"/>
-        </w:rPr>
-        <w:t xml:space="preserve"> et moins »</w:t>
-      </w:r>
-      <w:r>
-        <w:rPr>
-          <w:b w:val="0"/>
-          <w:color w:val="auto"/>
-        </w:rPr>
-        <w:t xml:space="preserve"> et </w:t>
-      </w:r>
-      <w:r>
-        <w:rPr>
-          <w:b w:val="0"/>
-          <w:color w:val="auto"/>
-        </w:rPr>
-        <w:t>« 5 et plus »</w:t>
-      </w:r>
-      <w:r>
-        <w:rPr>
-          <w:b w:val="0"/>
-          <w:color w:val="auto"/>
-        </w:rPr>
-        <w:t>.</w:t>
+          <w:i/>
+          <w:color w:val="auto"/>
+          <w:lang w:val="en-US"/>
+        </w:rPr>
+        <w:t>« 5 and more »</w:t>
+      </w:r>
+      <w:r>
+        <w:rPr>
+          <w:b w:val="0"/>
+          <w:i/>
+          <w:color w:val="auto"/>
+          <w:lang w:val="en-US"/>
+        </w:rPr>
+        <w:t>;</w:t>
       </w:r>
     </w:p>
     <w:p>
@@ -26037,7 +25900,6 @@
           <w:szCs w:val="20"/>
           <w:lang w:val="en-US" w:eastAsia="fr-FR"/>
         </w:rPr>
-        <w:lastRenderedPageBreak/>
         <w:t xml:space="preserve">      </w:t>
       </w:r>
       <w:r>
@@ -26105,6 +25967,7 @@
           <w:szCs w:val="20"/>
           <w:lang w:val="en-US" w:eastAsia="fr-FR"/>
         </w:rPr>
+        <w:lastRenderedPageBreak/>
         <w:t>aov.CCITTC</w:t>
       </w:r>
       <w:proofErr w:type="spellEnd"/>
@@ -27620,21 +27483,40 @@
         <w:rPr>
           <w:b w:val="0"/>
           <w:color w:val="auto"/>
-        </w:rPr>
-      </w:pPr>
-      <w:r>
-        <w:rPr>
-          <w:b w:val="0"/>
-          <w:color w:val="auto"/>
-        </w:rPr>
-        <w:t>I</w:t>
-      </w:r>
-      <w:r>
-        <w:rPr>
-          <w:b w:val="0"/>
-          <w:color w:val="auto"/>
-        </w:rPr>
-        <w:t>l n’y a pas de différence significative du coût selon CCI.</w:t>
+          <w:lang w:val="en-US"/>
+        </w:rPr>
+      </w:pPr>
+      <w:r>
+        <w:rPr>
+          <w:b w:val="0"/>
+          <w:color w:val="auto"/>
+          <w:lang w:val="en-US"/>
+        </w:rPr>
+        <w:t>There is no significant diffe</w:t>
+      </w:r>
+      <w:r>
+        <w:rPr>
+          <w:b w:val="0"/>
+          <w:color w:val="auto"/>
+          <w:lang w:val="en-US"/>
+        </w:rPr>
+        <w:t>rence o</w:t>
+      </w:r>
+      <w:r>
+        <w:rPr>
+          <w:b w:val="0"/>
+          <w:color w:val="auto"/>
+          <w:lang w:val="en-US"/>
+        </w:rPr>
+        <w:t xml:space="preserve">f </w:t>
+      </w:r>
+      <w:r>
+        <w:rPr>
+          <w:b w:val="0"/>
+          <w:color w:val="auto"/>
+          <w:lang w:val="en-US"/>
+        </w:rPr>
+        <w:t>cost in function of the CCI.</w:t>
       </w:r>
     </w:p>
     <w:p>
@@ -27645,9 +27527,26 @@
           <w:numId w:val="0"/>
         </w:numPr>
         <w:ind w:left="720"/>
-        <w:rPr>
-          <w:b w:val="0"/>
-          <w:color w:val="auto"/>
+        <w:jc w:val="both"/>
+        <w:rPr>
+          <w:b w:val="0"/>
+          <w:color w:val="auto"/>
+          <w:lang w:val="en-US"/>
+        </w:rPr>
+      </w:pPr>
+    </w:p>
+    <w:p>
+      <w:pPr>
+        <w:pStyle w:val="Paragraphedeliste"/>
+        <w:numPr>
+          <w:ilvl w:val="0"/>
+          <w:numId w:val="0"/>
+        </w:numPr>
+        <w:ind w:left="720"/>
+        <w:rPr>
+          <w:b w:val="0"/>
+          <w:color w:val="auto"/>
+          <w:lang w:val="en-US"/>
         </w:rPr>
       </w:pPr>
     </w:p>
@@ -27659,13 +27558,21 @@
           <w:numId w:val="0"/>
         </w:numPr>
         <w:ind w:left="360"/>
-      </w:pPr>
-      <w:r>
-        <w:lastRenderedPageBreak/>
+        <w:rPr>
+          <w:lang w:val="en-US"/>
+        </w:rPr>
+      </w:pPr>
+      <w:r>
+        <w:rPr>
+          <w:lang w:val="en-US"/>
+        </w:rPr>
         <w:t xml:space="preserve">II.15- </w:t>
       </w:r>
       <w:r>
-        <w:t>Distribution des coûts totaux selon la sévérité</w:t>
+        <w:rPr>
+          <w:lang w:val="en-US"/>
+        </w:rPr>
+        <w:t xml:space="preserve">Total Costs distribution in function of the severity </w:t>
       </w:r>
     </w:p>
     <w:p>
@@ -27722,20 +27629,24 @@
         <w:rPr>
           <w:b w:val="0"/>
           <w:color w:val="auto"/>
-        </w:rPr>
-      </w:pPr>
-      <w:r>
-        <w:rPr>
-          <w:b w:val="0"/>
-          <w:color w:val="auto"/>
-        </w:rPr>
-        <w:t xml:space="preserve">A partir de ces </w:t>
+          <w:lang w:val="en-US"/>
+        </w:rPr>
+      </w:pPr>
+      <w:r>
+        <w:rPr>
+          <w:b w:val="0"/>
+          <w:color w:val="auto"/>
+          <w:lang w:val="en-US"/>
+        </w:rPr>
+        <w:lastRenderedPageBreak/>
+        <w:t xml:space="preserve">From these </w:t>
       </w:r>
       <w:proofErr w:type="spellStart"/>
       <w:r>
         <w:rPr>
           <w:b w:val="0"/>
           <w:color w:val="auto"/>
+          <w:lang w:val="en-US"/>
         </w:rPr>
         <w:t>BoxPlots</w:t>
       </w:r>
@@ -27744,8 +27655,35 @@
         <w:rPr>
           <w:b w:val="0"/>
           <w:color w:val="auto"/>
-        </w:rPr>
-        <w:t>, nous pouvons remarquer :</w:t>
+          <w:lang w:val="en-US"/>
+        </w:rPr>
+        <w:t xml:space="preserve">, we </w:t>
+      </w:r>
+      <w:proofErr w:type="spellStart"/>
+      <w:r>
+        <w:rPr>
+          <w:b w:val="0"/>
+          <w:color w:val="auto"/>
+          <w:lang w:val="en-US"/>
+        </w:rPr>
+        <w:t>we</w:t>
+      </w:r>
+      <w:proofErr w:type="spellEnd"/>
+      <w:r>
+        <w:rPr>
+          <w:b w:val="0"/>
+          <w:color w:val="auto"/>
+          <w:lang w:val="en-US"/>
+        </w:rPr>
+        <w:t xml:space="preserve"> can observe</w:t>
+      </w:r>
+      <w:r>
+        <w:rPr>
+          <w:b w:val="0"/>
+          <w:color w:val="auto"/>
+          <w:lang w:val="en-US"/>
+        </w:rPr>
+        <w:t> :</w:t>
       </w:r>
     </w:p>
     <w:p>
@@ -27759,172 +27697,74 @@
         <w:rPr>
           <w:b w:val="0"/>
           <w:color w:val="auto"/>
-        </w:rPr>
-      </w:pPr>
-      <w:r>
-        <w:rPr>
-          <w:b w:val="0"/>
-          <w:color w:val="auto"/>
-        </w:rPr>
-        <w:t xml:space="preserve">Les 4 </w:t>
+          <w:lang w:val="en-US"/>
+        </w:rPr>
+      </w:pPr>
+      <w:r>
+        <w:rPr>
+          <w:b w:val="0"/>
+          <w:color w:val="auto"/>
+          <w:lang w:val="en-US"/>
+        </w:rPr>
+        <w:t xml:space="preserve">The 4 </w:t>
       </w:r>
       <w:proofErr w:type="spellStart"/>
       <w:r>
         <w:rPr>
           <w:b w:val="0"/>
           <w:color w:val="auto"/>
-        </w:rPr>
-        <w:t>B</w:t>
-      </w:r>
-      <w:r>
-        <w:rPr>
-          <w:b w:val="0"/>
-          <w:color w:val="auto"/>
-        </w:rPr>
-        <w:t>oxplots</w:t>
+          <w:lang w:val="en-US"/>
+        </w:rPr>
+        <w:t>BoxPlots</w:t>
       </w:r>
       <w:proofErr w:type="spellEnd"/>
       <w:r>
         <w:rPr>
           <w:b w:val="0"/>
           <w:color w:val="auto"/>
-        </w:rPr>
-        <w:t xml:space="preserve"> </w:t>
-      </w:r>
-      <w:r>
-        <w:rPr>
-          <w:b w:val="0"/>
-          <w:color w:val="auto"/>
-        </w:rPr>
-        <w:t xml:space="preserve">ont relativement les même valeurs de </w:t>
-      </w:r>
-      <w:proofErr w:type="spellStart"/>
-      <w:r>
-        <w:rPr>
-          <w:b w:val="0"/>
-          <w:color w:val="auto"/>
-        </w:rPr>
-        <w:t>mediane</w:t>
-      </w:r>
-      <w:proofErr w:type="spellEnd"/>
-      <w:r>
-        <w:rPr>
-          <w:b w:val="0"/>
-          <w:color w:val="auto"/>
-        </w:rPr>
-        <w:t xml:space="preserve"> de TOTAL_COST</w:t>
-      </w:r>
-      <w:r>
-        <w:rPr>
-          <w:b w:val="0"/>
-          <w:color w:val="auto"/>
-        </w:rPr>
-        <w:t xml:space="preserve">, mais avec des distributions de données légèrement différentes en fonction des </w:t>
-      </w:r>
-      <w:r>
-        <w:rPr>
-          <w:b w:val="0"/>
-          <w:color w:val="auto"/>
-        </w:rPr>
-        <w:t xml:space="preserve">indices </w:t>
-      </w:r>
-      <w:r>
-        <w:rPr>
-          <w:b w:val="0"/>
-          <w:color w:val="auto"/>
-        </w:rPr>
-        <w:t xml:space="preserve">1, 2 et 3, et </w:t>
-      </w:r>
-      <w:r>
-        <w:rPr>
-          <w:b w:val="0"/>
-          <w:color w:val="auto"/>
-        </w:rPr>
-        <w:t xml:space="preserve">des coûts totaux particulièrement plus élevés ainsi qu’ </w:t>
-      </w:r>
-      <w:r>
-        <w:rPr>
-          <w:b w:val="0"/>
-          <w:color w:val="auto"/>
-        </w:rPr>
-        <w:t>une plus grande variabilité des données</w:t>
-      </w:r>
-      <w:r>
-        <w:rPr>
-          <w:b w:val="0"/>
-          <w:color w:val="auto"/>
-        </w:rPr>
-        <w:t xml:space="preserve"> sont</w:t>
-      </w:r>
-      <w:r>
-        <w:rPr>
-          <w:b w:val="0"/>
-          <w:color w:val="auto"/>
-        </w:rPr>
-        <w:t xml:space="preserve"> constaté</w:t>
-      </w:r>
-      <w:r>
-        <w:rPr>
-          <w:b w:val="0"/>
-          <w:color w:val="auto"/>
-        </w:rPr>
-        <w:t>s</w:t>
-      </w:r>
-      <w:r>
-        <w:rPr>
-          <w:b w:val="0"/>
-          <w:color w:val="auto"/>
-        </w:rPr>
-        <w:t xml:space="preserve"> </w:t>
-      </w:r>
-      <w:r>
-        <w:rPr>
-          <w:b w:val="0"/>
-          <w:color w:val="auto"/>
-        </w:rPr>
-        <w:t>pour ce qui est du cas de</w:t>
-      </w:r>
-      <w:r>
-        <w:rPr>
-          <w:b w:val="0"/>
-          <w:color w:val="auto"/>
-        </w:rPr>
-        <w:t xml:space="preserve"> </w:t>
-      </w:r>
-      <w:r>
-        <w:rPr>
-          <w:b w:val="0"/>
-          <w:color w:val="auto"/>
-        </w:rPr>
-        <w:t>l</w:t>
-      </w:r>
-      <w:r>
-        <w:rPr>
-          <w:b w:val="0"/>
-          <w:color w:val="auto"/>
-        </w:rPr>
-        <w:t>’</w:t>
-      </w:r>
-      <w:r>
-        <w:rPr>
-          <w:b w:val="0"/>
-          <w:color w:val="auto"/>
-        </w:rPr>
-        <w:t>indice</w:t>
-      </w:r>
-      <w:r>
-        <w:rPr>
-          <w:b w:val="0"/>
-          <w:color w:val="auto"/>
-        </w:rPr>
-        <w:t xml:space="preserve"> 4</w:t>
-      </w:r>
-      <w:r>
-        <w:rPr>
-          <w:b w:val="0"/>
-          <w:color w:val="auto"/>
-        </w:rPr>
-        <w:t> ;</w:t>
+          <w:lang w:val="en-US"/>
+        </w:rPr>
+        <w:t xml:space="preserve"> have relatively the sa</w:t>
+      </w:r>
+      <w:r>
+        <w:rPr>
+          <w:b w:val="0"/>
+          <w:color w:val="auto"/>
+          <w:lang w:val="en-US"/>
+        </w:rPr>
+        <w:t xml:space="preserve">me values of Median of TOTAL_COST, but with slightly different data distributions in function of the indexes 1, 2 and 3. </w:t>
+      </w:r>
+      <w:r>
+        <w:rPr>
+          <w:b w:val="0"/>
+          <w:color w:val="auto"/>
+          <w:lang w:val="en-US"/>
+        </w:rPr>
+        <w:t>P</w:t>
+      </w:r>
+      <w:r>
+        <w:rPr>
+          <w:b w:val="0"/>
+          <w:color w:val="auto"/>
+          <w:lang w:val="en-US"/>
+        </w:rPr>
+        <w:t xml:space="preserve">articularly higher </w:t>
+      </w:r>
+      <w:r>
+        <w:rPr>
+          <w:b w:val="0"/>
+          <w:color w:val="auto"/>
+          <w:lang w:val="en-US"/>
+        </w:rPr>
+        <w:t>Total Costs values and also a higher variability of data are observed for the case of the index 4</w:t>
+      </w:r>
+      <w:r>
+        <w:rPr>
+          <w:b w:val="0"/>
+          <w:color w:val="auto"/>
+          <w:lang w:val="en-US"/>
+        </w:rPr>
+        <w:t>;</w:t>
       </w:r>
     </w:p>
     <w:p>
@@ -27938,143 +27778,91 @@
         <w:rPr>
           <w:b w:val="0"/>
           <w:color w:val="auto"/>
-        </w:rPr>
-      </w:pPr>
-      <w:r>
-        <w:rPr>
-          <w:b w:val="0"/>
-          <w:color w:val="auto"/>
-        </w:rPr>
-        <w:t>En commençant notre lecture d</w:t>
-      </w:r>
-      <w:r>
-        <w:rPr>
-          <w:b w:val="0"/>
-          <w:color w:val="auto"/>
-        </w:rPr>
-        <w:t>e l’indice</w:t>
-      </w:r>
-      <w:r>
-        <w:rPr>
-          <w:b w:val="0"/>
-          <w:color w:val="auto"/>
+          <w:lang w:val="en-US"/>
+        </w:rPr>
+      </w:pPr>
+      <w:r>
+        <w:rPr>
+          <w:b w:val="0"/>
+          <w:color w:val="auto"/>
+          <w:lang w:val="en-US"/>
+        </w:rPr>
+        <w:t>By starting our reading from the index 1 to the index 3 on the axis dedicated to the SEVERITY, we clearly see that the variability of data on the TOTAL_COST increases slightly and continuously, whereas t</w:t>
+      </w:r>
+      <w:r>
+        <w:rPr>
+          <w:b w:val="0"/>
+          <w:color w:val="auto"/>
+          <w:lang w:val="en-US"/>
+        </w:rPr>
+        <w:t>his</w:t>
+      </w:r>
+      <w:r>
+        <w:rPr>
+          <w:b w:val="0"/>
+          <w:color w:val="auto"/>
+          <w:lang w:val="en-US"/>
+        </w:rPr>
+        <w:t xml:space="preserve"> increase of the variability is </w:t>
+      </w:r>
+      <w:r>
+        <w:rPr>
+          <w:b w:val="0"/>
+          <w:color w:val="auto"/>
+          <w:lang w:val="en-US"/>
+        </w:rPr>
+        <w:t>particularly</w:t>
+      </w:r>
+      <w:r>
+        <w:rPr>
+          <w:b w:val="0"/>
+          <w:color w:val="auto"/>
+          <w:lang w:val="en-US"/>
         </w:rPr>
         <w:t xml:space="preserve"> </w:t>
       </w:r>
       <w:r>
         <w:rPr>
           <w:b w:val="0"/>
-          <w:color w:val="auto"/>
-        </w:rPr>
-        <w:t xml:space="preserve">1 jusqu’au niveau </w:t>
-      </w:r>
-      <w:r>
-        <w:rPr>
-          <w:b w:val="0"/>
-          <w:color w:val="auto"/>
-        </w:rPr>
-        <w:t>3</w:t>
-      </w:r>
-      <w:r>
-        <w:rPr>
-          <w:b w:val="0"/>
-          <w:color w:val="auto"/>
-        </w:rPr>
-        <w:t xml:space="preserve"> sur l’axe consacré au </w:t>
-      </w:r>
-      <w:r>
-        <w:rPr>
-          <w:b w:val="0"/>
-          <w:color w:val="auto"/>
-        </w:rPr>
-        <w:t>SEVERITY</w:t>
-      </w:r>
-      <w:r>
-        <w:rPr>
-          <w:b w:val="0"/>
-          <w:color w:val="auto"/>
-        </w:rPr>
-        <w:t xml:space="preserve">, on constate clairement que la variabilité des données sur les TOTAL_COST augmentent </w:t>
-      </w:r>
-      <w:r>
-        <w:rPr>
-          <w:b w:val="0"/>
-          <w:color w:val="auto"/>
-        </w:rPr>
-        <w:t>légèrement et continuellement</w:t>
-      </w:r>
-      <w:r>
-        <w:rPr>
-          <w:b w:val="0"/>
-          <w:color w:val="auto"/>
-        </w:rPr>
-        <w:t xml:space="preserve">, tandis que l’augmentation de la variabilité est plutôt </w:t>
-      </w:r>
-      <w:r>
-        <w:rPr>
-          <w:b w:val="0"/>
           <w:i/>
           <w:color w:val="auto"/>
-        </w:rPr>
-        <w:t>brusque</w:t>
-      </w:r>
-      <w:r>
-        <w:rPr>
-          <w:b w:val="0"/>
-          <w:color w:val="auto"/>
-        </w:rPr>
-        <w:t xml:space="preserve"> </w:t>
-      </w:r>
-      <w:r>
-        <w:rPr>
-          <w:b w:val="0"/>
-          <w:color w:val="auto"/>
-        </w:rPr>
-        <w:t xml:space="preserve">comparée </w:t>
-      </w:r>
-      <w:r>
-        <w:rPr>
-          <w:b w:val="0"/>
-          <w:color w:val="auto"/>
-        </w:rPr>
-        <w:t xml:space="preserve">aux précédentes </w:t>
-      </w:r>
-      <w:r>
-        <w:rPr>
-          <w:b w:val="0"/>
-          <w:color w:val="auto"/>
-        </w:rPr>
-        <w:t>pour le cas</w:t>
-      </w:r>
-      <w:r>
-        <w:rPr>
-          <w:b w:val="0"/>
-          <w:color w:val="auto"/>
-        </w:rPr>
-        <w:t xml:space="preserve"> du </w:t>
+          <w:lang w:val="en-US"/>
+        </w:rPr>
+        <w:t>abrupt</w:t>
+      </w:r>
+      <w:r>
+        <w:rPr>
+          <w:b w:val="0"/>
+          <w:color w:val="auto"/>
+          <w:lang w:val="en-US"/>
+        </w:rPr>
+        <w:t xml:space="preserve">  compared to that of the previous ones for the case of the </w:t>
       </w:r>
       <w:proofErr w:type="spellStart"/>
       <w:r>
         <w:rPr>
           <w:b w:val="0"/>
           <w:color w:val="auto"/>
-        </w:rPr>
-        <w:t>Boxplot</w:t>
+          <w:lang w:val="en-US"/>
+        </w:rPr>
+        <w:t>BoxPlot</w:t>
       </w:r>
       <w:proofErr w:type="spellEnd"/>
       <w:r>
         <w:rPr>
           <w:b w:val="0"/>
           <w:color w:val="auto"/>
-        </w:rPr>
-        <w:t xml:space="preserve"> correspondant à l’indice de SEVERITY 4</w:t>
-      </w:r>
-      <w:r>
-        <w:rPr>
-          <w:b w:val="0"/>
-          <w:color w:val="auto"/>
-        </w:rPr>
-        <w:t>.</w:t>
+          <w:lang w:val="en-US"/>
+        </w:rPr>
+        <w:t xml:space="preserve"> which corresponds to the index of SEVERITY 4</w:t>
+      </w:r>
+      <w:r>
+        <w:rPr>
+          <w:b w:val="0"/>
+          <w:color w:val="auto"/>
+          <w:lang w:val="en-US"/>
+        </w:rPr>
+        <w:t>;</w:t>
       </w:r>
     </w:p>
     <w:p>
@@ -28088,84 +27876,16 @@
         <w:rPr>
           <w:b w:val="0"/>
           <w:color w:val="auto"/>
-        </w:rPr>
-      </w:pPr>
-      <w:r>
-        <w:rPr>
-          <w:b w:val="0"/>
-          <w:color w:val="auto"/>
-        </w:rPr>
-        <w:t xml:space="preserve">Les données sur les coûts totaux aberrantes sont plus importantes pour les </w:t>
-      </w:r>
-      <w:r>
-        <w:rPr>
-          <w:b w:val="0"/>
-          <w:color w:val="auto"/>
-        </w:rPr>
-        <w:t>indices</w:t>
-      </w:r>
-      <w:r>
-        <w:rPr>
-          <w:b w:val="0"/>
-          <w:color w:val="auto"/>
-        </w:rPr>
-        <w:t xml:space="preserve"> de </w:t>
-      </w:r>
-      <w:r>
-        <w:rPr>
-          <w:b w:val="0"/>
-          <w:color w:val="auto"/>
-        </w:rPr>
-        <w:t>SEVERITY</w:t>
-      </w:r>
-      <w:r>
-        <w:rPr>
-          <w:b w:val="0"/>
-          <w:color w:val="auto"/>
-        </w:rPr>
-        <w:t xml:space="preserve"> 2 et 3, </w:t>
-      </w:r>
-      <w:r>
-        <w:rPr>
-          <w:b w:val="0"/>
-          <w:color w:val="auto"/>
-        </w:rPr>
-        <w:t>mais</w:t>
-      </w:r>
-      <w:r>
-        <w:rPr>
-          <w:b w:val="0"/>
-          <w:color w:val="auto"/>
-        </w:rPr>
-        <w:t xml:space="preserve"> moins importantes pour les niveaux 1 et 4</w:t>
-      </w:r>
-      <w:r>
-        <w:rPr>
-          <w:b w:val="0"/>
-          <w:color w:val="auto"/>
-        </w:rPr>
-        <w:t xml:space="preserve"> (par contre plus </w:t>
-      </w:r>
-      <w:r>
-        <w:rPr>
-          <w:b w:val="0"/>
-          <w:color w:val="auto"/>
-        </w:rPr>
-        <w:t>dispersées</w:t>
-      </w:r>
-      <w:r>
-        <w:rPr>
-          <w:b w:val="0"/>
-          <w:color w:val="auto"/>
-        </w:rPr>
-        <w:t xml:space="preserve"> pour le cas de ce dernier)</w:t>
-      </w:r>
-      <w:r>
-        <w:rPr>
-          <w:b w:val="0"/>
-          <w:color w:val="auto"/>
-        </w:rPr>
-        <w:t>.</w:t>
+          <w:lang w:val="en-US"/>
+        </w:rPr>
+      </w:pPr>
+      <w:r>
+        <w:rPr>
+          <w:b w:val="0"/>
+          <w:color w:val="auto"/>
+          <w:lang w:val="en-US"/>
+        </w:rPr>
+        <w:t>Outliers on Total Costs are more significant for the indexes of SEVERITY 2 and 3, but less significant for the levels 1 and 4 (however, they are more dispersed for the particular case of this latter).</w:t>
       </w:r>
     </w:p>
     <w:p>
@@ -28271,7 +27991,6 @@
           <w:szCs w:val="20"/>
           <w:lang w:val="en-US" w:eastAsia="fr-FR"/>
         </w:rPr>
-        <w:lastRenderedPageBreak/>
         <w:t>car::</w:t>
       </w:r>
       <w:proofErr w:type="spellStart"/>
@@ -28801,12 +28520,37 @@
           <w:color w:val="auto"/>
         </w:rPr>
       </w:pPr>
-      <w:r>
-        <w:rPr>
-          <w:b w:val="0"/>
-          <w:color w:val="auto"/>
-        </w:rPr>
-        <w:t>Egalité de variance vérifiée.</w:t>
+      <w:proofErr w:type="spellStart"/>
+      <w:r>
+        <w:rPr>
+          <w:b w:val="0"/>
+          <w:color w:val="auto"/>
+        </w:rPr>
+        <w:t>Equality</w:t>
+      </w:r>
+      <w:proofErr w:type="spellEnd"/>
+      <w:r>
+        <w:rPr>
+          <w:b w:val="0"/>
+          <w:color w:val="auto"/>
+        </w:rPr>
+        <w:t xml:space="preserve"> of Variance </w:t>
+      </w:r>
+      <w:proofErr w:type="spellStart"/>
+      <w:r>
+        <w:rPr>
+          <w:b w:val="0"/>
+          <w:color w:val="auto"/>
+        </w:rPr>
+        <w:t>verified</w:t>
+      </w:r>
+      <w:proofErr w:type="spellEnd"/>
+      <w:r>
+        <w:rPr>
+          <w:b w:val="0"/>
+          <w:color w:val="auto"/>
+        </w:rPr>
+        <w:t>.</w:t>
       </w:r>
     </w:p>
     <w:p>
@@ -29259,50 +29003,58 @@
         <w:rPr>
           <w:b w:val="0"/>
           <w:color w:val="auto"/>
-        </w:rPr>
-      </w:pPr>
-      <w:r>
-        <w:rPr>
-          <w:b w:val="0"/>
-          <w:color w:val="auto"/>
-        </w:rPr>
-        <w:t>Nous constatons</w:t>
-      </w:r>
-      <w:r>
-        <w:rPr>
-          <w:b w:val="0"/>
-          <w:color w:val="auto"/>
-        </w:rPr>
-        <w:t xml:space="preserve"> une </w:t>
-      </w:r>
-      <w:r>
-        <w:rPr>
-          <w:b w:val="0"/>
-          <w:color w:val="auto"/>
-        </w:rPr>
-        <w:t>différence</w:t>
-      </w:r>
-      <w:r>
-        <w:rPr>
-          <w:b w:val="0"/>
-          <w:color w:val="auto"/>
-        </w:rPr>
-        <w:t xml:space="preserve"> du coût selon la sévérité.</w:t>
-      </w:r>
-    </w:p>
-    <w:p>
-      <w:pPr>
-        <w:pStyle w:val="Paragraphedeliste"/>
-        <w:numPr>
-          <w:ilvl w:val="0"/>
-          <w:numId w:val="0"/>
-        </w:numPr>
-        <w:ind w:left="720"/>
-        <w:rPr>
-          <w:b w:val="0"/>
-          <w:color w:val="auto"/>
-        </w:rPr>
-      </w:pPr>
+          <w:lang w:val="en-US"/>
+        </w:rPr>
+      </w:pPr>
+      <w:r>
+        <w:rPr>
+          <w:b w:val="0"/>
+          <w:color w:val="auto"/>
+          <w:lang w:val="en-US"/>
+        </w:rPr>
+        <w:lastRenderedPageBreak/>
+        <w:t>We observe a difference</w:t>
+      </w:r>
+      <w:r>
+        <w:rPr>
+          <w:b w:val="0"/>
+          <w:color w:val="auto"/>
+          <w:lang w:val="en-US"/>
+        </w:rPr>
+        <w:t xml:space="preserve"> of</w:t>
+      </w:r>
+      <w:r>
+        <w:rPr>
+          <w:b w:val="0"/>
+          <w:color w:val="auto"/>
+          <w:lang w:val="en-US"/>
+        </w:rPr>
+        <w:t xml:space="preserve"> </w:t>
+      </w:r>
+      <w:r>
+        <w:rPr>
+          <w:b w:val="0"/>
+          <w:color w:val="auto"/>
+          <w:lang w:val="en-US"/>
+        </w:rPr>
+        <w:t xml:space="preserve">cost in </w:t>
+      </w:r>
+      <w:r>
+        <w:rPr>
+          <w:b w:val="0"/>
+          <w:color w:val="auto"/>
+          <w:lang w:val="en-US"/>
+        </w:rPr>
+        <w:t>f</w:t>
+      </w:r>
+      <w:r>
+        <w:rPr>
+          <w:b w:val="0"/>
+          <w:color w:val="auto"/>
+          <w:lang w:val="en-US"/>
+        </w:rPr>
+        <w:t>unction of the severity.</w:t>
+      </w:r>
     </w:p>
     <w:p>
       <w:pPr>
@@ -30012,44 +29764,24 @@
         <w:rPr>
           <w:b w:val="0"/>
           <w:color w:val="auto"/>
-        </w:rPr>
-      </w:pPr>
-      <w:r>
-        <w:rPr>
-          <w:b w:val="0"/>
-          <w:color w:val="auto"/>
-        </w:rPr>
-        <w:t>Il y</w:t>
-      </w:r>
-      <w:r>
-        <w:rPr>
-          <w:b w:val="0"/>
-          <w:color w:val="auto"/>
-        </w:rPr>
-        <w:t xml:space="preserve"> a</w:t>
-      </w:r>
-      <w:r>
-        <w:rPr>
-          <w:b w:val="0"/>
-          <w:color w:val="auto"/>
-        </w:rPr>
-        <w:t xml:space="preserve"> une </w:t>
-      </w:r>
-      <w:proofErr w:type="spellStart"/>
-      <w:r>
-        <w:rPr>
-          <w:b w:val="0"/>
-          <w:color w:val="auto"/>
-        </w:rPr>
-        <w:t>difference</w:t>
-      </w:r>
-      <w:proofErr w:type="spellEnd"/>
-      <w:r>
-        <w:rPr>
-          <w:b w:val="0"/>
-          <w:color w:val="auto"/>
-        </w:rPr>
-        <w:t xml:space="preserve"> de coût entre : </w:t>
+          <w:lang w:val="en-US"/>
+        </w:rPr>
+      </w:pPr>
+      <w:r>
+        <w:rPr>
+          <w:b w:val="0"/>
+          <w:color w:val="auto"/>
+          <w:lang w:val="en-US"/>
+        </w:rPr>
+        <w:t>There is a difference of cost between</w:t>
+      </w:r>
+      <w:r>
+        <w:rPr>
+          <w:b w:val="0"/>
+          <w:color w:val="auto"/>
+          <w:lang w:val="en-US"/>
+        </w:rPr>
+        <w:t>:</w:t>
       </w:r>
     </w:p>
     <w:p>
@@ -30069,6 +29801,7 @@
         <w:rPr>
           <w:b w:val="0"/>
           <w:color w:val="auto"/>
+          <w:lang w:val="en-US"/>
         </w:rPr>
         <w:t xml:space="preserve"> </w:t>
       </w:r>
@@ -30078,7 +29811,14 @@
           <w:b w:val="0"/>
           <w:color w:val="auto"/>
         </w:rPr>
-        <w:t>Séverité</w:t>
+        <w:t>S</w:t>
+      </w:r>
+      <w:r>
+        <w:rPr>
+          <w:b w:val="0"/>
+          <w:color w:val="auto"/>
+        </w:rPr>
+        <w:t>everity</w:t>
       </w:r>
       <w:proofErr w:type="spellEnd"/>
       <w:r>
@@ -30094,7 +29834,7 @@
           <w:b w:val="0"/>
           <w:color w:val="auto"/>
         </w:rPr>
-        <w:t>Séverité</w:t>
+        <w:t>Severity</w:t>
       </w:r>
       <w:proofErr w:type="spellEnd"/>
       <w:r>
@@ -30138,7 +29878,14 @@
           <w:b w:val="0"/>
           <w:color w:val="auto"/>
         </w:rPr>
-        <w:t>Séverité</w:t>
+        <w:t>S</w:t>
+      </w:r>
+      <w:r>
+        <w:rPr>
+          <w:b w:val="0"/>
+          <w:color w:val="auto"/>
+        </w:rPr>
+        <w:t>everity</w:t>
       </w:r>
       <w:proofErr w:type="spellEnd"/>
       <w:r>
@@ -30146,17 +29893,10 @@
           <w:b w:val="0"/>
           <w:color w:val="auto"/>
         </w:rPr>
-        <w:t xml:space="preserve"> 1 vs </w:t>
-      </w:r>
-      <w:proofErr w:type="spellStart"/>
-      <w:r>
-        <w:rPr>
-          <w:b w:val="0"/>
-          <w:color w:val="auto"/>
-        </w:rPr>
-        <w:t>Séverité</w:t>
-      </w:r>
-      <w:proofErr w:type="spellEnd"/>
+        <w:t xml:space="preserve"> 1 vs Severity</w:t>
+      </w:r>
+      <w:bookmarkStart w:id="2" w:name="_GoBack"/>
+      <w:bookmarkEnd w:id="2"/>
       <w:r>
         <w:rPr>
           <w:b w:val="0"/>
@@ -30214,7 +29954,6 @@
           <w:noProof/>
           <w:lang w:eastAsia="fr-FR"/>
         </w:rPr>
-        <w:lastRenderedPageBreak/>
         <w:drawing>
           <wp:inline distT="0" distB="0" distL="0" distR="0" wp14:anchorId="36F64626" wp14:editId="01261E2F">
             <wp:extent cx="5760720" cy="3546095"/>
@@ -30375,6 +30114,7 @@
           <w:b w:val="0"/>
           <w:color w:val="auto"/>
         </w:rPr>
+        <w:lastRenderedPageBreak/>
         <w:t xml:space="preserve">Les 4 </w:t>
       </w:r>
       <w:proofErr w:type="spellStart"/>
@@ -30936,7 +30676,6 @@
           <w:szCs w:val="20"/>
           <w:lang w:val="en-US" w:eastAsia="fr-FR"/>
         </w:rPr>
-        <w:lastRenderedPageBreak/>
         <w:t>group</w:t>
       </w:r>
       <w:proofErr w:type="gramEnd"/>
@@ -31852,6 +31591,7 @@
           <w:szCs w:val="20"/>
           <w:lang w:val="en-US" w:eastAsia="fr-FR"/>
         </w:rPr>
+        <w:lastRenderedPageBreak/>
         <w:t xml:space="preserve">    Pairwise comparisons using Wilcoxon rank sum test with continuity correction </w:t>
       </w:r>
     </w:p>
@@ -33051,7 +32791,6 @@
           <w:szCs w:val="20"/>
           <w:lang w:val="en-US" w:eastAsia="fr-FR"/>
         </w:rPr>
-        <w:lastRenderedPageBreak/>
         <w:t>95 percent confidence interval:</w:t>
       </w:r>
     </w:p>
@@ -33714,6 +33453,7 @@
           <w:noProof/>
           <w:lang w:eastAsia="fr-FR"/>
         </w:rPr>
+        <w:lastRenderedPageBreak/>
         <w:drawing>
           <wp:inline distT="0" distB="0" distL="0" distR="0" wp14:anchorId="7804A5A5" wp14:editId="65539869">
             <wp:extent cx="4785360" cy="3667616"/>
@@ -34206,7 +33946,6 @@
           <w:noProof/>
           <w:lang w:eastAsia="fr-FR"/>
         </w:rPr>
-        <w:lastRenderedPageBreak/>
         <w:drawing>
           <wp:inline distT="0" distB="0" distL="0" distR="0" wp14:anchorId="6939F8E7" wp14:editId="7E2023EF">
             <wp:extent cx="5105400" cy="4026320"/>
@@ -34291,6 +34030,7 @@
           <w:szCs w:val="20"/>
           <w:lang w:val="en-US" w:eastAsia="fr-FR"/>
         </w:rPr>
+        <w:lastRenderedPageBreak/>
         <w:t>df</w:t>
       </w:r>
       <w:proofErr w:type="spellEnd"/>
@@ -34919,7 +34659,6 @@
           <w:noProof/>
           <w:lang w:eastAsia="fr-FR"/>
         </w:rPr>
-        <w:lastRenderedPageBreak/>
         <w:drawing>
           <wp:inline distT="0" distB="0" distL="0" distR="0" wp14:anchorId="2DF879FA" wp14:editId="480B3B7E">
             <wp:extent cx="5760720" cy="3440141"/>
@@ -35114,7 +34853,7 @@
           <w:rPr>
             <w:noProof/>
           </w:rPr>
-          <w:t>26</w:t>
+          <w:t>30</w:t>
         </w:r>
         <w:r>
           <w:fldChar w:fldCharType="end"/>
@@ -35712,8 +35451,8 @@
   <w:abstractNum w:abstractNumId="5">
     <w:nsid w:val="3C652F0A"/>
     <w:multiLevelType w:val="hybridMultilevel"/>
-    <w:tmpl w:val="D3D29CBA"/>
-    <w:lvl w:ilvl="0" w:tplc="D5FA58F2">
+    <w:tmpl w:val="4F4A278C"/>
+    <w:lvl w:ilvl="0" w:tplc="9146D18C">
       <w:start w:val="2"/>
       <w:numFmt w:val="bullet"/>
       <w:lvlText w:val="-"/>
@@ -35723,6 +35462,7 @@
       </w:pPr>
       <w:rPr>
         <w:rFonts w:ascii="Calibri" w:eastAsiaTheme="minorHAnsi" w:hAnsi="Calibri" w:cs="Calibri" w:hint="default"/>
+        <w:lang w:val="en-US"/>
       </w:rPr>
     </w:lvl>
     <w:lvl w:ilvl="1" w:tplc="040C0003" w:tentative="1">
@@ -37189,7 +36929,7 @@
 </file>
 
 <file path=customXml/itemProps1.xml><?xml version="1.0" encoding="utf-8"?>
-<ds:datastoreItem xmlns:ds="http://schemas.openxmlformats.org/officeDocument/2006/customXml" ds:itemID="{6B58D5F7-D4FD-49DC-B83A-8A3A31178677}">
+<ds:datastoreItem xmlns:ds="http://schemas.openxmlformats.org/officeDocument/2006/customXml" ds:itemID="{9286A20C-627D-4444-936B-FEF9D1F0FB69}">
   <ds:schemaRefs>
     <ds:schemaRef ds:uri="http://schemas.openxmlformats.org/officeDocument/2006/bibliography"/>
   </ds:schemaRefs>

</xml_diff>

<commit_message>
EDA - Bivariate Analysis (Translation, Part XII)
</commit_message>
<xml_diff>
--- a/Interpretation/ENG/Hospital Data Analysis - EDA - Interpretation.DOCX
+++ b/Interpretation/ENG/Hospital Data Analysis - EDA - Interpretation.DOCX
@@ -32292,6 +32292,7 @@
         </w:rPr>
         <w:t xml:space="preserve"> 1 vs </w:t>
       </w:r>
+      <w:proofErr w:type="spellStart"/>
       <w:r>
         <w:rPr>
           <w:b w:val="0"/>
@@ -32306,8 +32307,7 @@
         </w:rPr>
         <w:t>everity</w:t>
       </w:r>
-      <w:bookmarkStart w:id="2" w:name="_GoBack"/>
-      <w:bookmarkEnd w:id="2"/>
+      <w:proofErr w:type="spellEnd"/>
       <w:r>
         <w:rPr>
           <w:b w:val="0"/>
@@ -32345,20 +32345,33 @@
           <w:numId w:val="0"/>
         </w:numPr>
         <w:ind w:left="360"/>
-      </w:pPr>
-      <w:r>
+        <w:rPr>
+          <w:lang w:val="en-US"/>
+        </w:rPr>
+      </w:pPr>
+      <w:r>
+        <w:rPr>
+          <w:lang w:val="en-US"/>
+        </w:rPr>
         <w:t>II.17-</w:t>
       </w:r>
       <w:r>
-        <w:t xml:space="preserve"> Corrélations des variables quantitatives (</w:t>
-      </w:r>
-      <w:proofErr w:type="spellStart"/>
-      <w:r>
-        <w:t>Correlation</w:t>
-      </w:r>
-      <w:proofErr w:type="spellEnd"/>
-      <w:r>
-        <w:t xml:space="preserve"> forte entre durées de séjours et coûts totaux)</w:t>
+        <w:rPr>
+          <w:lang w:val="en-US"/>
+        </w:rPr>
+        <w:t xml:space="preserve"> </w:t>
+      </w:r>
+      <w:r>
+        <w:rPr>
+          <w:lang w:val="en-US"/>
+        </w:rPr>
+        <w:t>Correlations of quantitative variables</w:t>
+      </w:r>
+      <w:r>
+        <w:rPr>
+          <w:lang w:val="en-US"/>
+        </w:rPr>
+        <w:t xml:space="preserve"> (Strong correlation between the lengths of stay and the total costs) </w:t>
       </w:r>
     </w:p>
     <w:p>
@@ -34776,42 +34789,32 @@
         <w:rPr>
           <w:b w:val="0"/>
           <w:color w:val="auto"/>
-        </w:rPr>
-      </w:pPr>
-      <w:r>
-        <w:rPr>
-          <w:b w:val="0"/>
-          <w:color w:val="auto"/>
-        </w:rPr>
-        <w:t xml:space="preserve">Coefficient de corrélation </w:t>
-      </w:r>
-      <w:r>
-        <w:rPr>
-          <w:b w:val="0"/>
-          <w:color w:val="auto"/>
-        </w:rPr>
-        <w:t xml:space="preserve">entre LOS et TOTAL_COST </w:t>
-      </w:r>
-      <w:r>
-        <w:rPr>
-          <w:b w:val="0"/>
-          <w:color w:val="auto"/>
-        </w:rPr>
-        <w:t>égale à 0</w:t>
-      </w:r>
-      <w:r>
-        <w:rPr>
-          <w:b w:val="0"/>
-          <w:color w:val="auto"/>
-        </w:rPr>
-        <w:t>.</w:t>
-      </w:r>
-      <w:r>
-        <w:rPr>
-          <w:b w:val="0"/>
-          <w:color w:val="auto"/>
-        </w:rPr>
-        <w:t>93, très proche de 1.</w:t>
+          <w:lang w:val="en-US"/>
+        </w:rPr>
+      </w:pPr>
+      <w:r>
+        <w:rPr>
+          <w:b w:val="0"/>
+          <w:color w:val="auto"/>
+          <w:lang w:val="en-US"/>
+        </w:rPr>
+        <w:t xml:space="preserve">The correlation coefficient between the LOS and the TOTAL_COST </w:t>
+      </w:r>
+      <w:r>
+        <w:rPr>
+          <w:b w:val="0"/>
+          <w:color w:val="auto"/>
+          <w:lang w:val="en-US"/>
+        </w:rPr>
+        <w:t>is equal to 0.93, very close to 1;</w:t>
+      </w:r>
+      <w:r>
+        <w:rPr>
+          <w:b w:val="0"/>
+          <w:color w:val="auto"/>
+          <w:lang w:val="en-US"/>
+        </w:rPr>
+        <w:t xml:space="preserve"> </w:t>
       </w:r>
     </w:p>
     <w:p>
@@ -34825,36 +34828,19 @@
         <w:rPr>
           <w:b w:val="0"/>
           <w:color w:val="auto"/>
-        </w:rPr>
-      </w:pPr>
-      <w:r>
-        <w:rPr>
-          <w:b w:val="0"/>
-          <w:color w:val="auto"/>
-        </w:rPr>
-        <w:t xml:space="preserve">La </w:t>
-      </w:r>
-      <w:r>
-        <w:rPr>
-          <w:b w:val="0"/>
-          <w:color w:val="auto"/>
-        </w:rPr>
-        <w:t>corrélation</w:t>
-      </w:r>
-      <w:r>
-        <w:rPr>
-          <w:b w:val="0"/>
-          <w:color w:val="auto"/>
-        </w:rPr>
-        <w:t xml:space="preserve"> entre LOS et TOTAL_COST est donc Forte.</w:t>
-      </w:r>
-    </w:p>
-    <w:p>
-      <w:pPr>
-        <w:tabs>
-          <w:tab w:val="left" w:pos="4068"/>
-        </w:tabs>
-      </w:pPr>
+          <w:lang w:val="en-US"/>
+        </w:rPr>
+      </w:pPr>
+      <w:r>
+        <w:rPr>
+          <w:b w:val="0"/>
+          <w:color w:val="auto"/>
+          <w:lang w:val="en-US"/>
+        </w:rPr>
+        <w:t xml:space="preserve">The correlation between the LOS and TOTAL_COST is therefore a Strong one. </w:t>
+      </w:r>
+      <w:bookmarkStart w:id="2" w:name="_GoBack"/>
+      <w:bookmarkEnd w:id="2"/>
     </w:p>
     <w:sectPr>
       <w:footerReference w:type="default" r:id="rId49"/>
@@ -34922,7 +34908,7 @@
           <w:rPr>
             <w:noProof/>
           </w:rPr>
-          <w:t>32</w:t>
+          <w:t>34</w:t>
         </w:r>
         <w:r>
           <w:fldChar w:fldCharType="end"/>
@@ -36998,7 +36984,7 @@
 </file>
 
 <file path=customXml/itemProps1.xml><?xml version="1.0" encoding="utf-8"?>
-<ds:datastoreItem xmlns:ds="http://schemas.openxmlformats.org/officeDocument/2006/customXml" ds:itemID="{A1EF1CCD-A8FE-411D-B0FA-182709316762}">
+<ds:datastoreItem xmlns:ds="http://schemas.openxmlformats.org/officeDocument/2006/customXml" ds:itemID="{0500E7B1-BB61-4422-A1D6-F43A376A2067}">
   <ds:schemaRefs>
     <ds:schemaRef ds:uri="http://schemas.openxmlformats.org/officeDocument/2006/bibliography"/>
   </ds:schemaRefs>

</xml_diff>

<commit_message>
EDA - Spelling corrections
</commit_message>
<xml_diff>
--- a/Interpretation/ENG/Hospital Data Analysis - EDA - Interpretation.DOCX
+++ b/Interpretation/ENG/Hospital Data Analysis - EDA - Interpretation.DOCX
@@ -2702,7 +2702,13 @@
         <w:rPr>
           <w:lang w:val="en-US"/>
         </w:rPr>
-        <w:t xml:space="preserve">w.r.t the </w:t>
+        <w:t>in function of</w:t>
+      </w:r>
+      <w:r>
+        <w:rPr>
+          <w:lang w:val="en-US"/>
+        </w:rPr>
+        <w:t xml:space="preserve"> the </w:t>
       </w:r>
       <w:proofErr w:type="spellStart"/>
       <w:r>
@@ -10144,13 +10150,19 @@
         <w:rPr>
           <w:lang w:val="en-US"/>
         </w:rPr>
-        <w:t>Total Costs w.</w:t>
-      </w:r>
-      <w:r>
-        <w:rPr>
-          <w:lang w:val="en-US"/>
-        </w:rPr>
-        <w:t>r.t the department</w:t>
+        <w:t xml:space="preserve">Total Costs </w:t>
+      </w:r>
+      <w:r>
+        <w:rPr>
+          <w:lang w:val="en-US"/>
+        </w:rPr>
+        <w:t>in function of</w:t>
+      </w:r>
+      <w:r>
+        <w:rPr>
+          <w:lang w:val="en-US"/>
+        </w:rPr>
+        <w:t xml:space="preserve"> the department</w:t>
       </w:r>
     </w:p>
     <w:p>
@@ -10465,7 +10477,19 @@
         <w:rPr>
           <w:lang w:val="en-US"/>
         </w:rPr>
-        <w:t xml:space="preserve">Total Costs w.r.t the type of admission department (generalist VS specialist) </w:t>
+        <w:t xml:space="preserve">Total Costs </w:t>
+      </w:r>
+      <w:r>
+        <w:rPr>
+          <w:lang w:val="en-US"/>
+        </w:rPr>
+        <w:t xml:space="preserve">in function of </w:t>
+      </w:r>
+      <w:r>
+        <w:rPr>
+          <w:lang w:val="en-US"/>
+        </w:rPr>
+        <w:t xml:space="preserve">the type of admission department (generalist VS specialist) </w:t>
       </w:r>
     </w:p>
     <w:p>
@@ -10768,6 +10792,7 @@
           <w:szCs w:val="20"/>
           <w:lang w:val="en-US" w:eastAsia="fr-FR"/>
         </w:rPr>
+        <w:lastRenderedPageBreak/>
         <w:t xml:space="preserve">        </w:t>
       </w:r>
       <w:proofErr w:type="spellStart"/>
@@ -10873,7 +10898,6 @@
           <w:szCs w:val="20"/>
           <w:lang w:val="en-US" w:eastAsia="fr-FR"/>
         </w:rPr>
-        <w:lastRenderedPageBreak/>
         <w:t>group</w:t>
       </w:r>
       <w:proofErr w:type="gramEnd"/>
@@ -16072,7 +16096,25 @@
         <w:rPr>
           <w:lang w:val="en-US"/>
         </w:rPr>
-        <w:t>Hospital cost of a patient within the department (per day) (in Euros) w.r.t department of admission</w:t>
+        <w:t xml:space="preserve">Hospital cost of a patient within the department (per day) (in Euros) </w:t>
+      </w:r>
+      <w:r>
+        <w:rPr>
+          <w:lang w:val="en-US"/>
+        </w:rPr>
+        <w:t>in function of</w:t>
+      </w:r>
+      <w:r>
+        <w:rPr>
+          <w:lang w:val="en-US"/>
+        </w:rPr>
+        <w:t xml:space="preserve"> </w:t>
+      </w:r>
+      <w:r>
+        <w:rPr>
+          <w:lang w:val="en-US"/>
+        </w:rPr>
+        <w:t>department of admission</w:t>
       </w:r>
     </w:p>
     <w:p>
@@ -16965,7 +17007,19 @@
         <w:rPr>
           <w:lang w:val="en-US"/>
         </w:rPr>
-        <w:t xml:space="preserve"> distribution w.r.t the Admission Ward</w:t>
+        <w:t xml:space="preserve"> distribution </w:t>
+      </w:r>
+      <w:r>
+        <w:rPr>
+          <w:lang w:val="en-US"/>
+        </w:rPr>
+        <w:t xml:space="preserve">in function of </w:t>
+      </w:r>
+      <w:r>
+        <w:rPr>
+          <w:lang w:val="en-US"/>
+        </w:rPr>
+        <w:t>the Admission Ward</w:t>
       </w:r>
       <w:r>
         <w:rPr>
@@ -17189,7 +17243,19 @@
         <w:rPr>
           <w:lang w:val="en-US"/>
         </w:rPr>
-        <w:t xml:space="preserve">Death within/outside Hospitals distribution w.r.t the Ward of Admission (Generalist </w:t>
+        <w:t xml:space="preserve">Death within/outside Hospitals distribution </w:t>
+      </w:r>
+      <w:r>
+        <w:rPr>
+          <w:lang w:val="en-US"/>
+        </w:rPr>
+        <w:t xml:space="preserve">in function of </w:t>
+      </w:r>
+      <w:r>
+        <w:rPr>
+          <w:lang w:val="en-US"/>
+        </w:rPr>
+        <w:t xml:space="preserve">the Ward of Admission (Generalist </w:t>
       </w:r>
       <w:proofErr w:type="spellStart"/>
       <w:r>
@@ -17588,7 +17654,19 @@
         <w:rPr>
           <w:lang w:val="en-US"/>
         </w:rPr>
-        <w:t xml:space="preserve">eath within/outside Hospitals distribution w.r.t the Ward of Admission </w:t>
+        <w:t xml:space="preserve">eath within/outside Hospitals distribution </w:t>
+      </w:r>
+      <w:r>
+        <w:rPr>
+          <w:lang w:val="en-US"/>
+        </w:rPr>
+        <w:t xml:space="preserve">in function of </w:t>
+      </w:r>
+      <w:r>
+        <w:rPr>
+          <w:lang w:val="en-US"/>
+        </w:rPr>
+        <w:t xml:space="preserve">the Ward of Admission </w:t>
       </w:r>
     </w:p>
     <w:p>
@@ -18202,7 +18280,21 @@
         <w:rPr>
           <w:lang w:val="en-US"/>
         </w:rPr>
-        <w:t>Ages distribution w.r.t the Risk of Death</w:t>
+        <w:t xml:space="preserve">Ages distribution </w:t>
+      </w:r>
+      <w:r>
+        <w:rPr>
+          <w:lang w:val="en-US"/>
+        </w:rPr>
+        <w:t xml:space="preserve">in function of </w:t>
+      </w:r>
+      <w:bookmarkStart w:id="2" w:name="_GoBack"/>
+      <w:bookmarkEnd w:id="2"/>
+      <w:r>
+        <w:rPr>
+          <w:lang w:val="en-US"/>
+        </w:rPr>
+        <w:t>the Risk of Death</w:t>
       </w:r>
     </w:p>
     <w:p>
@@ -34839,8 +34931,6 @@
         </w:rPr>
         <w:t xml:space="preserve">The correlation between the LOS and TOTAL_COST is therefore a Strong one. </w:t>
       </w:r>
-      <w:bookmarkStart w:id="2" w:name="_GoBack"/>
-      <w:bookmarkEnd w:id="2"/>
     </w:p>
     <w:sectPr>
       <w:footerReference w:type="default" r:id="rId49"/>
@@ -34908,7 +34998,7 @@
           <w:rPr>
             <w:noProof/>
           </w:rPr>
-          <w:t>34</w:t>
+          <w:t>20</w:t>
         </w:r>
         <w:r>
           <w:fldChar w:fldCharType="end"/>
@@ -36984,7 +37074,7 @@
 </file>
 
 <file path=customXml/itemProps1.xml><?xml version="1.0" encoding="utf-8"?>
-<ds:datastoreItem xmlns:ds="http://schemas.openxmlformats.org/officeDocument/2006/customXml" ds:itemID="{0500E7B1-BB61-4422-A1D6-F43A376A2067}">
+<ds:datastoreItem xmlns:ds="http://schemas.openxmlformats.org/officeDocument/2006/customXml" ds:itemID="{D2BB7019-D149-444E-93A9-E1B3C7746CBF}">
   <ds:schemaRefs>
     <ds:schemaRef ds:uri="http://schemas.openxmlformats.org/officeDocument/2006/bibliography"/>
   </ds:schemaRefs>

</xml_diff>

<commit_message>
Pre-PDF formatting adjustments & corrections (Univariate Analysis)
</commit_message>
<xml_diff>
--- a/Interpretation/ENG/Hospital Data Analysis - EDA - Interpretation.DOCX
+++ b/Interpretation/ENG/Hospital Data Analysis - EDA - Interpretation.DOCX
@@ -100,9 +100,6 @@
         <w:t>analysis</w:t>
       </w:r>
       <w:proofErr w:type="spellEnd"/>
-      <w:r>
-        <w:t xml:space="preserve"> : </w:t>
-      </w:r>
     </w:p>
     <w:p>
       <w:pPr>
@@ -416,9 +413,8 @@
           <w:color w:val="auto"/>
           <w:lang w:val="en-US"/>
         </w:rPr>
-        <w:t xml:space="preserve"> &gt;17 year old </w:t>
-      </w:r>
-      <w:proofErr w:type="gramStart"/>
+        <w:t xml:space="preserve"> &gt;17 year old »</w:t>
+      </w:r>
       <w:r>
         <w:rPr>
           <w:b w:val="0"/>
@@ -426,15 +422,6 @@
           <w:color w:val="auto"/>
           <w:lang w:val="en-US"/>
         </w:rPr>
-        <w:t>»</w:t>
-      </w:r>
-      <w:r>
-        <w:rPr>
-          <w:b w:val="0"/>
-          <w:i/>
-          <w:color w:val="auto"/>
-          <w:lang w:val="en-US"/>
-        </w:rPr>
         <w:t xml:space="preserve"> </w:t>
       </w:r>
       <w:r>
@@ -443,16 +430,7 @@
           <w:color w:val="auto"/>
           <w:lang w:val="en-US"/>
         </w:rPr>
-        <w:t xml:space="preserve"> each</w:t>
-      </w:r>
-      <w:proofErr w:type="gramEnd"/>
-      <w:r>
-        <w:rPr>
-          <w:b w:val="0"/>
-          <w:color w:val="auto"/>
-          <w:lang w:val="en-US"/>
-        </w:rPr>
-        <w:t xml:space="preserve"> constitute smaller proportions.</w:t>
+        <w:t>each constitute smaller proportions.</w:t>
       </w:r>
     </w:p>
     <w:p>
@@ -484,16 +462,8 @@
         <w:rPr>
           <w:lang w:val="en-US"/>
         </w:rPr>
-        <w:t>WARD_ADMISSION</w:t>
-      </w:r>
-      <w:proofErr w:type="gramStart"/>
-      <w:r>
-        <w:rPr>
-          <w:lang w:val="en-US"/>
-        </w:rPr>
-        <w:t>) :</w:t>
-      </w:r>
-      <w:proofErr w:type="gramEnd"/>
+        <w:t>WARD_ADMISSION)</w:t>
+      </w:r>
     </w:p>
     <w:p>
       <w:pPr>
@@ -562,171 +532,82 @@
         <w:rPr>
           <w:b w:val="0"/>
           <w:color w:val="auto"/>
-        </w:rPr>
-      </w:pPr>
-      <w:r>
-        <w:rPr>
-          <w:b w:val="0"/>
-          <w:color w:val="auto"/>
-        </w:rPr>
-        <w:t>Les admissions en</w:t>
-      </w:r>
-      <w:r>
-        <w:rPr>
-          <w:b w:val="0"/>
-          <w:color w:val="auto"/>
-        </w:rPr>
-        <w:t xml:space="preserve"> Ward </w:t>
+          <w:lang w:val="en-US"/>
+        </w:rPr>
+      </w:pPr>
+      <w:r>
+        <w:rPr>
+          <w:b w:val="0"/>
+          <w:color w:val="auto"/>
+          <w:lang w:val="en-US"/>
+        </w:rPr>
+        <w:t xml:space="preserve">Admissions in Ward « General Medicine » </w:t>
+      </w:r>
+      <w:r>
+        <w:rPr>
+          <w:b w:val="0"/>
+          <w:color w:val="auto"/>
+          <w:lang w:val="en-US"/>
+        </w:rPr>
+        <w:t xml:space="preserve">are in majority : a large part in Ward </w:t>
+      </w:r>
+      <w:r>
+        <w:rPr>
+          <w:b w:val="0"/>
+          <w:color w:val="auto"/>
+          <w:lang w:val="en-US"/>
+        </w:rPr>
+        <w:t xml:space="preserve">2605 : </w:t>
       </w:r>
       <w:r>
         <w:rPr>
           <w:b w:val="0"/>
           <w:i/>
           <w:color w:val="auto"/>
-        </w:rPr>
-        <w:t xml:space="preserve">« General </w:t>
-      </w:r>
-      <w:proofErr w:type="spellStart"/>
+          <w:lang w:val="en-US"/>
+        </w:rPr>
+        <w:t>« General Medicine 2</w:t>
+      </w:r>
+      <w:r>
+        <w:rPr>
+          <w:b w:val="0"/>
+          <w:color w:val="auto"/>
+          <w:lang w:val="en-US"/>
+        </w:rPr>
+        <w:t xml:space="preserve"> » and </w:t>
+      </w:r>
+      <w:r>
+        <w:rPr>
+          <w:b w:val="0"/>
+          <w:color w:val="auto"/>
+          <w:lang w:val="en-US"/>
+        </w:rPr>
+        <w:t xml:space="preserve">a less significant one in Ward </w:t>
+      </w:r>
+      <w:r>
+        <w:rPr>
+          <w:b w:val="0"/>
+          <w:color w:val="auto"/>
+          <w:lang w:val="en-US"/>
+        </w:rPr>
+        <w:t xml:space="preserve">2604 : </w:t>
+      </w:r>
       <w:r>
         <w:rPr>
           <w:b w:val="0"/>
           <w:i/>
           <w:color w:val="auto"/>
-        </w:rPr>
-        <w:t>Medicine</w:t>
-      </w:r>
-      <w:proofErr w:type="spellEnd"/>
-      <w:r>
-        <w:rPr>
-          <w:b w:val="0"/>
-          <w:i/>
-          <w:color w:val="auto"/>
-        </w:rPr>
-        <w:t> »</w:t>
-      </w:r>
-      <w:r>
-        <w:rPr>
-          <w:b w:val="0"/>
-          <w:color w:val="auto"/>
-        </w:rPr>
-        <w:t xml:space="preserve"> sont majoritaires : une grande partie en </w:t>
-      </w:r>
-      <w:r>
-        <w:rPr>
-          <w:b w:val="0"/>
-          <w:color w:val="auto"/>
-        </w:rPr>
-        <w:t xml:space="preserve">Ward 2605 : </w:t>
-      </w:r>
-      <w:r>
-        <w:rPr>
-          <w:b w:val="0"/>
-          <w:i/>
-          <w:color w:val="auto"/>
-        </w:rPr>
-        <w:t xml:space="preserve">« General </w:t>
-      </w:r>
-      <w:proofErr w:type="spellStart"/>
-      <w:r>
-        <w:rPr>
-          <w:b w:val="0"/>
-          <w:i/>
-          <w:color w:val="auto"/>
-        </w:rPr>
-        <w:t>Medicine</w:t>
-      </w:r>
-      <w:proofErr w:type="spellEnd"/>
-      <w:r>
-        <w:rPr>
-          <w:b w:val="0"/>
-          <w:i/>
-          <w:color w:val="auto"/>
-        </w:rPr>
-        <w:t xml:space="preserve"> 2</w:t>
-      </w:r>
-      <w:r>
-        <w:rPr>
-          <w:b w:val="0"/>
-          <w:color w:val="auto"/>
-        </w:rPr>
-        <w:t xml:space="preserve"> »</w:t>
-      </w:r>
-      <w:r>
-        <w:rPr>
-          <w:b w:val="0"/>
-          <w:color w:val="auto"/>
-        </w:rPr>
-        <w:t xml:space="preserve"> et moins</w:t>
-      </w:r>
-      <w:r>
-        <w:rPr>
-          <w:b w:val="0"/>
-          <w:color w:val="auto"/>
-        </w:rPr>
-        <w:t xml:space="preserve"> conséquente </w:t>
-      </w:r>
-      <w:r>
-        <w:rPr>
-          <w:b w:val="0"/>
-          <w:color w:val="auto"/>
-        </w:rPr>
-        <w:t xml:space="preserve">en Ward 2604 : </w:t>
-      </w:r>
-      <w:r>
-        <w:rPr>
-          <w:b w:val="0"/>
-          <w:i/>
-          <w:color w:val="auto"/>
-        </w:rPr>
-        <w:t>« </w:t>
-      </w:r>
-      <w:r>
-        <w:rPr>
-          <w:b w:val="0"/>
-          <w:i/>
-          <w:color w:val="auto"/>
-        </w:rPr>
-        <w:t xml:space="preserve">General </w:t>
-      </w:r>
-      <w:proofErr w:type="spellStart"/>
-      <w:r>
-        <w:rPr>
-          <w:b w:val="0"/>
-          <w:i/>
-          <w:color w:val="auto"/>
-        </w:rPr>
-        <w:t>Medicine</w:t>
-      </w:r>
-      <w:proofErr w:type="spellEnd"/>
-      <w:r>
-        <w:rPr>
-          <w:b w:val="0"/>
-          <w:i/>
-          <w:color w:val="auto"/>
-        </w:rPr>
-        <w:t xml:space="preserve"> 1</w:t>
-      </w:r>
-      <w:r>
-        <w:rPr>
-          <w:b w:val="0"/>
-          <w:i/>
-          <w:color w:val="auto"/>
-        </w:rPr>
-        <w:t xml:space="preserve"> »</w:t>
-      </w:r>
-      <w:r>
-        <w:rPr>
-          <w:b w:val="0"/>
-          <w:color w:val="auto"/>
-        </w:rPr>
-        <w:t>.</w:t>
-      </w:r>
-      <w:r>
-        <w:rPr>
-          <w:b w:val="0"/>
-          <w:color w:val="auto"/>
-        </w:rPr>
-        <w:t xml:space="preserve"> </w:t>
+          <w:lang w:val="en-US"/>
+        </w:rPr>
+        <w:t>« General Medicine 1 »</w:t>
+      </w:r>
+      <w:r>
+        <w:rPr>
+          <w:b w:val="0"/>
+          <w:color w:val="auto"/>
+          <w:lang w:val="en-US"/>
+        </w:rPr>
+        <w:t>;</w:t>
       </w:r>
     </w:p>
     <w:p>
@@ -749,23 +630,23 @@
           <w:color w:val="auto"/>
           <w:lang w:val="en-US"/>
         </w:rPr>
-        <w:t xml:space="preserve">Admissions in Ward « General Medicine » </w:t>
-      </w:r>
-      <w:r>
-        <w:rPr>
-          <w:b w:val="0"/>
-          <w:color w:val="auto"/>
-          <w:lang w:val="en-US"/>
-        </w:rPr>
-        <w:t xml:space="preserve">are in majority : a large part in Ward </w:t>
-      </w:r>
-      <w:r>
-        <w:rPr>
-          <w:b w:val="0"/>
-          <w:color w:val="auto"/>
-          <w:lang w:val="en-US"/>
-        </w:rPr>
-        <w:t xml:space="preserve">2605 : </w:t>
+        <w:t xml:space="preserve">Those within the Wards </w:t>
+      </w:r>
+      <w:r>
+        <w:rPr>
+          <w:b w:val="0"/>
+          <w:color w:val="auto"/>
+          <w:lang w:val="en-US"/>
+        </w:rPr>
+        <w:t>21</w:t>
+      </w:r>
+      <w:r>
+        <w:rPr>
+          <w:b w:val="0"/>
+          <w:color w:val="auto"/>
+          <w:lang w:val="en-US"/>
+        </w:rPr>
+        <w:t xml:space="preserve">: </w:t>
       </w:r>
       <w:r>
         <w:rPr>
@@ -774,31 +655,33 @@
           <w:color w:val="auto"/>
           <w:lang w:val="en-US"/>
         </w:rPr>
-        <w:t>« General Medicine 2</w:t>
-      </w:r>
-      <w:r>
-        <w:rPr>
-          <w:b w:val="0"/>
-          <w:color w:val="auto"/>
-          <w:lang w:val="en-US"/>
-        </w:rPr>
-        <w:t xml:space="preserve"> » and </w:t>
-      </w:r>
-      <w:r>
-        <w:rPr>
-          <w:b w:val="0"/>
-          <w:color w:val="auto"/>
-          <w:lang w:val="en-US"/>
-        </w:rPr>
-        <w:t xml:space="preserve">a less significant one in Ward </w:t>
-      </w:r>
-      <w:r>
-        <w:rPr>
-          <w:b w:val="0"/>
-          <w:color w:val="auto"/>
-          <w:lang w:val="en-US"/>
-        </w:rPr>
-        <w:t xml:space="preserve">2604 : </w:t>
+        <w:t>« Geriatrics »</w:t>
+      </w:r>
+      <w:r>
+        <w:rPr>
+          <w:b w:val="0"/>
+          <w:color w:val="auto"/>
+          <w:lang w:val="en-US"/>
+        </w:rPr>
+        <w:t xml:space="preserve">, </w:t>
+      </w:r>
+      <w:proofErr w:type="gramStart"/>
+      <w:r>
+        <w:rPr>
+          <w:b w:val="0"/>
+          <w:color w:val="auto"/>
+          <w:lang w:val="en-US"/>
+        </w:rPr>
+        <w:t>68 :</w:t>
+      </w:r>
+      <w:proofErr w:type="gramEnd"/>
+      <w:r>
+        <w:rPr>
+          <w:b w:val="0"/>
+          <w:color w:val="auto"/>
+          <w:lang w:val="en-US"/>
+        </w:rPr>
+        <w:t xml:space="preserve"> </w:t>
       </w:r>
       <w:r>
         <w:rPr>
@@ -807,52 +690,54 @@
           <w:color w:val="auto"/>
           <w:lang w:val="en-US"/>
         </w:rPr>
-        <w:t>« General Medicine 1 »</w:t>
-      </w:r>
-      <w:r>
-        <w:rPr>
-          <w:b w:val="0"/>
-          <w:color w:val="auto"/>
-          <w:lang w:val="en-US"/>
-        </w:rPr>
-        <w:t>;</w:t>
-      </w:r>
-    </w:p>
-    <w:p>
-      <w:pPr>
-        <w:pStyle w:val="Paragraphedeliste"/>
-        <w:numPr>
-          <w:ilvl w:val="0"/>
-          <w:numId w:val="1"/>
-        </w:numPr>
-        <w:jc w:val="both"/>
-        <w:rPr>
-          <w:b w:val="0"/>
-          <w:color w:val="auto"/>
-          <w:lang w:val="en-US"/>
-        </w:rPr>
-      </w:pPr>
-      <w:r>
-        <w:rPr>
-          <w:b w:val="0"/>
-          <w:color w:val="auto"/>
-          <w:lang w:val="en-US"/>
-        </w:rPr>
-        <w:t xml:space="preserve">Those within the Wards </w:t>
-      </w:r>
-      <w:proofErr w:type="gramStart"/>
-      <w:r>
-        <w:rPr>
-          <w:b w:val="0"/>
-          <w:color w:val="auto"/>
-          <w:lang w:val="en-US"/>
-        </w:rPr>
-        <w:t>21 :</w:t>
-      </w:r>
-      <w:proofErr w:type="gramEnd"/>
-      <w:r>
-        <w:rPr>
-          <w:b w:val="0"/>
+        <w:t>«Respiratory Medicine »</w:t>
+      </w:r>
+      <w:r>
+        <w:rPr>
+          <w:b w:val="0"/>
+          <w:color w:val="auto"/>
+          <w:lang w:val="en-US"/>
+        </w:rPr>
+        <w:t xml:space="preserve">,  08 : </w:t>
+      </w:r>
+      <w:r>
+        <w:rPr>
+          <w:b w:val="0"/>
+          <w:i/>
+          <w:color w:val="auto"/>
+          <w:lang w:val="en-US"/>
+        </w:rPr>
+        <w:t>« Cardiology »</w:t>
+      </w:r>
+      <w:r>
+        <w:rPr>
+          <w:b w:val="0"/>
+          <w:color w:val="auto"/>
+          <w:lang w:val="en-US"/>
+        </w:rPr>
+        <w:t xml:space="preserve"> and</w:t>
+      </w:r>
+      <w:r>
+        <w:rPr>
+          <w:b w:val="0"/>
+          <w:color w:val="auto"/>
+          <w:lang w:val="en-US"/>
+        </w:rPr>
+        <w:t xml:space="preserve"> Ward 24 : </w:t>
+      </w:r>
+      <w:r>
+        <w:rPr>
+          <w:b w:val="0"/>
+          <w:i/>
+          <w:color w:val="auto"/>
+          <w:lang w:val="en-US"/>
+        </w:rPr>
+        <w:t>«Infection and Immunology»</w:t>
+      </w:r>
+      <w:r>
+        <w:rPr>
+          <w:b w:val="0"/>
+          <w:i/>
           <w:color w:val="auto"/>
           <w:lang w:val="en-US"/>
         </w:rPr>
@@ -861,83 +746,6 @@
       <w:r>
         <w:rPr>
           <w:b w:val="0"/>
-          <w:i/>
-          <w:color w:val="auto"/>
-          <w:lang w:val="en-US"/>
-        </w:rPr>
-        <w:t>« Geriatrics »</w:t>
-      </w:r>
-      <w:r>
-        <w:rPr>
-          <w:b w:val="0"/>
-          <w:color w:val="auto"/>
-          <w:lang w:val="en-US"/>
-        </w:rPr>
-        <w:t xml:space="preserve">, 68 : </w:t>
-      </w:r>
-      <w:r>
-        <w:rPr>
-          <w:b w:val="0"/>
-          <w:i/>
-          <w:color w:val="auto"/>
-          <w:lang w:val="en-US"/>
-        </w:rPr>
-        <w:t>«Respiratory Medicine »</w:t>
-      </w:r>
-      <w:r>
-        <w:rPr>
-          <w:b w:val="0"/>
-          <w:color w:val="auto"/>
-          <w:lang w:val="en-US"/>
-        </w:rPr>
-        <w:t xml:space="preserve">,  08 : </w:t>
-      </w:r>
-      <w:r>
-        <w:rPr>
-          <w:b w:val="0"/>
-          <w:i/>
-          <w:color w:val="auto"/>
-          <w:lang w:val="en-US"/>
-        </w:rPr>
-        <w:t>« Cardiology »</w:t>
-      </w:r>
-      <w:r>
-        <w:rPr>
-          <w:b w:val="0"/>
-          <w:color w:val="auto"/>
-          <w:lang w:val="en-US"/>
-        </w:rPr>
-        <w:t xml:space="preserve"> and</w:t>
-      </w:r>
-      <w:r>
-        <w:rPr>
-          <w:b w:val="0"/>
-          <w:color w:val="auto"/>
-          <w:lang w:val="en-US"/>
-        </w:rPr>
-        <w:t xml:space="preserve"> Ward 24 : </w:t>
-      </w:r>
-      <w:r>
-        <w:rPr>
-          <w:b w:val="0"/>
-          <w:i/>
-          <w:color w:val="auto"/>
-          <w:lang w:val="en-US"/>
-        </w:rPr>
-        <w:t>«Infection and Immunology»</w:t>
-      </w:r>
-      <w:r>
-        <w:rPr>
-          <w:b w:val="0"/>
-          <w:i/>
-          <w:color w:val="auto"/>
-          <w:lang w:val="en-US"/>
-        </w:rPr>
-        <w:t xml:space="preserve"> </w:t>
-      </w:r>
-      <w:r>
-        <w:rPr>
-          <w:b w:val="0"/>
           <w:color w:val="auto"/>
           <w:lang w:val="en-US"/>
         </w:rPr>
@@ -951,21 +759,6 @@
         </w:rPr>
         <w:t>nstitute smaller proportions.</w:t>
       </w:r>
-    </w:p>
-    <w:p>
-      <w:pPr>
-        <w:pStyle w:val="Paragraphedeliste"/>
-        <w:numPr>
-          <w:ilvl w:val="0"/>
-          <w:numId w:val="0"/>
-        </w:numPr>
-        <w:ind w:left="720"/>
-        <w:rPr>
-          <w:b w:val="0"/>
-          <w:color w:val="auto"/>
-          <w:lang w:val="en-US"/>
-        </w:rPr>
-      </w:pPr>
     </w:p>
     <w:p>
       <w:pPr>
@@ -4521,7 +4314,15 @@
           <w:color w:val="auto"/>
           <w:lang w:val="en-US"/>
         </w:rPr>
-        <w:t>The peak of data recorded on patients</w:t>
+        <w:t xml:space="preserve">The peak of data recorded on </w:t>
+      </w:r>
+      <w:r>
+        <w:rPr>
+          <w:b w:val="0"/>
+          <w:color w:val="auto"/>
+          <w:lang w:val="en-US"/>
+        </w:rPr>
+        <w:t>the ages of the</w:t>
       </w:r>
       <w:r>
         <w:rPr>
@@ -4553,7 +4354,15 @@
           <w:color w:val="auto"/>
           <w:lang w:val="en-US"/>
         </w:rPr>
-        <w:t xml:space="preserve">ages </w:t>
+        <w:t>patients</w:t>
+      </w:r>
+      <w:r>
+        <w:rPr>
+          <w:b w:val="0"/>
+          <w:color w:val="auto"/>
+          <w:lang w:val="en-US"/>
+        </w:rPr>
+        <w:t xml:space="preserve"> </w:t>
       </w:r>
       <w:r>
         <w:rPr>
@@ -4886,11 +4695,12 @@
     </w:p>
     <w:p>
       <w:pPr>
-        <w:jc w:val="center"/>
-        <w:rPr>
-          <w:lang w:val="en-US"/>
-        </w:rPr>
-      </w:pPr>
+        <w:rPr>
+          <w:lang w:val="en-US"/>
+        </w:rPr>
+      </w:pPr>
+      <w:bookmarkStart w:id="2" w:name="_GoBack"/>
+      <w:bookmarkEnd w:id="2"/>
     </w:p>
     <w:p>
       <w:pPr>
@@ -6947,7 +6757,7 @@
           <w:color w:val="333333"/>
           <w:sz w:val="20"/>
           <w:szCs w:val="20"/>
-          <w:lang w:eastAsia="fr-FR"/>
+          <w:lang w:val="en-US" w:eastAsia="fr-FR"/>
         </w:rPr>
       </w:pPr>
       <w:r>
@@ -6966,9 +6776,31 @@
           <w:color w:val="333333"/>
           <w:sz w:val="20"/>
           <w:szCs w:val="20"/>
-          <w:lang w:eastAsia="fr-FR"/>
-        </w:rPr>
-        <w:t>68        78.5  11.8   8.0   0.9   0.9 100.0</w:t>
+          <w:lang w:val="en-US" w:eastAsia="fr-FR"/>
+        </w:rPr>
+        <w:t xml:space="preserve">68        </w:t>
+      </w:r>
+      <w:proofErr w:type="gramStart"/>
+      <w:r>
+        <w:rPr>
+          <w:rFonts w:ascii="Courier New" w:eastAsia="Times New Roman" w:hAnsi="Courier New" w:cs="Courier New"/>
+          <w:color w:val="333333"/>
+          <w:sz w:val="20"/>
+          <w:szCs w:val="20"/>
+          <w:lang w:val="en-US" w:eastAsia="fr-FR"/>
+        </w:rPr>
+        <w:t>78.5  11.8</w:t>
+      </w:r>
+      <w:proofErr w:type="gramEnd"/>
+      <w:r>
+        <w:rPr>
+          <w:rFonts w:ascii="Courier New" w:eastAsia="Times New Roman" w:hAnsi="Courier New" w:cs="Courier New"/>
+          <w:color w:val="333333"/>
+          <w:sz w:val="20"/>
+          <w:szCs w:val="20"/>
+          <w:lang w:val="en-US" w:eastAsia="fr-FR"/>
+        </w:rPr>
+        <w:t xml:space="preserve">   8.0   0.9   0.9 100.0</w:t>
       </w:r>
     </w:p>
     <w:p>
@@ -7014,7 +6846,7 @@
           <w:color w:val="333333"/>
           <w:sz w:val="20"/>
           <w:szCs w:val="20"/>
-          <w:lang w:eastAsia="fr-FR"/>
+          <w:lang w:val="en-US" w:eastAsia="fr-FR"/>
         </w:rPr>
         <w:t xml:space="preserve">      </w:t>
       </w:r>
@@ -16102,13 +15934,7 @@
         <w:rPr>
           <w:lang w:val="en-US"/>
         </w:rPr>
-        <w:t>in function of</w:t>
-      </w:r>
-      <w:r>
-        <w:rPr>
-          <w:lang w:val="en-US"/>
-        </w:rPr>
-        <w:t xml:space="preserve"> </w:t>
+        <w:t xml:space="preserve">in function of </w:t>
       </w:r>
       <w:r>
         <w:rPr>
@@ -18288,8 +18114,6 @@
         </w:rPr>
         <w:t xml:space="preserve">in function of </w:t>
       </w:r>
-      <w:bookmarkStart w:id="2" w:name="_GoBack"/>
-      <w:bookmarkEnd w:id="2"/>
       <w:r>
         <w:rPr>
           <w:lang w:val="en-US"/>
@@ -27830,15 +27654,7 @@
           <w:color w:val="auto"/>
           <w:lang w:val="en-US"/>
         </w:rPr>
-        <w:t>P</w:t>
-      </w:r>
-      <w:r>
-        <w:rPr>
-          <w:b w:val="0"/>
-          <w:color w:val="auto"/>
-          <w:lang w:val="en-US"/>
-        </w:rPr>
-        <w:t xml:space="preserve">articularly higher </w:t>
+        <w:t xml:space="preserve">Particularly higher </w:t>
       </w:r>
       <w:r>
         <w:rPr>
@@ -29102,7 +28918,6 @@
           <w:color w:val="auto"/>
           <w:lang w:val="en-US"/>
         </w:rPr>
-        <w:lastRenderedPageBreak/>
         <w:t>We observe a difference</w:t>
       </w:r>
       <w:r>
@@ -29193,6 +29008,7 @@
           <w:szCs w:val="20"/>
           <w:lang w:val="en-US" w:eastAsia="fr-FR"/>
         </w:rPr>
+        <w:lastRenderedPageBreak/>
         <w:t>pairwise.wilcox.test</w:t>
       </w:r>
       <w:proofErr w:type="spellEnd"/>
@@ -30283,7 +30099,6 @@
           <w:color w:val="auto"/>
           <w:lang w:val="en-US"/>
         </w:rPr>
-        <w:lastRenderedPageBreak/>
         <w:t xml:space="preserve">The 4 Boxplots are relatively at the same level (of Age), have relatively the same values of Median of Age, but with different data distributions in function of the Index of Severity; </w:t>
       </w:r>
     </w:p>
@@ -30307,6 +30122,7 @@
           <w:color w:val="auto"/>
           <w:lang w:val="en-US"/>
         </w:rPr>
+        <w:lastRenderedPageBreak/>
         <w:t>By starting our reading from the index of SEVERITY 1 to the index 4 on the axis dedicated to the SEVERITY, we clearly see that the data variability on the Ages decreases continuously,  as well as the quantity of outliers (the highest indexes of SEVERITY concern more elderly patients than the younger ones)</w:t>
       </w:r>
       <w:r>
@@ -31647,7 +31463,6 @@
           <w:szCs w:val="20"/>
           <w:lang w:val="en-US" w:eastAsia="fr-FR"/>
         </w:rPr>
-        <w:lastRenderedPageBreak/>
         <w:t xml:space="preserve">    Pairwise comparisons using Wilcoxon rank sum test with continuity correction </w:t>
       </w:r>
     </w:p>
@@ -31934,6 +31749,7 @@
           <w:szCs w:val="20"/>
           <w:lang w:eastAsia="fr-FR"/>
         </w:rPr>
+        <w:lastRenderedPageBreak/>
         <w:t xml:space="preserve">2 0.04798 -       -      </w:t>
       </w:r>
     </w:p>
@@ -34998,7 +34814,7 @@
           <w:rPr>
             <w:noProof/>
           </w:rPr>
-          <w:t>20</w:t>
+          <w:t>9</w:t>
         </w:r>
         <w:r>
           <w:fldChar w:fldCharType="end"/>
@@ -37074,7 +36890,7 @@
 </file>
 
 <file path=customXml/itemProps1.xml><?xml version="1.0" encoding="utf-8"?>
-<ds:datastoreItem xmlns:ds="http://schemas.openxmlformats.org/officeDocument/2006/customXml" ds:itemID="{D2BB7019-D149-444E-93A9-E1B3C7746CBF}">
+<ds:datastoreItem xmlns:ds="http://schemas.openxmlformats.org/officeDocument/2006/customXml" ds:itemID="{12C76EBD-9954-42CB-91B9-2A213470B5D3}">
   <ds:schemaRefs>
     <ds:schemaRef ds:uri="http://schemas.openxmlformats.org/officeDocument/2006/bibliography"/>
   </ds:schemaRefs>

</xml_diff>

<commit_message>
Pre-PDF formatting adjustments & corrections (Bivariate Analysis, Part I)
</commit_message>
<xml_diff>
--- a/Interpretation/ENG/Hospital Data Analysis - EDA - Interpretation.DOCX
+++ b/Interpretation/ENG/Hospital Data Analysis - EDA - Interpretation.DOCX
@@ -4699,8 +4699,6 @@
           <w:lang w:val="en-US"/>
         </w:rPr>
       </w:pPr>
-      <w:bookmarkStart w:id="2" w:name="_GoBack"/>
-      <w:bookmarkEnd w:id="2"/>
     </w:p>
     <w:p>
       <w:pPr>
@@ -5796,7 +5794,7 @@
           <w:color w:val="333333"/>
           <w:sz w:val="20"/>
           <w:szCs w:val="20"/>
-          <w:lang w:eastAsia="fr-FR"/>
+          <w:lang w:val="en-US" w:eastAsia="fr-FR"/>
         </w:rPr>
       </w:pPr>
       <w:r>
@@ -5836,7 +5834,7 @@
           <w:color w:val="333333"/>
           <w:sz w:val="20"/>
           <w:szCs w:val="20"/>
-          <w:lang w:eastAsia="fr-FR"/>
+          <w:lang w:val="en-US" w:eastAsia="fr-FR"/>
         </w:rPr>
         <w:t>DRG_CODE</w:t>
       </w:r>
@@ -5875,16 +5873,16 @@
           <w:color w:val="333333"/>
           <w:sz w:val="20"/>
           <w:szCs w:val="20"/>
-          <w:lang w:eastAsia="fr-FR"/>
-        </w:rPr>
-      </w:pPr>
-      <w:r>
-        <w:rPr>
-          <w:rFonts w:ascii="Courier New" w:eastAsia="Times New Roman" w:hAnsi="Courier New" w:cs="Courier New"/>
-          <w:color w:val="333333"/>
-          <w:sz w:val="20"/>
-          <w:szCs w:val="20"/>
-          <w:lang w:eastAsia="fr-FR"/>
+          <w:lang w:val="en-US" w:eastAsia="fr-FR"/>
+        </w:rPr>
+      </w:pPr>
+      <w:r>
+        <w:rPr>
+          <w:rFonts w:ascii="Courier New" w:eastAsia="Times New Roman" w:hAnsi="Courier New" w:cs="Courier New"/>
+          <w:color w:val="333333"/>
+          <w:sz w:val="20"/>
+          <w:szCs w:val="20"/>
+          <w:lang w:val="en-US" w:eastAsia="fr-FR"/>
         </w:rPr>
         <w:t>WARD_ADMISSION 087 089 090 127 576</w:t>
       </w:r>
@@ -5923,16 +5921,16 @@
           <w:color w:val="333333"/>
           <w:sz w:val="20"/>
           <w:szCs w:val="20"/>
-          <w:lang w:eastAsia="fr-FR"/>
-        </w:rPr>
-      </w:pPr>
-      <w:r>
-        <w:rPr>
-          <w:rFonts w:ascii="Courier New" w:eastAsia="Times New Roman" w:hAnsi="Courier New" w:cs="Courier New"/>
-          <w:color w:val="333333"/>
-          <w:sz w:val="20"/>
-          <w:szCs w:val="20"/>
-          <w:lang w:eastAsia="fr-FR"/>
+          <w:lang w:val="en-US" w:eastAsia="fr-FR"/>
+        </w:rPr>
+      </w:pPr>
+      <w:r>
+        <w:rPr>
+          <w:rFonts w:ascii="Courier New" w:eastAsia="Times New Roman" w:hAnsi="Courier New" w:cs="Courier New"/>
+          <w:color w:val="333333"/>
+          <w:sz w:val="20"/>
+          <w:szCs w:val="20"/>
+          <w:lang w:val="en-US" w:eastAsia="fr-FR"/>
         </w:rPr>
         <w:t xml:space="preserve">          08    71   1   2 140   5</w:t>
       </w:r>
@@ -5971,18 +5969,40 @@
           <w:color w:val="333333"/>
           <w:sz w:val="20"/>
           <w:szCs w:val="20"/>
-          <w:lang w:eastAsia="fr-FR"/>
-        </w:rPr>
-      </w:pPr>
-      <w:r>
-        <w:rPr>
-          <w:rFonts w:ascii="Courier New" w:eastAsia="Times New Roman" w:hAnsi="Courier New" w:cs="Courier New"/>
-          <w:color w:val="333333"/>
-          <w:sz w:val="20"/>
-          <w:szCs w:val="20"/>
-          <w:lang w:eastAsia="fr-FR"/>
-        </w:rPr>
-        <w:t xml:space="preserve">          21    64  83  14 155  61</w:t>
+          <w:lang w:val="en-US" w:eastAsia="fr-FR"/>
+        </w:rPr>
+      </w:pPr>
+      <w:r>
+        <w:rPr>
+          <w:rFonts w:ascii="Courier New" w:eastAsia="Times New Roman" w:hAnsi="Courier New" w:cs="Courier New"/>
+          <w:color w:val="333333"/>
+          <w:sz w:val="20"/>
+          <w:szCs w:val="20"/>
+          <w:lang w:val="en-US" w:eastAsia="fr-FR"/>
+        </w:rPr>
+        <w:t xml:space="preserve">          21    </w:t>
+      </w:r>
+      <w:proofErr w:type="gramStart"/>
+      <w:r>
+        <w:rPr>
+          <w:rFonts w:ascii="Courier New" w:eastAsia="Times New Roman" w:hAnsi="Courier New" w:cs="Courier New"/>
+          <w:color w:val="333333"/>
+          <w:sz w:val="20"/>
+          <w:szCs w:val="20"/>
+          <w:lang w:val="en-US" w:eastAsia="fr-FR"/>
+        </w:rPr>
+        <w:t>64  83</w:t>
+      </w:r>
+      <w:proofErr w:type="gramEnd"/>
+      <w:r>
+        <w:rPr>
+          <w:rFonts w:ascii="Courier New" w:eastAsia="Times New Roman" w:hAnsi="Courier New" w:cs="Courier New"/>
+          <w:color w:val="333333"/>
+          <w:sz w:val="20"/>
+          <w:szCs w:val="20"/>
+          <w:lang w:val="en-US" w:eastAsia="fr-FR"/>
+        </w:rPr>
+        <w:t xml:space="preserve">  14 155  61</w:t>
       </w:r>
     </w:p>
     <w:p>
@@ -6019,18 +6039,40 @@
           <w:color w:val="333333"/>
           <w:sz w:val="20"/>
           <w:szCs w:val="20"/>
-          <w:lang w:eastAsia="fr-FR"/>
-        </w:rPr>
-      </w:pPr>
-      <w:r>
-        <w:rPr>
-          <w:rFonts w:ascii="Courier New" w:eastAsia="Times New Roman" w:hAnsi="Courier New" w:cs="Courier New"/>
-          <w:color w:val="333333"/>
-          <w:sz w:val="20"/>
-          <w:szCs w:val="20"/>
-          <w:lang w:eastAsia="fr-FR"/>
-        </w:rPr>
-        <w:t xml:space="preserve">          24     0  21  15   1  97</w:t>
+          <w:lang w:val="en-US" w:eastAsia="fr-FR"/>
+        </w:rPr>
+      </w:pPr>
+      <w:r>
+        <w:rPr>
+          <w:rFonts w:ascii="Courier New" w:eastAsia="Times New Roman" w:hAnsi="Courier New" w:cs="Courier New"/>
+          <w:color w:val="333333"/>
+          <w:sz w:val="20"/>
+          <w:szCs w:val="20"/>
+          <w:lang w:val="en-US" w:eastAsia="fr-FR"/>
+        </w:rPr>
+        <w:t xml:space="preserve">          24     </w:t>
+      </w:r>
+      <w:proofErr w:type="gramStart"/>
+      <w:r>
+        <w:rPr>
+          <w:rFonts w:ascii="Courier New" w:eastAsia="Times New Roman" w:hAnsi="Courier New" w:cs="Courier New"/>
+          <w:color w:val="333333"/>
+          <w:sz w:val="20"/>
+          <w:szCs w:val="20"/>
+          <w:lang w:val="en-US" w:eastAsia="fr-FR"/>
+        </w:rPr>
+        <w:t>0  21</w:t>
+      </w:r>
+      <w:proofErr w:type="gramEnd"/>
+      <w:r>
+        <w:rPr>
+          <w:rFonts w:ascii="Courier New" w:eastAsia="Times New Roman" w:hAnsi="Courier New" w:cs="Courier New"/>
+          <w:color w:val="333333"/>
+          <w:sz w:val="20"/>
+          <w:szCs w:val="20"/>
+          <w:lang w:val="en-US" w:eastAsia="fr-FR"/>
+        </w:rPr>
+        <w:t xml:space="preserve">  15   1  97</w:t>
       </w:r>
     </w:p>
     <w:p>
@@ -6067,18 +6109,40 @@
           <w:color w:val="333333"/>
           <w:sz w:val="20"/>
           <w:szCs w:val="20"/>
-          <w:lang w:eastAsia="fr-FR"/>
-        </w:rPr>
-      </w:pPr>
-      <w:r>
-        <w:rPr>
-          <w:rFonts w:ascii="Courier New" w:eastAsia="Times New Roman" w:hAnsi="Courier New" w:cs="Courier New"/>
-          <w:color w:val="333333"/>
-          <w:sz w:val="20"/>
-          <w:szCs w:val="20"/>
-          <w:lang w:eastAsia="fr-FR"/>
-        </w:rPr>
-        <w:t xml:space="preserve">          2604 199  52  36 129 109</w:t>
+          <w:lang w:val="en-US" w:eastAsia="fr-FR"/>
+        </w:rPr>
+      </w:pPr>
+      <w:r>
+        <w:rPr>
+          <w:rFonts w:ascii="Courier New" w:eastAsia="Times New Roman" w:hAnsi="Courier New" w:cs="Courier New"/>
+          <w:color w:val="333333"/>
+          <w:sz w:val="20"/>
+          <w:szCs w:val="20"/>
+          <w:lang w:val="en-US" w:eastAsia="fr-FR"/>
+        </w:rPr>
+        <w:t xml:space="preserve">          2604 </w:t>
+      </w:r>
+      <w:proofErr w:type="gramStart"/>
+      <w:r>
+        <w:rPr>
+          <w:rFonts w:ascii="Courier New" w:eastAsia="Times New Roman" w:hAnsi="Courier New" w:cs="Courier New"/>
+          <w:color w:val="333333"/>
+          <w:sz w:val="20"/>
+          <w:szCs w:val="20"/>
+          <w:lang w:val="en-US" w:eastAsia="fr-FR"/>
+        </w:rPr>
+        <w:t>199  52</w:t>
+      </w:r>
+      <w:proofErr w:type="gramEnd"/>
+      <w:r>
+        <w:rPr>
+          <w:rFonts w:ascii="Courier New" w:eastAsia="Times New Roman" w:hAnsi="Courier New" w:cs="Courier New"/>
+          <w:color w:val="333333"/>
+          <w:sz w:val="20"/>
+          <w:szCs w:val="20"/>
+          <w:lang w:val="en-US" w:eastAsia="fr-FR"/>
+        </w:rPr>
+        <w:t xml:space="preserve">  36 129 109</w:t>
       </w:r>
     </w:p>
     <w:p>
@@ -6115,18 +6179,40 @@
           <w:color w:val="333333"/>
           <w:sz w:val="20"/>
           <w:szCs w:val="20"/>
-          <w:lang w:eastAsia="fr-FR"/>
-        </w:rPr>
-      </w:pPr>
-      <w:r>
-        <w:rPr>
-          <w:rFonts w:ascii="Courier New" w:eastAsia="Times New Roman" w:hAnsi="Courier New" w:cs="Courier New"/>
-          <w:color w:val="333333"/>
-          <w:sz w:val="20"/>
-          <w:szCs w:val="20"/>
-          <w:lang w:eastAsia="fr-FR"/>
-        </w:rPr>
-        <w:t xml:space="preserve">          2605 566  37  16 163 351</w:t>
+          <w:lang w:val="en-US" w:eastAsia="fr-FR"/>
+        </w:rPr>
+      </w:pPr>
+      <w:r>
+        <w:rPr>
+          <w:rFonts w:ascii="Courier New" w:eastAsia="Times New Roman" w:hAnsi="Courier New" w:cs="Courier New"/>
+          <w:color w:val="333333"/>
+          <w:sz w:val="20"/>
+          <w:szCs w:val="20"/>
+          <w:lang w:val="en-US" w:eastAsia="fr-FR"/>
+        </w:rPr>
+        <w:t xml:space="preserve">          2605 </w:t>
+      </w:r>
+      <w:proofErr w:type="gramStart"/>
+      <w:r>
+        <w:rPr>
+          <w:rFonts w:ascii="Courier New" w:eastAsia="Times New Roman" w:hAnsi="Courier New" w:cs="Courier New"/>
+          <w:color w:val="333333"/>
+          <w:sz w:val="20"/>
+          <w:szCs w:val="20"/>
+          <w:lang w:val="en-US" w:eastAsia="fr-FR"/>
+        </w:rPr>
+        <w:t>566  37</w:t>
+      </w:r>
+      <w:proofErr w:type="gramEnd"/>
+      <w:r>
+        <w:rPr>
+          <w:rFonts w:ascii="Courier New" w:eastAsia="Times New Roman" w:hAnsi="Courier New" w:cs="Courier New"/>
+          <w:color w:val="333333"/>
+          <w:sz w:val="20"/>
+          <w:szCs w:val="20"/>
+          <w:lang w:val="en-US" w:eastAsia="fr-FR"/>
+        </w:rPr>
+        <w:t xml:space="preserve">  16 163 351</w:t>
       </w:r>
     </w:p>
     <w:p>
@@ -6163,23 +6249,48 @@
           <w:color w:val="333333"/>
           <w:sz w:val="20"/>
           <w:szCs w:val="20"/>
-          <w:lang w:eastAsia="fr-FR"/>
-        </w:rPr>
-      </w:pPr>
-      <w:r>
-        <w:rPr>
-          <w:rFonts w:ascii="Courier New" w:eastAsia="Times New Roman" w:hAnsi="Courier New" w:cs="Courier New"/>
-          <w:color w:val="333333"/>
-          <w:sz w:val="20"/>
-          <w:szCs w:val="20"/>
-          <w:lang w:eastAsia="fr-FR"/>
-        </w:rPr>
-        <w:t xml:space="preserve">          68   266  40  27   3   3</w:t>
+          <w:lang w:val="en-US" w:eastAsia="fr-FR"/>
+        </w:rPr>
+      </w:pPr>
+      <w:r>
+        <w:rPr>
+          <w:rFonts w:ascii="Courier New" w:eastAsia="Times New Roman" w:hAnsi="Courier New" w:cs="Courier New"/>
+          <w:color w:val="333333"/>
+          <w:sz w:val="20"/>
+          <w:szCs w:val="20"/>
+          <w:lang w:val="en-US" w:eastAsia="fr-FR"/>
+        </w:rPr>
+        <w:t xml:space="preserve">          68   </w:t>
+      </w:r>
+      <w:proofErr w:type="gramStart"/>
+      <w:r>
+        <w:rPr>
+          <w:rFonts w:ascii="Courier New" w:eastAsia="Times New Roman" w:hAnsi="Courier New" w:cs="Courier New"/>
+          <w:color w:val="333333"/>
+          <w:sz w:val="20"/>
+          <w:szCs w:val="20"/>
+          <w:lang w:val="en-US" w:eastAsia="fr-FR"/>
+        </w:rPr>
+        <w:t>266  40</w:t>
+      </w:r>
+      <w:proofErr w:type="gramEnd"/>
+      <w:r>
+        <w:rPr>
+          <w:rFonts w:ascii="Courier New" w:eastAsia="Times New Roman" w:hAnsi="Courier New" w:cs="Courier New"/>
+          <w:color w:val="333333"/>
+          <w:sz w:val="20"/>
+          <w:szCs w:val="20"/>
+          <w:lang w:val="en-US" w:eastAsia="fr-FR"/>
+        </w:rPr>
+        <w:t xml:space="preserve">  27   3   3</w:t>
       </w:r>
     </w:p>
     <w:p>
       <w:pPr>
         <w:spacing w:after="0"/>
+        <w:rPr>
+          <w:lang w:val="en-US"/>
+        </w:rPr>
       </w:pPr>
     </w:p>
     <w:p>
@@ -6197,14 +6308,16 @@
         <w:rPr>
           <w:b/>
           <w:color w:val="333333"/>
+          <w:lang w:val="en-US"/>
         </w:rPr>
       </w:pPr>
       <w:r>
         <w:rPr>
           <w:b/>
           <w:color w:val="333333"/>
-        </w:rPr>
-        <w:t>Pourcentage en ligne</w:t>
+          <w:lang w:val="en-US"/>
+        </w:rPr>
+        <w:t>Row percentage</w:t>
       </w:r>
     </w:p>
     <w:p>
@@ -6250,7 +6363,7 @@
           <w:color w:val="333333"/>
           <w:sz w:val="20"/>
           <w:szCs w:val="20"/>
-          <w:lang w:eastAsia="fr-FR"/>
+          <w:lang w:val="en-US" w:eastAsia="fr-FR"/>
         </w:rPr>
         <w:t xml:space="preserve">      </w:t>
       </w:r>
@@ -6260,7 +6373,7 @@
           <w:color w:val="333333"/>
           <w:sz w:val="20"/>
           <w:szCs w:val="20"/>
-          <w:lang w:eastAsia="fr-FR"/>
+          <w:lang w:val="en-US" w:eastAsia="fr-FR"/>
         </w:rPr>
         <w:tab/>
       </w:r>
@@ -6270,7 +6383,7 @@
           <w:color w:val="333333"/>
           <w:sz w:val="20"/>
           <w:szCs w:val="20"/>
-          <w:lang w:eastAsia="fr-FR"/>
+          <w:lang w:val="en-US" w:eastAsia="fr-FR"/>
         </w:rPr>
         <w:tab/>
       </w:r>
@@ -6883,13 +6996,31 @@
           <w:color w:val="333333"/>
         </w:rPr>
       </w:pPr>
+      <w:proofErr w:type="spellStart"/>
       <w:r>
         <w:rPr>
           <w:b/>
           <w:color w:val="333333"/>
         </w:rPr>
-        <w:t>Pourcentage en colonne</w:t>
-      </w:r>
+        <w:t>Column</w:t>
+      </w:r>
+      <w:proofErr w:type="spellEnd"/>
+      <w:r>
+        <w:rPr>
+          <w:b/>
+          <w:color w:val="333333"/>
+        </w:rPr>
+        <w:t xml:space="preserve"> </w:t>
+      </w:r>
+      <w:proofErr w:type="spellStart"/>
+      <w:r>
+        <w:rPr>
+          <w:b/>
+          <w:color w:val="333333"/>
+        </w:rPr>
+        <w:t>percentage</w:t>
+      </w:r>
+      <w:proofErr w:type="spellEnd"/>
     </w:p>
     <w:p>
       <w:pPr>
@@ -8240,6 +8371,22 @@
     </w:p>
     <w:p>
       <w:pPr>
+        <w:pStyle w:val="Paragraphedeliste"/>
+        <w:numPr>
+          <w:ilvl w:val="0"/>
+          <w:numId w:val="0"/>
+        </w:numPr>
+        <w:ind w:left="1176"/>
+        <w:jc w:val="both"/>
+        <w:rPr>
+          <w:b w:val="0"/>
+          <w:color w:val="auto"/>
+          <w:lang w:val="en-US"/>
+        </w:rPr>
+      </w:pPr>
+    </w:p>
+    <w:p>
+      <w:pPr>
         <w:pStyle w:val="Titre3"/>
         <w:numPr>
           <w:ilvl w:val="0"/>
@@ -8756,61 +8903,6 @@
     </w:p>
     <w:p>
       <w:pPr>
-        <w:spacing w:after="0"/>
-        <w:rPr>
-          <w:lang w:val="en-US"/>
-        </w:rPr>
-      </w:pPr>
-    </w:p>
-    <w:p>
-      <w:pPr>
-        <w:pStyle w:val="PrformatHTML"/>
-        <w:pBdr>
-          <w:top w:val="single" w:sz="6" w:space="7" w:color="CCCCCC"/>
-          <w:left w:val="single" w:sz="6" w:space="7" w:color="CCCCCC"/>
-          <w:bottom w:val="single" w:sz="6" w:space="7" w:color="CCCCCC"/>
-          <w:right w:val="single" w:sz="6" w:space="7" w:color="CCCCCC"/>
-        </w:pBdr>
-        <w:shd w:val="clear" w:color="auto" w:fill="F5F5F5"/>
-        <w:wordWrap w:val="0"/>
-        <w:spacing w:after="150"/>
-        <w:rPr>
-          <w:b/>
-          <w:color w:val="333333"/>
-          <w:lang w:val="en-US"/>
-        </w:rPr>
-      </w:pPr>
-      <w:proofErr w:type="spellStart"/>
-      <w:r>
-        <w:rPr>
-          <w:b/>
-          <w:color w:val="333333"/>
-          <w:lang w:val="en-US"/>
-        </w:rPr>
-        <w:t>Pourcentage</w:t>
-      </w:r>
-      <w:proofErr w:type="spellEnd"/>
-      <w:r>
-        <w:rPr>
-          <w:b/>
-          <w:color w:val="333333"/>
-          <w:lang w:val="en-US"/>
-        </w:rPr>
-        <w:t xml:space="preserve"> en </w:t>
-      </w:r>
-      <w:proofErr w:type="spellStart"/>
-      <w:r>
-        <w:rPr>
-          <w:b/>
-          <w:color w:val="333333"/>
-          <w:lang w:val="en-US"/>
-        </w:rPr>
-        <w:t>ligne</w:t>
-      </w:r>
-      <w:proofErr w:type="spellEnd"/>
-    </w:p>
-    <w:p>
-      <w:pPr>
         <w:pBdr>
           <w:top w:val="single" w:sz="6" w:space="7" w:color="CCCCCC"/>
           <w:left w:val="single" w:sz="6" w:space="7" w:color="CCCCCC"/>
@@ -8846,36 +8938,41 @@
           <w:lang w:val="en-US" w:eastAsia="fr-FR"/>
         </w:rPr>
       </w:pPr>
-      <w:r>
-        <w:rPr>
-          <w:rFonts w:ascii="Courier New" w:eastAsia="Times New Roman" w:hAnsi="Courier New" w:cs="Courier New"/>
-          <w:color w:val="333333"/>
-          <w:sz w:val="20"/>
-          <w:szCs w:val="20"/>
-          <w:lang w:val="en-US" w:eastAsia="fr-FR"/>
+    </w:p>
+    <w:p>
+      <w:pPr>
+        <w:spacing w:after="0"/>
+        <w:rPr>
+          <w:lang w:val="en-US"/>
+        </w:rPr>
+      </w:pPr>
+    </w:p>
+    <w:p>
+      <w:pPr>
+        <w:pStyle w:val="PrformatHTML"/>
+        <w:pBdr>
+          <w:top w:val="single" w:sz="6" w:space="7" w:color="CCCCCC"/>
+          <w:left w:val="single" w:sz="6" w:space="7" w:color="CCCCCC"/>
+          <w:bottom w:val="single" w:sz="6" w:space="7" w:color="CCCCCC"/>
+          <w:right w:val="single" w:sz="6" w:space="7" w:color="CCCCCC"/>
+        </w:pBdr>
+        <w:shd w:val="clear" w:color="auto" w:fill="F5F5F5"/>
+        <w:wordWrap w:val="0"/>
+        <w:spacing w:after="150"/>
+        <w:rPr>
+          <w:b/>
+          <w:color w:val="333333"/>
+          <w:lang w:val="en-US"/>
+        </w:rPr>
+      </w:pPr>
+      <w:r>
+        <w:rPr>
+          <w:b/>
+          <w:color w:val="333333"/>
+          <w:lang w:val="en-US"/>
         </w:rPr>
         <w:lastRenderedPageBreak/>
-        <w:t xml:space="preserve">     </w:t>
-      </w:r>
-      <w:r>
-        <w:rPr>
-          <w:rFonts w:ascii="Courier New" w:eastAsia="Times New Roman" w:hAnsi="Courier New" w:cs="Courier New"/>
-          <w:color w:val="333333"/>
-          <w:sz w:val="20"/>
-          <w:szCs w:val="20"/>
-          <w:lang w:val="en-US" w:eastAsia="fr-FR"/>
-        </w:rPr>
-        <w:tab/>
-      </w:r>
-      <w:r>
-        <w:rPr>
-          <w:rFonts w:ascii="Courier New" w:eastAsia="Times New Roman" w:hAnsi="Courier New" w:cs="Courier New"/>
-          <w:color w:val="333333"/>
-          <w:sz w:val="20"/>
-          <w:szCs w:val="20"/>
-          <w:lang w:val="en-US" w:eastAsia="fr-FR"/>
-        </w:rPr>
-        <w:t>DEATH_INHOSP</w:t>
+        <w:t>Row percentage</w:t>
       </w:r>
     </w:p>
     <w:p>
@@ -8912,18 +9009,38 @@
           <w:color w:val="333333"/>
           <w:sz w:val="20"/>
           <w:szCs w:val="20"/>
-          <w:lang w:eastAsia="fr-FR"/>
-        </w:rPr>
-      </w:pPr>
-      <w:r>
-        <w:rPr>
-          <w:rFonts w:ascii="Courier New" w:eastAsia="Times New Roman" w:hAnsi="Courier New" w:cs="Courier New"/>
-          <w:color w:val="333333"/>
-          <w:sz w:val="20"/>
-          <w:szCs w:val="20"/>
-          <w:lang w:eastAsia="fr-FR"/>
-        </w:rPr>
-        <w:t>WARD_ADMISSION 0     1     Total</w:t>
+          <w:lang w:val="en-US" w:eastAsia="fr-FR"/>
+        </w:rPr>
+      </w:pPr>
+      <w:r>
+        <w:rPr>
+          <w:rFonts w:ascii="Courier New" w:eastAsia="Times New Roman" w:hAnsi="Courier New" w:cs="Courier New"/>
+          <w:color w:val="333333"/>
+          <w:sz w:val="20"/>
+          <w:szCs w:val="20"/>
+          <w:lang w:val="en-US" w:eastAsia="fr-FR"/>
+        </w:rPr>
+        <w:t xml:space="preserve">     </w:t>
+      </w:r>
+      <w:r>
+        <w:rPr>
+          <w:rFonts w:ascii="Courier New" w:eastAsia="Times New Roman" w:hAnsi="Courier New" w:cs="Courier New"/>
+          <w:color w:val="333333"/>
+          <w:sz w:val="20"/>
+          <w:szCs w:val="20"/>
+          <w:lang w:val="en-US" w:eastAsia="fr-FR"/>
+        </w:rPr>
+        <w:tab/>
+      </w:r>
+      <w:r>
+        <w:rPr>
+          <w:rFonts w:ascii="Courier New" w:eastAsia="Times New Roman" w:hAnsi="Courier New" w:cs="Courier New"/>
+          <w:color w:val="333333"/>
+          <w:sz w:val="20"/>
+          <w:szCs w:val="20"/>
+          <w:lang w:val="en-US" w:eastAsia="fr-FR"/>
+        </w:rPr>
+        <w:t>DEATH_INHOSP</w:t>
       </w:r>
     </w:p>
     <w:p>
@@ -8960,18 +9077,18 @@
           <w:color w:val="333333"/>
           <w:sz w:val="20"/>
           <w:szCs w:val="20"/>
-          <w:lang w:eastAsia="fr-FR"/>
-        </w:rPr>
-      </w:pPr>
-      <w:r>
-        <w:rPr>
-          <w:rFonts w:ascii="Courier New" w:eastAsia="Times New Roman" w:hAnsi="Courier New" w:cs="Courier New"/>
-          <w:color w:val="333333"/>
-          <w:sz w:val="20"/>
-          <w:szCs w:val="20"/>
-          <w:lang w:eastAsia="fr-FR"/>
-        </w:rPr>
-        <w:t xml:space="preserve">      08        92.2   7.8 100.0</w:t>
+          <w:lang w:val="en-US" w:eastAsia="fr-FR"/>
+        </w:rPr>
+      </w:pPr>
+      <w:r>
+        <w:rPr>
+          <w:rFonts w:ascii="Courier New" w:eastAsia="Times New Roman" w:hAnsi="Courier New" w:cs="Courier New"/>
+          <w:color w:val="333333"/>
+          <w:sz w:val="20"/>
+          <w:szCs w:val="20"/>
+          <w:lang w:val="en-US" w:eastAsia="fr-FR"/>
+        </w:rPr>
+        <w:t>WARD_ADMISSION 0     1     Total</w:t>
       </w:r>
     </w:p>
     <w:p>
@@ -9008,28 +9125,18 @@
           <w:color w:val="333333"/>
           <w:sz w:val="20"/>
           <w:szCs w:val="20"/>
-          <w:lang w:eastAsia="fr-FR"/>
-        </w:rPr>
-      </w:pPr>
-      <w:r>
-        <w:rPr>
-          <w:rFonts w:ascii="Courier New" w:eastAsia="Times New Roman" w:hAnsi="Courier New" w:cs="Courier New"/>
-          <w:color w:val="333333"/>
-          <w:sz w:val="20"/>
-          <w:szCs w:val="20"/>
-          <w:lang w:eastAsia="fr-FR"/>
-        </w:rPr>
-        <w:t xml:space="preserve">      </w:t>
-      </w:r>
-      <w:r>
-        <w:rPr>
-          <w:rFonts w:ascii="Courier New" w:eastAsia="Times New Roman" w:hAnsi="Courier New" w:cs="Courier New"/>
-          <w:color w:val="333333"/>
-          <w:sz w:val="20"/>
-          <w:szCs w:val="20"/>
-          <w:lang w:eastAsia="fr-FR"/>
-        </w:rPr>
-        <w:t>21        81.7  18.3 100.0</w:t>
+          <w:lang w:val="en-US" w:eastAsia="fr-FR"/>
+        </w:rPr>
+      </w:pPr>
+      <w:r>
+        <w:rPr>
+          <w:rFonts w:ascii="Courier New" w:eastAsia="Times New Roman" w:hAnsi="Courier New" w:cs="Courier New"/>
+          <w:color w:val="333333"/>
+          <w:sz w:val="20"/>
+          <w:szCs w:val="20"/>
+          <w:lang w:val="en-US" w:eastAsia="fr-FR"/>
+        </w:rPr>
+        <w:t xml:space="preserve">      08        92.2   7.8 100.0</w:t>
       </w:r>
     </w:p>
     <w:p>
@@ -9075,9 +9182,19 @@
           <w:color w:val="333333"/>
           <w:sz w:val="20"/>
           <w:szCs w:val="20"/>
+          <w:lang w:val="en-US" w:eastAsia="fr-FR"/>
+        </w:rPr>
+        <w:t xml:space="preserve">      </w:t>
+      </w:r>
+      <w:r>
+        <w:rPr>
+          <w:rFonts w:ascii="Courier New" w:eastAsia="Times New Roman" w:hAnsi="Courier New" w:cs="Courier New"/>
+          <w:color w:val="333333"/>
+          <w:sz w:val="20"/>
+          <w:szCs w:val="20"/>
           <w:lang w:eastAsia="fr-FR"/>
         </w:rPr>
-        <w:t xml:space="preserve">      24        85.8  14.2 100.0</w:t>
+        <w:t>21        81.7  18.3 100.0</w:t>
       </w:r>
     </w:p>
     <w:p>
@@ -9125,7 +9242,7 @@
           <w:szCs w:val="20"/>
           <w:lang w:eastAsia="fr-FR"/>
         </w:rPr>
-        <w:t xml:space="preserve">      2604      86.3  13.7 100.0</w:t>
+        <w:t xml:space="preserve">      24        85.8  14.2 100.0</w:t>
       </w:r>
     </w:p>
     <w:p>
@@ -9173,7 +9290,7 @@
           <w:szCs w:val="20"/>
           <w:lang w:eastAsia="fr-FR"/>
         </w:rPr>
-        <w:t xml:space="preserve">      2605      86.8  13.2 100.0</w:t>
+        <w:t xml:space="preserve">      2604      86.3  13.7 100.0</w:t>
       </w:r>
     </w:p>
     <w:p>
@@ -9221,7 +9338,7 @@
           <w:szCs w:val="20"/>
           <w:lang w:eastAsia="fr-FR"/>
         </w:rPr>
-        <w:t xml:space="preserve">      68        95.3   4.7 100.0</w:t>
+        <w:t xml:space="preserve">      2605      86.8  13.2 100.0</w:t>
       </w:r>
     </w:p>
     <w:p>
@@ -9269,6 +9386,54 @@
           <w:szCs w:val="20"/>
           <w:lang w:eastAsia="fr-FR"/>
         </w:rPr>
+        <w:t xml:space="preserve">      68        95.3   4.7 100.0</w:t>
+      </w:r>
+    </w:p>
+    <w:p>
+      <w:pPr>
+        <w:pBdr>
+          <w:top w:val="single" w:sz="6" w:space="7" w:color="CCCCCC"/>
+          <w:left w:val="single" w:sz="6" w:space="7" w:color="CCCCCC"/>
+          <w:bottom w:val="single" w:sz="6" w:space="7" w:color="CCCCCC"/>
+          <w:right w:val="single" w:sz="6" w:space="7" w:color="CCCCCC"/>
+        </w:pBdr>
+        <w:shd w:val="clear" w:color="auto" w:fill="FFFFFF"/>
+        <w:tabs>
+          <w:tab w:val="left" w:pos="916"/>
+          <w:tab w:val="left" w:pos="1832"/>
+          <w:tab w:val="left" w:pos="2748"/>
+          <w:tab w:val="left" w:pos="3664"/>
+          <w:tab w:val="left" w:pos="4580"/>
+          <w:tab w:val="left" w:pos="5496"/>
+          <w:tab w:val="left" w:pos="6412"/>
+          <w:tab w:val="left" w:pos="7328"/>
+          <w:tab w:val="left" w:pos="8244"/>
+          <w:tab w:val="left" w:pos="9160"/>
+          <w:tab w:val="left" w:pos="10076"/>
+          <w:tab w:val="left" w:pos="10992"/>
+          <w:tab w:val="left" w:pos="11908"/>
+          <w:tab w:val="left" w:pos="12824"/>
+          <w:tab w:val="left" w:pos="13740"/>
+          <w:tab w:val="left" w:pos="14656"/>
+        </w:tabs>
+        <w:wordWrap w:val="0"/>
+        <w:spacing w:after="0" w:line="240" w:lineRule="auto"/>
+        <w:rPr>
+          <w:rFonts w:ascii="Courier New" w:eastAsia="Times New Roman" w:hAnsi="Courier New" w:cs="Courier New"/>
+          <w:color w:val="333333"/>
+          <w:sz w:val="20"/>
+          <w:szCs w:val="20"/>
+          <w:lang w:eastAsia="fr-FR"/>
+        </w:rPr>
+      </w:pPr>
+      <w:r>
+        <w:rPr>
+          <w:rFonts w:ascii="Courier New" w:eastAsia="Times New Roman" w:hAnsi="Courier New" w:cs="Courier New"/>
+          <w:color w:val="333333"/>
+          <w:sz w:val="20"/>
+          <w:szCs w:val="20"/>
+          <w:lang w:eastAsia="fr-FR"/>
+        </w:rPr>
         <w:t xml:space="preserve">      Ensemble  87.4  12.6 100.0</w:t>
       </w:r>
     </w:p>
@@ -9294,13 +9459,31 @@
           <w:color w:val="333333"/>
         </w:rPr>
       </w:pPr>
+      <w:proofErr w:type="spellStart"/>
       <w:r>
         <w:rPr>
           <w:b/>
           <w:color w:val="333333"/>
         </w:rPr>
-        <w:t>Pourcentage en colonne</w:t>
-      </w:r>
+        <w:t>Column</w:t>
+      </w:r>
+      <w:proofErr w:type="spellEnd"/>
+      <w:r>
+        <w:rPr>
+          <w:b/>
+          <w:color w:val="333333"/>
+        </w:rPr>
+        <w:t xml:space="preserve"> </w:t>
+      </w:r>
+      <w:proofErr w:type="spellStart"/>
+      <w:r>
+        <w:rPr>
+          <w:b/>
+          <w:color w:val="333333"/>
+        </w:rPr>
+        <w:t>percentage</w:t>
+      </w:r>
+      <w:proofErr w:type="spellEnd"/>
     </w:p>
     <w:p>
       <w:pPr>
@@ -10377,6 +10560,8 @@
         </w:drawing>
       </w:r>
     </w:p>
+    <w:p/>
+    <w:p/>
     <w:p>
       <w:pPr>
         <w:pBdr>
@@ -10422,6 +10607,7 @@
           <w:szCs w:val="20"/>
           <w:lang w:val="en-US" w:eastAsia="fr-FR"/>
         </w:rPr>
+        <w:lastRenderedPageBreak/>
         <w:t>car::</w:t>
       </w:r>
       <w:proofErr w:type="spellStart"/>
@@ -10624,7 +10810,6 @@
           <w:szCs w:val="20"/>
           <w:lang w:val="en-US" w:eastAsia="fr-FR"/>
         </w:rPr>
-        <w:lastRenderedPageBreak/>
         <w:t xml:space="preserve">        </w:t>
       </w:r>
       <w:proofErr w:type="spellStart"/>
@@ -12390,7 +12575,6 @@
         </w:rPr>
         <w:t xml:space="preserve">partments of the </w:t>
       </w:r>
-      <w:proofErr w:type="gramStart"/>
       <w:r>
         <w:rPr>
           <w:b w:val="0"/>
@@ -12403,53 +12587,34 @@
       <w:r>
         <w:rPr>
           <w:b w:val="0"/>
-          <w:i/>
-          <w:color w:val="auto"/>
-          <w:lang w:val="en-US"/>
-        </w:rPr>
-        <w:t xml:space="preserve"> </w:t>
-      </w:r>
-      <w:r>
-        <w:rPr>
-          <w:b w:val="0"/>
-          <w:color w:val="auto"/>
-          <w:lang w:val="en-US"/>
-        </w:rPr>
-        <w:t>type</w:t>
-      </w:r>
-      <w:proofErr w:type="gramEnd"/>
-      <w:r>
-        <w:rPr>
-          <w:b w:val="0"/>
-          <w:color w:val="auto"/>
-          <w:lang w:val="en-US"/>
-        </w:rPr>
-        <w:t xml:space="preserve"> </w:t>
-      </w:r>
-      <w:r>
-        <w:rPr>
-          <w:b w:val="0"/>
-          <w:color w:val="auto"/>
-          <w:lang w:val="en-US"/>
-        </w:rPr>
-        <w:t>doesn’t follow normal distribution.</w:t>
-      </w:r>
-    </w:p>
-    <w:p>
-      <w:pPr>
-        <w:rPr>
-          <w:lang w:val="en-US"/>
-        </w:rPr>
-      </w:pPr>
-      <w:r>
-        <w:rPr>
-          <w:rFonts w:ascii="Courier New" w:eastAsia="Times New Roman" w:hAnsi="Courier New" w:cs="Courier New"/>
-          <w:color w:val="333333"/>
-          <w:sz w:val="20"/>
-          <w:szCs w:val="20"/>
-          <w:lang w:val="en-US" w:eastAsia="fr-FR"/>
-        </w:rPr>
-        <w:t xml:space="preserve">  </w:t>
+          <w:color w:val="auto"/>
+          <w:lang w:val="en-US"/>
+        </w:rPr>
+        <w:t xml:space="preserve">type </w:t>
+      </w:r>
+      <w:r>
+        <w:rPr>
+          <w:b w:val="0"/>
+          <w:color w:val="auto"/>
+          <w:lang w:val="en-US"/>
+        </w:rPr>
+        <w:t xml:space="preserve">doesn’t follow </w:t>
+      </w:r>
+      <w:r>
+        <w:rPr>
+          <w:b w:val="0"/>
+          <w:color w:val="auto"/>
+          <w:lang w:val="en-US"/>
+        </w:rPr>
+        <w:t xml:space="preserve">a </w:t>
+      </w:r>
+      <w:r>
+        <w:rPr>
+          <w:b w:val="0"/>
+          <w:color w:val="auto"/>
+          <w:lang w:val="en-US"/>
+        </w:rPr>
+        <w:t>normal distribution.</w:t>
       </w:r>
     </w:p>
     <w:p>
@@ -13062,21 +13227,6 @@
         </w:rPr>
         <w:t xml:space="preserve"> of the Specialist type doesn’t follow a normal distribution.</w:t>
       </w:r>
-    </w:p>
-    <w:p>
-      <w:pPr>
-        <w:pStyle w:val="Paragraphedeliste"/>
-        <w:numPr>
-          <w:ilvl w:val="0"/>
-          <w:numId w:val="0"/>
-        </w:numPr>
-        <w:ind w:left="720"/>
-        <w:rPr>
-          <w:b w:val="0"/>
-          <w:color w:val="auto"/>
-          <w:lang w:val="en-US"/>
-        </w:rPr>
-      </w:pPr>
     </w:p>
     <w:p>
       <w:pPr>
@@ -17043,7 +17193,23 @@
           <w:color w:val="auto"/>
           <w:lang w:val="en-US"/>
         </w:rPr>
-        <w:t>However, Total Costs are less high for the admissions within the Generalist Wards than those within the Specialist Wards when it comes to the admissions with a DERG 089 or 087.</w:t>
+        <w:t>However, Total Costs are less high for the admissions within the Generalist Wards than those within the Specialist Wards when it comes</w:t>
+      </w:r>
+      <w:r>
+        <w:rPr>
+          <w:b w:val="0"/>
+          <w:color w:val="auto"/>
+          <w:lang w:val="en-US"/>
+        </w:rPr>
+        <w:t xml:space="preserve"> to the admissions with a D</w:t>
+      </w:r>
+      <w:r>
+        <w:rPr>
+          <w:b w:val="0"/>
+          <w:color w:val="auto"/>
+          <w:lang w:val="en-US"/>
+        </w:rPr>
+        <w:t>RG 089 or 087.</w:t>
       </w:r>
     </w:p>
     <w:p>
@@ -17295,7 +17461,24 @@
           <w:color w:val="auto"/>
           <w:lang w:val="en-US"/>
         </w:rPr>
-        <w:t xml:space="preserve"> Wards, the number of deaths occurred within Hospitals and linked to DRG 087 constitutes a timid peak for the case of the Specialist Wards;</w:t>
+        <w:t xml:space="preserve"> Wards, the number of deaths occurred within Hospitals and linked to DRG 087 constitutes a </w:t>
+      </w:r>
+      <w:r>
+        <w:rPr>
+          <w:b w:val="0"/>
+          <w:i/>
+          <w:color w:val="auto"/>
+          <w:lang w:val="en-US"/>
+        </w:rPr>
+        <w:t>timid</w:t>
+      </w:r>
+      <w:r>
+        <w:rPr>
+          <w:b w:val="0"/>
+          <w:color w:val="auto"/>
+          <w:lang w:val="en-US"/>
+        </w:rPr>
+        <w:t xml:space="preserve"> peak for the case of the Specialist Wards;</w:t>
       </w:r>
     </w:p>
     <w:p>
@@ -17438,18 +17621,13 @@
     </w:p>
     <w:p>
       <w:pPr>
-        <w:pStyle w:val="Paragraphedeliste"/>
-        <w:numPr>
-          <w:ilvl w:val="0"/>
-          <w:numId w:val="0"/>
-        </w:numPr>
-        <w:ind w:left="720"/>
-        <w:rPr>
-          <w:b w:val="0"/>
-          <w:color w:val="auto"/>
-          <w:lang w:val="en-US"/>
-        </w:rPr>
-      </w:pPr>
+        <w:ind w:left="360"/>
+        <w:rPr>
+          <w:lang w:val="en-US"/>
+        </w:rPr>
+      </w:pPr>
+      <w:bookmarkStart w:id="2" w:name="_GoBack"/>
+      <w:bookmarkEnd w:id="2"/>
     </w:p>
     <w:p>
       <w:pPr>
@@ -23975,6 +24153,7 @@
           <w:szCs w:val="20"/>
           <w:lang w:val="en-US" w:eastAsia="fr-FR"/>
         </w:rPr>
+        <w:lastRenderedPageBreak/>
         <w:t>data</w:t>
       </w:r>
       <w:proofErr w:type="gramEnd"/>
@@ -31749,7 +31928,6 @@
           <w:szCs w:val="20"/>
           <w:lang w:eastAsia="fr-FR"/>
         </w:rPr>
-        <w:lastRenderedPageBreak/>
         <w:t xml:space="preserve">2 0.04798 -       -      </w:t>
       </w:r>
     </w:p>
@@ -31798,6 +31976,7 @@
           <w:szCs w:val="20"/>
           <w:lang w:eastAsia="fr-FR"/>
         </w:rPr>
+        <w:lastRenderedPageBreak/>
         <w:t xml:space="preserve">3 0.00063 0.01487 -      </w:t>
       </w:r>
     </w:p>
@@ -34814,7 +34993,7 @@
           <w:rPr>
             <w:noProof/>
           </w:rPr>
-          <w:t>9</w:t>
+          <w:t>18</w:t>
         </w:r>
         <w:r>
           <w:fldChar w:fldCharType="end"/>
@@ -36890,7 +37069,7 @@
 </file>
 
 <file path=customXml/itemProps1.xml><?xml version="1.0" encoding="utf-8"?>
-<ds:datastoreItem xmlns:ds="http://schemas.openxmlformats.org/officeDocument/2006/customXml" ds:itemID="{12C76EBD-9954-42CB-91B9-2A213470B5D3}">
+<ds:datastoreItem xmlns:ds="http://schemas.openxmlformats.org/officeDocument/2006/customXml" ds:itemID="{AAF25229-F2B1-495F-BC47-4FAC10118AD8}">
   <ds:schemaRefs>
     <ds:schemaRef ds:uri="http://schemas.openxmlformats.org/officeDocument/2006/bibliography"/>
   </ds:schemaRefs>

</xml_diff>

<commit_message>
Translation of the second half (having been forgotten) of the section : II.8- Risk of Death within/outside Hospitals distribution in function of the Ward of Admission
</commit_message>
<xml_diff>
--- a/Interpretation/ENG/Hospital Data Analysis - EDA - Interpretation.DOCX
+++ b/Interpretation/ENG/Hospital Data Analysis - EDA - Interpretation.DOCX
@@ -17626,8 +17626,6 @@
           <w:lang w:val="en-US"/>
         </w:rPr>
       </w:pPr>
-      <w:bookmarkStart w:id="2" w:name="_GoBack"/>
-      <w:bookmarkEnd w:id="2"/>
     </w:p>
     <w:p>
       <w:pPr>
@@ -17957,76 +17955,16 @@
         <w:pStyle w:val="Paragraphedeliste"/>
         <w:numPr>
           <w:ilvl w:val="0"/>
-          <w:numId w:val="1"/>
+          <w:numId w:val="0"/>
         </w:numPr>
+        <w:ind w:left="720"/>
         <w:jc w:val="both"/>
         <w:rPr>
           <w:b w:val="0"/>
           <w:color w:val="auto"/>
-        </w:rPr>
-      </w:pPr>
-      <w:r>
-        <w:rPr>
-          <w:b w:val="0"/>
-          <w:color w:val="auto"/>
-        </w:rPr>
-        <w:t xml:space="preserve">Les pics d’admissions avec un RISKDEATH de niveau 2 des groupes </w:t>
-      </w:r>
-      <w:proofErr w:type="spellStart"/>
-      <w:r>
-        <w:rPr>
-          <w:b w:val="0"/>
-          <w:color w:val="auto"/>
-        </w:rPr>
-        <w:t>Generalist</w:t>
-      </w:r>
-      <w:proofErr w:type="spellEnd"/>
-      <w:r>
-        <w:rPr>
-          <w:b w:val="0"/>
-          <w:color w:val="auto"/>
-        </w:rPr>
-        <w:t xml:space="preserve"> et </w:t>
-      </w:r>
-      <w:proofErr w:type="spellStart"/>
-      <w:r>
-        <w:rPr>
-          <w:b w:val="0"/>
-          <w:color w:val="auto"/>
-        </w:rPr>
-        <w:t>Specialist</w:t>
-      </w:r>
-      <w:proofErr w:type="spellEnd"/>
-      <w:r>
-        <w:rPr>
-          <w:b w:val="0"/>
-          <w:color w:val="auto"/>
-        </w:rPr>
-        <w:t xml:space="preserve"> sont retrouvés après </w:t>
-      </w:r>
-      <w:proofErr w:type="spellStart"/>
-      <w:r>
-        <w:rPr>
-          <w:b w:val="0"/>
-          <w:color w:val="auto"/>
-        </w:rPr>
-        <w:t>re</w:t>
-      </w:r>
-      <w:proofErr w:type="spellEnd"/>
-      <w:r>
-        <w:rPr>
-          <w:b w:val="0"/>
-          <w:color w:val="auto"/>
-        </w:rPr>
-        <w:t>-décomposition de ces derniers</w:t>
-      </w:r>
-      <w:r>
-        <w:rPr>
-          <w:b w:val="0"/>
-          <w:color w:val="auto"/>
-        </w:rPr>
-        <w:t>.</w:t>
-      </w:r>
+          <w:lang w:val="en-US"/>
+        </w:rPr>
+      </w:pPr>
     </w:p>
     <w:p>
       <w:pPr>
@@ -18039,42 +17977,68 @@
         <w:rPr>
           <w:b w:val="0"/>
           <w:color w:val="auto"/>
-        </w:rPr>
-      </w:pPr>
-      <w:r>
-        <w:rPr>
-          <w:b w:val="0"/>
-          <w:color w:val="auto"/>
-        </w:rPr>
-        <w:t xml:space="preserve">Les admissions avec un RISKDEATH de niveau 1 sont particulièrement </w:t>
-      </w:r>
-      <w:r>
-        <w:rPr>
-          <w:b w:val="0"/>
-          <w:color w:val="auto"/>
-        </w:rPr>
-        <w:t xml:space="preserve">plus </w:t>
-      </w:r>
-      <w:r>
-        <w:rPr>
-          <w:b w:val="0"/>
-          <w:color w:val="auto"/>
-        </w:rPr>
-        <w:t xml:space="preserve">fréquentes pour le cas du Ward 08, </w:t>
-      </w:r>
-      <w:r>
-        <w:rPr>
-          <w:b w:val="0"/>
-          <w:color w:val="auto"/>
-        </w:rPr>
-        <w:t>en contrepartie,</w:t>
-      </w:r>
-      <w:r>
-        <w:rPr>
-          <w:b w:val="0"/>
-          <w:color w:val="auto"/>
-        </w:rPr>
-        <w:t xml:space="preserve"> celles avec un RISKDEATH de niveau 3 sont particulièrement peu fréquentes.</w:t>
+          <w:lang w:val="en-US"/>
+        </w:rPr>
+      </w:pPr>
+      <w:r>
+        <w:rPr>
+          <w:b w:val="0"/>
+          <w:color w:val="auto"/>
+          <w:lang w:val="en-US"/>
+        </w:rPr>
+        <w:t xml:space="preserve">The admissions’ Peaks with a level 2 of RISKDEATH of the </w:t>
+      </w:r>
+      <w:r>
+        <w:rPr>
+          <w:b w:val="0"/>
+          <w:i/>
+          <w:color w:val="auto"/>
+          <w:lang w:val="en-US"/>
+        </w:rPr>
+        <w:t>Generalist</w:t>
+      </w:r>
+      <w:r>
+        <w:rPr>
+          <w:b w:val="0"/>
+          <w:color w:val="auto"/>
+          <w:lang w:val="en-US"/>
+        </w:rPr>
+        <w:t xml:space="preserve"> and </w:t>
+      </w:r>
+      <w:r>
+        <w:rPr>
+          <w:b w:val="0"/>
+          <w:i/>
+          <w:color w:val="auto"/>
+          <w:lang w:val="en-US"/>
+        </w:rPr>
+        <w:t>Specialist</w:t>
+      </w:r>
+      <w:r>
+        <w:rPr>
+          <w:b w:val="0"/>
+          <w:color w:val="auto"/>
+          <w:lang w:val="en-US"/>
+        </w:rPr>
+        <w:t xml:space="preserve"> groups are once again </w:t>
+      </w:r>
+      <w:r>
+        <w:rPr>
+          <w:b w:val="0"/>
+          <w:color w:val="auto"/>
+          <w:lang w:val="en-US"/>
+        </w:rPr>
+        <w:t>(re-)</w:t>
+      </w:r>
+      <w:bookmarkStart w:id="2" w:name="_GoBack"/>
+      <w:bookmarkEnd w:id="2"/>
+      <w:r>
+        <w:rPr>
+          <w:b w:val="0"/>
+          <w:color w:val="auto"/>
+          <w:lang w:val="en-US"/>
+        </w:rPr>
+        <w:t>found after the re-decomposition of the latters;</w:t>
       </w:r>
     </w:p>
     <w:p>
@@ -18088,107 +18052,48 @@
         <w:rPr>
           <w:b w:val="0"/>
           <w:color w:val="auto"/>
-        </w:rPr>
-      </w:pPr>
-      <w:r>
-        <w:rPr>
-          <w:b w:val="0"/>
-          <w:color w:val="auto"/>
-        </w:rPr>
-        <w:t>Les admissions avec un RISKDEATH de niveau 4 sont plutôt rare</w:t>
-      </w:r>
-      <w:r>
-        <w:rPr>
-          <w:b w:val="0"/>
-          <w:color w:val="auto"/>
-        </w:rPr>
-        <w:t>s</w:t>
-      </w:r>
-      <w:r>
-        <w:rPr>
-          <w:b w:val="0"/>
-          <w:color w:val="auto"/>
-        </w:rPr>
-        <w:t>, seulement constaté</w:t>
-      </w:r>
-      <w:r>
-        <w:rPr>
-          <w:b w:val="0"/>
-          <w:color w:val="auto"/>
-        </w:rPr>
-        <w:t>s</w:t>
-      </w:r>
-      <w:r>
-        <w:rPr>
-          <w:b w:val="0"/>
-          <w:color w:val="auto"/>
-        </w:rPr>
-        <w:t xml:space="preserve"> en très petites proportion</w:t>
-      </w:r>
-      <w:r>
-        <w:rPr>
-          <w:b w:val="0"/>
-          <w:color w:val="auto"/>
-        </w:rPr>
-        <w:t>s</w:t>
-      </w:r>
-      <w:r>
-        <w:rPr>
-          <w:b w:val="0"/>
-          <w:color w:val="auto"/>
-        </w:rPr>
-        <w:t xml:space="preserve"> </w:t>
-      </w:r>
-      <w:r>
-        <w:rPr>
-          <w:b w:val="0"/>
-          <w:color w:val="auto"/>
-        </w:rPr>
-        <w:t xml:space="preserve">aux </w:t>
-      </w:r>
-      <w:r>
-        <w:rPr>
-          <w:b w:val="0"/>
-          <w:color w:val="auto"/>
-        </w:rPr>
-        <w:t>niveau</w:t>
-      </w:r>
-      <w:r>
-        <w:rPr>
-          <w:b w:val="0"/>
-          <w:color w:val="auto"/>
-        </w:rPr>
-        <w:t>x</w:t>
-      </w:r>
-      <w:r>
-        <w:rPr>
-          <w:b w:val="0"/>
-          <w:color w:val="auto"/>
-        </w:rPr>
-        <w:t xml:space="preserve"> des </w:t>
-      </w:r>
-      <w:proofErr w:type="spellStart"/>
-      <w:r>
-        <w:rPr>
-          <w:b w:val="0"/>
-          <w:color w:val="auto"/>
-        </w:rPr>
-        <w:t>Wards</w:t>
-      </w:r>
-      <w:proofErr w:type="spellEnd"/>
-      <w:r>
-        <w:rPr>
-          <w:b w:val="0"/>
-          <w:color w:val="auto"/>
-        </w:rPr>
-        <w:t> 21, 24, 2604 et 2605.</w:t>
-      </w:r>
-      <w:r>
-        <w:rPr>
-          <w:b w:val="0"/>
-          <w:color w:val="auto"/>
-        </w:rPr>
-        <w:t xml:space="preserve"> </w:t>
+          <w:lang w:val="en-US"/>
+        </w:rPr>
+      </w:pPr>
+      <w:r>
+        <w:rPr>
+          <w:b w:val="0"/>
+          <w:color w:val="auto"/>
+          <w:lang w:val="en-US"/>
+        </w:rPr>
+        <w:t>Admissions with a level 1 of RISKDEATH</w:t>
+      </w:r>
+      <w:r>
+        <w:rPr>
+          <w:b w:val="0"/>
+          <w:color w:val="auto"/>
+          <w:lang w:val="en-US"/>
+        </w:rPr>
+        <w:t xml:space="preserve"> are particularly </w:t>
+      </w:r>
+      <w:r>
+        <w:rPr>
+          <w:b w:val="0"/>
+          <w:color w:val="auto"/>
+          <w:lang w:val="en-US"/>
+        </w:rPr>
+        <w:t xml:space="preserve">more frequent </w:t>
+      </w:r>
+      <w:r>
+        <w:rPr>
+          <w:b w:val="0"/>
+          <w:color w:val="auto"/>
+          <w:lang w:val="en-US"/>
+        </w:rPr>
+        <w:t xml:space="preserve">for the case of the Ward 08, </w:t>
+      </w:r>
+      <w:r>
+        <w:rPr>
+          <w:b w:val="0"/>
+          <w:color w:val="auto"/>
+          <w:lang w:val="en-US"/>
+        </w:rPr>
+        <w:t>whereas, those with a level 3 of RISKDEATH are particularly infrequent;</w:t>
       </w:r>
     </w:p>
     <w:p>
@@ -18202,49 +18107,48 @@
         <w:rPr>
           <w:b w:val="0"/>
           <w:color w:val="auto"/>
-        </w:rPr>
-      </w:pPr>
-      <w:r>
-        <w:rPr>
-          <w:b w:val="0"/>
-          <w:color w:val="auto"/>
-        </w:rPr>
-        <w:t xml:space="preserve">Les admissions avec un RISKDEATH de niveau 3 sont plus ou moins fréquentes dans chaque Ward, le Ward 08 faisant une petite exception à ce comportement avec </w:t>
-      </w:r>
-      <w:r>
-        <w:rPr>
-          <w:b w:val="0"/>
-          <w:color w:val="auto"/>
-        </w:rPr>
-        <w:t xml:space="preserve">notamment </w:t>
-      </w:r>
-      <w:r>
-        <w:rPr>
-          <w:b w:val="0"/>
-          <w:color w:val="auto"/>
-        </w:rPr>
-        <w:t xml:space="preserve">ce type d’admission </w:t>
-      </w:r>
-      <w:r>
-        <w:rPr>
-          <w:b w:val="0"/>
-          <w:color w:val="auto"/>
-        </w:rPr>
-        <w:t xml:space="preserve">qui est </w:t>
-      </w:r>
-      <w:r>
-        <w:rPr>
-          <w:b w:val="0"/>
-          <w:color w:val="auto"/>
-        </w:rPr>
-        <w:t>particulièrement peu constaté </w:t>
-      </w:r>
-      <w:r>
-        <w:rPr>
-          <w:b w:val="0"/>
-          <w:color w:val="auto"/>
-        </w:rPr>
-        <w:t>pour son cas.</w:t>
+          <w:lang w:val="en-US"/>
+        </w:rPr>
+      </w:pPr>
+      <w:r>
+        <w:rPr>
+          <w:b w:val="0"/>
+          <w:color w:val="auto"/>
+          <w:lang w:val="en-US"/>
+        </w:rPr>
+        <w:t>Admissions with a level 4 of RISKDEATH</w:t>
+      </w:r>
+      <w:r>
+        <w:rPr>
+          <w:b w:val="0"/>
+          <w:color w:val="auto"/>
+          <w:lang w:val="en-US"/>
+        </w:rPr>
+        <w:t xml:space="preserve"> are somewhat rare</w:t>
+      </w:r>
+      <w:r>
+        <w:rPr>
+          <w:b w:val="0"/>
+          <w:color w:val="auto"/>
+          <w:lang w:val="en-US"/>
+        </w:rPr>
+        <w:t xml:space="preserve">, only observed in very small proportions </w:t>
+      </w:r>
+      <w:r>
+        <w:rPr>
+          <w:b w:val="0"/>
+          <w:color w:val="auto"/>
+          <w:lang w:val="en-US"/>
+        </w:rPr>
+        <w:t>within the Wards 21, 24, 2604 and</w:t>
+      </w:r>
+      <w:r>
+        <w:rPr>
+          <w:b w:val="0"/>
+          <w:color w:val="auto"/>
+          <w:lang w:val="en-US"/>
+        </w:rPr>
+        <w:t xml:space="preserve"> 2605;</w:t>
       </w:r>
     </w:p>
     <w:p>
@@ -18252,14 +18156,79 @@
         <w:pStyle w:val="Paragraphedeliste"/>
         <w:numPr>
           <w:ilvl w:val="0"/>
-          <w:numId w:val="0"/>
+          <w:numId w:val="1"/>
         </w:numPr>
-        <w:ind w:left="720"/>
-        <w:rPr>
-          <w:b w:val="0"/>
-          <w:color w:val="auto"/>
-        </w:rPr>
-      </w:pPr>
+        <w:jc w:val="both"/>
+        <w:rPr>
+          <w:b w:val="0"/>
+          <w:color w:val="auto"/>
+          <w:lang w:val="en-US"/>
+        </w:rPr>
+      </w:pPr>
+      <w:r>
+        <w:rPr>
+          <w:b w:val="0"/>
+          <w:color w:val="auto"/>
+          <w:lang w:val="en-US"/>
+        </w:rPr>
+        <w:t>Admissions with a level 3 of RISKDEATH</w:t>
+      </w:r>
+      <w:r>
+        <w:rPr>
+          <w:b w:val="0"/>
+          <w:color w:val="auto"/>
+          <w:lang w:val="en-US"/>
+        </w:rPr>
+        <w:t xml:space="preserve"> are more or less frequent </w:t>
+      </w:r>
+      <w:r>
+        <w:rPr>
+          <w:b w:val="0"/>
+          <w:color w:val="auto"/>
+          <w:lang w:val="en-US"/>
+        </w:rPr>
+        <w:t>within all the Wards</w:t>
+      </w:r>
+      <w:r>
+        <w:rPr>
+          <w:b w:val="0"/>
+          <w:color w:val="auto"/>
+          <w:lang w:val="en-US"/>
+        </w:rPr>
+        <w:t>, the Ward 08</w:t>
+      </w:r>
+      <w:r>
+        <w:rPr>
+          <w:b w:val="0"/>
+          <w:color w:val="auto"/>
+          <w:lang w:val="en-US"/>
+        </w:rPr>
+        <w:t xml:space="preserve"> making a small exception </w:t>
+      </w:r>
+      <w:r>
+        <w:rPr>
+          <w:b w:val="0"/>
+          <w:color w:val="auto"/>
+          <w:lang w:val="en-US"/>
+        </w:rPr>
+        <w:t>to this behavior, with this type of admission</w:t>
+      </w:r>
+      <w:r>
+        <w:rPr>
+          <w:b w:val="0"/>
+          <w:color w:val="auto"/>
+          <w:lang w:val="en-US"/>
+        </w:rPr>
+        <w:t xml:space="preserve"> particularly poorly observed</w:t>
+      </w:r>
+      <w:r>
+        <w:rPr>
+          <w:b w:val="0"/>
+          <w:color w:val="auto"/>
+          <w:lang w:val="en-US"/>
+        </w:rPr>
+        <w:t xml:space="preserve"> for its case.</w:t>
+      </w:r>
     </w:p>
     <w:p>
       <w:pPr>
@@ -34993,7 +34962,7 @@
           <w:rPr>
             <w:noProof/>
           </w:rPr>
-          <w:t>18</w:t>
+          <w:t>19</w:t>
         </w:r>
         <w:r>
           <w:fldChar w:fldCharType="end"/>
@@ -37069,7 +37038,7 @@
 </file>
 
 <file path=customXml/itemProps1.xml><?xml version="1.0" encoding="utf-8"?>
-<ds:datastoreItem xmlns:ds="http://schemas.openxmlformats.org/officeDocument/2006/customXml" ds:itemID="{AAF25229-F2B1-495F-BC47-4FAC10118AD8}">
+<ds:datastoreItem xmlns:ds="http://schemas.openxmlformats.org/officeDocument/2006/customXml" ds:itemID="{75732BE9-E5C6-4787-93DF-BA0CD340E490}">
   <ds:schemaRefs>
     <ds:schemaRef ds:uri="http://schemas.openxmlformats.org/officeDocument/2006/bibliography"/>
   </ds:schemaRefs>

</xml_diff>

<commit_message>
Pre-PDF formatting adjustments & corrections (Bivariate Analysis, Part II)
</commit_message>
<xml_diff>
--- a/Interpretation/ENG/Hospital Data Analysis - EDA - Interpretation.DOCX
+++ b/Interpretation/ENG/Hospital Data Analysis - EDA - Interpretation.DOCX
@@ -18030,8 +18030,6 @@
         </w:rPr>
         <w:t>(re-)</w:t>
       </w:r>
-      <w:bookmarkStart w:id="2" w:name="_GoBack"/>
-      <w:bookmarkEnd w:id="2"/>
       <w:r>
         <w:rPr>
           <w:b w:val="0"/>
@@ -18340,7 +18338,15 @@
           <w:color w:val="auto"/>
           <w:lang w:val="en-US"/>
         </w:rPr>
-        <w:t>BoxPLots</w:t>
+        <w:t>BoxPl</w:t>
+      </w:r>
+      <w:r>
+        <w:rPr>
+          <w:b w:val="0"/>
+          <w:color w:val="auto"/>
+          <w:lang w:val="en-US"/>
+        </w:rPr>
+        <w:t>ots</w:t>
       </w:r>
       <w:proofErr w:type="spellEnd"/>
       <w:r>
@@ -18380,7 +18386,15 @@
           <w:color w:val="auto"/>
           <w:lang w:val="en-US"/>
         </w:rPr>
-        <w:t>more than 70</w:t>
+        <w:t>older than</w:t>
+      </w:r>
+      <w:r>
+        <w:rPr>
+          <w:b w:val="0"/>
+          <w:color w:val="auto"/>
+          <w:lang w:val="en-US"/>
+        </w:rPr>
+        <w:t xml:space="preserve"> 70</w:t>
       </w:r>
       <w:r>
         <w:rPr>
@@ -18486,7 +18500,79 @@
           <w:color w:val="auto"/>
           <w:lang w:val="en-US"/>
         </w:rPr>
-        <w:t xml:space="preserve">By starting our reading from the level 1 to the level 4 on the axis dedicated to the RISKDEATH, we clearly observe that the variability of the data on the ages continually decrease, as well as the  quantities of outliers (the most important  RISKDEATHs concern mostly the older patients) </w:t>
+        <w:t xml:space="preserve">By starting our reading from the level 1 to the level 4 on the axis dedicated to the RISKDEATH, we clearly observe that the variability of the data on the ages continually decrease, as well as the  quantities of outliers (the </w:t>
+      </w:r>
+      <w:r>
+        <w:rPr>
+          <w:b w:val="0"/>
+          <w:color w:val="auto"/>
+          <w:lang w:val="en-US"/>
+        </w:rPr>
+        <w:t>high</w:t>
+      </w:r>
+      <w:r>
+        <w:rPr>
+          <w:b w:val="0"/>
+          <w:color w:val="auto"/>
+          <w:lang w:val="en-US"/>
+        </w:rPr>
+        <w:t>e</w:t>
+      </w:r>
+      <w:r>
+        <w:rPr>
+          <w:b w:val="0"/>
+          <w:color w:val="auto"/>
+          <w:lang w:val="en-US"/>
+        </w:rPr>
+        <w:t>st</w:t>
+      </w:r>
+      <w:r>
+        <w:rPr>
+          <w:b w:val="0"/>
+          <w:color w:val="auto"/>
+          <w:lang w:val="en-US"/>
+        </w:rPr>
+        <w:t xml:space="preserve"> </w:t>
+      </w:r>
+      <w:r>
+        <w:rPr>
+          <w:b w:val="0"/>
+          <w:color w:val="auto"/>
+          <w:lang w:val="en-US"/>
+        </w:rPr>
+        <w:t>level</w:t>
+      </w:r>
+      <w:r>
+        <w:rPr>
+          <w:b w:val="0"/>
+          <w:color w:val="auto"/>
+          <w:lang w:val="en-US"/>
+        </w:rPr>
+        <w:t>s</w:t>
+      </w:r>
+      <w:r>
+        <w:rPr>
+          <w:b w:val="0"/>
+          <w:color w:val="auto"/>
+          <w:lang w:val="en-US"/>
+        </w:rPr>
+        <w:t xml:space="preserve"> of</w:t>
+      </w:r>
+      <w:r>
+        <w:rPr>
+          <w:b w:val="0"/>
+          <w:color w:val="auto"/>
+          <w:lang w:val="en-US"/>
+        </w:rPr>
+        <w:t xml:space="preserve"> RISKDEATH</w:t>
+      </w:r>
+      <w:r>
+        <w:rPr>
+          <w:b w:val="0"/>
+          <w:color w:val="auto"/>
+          <w:lang w:val="en-US"/>
+        </w:rPr>
+        <w:t xml:space="preserve"> concern mostly the older patients) </w:t>
       </w:r>
       <w:r>
         <w:rPr>
@@ -21906,15 +21992,7 @@
           <w:color w:val="auto"/>
           <w:lang w:val="en-US"/>
         </w:rPr>
-        <w:t xml:space="preserve">  </w:t>
-      </w:r>
-      <w:r>
-        <w:rPr>
-          <w:b w:val="0"/>
-          <w:color w:val="auto"/>
-          <w:lang w:val="en-US"/>
-        </w:rPr>
-        <w:t xml:space="preserve">  </w:t>
+        <w:t xml:space="preserve"> </w:t>
       </w:r>
       <w:r>
         <w:rPr>
@@ -22056,7 +22134,23 @@
           <w:color w:val="auto"/>
           <w:lang w:val="en-US"/>
         </w:rPr>
-        <w:t xml:space="preserve"> an less the younger ones;</w:t>
+        <w:t xml:space="preserve"> an</w:t>
+      </w:r>
+      <w:r>
+        <w:rPr>
+          <w:b w:val="0"/>
+          <w:color w:val="auto"/>
+          <w:lang w:val="en-US"/>
+        </w:rPr>
+        <w:t>d</w:t>
+      </w:r>
+      <w:r>
+        <w:rPr>
+          <w:b w:val="0"/>
+          <w:color w:val="auto"/>
+          <w:lang w:val="en-US"/>
+        </w:rPr>
+        <w:t xml:space="preserve"> less the younger ones;</w:t>
       </w:r>
       <w:r>
         <w:rPr>
@@ -22385,7 +22479,39 @@
           <w:color w:val="auto"/>
           <w:lang w:val="en-US"/>
         </w:rPr>
-        <w:t>tionship existing between the LOS and the TOTAL_COST is Positive;</w:t>
+        <w:t xml:space="preserve">tionship existing between the LOS and the TOTAL_COST is </w:t>
+      </w:r>
+      <w:r>
+        <w:rPr>
+          <w:b w:val="0"/>
+          <w:color w:val="auto"/>
+          <w:lang w:val="en-US"/>
+        </w:rPr>
+        <w:t xml:space="preserve">a </w:t>
+      </w:r>
+      <w:r>
+        <w:rPr>
+          <w:b w:val="0"/>
+          <w:color w:val="auto"/>
+          <w:lang w:val="en-US"/>
+        </w:rPr>
+        <w:t>Positive</w:t>
+      </w:r>
+      <w:r>
+        <w:rPr>
+          <w:b w:val="0"/>
+          <w:color w:val="auto"/>
+          <w:lang w:val="en-US"/>
+        </w:rPr>
+        <w:t xml:space="preserve"> one</w:t>
+      </w:r>
+      <w:r>
+        <w:rPr>
+          <w:b w:val="0"/>
+          <w:color w:val="auto"/>
+          <w:lang w:val="en-US"/>
+        </w:rPr>
+        <w:t>;</w:t>
       </w:r>
     </w:p>
     <w:p>
@@ -23123,7 +23249,23 @@
           <w:color w:val="auto"/>
           <w:lang w:val="en-US"/>
         </w:rPr>
-        <w:t>me level (of TOTAL_COST), relatively have the same values of Median, but with slightly different data distributions in function of the levels of RISKDEATH 1, 2 and 3, and a particular significant variability of data is observed for the level 4 of RISKDEATH</w:t>
+        <w:t xml:space="preserve">me level (of TOTAL_COST), relatively have the same values of Median, but with slightly different data distributions in function of the levels of RISKDEATH 1, 2 and 3, and a particular significant variability of data is observed for the </w:t>
+      </w:r>
+      <w:r>
+        <w:rPr>
+          <w:b w:val="0"/>
+          <w:color w:val="auto"/>
+          <w:lang w:val="en-US"/>
+        </w:rPr>
+        <w:t xml:space="preserve">case of the </w:t>
+      </w:r>
+      <w:r>
+        <w:rPr>
+          <w:b w:val="0"/>
+          <w:color w:val="auto"/>
+          <w:lang w:val="en-US"/>
+        </w:rPr>
+        <w:t>level 4 of RISKDEATH</w:t>
       </w:r>
       <w:r>
         <w:rPr>
@@ -23750,6 +23892,21 @@
     </w:p>
     <w:p>
       <w:pPr>
+        <w:jc w:val="both"/>
+      </w:pPr>
+    </w:p>
+    <w:p>
+      <w:pPr>
+        <w:jc w:val="both"/>
+      </w:pPr>
+    </w:p>
+    <w:p>
+      <w:pPr>
+        <w:jc w:val="both"/>
+      </w:pPr>
+    </w:p>
+    <w:p>
+      <w:pPr>
         <w:spacing w:after="0"/>
         <w:ind w:left="816"/>
       </w:pPr>
@@ -23800,6 +23957,7 @@
           <w:szCs w:val="20"/>
           <w:lang w:val="en-US" w:eastAsia="fr-FR"/>
         </w:rPr>
+        <w:lastRenderedPageBreak/>
         <w:t>kruskal.RiskDeathTTC</w:t>
       </w:r>
       <w:proofErr w:type="spellEnd"/>
@@ -24122,7 +24280,6 @@
           <w:szCs w:val="20"/>
           <w:lang w:val="en-US" w:eastAsia="fr-FR"/>
         </w:rPr>
-        <w:lastRenderedPageBreak/>
         <w:t>data</w:t>
       </w:r>
       <w:proofErr w:type="gramEnd"/>
@@ -25228,31 +25385,6 @@
     </w:p>
     <w:p>
       <w:pPr>
-        <w:ind w:left="816"/>
-        <w:rPr>
-          <w:lang w:val="en-US"/>
-        </w:rPr>
-      </w:pPr>
-    </w:p>
-    <w:p>
-      <w:pPr>
-        <w:ind w:left="816"/>
-        <w:rPr>
-          <w:lang w:val="en-US"/>
-        </w:rPr>
-      </w:pPr>
-    </w:p>
-    <w:p>
-      <w:pPr>
-        <w:ind w:left="816"/>
-        <w:rPr>
-          <w:lang w:val="en-US"/>
-        </w:rPr>
-      </w:pPr>
-    </w:p>
-    <w:p>
-      <w:pPr>
-        <w:ind w:left="816"/>
         <w:rPr>
           <w:lang w:val="en-US"/>
         </w:rPr>
@@ -26031,7 +26163,6 @@
           <w:szCs w:val="20"/>
           <w:lang w:val="en-US" w:eastAsia="fr-FR"/>
         </w:rPr>
-        <w:lastRenderedPageBreak/>
         <w:t>aov.CCITTC</w:t>
       </w:r>
       <w:proofErr w:type="spellEnd"/>
@@ -27630,6 +27761,7 @@
         <w:rPr>
           <w:lang w:val="en-US"/>
         </w:rPr>
+        <w:lastRenderedPageBreak/>
         <w:t xml:space="preserve">II.15- </w:t>
       </w:r>
       <w:r>
@@ -27702,7 +27834,6 @@
           <w:color w:val="auto"/>
           <w:lang w:val="en-US"/>
         </w:rPr>
-        <w:lastRenderedPageBreak/>
         <w:t xml:space="preserve">From these </w:t>
       </w:r>
       <w:proofErr w:type="spellStart"/>
@@ -27802,7 +27933,23 @@
           <w:color w:val="auto"/>
           <w:lang w:val="en-US"/>
         </w:rPr>
-        <w:t xml:space="preserve">Particularly higher </w:t>
+        <w:t>Particularly</w:t>
+      </w:r>
+      <w:r>
+        <w:rPr>
+          <w:b w:val="0"/>
+          <w:color w:val="auto"/>
+          <w:lang w:val="en-US"/>
+        </w:rPr>
+        <w:t>,</w:t>
+      </w:r>
+      <w:r>
+        <w:rPr>
+          <w:b w:val="0"/>
+          <w:color w:val="auto"/>
+          <w:lang w:val="en-US"/>
+        </w:rPr>
+        <w:t xml:space="preserve"> higher </w:t>
       </w:r>
       <w:r>
         <w:rPr>
@@ -28045,6 +28192,7 @@
           <w:szCs w:val="20"/>
           <w:lang w:val="en-US" w:eastAsia="fr-FR"/>
         </w:rPr>
+        <w:lastRenderedPageBreak/>
         <w:t>car::</w:t>
       </w:r>
       <w:proofErr w:type="spellStart"/>
@@ -29156,7 +29304,6 @@
           <w:szCs w:val="20"/>
           <w:lang w:val="en-US" w:eastAsia="fr-FR"/>
         </w:rPr>
-        <w:lastRenderedPageBreak/>
         <w:t>pairwise.wilcox.test</w:t>
       </w:r>
       <w:proofErr w:type="spellEnd"/>
@@ -29975,6 +30122,26 @@
     </w:p>
     <w:p>
       <w:pPr>
+        <w:jc w:val="both"/>
+      </w:pPr>
+    </w:p>
+    <w:p>
+      <w:pPr>
+        <w:jc w:val="both"/>
+      </w:pPr>
+    </w:p>
+    <w:p>
+      <w:pPr>
+        <w:jc w:val="both"/>
+      </w:pPr>
+    </w:p>
+    <w:p>
+      <w:pPr>
+        <w:jc w:val="both"/>
+      </w:pPr>
+    </w:p>
+    <w:p>
+      <w:pPr>
         <w:pStyle w:val="Paragraphedeliste"/>
         <w:numPr>
           <w:ilvl w:val="0"/>
@@ -30003,6 +30170,7 @@
         <w:rPr>
           <w:lang w:val="en-US"/>
         </w:rPr>
+        <w:lastRenderedPageBreak/>
         <w:t xml:space="preserve">II.16- </w:t>
       </w:r>
       <w:r>
@@ -30015,7 +30183,19 @@
         <w:rPr>
           <w:lang w:val="en-US"/>
         </w:rPr>
-        <w:t>distribution in function of the severity</w:t>
+        <w:t>d</w:t>
+      </w:r>
+      <w:r>
+        <w:rPr>
+          <w:lang w:val="en-US"/>
+        </w:rPr>
+        <w:t>istribution in function of the S</w:t>
+      </w:r>
+      <w:r>
+        <w:rPr>
+          <w:lang w:val="en-US"/>
+        </w:rPr>
+        <w:t>everity</w:t>
       </w:r>
     </w:p>
     <w:p>
@@ -30270,7 +30450,6 @@
           <w:color w:val="auto"/>
           <w:lang w:val="en-US"/>
         </w:rPr>
-        <w:lastRenderedPageBreak/>
         <w:t>By starting our reading from the index of SEVERITY 1 to the index 4 on the axis dedicated to the SEVERITY, we clearly see that the data variability on the Ages decreases continuously,  as well as the quantity of outliers (the highest indexes of SEVERITY concern more elderly patients than the younger ones)</w:t>
       </w:r>
       <w:r>
@@ -30335,6 +30514,7 @@
         </w:drawing>
       </w:r>
     </w:p>
+    <w:p/>
     <w:p>
       <w:pPr>
         <w:pBdr>
@@ -30380,6 +30560,7 @@
           <w:szCs w:val="20"/>
           <w:lang w:val="en-US" w:eastAsia="fr-FR"/>
         </w:rPr>
+        <w:lastRenderedPageBreak/>
         <w:t>car::</w:t>
       </w:r>
       <w:proofErr w:type="spellStart"/>
@@ -31945,7 +32126,6 @@
           <w:szCs w:val="20"/>
           <w:lang w:eastAsia="fr-FR"/>
         </w:rPr>
-        <w:lastRenderedPageBreak/>
         <w:t xml:space="preserve">3 0.00063 0.01487 -      </w:t>
       </w:r>
     </w:p>
@@ -32395,6 +32575,48 @@
     </w:p>
     <w:p>
       <w:pPr>
+        <w:pStyle w:val="Paragraphedeliste"/>
+        <w:numPr>
+          <w:ilvl w:val="0"/>
+          <w:numId w:val="0"/>
+        </w:numPr>
+        <w:ind w:left="1176"/>
+        <w:rPr>
+          <w:b w:val="0"/>
+          <w:color w:val="auto"/>
+        </w:rPr>
+      </w:pPr>
+    </w:p>
+    <w:p>
+      <w:pPr>
+        <w:pStyle w:val="Paragraphedeliste"/>
+        <w:numPr>
+          <w:ilvl w:val="0"/>
+          <w:numId w:val="0"/>
+        </w:numPr>
+        <w:ind w:left="1176"/>
+        <w:rPr>
+          <w:b w:val="0"/>
+          <w:color w:val="auto"/>
+        </w:rPr>
+      </w:pPr>
+    </w:p>
+    <w:p>
+      <w:pPr>
+        <w:pStyle w:val="Paragraphedeliste"/>
+        <w:numPr>
+          <w:ilvl w:val="0"/>
+          <w:numId w:val="0"/>
+        </w:numPr>
+        <w:ind w:left="1176"/>
+        <w:rPr>
+          <w:b w:val="0"/>
+          <w:color w:val="auto"/>
+        </w:rPr>
+      </w:pPr>
+    </w:p>
+    <w:p>
+      <w:pPr>
         <w:pStyle w:val="Titre3"/>
         <w:numPr>
           <w:ilvl w:val="0"/>
@@ -32409,6 +32631,7 @@
         <w:rPr>
           <w:lang w:val="en-US"/>
         </w:rPr>
+        <w:lastRenderedPageBreak/>
         <w:t>II.17-</w:t>
       </w:r>
       <w:r>
@@ -32429,6 +32652,15 @@
         </w:rPr>
         <w:t xml:space="preserve"> (Strong correlation between the lengths of stay and the total costs) </w:t>
       </w:r>
+    </w:p>
+    <w:p>
+      <w:pPr>
+        <w:rPr>
+          <w:lang w:val="en-US"/>
+        </w:rPr>
+      </w:pPr>
+      <w:bookmarkStart w:id="2" w:name="_GoBack"/>
+      <w:bookmarkEnd w:id="2"/>
     </w:p>
     <w:p>
       <w:pPr>
@@ -33591,7 +33823,6 @@
           <w:noProof/>
           <w:lang w:eastAsia="fr-FR"/>
         </w:rPr>
-        <w:lastRenderedPageBreak/>
         <w:drawing>
           <wp:inline distT="0" distB="0" distL="0" distR="0" wp14:anchorId="7804A5A5" wp14:editId="65539869">
             <wp:extent cx="4785360" cy="3667616"/>
@@ -34084,6 +34315,7 @@
           <w:noProof/>
           <w:lang w:eastAsia="fr-FR"/>
         </w:rPr>
+        <w:lastRenderedPageBreak/>
         <w:drawing>
           <wp:inline distT="0" distB="0" distL="0" distR="0" wp14:anchorId="6939F8E7" wp14:editId="7E2023EF">
             <wp:extent cx="5105400" cy="4026320"/>
@@ -34168,7 +34400,6 @@
           <w:szCs w:val="20"/>
           <w:lang w:val="en-US" w:eastAsia="fr-FR"/>
         </w:rPr>
-        <w:lastRenderedPageBreak/>
         <w:t>df</w:t>
       </w:r>
       <w:proofErr w:type="spellEnd"/>
@@ -34797,6 +35028,7 @@
           <w:noProof/>
           <w:lang w:eastAsia="fr-FR"/>
         </w:rPr>
+        <w:lastRenderedPageBreak/>
         <w:drawing>
           <wp:inline distT="0" distB="0" distL="0" distR="0" wp14:anchorId="2DF879FA" wp14:editId="480B3B7E">
             <wp:extent cx="5760720" cy="3440141"/>
@@ -34962,7 +35194,7 @@
           <w:rPr>
             <w:noProof/>
           </w:rPr>
-          <w:t>19</w:t>
+          <w:t>33</w:t>
         </w:r>
         <w:r>
           <w:fldChar w:fldCharType="end"/>
@@ -37038,7 +37270,7 @@
 </file>
 
 <file path=customXml/itemProps1.xml><?xml version="1.0" encoding="utf-8"?>
-<ds:datastoreItem xmlns:ds="http://schemas.openxmlformats.org/officeDocument/2006/customXml" ds:itemID="{75732BE9-E5C6-4787-93DF-BA0CD340E490}">
+<ds:datastoreItem xmlns:ds="http://schemas.openxmlformats.org/officeDocument/2006/customXml" ds:itemID="{3DA3C82E-F598-4532-BF6C-17F606CD736A}">
   <ds:schemaRefs>
     <ds:schemaRef ds:uri="http://schemas.openxmlformats.org/officeDocument/2006/bibliography"/>
   </ds:schemaRefs>

</xml_diff>